<commit_message>
Start writing manuscript for publication, make required files
</commit_message>
<xml_diff>
--- a/manuscript_thev_transcriptome.docx
+++ b/manuscript_thev_transcriptome.docx
@@ -2,7 +2,7 @@
 <file path=word/document.xml><?xml version="1.0" encoding="utf-8"?>
 <w:document xmlns:w="http://schemas.openxmlformats.org/wordprocessingml/2006/main" xmlns:m="http://schemas.openxmlformats.org/officeDocument/2006/math" xmlns:r="http://schemas.openxmlformats.org/officeDocument/2006/relationships" xmlns:o="urn:schemas-microsoft-com:office:office" xmlns:v="urn:schemas-microsoft-com:vml" xmlns:w10="urn:schemas-microsoft-com:office:word" xmlns:a="http://schemas.openxmlformats.org/drawingml/2006/main" xmlns:pic="http://schemas.openxmlformats.org/drawingml/2006/picture" xmlns:wp="http://schemas.openxmlformats.org/drawingml/2006/wordprocessingDrawing">
   <w:body>
-    <w:bookmarkStart w:id="34" w:name="X5652f4762a47617dd4051c7852d46d236ed648f"/>
+    <w:bookmarkStart w:id="86" w:name="X5652f4762a47617dd4051c7852d46d236ed648f"/>
     <w:p>
       <w:pPr>
         <w:pStyle w:val="Heading1"/>
@@ -36,20 +36,12 @@
       <w:r>
         <w:t xml:space="preserve">Abraham Quaye</w:t>
       </w:r>
-      <m:oMath>
-        <m:sSup>
-          <m:e>
-            <m:r>
-              <m:t>​</m:t>
-            </m:r>
-          </m:e>
-          <m:sup>
-            <m:r>
-              <m:t>1</m:t>
-            </m:r>
-          </m:sup>
-        </m:sSup>
-      </m:oMath>
+      <w:r>
+        <w:rPr>
+          <w:vertAlign w:val="superscript"/>
+        </w:rPr>
+        <w:t xml:space="preserve">1</w:t>
+      </w:r>
       <w:r>
         <w:t xml:space="preserve">, Bret Pickett, Joel S. Griffitts, Bradford K. Berges, Brian D. Poole</w:t>
       </w:r>
@@ -87,6 +79,10 @@
         <w:t xml:space="preserve"> </w:t>
       </w:r>
       <w:r>
+        <w:rPr>
+          <w:bCs/>
+          <w:b/>
+        </w:rPr>
         <w:t xml:space="preserve">Corresponding Author</w:t>
       </w:r>
     </w:p>
@@ -115,13 +111,940 @@
         <w:br w:type="page"/>
       </w:r>
     </w:p>
-    <w:bookmarkStart w:id="20" w:name="abstract"/>
+    <w:bookmarkStart w:id="24" w:name="abstract"/>
     <w:p>
       <w:pPr>
         <w:pStyle w:val="Heading2"/>
       </w:pPr>
       <w:r>
-        <w:t xml:space="preserve">Abstract</w:t>
+        <w:t xml:space="preserve">ABSTRACT</w:t>
+      </w:r>
+    </w:p>
+    <w:bookmarkStart w:id="20" w:name="background"/>
+    <w:p>
+      <w:pPr>
+        <w:pStyle w:val="Heading4"/>
+      </w:pPr>
+      <w:r>
+        <w:t xml:space="preserve">Background:</w:t>
+      </w:r>
+    </w:p>
+    <w:p>
+      <w:pPr>
+        <w:pStyle w:val="FirstParagraph"/>
+      </w:pPr>
+      <w:r>
+        <w:t xml:space="preserve">Hemorrhagic enteritis (HE)is a disease affecting 6-12-week-old turkeys characterized by</w:t>
+      </w:r>
+      <w:r>
+        <w:t xml:space="preserve"> </w:t>
+      </w:r>
+      <w:r>
+        <w:rPr>
+          <w:bCs/>
+          <w:b/>
+        </w:rPr>
+        <w:t xml:space="preserve">immunosuppression (IS)</w:t>
+      </w:r>
+      <w:r>
+        <w:t xml:space="preserve">, bloody diarrhea, and up to 60% mortality. This disease is caused by</w:t>
+      </w:r>
+      <w:r>
+        <w:t xml:space="preserve"> </w:t>
+      </w:r>
+      <w:r>
+        <w:rPr>
+          <w:iCs/>
+          <w:i/>
+          <w:bCs/>
+          <w:b/>
+        </w:rPr>
+        <w:t xml:space="preserve">Turkey Hemorrhagic Enteritis Virus (THEV)</w:t>
+      </w:r>
+      <w:r>
+        <w:t xml:space="preserve"> </w:t>
+      </w:r>
+      <w:r>
+        <w:t xml:space="preserve">of which avirulent strains (THEV-A) that do not cause HE but retain the immunosuppressive ability have been isolated. The THEV-A Virginia Avirulent Strain (VAS) is still used as a live vaccine despite its immunosuppressive properties.</w:t>
+      </w:r>
+      <w:r>
+        <w:t xml:space="preserve"> </w:t>
+      </w:r>
+      <w:r>
+        <w:rPr>
+          <w:iCs/>
+          <w:i/>
+          <w:bCs/>
+          <w:b/>
+        </w:rPr>
+        <w:t xml:space="preserve">Our objective is to understand the genetic basis by which VAS brings about IS</w:t>
+      </w:r>
+      <w:r>
+        <w:t xml:space="preserve">. The</w:t>
+      </w:r>
+      <w:r>
+        <w:t xml:space="preserve"> </w:t>
+      </w:r>
+      <w:r>
+        <w:rPr>
+          <w:bCs/>
+          <w:b/>
+        </w:rPr>
+        <w:t xml:space="preserve">transcriptome of THEV</w:t>
+      </w:r>
+      <w:r>
+        <w:t xml:space="preserve"> </w:t>
+      </w:r>
+      <w:r>
+        <w:t xml:space="preserve">was studied to set the stage for further experimentation with specific viral genes that may mediate IS.</w:t>
+      </w:r>
+    </w:p>
+    <w:bookmarkEnd w:id="20"/>
+    <w:bookmarkStart w:id="21" w:name="methods"/>
+    <w:p>
+      <w:pPr>
+        <w:pStyle w:val="Heading4"/>
+      </w:pPr>
+      <w:r>
+        <w:t xml:space="preserve">Methods:</w:t>
+      </w:r>
+    </w:p>
+    <w:p>
+      <w:pPr>
+        <w:pStyle w:val="FirstParagraph"/>
+      </w:pPr>
+      <w:r>
+        <w:t xml:space="preserve">After infecting a turkey B-cell line (MDTC-RP19) with the VAS vaccine strain, samples in triplicates were collected at 4-, 12-, 24-, and 72-hours post-infection. Total RNA was subsequently extracted, and poly-A-tailed mRNA sequencing done at LC Sciences. The raw sequencing reads were trimmed with the FastQC program, mapped to the THEV genome using Hisat2 and transcripts assembled with StringTie. An in-house script was used to consolidate transcripts from all timepoints, generating the final transcriptome.</w:t>
+      </w:r>
+    </w:p>
+    <w:bookmarkEnd w:id="21"/>
+    <w:bookmarkStart w:id="22" w:name="results"/>
+    <w:p>
+      <w:pPr>
+        <w:pStyle w:val="Heading4"/>
+      </w:pPr>
+      <w:r>
+        <w:t xml:space="preserve">Results:</w:t>
+      </w:r>
+    </w:p>
+    <w:p>
+      <w:pPr>
+        <w:pStyle w:val="FirstParagraph"/>
+      </w:pPr>
+      <w:r>
+        <w:t xml:space="preserve">Over 18 millionXXXXXX reads mapped to THEV genome providing good coverage/depth, leaving no regions unmapped. All predicted genes in the genome were represented. In keeping with all adenoviruses, all transcripts were spliced with either with 5’- or 3’-multi exon UTRs hitherto unknown. ThirteenXXXXX novel exons were identified which were validated by PCR and Sanger sequencing. The splicing patterns strongly suggest that there are 3XXXXX main promoters (E1, E3, and major late promoters) driving expression of most of the genes with 2XXXXXX possible minor promoters driving single genes (ORF7 and ORF8).</w:t>
+      </w:r>
+    </w:p>
+    <w:bookmarkEnd w:id="22"/>
+    <w:bookmarkStart w:id="23" w:name="conclusions"/>
+    <w:p>
+      <w:pPr>
+        <w:pStyle w:val="Heading4"/>
+      </w:pPr>
+      <w:r>
+        <w:t xml:space="preserve">Conclusions:</w:t>
+      </w:r>
+    </w:p>
+    <w:p>
+      <w:pPr>
+        <w:pStyle w:val="FirstParagraph"/>
+      </w:pPr>
+      <w:r>
+        <w:t xml:space="preserve">This RNA-sequencing experiment is the first study of THEV gene expression to date. In keeping with other Adenoviruses, almost all THEV genes are spliced, and several genes are expressed as one transcription unit under a single promoter. This insight into THEV’s transcriptome may allow the engineering of the VAS to provide immune protection with less or no associated IS.</w:t>
+      </w:r>
+      <w:r>
+        <w:t xml:space="preserve"> </w:t>
+      </w:r>
+    </w:p>
+    <w:bookmarkEnd w:id="23"/>
+    <w:bookmarkEnd w:id="24"/>
+    <w:bookmarkStart w:id="25" w:name="introduction"/>
+    <w:p>
+      <w:pPr>
+        <w:pStyle w:val="Heading2"/>
+      </w:pPr>
+      <w:r>
+        <w:t xml:space="preserve">INTRODUCTION</w:t>
+      </w:r>
+    </w:p>
+    <w:p>
+      <w:pPr>
+        <w:pStyle w:val="FirstParagraph"/>
+      </w:pPr>
+      <w:r>
+        <w:t xml:space="preserve">Adenoviruses (AdVs) are non-enveloped icosahedral-shaped DNA viruses, causing infection in virtually all vertebrates. Their double-stranded linear DNA genomes range between 26 and 45kb in size, with wide variations in the number of proteins encoded and producing a broad repertoire of proteins via a highly complex alternative splicing mechanism</w:t>
+      </w:r>
+      <w:r>
+        <w:t xml:space="preserve"> </w:t>
+      </w:r>
+      <w:r>
+        <w:t xml:space="preserve">(1, 2)</w:t>
+      </w:r>
+      <w:r>
+        <w:t xml:space="preserve">. The AdV genome is one of the most optimally economized; both the forward and reverse DNA strands harbor protein-coding genes making it highly gene-dense. There are 16 genes termed</w:t>
+      </w:r>
+      <w:r>
+        <w:t xml:space="preserve"> </w:t>
+      </w:r>
+      <w:r>
+        <w:t xml:space="preserve">“</w:t>
+      </w:r>
+      <w:r>
+        <w:t xml:space="preserve">genus-common</w:t>
+      </w:r>
+      <w:r>
+        <w:t xml:space="preserve">”</w:t>
+      </w:r>
+      <w:r>
+        <w:t xml:space="preserve"> </w:t>
+      </w:r>
+      <w:r>
+        <w:t xml:space="preserve">that are homologous in all AdVs; these are thought to be inherited from a common ancestor. All other genes are termed</w:t>
+      </w:r>
+      <w:r>
+        <w:t xml:space="preserve"> </w:t>
+      </w:r>
+      <w:r>
+        <w:t xml:space="preserve">“</w:t>
+      </w:r>
+      <w:r>
+        <w:t xml:space="preserve">genus-specific</w:t>
+      </w:r>
+      <w:r>
+        <w:t xml:space="preserve">”</w:t>
+      </w:r>
+      <w:r>
+        <w:t xml:space="preserve">.</w:t>
+      </w:r>
+      <w:r>
+        <w:t xml:space="preserve"> </w:t>
+      </w:r>
+      <w:r>
+        <w:t xml:space="preserve">“</w:t>
+      </w:r>
+      <w:r>
+        <w:t xml:space="preserve">Genus-specific</w:t>
+      </w:r>
+      <w:r>
+        <w:t xml:space="preserve">”</w:t>
+      </w:r>
+      <w:r>
+        <w:t xml:space="preserve"> </w:t>
+      </w:r>
+      <w:r>
+        <w:t xml:space="preserve">genes tend to be located at the termini of the genome while</w:t>
+      </w:r>
+      <w:r>
+        <w:t xml:space="preserve"> </w:t>
+      </w:r>
+      <w:r>
+        <w:t xml:space="preserve">“</w:t>
+      </w:r>
+      <w:r>
+        <w:t xml:space="preserve">genus-common</w:t>
+      </w:r>
+      <w:r>
+        <w:t xml:space="preserve">”</w:t>
+      </w:r>
+      <w:r>
+        <w:t xml:space="preserve"> </w:t>
+      </w:r>
+      <w:r>
+        <w:t xml:space="preserve">genes are usually central</w:t>
+      </w:r>
+      <w:r>
+        <w:t xml:space="preserve"> </w:t>
+      </w:r>
+      <w:r>
+        <w:t xml:space="preserve">(1)</w:t>
+      </w:r>
+      <w:r>
+        <w:t xml:space="preserve">. This pattern is observed in</w:t>
+      </w:r>
+      <w:r>
+        <w:t xml:space="preserve"> </w:t>
+      </w:r>
+      <w:r>
+        <w:rPr>
+          <w:iCs/>
+          <w:i/>
+        </w:rPr>
+        <w:t xml:space="preserve">Adenoviridae</w:t>
+      </w:r>
+      <w:r>
+        <w:t xml:space="preserve">,</w:t>
+      </w:r>
+      <w:r>
+        <w:t xml:space="preserve"> </w:t>
+      </w:r>
+      <w:r>
+        <w:rPr>
+          <w:iCs/>
+          <w:i/>
+        </w:rPr>
+        <w:t xml:space="preserve">Poxviridae</w:t>
+      </w:r>
+      <w:r>
+        <w:t xml:space="preserve">, and</w:t>
+      </w:r>
+      <w:r>
+        <w:t xml:space="preserve"> </w:t>
+      </w:r>
+      <w:r>
+        <w:rPr>
+          <w:iCs/>
+          <w:i/>
+        </w:rPr>
+        <w:t xml:space="preserve">Herpesviridae</w:t>
+      </w:r>
+      <w:r>
+        <w:t xml:space="preserve"> </w:t>
+      </w:r>
+      <w:r>
+        <w:t xml:space="preserve">(1, 3, 4)</w:t>
+      </w:r>
+      <w:r>
+        <w:t xml:space="preserve">. The family</w:t>
+      </w:r>
+      <w:r>
+        <w:t xml:space="preserve"> </w:t>
+      </w:r>
+      <w:r>
+        <w:rPr>
+          <w:iCs/>
+          <w:i/>
+        </w:rPr>
+        <w:t xml:space="preserve">Adenoviridae</w:t>
+      </w:r>
+      <w:r>
+        <w:t xml:space="preserve"> </w:t>
+      </w:r>
+      <w:r>
+        <w:t xml:space="preserve">consists of five genera:</w:t>
+      </w:r>
+      <w:r>
+        <w:t xml:space="preserve"> </w:t>
+      </w:r>
+      <w:r>
+        <w:rPr>
+          <w:iCs/>
+          <w:i/>
+        </w:rPr>
+        <w:t xml:space="preserve">Mastadenovirus</w:t>
+      </w:r>
+      <w:r>
+        <w:t xml:space="preserve"> </w:t>
+      </w:r>
+      <w:r>
+        <w:t xml:space="preserve">(MAdV),</w:t>
+      </w:r>
+      <w:r>
+        <w:t xml:space="preserve"> </w:t>
+      </w:r>
+      <w:r>
+        <w:rPr>
+          <w:iCs/>
+          <w:i/>
+        </w:rPr>
+        <w:t xml:space="preserve">Aviadenovirus</w:t>
+      </w:r>
+      <w:r>
+        <w:t xml:space="preserve">,</w:t>
+      </w:r>
+      <w:r>
+        <w:t xml:space="preserve"> </w:t>
+      </w:r>
+      <w:r>
+        <w:rPr>
+          <w:iCs/>
+          <w:i/>
+        </w:rPr>
+        <w:t xml:space="preserve">Atadenovirus</w:t>
+      </w:r>
+      <w:r>
+        <w:t xml:space="preserve">,</w:t>
+      </w:r>
+      <w:r>
+        <w:t xml:space="preserve"> </w:t>
+      </w:r>
+      <w:r>
+        <w:rPr>
+          <w:iCs/>
+          <w:i/>
+        </w:rPr>
+        <w:t xml:space="preserve">Ichtadenovirus</w:t>
+      </w:r>
+      <w:r>
+        <w:t xml:space="preserve">, and</w:t>
+      </w:r>
+      <w:r>
+        <w:t xml:space="preserve"> </w:t>
+      </w:r>
+      <w:r>
+        <w:rPr>
+          <w:iCs/>
+          <w:i/>
+        </w:rPr>
+        <w:t xml:space="preserve">Siadenovirus</w:t>
+      </w:r>
+      <w:r>
+        <w:t xml:space="preserve"> </w:t>
+      </w:r>
+      <w:r>
+        <w:t xml:space="preserve">(SiAdV)</w:t>
+      </w:r>
+      <w:r>
+        <w:t xml:space="preserve"> </w:t>
+      </w:r>
+      <w:r>
+        <w:t xml:space="preserve">(5, 6)</w:t>
+      </w:r>
+      <w:r>
+        <w:t xml:space="preserve">. Currently, there are three recognized members of the genus SiAdV: frog adenovirus 1, raptor adenovirus 1, and turkey adenovirus 3 also called turkey hemorrhagic enteritis virus (THEV)</w:t>
+      </w:r>
+      <w:r>
+        <w:t xml:space="preserve"> </w:t>
+      </w:r>
+      <w:r>
+        <w:t xml:space="preserve">(5, 7–10)</w:t>
+      </w:r>
+      <w:r>
+        <w:t xml:space="preserve">. Members of SiAdV have the smallest genome size (~26 kb) and gene content (~23 genes) of all known AdVs, and many</w:t>
+      </w:r>
+      <w:r>
+        <w:t xml:space="preserve"> </w:t>
+      </w:r>
+      <w:r>
+        <w:t xml:space="preserve">“</w:t>
+      </w:r>
+      <w:r>
+        <w:t xml:space="preserve">genus-specific</w:t>
+      </w:r>
+      <w:r>
+        <w:t xml:space="preserve">”</w:t>
+      </w:r>
+      <w:r>
+        <w:t xml:space="preserve"> </w:t>
+      </w:r>
+      <w:r>
+        <w:t xml:space="preserve">putative genes of unknown functions have been annotated</w:t>
+      </w:r>
+      <w:r>
+        <w:t xml:space="preserve"> </w:t>
+      </w:r>
+      <w:r>
+        <w:t xml:space="preserve">(2, 7)</w:t>
+      </w:r>
+      <w:r>
+        <w:t xml:space="preserve">. The genomic map of THEV showing details of the</w:t>
+      </w:r>
+      <w:r>
+        <w:t xml:space="preserve"> </w:t>
+      </w:r>
+      <w:r>
+        <w:t xml:space="preserve">“</w:t>
+      </w:r>
+      <w:r>
+        <w:t xml:space="preserve">genus-specific</w:t>
+      </w:r>
+      <w:r>
+        <w:t xml:space="preserve">”</w:t>
+      </w:r>
+      <w:r>
+        <w:t xml:space="preserve"> </w:t>
+      </w:r>
+      <w:r>
+        <w:t xml:space="preserve">and</w:t>
+      </w:r>
+      <w:r>
+        <w:t xml:space="preserve"> </w:t>
+      </w:r>
+      <w:r>
+        <w:t xml:space="preserve">“</w:t>
+      </w:r>
+      <w:r>
+        <w:t xml:space="preserve">genus-common</w:t>
+      </w:r>
+      <w:r>
+        <w:t xml:space="preserve">”</w:t>
+      </w:r>
+      <w:r>
+        <w:t xml:space="preserve"> </w:t>
+      </w:r>
+      <w:r>
+        <w:t xml:space="preserve">genes, and the gene distribution patterns described above is shown in</w:t>
+      </w:r>
+      <w:r>
+        <w:t xml:space="preserve"> </w:t>
+      </w:r>
+      <w:r>
+        <w:rPr>
+          <w:bCs/>
+          <w:b/>
+        </w:rPr>
+        <w:t xml:space="preserve">Figure 1</w:t>
+      </w:r>
+      <w:r>
+        <w:t xml:space="preserve">.</w:t>
+      </w:r>
+    </w:p>
+    <w:p>
+      <w:pPr>
+        <w:pStyle w:val="BodyText"/>
+      </w:pPr>
+      <w:r>
+        <w:t xml:space="preserve">Avirulent strains (THEV-A) and virulent strains (THEV-V) of THEV are serologically indistinguishable and infect turkeys, chickens, and pheasants. They infect via the fecal-oral route, and the THEV-V cause different clinical diseases in these birds</w:t>
+      </w:r>
+      <w:r>
+        <w:t xml:space="preserve"> </w:t>
+      </w:r>
+      <w:r>
+        <w:t xml:space="preserve">(2, 11)</w:t>
+      </w:r>
+      <w:r>
+        <w:t xml:space="preserve">. In turkeys, the THEV-V cause hemorrhagic enteritis (HE), a debilitating acute disease affecting predominantly 6-12-week-old turkeys characterized by immunosuppression (IS), weight loss, intestinal lesions leading to bloody diarrhea, splenomegaly, and up to 60% mortality</w:t>
+      </w:r>
+      <w:r>
+        <w:t xml:space="preserve"> </w:t>
+      </w:r>
+      <w:r>
+        <w:t xml:space="preserve">(11, 12)</w:t>
+      </w:r>
+      <w:r>
+        <w:t xml:space="preserve">. HE is the most economically significant disease caused by any strain of THEV</w:t>
+      </w:r>
+      <w:r>
+        <w:t xml:space="preserve"> </w:t>
+      </w:r>
+      <w:r>
+        <w:t xml:space="preserve">(11)</w:t>
+      </w:r>
+      <w:r>
+        <w:t xml:space="preserve">. While the current vaccine strain (a THEV-A isolated from a pheasant, Virginia Avirulent Strain [VAS]) have proven effective at preventing HE in young turkey poults, it still retains the immunosuppressive ability. Thus, vaccinated birds are rendered more susceptible to opportunistic infections and death than unvaccinated cohorts leading to substantial economic losses</w:t>
+      </w:r>
+      <w:r>
+        <w:t xml:space="preserve"> </w:t>
+      </w:r>
+      <w:r>
+        <w:t xml:space="preserve">(11, 13–15)</w:t>
+      </w:r>
+      <w:r>
+        <w:t xml:space="preserve">. The induced IS also interferes with vaccination protocols for other infections plaguing turkeys</w:t>
+      </w:r>
+      <w:r>
+        <w:t xml:space="preserve"> </w:t>
+      </w:r>
+      <w:r>
+        <w:t xml:space="preserve">(11, 13)</w:t>
+      </w:r>
+      <w:r>
+        <w:t xml:space="preserve">. To eliminate this immunossupressive side-effect of the vaccine, a thorough understanding of the viral factors (genes) mediating this phenomenon is essential. However, the transcriptome (splicing and gene expression patterns) of THEV has not been characterized, making the investigation of specific viral genes for possible roles in causing IS impractical. To identify such viral factors, a well-characterized transcriptome of THEV is required to set the stage for experimentation with specific viral genes that may mediate IS.</w:t>
+      </w:r>
+    </w:p>
+    <w:p>
+      <w:pPr>
+        <w:pStyle w:val="BodyText"/>
+      </w:pPr>
+      <w:r>
+        <w:t xml:space="preserve">MAdVs (specifically human adenoviruses) are by far the most extensively studied; hence, most of the current knowledge regarding AdV gene expression and replication is based on MAdV studies, which is used representatively for all other AdVs</w:t>
+      </w:r>
+      <w:r>
+        <w:t xml:space="preserve"> </w:t>
+      </w:r>
+      <w:r>
+        <w:t xml:space="preserve">(6, 16)</w:t>
+      </w:r>
+      <w:r>
+        <w:t xml:space="preserve">. MAdV genes are transcribed in a temporal manner; therefore, genes are categorized into five early transcription units (E1A, E1B, E2, E3, and E4), two intermediate units (pIX and IVa2), and one major late unit (MLTU) generating five families of late mRNAs (L1-L5). An additional gene (UXP or U exon) is located on the reverse strand. The early genes encode non-structural proteins such as enzymes or host cell modulating proteins, primarily involved in DNA replication or providing the necessary intracellular niche for optimal replication while late genes encode structural proteins. The immediate early gene E1A is expressed first followed by the the delayed early genes, E1B, E2, E3 and E4. Then the intermediate early genes, IVa2 and IX are expressed, after which the late genes are expressed</w:t>
+      </w:r>
+      <w:r>
+        <w:t xml:space="preserve"> </w:t>
+      </w:r>
+      <w:r>
+        <w:t xml:space="preserve">(6, 17, 18)</w:t>
+      </w:r>
+      <w:r>
+        <w:t xml:space="preserve">. MAdV makes an extensive use of alternative RNA splicing to produce a very complex array of mRNAs; all but pIX mRNA undergo at least one splicing event. The MLTU produces over 20 distinct splice variants all of which contain three non-coding exons at the 5’-end (collectively known as the tripartite leader, TPL)</w:t>
+      </w:r>
+      <w:r>
+        <w:t xml:space="preserve"> </w:t>
+      </w:r>
+      <w:r>
+        <w:t xml:space="preserve">(17, 18)</w:t>
+      </w:r>
+      <w:r>
+        <w:t xml:space="preserve">. There is an alternate 5’ three non-coding exons present in varying amounts on a subset of MLTU mRNAs (known as the x-, y- and z-leaders). Lastly, there is the i-leader exon, which is infrequently included between the second and third TPL exons, and codes for the i-leader protein</w:t>
+      </w:r>
+      <w:r>
+        <w:t xml:space="preserve"> </w:t>
+      </w:r>
+      <w:r>
+        <w:t xml:space="preserve">(19)</w:t>
+      </w:r>
+      <w:r>
+        <w:t xml:space="preserve">. Thus, the MLTU produces a complex repertoire of mRNA with diverse 5’-UTRs, spliced onto different 3’ coding exons grouped into five different 3’-end classes (L1-L5). Each trancription unit contains its own promoter that drives the expression of all the array of mRNA transcripts produced via alternative splicing of the genes encoded in the unit</w:t>
+      </w:r>
+      <w:r>
+        <w:t xml:space="preserve">(6, 17, 18)</w:t>
+      </w:r>
+      <w:r>
+        <w:t xml:space="preserve">.</w:t>
+      </w:r>
+    </w:p>
+    <w:p>
+      <w:pPr>
+        <w:pStyle w:val="BodyText"/>
+      </w:pPr>
+      <w:r>
+        <w:t xml:space="preserve">Most AdV mRNAs are generated by the excision of one or more introns and most of these introns are located in the 5’ or 3’ UTRs of pre-mRNA. Thus the viral introns do only in a few cases interrupt the ORFs</w:t>
+      </w:r>
+      <w:r>
+        <w:t xml:space="preserve"> </w:t>
+      </w:r>
+      <w:r>
+        <w:t xml:space="preserve">(1, 17)</w:t>
+      </w:r>
+      <w:r>
+        <w:t xml:space="preserve">. The development of high throughput sequencing methods has facilitated the discovery of many novel transcribed regions and splicing isoforms. It is also a very powerful tool to study alternative splicing under different conditions at an unparalleled depth</w:t>
+      </w:r>
+      <w:r>
+        <w:t xml:space="preserve"> </w:t>
+      </w:r>
+      <w:r>
+        <w:t xml:space="preserve">(17, 20)</w:t>
+      </w:r>
+      <w:r>
+        <w:t xml:space="preserve">. Here, a paired-end deep sequencing experiment was performed to characterize for the first time, the transcriptome of THEV (VAS strain) during different phases of the infection, yielding a complete THEV splicing map. Our paired-end sequencing allowed for reading 150bp long sequences from each end of cDNA fragments. The data generated from paired-end sequencing, utilized in our experiment, should thus be reliable.</w:t>
+      </w:r>
+      <w:r>
+        <w:t xml:space="preserve"> </w:t>
+      </w:r>
+    </w:p>
+    <w:bookmarkEnd w:id="25"/>
+    <w:bookmarkStart w:id="32" w:name="methods-1"/>
+    <w:p>
+      <w:pPr>
+        <w:pStyle w:val="Heading2"/>
+      </w:pPr>
+      <w:r>
+        <w:t xml:space="preserve">METHODS</w:t>
+      </w:r>
+    </w:p>
+    <w:bookmarkStart w:id="26" w:name="cell-culture-and-thev-infection"/>
+    <w:p>
+      <w:pPr>
+        <w:pStyle w:val="Heading3"/>
+      </w:pPr>
+      <w:r>
+        <w:t xml:space="preserve">Cell culture and THEV Infection</w:t>
+      </w:r>
+    </w:p>
+    <w:p>
+      <w:pPr>
+        <w:pStyle w:val="FirstParagraph"/>
+      </w:pPr>
+      <w:r>
+        <w:t xml:space="preserve">The Turkey B-cell line (MDTC-RP19, ATCC CRL-8135) was grown as suspension cultures in 1:1 complete Leibovitz’s L-15/McCoy’s 5A medium with 10% fetal bovine serum (FBS), 20% chicken serum (ChS), 5% tryptose phosphate broth (TPB), and 1% antibiotics solution (100 U/mL Penicillin and 100ug/mL Streptomycin), at 41</w:t>
+      </w:r>
+      <w:r>
+        <w:rPr>
+          <w:vertAlign w:val="superscript"/>
+        </w:rPr>
+        <w:t xml:space="preserve">o</w:t>
+      </w:r>
+      <w:r>
+        <w:t xml:space="preserve">C in a humidified atmosphere with 5% CO</w:t>
+      </w:r>
+      <w:r>
+        <w:rPr>
+          <w:vertAlign w:val="subscript"/>
+        </w:rPr>
+        <w:t xml:space="preserve">2</w:t>
+      </w:r>
+      <w:r>
+        <w:t xml:space="preserve">. When infected, the cells were maintained in 1:1 serum-reduced Leibovitz’s L15/McCoy’s 5A media (SRLM) with 2.5% FBS, 5% ChS, 1.2% TPB, and 1% antibiotics solution (100 U/mL Penicillin and 100ug/mL Streptomycin). A commercially available HE vaccine was purchased from Hygieia Biological Labs as a source of THEV-A. The stock virus was titrated using an in-house qPCR assay with titer expressed as genome copy number(GCN)/mL. Cells were infected at a multiplicity of infection (MOI) of 100 GCN/cell and samples in triplicates were harvested at 4-, 12-, 24-, and 72-h.p.i for RNA sequencing. A second infection was done but samples in triplicates were harvested at 12-, 24-, 36-, 48-, and 72-h.p.i for PCR validation of novel splice sites.</w:t>
+      </w:r>
+    </w:p>
+    <w:bookmarkEnd w:id="26"/>
+    <w:bookmarkStart w:id="27" w:name="rna-extraction-and-sequencing"/>
+    <w:p>
+      <w:pPr>
+        <w:pStyle w:val="Heading3"/>
+      </w:pPr>
+      <w:r>
+        <w:t xml:space="preserve">RNA extraction and Sequencing</w:t>
+      </w:r>
+    </w:p>
+    <w:p>
+      <w:pPr>
+        <w:pStyle w:val="FirstParagraph"/>
+      </w:pPr>
+      <w:r>
+        <w:t xml:space="preserve">Total RNA was extracted from infected cells using Thermofishers’ RNAqueous™-4PCR Total RNA Isolation Kit</w:t>
+      </w:r>
+      <w:r>
+        <w:t xml:space="preserve"> </w:t>
+      </w:r>
+      <w:r>
+        <w:rPr>
+          <w:rStyle w:val="VerbatimChar"/>
+        </w:rPr>
+        <w:t xml:space="preserve">(#AM1914)</w:t>
+      </w:r>
+      <w:r>
+        <w:t xml:space="preserve"> </w:t>
+      </w:r>
+      <w:r>
+        <w:t xml:space="preserve">as per manufacturer’s instructions. The RNA quantity and purity was initially assessed using nanodrop, and RNA was used only if the A260/A280 ratio was 2.0 ± 0.05 and the A260/A230 ratio was &gt;2 and &lt;2.2. Extracted total RNA samples were sent to</w:t>
+      </w:r>
+      <w:r>
+        <w:t xml:space="preserve"> </w:t>
+      </w:r>
+      <w:r>
+        <w:rPr>
+          <w:rStyle w:val="VerbatimChar"/>
+        </w:rPr>
+        <w:t xml:space="preserve">LC Sciences, Houston TX</w:t>
+      </w:r>
+      <w:r>
+        <w:t xml:space="preserve"> </w:t>
+      </w:r>
+      <w:r>
+        <w:t xml:space="preserve">for poly-A-tailed mRNA sequencing where RNA integrity was checked with</w:t>
+      </w:r>
+      <w:r>
+        <w:t xml:space="preserve"> </w:t>
+      </w:r>
+      <w:r>
+        <w:rPr>
+          <w:rStyle w:val="VerbatimChar"/>
+        </w:rPr>
+        <w:t xml:space="preserve">Agilent Technologies 2100 Bioanalyzer High Sensitivity DNA Chip</w:t>
+      </w:r>
+      <w:r>
+        <w:t xml:space="preserve"> </w:t>
+      </w:r>
+      <w:r>
+        <w:t xml:space="preserve">and poly(A) RNA sequencing library was prepared following</w:t>
+      </w:r>
+      <w:r>
+        <w:t xml:space="preserve"> </w:t>
+      </w:r>
+      <w:r>
+        <w:rPr>
+          <w:rStyle w:val="VerbatimChar"/>
+        </w:rPr>
+        <w:t xml:space="preserve">Illumina's TruSeq-stranded-mRNA sample preparation protocol</w:t>
+      </w:r>
+      <w:r>
+        <w:t xml:space="preserve">. Paired-ended sequencing was performed on</w:t>
+      </w:r>
+      <w:r>
+        <w:t xml:space="preserve"> </w:t>
+      </w:r>
+      <w:r>
+        <w:rPr>
+          <w:rStyle w:val="VerbatimChar"/>
+        </w:rPr>
+        <w:t xml:space="preserve">Illumina's NovaSeq 6000 sequencing system</w:t>
+      </w:r>
+      <w:r>
+        <w:t xml:space="preserve">.</w:t>
+      </w:r>
+    </w:p>
+    <w:bookmarkEnd w:id="27"/>
+    <w:bookmarkStart w:id="29" w:name="X1d70fb3ab2638f41a196ea004cc1d7506abb047"/>
+    <w:p>
+      <w:pPr>
+        <w:pStyle w:val="Heading3"/>
+      </w:pPr>
+      <w:r>
+        <w:t xml:space="preserve">Computational Analysis of RNA Sequencing Data: Mapping and Transcript characterization</w:t>
+      </w:r>
+    </w:p>
+    <w:p>
+      <w:pPr>
+        <w:pStyle w:val="FirstParagraph"/>
+      </w:pPr>
+      <w:r>
+        <w:t xml:space="preserve">Analysis of our sequencing reads were analyzed following a well established generel outline</w:t>
+      </w:r>
+      <w:r>
+        <w:t xml:space="preserve"> </w:t>
+      </w:r>
+      <w:r>
+        <w:t xml:space="preserve">(21)</w:t>
+      </w:r>
+      <w:r>
+        <w:t xml:space="preserve">. Briefly, sequencing reads were trimmed with the</w:t>
+      </w:r>
+      <w:r>
+        <w:t xml:space="preserve"> </w:t>
+      </w:r>
+      <w:r>
+        <w:rPr>
+          <w:rStyle w:val="VerbatimChar"/>
+        </w:rPr>
+        <w:t xml:space="preserve">FastQC</w:t>
+      </w:r>
+      <w:r>
+        <w:t xml:space="preserve">(22)</w:t>
+      </w:r>
+      <w:r>
+        <w:t xml:space="preserve"> </w:t>
+      </w:r>
+      <w:r>
+        <w:t xml:space="preserve">program to acheive an overall</w:t>
+      </w:r>
+      <w:r>
+        <w:t xml:space="preserve"> </w:t>
+      </w:r>
+      <w:r>
+        <w:rPr>
+          <w:rStyle w:val="VerbatimChar"/>
+        </w:rPr>
+        <w:t xml:space="preserve">Mean Sequence Quality (Phred Score)</w:t>
+      </w:r>
+      <w:r>
+        <w:t xml:space="preserve"> </w:t>
+      </w:r>
+      <w:r>
+        <w:t xml:space="preserve">of 36. Trimmed reads were mapped to the complete sequence of avirulent turkey hemorrhagic enteritis virus strain Virginia (</w:t>
+      </w:r>
+      <w:hyperlink r:id="rId28">
+        <w:r>
+          <w:rPr>
+            <w:rStyle w:val="Hyperlink"/>
+          </w:rPr>
+          <w:t xml:space="preserve">https://www.ncbi.nlm.nih.gov/nuccore/AY849321.1/</w:t>
+        </w:r>
+      </w:hyperlink>
+      <w:r>
+        <w:t xml:space="preserve">) using</w:t>
+      </w:r>
+      <w:r>
+        <w:t xml:space="preserve"> </w:t>
+      </w:r>
+      <w:r>
+        <w:rPr>
+          <w:rStyle w:val="VerbatimChar"/>
+        </w:rPr>
+        <w:t xml:space="preserve">Hisat2</w:t>
+      </w:r>
+      <w:r>
+        <w:t xml:space="preserve"> </w:t>
+      </w:r>
+      <w:r>
+        <w:t xml:space="preserve">(21)</w:t>
+      </w:r>
+      <w:r>
+        <w:t xml:space="preserve"> </w:t>
+      </w:r>
+      <w:r>
+        <w:t xml:space="preserve">with default settings except increasing the CPU cores to 10. The generated</w:t>
+      </w:r>
+      <w:r>
+        <w:t xml:space="preserve"> </w:t>
+      </w:r>
+      <w:r>
+        <w:rPr>
+          <w:rStyle w:val="VerbatimChar"/>
+        </w:rPr>
+        <w:t xml:space="preserve">BAM</w:t>
+      </w:r>
+      <w:r>
+        <w:t xml:space="preserve"> </w:t>
+      </w:r>
+      <w:r>
+        <w:t xml:space="preserve">files from each infection timepoint were fed into</w:t>
+      </w:r>
+      <w:r>
+        <w:t xml:space="preserve"> </w:t>
+      </w:r>
+      <w:r>
+        <w:rPr>
+          <w:rStyle w:val="VerbatimChar"/>
+        </w:rPr>
+        <w:t xml:space="preserve">StringTie</w:t>
+      </w:r>
+      <w:r>
+        <w:t xml:space="preserve"> </w:t>
+      </w:r>
+      <w:r>
+        <w:t xml:space="preserve">(21)</w:t>
+      </w:r>
+      <w:r>
+        <w:t xml:space="preserve"> </w:t>
+      </w:r>
+      <w:r>
+        <w:t xml:space="preserve">using a</w:t>
+      </w:r>
+      <w:r>
+        <w:t xml:space="preserve"> </w:t>
+      </w:r>
+      <w:r>
+        <w:rPr>
+          <w:rStyle w:val="VerbatimChar"/>
+        </w:rPr>
+        <w:t xml:space="preserve">gff3</w:t>
+      </w:r>
+      <w:r>
+        <w:t xml:space="preserve"> </w:t>
+      </w:r>
+      <w:r>
+        <w:t xml:space="preserve">file from NCBI containing the predicted genes of THEV as a guide. A custom script was used to consolidate all transcripts from all timepoints without redundancy, generating the final transcriptome of THEV.</w:t>
+      </w:r>
+    </w:p>
+    <w:bookmarkEnd w:id="29"/>
+    <w:bookmarkStart w:id="30" w:name="Xff1425f347e09f530a5299bdf9a0694092427a6"/>
+    <w:p>
+      <w:pPr>
+        <w:pStyle w:val="Heading3"/>
+      </w:pPr>
+      <w:r>
+        <w:t xml:space="preserve">PCR Validation of Novel Splice Sites and Sanger Sequencing</w:t>
+      </w:r>
+    </w:p>
+    <w:p>
+      <w:pPr>
+        <w:pStyle w:val="FirstParagraph"/>
+      </w:pPr>
+      <w:r>
+        <w:t xml:space="preserve">All splice sites identified in this work are novel except one splice site predicted for pTP, DBP, and 33K each. However, these predictions fell short of the full splicing of these genes and were not experimentally validated. We designed primers that crossed a range of novel exon–exon boundaries for all transcripts in a transcription units with their respective universal primers (supplementary PCR methodsXXXXXXXXX). After first-strand cDNA synthesis with Thermofishers’ SuperScript™ III First-Strand Synthesis System (</w:t>
+      </w:r>
+      <w:r>
+        <w:rPr>
+          <w:rStyle w:val="VerbatimChar"/>
+        </w:rPr>
+        <w:t xml:space="preserve">#18080051</w:t>
+      </w:r>
+      <w:r>
+        <w:t xml:space="preserve">), these primers were used in a targeted PCR experiment, the PCR products were analysed on agarose gels, cloned by traditional restriction enzyme-ligation method and sanger sequenced at</w:t>
+      </w:r>
+      <w:r>
+        <w:t xml:space="preserve"> </w:t>
+      </w:r>
+      <w:r>
+        <w:rPr>
+          <w:rStyle w:val="VerbatimChar"/>
+        </w:rPr>
+        <w:t xml:space="preserve">Eton Bioscience, Inc, San Diego, CA 92121</w:t>
+      </w:r>
+      <w:r>
+        <w:t xml:space="preserve"> </w:t>
+      </w:r>
+      <w:r>
+        <w:t xml:space="preserve">to validate these splice junctions at the sequence level.</w:t>
+      </w:r>
+    </w:p>
+    <w:bookmarkEnd w:id="30"/>
+    <w:bookmarkStart w:id="31" w:name="rapid-amplification-of-cdna-ends-3race"/>
+    <w:p>
+      <w:pPr>
+        <w:pStyle w:val="Heading3"/>
+      </w:pPr>
+      <w:r>
+        <w:t xml:space="preserve">3’ Rapid Amplification of cDNA Ends (3’RACE)</w:t>
       </w:r>
     </w:p>
     <w:p>
@@ -129,14 +1052,15 @@
         <w:br w:type="page"/>
       </w:r>
     </w:p>
-    <w:bookmarkEnd w:id="20"/>
-    <w:bookmarkStart w:id="21" w:name="introduction"/>
+    <w:bookmarkEnd w:id="31"/>
+    <w:bookmarkEnd w:id="32"/>
+    <w:bookmarkStart w:id="33" w:name="results-1"/>
     <w:p>
       <w:pPr>
         <w:pStyle w:val="Heading2"/>
       </w:pPr>
       <w:r>
-        <w:t xml:space="preserve">Introduction</w:t>
+        <w:t xml:space="preserve">RESULTS</w:t>
       </w:r>
     </w:p>
     <w:p>
@@ -144,63 +1068,70 @@
         <w:br w:type="page"/>
       </w:r>
     </w:p>
-    <w:bookmarkEnd w:id="21"/>
-    <w:bookmarkStart w:id="27" w:name="methods"/>
+    <w:bookmarkEnd w:id="33"/>
+    <w:bookmarkStart w:id="34" w:name="discussionconclusions"/>
     <w:p>
       <w:pPr>
         <w:pStyle w:val="Heading2"/>
       </w:pPr>
       <w:r>
-        <w:t xml:space="preserve">Methods</w:t>
-      </w:r>
-    </w:p>
-    <w:bookmarkStart w:id="22" w:name="cell-culture-and-thev-infection"/>
+        <w:t xml:space="preserve">DISCUSSION/CONCLUSIONS</w:t>
+      </w:r>
+    </w:p>
+    <w:p>
+      <w:r>
+        <w:br w:type="page"/>
+      </w:r>
+    </w:p>
+    <w:bookmarkEnd w:id="34"/>
+    <w:bookmarkStart w:id="37" w:name="scripts-and-supplementary-materials"/>
+    <w:p>
+      <w:pPr>
+        <w:pStyle w:val="Heading2"/>
+      </w:pPr>
+      <w:r>
+        <w:t xml:space="preserve">SCRIPTS AND SUPPLEMENTARY MATERIALS</w:t>
+      </w:r>
+    </w:p>
+    <w:bookmarkStart w:id="35" w:name="data-availability"/>
     <w:p>
       <w:pPr>
         <w:pStyle w:val="Heading3"/>
       </w:pPr>
       <w:r>
-        <w:t xml:space="preserve">Cell culture and THEV Infection</w:t>
-      </w:r>
-    </w:p>
-    <w:bookmarkEnd w:id="22"/>
-    <w:bookmarkStart w:id="23" w:name="rna-extraction-and-sequencing"/>
+        <w:t xml:space="preserve">DATA AVAILABILITY</w:t>
+      </w:r>
+    </w:p>
+    <w:bookmarkEnd w:id="35"/>
+    <w:bookmarkStart w:id="36" w:name="code-availability"/>
     <w:p>
       <w:pPr>
         <w:pStyle w:val="Heading3"/>
       </w:pPr>
       <w:r>
-        <w:t xml:space="preserve">RNA extraction and Sequencing</w:t>
-      </w:r>
-    </w:p>
-    <w:bookmarkEnd w:id="23"/>
-    <w:bookmarkStart w:id="24" w:name="X8a3705aee74bd97e2921cb652392ff280532d2e"/>
-    <w:p>
-      <w:pPr>
-        <w:pStyle w:val="Heading3"/>
-      </w:pPr>
-      <w:r>
-        <w:t xml:space="preserve">Computational Analysis of Sequencing Data</w:t>
-      </w:r>
-    </w:p>
-    <w:bookmarkEnd w:id="24"/>
-    <w:bookmarkStart w:id="25" w:name="Xff1425f347e09f530a5299bdf9a0694092427a6"/>
-    <w:p>
-      <w:pPr>
-        <w:pStyle w:val="Heading3"/>
-      </w:pPr>
-      <w:r>
-        <w:t xml:space="preserve">PCR Validation of Novel Splice Sites and Sanger Sequencing</w:t>
-      </w:r>
-    </w:p>
-    <w:bookmarkEnd w:id="25"/>
-    <w:bookmarkStart w:id="26" w:name="rapid-amplification-of-cdna-ends-3race"/>
-    <w:p>
-      <w:pPr>
-        <w:pStyle w:val="Heading3"/>
-      </w:pPr>
-      <w:r>
-        <w:t xml:space="preserve">3’ Rapid Amplification of cDNA Ends (3’RACE)</w:t>
+        <w:t xml:space="preserve">CODE AVAILABILITY</w:t>
+      </w:r>
+    </w:p>
+    <w:p>
+      <w:pPr>
+        <w:pStyle w:val="FirstParagraph"/>
+      </w:pPr>
+      <w:r>
+        <w:t xml:space="preserve">All the code/scripts written for analysis of the data is available on github (linkXXXXXX)</w:t>
+      </w:r>
+      <w:r>
+        <w:t xml:space="preserve"> </w:t>
+      </w:r>
+    </w:p>
+    <w:bookmarkEnd w:id="36"/>
+    <w:bookmarkEnd w:id="37"/>
+    <w:bookmarkStart w:id="38" w:name="acknowledgments"/>
+    <w:p>
+      <w:pPr>
+        <w:pStyle w:val="Heading2"/>
+      </w:pPr>
+      <w:r>
+        <w:t xml:space="preserve">ACKNOWLEDGMENTS</w:t>
       </w:r>
     </w:p>
     <w:p>
@@ -208,94 +1139,843 @@
         <w:br w:type="page"/>
       </w:r>
     </w:p>
-    <w:bookmarkEnd w:id="26"/>
-    <w:bookmarkEnd w:id="27"/>
-    <w:bookmarkStart w:id="28" w:name="results"/>
+    <w:bookmarkEnd w:id="38"/>
+    <w:bookmarkStart w:id="81" w:name="references"/>
     <w:p>
       <w:pPr>
         <w:pStyle w:val="Heading2"/>
       </w:pPr>
       <w:r>
-        <w:t xml:space="preserve">Results</w:t>
-      </w:r>
-    </w:p>
-    <w:p>
-      <w:r>
-        <w:br w:type="page"/>
-      </w:r>
-    </w:p>
-    <w:bookmarkEnd w:id="28"/>
-    <w:bookmarkStart w:id="29" w:name="discussionconclusions"/>
+        <w:t xml:space="preserve">REFERENCES</w:t>
+      </w:r>
+    </w:p>
+    <w:p>
+      <w:pPr>
+        <w:pStyle w:val="FirstParagraph"/>
+      </w:pPr>
+    </w:p>
+    <w:bookmarkStart w:id="80" w:name="refs"/>
+    <w:bookmarkStart w:id="40" w:name="ref-Davison2003"/>
+    <w:p>
+      <w:pPr>
+        <w:pStyle w:val="Bibliography"/>
+      </w:pPr>
+      <w:r>
+        <w:t xml:space="preserve">1.</w:t>
+      </w:r>
+      <w:r>
+        <w:t xml:space="preserve"> </w:t>
+      </w:r>
+      <w:r>
+        <w:t xml:space="preserve">	</w:t>
+      </w:r>
+      <w:r>
+        <w:t xml:space="preserve">Davison A, Benko M, Harrach B. 2003.</w:t>
+      </w:r>
+      <w:r>
+        <w:t xml:space="preserve"> </w:t>
+      </w:r>
+      <w:hyperlink r:id="rId39">
+        <w:r>
+          <w:rPr>
+            <w:rStyle w:val="Hyperlink"/>
+          </w:rPr>
+          <w:t xml:space="preserve">Genetic content and evolution of adenoviruses</w:t>
+        </w:r>
+      </w:hyperlink>
+      <w:r>
+        <w:t xml:space="preserve">. The Journal of general virology 84:2895–908.</w:t>
+      </w:r>
+    </w:p>
+    <w:bookmarkEnd w:id="40"/>
+    <w:bookmarkStart w:id="42" w:name="ref-Harrach2008"/>
+    <w:p>
+      <w:pPr>
+        <w:pStyle w:val="Bibliography"/>
+      </w:pPr>
+      <w:r>
+        <w:t xml:space="preserve">2.</w:t>
+      </w:r>
+      <w:r>
+        <w:t xml:space="preserve"> </w:t>
+      </w:r>
+      <w:r>
+        <w:t xml:space="preserve">	</w:t>
+      </w:r>
+      <w:r>
+        <w:t xml:space="preserve">Harrach B. 2008.</w:t>
+      </w:r>
+      <w:r>
+        <w:t xml:space="preserve"> </w:t>
+      </w:r>
+      <w:hyperlink r:id="rId41">
+        <w:r>
+          <w:rPr>
+            <w:rStyle w:val="Hyperlink"/>
+          </w:rPr>
+          <w:t xml:space="preserve">Adenoviruses: General features</w:t>
+        </w:r>
+      </w:hyperlink>
+      <w:r>
+        <w:t xml:space="preserve">, p. 1–9.</w:t>
+      </w:r>
+      <w:r>
+        <w:t xml:space="preserve"> </w:t>
+      </w:r>
+      <w:r>
+        <w:rPr>
+          <w:iCs/>
+          <w:i/>
+        </w:rPr>
+        <w:t xml:space="preserve">In</w:t>
+      </w:r>
+      <w:r>
+        <w:t xml:space="preserve"> </w:t>
+      </w:r>
+      <w:r>
+        <w:t xml:space="preserve">Mahy, BWJ, Van Regenmortel, MHV (eds.), Encyclopedia of virology (third edition). Book Section. Academic Press, Oxford.</w:t>
+      </w:r>
+    </w:p>
+    <w:bookmarkEnd w:id="42"/>
+    <w:bookmarkStart w:id="44" w:name="ref-Upton2003"/>
+    <w:p>
+      <w:pPr>
+        <w:pStyle w:val="Bibliography"/>
+      </w:pPr>
+      <w:r>
+        <w:t xml:space="preserve">3.</w:t>
+      </w:r>
+      <w:r>
+        <w:t xml:space="preserve"> </w:t>
+      </w:r>
+      <w:r>
+        <w:t xml:space="preserve">	</w:t>
+      </w:r>
+      <w:r>
+        <w:t xml:space="preserve">Upton C, Slack S, Hunter AL, Ehlers A, Roper RL. 2003.</w:t>
+      </w:r>
+      <w:r>
+        <w:t xml:space="preserve"> </w:t>
+      </w:r>
+      <w:hyperlink r:id="rId43">
+        <w:r>
+          <w:rPr>
+            <w:rStyle w:val="Hyperlink"/>
+          </w:rPr>
+          <w:t xml:space="preserve">Poxvirus orthologous clusters: Toward defining the minimum essential poxvirus genome</w:t>
+        </w:r>
+      </w:hyperlink>
+      <w:r>
+        <w:t xml:space="preserve">. Journal of virology 77:7590–7600.</w:t>
+      </w:r>
+    </w:p>
+    <w:bookmarkEnd w:id="44"/>
+    <w:bookmarkStart w:id="46" w:name="ref-McGeoch1999"/>
+    <w:p>
+      <w:pPr>
+        <w:pStyle w:val="Bibliography"/>
+      </w:pPr>
+      <w:r>
+        <w:t xml:space="preserve">4.</w:t>
+      </w:r>
+      <w:r>
+        <w:t xml:space="preserve"> </w:t>
+      </w:r>
+      <w:r>
+        <w:t xml:space="preserve">	</w:t>
+      </w:r>
+      <w:r>
+        <w:t xml:space="preserve">McGeoch D, Davison AJ. 1999.</w:t>
+      </w:r>
+      <w:r>
+        <w:t xml:space="preserve"> </w:t>
+      </w:r>
+      <w:hyperlink r:id="rId45">
+        <w:r>
+          <w:rPr>
+            <w:rStyle w:val="Hyperlink"/>
+          </w:rPr>
+          <w:t xml:space="preserve">Chapter 17 - the molecular evolutionary history of the herpesviruses</w:t>
+        </w:r>
+      </w:hyperlink>
+      <w:r>
+        <w:t xml:space="preserve">, p. 441–465.</w:t>
+      </w:r>
+      <w:r>
+        <w:t xml:space="preserve"> </w:t>
+      </w:r>
+      <w:r>
+        <w:rPr>
+          <w:iCs/>
+          <w:i/>
+        </w:rPr>
+        <w:t xml:space="preserve">In</w:t>
+      </w:r>
+      <w:r>
+        <w:t xml:space="preserve"> </w:t>
+      </w:r>
+      <w:r>
+        <w:t xml:space="preserve">Domingo, E, Webster, R, Holland, J (eds.), Origin and evolution of viruses. Book Section. Academic Press, London.</w:t>
+      </w:r>
+    </w:p>
+    <w:bookmarkEnd w:id="46"/>
+    <w:bookmarkStart w:id="47" w:name="ref-Harrach2011"/>
+    <w:p>
+      <w:pPr>
+        <w:pStyle w:val="Bibliography"/>
+      </w:pPr>
+      <w:r>
+        <w:t xml:space="preserve">5.</w:t>
+      </w:r>
+      <w:r>
+        <w:t xml:space="preserve"> </w:t>
+      </w:r>
+      <w:r>
+        <w:t xml:space="preserve">	</w:t>
+      </w:r>
+      <w:r>
+        <w:t xml:space="preserve">Harrach B, Benko M, Both GW, Brown M, Davison AJ, Echavarría M, Hess M, Jones M, Kajon A, Lehmkuhl HD, Mautner V, Mittal S, Wadell G. 2011. Family adenoviridae. Virus Taxonomy: 9th Report of the International Committee on Taxonomy of Viruses 125–141.</w:t>
+      </w:r>
+    </w:p>
+    <w:bookmarkEnd w:id="47"/>
+    <w:bookmarkStart w:id="49" w:name="ref-Guimet2016"/>
+    <w:p>
+      <w:pPr>
+        <w:pStyle w:val="Bibliography"/>
+      </w:pPr>
+      <w:r>
+        <w:t xml:space="preserve">6.</w:t>
+      </w:r>
+      <w:r>
+        <w:t xml:space="preserve"> </w:t>
+      </w:r>
+      <w:r>
+        <w:t xml:space="preserve">	</w:t>
+      </w:r>
+      <w:r>
+        <w:t xml:space="preserve">Guimet D, Hearing P. 2016.</w:t>
+      </w:r>
+      <w:r>
+        <w:t xml:space="preserve"> </w:t>
+      </w:r>
+      <w:hyperlink r:id="rId48">
+        <w:r>
+          <w:rPr>
+            <w:rStyle w:val="Hyperlink"/>
+          </w:rPr>
+          <w:t xml:space="preserve">3 - adenovirus replication</w:t>
+        </w:r>
+      </w:hyperlink>
+      <w:r>
+        <w:t xml:space="preserve">, p. 59–84.</w:t>
+      </w:r>
+      <w:r>
+        <w:t xml:space="preserve"> </w:t>
+      </w:r>
+      <w:r>
+        <w:rPr>
+          <w:iCs/>
+          <w:i/>
+        </w:rPr>
+        <w:t xml:space="preserve">In</w:t>
+      </w:r>
+      <w:r>
+        <w:t xml:space="preserve"> </w:t>
+      </w:r>
+      <w:r>
+        <w:t xml:space="preserve">Curiel, DT (ed.), Adenoviral vectors for gene therapy (second edition). Book Section. Academic Press, San Diego.</w:t>
+      </w:r>
+    </w:p>
+    <w:bookmarkEnd w:id="49"/>
+    <w:bookmarkStart w:id="51" w:name="ref-Kovács2011"/>
+    <w:p>
+      <w:pPr>
+        <w:pStyle w:val="Bibliography"/>
+      </w:pPr>
+      <w:r>
+        <w:t xml:space="preserve">7.</w:t>
+      </w:r>
+      <w:r>
+        <w:t xml:space="preserve"> </w:t>
+      </w:r>
+      <w:r>
+        <w:t xml:space="preserve">	</w:t>
+      </w:r>
+      <w:r>
+        <w:t xml:space="preserve">Kovács ER, Benkő M. 2011.</w:t>
+      </w:r>
+      <w:r>
+        <w:t xml:space="preserve"> </w:t>
+      </w:r>
+      <w:hyperlink r:id="rId50">
+        <w:r>
+          <w:rPr>
+            <w:rStyle w:val="Hyperlink"/>
+          </w:rPr>
+          <w:t xml:space="preserve">Complete sequence of raptor adenovirus 1 confirms the characteristic genome organization of siadenoviruses</w:t>
+        </w:r>
+      </w:hyperlink>
+      <w:r>
+        <w:t xml:space="preserve">. Infection, Genetics and Evolution 11:1058–1065.</w:t>
+      </w:r>
+    </w:p>
+    <w:bookmarkEnd w:id="51"/>
+    <w:bookmarkStart w:id="53" w:name="ref-Davison2000"/>
+    <w:p>
+      <w:pPr>
+        <w:pStyle w:val="Bibliography"/>
+      </w:pPr>
+      <w:r>
+        <w:t xml:space="preserve">8.</w:t>
+      </w:r>
+      <w:r>
+        <w:t xml:space="preserve"> </w:t>
+      </w:r>
+      <w:r>
+        <w:t xml:space="preserve">	</w:t>
+      </w:r>
+      <w:r>
+        <w:t xml:space="preserve">Davison AJ, Wright KM, Harrach B. 2000.</w:t>
+      </w:r>
+      <w:r>
+        <w:t xml:space="preserve"> </w:t>
+      </w:r>
+      <w:hyperlink r:id="rId52">
+        <w:r>
+          <w:rPr>
+            <w:rStyle w:val="Hyperlink"/>
+          </w:rPr>
+          <w:t xml:space="preserve">DNA sequence of frog adenovirus</w:t>
+        </w:r>
+      </w:hyperlink>
+      <w:r>
+        <w:t xml:space="preserve">. J Gen Virol 81:2431–2439.</w:t>
+      </w:r>
+    </w:p>
+    <w:bookmarkEnd w:id="53"/>
+    <w:bookmarkStart w:id="55" w:name="ref-Kovács2010"/>
+    <w:p>
+      <w:pPr>
+        <w:pStyle w:val="Bibliography"/>
+      </w:pPr>
+      <w:r>
+        <w:t xml:space="preserve">9.</w:t>
+      </w:r>
+      <w:r>
+        <w:t xml:space="preserve"> </w:t>
+      </w:r>
+      <w:r>
+        <w:t xml:space="preserve">	</w:t>
+      </w:r>
+      <w:r>
+        <w:t xml:space="preserve">Kovács ER, Jánoska M, Dán Á, Harrach B, Benkő M. 2010.</w:t>
+      </w:r>
+      <w:r>
+        <w:t xml:space="preserve"> </w:t>
+      </w:r>
+      <w:hyperlink r:id="rId54">
+        <w:r>
+          <w:rPr>
+            <w:rStyle w:val="Hyperlink"/>
+          </w:rPr>
+          <w:t xml:space="preserve">Recognition and partial genome characterization by non-specific DNA amplification and PCR of a new siadenovirus species in a sample originating from parus major, a great tit</w:t>
+        </w:r>
+      </w:hyperlink>
+      <w:r>
+        <w:t xml:space="preserve">. Journal of Virological Methods 163:262–268.</w:t>
+      </w:r>
+    </w:p>
+    <w:bookmarkEnd w:id="55"/>
+    <w:bookmarkStart w:id="57" w:name="ref-Katoh2009"/>
+    <w:p>
+      <w:pPr>
+        <w:pStyle w:val="Bibliography"/>
+      </w:pPr>
+      <w:r>
+        <w:t xml:space="preserve">10.</w:t>
+      </w:r>
+      <w:r>
+        <w:t xml:space="preserve"> </w:t>
+      </w:r>
+      <w:r>
+        <w:t xml:space="preserve">	</w:t>
+      </w:r>
+      <w:r>
+        <w:t xml:space="preserve">Katoh H, Ohya K, Kubo M, Murata K, Yanai T, Fukushi H. 2009.</w:t>
+      </w:r>
+      <w:r>
+        <w:t xml:space="preserve"> </w:t>
+      </w:r>
+      <w:hyperlink r:id="rId56">
+        <w:r>
+          <w:rPr>
+            <w:rStyle w:val="Hyperlink"/>
+          </w:rPr>
+          <w:t xml:space="preserve">A novel budgerigar-adenovirus belonging to group II avian adenovirus of siadenovirus</w:t>
+        </w:r>
+      </w:hyperlink>
+      <w:r>
+        <w:t xml:space="preserve">. Virus Research 144:294–297.</w:t>
+      </w:r>
+    </w:p>
+    <w:bookmarkEnd w:id="57"/>
+    <w:bookmarkStart w:id="59" w:name="ref-Beach2006"/>
+    <w:p>
+      <w:pPr>
+        <w:pStyle w:val="Bibliography"/>
+      </w:pPr>
+      <w:r>
+        <w:t xml:space="preserve">11.</w:t>
+      </w:r>
+      <w:r>
+        <w:t xml:space="preserve"> </w:t>
+      </w:r>
+      <w:r>
+        <w:t xml:space="preserve">	</w:t>
+      </w:r>
+      <w:r>
+        <w:t xml:space="preserve">Beach NM. 2006.</w:t>
+      </w:r>
+      <w:r>
+        <w:t xml:space="preserve"> </w:t>
+      </w:r>
+      <w:hyperlink r:id="rId58">
+        <w:r>
+          <w:rPr>
+            <w:rStyle w:val="Hyperlink"/>
+          </w:rPr>
+          <w:t xml:space="preserve">Characterization of avirulent turkey hemorrhagic enteritis virus: A study of the molecular basis for variation in virulence and the occurrence of persistent infection</w:t>
+        </w:r>
+      </w:hyperlink>
+      <w:r>
+        <w:t xml:space="preserve">. Thesis.</w:t>
+      </w:r>
+    </w:p>
+    <w:bookmarkEnd w:id="59"/>
+    <w:bookmarkStart w:id="60" w:name="ref-Gross1967"/>
+    <w:p>
+      <w:pPr>
+        <w:pStyle w:val="Bibliography"/>
+      </w:pPr>
+      <w:r>
+        <w:t xml:space="preserve">12.</w:t>
+      </w:r>
+      <w:r>
+        <w:t xml:space="preserve"> </w:t>
+      </w:r>
+      <w:r>
+        <w:t xml:space="preserve">	</w:t>
+      </w:r>
+      <w:r>
+        <w:t xml:space="preserve">Gross WB, Moore WE. 1967. Hemorrhagic enteritis of turkeys. Avian Dis 11:296–307.</w:t>
+      </w:r>
+    </w:p>
+    <w:bookmarkEnd w:id="60"/>
+    <w:bookmarkStart w:id="62" w:name="ref-Rautenschlein2000"/>
+    <w:p>
+      <w:pPr>
+        <w:pStyle w:val="Bibliography"/>
+      </w:pPr>
+      <w:r>
+        <w:t xml:space="preserve">13.</w:t>
+      </w:r>
+      <w:r>
+        <w:t xml:space="preserve"> </w:t>
+      </w:r>
+      <w:r>
+        <w:t xml:space="preserve">	</w:t>
+      </w:r>
+      <w:r>
+        <w:t xml:space="preserve">Rautenschlein S, Sharma JM. 2000.</w:t>
+      </w:r>
+      <w:r>
+        <w:t xml:space="preserve"> </w:t>
+      </w:r>
+      <w:hyperlink r:id="rId61">
+        <w:r>
+          <w:rPr>
+            <w:rStyle w:val="Hyperlink"/>
+          </w:rPr>
+          <w:t xml:space="preserve">Immunopathogenesis of haemorrhagic enteritis virus (HEV) in turkeys</w:t>
+        </w:r>
+      </w:hyperlink>
+      <w:r>
+        <w:t xml:space="preserve">. Dev Comp Immunol 24:237–46.</w:t>
+      </w:r>
+    </w:p>
+    <w:bookmarkEnd w:id="62"/>
+    <w:bookmarkStart w:id="63" w:name="ref-Larsen1985"/>
+    <w:p>
+      <w:pPr>
+        <w:pStyle w:val="Bibliography"/>
+      </w:pPr>
+      <w:r>
+        <w:t xml:space="preserve">14.</w:t>
+      </w:r>
+      <w:r>
+        <w:t xml:space="preserve"> </w:t>
+      </w:r>
+      <w:r>
+        <w:t xml:space="preserve">	</w:t>
+      </w:r>
+      <w:r>
+        <w:t xml:space="preserve">Larsen CT, Domermuth CH, Sponenberg DP, Gross WB. 1985. Colibacillosis of turkeys exacerbated by hemorrhagic enteritis virus. Laboratory studies. Avian Dis 29:729–32.</w:t>
+      </w:r>
+    </w:p>
+    <w:bookmarkEnd w:id="63"/>
+    <w:bookmarkStart w:id="65" w:name="ref-Dhama2017"/>
+    <w:p>
+      <w:pPr>
+        <w:pStyle w:val="Bibliography"/>
+      </w:pPr>
+      <w:r>
+        <w:t xml:space="preserve">15.</w:t>
+      </w:r>
+      <w:r>
+        <w:t xml:space="preserve"> </w:t>
+      </w:r>
+      <w:r>
+        <w:t xml:space="preserve">	</w:t>
+      </w:r>
+      <w:r>
+        <w:t xml:space="preserve">Dhama K, Gowthaman V, Karthik K, Tiwari R, Sachan S, Kumar MA, Palanivelu M, Malik YS, Singh RK, Munir M. 2017.</w:t>
+      </w:r>
+      <w:r>
+        <w:t xml:space="preserve"> </w:t>
+      </w:r>
+      <w:hyperlink r:id="rId64">
+        <w:r>
+          <w:rPr>
+            <w:rStyle w:val="Hyperlink"/>
+          </w:rPr>
+          <w:t xml:space="preserve">Haemorrhagic enteritis of turkeys – current knowledge</w:t>
+        </w:r>
+      </w:hyperlink>
+      <w:r>
+        <w:t xml:space="preserve">. Veterinary Quarterly 37:31–42.</w:t>
+      </w:r>
+    </w:p>
+    <w:bookmarkEnd w:id="65"/>
+    <w:bookmarkStart w:id="67" w:name="ref-Wolfrum2013"/>
+    <w:p>
+      <w:pPr>
+        <w:pStyle w:val="Bibliography"/>
+      </w:pPr>
+      <w:r>
+        <w:t xml:space="preserve">16.</w:t>
+      </w:r>
+      <w:r>
+        <w:t xml:space="preserve"> </w:t>
+      </w:r>
+      <w:r>
+        <w:t xml:space="preserve">	</w:t>
+      </w:r>
+      <w:r>
+        <w:t xml:space="preserve">Wolfrum N, Greber UF. 2013.</w:t>
+      </w:r>
+      <w:r>
+        <w:t xml:space="preserve"> </w:t>
+      </w:r>
+      <w:hyperlink r:id="rId66">
+        <w:r>
+          <w:rPr>
+            <w:rStyle w:val="Hyperlink"/>
+          </w:rPr>
+          <w:t xml:space="preserve">Adenovirus signalling in entry</w:t>
+        </w:r>
+      </w:hyperlink>
+      <w:r>
+        <w:t xml:space="preserve">. Cell Microbiol 15:53–62.</w:t>
+      </w:r>
+    </w:p>
+    <w:bookmarkEnd w:id="67"/>
+    <w:bookmarkStart w:id="69" w:name="ref-Zhao2014"/>
+    <w:p>
+      <w:pPr>
+        <w:pStyle w:val="Bibliography"/>
+      </w:pPr>
+      <w:r>
+        <w:t xml:space="preserve">17.</w:t>
+      </w:r>
+      <w:r>
+        <w:t xml:space="preserve"> </w:t>
+      </w:r>
+      <w:r>
+        <w:t xml:space="preserve">	</w:t>
+      </w:r>
+      <w:r>
+        <w:t xml:space="preserve">Zhao H, Chen M, Pettersson U. 2014.</w:t>
+      </w:r>
+      <w:r>
+        <w:t xml:space="preserve"> </w:t>
+      </w:r>
+      <w:hyperlink r:id="rId68">
+        <w:r>
+          <w:rPr>
+            <w:rStyle w:val="Hyperlink"/>
+          </w:rPr>
+          <w:t xml:space="preserve">A new look at adenovirus splicing</w:t>
+        </w:r>
+      </w:hyperlink>
+      <w:r>
+        <w:t xml:space="preserve">. Virology 456-457:329–341.</w:t>
+      </w:r>
+    </w:p>
+    <w:bookmarkEnd w:id="69"/>
+    <w:bookmarkStart w:id="71" w:name="ref-Donovan2020"/>
+    <w:p>
+      <w:pPr>
+        <w:pStyle w:val="Bibliography"/>
+      </w:pPr>
+      <w:r>
+        <w:t xml:space="preserve">18.</w:t>
+      </w:r>
+      <w:r>
+        <w:t xml:space="preserve"> </w:t>
+      </w:r>
+      <w:r>
+        <w:t xml:space="preserve">	</w:t>
+      </w:r>
+      <w:r>
+        <w:t xml:space="preserve">Donovan-Banfield I, Turnell AS, Hiscox JA, Leppard KN, Matthews DA. 2020.</w:t>
+      </w:r>
+      <w:r>
+        <w:t xml:space="preserve"> </w:t>
+      </w:r>
+      <w:hyperlink r:id="rId70">
+        <w:r>
+          <w:rPr>
+            <w:rStyle w:val="Hyperlink"/>
+          </w:rPr>
+          <w:t xml:space="preserve">Deep splicing plasticity of the human adenovirus type 5 transcriptome drives virus evolution</w:t>
+        </w:r>
+      </w:hyperlink>
+      <w:r>
+        <w:t xml:space="preserve">. Communications Biology 3:124.</w:t>
+      </w:r>
+    </w:p>
+    <w:bookmarkEnd w:id="71"/>
+    <w:bookmarkStart w:id="73" w:name="ref-Falvey1983"/>
+    <w:p>
+      <w:pPr>
+        <w:pStyle w:val="Bibliography"/>
+      </w:pPr>
+      <w:r>
+        <w:t xml:space="preserve">19.</w:t>
+      </w:r>
+      <w:r>
+        <w:t xml:space="preserve"> </w:t>
+      </w:r>
+      <w:r>
+        <w:t xml:space="preserve">	</w:t>
+      </w:r>
+      <w:r>
+        <w:t xml:space="preserve">Falvey E, Ziff E. 1983.</w:t>
+      </w:r>
+      <w:r>
+        <w:t xml:space="preserve"> </w:t>
+      </w:r>
+      <w:hyperlink r:id="rId72">
+        <w:r>
+          <w:rPr>
+            <w:rStyle w:val="Hyperlink"/>
+          </w:rPr>
+          <w:t xml:space="preserve">Sequence arrangement and protein coding capacity of the adenovirus type 2 "i" leader</w:t>
+        </w:r>
+      </w:hyperlink>
+      <w:r>
+        <w:t xml:space="preserve">. Journal of Virology 45:185–191.</w:t>
+      </w:r>
+    </w:p>
+    <w:bookmarkEnd w:id="73"/>
+    <w:bookmarkStart w:id="75" w:name="ref-Djebali2012"/>
+    <w:p>
+      <w:pPr>
+        <w:pStyle w:val="Bibliography"/>
+      </w:pPr>
+      <w:r>
+        <w:t xml:space="preserve">20.</w:t>
+      </w:r>
+      <w:r>
+        <w:t xml:space="preserve"> </w:t>
+      </w:r>
+      <w:r>
+        <w:t xml:space="preserve">	</w:t>
+      </w:r>
+      <w:r>
+        <w:t xml:space="preserve">Djebali S, Davis CA, Merkel A, Dobin A, Lassmann T, Mortazavi A, Tanzer A, Lagarde J, Lin W, Schlesinger F, Xue C, Marinov GK, Khatun J, Williams BA, Zaleski C, Rozowsky J, Röder M, Kokocinski F, Abdelhamid RF, Alioto T, Antoshechkin I, Baer MT, Bar NS, Batut P, Bell K, Bell I, Chakrabortty S, Chen X, Chrast J, Curado J, Derrien T, Drenkow J, Dumais E, Dumais J, Duttagupta R, Falconnet E, Fastuca M, Fejes-Toth K, Ferreira P, Foissac S, Fullwood MJ, Gao H, Gonzalez D, Gordon A, Gunawardena H, Howald C, Jha S, Johnson R, Kapranov P, King B, Kingswood C, Luo OJ, Park E, Persaud K, Preall JB, Ribeca P, Risk B, Robyr D, Sammeth M, Schaffer L, See L-H, Shahab A, Skancke J, Suzuki AM, Takahashi H, Tilgner H, Trout D, Walters N, Wang H, Wrobel J, Yu Y, Ruan X, Hayashizaki Y, Harrow J, Gerstein M, Hubbard T, Reymond A, Antonarakis SE, Hannon G, Giddings MC, Ruan Y, Wold B, Carninci P, Guigó R, Gingeras TR. 2012.</w:t>
+      </w:r>
+      <w:r>
+        <w:t xml:space="preserve"> </w:t>
+      </w:r>
+      <w:hyperlink r:id="rId74">
+        <w:r>
+          <w:rPr>
+            <w:rStyle w:val="Hyperlink"/>
+          </w:rPr>
+          <w:t xml:space="preserve">Landscape of transcription in human cells</w:t>
+        </w:r>
+      </w:hyperlink>
+      <w:r>
+        <w:t xml:space="preserve">. Nature 489:101–108.</w:t>
+      </w:r>
+    </w:p>
+    <w:bookmarkEnd w:id="75"/>
+    <w:bookmarkStart w:id="77" w:name="ref-Pertea2016"/>
+    <w:p>
+      <w:pPr>
+        <w:pStyle w:val="Bibliography"/>
+      </w:pPr>
+      <w:r>
+        <w:t xml:space="preserve">21.</w:t>
+      </w:r>
+      <w:r>
+        <w:t xml:space="preserve"> </w:t>
+      </w:r>
+      <w:r>
+        <w:t xml:space="preserve">	</w:t>
+      </w:r>
+      <w:r>
+        <w:t xml:space="preserve">Pertea M, Kim D, Pertea GM, Leek JT, Salzberg SL. 2016.</w:t>
+      </w:r>
+      <w:r>
+        <w:t xml:space="preserve"> </w:t>
+      </w:r>
+      <w:hyperlink r:id="rId76">
+        <w:r>
+          <w:rPr>
+            <w:rStyle w:val="Hyperlink"/>
+          </w:rPr>
+          <w:t xml:space="preserve">Transcript-level expression analysis of RNA-seq experiments with HISAT, StringTie and ballgown</w:t>
+        </w:r>
+      </w:hyperlink>
+      <w:r>
+        <w:t xml:space="preserve">. Nature Protocols 11:1650–1667.</w:t>
+      </w:r>
+    </w:p>
+    <w:bookmarkEnd w:id="77"/>
+    <w:bookmarkStart w:id="79" w:name="ref-FastQC"/>
+    <w:p>
+      <w:pPr>
+        <w:pStyle w:val="Bibliography"/>
+      </w:pPr>
+      <w:r>
+        <w:t xml:space="preserve">22.</w:t>
+      </w:r>
+      <w:r>
+        <w:t xml:space="preserve"> </w:t>
+      </w:r>
+      <w:r>
+        <w:t xml:space="preserve">	</w:t>
+      </w:r>
+      <w:r>
+        <w:t xml:space="preserve">2015.</w:t>
+      </w:r>
+      <w:r>
+        <w:t xml:space="preserve"> </w:t>
+      </w:r>
+      <w:hyperlink r:id="rId78">
+        <w:r>
+          <w:rPr>
+            <w:rStyle w:val="Hyperlink"/>
+          </w:rPr>
+          <w:t xml:space="preserve">FastQC</w:t>
+        </w:r>
+      </w:hyperlink>
+      <w:r>
+        <w:t xml:space="preserve">.</w:t>
+      </w:r>
+    </w:p>
+    <w:bookmarkEnd w:id="79"/>
+    <w:bookmarkEnd w:id="80"/>
+    <w:bookmarkEnd w:id="81"/>
+    <w:bookmarkStart w:id="85" w:name="figures"/>
     <w:p>
       <w:pPr>
         <w:pStyle w:val="Heading2"/>
       </w:pPr>
       <w:r>
-        <w:t xml:space="preserve">Discussion/Conclusions</w:t>
-      </w:r>
-    </w:p>
-    <w:p>
-      <w:r>
-        <w:br w:type="page"/>
-      </w:r>
-    </w:p>
-    <w:bookmarkEnd w:id="29"/>
-    <w:bookmarkStart w:id="30" w:name="scripts-and-supplementary-materials"/>
-    <w:p>
-      <w:pPr>
-        <w:pStyle w:val="Heading2"/>
-      </w:pPr>
-      <w:r>
-        <w:t xml:space="preserve">Scripts and Supplementary Materials</w:t>
-      </w:r>
-    </w:p>
-    <w:p>
-      <w:r>
-        <w:br w:type="page"/>
-      </w:r>
-    </w:p>
-    <w:bookmarkEnd w:id="30"/>
-    <w:bookmarkStart w:id="31" w:name="figures"/>
-    <w:p>
-      <w:pPr>
-        <w:pStyle w:val="Heading2"/>
-      </w:pPr>
-      <w:r>
-        <w:t xml:space="preserve">Figures</w:t>
-      </w:r>
-    </w:p>
-    <w:p>
-      <w:r>
-        <w:br w:type="page"/>
-      </w:r>
-    </w:p>
-    <w:bookmarkEnd w:id="31"/>
-    <w:bookmarkStart w:id="32" w:name="acknowledgements"/>
-    <w:p>
-      <w:pPr>
-        <w:pStyle w:val="Heading2"/>
-      </w:pPr>
-      <w:r>
-        <w:t xml:space="preserve">Acknowledgements</w:t>
-      </w:r>
-    </w:p>
-    <w:p>
-      <w:r>
-        <w:br w:type="page"/>
-      </w:r>
-    </w:p>
-    <w:bookmarkEnd w:id="32"/>
-    <w:bookmarkStart w:id="33" w:name="references"/>
-    <w:p>
-      <w:pPr>
-        <w:pStyle w:val="Heading2"/>
-      </w:pPr>
-      <w:r>
-        <w:t xml:space="preserve">References</w:t>
-      </w:r>
-    </w:p>
-    <w:bookmarkEnd w:id="33"/>
-    <w:bookmarkEnd w:id="34"/>
+        <w:t xml:space="preserve">FIGURES</w:t>
+      </w:r>
+    </w:p>
+    <w:p>
+      <w:pPr>
+        <w:pStyle w:val="FirstParagraph"/>
+      </w:pPr>
+      <w:r>
+        <w:drawing>
+          <wp:inline>
+            <wp:extent cx="5334000" cy="1906768"/>
+            <wp:effectExtent b="0" l="0" r="0" t="0"/>
+            <wp:docPr descr="Fig.1" title="" id="83" name="Picture"/>
+            <a:graphic>
+              <a:graphicData uri="http://schemas.openxmlformats.org/drawingml/2006/picture">
+                <pic:pic>
+                  <pic:nvPicPr>
+                    <pic:cNvPr descr="results/r/thev_genomic_map.png" id="84" name="Picture"/>
+                    <pic:cNvPicPr>
+                      <a:picLocks noChangeArrowheads="1" noChangeAspect="1"/>
+                    </pic:cNvPicPr>
+                  </pic:nvPicPr>
+                  <pic:blipFill>
+                    <a:blip r:embed="rId82"/>
+                    <a:stretch>
+                      <a:fillRect/>
+                    </a:stretch>
+                  </pic:blipFill>
+                  <pic:spPr bwMode="auto">
+                    <a:xfrm>
+                      <a:off x="0" y="0"/>
+                      <a:ext cx="5334000" cy="1906768"/>
+                    </a:xfrm>
+                    <a:prstGeom prst="rect">
+                      <a:avLst/>
+                    </a:prstGeom>
+                    <a:noFill/>
+                    <a:ln w="9525">
+                      <a:noFill/>
+                      <a:headEnd/>
+                      <a:tailEnd/>
+                    </a:ln>
+                  </pic:spPr>
+                </pic:pic>
+              </a:graphicData>
+            </a:graphic>
+          </wp:inline>
+        </w:drawing>
+      </w:r>
+      <w:r>
+        <w:br/>
+      </w:r>
+      <w:r>
+        <w:rPr>
+          <w:bCs/>
+          <w:b/>
+        </w:rPr>
+        <w:t xml:space="preserve">Figure 1.</w:t>
+      </w:r>
+      <w:r>
+        <w:rPr>
+          <w:bCs/>
+          <w:b/>
+        </w:rPr>
+        <w:t xml:space="preserve"> </w:t>
+      </w:r>
+      <w:r>
+        <w:rPr>
+          <w:iCs/>
+          <w:i/>
+          <w:bCs/>
+          <w:b/>
+        </w:rPr>
+        <w:t xml:space="preserve">Genomic map of THEV avirulent strain</w:t>
+      </w:r>
+      <w:r>
+        <w:t xml:space="preserve">. The central horizontal line represents the double-stranded DNA marked at 5kb intervals as white line breaks. Blocks represent viral genes. Blocks above the DNA line are transcribed rightward, those below are transcribed leftward. pTP, DBP and 33K predicted to be spliced are shown as having tails. Shaded regions indicates regions containing genes (colored red) that are not conserved across adenovirus genera (i.e. genus-specific genes with no homologues in other AdVs). Genes colored in blue are genus-common, conserved in all AdVs. Gene colored in light green is conserved in all AdVs except Atadenoviruses. The U exon (light blue) is an incomplete gene present in almost all AdVs.</w:t>
+      </w:r>
+    </w:p>
+    <w:bookmarkEnd w:id="85"/>
+    <w:bookmarkEnd w:id="86"/>
     <w:sectPr/>
   </w:body>
 </w:document>

</xml_diff>

<commit_message>
Continue writing manuscript; write scripts to insert stats
</commit_message>
<xml_diff>
--- a/manuscript_thev_transcriptome.docx
+++ b/manuscript_thev_transcriptome.docx
@@ -2,7 +2,7 @@
 <file path=word/document.xml><?xml version="1.0" encoding="utf-8"?>
 <w:document xmlns:w="http://schemas.openxmlformats.org/wordprocessingml/2006/main" xmlns:m="http://schemas.openxmlformats.org/officeDocument/2006/math" xmlns:r="http://schemas.openxmlformats.org/officeDocument/2006/relationships" xmlns:o="urn:schemas-microsoft-com:office:office" xmlns:v="urn:schemas-microsoft-com:vml" xmlns:w10="urn:schemas-microsoft-com:office:word" xmlns:a="http://schemas.openxmlformats.org/drawingml/2006/main" xmlns:pic="http://schemas.openxmlformats.org/drawingml/2006/picture" xmlns:wp="http://schemas.openxmlformats.org/drawingml/2006/wordprocessingDrawing">
   <w:body>
-    <w:bookmarkStart w:id="86" w:name="X5652f4762a47617dd4051c7852d46d236ed648f"/>
+    <w:bookmarkStart w:id="88" w:name="X5652f4762a47617dd4051c7852d46d236ed648f"/>
     <w:p>
       <w:pPr>
         <w:pStyle w:val="Heading1"/>
@@ -232,7 +232,7 @@
         <w:pStyle w:val="FirstParagraph"/>
       </w:pPr>
       <w:r>
-        <w:t xml:space="preserve">Over 18 millionXXXXXX reads mapped to THEV genome providing good coverage/depth, leaving no regions unmapped. All predicted genes in the genome were represented. In keeping with all adenoviruses, all transcripts were spliced with either with 5’- or 3’-multi exon UTRs hitherto unknown. ThirteenXXXXX novel exons were identified which were validated by PCR and Sanger sequencing. The splicing patterns strongly suggest that there are 3XXXXX main promoters (E1, E3, and major late promoters) driving expression of most of the genes with 2XXXXXX possible minor promoters driving single genes (ORF7 and ORF8).</w:t>
+        <w:t xml:space="preserve">A total of 18.07 million reads mapped to THEV genome providing good coverage/depth, leaving no regions unmapped. All predicted genes in the genome were represented. In keeping with all adenoviruses, all transcripts were spliced with either with 5’- or 3’-multi exon UTRs hitherto unknown. ThirteenXXXXX novel exons were identified which were validated by PCR and Sanger sequencing. The splicing patterns strongly suggest that there are 3XXXXX main promoters (E1, E3, and major late promoters) driving expression of most of the genes with 2XXXXXX possible minor promoters driving single genes (ORF7 and ORF8).</w:t>
       </w:r>
     </w:p>
     <w:bookmarkEnd w:id="22"/>
@@ -714,29 +714,20 @@
         <w:t xml:space="preserve">(17, 20)</w:t>
       </w:r>
       <w:r>
-        <w:t xml:space="preserve">. Here, a paired-end deep sequencing experiment was performed to characterize for the first time, the transcriptome of THEV (VAS strain) during different phases of the infection, yielding a complete THEV splicing map. Our paired-end sequencing allowed for reading 150bp long sequences from each end of cDNA fragments. The data generated from paired-end sequencing, utilized in our experiment, should thus be reliable.</w:t>
+        <w:t xml:space="preserve">. Here, a paired-end deep sequencing experiment was performed to characterize for the first time, the transcriptome of THEV (VAS strain) during different phases of the infection, yielding a complete THEV splicing map. Our paired-end sequencing allowed for reading 149 bp long sequences from each end of cDNA fragments. The data generated from paired-end sequencing, utilized in our experiment, should thus be reliable.</w:t>
       </w:r>
       <w:r>
         <w:t xml:space="preserve"> </w:t>
       </w:r>
     </w:p>
     <w:bookmarkEnd w:id="25"/>
-    <w:bookmarkStart w:id="32" w:name="methods-1"/>
+    <w:bookmarkStart w:id="26" w:name="results-1"/>
     <w:p>
       <w:pPr>
         <w:pStyle w:val="Heading2"/>
       </w:pPr>
       <w:r>
-        <w:t xml:space="preserve">METHODS</w:t>
-      </w:r>
-    </w:p>
-    <w:bookmarkStart w:id="26" w:name="cell-culture-and-thev-infection"/>
-    <w:p>
-      <w:pPr>
-        <w:pStyle w:val="Heading3"/>
-      </w:pPr>
-      <w:r>
-        <w:t xml:space="preserve">Cell culture and THEV Infection</w:t>
+        <w:t xml:space="preserve">RESULTS</w:t>
       </w:r>
     </w:p>
     <w:p>
@@ -744,130 +735,17 @@
         <w:pStyle w:val="FirstParagraph"/>
       </w:pPr>
       <w:r>
-        <w:t xml:space="preserve">The Turkey B-cell line (MDTC-RP19, ATCC CRL-8135) was grown as suspension cultures in 1:1 complete Leibovitz’s L-15/McCoy’s 5A medium with 10% fetal bovine serum (FBS), 20% chicken serum (ChS), 5% tryptose phosphate broth (TPB), and 1% antibiotics solution (100 U/mL Penicillin and 100ug/mL Streptomycin), at 41</w:t>
-      </w:r>
-      <w:r>
-        <w:rPr>
-          <w:vertAlign w:val="superscript"/>
-        </w:rPr>
-        <w:t xml:space="preserve">o</w:t>
-      </w:r>
-      <w:r>
-        <w:t xml:space="preserve">C in a humidified atmosphere with 5% CO</w:t>
-      </w:r>
-      <w:r>
-        <w:rPr>
-          <w:vertAlign w:val="subscript"/>
-        </w:rPr>
-        <w:t xml:space="preserve">2</w:t>
-      </w:r>
-      <w:r>
-        <w:t xml:space="preserve">. When infected, the cells were maintained in 1:1 serum-reduced Leibovitz’s L15/McCoy’s 5A media (SRLM) with 2.5% FBS, 5% ChS, 1.2% TPB, and 1% antibiotics solution (100 U/mL Penicillin and 100ug/mL Streptomycin). A commercially available HE vaccine was purchased from Hygieia Biological Labs as a source of THEV-A. The stock virus was titrated using an in-house qPCR assay with titer expressed as genome copy number(GCN)/mL. Cells were infected at a multiplicity of infection (MOI) of 100 GCN/cell and samples in triplicates were harvested at 4-, 12-, 24-, and 72-h.p.i for RNA sequencing. A second infection was done but samples in triplicates were harvested at 12-, 24-, 36-, 48-, and 72-h.p.i for PCR validation of novel splice sites.</w:t>
-      </w:r>
-    </w:p>
-    <w:bookmarkEnd w:id="26"/>
-    <w:bookmarkStart w:id="27" w:name="rna-extraction-and-sequencing"/>
-    <w:p>
-      <w:pPr>
-        <w:pStyle w:val="Heading3"/>
-      </w:pPr>
-      <w:r>
-        <w:t xml:space="preserve">RNA extraction and Sequencing</w:t>
-      </w:r>
-    </w:p>
-    <w:p>
-      <w:pPr>
-        <w:pStyle w:val="FirstParagraph"/>
-      </w:pPr>
-      <w:r>
-        <w:t xml:space="preserve">Total RNA was extracted from infected cells using Thermofishers’ RNAqueous™-4PCR Total RNA Isolation Kit</w:t>
-      </w:r>
-      <w:r>
-        <w:t xml:space="preserve"> </w:t>
-      </w:r>
-      <w:r>
-        <w:rPr>
-          <w:rStyle w:val="VerbatimChar"/>
-        </w:rPr>
-        <w:t xml:space="preserve">(#AM1914)</w:t>
-      </w:r>
-      <w:r>
-        <w:t xml:space="preserve"> </w:t>
-      </w:r>
-      <w:r>
-        <w:t xml:space="preserve">as per manufacturer’s instructions. The RNA quantity and purity was initially assessed using nanodrop, and RNA was used only if the A260/A280 ratio was 2.0 ± 0.05 and the A260/A230 ratio was &gt;2 and &lt;2.2. Extracted total RNA samples were sent to</w:t>
-      </w:r>
-      <w:r>
-        <w:t xml:space="preserve"> </w:t>
-      </w:r>
-      <w:r>
-        <w:rPr>
-          <w:rStyle w:val="VerbatimChar"/>
-        </w:rPr>
-        <w:t xml:space="preserve">LC Sciences, Houston TX</w:t>
-      </w:r>
-      <w:r>
-        <w:t xml:space="preserve"> </w:t>
-      </w:r>
-      <w:r>
-        <w:t xml:space="preserve">for poly-A-tailed mRNA sequencing where RNA integrity was checked with</w:t>
-      </w:r>
-      <w:r>
-        <w:t xml:space="preserve"> </w:t>
-      </w:r>
-      <w:r>
-        <w:rPr>
-          <w:rStyle w:val="VerbatimChar"/>
-        </w:rPr>
-        <w:t xml:space="preserve">Agilent Technologies 2100 Bioanalyzer High Sensitivity DNA Chip</w:t>
-      </w:r>
-      <w:r>
-        <w:t xml:space="preserve"> </w:t>
-      </w:r>
-      <w:r>
-        <w:t xml:space="preserve">and poly(A) RNA sequencing library was prepared following</w:t>
-      </w:r>
-      <w:r>
-        <w:t xml:space="preserve"> </w:t>
-      </w:r>
-      <w:r>
-        <w:rPr>
-          <w:rStyle w:val="VerbatimChar"/>
-        </w:rPr>
-        <w:t xml:space="preserve">Illumina's TruSeq-stranded-mRNA sample preparation protocol</w:t>
-      </w:r>
-      <w:r>
-        <w:t xml:space="preserve">. Paired-end sequencing was performed on</w:t>
-      </w:r>
-      <w:r>
-        <w:t xml:space="preserve"> </w:t>
-      </w:r>
-      <w:r>
-        <w:rPr>
-          <w:rStyle w:val="VerbatimChar"/>
-        </w:rPr>
-        <w:t xml:space="preserve">Illumina's NovaSeq 6000 sequencing system</w:t>
-      </w:r>
-      <w:r>
-        <w:t xml:space="preserve">.</w:t>
-      </w:r>
-    </w:p>
-    <w:bookmarkEnd w:id="27"/>
-    <w:bookmarkStart w:id="29" w:name="X1d70fb3ab2638f41a196ea004cc1d7506abb047"/>
-    <w:p>
-      <w:pPr>
-        <w:pStyle w:val="Heading3"/>
-      </w:pPr>
-      <w:r>
-        <w:t xml:space="preserve">Computational Analysis of RNA Sequencing Data: Mapping and Transcript characterization</w:t>
-      </w:r>
-    </w:p>
-    <w:p>
-      <w:pPr>
-        <w:pStyle w:val="FirstParagraph"/>
-      </w:pPr>
-      <w:r>
-        <w:t xml:space="preserve">Analysis of our sequencing reads were analyzed following a well established general outline described by Pertea</w:t>
+        <w:rPr>
+          <w:bCs/>
+          <w:b/>
+        </w:rPr>
+        <w:t xml:space="preserve">Overview of sequencing data and analysis pipeline outputs</w:t>
+      </w:r>
+      <w:r>
+        <w:br/>
+      </w:r>
+      <w:r>
+        <w:t xml:space="preserve">A previous study by Zeinab</w:t>
       </w:r>
       <w:r>
         <w:t xml:space="preserve"> </w:t>
@@ -883,9 +761,186 @@
         <w:t xml:space="preserve"> </w:t>
       </w:r>
       <w:r>
+        <w:t xml:space="preserve">showed that most THEV transcripts were detectable beginning at 4 hours</w:t>
+      </w:r>
+      <w:r>
         <w:t xml:space="preserve">(21)</w:t>
       </w:r>
       <w:r>
+        <w:t xml:space="preserve">; hence, infected MDTC-RP19 cells were collected in triplicates at 4-, 12-, 24-, and 72-hours post-infection(h.p.i) to ensure an amply wide window for transcript capture. Our 149bp paired-end RNA sequencing experiment yielded an average of 107.16 million total reads per timepoint and the reads mapping to the virus genome increased dramatically from 434 reads at 4 h.p.i to 16.88 million reads at 72 h.p.i. Altogether, 18.07 million reads from all timepoints mapped to THEV genome providing good coverage/depth, leaving no regions unmapped.</w:t>
+      </w:r>
+    </w:p>
+    <w:p>
+      <w:r>
+        <w:br w:type="page"/>
+      </w:r>
+    </w:p>
+    <w:bookmarkEnd w:id="26"/>
+    <w:bookmarkStart w:id="33" w:name="methods-1"/>
+    <w:p>
+      <w:pPr>
+        <w:pStyle w:val="Heading2"/>
+      </w:pPr>
+      <w:r>
+        <w:t xml:space="preserve">METHODS</w:t>
+      </w:r>
+    </w:p>
+    <w:bookmarkStart w:id="27" w:name="cell-culture-and-thev-infection"/>
+    <w:p>
+      <w:pPr>
+        <w:pStyle w:val="Heading3"/>
+      </w:pPr>
+      <w:r>
+        <w:t xml:space="preserve">Cell culture and THEV Infection</w:t>
+      </w:r>
+    </w:p>
+    <w:p>
+      <w:pPr>
+        <w:pStyle w:val="FirstParagraph"/>
+      </w:pPr>
+      <w:r>
+        <w:t xml:space="preserve">The Turkey B-cell line (MDTC-RP19, ATCC CRL-8135) was grown as suspension cultures in 1:1 complete Leibovitz’s L-15/McCoy’s 5A medium with 10% fetal bovine serum (FBS), 20% chicken serum (ChS), 5% tryptose phosphate broth (TPB), and 1% antibiotics solution (100 U/mL Penicillin and 100ug/mL Streptomycin), at 41</w:t>
+      </w:r>
+      <w:r>
+        <w:rPr>
+          <w:vertAlign w:val="superscript"/>
+        </w:rPr>
+        <w:t xml:space="preserve">o</w:t>
+      </w:r>
+      <w:r>
+        <w:t xml:space="preserve">C in a humidified atmosphere with 5% CO</w:t>
+      </w:r>
+      <w:r>
+        <w:rPr>
+          <w:vertAlign w:val="subscript"/>
+        </w:rPr>
+        <w:t xml:space="preserve">2</w:t>
+      </w:r>
+      <w:r>
+        <w:t xml:space="preserve">. When infected, the cells were maintained in 1:1 serum-reduced Leibovitz’s L15/McCoy’s 5A media (SRLM) with 2.5% FBS, 5% ChS, 1.2% TPB, and 1% antibiotics solution (100 U/mL Penicillin and 100ug/mL Streptomycin). A commercially available HE vaccine was purchased from Hygieia Biological Labs as a source of THEV-A (VAS strain). The stock virus was titrated using an in-house qPCR assay with titer expressed as genome copy number(GCN)/mL. Cells were infected at a multiplicity of infection (MOI) of 100 GCN/cell and samples in triplicates were harvested at 4-, 12-, 24-, and 72-h.p.i for RNA sequencing. A second infection was done but samples in triplicates were harvested at 12-, 24-, 36-, 48-, and 72-h.p.i for PCR validation of novel splice sites.</w:t>
+      </w:r>
+    </w:p>
+    <w:bookmarkEnd w:id="27"/>
+    <w:bookmarkStart w:id="28" w:name="rna-extraction-and-sequencing"/>
+    <w:p>
+      <w:pPr>
+        <w:pStyle w:val="Heading3"/>
+      </w:pPr>
+      <w:r>
+        <w:t xml:space="preserve">RNA extraction and Sequencing</w:t>
+      </w:r>
+    </w:p>
+    <w:p>
+      <w:pPr>
+        <w:pStyle w:val="FirstParagraph"/>
+      </w:pPr>
+      <w:r>
+        <w:t xml:space="preserve">Total RNA was extracted from infected cells using Thermofishers’ RNAqueous™-4PCR Total RNA Isolation Kit</w:t>
+      </w:r>
+      <w:r>
+        <w:t xml:space="preserve"> </w:t>
+      </w:r>
+      <w:r>
+        <w:rPr>
+          <w:rStyle w:val="VerbatimChar"/>
+        </w:rPr>
+        <w:t xml:space="preserve">(#AM1914)</w:t>
+      </w:r>
+      <w:r>
+        <w:t xml:space="preserve"> </w:t>
+      </w:r>
+      <w:r>
+        <w:t xml:space="preserve">as per manufacturer’s instructions. The RNA quantity and purity was initially assessed using nanodrop, and RNA was used only if the A260/A280 ratio was 2.0 ± 0.05 and the A260/A230 ratio was &gt;2 and &lt;2.2. Extracted total RNA samples were sent to</w:t>
+      </w:r>
+      <w:r>
+        <w:t xml:space="preserve"> </w:t>
+      </w:r>
+      <w:r>
+        <w:rPr>
+          <w:rStyle w:val="VerbatimChar"/>
+        </w:rPr>
+        <w:t xml:space="preserve">LC Sciences, Houston TX</w:t>
+      </w:r>
+      <w:r>
+        <w:t xml:space="preserve"> </w:t>
+      </w:r>
+      <w:r>
+        <w:t xml:space="preserve">for poly-A-tailed mRNA sequencing where RNA integrity was checked with</w:t>
+      </w:r>
+      <w:r>
+        <w:t xml:space="preserve"> </w:t>
+      </w:r>
+      <w:r>
+        <w:rPr>
+          <w:rStyle w:val="VerbatimChar"/>
+        </w:rPr>
+        <w:t xml:space="preserve">Agilent Technologies 2100 Bioanalyzer High Sensitivity DNA Chip</w:t>
+      </w:r>
+      <w:r>
+        <w:t xml:space="preserve"> </w:t>
+      </w:r>
+      <w:r>
+        <w:t xml:space="preserve">and poly(A) RNA sequencing library was prepared following</w:t>
+      </w:r>
+      <w:r>
+        <w:t xml:space="preserve"> </w:t>
+      </w:r>
+      <w:r>
+        <w:rPr>
+          <w:rStyle w:val="VerbatimChar"/>
+        </w:rPr>
+        <w:t xml:space="preserve">Illumina's TruSeq-stranded-mRNA sample preparation protocol</w:t>
+      </w:r>
+      <w:r>
+        <w:t xml:space="preserve">. Paired-end sequencing was performed on</w:t>
+      </w:r>
+      <w:r>
+        <w:t xml:space="preserve"> </w:t>
+      </w:r>
+      <w:r>
+        <w:rPr>
+          <w:rStyle w:val="VerbatimChar"/>
+        </w:rPr>
+        <w:t xml:space="preserve">Illumina's NovaSeq 6000 sequencing system</w:t>
+      </w:r>
+      <w:r>
+        <w:t xml:space="preserve">.</w:t>
+      </w:r>
+    </w:p>
+    <w:bookmarkEnd w:id="28"/>
+    <w:bookmarkStart w:id="30" w:name="X1d70fb3ab2638f41a196ea004cc1d7506abb047"/>
+    <w:p>
+      <w:pPr>
+        <w:pStyle w:val="Heading3"/>
+      </w:pPr>
+      <w:r>
+        <w:t xml:space="preserve">Computational Analysis of RNA Sequencing Data: Mapping and Transcript characterization</w:t>
+      </w:r>
+    </w:p>
+    <w:p>
+      <w:pPr>
+        <w:pStyle w:val="FirstParagraph"/>
+      </w:pPr>
+      <w:r>
+        <w:t xml:space="preserve">Analysis of our sequencing reads were analyzed following a well established general outline described by Pertea</w:t>
+      </w:r>
+      <w:r>
+        <w:t xml:space="preserve"> </w:t>
+      </w:r>
+      <w:r>
+        <w:rPr>
+          <w:iCs/>
+          <w:i/>
+        </w:rPr>
+        <w:t xml:space="preserve">et al</w:t>
+      </w:r>
+      <w:r>
+        <w:t xml:space="preserve"> </w:t>
+      </w:r>
+      <w:r>
+        <w:t xml:space="preserve">(22)</w:t>
+      </w:r>
+      <w:r>
         <w:t xml:space="preserve">. Briefly, sequencing reads were trimmed with the</w:t>
       </w:r>
       <w:r>
@@ -898,7 +953,7 @@
         <w:t xml:space="preserve">FastQC</w:t>
       </w:r>
       <w:r>
-        <w:t xml:space="preserve">(22)</w:t>
+        <w:t xml:space="preserve">(23)</w:t>
       </w:r>
       <w:r>
         <w:t xml:space="preserve"> </w:t>
@@ -921,7 +976,7 @@
       <w:r>
         <w:t xml:space="preserve">of 36. Trimmed reads were mapped to the complete sequence of avirulent turkey hemorrhagic enteritis virus strain Virginia (</w:t>
       </w:r>
-      <w:hyperlink r:id="rId28">
+      <w:hyperlink r:id="rId29">
         <w:r>
           <w:rPr>
             <w:rStyle w:val="Hyperlink"/>
@@ -945,13 +1000,7 @@
         <w:t xml:space="preserve"> </w:t>
       </w:r>
       <w:r>
-        <w:t xml:space="preserve">(21)</w:t>
-      </w:r>
-      <w:r>
-        <w:t xml:space="preserve"> </w:t>
-      </w:r>
-      <w:r>
-        <w:t xml:space="preserve">with default settings except increasing the CPU cores to 10. The generated</w:t>
+        <w:t xml:space="preserve">(version</w:t>
       </w:r>
       <w:r>
         <w:t xml:space="preserve"> </w:t>
@@ -960,6 +1009,30 @@
         <w:rPr>
           <w:rStyle w:val="VerbatimChar"/>
         </w:rPr>
+        <w:t xml:space="preserve">xxxxxx</w:t>
+      </w:r>
+      <w:r>
+        <w:t xml:space="preserve">)</w:t>
+      </w:r>
+      <w:r>
+        <w:t xml:space="preserve"> </w:t>
+      </w:r>
+      <w:r>
+        <w:t xml:space="preserve">(22)</w:t>
+      </w:r>
+      <w:r>
+        <w:t xml:space="preserve"> </w:t>
+      </w:r>
+      <w:r>
+        <w:t xml:space="preserve">with default settings except increasing the CPU cores to 10 without relying on known splice sites. The generated</w:t>
+      </w:r>
+      <w:r>
+        <w:t xml:space="preserve"> </w:t>
+      </w:r>
+      <w:r>
+        <w:rPr>
+          <w:rStyle w:val="VerbatimChar"/>
+        </w:rPr>
         <w:t xml:space="preserve">BAM</w:t>
       </w:r>
       <w:r>
@@ -981,7 +1054,7 @@
         <w:t xml:space="preserve"> </w:t>
       </w:r>
       <w:r>
-        <w:t xml:space="preserve">(21)</w:t>
+        <w:t xml:space="preserve">(22)</w:t>
       </w:r>
       <w:r>
         <w:t xml:space="preserve"> </w:t>
@@ -1005,8 +1078,8 @@
         <w:t xml:space="preserve">file from NCBI containing the predicted genes of THEV as a guide. A custom script was used to consolidate all transcripts from all timepoints without redundancy, generating the final transcriptome of THEV.</w:t>
       </w:r>
     </w:p>
-    <w:bookmarkEnd w:id="29"/>
-    <w:bookmarkStart w:id="30" w:name="Xff1425f347e09f530a5299bdf9a0694092427a6"/>
+    <w:bookmarkEnd w:id="30"/>
+    <w:bookmarkStart w:id="31" w:name="Xff1425f347e09f530a5299bdf9a0694092427a6"/>
     <w:p>
       <w:pPr>
         <w:pStyle w:val="Heading3"/>
@@ -1047,8 +1120,8 @@
         <w:t xml:space="preserve">to validate these splice junctions at the sequence level.</w:t>
       </w:r>
     </w:p>
-    <w:bookmarkEnd w:id="30"/>
-    <w:bookmarkStart w:id="31" w:name="rapid-amplification-of-cdna-ends-3race"/>
+    <w:bookmarkEnd w:id="31"/>
+    <w:bookmarkStart w:id="32" w:name="rapid-amplification-of-cdna-ends-3race"/>
     <w:p>
       <w:pPr>
         <w:pStyle w:val="Heading3"/>
@@ -1062,22 +1135,7 @@
         <w:br w:type="page"/>
       </w:r>
     </w:p>
-    <w:bookmarkEnd w:id="31"/>
     <w:bookmarkEnd w:id="32"/>
-    <w:bookmarkStart w:id="33" w:name="results-1"/>
-    <w:p>
-      <w:pPr>
-        <w:pStyle w:val="Heading2"/>
-      </w:pPr>
-      <w:r>
-        <w:t xml:space="preserve">RESULTS</w:t>
-      </w:r>
-    </w:p>
-    <w:p>
-      <w:r>
-        <w:br w:type="page"/>
-      </w:r>
-    </w:p>
     <w:bookmarkEnd w:id="33"/>
     <w:bookmarkStart w:id="34" w:name="discussionconclusions"/>
     <w:p>
@@ -1150,7 +1208,7 @@
       </w:r>
     </w:p>
     <w:bookmarkEnd w:id="38"/>
-    <w:bookmarkStart w:id="81" w:name="references"/>
+    <w:bookmarkStart w:id="83" w:name="references"/>
     <w:p>
       <w:pPr>
         <w:pStyle w:val="Heading2"/>
@@ -1164,7 +1222,7 @@
         <w:pStyle w:val="FirstParagraph"/>
       </w:pPr>
     </w:p>
-    <w:bookmarkStart w:id="80" w:name="refs"/>
+    <w:bookmarkStart w:id="82" w:name="refs"/>
     <w:bookmarkStart w:id="40" w:name="ref-Davison2003"/>
     <w:p>
       <w:pPr>
@@ -1831,7 +1889,7 @@
       </w:r>
     </w:p>
     <w:bookmarkEnd w:id="75"/>
-    <w:bookmarkStart w:id="77" w:name="ref-Pertea2016"/>
+    <w:bookmarkStart w:id="77" w:name="ref-Aboezz2019"/>
     <w:p>
       <w:pPr>
         <w:pStyle w:val="Bibliography"/>
@@ -1846,12 +1904,45 @@
         <w:t xml:space="preserve">	</w:t>
       </w:r>
       <w:r>
+        <w:t xml:space="preserve">Aboezz Z, Mahsoub H, El-Bagoury G, Pierson F. 2019.</w:t>
+      </w:r>
+      <w:r>
+        <w:t xml:space="preserve"> </w:t>
+      </w:r>
+      <w:hyperlink r:id="rId76">
+        <w:r>
+          <w:rPr>
+            <w:rStyle w:val="Hyperlink"/>
+          </w:rPr>
+          <w:t xml:space="preserve">In vitro growth kinetics and gene expression analysis of the turkey adenovirus 3, a siadenovirus</w:t>
+        </w:r>
+      </w:hyperlink>
+      <w:r>
+        <w:t xml:space="preserve">. Virus Research 263:47–54.</w:t>
+      </w:r>
+    </w:p>
+    <w:bookmarkEnd w:id="77"/>
+    <w:bookmarkStart w:id="79" w:name="ref-Pertea2016"/>
+    <w:p>
+      <w:pPr>
+        <w:pStyle w:val="Bibliography"/>
+      </w:pPr>
+      <w:r>
+        <w:t xml:space="preserve">22.</w:t>
+      </w:r>
+      <w:r>
+        <w:t xml:space="preserve"> </w:t>
+      </w:r>
+      <w:r>
+        <w:t xml:space="preserve">	</w:t>
+      </w:r>
+      <w:r>
         <w:t xml:space="preserve">Pertea M, Kim D, Pertea GM, Leek JT, Salzberg SL. 2016.</w:t>
       </w:r>
       <w:r>
         <w:t xml:space="preserve"> </w:t>
       </w:r>
-      <w:hyperlink r:id="rId76">
+      <w:hyperlink r:id="rId78">
         <w:r>
           <w:rPr>
             <w:rStyle w:val="Hyperlink"/>
@@ -1863,14 +1954,14 @@
         <w:t xml:space="preserve">. Nature Protocols 11:1650–1667.</w:t>
       </w:r>
     </w:p>
-    <w:bookmarkEnd w:id="77"/>
-    <w:bookmarkStart w:id="79" w:name="ref-FastQC"/>
+    <w:bookmarkEnd w:id="79"/>
+    <w:bookmarkStart w:id="81" w:name="ref-FastQC"/>
     <w:p>
       <w:pPr>
         <w:pStyle w:val="Bibliography"/>
       </w:pPr>
       <w:r>
-        <w:t xml:space="preserve">22.</w:t>
+        <w:t xml:space="preserve">23.</w:t>
       </w:r>
       <w:r>
         <w:t xml:space="preserve"> </w:t>
@@ -1884,7 +1975,7 @@
       <w:r>
         <w:t xml:space="preserve"> </w:t>
       </w:r>
-      <w:hyperlink r:id="rId78">
+      <w:hyperlink r:id="rId80">
         <w:r>
           <w:rPr>
             <w:rStyle w:val="Hyperlink"/>
@@ -1896,10 +1987,10 @@
         <w:t xml:space="preserve">.</w:t>
       </w:r>
     </w:p>
-    <w:bookmarkEnd w:id="79"/>
-    <w:bookmarkEnd w:id="80"/>
     <w:bookmarkEnd w:id="81"/>
-    <w:bookmarkStart w:id="85" w:name="figures"/>
+    <w:bookmarkEnd w:id="82"/>
+    <w:bookmarkEnd w:id="83"/>
+    <w:bookmarkStart w:id="87" w:name="figures"/>
     <w:p>
       <w:pPr>
         <w:pStyle w:val="Heading2"/>
@@ -1917,18 +2008,18 @@
           <wp:inline>
             <wp:extent cx="5334000" cy="1906768"/>
             <wp:effectExtent b="0" l="0" r="0" t="0"/>
-            <wp:docPr descr="Fig.1" title="" id="83" name="Picture"/>
+            <wp:docPr descr="Fig.1" title="" id="85" name="Picture"/>
             <a:graphic>
               <a:graphicData uri="http://schemas.openxmlformats.org/drawingml/2006/picture">
                 <pic:pic>
                   <pic:nvPicPr>
-                    <pic:cNvPr descr="results/r/thev_genomic_map.png" id="84" name="Picture"/>
+                    <pic:cNvPr descr="results/r/thev_genomic_map.png" id="86" name="Picture"/>
                     <pic:cNvPicPr>
                       <a:picLocks noChangeArrowheads="1" noChangeAspect="1"/>
                     </pic:cNvPicPr>
                   </pic:nvPicPr>
                   <pic:blipFill>
-                    <a:blip r:embed="rId82"/>
+                    <a:blip r:embed="rId84"/>
                     <a:stretch>
                       <a:fillRect/>
                     </a:stretch>
@@ -2011,8 +2102,8 @@
         <w:t xml:space="preserve">. Gene colored in light green is conserved in all but Atadenoviruses. The U exon (light blue) is an incomplete gene present in almost all AdVs.</w:t>
       </w:r>
     </w:p>
-    <w:bookmarkEnd w:id="85"/>
-    <w:bookmarkEnd w:id="86"/>
+    <w:bookmarkEnd w:id="87"/>
+    <w:bookmarkEnd w:id="88"/>
     <w:sectPr/>
   </w:body>
 </w:document>

</xml_diff>

<commit_message>
Rerun entire analysis including mock switched mock fastq N1 with infected fastq S3 due to probable sample mixup or contamination of mock with virus.
</commit_message>
<xml_diff>
--- a/manuscript_thev_transcriptome.docx
+++ b/manuscript_thev_transcriptome.docx
@@ -2,13 +2,42 @@
 <file path=word/document.xml><?xml version="1.0" encoding="utf-8"?>
 <w:document xmlns:w="http://schemas.openxmlformats.org/wordprocessingml/2006/main" xmlns:m="http://schemas.openxmlformats.org/officeDocument/2006/math" xmlns:r="http://schemas.openxmlformats.org/officeDocument/2006/relationships" xmlns:o="urn:schemas-microsoft-com:office:office" xmlns:v="urn:schemas-microsoft-com:vml" xmlns:w10="urn:schemas-microsoft-com:office:word" xmlns:a="http://schemas.openxmlformats.org/drawingml/2006/main" xmlns:pic="http://schemas.openxmlformats.org/drawingml/2006/picture" xmlns:wp="http://schemas.openxmlformats.org/drawingml/2006/wordprocessingDrawing">
   <w:body>
-    <w:bookmarkStart w:id="88" w:name="X5652f4762a47617dd4051c7852d46d236ed648f"/>
-    <w:p>
-      <w:pPr>
-        <w:pStyle w:val="Heading1"/>
-      </w:pPr>
-      <w:r>
-        <w:t xml:space="preserve">Turkey Hemorrhagic Enteritis Virus transcriptome profiling</w:t>
+    <w:p>
+      <w:pPr>
+        <w:pStyle w:val="Title"/>
+      </w:pPr>
+      <w:r>
+        <w:t xml:space="preserve">Turkey</w:t>
+      </w:r>
+      <w:r>
+        <w:t xml:space="preserve"> </w:t>
+      </w:r>
+      <w:r>
+        <w:t xml:space="preserve">Hemorrhagic</w:t>
+      </w:r>
+      <w:r>
+        <w:t xml:space="preserve"> </w:t>
+      </w:r>
+      <w:r>
+        <w:t xml:space="preserve">Enteritis</w:t>
+      </w:r>
+      <w:r>
+        <w:t xml:space="preserve"> </w:t>
+      </w:r>
+      <w:r>
+        <w:t xml:space="preserve">Virus</w:t>
+      </w:r>
+      <w:r>
+        <w:t xml:space="preserve"> </w:t>
+      </w:r>
+      <w:r>
+        <w:t xml:space="preserve">transcriptome</w:t>
+      </w:r>
+      <w:r>
+        <w:t xml:space="preserve"> </w:t>
+      </w:r>
+      <w:r>
+        <w:t xml:space="preserve">profiling</w:t>
       </w:r>
     </w:p>
     <w:p>
@@ -232,7 +261,25 @@
         <w:pStyle w:val="FirstParagraph"/>
       </w:pPr>
       <w:r>
-        <w:t xml:space="preserve">A total of 18.07 million reads mapped to THEV genome providing good coverage/depth, leaving no regions unmapped. All predicted genes in the genome were represented. In keeping with all adenoviruses, all transcripts were spliced with either with 5’- or 3’-multi exon UTRs hitherto unknown. ThirteenXXXXX novel exons were identified which were validated by PCR and Sanger sequencing. The splicing patterns strongly suggest that there are 3XXXXX main promoters (E1, E3, and major late promoters) driving expression of most of the genes with 2XXXXXX possible minor promoters driving single genes (ORF7 and ORF8).</w:t>
+        <w:t xml:space="preserve">A total of</w:t>
+      </w:r>
+      <w:r>
+        <w:t xml:space="preserve"> </w:t>
+      </w:r>
+      <w:r>
+        <w:rPr>
+          <w:iCs/>
+          <w:i/>
+          <w:bCs/>
+          <w:b/>
+        </w:rPr>
+        <w:t xml:space="preserve">18.07</w:t>
+      </w:r>
+      <w:r>
+        <w:t xml:space="preserve"> </w:t>
+      </w:r>
+      <w:r>
+        <w:t xml:space="preserve">million reads mapped to THEV genome providing good coverage/depth, leaving no regions unmapped. All predicted genes in the genome were represented. In keeping with all adenoviruses, all transcripts were spliced with either with 5’- or 3’-multi exon UTRs hitherto unknown. ThirteenXXXXX novel exons were identified which were validated by PCR and Sanger sequencing. The splicing patterns strongly suggest that there are 3XXXXX main promoters (E1, E3, and major late promoters) driving expression of most of the genes with 2XXXXXX possible minor promoters driving single genes (ORF7 and ORF8).</w:t>
       </w:r>
     </w:p>
     <w:bookmarkEnd w:id="22"/>
@@ -714,7 +761,25 @@
         <w:t xml:space="preserve">(17, 20)</w:t>
       </w:r>
       <w:r>
-        <w:t xml:space="preserve">. Here, a paired-end deep sequencing experiment was performed to characterize for the first time, the transcriptome of THEV (VAS strain) during different phases of the infection, yielding a complete THEV splicing map. Our paired-end sequencing allowed for reading 149 bp long sequences from each end of cDNA fragments. The data generated from paired-end sequencing, utilized in our experiment, should thus be reliable.</w:t>
+        <w:t xml:space="preserve">. Here, a paired-end deep sequencing experiment was performed to characterize for the first time, the transcriptome of THEV (VAS strain) during different phases of the infection, yielding a complete THEV splicing map. Our paired-end sequencing allowed for reading</w:t>
+      </w:r>
+      <w:r>
+        <w:t xml:space="preserve"> </w:t>
+      </w:r>
+      <w:r>
+        <w:rPr>
+          <w:iCs/>
+          <w:i/>
+          <w:bCs/>
+          <w:b/>
+        </w:rPr>
+        <w:t xml:space="preserve">149</w:t>
+      </w:r>
+      <w:r>
+        <w:t xml:space="preserve"> </w:t>
+      </w:r>
+      <w:r>
+        <w:t xml:space="preserve">bp long sequences from each end of cDNA fragments. The data generated from paired-end sequencing, utilized in our experiment, should thus be reliable.</w:t>
       </w:r>
       <w:r>
         <w:t xml:space="preserve"> </w:t>
@@ -761,13 +826,113 @@
         <w:t xml:space="preserve"> </w:t>
       </w:r>
       <w:r>
-        <w:t xml:space="preserve">showed that most THEV transcripts were detectable beginning at 4 hours</w:t>
+        <w:t xml:space="preserve">showed that almost all THEV transcripts were detectable beginning at 4 hours</w:t>
       </w:r>
       <w:r>
         <w:t xml:space="preserve">(21)</w:t>
       </w:r>
       <w:r>
-        <w:t xml:space="preserve">; hence, infected MDTC-RP19 cells were collected in triplicates at 4-, 12-, 24-, and 72-hours post-infection(h.p.i) to ensure an amply wide window for transcript capture. Our 149bp paired-end RNA sequencing experiment yielded an average of 107.16 million total reads per timepoint and the reads mapping to the virus genome increased dramatically from 434 reads at 4 h.p.i to 16.88 million reads at 72 h.p.i. Altogether, 18.07 million reads from all timepoints mapped to THEV genome providing good coverage/depth, leaving no regions unmapped.</w:t>
+        <w:t xml:space="preserve">; hence, infected MDTC-RP19 cells were collected in triplicates at 4-, 12-, 24-, and 72-hours post-infection(h.p.i) to ensure an amply wide window to sample all transcripts. Our</w:t>
+      </w:r>
+      <w:r>
+        <w:t xml:space="preserve"> </w:t>
+      </w:r>
+      <w:r>
+        <w:rPr>
+          <w:iCs/>
+          <w:i/>
+          <w:bCs/>
+          <w:b/>
+        </w:rPr>
+        <w:t xml:space="preserve">149</w:t>
+      </w:r>
+      <w:r>
+        <w:t xml:space="preserve"> </w:t>
+      </w:r>
+      <w:r>
+        <w:t xml:space="preserve">bp paired-end RNA sequencing experiment yielded an average of</w:t>
+      </w:r>
+      <w:r>
+        <w:t xml:space="preserve"> </w:t>
+      </w:r>
+      <w:r>
+        <w:rPr>
+          <w:iCs/>
+          <w:i/>
+          <w:bCs/>
+          <w:b/>
+        </w:rPr>
+        <w:t xml:space="preserve">106.68</w:t>
+      </w:r>
+      <w:r>
+        <w:t xml:space="preserve"> </w:t>
+      </w:r>
+      <w:r>
+        <w:t xml:space="preserve">million total reads per timepoint and the reads mapping to the virus genome increased dramatically from</w:t>
+      </w:r>
+      <w:r>
+        <w:t xml:space="preserve"> </w:t>
+      </w:r>
+      <w:r>
+        <w:rPr>
+          <w:iCs/>
+          <w:i/>
+          <w:bCs/>
+          <w:b/>
+        </w:rPr>
+        <w:t xml:space="preserve">6148</w:t>
+      </w:r>
+      <w:r>
+        <w:t xml:space="preserve"> </w:t>
+      </w:r>
+      <w:r>
+        <w:t xml:space="preserve">reads at 4 h.p.i to</w:t>
+      </w:r>
+      <w:r>
+        <w:t xml:space="preserve"> </w:t>
+      </w:r>
+      <w:r>
+        <w:rPr>
+          <w:iCs/>
+          <w:i/>
+          <w:bCs/>
+          <w:b/>
+        </w:rPr>
+        <w:t xml:space="preserve">16.88</w:t>
+      </w:r>
+      <w:r>
+        <w:t xml:space="preserve"> </w:t>
+      </w:r>
+      <w:r>
+        <w:t xml:space="preserve">million reads at 72 h.p.i. Altogether,</w:t>
+      </w:r>
+      <w:r>
+        <w:t xml:space="preserve"> </w:t>
+      </w:r>
+      <w:r>
+        <w:rPr>
+          <w:iCs/>
+          <w:i/>
+          <w:bCs/>
+          <w:b/>
+        </w:rPr>
+        <w:t xml:space="preserve">18.07</w:t>
+      </w:r>
+      <w:r>
+        <w:t xml:space="preserve"> </w:t>
+      </w:r>
+      <w:r>
+        <w:t xml:space="preserve">million reads from all timepoints mapped to THEV genome providing good coverage/depth, leaving no regions unmapped (</w:t>
+      </w:r>
+      <w:r>
+        <w:rPr>
+          <w:bCs/>
+          <w:b/>
+        </w:rPr>
+        <w:t xml:space="preserve">Table 1</w:t>
+      </w:r>
+      <w:r>
+        <w:t xml:space="preserve">).</w:t>
       </w:r>
     </w:p>
     <w:p>
@@ -850,7 +1015,7 @@
         <w:t xml:space="preserve"> </w:t>
       </w:r>
       <w:r>
-        <w:t xml:space="preserve">as per manufacturer’s instructions. The RNA quantity and purity was initially assessed using nanodrop, and RNA was used only if the A260/A280 ratio was 2.0 ± 0.05 and the A260/A230 ratio was &gt;2 and &lt;2.2. Extracted total RNA samples were sent to</w:t>
+        <w:t xml:space="preserve">as per manufacturer’s instructions. An agarose gel electrophoresis was performed to check RNA integrity. The RNA quantity and purity was initially assessed using nanodrop, and RNA was used only if the A260/A280 ratio was 2.0 ± 0.05 and the A260/A230 ratio was &gt;2 and &lt;2.2. Extracted total RNA samples were sent to</w:t>
       </w:r>
       <w:r>
         <w:t xml:space="preserve"> </w:t>
@@ -950,7 +1115,10 @@
         <w:rPr>
           <w:rStyle w:val="VerbatimChar"/>
         </w:rPr>
-        <w:t xml:space="preserve">FastQC</w:t>
+        <w:t xml:space="preserve">FastQC - version 0.11.9</w:t>
+      </w:r>
+      <w:r>
+        <w:t xml:space="preserve"> </w:t>
       </w:r>
       <w:r>
         <w:t xml:space="preserve">(23)</w:t>
@@ -994,13 +1162,19 @@
         <w:rPr>
           <w:rStyle w:val="VerbatimChar"/>
         </w:rPr>
-        <w:t xml:space="preserve">Hisat2</w:t>
-      </w:r>
-      <w:r>
-        <w:t xml:space="preserve"> </w:t>
-      </w:r>
-      <w:r>
-        <w:t xml:space="preserve">(version</w:t>
+        <w:t xml:space="preserve">Hisat2 - version 2.2.1</w:t>
+      </w:r>
+      <w:r>
+        <w:t xml:space="preserve"> </w:t>
+      </w:r>
+      <w:r>
+        <w:t xml:space="preserve">(22)</w:t>
+      </w:r>
+      <w:r>
+        <w:t xml:space="preserve"> </w:t>
+      </w:r>
+      <w:r>
+        <w:t xml:space="preserve">with default settings except increasing the CPU cores to 10 without relying on known splice sites. The generated</w:t>
       </w:r>
       <w:r>
         <w:t xml:space="preserve"> </w:t>
@@ -1009,22 +1183,13 @@
         <w:rPr>
           <w:rStyle w:val="VerbatimChar"/>
         </w:rPr>
-        <w:t xml:space="preserve">xxxxxx</w:t>
-      </w:r>
-      <w:r>
-        <w:t xml:space="preserve">)</w:t>
-      </w:r>
-      <w:r>
-        <w:t xml:space="preserve"> </w:t>
-      </w:r>
-      <w:r>
-        <w:t xml:space="preserve">(22)</w:t>
-      </w:r>
-      <w:r>
-        <w:t xml:space="preserve"> </w:t>
-      </w:r>
-      <w:r>
-        <w:t xml:space="preserve">with default settings except increasing the CPU cores to 10 without relying on known splice sites. The generated</w:t>
+        <w:t xml:space="preserve">BAM</w:t>
+      </w:r>
+      <w:r>
+        <w:t xml:space="preserve"> </w:t>
+      </w:r>
+      <w:r>
+        <w:t xml:space="preserve">files from each infection timepoint were fed into</w:t>
       </w:r>
       <w:r>
         <w:t xml:space="preserve"> </w:t>
@@ -1033,22 +1198,7 @@
         <w:rPr>
           <w:rStyle w:val="VerbatimChar"/>
         </w:rPr>
-        <w:t xml:space="preserve">BAM</w:t>
-      </w:r>
-      <w:r>
-        <w:t xml:space="preserve"> </w:t>
-      </w:r>
-      <w:r>
-        <w:t xml:space="preserve">files from each infection timepoint were fed into</w:t>
-      </w:r>
-      <w:r>
-        <w:t xml:space="preserve"> </w:t>
-      </w:r>
-      <w:r>
-        <w:rPr>
-          <w:rStyle w:val="VerbatimChar"/>
-        </w:rPr>
-        <w:t xml:space="preserve">StringTie</w:t>
+        <w:t xml:space="preserve">StringTie - version 2.2.1</w:t>
       </w:r>
       <w:r>
         <w:t xml:space="preserve"> </w:t>
@@ -1990,13 +2140,13 @@
     <w:bookmarkEnd w:id="81"/>
     <w:bookmarkEnd w:id="82"/>
     <w:bookmarkEnd w:id="83"/>
-    <w:bookmarkStart w:id="87" w:name="figures"/>
+    <w:bookmarkStart w:id="87" w:name="tables-and-figures"/>
     <w:p>
       <w:pPr>
         <w:pStyle w:val="Heading2"/>
       </w:pPr>
       <w:r>
-        <w:t xml:space="preserve">FIGURES</w:t>
+        <w:t xml:space="preserve">TABLES AND FIGURES</w:t>
       </w:r>
     </w:p>
     <w:p>
@@ -2103,7 +2253,6 @@
       </w:r>
     </w:p>
     <w:bookmarkEnd w:id="87"/>
-    <w:bookmarkEnd w:id="88"/>
     <w:sectPr/>
   </w:body>
 </w:document>

</xml_diff>

<commit_message>
Add validation sequencing results for orf8 and E2B
</commit_message>
<xml_diff>
--- a/manuscript_thev_transcriptome.docx
+++ b/manuscript_thev_transcriptome.docx
@@ -69,10 +69,37 @@
         <w:rPr>
           <w:vertAlign w:val="superscript"/>
         </w:rPr>
-        <w:t xml:space="preserve">1</w:t>
-      </w:r>
-      <w:r>
-        <w:t xml:space="preserve">, Bret Pickett, Joel S. Griffitts, Bradford K. Berges, Brian D. Poole</w:t>
+        <w:t xml:space="preserve">1*</w:t>
+      </w:r>
+      <w:r>
+        <w:t xml:space="preserve">, Bret Pickett</w:t>
+      </w:r>
+      <w:r>
+        <w:rPr>
+          <w:vertAlign w:val="superscript"/>
+        </w:rPr>
+        <w:t xml:space="preserve">*</w:t>
+      </w:r>
+      <w:r>
+        <w:t xml:space="preserve">, Joel S. Griffitts</w:t>
+      </w:r>
+      <w:r>
+        <w:rPr>
+          <w:vertAlign w:val="superscript"/>
+        </w:rPr>
+        <w:t xml:space="preserve">*</w:t>
+      </w:r>
+      <w:r>
+        <w:t xml:space="preserve">, Bradford K. Berges</w:t>
+      </w:r>
+      <w:r>
+        <w:rPr>
+          <w:vertAlign w:val="superscript"/>
+        </w:rPr>
+        <w:t xml:space="preserve">*</w:t>
+      </w:r>
+      <w:r>
+        <w:t xml:space="preserve">, Brian D. Poole</w:t>
       </w:r>
       <m:oMath>
         <m:sSup>
@@ -91,34 +118,90 @@
           </m:sup>
         </m:sSup>
       </m:oMath>
+      <w:r>
+        <w:rPr>
+          <w:vertAlign w:val="superscript"/>
+        </w:rPr>
+        <w:t xml:space="preserve">*</w:t>
+      </w:r>
     </w:p>
     <w:p>
       <w:pPr>
         <w:pStyle w:val="BodyText"/>
       </w:pPr>
+      <w:r>
+        <w:rPr>
+          <w:vertAlign w:val="superscript"/>
+        </w:rPr>
+        <w:t xml:space="preserve">*</w:t>
+      </w:r>
+      <w:r>
+        <w:t xml:space="preserve">Department of Microbiology and Molecular Biology, Brigham Young University</w:t>
+      </w:r>
+      <w:r>
+        <w:br/>
+      </w:r>
+      <w:r>
+        <w:rPr>
+          <w:vertAlign w:val="superscript"/>
+        </w:rPr>
+        <w:t xml:space="preserve">1</w:t>
+      </w:r>
+      <w:r>
+        <w:t xml:space="preserve">First-author</w:t>
+      </w:r>
+      <w:r>
+        <w:br/>
+      </w:r>
       <m:oMath>
-        <m:r>
-          <m:rPr>
-            <m:sty m:val="p"/>
-          </m:rPr>
-          <m:t>†</m:t>
-        </m:r>
+        <m:sSup>
+          <m:e>
+            <m:r>
+              <m:t>​</m:t>
+            </m:r>
+          </m:e>
+          <m:sup>
+            <m:r>
+              <m:rPr>
+                <m:sty m:val="p"/>
+              </m:rPr>
+              <m:t>†</m:t>
+            </m:r>
+          </m:sup>
+        </m:sSup>
       </m:oMath>
       <w:r>
         <w:t xml:space="preserve"> </w:t>
       </w:r>
+      <w:r>
+        <w:t xml:space="preserve">Corresponding Author</w:t>
+      </w:r>
+    </w:p>
+    <w:p>
+      <w:pPr>
+        <w:pStyle w:val="BodyText"/>
+      </w:pPr>
       <w:r>
         <w:rPr>
           <w:bCs/>
           <w:b/>
         </w:rPr>
-        <w:t xml:space="preserve">Corresponding Author</w:t>
-      </w:r>
-    </w:p>
-    <w:p>
-      <w:pPr>
-        <w:pStyle w:val="BodyText"/>
-      </w:pPr>
+        <w:t xml:space="preserve">Corresponding Author Information</w:t>
+      </w:r>
+      <w:r>
+        <w:br/>
+      </w:r>
+      <w:hyperlink r:id="rId20">
+        <w:r>
+          <w:rPr>
+            <w:rStyle w:val="Hyperlink"/>
+          </w:rPr>
+          <w:t xml:space="preserve">brian_poole@byu.edu</w:t>
+        </w:r>
+      </w:hyperlink>
+      <w:r>
+        <w:br/>
+      </w:r>
       <w:r>
         <w:t xml:space="preserve">Department of Microbiology and Molecular Biology,</w:t>
       </w:r>
@@ -126,21 +209,25 @@
         <w:br/>
       </w:r>
       <w:r>
+        <w:t xml:space="preserve">4007 Life Sciences Building (LSB),</w:t>
+      </w:r>
+      <w:r>
+        <w:br/>
+      </w:r>
+      <w:r>
         <w:t xml:space="preserve">Brigham Young University,</w:t>
       </w:r>
       <w:r>
         <w:br/>
       </w:r>
       <w:r>
-        <w:t xml:space="preserve">A-153ASB Provo, Utah</w:t>
-      </w:r>
-    </w:p>
-    <w:p>
-      <w:r>
-        <w:br w:type="page"/>
-      </w:r>
-    </w:p>
-    <w:bookmarkStart w:id="24" w:name="abstract"/>
+        <w:t xml:space="preserve">Provo, Utah</w:t>
+      </w:r>
+      <w:r>
+        <w:br/>
+      </w:r>
+    </w:p>
+    <w:bookmarkStart w:id="21" w:name="abstract"/>
     <w:p>
       <w:pPr>
         <w:pStyle w:val="Heading2"/>
@@ -149,34 +236,22 @@
         <w:t xml:space="preserve">ABSTRACT</w:t>
       </w:r>
     </w:p>
-    <w:bookmarkStart w:id="20" w:name="background"/>
-    <w:p>
-      <w:pPr>
-        <w:pStyle w:val="Heading4"/>
-      </w:pPr>
-      <w:r>
-        <w:t xml:space="preserve">Background:</w:t>
-      </w:r>
-    </w:p>
     <w:p>
       <w:pPr>
         <w:pStyle w:val="FirstParagraph"/>
       </w:pPr>
-      <w:r>
-        <w:t xml:space="preserve">Hemorrhagic enteritis (HE)is a disease affecting 6-12-week-old turkeys characterized by</w:t>
-      </w:r>
-      <w:r>
-        <w:t xml:space="preserve"> </w:t>
-      </w:r>
       <w:r>
         <w:rPr>
           <w:bCs/>
           <w:b/>
         </w:rPr>
-        <w:t xml:space="preserve">immunosuppression (IS)</w:t>
-      </w:r>
-      <w:r>
-        <w:t xml:space="preserve">, bloody diarrhea, and up to 60% mortality. This disease is caused by</w:t>
+        <w:t xml:space="preserve">Background:</w:t>
+      </w:r>
+      <w:r>
+        <w:t xml:space="preserve"> </w:t>
+      </w:r>
+      <w:r>
+        <w:t xml:space="preserve">Hemorrhagic enteritis (HE) is a disease affecting 6-12-week-old turkeys characterized by</w:t>
       </w:r>
       <w:r>
         <w:t xml:space="preserve"> </w:t>
@@ -185,31 +260,669 @@
         <w:rPr>
           <w:iCs/>
           <w:i/>
+        </w:rPr>
+        <w:t xml:space="preserve">immunosuppression (IS)</w:t>
+      </w:r>
+      <w:r>
+        <w:t xml:space="preserve"> </w:t>
+      </w:r>
+      <w:r>
+        <w:t xml:space="preserve">and bloody diarrhea. This disease is caused by</w:t>
+      </w:r>
+      <w:r>
+        <w:t xml:space="preserve"> </w:t>
+      </w:r>
+      <w:r>
+        <w:rPr>
+          <w:iCs/>
+          <w:i/>
+        </w:rPr>
+        <w:t xml:space="preserve">Turkey Hemorrhagic Enteritis Virus (THEV)</w:t>
+      </w:r>
+      <w:r>
+        <w:t xml:space="preserve"> </w:t>
+      </w:r>
+      <w:r>
+        <w:t xml:space="preserve">of which avirulent strains (THEV-A) that do not cause HE but retain the immunosuppressive ability have been isolated. The THEV-A Virginia Avirulent Strain (VAS) is still used as a live vaccine despite its immunosuppressive properties.</w:t>
+      </w:r>
+      <w:r>
+        <w:t xml:space="preserve"> </w:t>
+      </w:r>
+      <w:r>
+        <w:rPr>
+          <w:iCs/>
+          <w:i/>
+        </w:rPr>
+        <w:t xml:space="preserve">Our objective is to understand the genetic basis by which VAS induces IS</w:t>
+      </w:r>
+      <w:r>
+        <w:t xml:space="preserve">. The</w:t>
+      </w:r>
+      <w:r>
+        <w:t xml:space="preserve"> </w:t>
+      </w:r>
+      <w:r>
+        <w:rPr>
+          <w:iCs/>
+          <w:i/>
+        </w:rPr>
+        <w:t xml:space="preserve">transcriptome of THEV</w:t>
+      </w:r>
+      <w:r>
+        <w:t xml:space="preserve"> </w:t>
+      </w:r>
+      <w:r>
+        <w:t xml:space="preserve">was studied to set the stage for further experimentation with specific viral genes that may mediate IS.</w:t>
+      </w:r>
+      <w:r>
+        <w:br/>
+      </w:r>
+      <w:r>
+        <w:rPr>
           <w:bCs/>
           <w:b/>
         </w:rPr>
-        <w:t xml:space="preserve">Turkey Hemorrhagic Enteritis Virus (THEV)</w:t>
-      </w:r>
-      <w:r>
-        <w:t xml:space="preserve"> </w:t>
-      </w:r>
-      <w:r>
-        <w:t xml:space="preserve">of which avirulent strains (THEV-A) that do not cause HE but retain the immunosuppressive ability have been isolated. The THEV-A Virginia Avirulent Strain (VAS) is still used as a live vaccine despite its immunosuppressive properties.</w:t>
-      </w:r>
-      <w:r>
-        <w:t xml:space="preserve"> </w:t>
-      </w:r>
-      <w:r>
-        <w:rPr>
+        <w:t xml:space="preserve">Methods:</w:t>
+      </w:r>
+      <w:r>
+        <w:t xml:space="preserve"> </w:t>
+      </w:r>
+      <w:r>
+        <w:t xml:space="preserve">After infecting a turkey B-cell line (MDTC-RP19) with the VAS vaccine strain, samples in triplicates were collected at 4-, 12-, 24-, and 72-hours post-infection. Total RNA was subsequently extracted, and poly-A-tailed mRNA sequencing done. After trimming the raw sequencing reads with the</w:t>
+      </w:r>
+      <w:r>
+        <w:t xml:space="preserve"> </w:t>
+      </w:r>
+      <w:r>
+        <w:rPr>
+          <w:rStyle w:val="VerbatimChar"/>
+        </w:rPr>
+        <w:t xml:space="preserve">FastQC</w:t>
+      </w:r>
+      <w:r>
+        <w:t xml:space="preserve">, reads were mapped to the THEV genome using</w:t>
+      </w:r>
+      <w:r>
+        <w:t xml:space="preserve"> </w:t>
+      </w:r>
+      <w:r>
+        <w:rPr>
+          <w:rStyle w:val="VerbatimChar"/>
+        </w:rPr>
+        <w:t xml:space="preserve">Hisat2</w:t>
+      </w:r>
+      <w:r>
+        <w:t xml:space="preserve"> </w:t>
+      </w:r>
+      <w:r>
+        <w:t xml:space="preserve">and transcripts assembled with</w:t>
+      </w:r>
+      <w:r>
+        <w:t xml:space="preserve"> </w:t>
+      </w:r>
+      <w:r>
+        <w:rPr>
+          <w:rStyle w:val="VerbatimChar"/>
+        </w:rPr>
+        <w:t xml:space="preserve">StringTie</w:t>
+      </w:r>
+      <w:r>
+        <w:t xml:space="preserve">. An in-house script was used to consolidate transcripts from all time-points, generating the final transcriptome. PCR, gel electrophoresis, and Sanger sequencing were used to validate all identified splice junctions.</w:t>
+      </w:r>
+      <w:r>
+        <w:br/>
+      </w:r>
+      <w:r>
+        <w:rPr>
+          <w:bCs/>
+          <w:b/>
+        </w:rPr>
+        <w:t xml:space="preserve">Results and Conclusions:</w:t>
+      </w:r>
+      <w:r>
+        <w:t xml:space="preserve"> </w:t>
+      </w:r>
+      <w:r>
+        <w:t xml:space="preserve">A total of</w:t>
+      </w:r>
+      <w:r>
+        <w:t xml:space="preserve"> </w:t>
+      </w:r>
+      <w:r>
+        <w:rPr>
+          <w:bCs/>
+          <w:b/>
+        </w:rPr>
+        <w:t xml:space="preserve">18.1</w:t>
+      </w:r>
+      <w:r>
+        <w:t xml:space="preserve"> </w:t>
+      </w:r>
+      <w:r>
+        <w:t xml:space="preserve">million reads mapped to THEV genome providing good coverage/depth, leaving no regions unmapped. All predicted genes in the genome were represented. In keeping with all adenoviruses, all transcripts were spliced with either with 5’- or 3’-multi exon UTRs hitherto unknown.</w:t>
+      </w:r>
+      <w:r>
+        <w:t xml:space="preserve"> </w:t>
+      </w:r>
+      <w:r>
+        <w:rPr>
+          <w:strike/>
           <w:iCs/>
           <w:i/>
+        </w:rPr>
+        <w:t xml:space="preserve">Thirteen</w:t>
+      </w:r>
+      <w:r>
+        <w:t xml:space="preserve"> </w:t>
+      </w:r>
+      <w:r>
+        <w:t xml:space="preserve">novel exons were identified which were validated by PCR and Sanger sequencing. The splicing patterns strongly suggest that there are</w:t>
+      </w:r>
+      <w:r>
+        <w:t xml:space="preserve"> </w:t>
+      </w:r>
+      <w:r>
+        <w:rPr>
+          <w:strike/>
+          <w:iCs/>
+          <w:i/>
+        </w:rPr>
+        <w:t xml:space="preserve">three</w:t>
+      </w:r>
+      <w:r>
+        <w:t xml:space="preserve"> </w:t>
+      </w:r>
+      <w:r>
+        <w:t xml:space="preserve">main promoters (E1, E3, and major late promoters) driving expression of most of the genes with</w:t>
+      </w:r>
+      <w:r>
+        <w:t xml:space="preserve"> </w:t>
+      </w:r>
+      <w:r>
+        <w:rPr>
+          <w:strike/>
+          <w:iCs/>
+          <w:i/>
+        </w:rPr>
+        <w:t xml:space="preserve">two</w:t>
+      </w:r>
+      <w:r>
+        <w:t xml:space="preserve"> </w:t>
+      </w:r>
+      <w:r>
+        <w:t xml:space="preserve">possible minor promoters driving single genes (ORF7 and ORF8). This RNA-sequencing experiment is the first study of THEV gene expression to date. In keeping with other Adenoviruses, almost all THEV genes are spliced, and several genes are expressed as one transcription unit under a single promoter. This insight into THEV’s transcriptome may allow the engineering of the VAS to provide immune protection with less or no associated IS.</w:t>
+      </w:r>
+      <w:r>
+        <w:t xml:space="preserve"> </w:t>
+      </w:r>
+    </w:p>
+    <w:bookmarkEnd w:id="21"/>
+    <w:bookmarkStart w:id="22" w:name="introduction"/>
+    <w:p>
+      <w:pPr>
+        <w:pStyle w:val="Heading2"/>
+      </w:pPr>
+      <w:r>
+        <w:t xml:space="preserve">INTRODUCTION</w:t>
+      </w:r>
+    </w:p>
+    <w:p>
+      <w:pPr>
+        <w:pStyle w:val="FirstParagraph"/>
+      </w:pPr>
+      <w:r>
+        <w:t xml:space="preserve">Adenoviruses (AdVs) are non-enveloped icosahedral-shaped DNA viruses, causing infection in virtually all vertebrates. Their double-stranded linear DNA genomes range between 26 and 45kb in size, producing a broad repertoire of transcripts via a highly complex alternative splicing pattern</w:t>
+      </w:r>
+      <w:r>
+        <w:t xml:space="preserve"> </w:t>
+      </w:r>
+      <w:r>
+        <w:t xml:space="preserve">(1, 2)</w:t>
+      </w:r>
+      <w:r>
+        <w:t xml:space="preserve">. The AdV genome is one of the most optimally economized; both the forward and reverse DNA strands harbor protein-coding genes, making it highly gene-dense. There are 16 genes termed</w:t>
+      </w:r>
+      <w:r>
+        <w:t xml:space="preserve"> </w:t>
+      </w:r>
+      <w:r>
+        <w:t xml:space="preserve">“</w:t>
+      </w:r>
+      <w:r>
+        <w:t xml:space="preserve">genus-common</w:t>
+      </w:r>
+      <w:r>
+        <w:t xml:space="preserve">”</w:t>
+      </w:r>
+      <w:r>
+        <w:t xml:space="preserve"> </w:t>
+      </w:r>
+      <w:r>
+        <w:t xml:space="preserve">that are homologous in all AdVs; these are thought to be inherited from a common ancestor. All other genes are termed</w:t>
+      </w:r>
+      <w:r>
+        <w:t xml:space="preserve"> </w:t>
+      </w:r>
+      <w:r>
+        <w:t xml:space="preserve">“</w:t>
+      </w:r>
+      <w:r>
+        <w:t xml:space="preserve">genus-specific</w:t>
+      </w:r>
+      <w:r>
+        <w:t xml:space="preserve">”</w:t>
+      </w:r>
+      <w:r>
+        <w:t xml:space="preserve">.</w:t>
+      </w:r>
+      <w:r>
+        <w:t xml:space="preserve"> </w:t>
+      </w:r>
+      <w:r>
+        <w:t xml:space="preserve">“</w:t>
+      </w:r>
+      <w:r>
+        <w:t xml:space="preserve">Genus-specific</w:t>
+      </w:r>
+      <w:r>
+        <w:t xml:space="preserve">”</w:t>
+      </w:r>
+      <w:r>
+        <w:t xml:space="preserve"> </w:t>
+      </w:r>
+      <w:r>
+        <w:t xml:space="preserve">genes tend to be located at the termini of the genome while</w:t>
+      </w:r>
+      <w:r>
+        <w:t xml:space="preserve"> </w:t>
+      </w:r>
+      <w:r>
+        <w:t xml:space="preserve">“</w:t>
+      </w:r>
+      <w:r>
+        <w:t xml:space="preserve">genus-common</w:t>
+      </w:r>
+      <w:r>
+        <w:t xml:space="preserve">”</w:t>
+      </w:r>
+      <w:r>
+        <w:t xml:space="preserve"> </w:t>
+      </w:r>
+      <w:r>
+        <w:t xml:space="preserve">genes are usually central</w:t>
+      </w:r>
+      <w:r>
+        <w:t xml:space="preserve"> </w:t>
+      </w:r>
+      <w:r>
+        <w:t xml:space="preserve">(1)</w:t>
+      </w:r>
+      <w:r>
+        <w:t xml:space="preserve">. This pattern is observed in</w:t>
+      </w:r>
+      <w:r>
+        <w:t xml:space="preserve"> </w:t>
+      </w:r>
+      <w:r>
+        <w:rPr>
+          <w:iCs/>
+          <w:i/>
+        </w:rPr>
+        <w:t xml:space="preserve">Adenoviridae</w:t>
+      </w:r>
+      <w:r>
+        <w:t xml:space="preserve">,</w:t>
+      </w:r>
+      <w:r>
+        <w:t xml:space="preserve"> </w:t>
+      </w:r>
+      <w:r>
+        <w:rPr>
+          <w:iCs/>
+          <w:i/>
+        </w:rPr>
+        <w:t xml:space="preserve">Poxviridae</w:t>
+      </w:r>
+      <w:r>
+        <w:t xml:space="preserve">, and</w:t>
+      </w:r>
+      <w:r>
+        <w:t xml:space="preserve"> </w:t>
+      </w:r>
+      <w:r>
+        <w:rPr>
+          <w:iCs/>
+          <w:i/>
+        </w:rPr>
+        <w:t xml:space="preserve">Herpesviridae</w:t>
+      </w:r>
+      <w:r>
+        <w:t xml:space="preserve"> </w:t>
+      </w:r>
+      <w:r>
+        <w:t xml:space="preserve">(1, 3, 4)</w:t>
+      </w:r>
+      <w:r>
+        <w:t xml:space="preserve">. The family</w:t>
+      </w:r>
+      <w:r>
+        <w:t xml:space="preserve"> </w:t>
+      </w:r>
+      <w:r>
+        <w:rPr>
+          <w:iCs/>
+          <w:i/>
+        </w:rPr>
+        <w:t xml:space="preserve">Adenoviridae</w:t>
+      </w:r>
+      <w:r>
+        <w:t xml:space="preserve"> </w:t>
+      </w:r>
+      <w:r>
+        <w:t xml:space="preserve">consists of five genera:</w:t>
+      </w:r>
+      <w:r>
+        <w:t xml:space="preserve"> </w:t>
+      </w:r>
+      <w:r>
+        <w:rPr>
+          <w:iCs/>
+          <w:i/>
+        </w:rPr>
+        <w:t xml:space="preserve">Mastadenovirus</w:t>
+      </w:r>
+      <w:r>
+        <w:t xml:space="preserve"> </w:t>
+      </w:r>
+      <w:r>
+        <w:t xml:space="preserve">(MAdV),</w:t>
+      </w:r>
+      <w:r>
+        <w:t xml:space="preserve"> </w:t>
+      </w:r>
+      <w:r>
+        <w:rPr>
+          <w:iCs/>
+          <w:i/>
+        </w:rPr>
+        <w:t xml:space="preserve">Aviadenovirus</w:t>
+      </w:r>
+      <w:r>
+        <w:t xml:space="preserve">,</w:t>
+      </w:r>
+      <w:r>
+        <w:t xml:space="preserve"> </w:t>
+      </w:r>
+      <w:r>
+        <w:rPr>
+          <w:iCs/>
+          <w:i/>
+        </w:rPr>
+        <w:t xml:space="preserve">Atadenovirus</w:t>
+      </w:r>
+      <w:r>
+        <w:t xml:space="preserve">,</w:t>
+      </w:r>
+      <w:r>
+        <w:t xml:space="preserve"> </w:t>
+      </w:r>
+      <w:r>
+        <w:rPr>
+          <w:iCs/>
+          <w:i/>
+        </w:rPr>
+        <w:t xml:space="preserve">Ichtadenovirus</w:t>
+      </w:r>
+      <w:r>
+        <w:t xml:space="preserve">, and</w:t>
+      </w:r>
+      <w:r>
+        <w:t xml:space="preserve"> </w:t>
+      </w:r>
+      <w:r>
+        <w:rPr>
+          <w:iCs/>
+          <w:i/>
+        </w:rPr>
+        <w:t xml:space="preserve">Siadenovirus</w:t>
+      </w:r>
+      <w:r>
+        <w:t xml:space="preserve"> </w:t>
+      </w:r>
+      <w:r>
+        <w:t xml:space="preserve">(SiAdV)</w:t>
+      </w:r>
+      <w:r>
+        <w:t xml:space="preserve"> </w:t>
+      </w:r>
+      <w:r>
+        <w:t xml:space="preserve">(5, 6)</w:t>
+      </w:r>
+      <w:r>
+        <w:t xml:space="preserve">. Currently, there are three recognized members of the genus SiAdV: frog adenovirus 1, raptor adenovirus 1, and turkey adenovirus 3 also called turkey hemorrhagic enteritis virus (THEV)</w:t>
+      </w:r>
+      <w:r>
+        <w:t xml:space="preserve"> </w:t>
+      </w:r>
+      <w:r>
+        <w:t xml:space="preserve">(5, 7–10)</w:t>
+      </w:r>
+      <w:r>
+        <w:t xml:space="preserve">. Members of SiAdV have the smallest genome size (~26 kb) and gene content (~23 genes) of all known AdVs, and many</w:t>
+      </w:r>
+      <w:r>
+        <w:t xml:space="preserve"> </w:t>
+      </w:r>
+      <w:r>
+        <w:t xml:space="preserve">“</w:t>
+      </w:r>
+      <w:r>
+        <w:t xml:space="preserve">genus-specific</w:t>
+      </w:r>
+      <w:r>
+        <w:t xml:space="preserve">”</w:t>
+      </w:r>
+      <w:r>
+        <w:t xml:space="preserve"> </w:t>
+      </w:r>
+      <w:r>
+        <w:t xml:space="preserve">putative genes of unknown functions have been annotated</w:t>
+      </w:r>
+      <w:r>
+        <w:t xml:space="preserve"> </w:t>
+      </w:r>
+      <w:r>
+        <w:t xml:space="preserve">(2, 7)</w:t>
+      </w:r>
+      <w:r>
+        <w:t xml:space="preserve">. The genomic map of THEV showing details of the</w:t>
+      </w:r>
+      <w:r>
+        <w:t xml:space="preserve"> </w:t>
+      </w:r>
+      <w:r>
+        <w:t xml:space="preserve">“</w:t>
+      </w:r>
+      <w:r>
+        <w:t xml:space="preserve">genus-specific</w:t>
+      </w:r>
+      <w:r>
+        <w:t xml:space="preserve">”</w:t>
+      </w:r>
+      <w:r>
+        <w:t xml:space="preserve"> </w:t>
+      </w:r>
+      <w:r>
+        <w:t xml:space="preserve">and</w:t>
+      </w:r>
+      <w:r>
+        <w:t xml:space="preserve"> </w:t>
+      </w:r>
+      <w:r>
+        <w:t xml:space="preserve">“</w:t>
+      </w:r>
+      <w:r>
+        <w:t xml:space="preserve">genus-common</w:t>
+      </w:r>
+      <w:r>
+        <w:t xml:space="preserve">”</w:t>
+      </w:r>
+      <w:r>
+        <w:t xml:space="preserve"> </w:t>
+      </w:r>
+      <w:r>
+        <w:t xml:space="preserve">genes, and the gene distribution patterns described above is shown in</w:t>
+      </w:r>
+      <w:r>
+        <w:t xml:space="preserve"> </w:t>
+      </w:r>
+      <w:r>
+        <w:rPr>
           <w:bCs/>
           <w:b/>
         </w:rPr>
-        <w:t xml:space="preserve">Our objective is to understand the genetic basis by which VAS brings about IS</w:t>
-      </w:r>
-      <w:r>
-        <w:t xml:space="preserve">. The</w:t>
+        <w:t xml:space="preserve">Figure 1</w:t>
+      </w:r>
+      <w:r>
+        <w:t xml:space="preserve">.</w:t>
+      </w:r>
+    </w:p>
+    <w:p>
+      <w:pPr>
+        <w:pStyle w:val="BodyText"/>
+      </w:pPr>
+      <w:r>
+        <w:t xml:space="preserve">Virulent strains (THEV-V) and avirulent strains (THEV-A) of THEV are serologically indistinguishable, infecting turkeys, chickens, and pheasants. They infect via the fecal-oral route, and the THEV-V cause different clinical diseases in these birds</w:t>
+      </w:r>
+      <w:r>
+        <w:t xml:space="preserve"> </w:t>
+      </w:r>
+      <w:r>
+        <w:t xml:space="preserve">(2, 11)</w:t>
+      </w:r>
+      <w:r>
+        <w:t xml:space="preserve">. In turkeys, the THEV-V cause hemorrhagic enteritis (HE), a debilitating acute disease affecting predominantly 6-12-week-old turkeys characterized by immunosuppression (IS), weight loss, intestinal lesions leading to bloody diarrhea, splenomegaly, and up to 60% mortality</w:t>
+      </w:r>
+      <w:r>
+        <w:t xml:space="preserve"> </w:t>
+      </w:r>
+      <w:r>
+        <w:t xml:space="preserve">(11, 12)</w:t>
+      </w:r>
+      <w:r>
+        <w:t xml:space="preserve">. HE is the most economically significant disease caused by any strain of THEV</w:t>
+      </w:r>
+      <w:r>
+        <w:t xml:space="preserve"> </w:t>
+      </w:r>
+      <w:r>
+        <w:t xml:space="preserve">(11)</w:t>
+      </w:r>
+      <w:r>
+        <w:t xml:space="preserve">. While the current vaccine strain (a THEV-A isolated from a pheasant, Virginia Avirulent Strain [VAS]) have proven effective at preventing HE in young turkey poults, it still retains the immunosuppressive ability. Thus, vaccinated birds are rendered more susceptible to opportunistic infections and death than unvaccinated cohorts leading to substantial economic losses</w:t>
+      </w:r>
+      <w:r>
+        <w:t xml:space="preserve"> </w:t>
+      </w:r>
+      <w:r>
+        <w:t xml:space="preserve">(11, 13–15)</w:t>
+      </w:r>
+      <w:r>
+        <w:t xml:space="preserve">. The induced IS also interferes with vaccination schemes for other infections of turkeys</w:t>
+      </w:r>
+      <w:r>
+        <w:t xml:space="preserve"> </w:t>
+      </w:r>
+      <w:r>
+        <w:t xml:space="preserve">(11, 13)</w:t>
+      </w:r>
+      <w:r>
+        <w:t xml:space="preserve">. To eliminate this immunossupressive side-effect of the vaccine, a thorough investigation of the culprit viral factors (genes) mediating this phenomenon is essential. However, the transcriptome (splicing and gene expression patterns) of THEV has not been characterized, making the investigation of specific viral genes for possible roles in causing IS impractical. To identify such viral factors, a well-characterized transcriptome of THEV is required to set the stage for experimentation with specific viral genes that may mediate IS.</w:t>
+      </w:r>
+    </w:p>
+    <w:p>
+      <w:pPr>
+        <w:pStyle w:val="BodyText"/>
+      </w:pPr>
+      <w:r>
+        <w:t xml:space="preserve">Myriads of studies have elucidated the AdV transcriptome in fine detail</w:t>
+      </w:r>
+      <w:r>
+        <w:t xml:space="preserve"> </w:t>
+      </w:r>
+      <w:r>
+        <w:t xml:space="preserve">(16, 17)</w:t>
+      </w:r>
+      <w:r>
+        <w:t xml:space="preserve">. However, a large preponderance of studies focus on MAdVs - specifically human AdVs - thus, most of the current knowledge regarding AdV gene expression and replication is based on MAdV studies, which is generally applied to all other AdVs</w:t>
+      </w:r>
+      <w:r>
+        <w:t xml:space="preserve"> </w:t>
+      </w:r>
+      <w:r>
+        <w:t xml:space="preserve">(6, 18)</w:t>
+      </w:r>
+      <w:r>
+        <w:t xml:space="preserve">. MAdV genes are transcribed in a temporal manner; therefore, genes are categorized into five early transcription units (E1A, E1B, E2, E3, and E4), two intermediate units (pIX and IVa2), and one major late unit (MLTU), generating five families of late mRNAs (L1-L5). An additional gene (UXP or U exon) is located on the reverse strand. The early genes encode non-structural proteins such as enzymes or host cell modulating proteins, primarily involved in DNA replication or providing the necessary intracellular niche for optimal replication while late genes encode structural proteins. The immediate early gene E1A is expressed first, followed by the the delayed early genes, E1B, E2, E3 and E4. Then the intermediate early genes, IVa2 and pIX are expressed followed by the late genes</w:t>
+      </w:r>
+      <w:r>
+        <w:t xml:space="preserve"> </w:t>
+      </w:r>
+      <w:r>
+        <w:t xml:space="preserve">(6, 16, 17)</w:t>
+      </w:r>
+      <w:r>
+        <w:t xml:space="preserve">. MAdV makes an extensive use of alternative RNA splicing to produce a very complex array of mRNAs; all but pIX mRNA undergo at least one splicing event. The MLTU produces over 20 distinct splice variants all of which contain three non-coding exons at the 5’-end (collectively known as the tripartite leader, TPL)</w:t>
+      </w:r>
+      <w:r>
+        <w:t xml:space="preserve"> </w:t>
+      </w:r>
+      <w:r>
+        <w:t xml:space="preserve">(16, 17)</w:t>
+      </w:r>
+      <w:r>
+        <w:t xml:space="preserve">. There is an alternate 5’ three non-coding exons present in varying amounts on a subset of MLTU mRNAs (known as the x-, y- and z-leaders). Lastly, there is the i-leader exon, which is infrequently included between the second and third TPL exons, and codes for the i-leader protein</w:t>
+      </w:r>
+      <w:r>
+        <w:t xml:space="preserve"> </w:t>
+      </w:r>
+      <w:r>
+        <w:t xml:space="preserve">(19)</w:t>
+      </w:r>
+      <w:r>
+        <w:t xml:space="preserve">. Thus, the MLTU produces a complex repertoire of mRNA with diverse 5’-UTRs, spliced onto different 3’ coding exons grouped into five different 3’-end classes (L1-L5). Each transcription unit contains its own promoter that drives the expression of all the array of mRNA transcripts produced via alternative splicing of the genes encoded in the unit</w:t>
+      </w:r>
+      <w:r>
+        <w:t xml:space="preserve">(6, 16, 17)</w:t>
+      </w:r>
+      <w:r>
+        <w:t xml:space="preserve">.</w:t>
+      </w:r>
+    </w:p>
+    <w:p>
+      <w:pPr>
+        <w:pStyle w:val="BodyText"/>
+      </w:pPr>
+      <w:r>
+        <w:t xml:space="preserve">Almost all AdV mRNAs are generated by the excision of one or more introns and most of these introns are located in the 5’ or 3’ UTRs of pre-mRNA. Thus the viral introns do only in a few cases interrupt the open reading frames (ORFs)</w:t>
+      </w:r>
+      <w:r>
+        <w:t xml:space="preserve"> </w:t>
+      </w:r>
+      <w:r>
+        <w:t xml:space="preserve">(1, 17)</w:t>
+      </w:r>
+      <w:r>
+        <w:t xml:space="preserve">. The development of high throughput sequencing methods has facilitated the discovery of many novel transcribed regions and splicing isoforms. It is also a very powerful tool to study alternative splicing under different conditions at an unparalleled depth</w:t>
+      </w:r>
+      <w:r>
+        <w:t xml:space="preserve"> </w:t>
+      </w:r>
+      <w:r>
+        <w:t xml:space="preserve">(17, 20)</w:t>
+      </w:r>
+      <w:r>
+        <w:t xml:space="preserve">. In this paper, a paired-end deep sequencing experiment was performed to characterize for the first time, the transcriptome of THEV (VAS strain) during different phases of the infection, yielding a complete THEV splicing map. Our paired-end sequencing allowed for reading</w:t>
       </w:r>
       <w:r>
         <w:t xml:space="preserve"> </w:t>
@@ -219,23 +932,38 @@
           <w:bCs/>
           <w:b/>
         </w:rPr>
-        <w:t xml:space="preserve">transcriptome of THEV</w:t>
-      </w:r>
-      <w:r>
-        <w:t xml:space="preserve"> </w:t>
-      </w:r>
-      <w:r>
-        <w:t xml:space="preserve">was studied to set the stage for further experimentation with specific viral genes that may mediate IS.</w:t>
-      </w:r>
-    </w:p>
-    <w:bookmarkEnd w:id="20"/>
-    <w:bookmarkStart w:id="21" w:name="methods"/>
-    <w:p>
-      <w:pPr>
-        <w:pStyle w:val="Heading4"/>
-      </w:pPr>
-      <w:r>
-        <w:t xml:space="preserve">Methods:</w:t>
+        <w:t xml:space="preserve">149</w:t>
+      </w:r>
+      <w:r>
+        <w:t xml:space="preserve"> </w:t>
+      </w:r>
+      <w:r>
+        <w:t xml:space="preserve">bp long high quality (mean Phred Score of 36 using</w:t>
+      </w:r>
+      <w:r>
+        <w:t xml:space="preserve"> </w:t>
+      </w:r>
+      <w:r>
+        <w:rPr>
+          <w:rStyle w:val="VerbatimChar"/>
+        </w:rPr>
+        <w:t xml:space="preserve">FastQC</w:t>
+      </w:r>
+      <w:r>
+        <w:t xml:space="preserve">) sequences from each end of cDNA fragments, which were mapped to the genome of THEV. The data generated from our paired-end sequencing experiment should thus be reliable.</w:t>
+      </w:r>
+      <w:r>
+        <w:t xml:space="preserve"> </w:t>
+      </w:r>
+    </w:p>
+    <w:bookmarkEnd w:id="22"/>
+    <w:bookmarkStart w:id="23" w:name="results"/>
+    <w:p>
+      <w:pPr>
+        <w:pStyle w:val="Heading2"/>
+      </w:pPr>
+      <w:r>
+        <w:t xml:space="preserve">RESULTS</w:t>
       </w:r>
     </w:p>
     <w:p>
@@ -243,25 +971,17 @@
         <w:pStyle w:val="FirstParagraph"/>
       </w:pPr>
       <w:r>
-        <w:t xml:space="preserve">After infecting a turkey B-cell line (MDTC-RP19) with the VAS vaccine strain, samples in triplicates were collected at 4-, 12-, 24-, and 72-hours post-infection. Total RNA was subsequently extracted, and poly-A-tailed mRNA sequencing done at LC Sciences. The raw sequencing reads were trimmed with the FastQC program, mapped to the THEV genome using Hisat2 and transcripts assembled with StringTie. An in-house script was used to consolidate transcripts from all timepoints, generating the final transcriptome.</w:t>
-      </w:r>
-    </w:p>
-    <w:bookmarkEnd w:id="21"/>
-    <w:bookmarkStart w:id="22" w:name="results"/>
-    <w:p>
-      <w:pPr>
-        <w:pStyle w:val="Heading4"/>
-      </w:pPr>
-      <w:r>
-        <w:t xml:space="preserve">Results:</w:t>
-      </w:r>
-    </w:p>
-    <w:p>
-      <w:pPr>
-        <w:pStyle w:val="FirstParagraph"/>
-      </w:pPr>
-      <w:r>
-        <w:t xml:space="preserve">A total of</w:t>
+        <w:rPr>
+          <w:bCs/>
+          <w:b/>
+        </w:rPr>
+        <w:t xml:space="preserve">Overview of sequencing data and analysis pipeline outputs</w:t>
+      </w:r>
+      <w:r>
+        <w:br/>
+      </w:r>
+      <w:r>
+        <w:t xml:space="preserve">A previous study by Zeinab</w:t>
       </w:r>
       <w:r>
         <w:t xml:space="preserve"> </w:t>
@@ -270,26 +990,150 @@
         <w:rPr>
           <w:iCs/>
           <w:i/>
+        </w:rPr>
+        <w:t xml:space="preserve">et al</w:t>
+      </w:r>
+      <w:r>
+        <w:t xml:space="preserve"> </w:t>
+      </w:r>
+      <w:r>
+        <w:t xml:space="preserve">showed that almost all THEV transcripts were detectable beginning at 4 hours</w:t>
+      </w:r>
+      <w:r>
+        <w:t xml:space="preserve"> </w:t>
+      </w:r>
+      <w:r>
+        <w:t xml:space="preserve">(21)</w:t>
+      </w:r>
+      <w:r>
+        <w:t xml:space="preserve">. Therefore, infected MDTC-RP19 cells were harvested in triplicates at 4-, 12-, 24-, and 72-hours post-infection(h.p.i) to ensure an amply wide time window to sample all transcripts. Our paired-end RNA sequencing experiment yielded an average of</w:t>
+      </w:r>
+      <w:r>
+        <w:t xml:space="preserve"> </w:t>
+      </w:r>
+      <w:r>
+        <w:rPr>
           <w:bCs/>
           <w:b/>
         </w:rPr>
-        <w:t xml:space="preserve">18.07</w:t>
-      </w:r>
-      <w:r>
-        <w:t xml:space="preserve"> </w:t>
-      </w:r>
-      <w:r>
-        <w:t xml:space="preserve">million reads mapped to THEV genome providing good coverage/depth, leaving no regions unmapped. All predicted genes in the genome were represented. In keeping with all adenoviruses, all transcripts were spliced with either with 5’- or 3’-multi exon UTRs hitherto unknown. ThirteenXXXXX novel exons were identified which were validated by PCR and Sanger sequencing. The splicing patterns strongly suggest that there are 3XXXXX main promoters (E1, E3, and major late promoters) driving expression of most of the genes with 2XXXXXX possible minor promoters driving single genes (ORF7 and ORF8).</w:t>
-      </w:r>
-    </w:p>
-    <w:bookmarkEnd w:id="22"/>
-    <w:bookmarkStart w:id="23" w:name="conclusions"/>
-    <w:p>
-      <w:pPr>
-        <w:pStyle w:val="Heading4"/>
-      </w:pPr>
-      <w:r>
-        <w:t xml:space="preserve">Conclusions:</w:t>
+        <w:t xml:space="preserve">106.7</w:t>
+      </w:r>
+      <w:r>
+        <w:t xml:space="preserve"> </w:t>
+      </w:r>
+      <w:r>
+        <w:t xml:space="preserve">million total reads of</w:t>
+      </w:r>
+      <w:r>
+        <w:t xml:space="preserve"> </w:t>
+      </w:r>
+      <w:r>
+        <w:rPr>
+          <w:bCs/>
+          <w:b/>
+        </w:rPr>
+        <w:t xml:space="preserve">149</w:t>
+      </w:r>
+      <w:r>
+        <w:t xml:space="preserve">bp in length per time-point. A total of</w:t>
+      </w:r>
+      <w:r>
+        <w:t xml:space="preserve"> </w:t>
+      </w:r>
+      <w:r>
+        <w:rPr>
+          <w:bCs/>
+          <w:b/>
+        </w:rPr>
+        <w:t xml:space="preserve">18.1</w:t>
+      </w:r>
+      <w:r>
+        <w:t xml:space="preserve"> </w:t>
+      </w:r>
+      <w:r>
+        <w:t xml:space="preserve">million reads from all time-points mapped to the virus genome; this provided good coverage/depth, leaving no regions unmapped. Also, the mapped reads to the virus genome increased substantially from</w:t>
+      </w:r>
+      <w:r>
+        <w:t xml:space="preserve"> </w:t>
+      </w:r>
+      <w:r>
+        <w:rPr>
+          <w:bCs/>
+          <w:b/>
+        </w:rPr>
+        <w:t xml:space="preserve">6,148</w:t>
+      </w:r>
+      <w:r>
+        <w:t xml:space="preserve"> </w:t>
+      </w:r>
+      <w:r>
+        <w:t xml:space="preserve">reads at 4 h.p.i to</w:t>
+      </w:r>
+      <w:r>
+        <w:t xml:space="preserve"> </w:t>
+      </w:r>
+      <w:r>
+        <w:rPr>
+          <w:bCs/>
+          <w:b/>
+        </w:rPr>
+        <w:t xml:space="preserve">16.9</w:t>
+      </w:r>
+      <w:r>
+        <w:t xml:space="preserve"> </w:t>
+      </w:r>
+      <w:r>
+        <w:t xml:space="preserve">million reads at 72 h.p.i (</w:t>
+      </w:r>
+      <w:r>
+        <w:rPr>
+          <w:bCs/>
+          <w:b/>
+        </w:rPr>
+        <w:t xml:space="preserve">Table 1</w:t>
+      </w:r>
+      <w:r>
+        <w:t xml:space="preserve"> </w:t>
+      </w:r>
+      <w:r>
+        <w:t xml:space="preserve">and</w:t>
+      </w:r>
+      <w:r>
+        <w:t xml:space="preserve"> </w:t>
+      </w:r>
+      <w:r>
+        <w:rPr>
+          <w:bCs/>
+          <w:b/>
+        </w:rPr>
+        <w:t xml:space="preserve">Figure 2</w:t>
+      </w:r>
+      <w:r>
+        <w:t xml:space="preserve">).</w:t>
+      </w:r>
+    </w:p>
+    <w:p>
+      <w:r>
+        <w:br w:type="page"/>
+      </w:r>
+    </w:p>
+    <w:bookmarkEnd w:id="23"/>
+    <w:bookmarkStart w:id="30" w:name="materials-and-methods"/>
+    <w:p>
+      <w:pPr>
+        <w:pStyle w:val="Heading2"/>
+      </w:pPr>
+      <w:r>
+        <w:t xml:space="preserve">MATERIALS AND METHODS</w:t>
+      </w:r>
+    </w:p>
+    <w:bookmarkStart w:id="24" w:name="cell-culture-and-thev-infection"/>
+    <w:p>
+      <w:pPr>
+        <w:pStyle w:val="Heading3"/>
+      </w:pPr>
+      <w:r>
+        <w:t xml:space="preserve">Cell culture and THEV Infection</w:t>
       </w:r>
     </w:p>
     <w:p>
@@ -297,21 +1141,35 @@
         <w:pStyle w:val="FirstParagraph"/>
       </w:pPr>
       <w:r>
-        <w:t xml:space="preserve">This RNA-sequencing experiment is the first study of THEV gene expression to date. In keeping with other Adenoviruses, almost all THEV genes are spliced, and several genes are expressed as one transcription unit under a single promoter. This insight into THEV’s transcriptome may allow the engineering of the VAS to provide immune protection with less or no associated IS.</w:t>
-      </w:r>
-      <w:r>
-        <w:t xml:space="preserve"> </w:t>
-      </w:r>
-    </w:p>
-    <w:bookmarkEnd w:id="23"/>
+        <w:t xml:space="preserve">The Turkey B-cell line (MDTC-RP19, ATCC CRL-8135) was grown as suspension cultures in 1:1 complete Leibovitz’s L-15/McCoy’s 5A medium with 10% fetal bovine serum (FBS), 20% chicken serum (ChS), 5% tryptose phosphate broth (TPB), and 1% antibiotics solution (100 U/mL Penicillin and 100ug/mL Streptomycin), at 41</w:t>
+      </w:r>
+      <w:r>
+        <w:rPr>
+          <w:vertAlign w:val="superscript"/>
+        </w:rPr>
+        <w:t xml:space="preserve">o</w:t>
+      </w:r>
+      <w:r>
+        <w:t xml:space="preserve">C in a humidified atmosphere with 5% CO</w:t>
+      </w:r>
+      <w:r>
+        <w:rPr>
+          <w:vertAlign w:val="subscript"/>
+        </w:rPr>
+        <w:t xml:space="preserve">2</w:t>
+      </w:r>
+      <w:r>
+        <w:t xml:space="preserve">. When infected, the cells were maintained in 1:1 serum-reduced Leibovitz’s L15/McCoy’s 5A media (SRLM) with 2.5% FBS, 5% ChS, 1.2% TPB, and 1% antibiotics solution (100 U/mL Penicillin and 100ug/mL Streptomycin). A commercially available HE vaccine was purchased from Hygieia Biological Labs as a source of THEV-A (VAS strain). The stock virus was titrated using an in-house qPCR assay with titer expressed as genome copy number(GCN)/mL. Cells were infected at a multiplicity of infection (MOI) of 100 GCN/cell and samples in triplicates were harvested at 4-, 12-, 24-, and 72-h.p.i for RNA sequencing. A second infection was done but samples in triplicates were harvested at 12-, 24-, 36-, 48-, and 72-h.p.i for PCR validation of novel splice sites.</w:t>
+      </w:r>
+    </w:p>
     <w:bookmarkEnd w:id="24"/>
-    <w:bookmarkStart w:id="25" w:name="introduction"/>
-    <w:p>
-      <w:pPr>
-        <w:pStyle w:val="Heading2"/>
-      </w:pPr>
-      <w:r>
-        <w:t xml:space="preserve">INTRODUCTION</w:t>
+    <w:bookmarkStart w:id="25" w:name="rna-extraction-and-sequencing"/>
+    <w:p>
+      <w:pPr>
+        <w:pStyle w:val="Heading3"/>
+      </w:pPr>
+      <w:r>
+        <w:t xml:space="preserve">RNA extraction and Sequencing</w:t>
       </w:r>
     </w:p>
     <w:p>
@@ -319,94 +1177,106 @@
         <w:pStyle w:val="FirstParagraph"/>
       </w:pPr>
       <w:r>
-        <w:t xml:space="preserve">Adenoviruses (AdVs) are non-enveloped icosahedral-shaped DNA viruses, causing infection in virtually all vertebrates. Their double-stranded linear DNA genomes range between 26 and 45kb in size, with wide variations in the number of proteins encoded and producing a broad repertoire of proteins via a highly complex alternative splicing mechanism</w:t>
-      </w:r>
-      <w:r>
-        <w:t xml:space="preserve"> </w:t>
-      </w:r>
-      <w:r>
-        <w:t xml:space="preserve">(1, 2)</w:t>
-      </w:r>
-      <w:r>
-        <w:t xml:space="preserve">. The AdV genome is one of the most optimally economized; both the forward and reverse DNA strands harbor protein-coding genes making it highly gene-dense. There are 16 genes termed</w:t>
-      </w:r>
-      <w:r>
-        <w:t xml:space="preserve"> </w:t>
-      </w:r>
-      <w:r>
-        <w:t xml:space="preserve">“</w:t>
-      </w:r>
-      <w:r>
-        <w:t xml:space="preserve">genus-common</w:t>
-      </w:r>
-      <w:r>
-        <w:t xml:space="preserve">”</w:t>
-      </w:r>
-      <w:r>
-        <w:t xml:space="preserve"> </w:t>
-      </w:r>
-      <w:r>
-        <w:t xml:space="preserve">that are homologous in all AdVs; these are thought to be inherited from a common ancestor. All other genes are termed</w:t>
-      </w:r>
-      <w:r>
-        <w:t xml:space="preserve"> </w:t>
-      </w:r>
-      <w:r>
-        <w:t xml:space="preserve">“</w:t>
-      </w:r>
-      <w:r>
-        <w:t xml:space="preserve">genus-specific</w:t>
-      </w:r>
-      <w:r>
-        <w:t xml:space="preserve">”</w:t>
+        <w:t xml:space="preserve">Total RNA was extracted from infected cells using Thermofishers’ RNAqueous™-4PCR Total RNA Isolation Kit</w:t>
+      </w:r>
+      <w:r>
+        <w:t xml:space="preserve"> </w:t>
+      </w:r>
+      <w:r>
+        <w:rPr>
+          <w:rStyle w:val="VerbatimChar"/>
+        </w:rPr>
+        <w:t xml:space="preserve">(#AM1914)</w:t>
+      </w:r>
+      <w:r>
+        <w:t xml:space="preserve"> </w:t>
+      </w:r>
+      <w:r>
+        <w:t xml:space="preserve">as per manufacturer’s instructions. An agarose gel electrophoresis was performed to check RNA integrity. The RNA quantity and purity was initially assessed using</w:t>
+      </w:r>
+      <w:r>
+        <w:t xml:space="preserve"> </w:t>
+      </w:r>
+      <w:r>
+        <w:rPr>
+          <w:rStyle w:val="VerbatimChar"/>
+        </w:rPr>
+        <w:t xml:space="preserve">nanodrop</w:t>
+      </w:r>
+      <w:r>
+        <w:t xml:space="preserve">, and RNA was used only if the A260/A280 ratio was 2.0 ± 0.05 and the A260/A230 ratio was &gt;2 and &lt;2.2. Extracted total RNA samples were sent to</w:t>
+      </w:r>
+      <w:r>
+        <w:t xml:space="preserve"> </w:t>
+      </w:r>
+      <w:r>
+        <w:rPr>
+          <w:rStyle w:val="VerbatimChar"/>
+        </w:rPr>
+        <w:t xml:space="preserve">LC Sciences, Houston TX</w:t>
+      </w:r>
+      <w:r>
+        <w:t xml:space="preserve"> </w:t>
+      </w:r>
+      <w:r>
+        <w:t xml:space="preserve">for poly-A-tailed mRNA sequencing where RNA integrity was checked with</w:t>
+      </w:r>
+      <w:r>
+        <w:t xml:space="preserve"> </w:t>
+      </w:r>
+      <w:r>
+        <w:rPr>
+          <w:rStyle w:val="VerbatimChar"/>
+        </w:rPr>
+        <w:t xml:space="preserve">Agilent Technologies 2100 Bioanalyzer High Sensitivity DNA Chip</w:t>
+      </w:r>
+      <w:r>
+        <w:t xml:space="preserve"> </w:t>
+      </w:r>
+      <w:r>
+        <w:t xml:space="preserve">and poly(A) RNA sequencing library was prepared following</w:t>
+      </w:r>
+      <w:r>
+        <w:t xml:space="preserve"> </w:t>
+      </w:r>
+      <w:r>
+        <w:rPr>
+          <w:rStyle w:val="VerbatimChar"/>
+        </w:rPr>
+        <w:t xml:space="preserve">Illumina's TruSeq-stranded-mRNA sample preparation protocol</w:t>
+      </w:r>
+      <w:r>
+        <w:t xml:space="preserve">. Paired-end sequencing was performed on</w:t>
+      </w:r>
+      <w:r>
+        <w:t xml:space="preserve"> </w:t>
+      </w:r>
+      <w:r>
+        <w:rPr>
+          <w:rStyle w:val="VerbatimChar"/>
+        </w:rPr>
+        <w:t xml:space="preserve">Illumina's NovaSeq 6000 sequencing system</w:t>
       </w:r>
       <w:r>
         <w:t xml:space="preserve">.</w:t>
       </w:r>
-      <w:r>
-        <w:t xml:space="preserve"> </w:t>
-      </w:r>
-      <w:r>
-        <w:t xml:space="preserve">“</w:t>
-      </w:r>
-      <w:r>
-        <w:t xml:space="preserve">Genus-specific</w:t>
-      </w:r>
-      <w:r>
-        <w:t xml:space="preserve">”</w:t>
-      </w:r>
-      <w:r>
-        <w:t xml:space="preserve"> </w:t>
-      </w:r>
-      <w:r>
-        <w:t xml:space="preserve">genes tend to be located at the termini of the genome while</w:t>
-      </w:r>
-      <w:r>
-        <w:t xml:space="preserve"> </w:t>
-      </w:r>
-      <w:r>
-        <w:t xml:space="preserve">“</w:t>
-      </w:r>
-      <w:r>
-        <w:t xml:space="preserve">genus-common</w:t>
-      </w:r>
-      <w:r>
-        <w:t xml:space="preserve">”</w:t>
-      </w:r>
-      <w:r>
-        <w:t xml:space="preserve"> </w:t>
-      </w:r>
-      <w:r>
-        <w:t xml:space="preserve">genes are usually central</w:t>
-      </w:r>
-      <w:r>
-        <w:t xml:space="preserve"> </w:t>
-      </w:r>
-      <w:r>
-        <w:t xml:space="preserve">(1)</w:t>
-      </w:r>
-      <w:r>
-        <w:t xml:space="preserve">. This pattern is observed in</w:t>
+    </w:p>
+    <w:bookmarkEnd w:id="25"/>
+    <w:bookmarkStart w:id="27" w:name="X1d70fb3ab2638f41a196ea004cc1d7506abb047"/>
+    <w:p>
+      <w:pPr>
+        <w:pStyle w:val="Heading3"/>
+      </w:pPr>
+      <w:r>
+        <w:t xml:space="preserve">Computational Analysis of RNA Sequencing Data: Mapping and Transcript characterization</w:t>
+      </w:r>
+    </w:p>
+    <w:p>
+      <w:pPr>
+        <w:pStyle w:val="FirstParagraph"/>
+      </w:pPr>
+      <w:r>
+        <w:t xml:space="preserve">Analysis of our sequencing reads were analyzed following a well established general outline described by Pertea</w:t>
       </w:r>
       <w:r>
         <w:t xml:space="preserve"> </w:t>
@@ -416,591 +1286,16 @@
           <w:iCs/>
           <w:i/>
         </w:rPr>
-        <w:t xml:space="preserve">Adenoviridae</w:t>
-      </w:r>
-      <w:r>
-        <w:t xml:space="preserve">,</w:t>
-      </w:r>
-      <w:r>
-        <w:t xml:space="preserve"> </w:t>
-      </w:r>
-      <w:r>
-        <w:rPr>
-          <w:iCs/>
-          <w:i/>
-        </w:rPr>
-        <w:t xml:space="preserve">Poxviridae</w:t>
-      </w:r>
-      <w:r>
-        <w:t xml:space="preserve">, and</w:t>
-      </w:r>
-      <w:r>
-        <w:t xml:space="preserve"> </w:t>
-      </w:r>
-      <w:r>
-        <w:rPr>
-          <w:iCs/>
-          <w:i/>
-        </w:rPr>
-        <w:t xml:space="preserve">Herpesviridae</w:t>
-      </w:r>
-      <w:r>
-        <w:t xml:space="preserve"> </w:t>
-      </w:r>
-      <w:r>
-        <w:t xml:space="preserve">(1, 3, 4)</w:t>
-      </w:r>
-      <w:r>
-        <w:t xml:space="preserve">. The family</w:t>
-      </w:r>
-      <w:r>
-        <w:t xml:space="preserve"> </w:t>
-      </w:r>
-      <w:r>
-        <w:rPr>
-          <w:iCs/>
-          <w:i/>
-        </w:rPr>
-        <w:t xml:space="preserve">Adenoviridae</w:t>
-      </w:r>
-      <w:r>
-        <w:t xml:space="preserve"> </w:t>
-      </w:r>
-      <w:r>
-        <w:t xml:space="preserve">consists of five genera:</w:t>
-      </w:r>
-      <w:r>
-        <w:t xml:space="preserve"> </w:t>
-      </w:r>
-      <w:r>
-        <w:rPr>
-          <w:iCs/>
-          <w:i/>
-        </w:rPr>
-        <w:t xml:space="preserve">Mastadenovirus</w:t>
-      </w:r>
-      <w:r>
-        <w:t xml:space="preserve"> </w:t>
-      </w:r>
-      <w:r>
-        <w:t xml:space="preserve">(MAdV),</w:t>
-      </w:r>
-      <w:r>
-        <w:t xml:space="preserve"> </w:t>
-      </w:r>
-      <w:r>
-        <w:rPr>
-          <w:iCs/>
-          <w:i/>
-        </w:rPr>
-        <w:t xml:space="preserve">Aviadenovirus</w:t>
-      </w:r>
-      <w:r>
-        <w:t xml:space="preserve">,</w:t>
-      </w:r>
-      <w:r>
-        <w:t xml:space="preserve"> </w:t>
-      </w:r>
-      <w:r>
-        <w:rPr>
-          <w:iCs/>
-          <w:i/>
-        </w:rPr>
-        <w:t xml:space="preserve">Atadenovirus</w:t>
-      </w:r>
-      <w:r>
-        <w:t xml:space="preserve">,</w:t>
-      </w:r>
-      <w:r>
-        <w:t xml:space="preserve"> </w:t>
-      </w:r>
-      <w:r>
-        <w:rPr>
-          <w:iCs/>
-          <w:i/>
-        </w:rPr>
-        <w:t xml:space="preserve">Ichtadenovirus</w:t>
-      </w:r>
-      <w:r>
-        <w:t xml:space="preserve">, and</w:t>
-      </w:r>
-      <w:r>
-        <w:t xml:space="preserve"> </w:t>
-      </w:r>
-      <w:r>
-        <w:rPr>
-          <w:iCs/>
-          <w:i/>
-        </w:rPr>
-        <w:t xml:space="preserve">Siadenovirus</w:t>
-      </w:r>
-      <w:r>
-        <w:t xml:space="preserve"> </w:t>
-      </w:r>
-      <w:r>
-        <w:t xml:space="preserve">(SiAdV)</w:t>
-      </w:r>
-      <w:r>
-        <w:t xml:space="preserve"> </w:t>
-      </w:r>
-      <w:r>
-        <w:t xml:space="preserve">(5, 6)</w:t>
-      </w:r>
-      <w:r>
-        <w:t xml:space="preserve">. Currently, there are three recognized members of the genus SiAdV: frog adenovirus 1, raptor adenovirus 1, and turkey adenovirus 3 also called turkey hemorrhagic enteritis virus (THEV)</w:t>
-      </w:r>
-      <w:r>
-        <w:t xml:space="preserve"> </w:t>
-      </w:r>
-      <w:r>
-        <w:t xml:space="preserve">(5, 7–10)</w:t>
-      </w:r>
-      <w:r>
-        <w:t xml:space="preserve">. Members of SiAdV have the smallest genome size (~26 kb) and gene content (~23 genes) of all known AdVs, and many</w:t>
-      </w:r>
-      <w:r>
-        <w:t xml:space="preserve"> </w:t>
-      </w:r>
-      <w:r>
-        <w:t xml:space="preserve">“</w:t>
-      </w:r>
-      <w:r>
-        <w:t xml:space="preserve">genus-specific</w:t>
-      </w:r>
-      <w:r>
-        <w:t xml:space="preserve">”</w:t>
-      </w:r>
-      <w:r>
-        <w:t xml:space="preserve"> </w:t>
-      </w:r>
-      <w:r>
-        <w:t xml:space="preserve">putative genes of unknown functions have been annotated</w:t>
-      </w:r>
-      <w:r>
-        <w:t xml:space="preserve"> </w:t>
-      </w:r>
-      <w:r>
-        <w:t xml:space="preserve">(2, 7)</w:t>
-      </w:r>
-      <w:r>
-        <w:t xml:space="preserve">. The genomic map of THEV showing details of the</w:t>
-      </w:r>
-      <w:r>
-        <w:t xml:space="preserve"> </w:t>
-      </w:r>
-      <w:r>
-        <w:t xml:space="preserve">“</w:t>
-      </w:r>
-      <w:r>
-        <w:t xml:space="preserve">genus-specific</w:t>
-      </w:r>
-      <w:r>
-        <w:t xml:space="preserve">”</w:t>
-      </w:r>
-      <w:r>
-        <w:t xml:space="preserve"> </w:t>
-      </w:r>
-      <w:r>
-        <w:t xml:space="preserve">and</w:t>
-      </w:r>
-      <w:r>
-        <w:t xml:space="preserve"> </w:t>
-      </w:r>
-      <w:r>
-        <w:t xml:space="preserve">“</w:t>
-      </w:r>
-      <w:r>
-        <w:t xml:space="preserve">genus-common</w:t>
-      </w:r>
-      <w:r>
-        <w:t xml:space="preserve">”</w:t>
-      </w:r>
-      <w:r>
-        <w:t xml:space="preserve"> </w:t>
-      </w:r>
-      <w:r>
-        <w:t xml:space="preserve">genes, and the gene distribution patterns described above is shown in</w:t>
-      </w:r>
-      <w:r>
-        <w:t xml:space="preserve"> </w:t>
-      </w:r>
-      <w:r>
-        <w:rPr>
-          <w:bCs/>
-          <w:b/>
-        </w:rPr>
-        <w:t xml:space="preserve">Figure 1</w:t>
-      </w:r>
-      <w:r>
-        <w:t xml:space="preserve">.</w:t>
-      </w:r>
-    </w:p>
-    <w:p>
-      <w:pPr>
-        <w:pStyle w:val="BodyText"/>
-      </w:pPr>
-      <w:r>
-        <w:t xml:space="preserve">Virulent strains (THEV-V) and avirulent strains (THEV-A) of THEV are serologically indistinguishable, infecting turkeys, chickens, and pheasants. They infect via the fecal-oral route, and the THEV-V cause different clinical diseases in these birds</w:t>
-      </w:r>
-      <w:r>
-        <w:t xml:space="preserve"> </w:t>
-      </w:r>
-      <w:r>
-        <w:t xml:space="preserve">(2, 11)</w:t>
-      </w:r>
-      <w:r>
-        <w:t xml:space="preserve">. In turkeys, the THEV-V cause hemorrhagic enteritis (HE), a debilitating acute disease affecting predominantly 6-12-week-old turkeys characterized by immunosuppression (IS), weight loss, intestinal lesions leading to bloody diarrhea, splenomegaly, and up to 60% mortality</w:t>
-      </w:r>
-      <w:r>
-        <w:t xml:space="preserve"> </w:t>
-      </w:r>
-      <w:r>
-        <w:t xml:space="preserve">(11, 12)</w:t>
-      </w:r>
-      <w:r>
-        <w:t xml:space="preserve">. HE is the most economically significant disease caused by any strain of THEV</w:t>
-      </w:r>
-      <w:r>
-        <w:t xml:space="preserve"> </w:t>
-      </w:r>
-      <w:r>
-        <w:t xml:space="preserve">(11)</w:t>
-      </w:r>
-      <w:r>
-        <w:t xml:space="preserve">. While the current vaccine strain (a THEV-A isolated from a pheasant, Virginia Avirulent Strain [VAS]) have proven effective at preventing HE in young turkey poults, it still retains the immunosuppressive ability. Thus, vaccinated birds are rendered more susceptible to opportunistic infections and death than unvaccinated cohorts leading to substantial economic losses</w:t>
-      </w:r>
-      <w:r>
-        <w:t xml:space="preserve"> </w:t>
-      </w:r>
-      <w:r>
-        <w:t xml:space="preserve">(11, 13–15)</w:t>
-      </w:r>
-      <w:r>
-        <w:t xml:space="preserve">. The induced IS also interferes with vaccination schemes for other infections of turkeys</w:t>
-      </w:r>
-      <w:r>
-        <w:t xml:space="preserve"> </w:t>
-      </w:r>
-      <w:r>
-        <w:t xml:space="preserve">(11, 13)</w:t>
-      </w:r>
-      <w:r>
-        <w:t xml:space="preserve">. To eliminate this immunossupressive side-effect of the vaccine, a thorough understanding of the viral factors (genes) mediating this phenomenon is essential. However, the transcriptome (splicing and gene expression patterns) of THEV has not been characterized, making the investigation of specific viral genes for possible roles in causing IS impractical. To identify such viral factors, a well-characterized transcriptome of THEV is required to set the stage for experimentation with specific viral genes that may mediate IS.</w:t>
-      </w:r>
-    </w:p>
-    <w:p>
-      <w:pPr>
-        <w:pStyle w:val="BodyText"/>
-      </w:pPr>
-      <w:r>
-        <w:t xml:space="preserve">MAdVs - specifically human adenoviruses - are by far the most extensively studied; hence, most of the current knowledge regarding AdV gene expression and replication is based on MAdV studies, which is used representatively for all other AdVs</w:t>
-      </w:r>
-      <w:r>
-        <w:t xml:space="preserve"> </w:t>
-      </w:r>
-      <w:r>
-        <w:t xml:space="preserve">(6, 16)</w:t>
-      </w:r>
-      <w:r>
-        <w:t xml:space="preserve">. MAdV genes are transcribed in a temporal manner; therefore, genes are categorized into five early transcription units (E1A, E1B, E2, E3, and E4), two intermediate units (pIX and IVa2), and one major late unit (MLTU), generating five families of late mRNAs (L1-L5). An additional gene (UXP or U exon) is located on the reverse strand. The early genes encode non-structural proteins such as enzymes or host cell modulating proteins, primarily involved in DNA replication or providing the necessary intracellular niche for optimal replication while late genes encode structural proteins. The immediate early gene E1A is expressed first, followed by the the delayed early genes, E1B, E2, E3 and E4. Then the intermediate early genes, IVa2 and pIX are expressed, after which the late genes are expressed</w:t>
-      </w:r>
-      <w:r>
-        <w:t xml:space="preserve"> </w:t>
-      </w:r>
-      <w:r>
-        <w:t xml:space="preserve">(6, 17, 18)</w:t>
-      </w:r>
-      <w:r>
-        <w:t xml:space="preserve">. MAdV makes an extensive use of alternative RNA splicing to produce a very complex array of mRNAs; all but pIX mRNA undergo at least one splicing event. The MLTU produces over 20 distinct splice variants all of which contain three non-coding exons at the 5’-end (collectively known as the tripartite leader, TPL)</w:t>
-      </w:r>
-      <w:r>
-        <w:t xml:space="preserve"> </w:t>
-      </w:r>
-      <w:r>
-        <w:t xml:space="preserve">(17, 18)</w:t>
-      </w:r>
-      <w:r>
-        <w:t xml:space="preserve">. There is an alternate 5’ three non-coding exons present in varying amounts on a subset of MLTU mRNAs (known as the x-, y- and z-leaders). Lastly, there is the i-leader exon, which is infrequently included between the second and third TPL exons, and codes for the i-leader protein</w:t>
-      </w:r>
-      <w:r>
-        <w:t xml:space="preserve"> </w:t>
-      </w:r>
-      <w:r>
-        <w:t xml:space="preserve">(19)</w:t>
-      </w:r>
-      <w:r>
-        <w:t xml:space="preserve">. Thus, the MLTU produces a complex repertoire of mRNA with diverse 5’-UTRs, spliced onto different 3’ coding exons grouped into five different 3’-end classes (L1-L5). Each transcription unit contains its own promoter that drives the expression of all the array of mRNA transcripts produced via alternative splicing of the genes encoded in the unit</w:t>
-      </w:r>
-      <w:r>
-        <w:t xml:space="preserve">(6, 17, 18)</w:t>
-      </w:r>
-      <w:r>
-        <w:t xml:space="preserve">.</w:t>
-      </w:r>
-    </w:p>
-    <w:p>
-      <w:pPr>
-        <w:pStyle w:val="BodyText"/>
-      </w:pPr>
-      <w:r>
-        <w:t xml:space="preserve">Almost all AdV mRNAs are generated by the excision of one or more introns and most of these introns are located in the 5’ or 3’ UTRs of pre-mRNA. Thus the viral introns do only in a few cases interrupt the open reading frames (ORFs)</w:t>
-      </w:r>
-      <w:r>
-        <w:t xml:space="preserve"> </w:t>
-      </w:r>
-      <w:r>
-        <w:t xml:space="preserve">(1, 17)</w:t>
-      </w:r>
-      <w:r>
-        <w:t xml:space="preserve">. The development of high throughput sequencing methods has facilitated the discovery of many novel transcribed regions and splicing isoforms. It is also a very powerful tool to study alternative splicing under different conditions at an unparalleled depth</w:t>
-      </w:r>
-      <w:r>
-        <w:t xml:space="preserve"> </w:t>
-      </w:r>
-      <w:r>
-        <w:t xml:space="preserve">(17, 20)</w:t>
-      </w:r>
-      <w:r>
-        <w:t xml:space="preserve">. Here, a paired-end deep sequencing experiment was performed to characterize for the first time, the transcriptome of THEV (VAS strain) during different phases of the infection, yielding a complete THEV splicing map. Our paired-end sequencing allowed for reading</w:t>
-      </w:r>
-      <w:r>
-        <w:t xml:space="preserve"> </w:t>
-      </w:r>
-      <w:r>
-        <w:rPr>
-          <w:iCs/>
-          <w:i/>
-          <w:bCs/>
-          <w:b/>
-        </w:rPr>
-        <w:t xml:space="preserve">149</w:t>
-      </w:r>
-      <w:r>
-        <w:t xml:space="preserve"> </w:t>
-      </w:r>
-      <w:r>
-        <w:t xml:space="preserve">bp long sequences from each end of cDNA fragments. The data generated from paired-end sequencing, utilized in our experiment, should thus be reliable.</w:t>
-      </w:r>
-      <w:r>
-        <w:t xml:space="preserve"> </w:t>
-      </w:r>
-    </w:p>
-    <w:bookmarkEnd w:id="25"/>
-    <w:bookmarkStart w:id="26" w:name="results-1"/>
-    <w:p>
-      <w:pPr>
-        <w:pStyle w:val="Heading2"/>
-      </w:pPr>
-      <w:r>
-        <w:t xml:space="preserve">RESULTS</w:t>
-      </w:r>
-    </w:p>
-    <w:p>
-      <w:pPr>
-        <w:pStyle w:val="FirstParagraph"/>
-      </w:pPr>
-      <w:r>
-        <w:rPr>
-          <w:bCs/>
-          <w:b/>
-        </w:rPr>
-        <w:t xml:space="preserve">Overview of sequencing data and analysis pipeline outputs</w:t>
-      </w:r>
-      <w:r>
-        <w:br/>
-      </w:r>
-      <w:r>
-        <w:t xml:space="preserve">A previous study by Zeinab</w:t>
-      </w:r>
-      <w:r>
-        <w:t xml:space="preserve"> </w:t>
-      </w:r>
-      <w:r>
-        <w:rPr>
-          <w:iCs/>
-          <w:i/>
-        </w:rPr>
         <w:t xml:space="preserve">et al</w:t>
       </w:r>
       <w:r>
         <w:t xml:space="preserve"> </w:t>
       </w:r>
       <w:r>
-        <w:t xml:space="preserve">showed that almost all THEV transcripts were detectable beginning at 4 hours</w:t>
-      </w:r>
-      <w:r>
-        <w:t xml:space="preserve">(21)</w:t>
-      </w:r>
-      <w:r>
-        <w:t xml:space="preserve">; hence, infected MDTC-RP19 cells were collected in triplicates at 4-, 12-, 24-, and 72-hours post-infection(h.p.i) to ensure an amply wide window to sample all transcripts. Our</w:t>
-      </w:r>
-      <w:r>
-        <w:t xml:space="preserve"> </w:t>
-      </w:r>
-      <w:r>
-        <w:rPr>
-          <w:iCs/>
-          <w:i/>
-          <w:bCs/>
-          <w:b/>
-        </w:rPr>
-        <w:t xml:space="preserve">149</w:t>
-      </w:r>
-      <w:r>
-        <w:t xml:space="preserve"> </w:t>
-      </w:r>
-      <w:r>
-        <w:t xml:space="preserve">bp paired-end RNA sequencing experiment yielded an average of</w:t>
-      </w:r>
-      <w:r>
-        <w:t xml:space="preserve"> </w:t>
-      </w:r>
-      <w:r>
-        <w:rPr>
-          <w:iCs/>
-          <w:i/>
-          <w:bCs/>
-          <w:b/>
-        </w:rPr>
-        <w:t xml:space="preserve">106.68</w:t>
-      </w:r>
-      <w:r>
-        <w:t xml:space="preserve"> </w:t>
-      </w:r>
-      <w:r>
-        <w:t xml:space="preserve">million total reads per timepoint and the reads mapping to the virus genome increased dramatically from</w:t>
-      </w:r>
-      <w:r>
-        <w:t xml:space="preserve"> </w:t>
-      </w:r>
-      <w:r>
-        <w:rPr>
-          <w:iCs/>
-          <w:i/>
-          <w:bCs/>
-          <w:b/>
-        </w:rPr>
-        <w:t xml:space="preserve">6148</w:t>
-      </w:r>
-      <w:r>
-        <w:t xml:space="preserve"> </w:t>
-      </w:r>
-      <w:r>
-        <w:t xml:space="preserve">reads at 4 h.p.i to</w:t>
-      </w:r>
-      <w:r>
-        <w:t xml:space="preserve"> </w:t>
-      </w:r>
-      <w:r>
-        <w:rPr>
-          <w:iCs/>
-          <w:i/>
-          <w:bCs/>
-          <w:b/>
-        </w:rPr>
-        <w:t xml:space="preserve">16.88</w:t>
-      </w:r>
-      <w:r>
-        <w:t xml:space="preserve"> </w:t>
-      </w:r>
-      <w:r>
-        <w:t xml:space="preserve">million reads at 72 h.p.i. Altogether,</w:t>
-      </w:r>
-      <w:r>
-        <w:t xml:space="preserve"> </w:t>
-      </w:r>
-      <w:r>
-        <w:rPr>
-          <w:iCs/>
-          <w:i/>
-          <w:bCs/>
-          <w:b/>
-        </w:rPr>
-        <w:t xml:space="preserve">18.07</w:t>
-      </w:r>
-      <w:r>
-        <w:t xml:space="preserve"> </w:t>
-      </w:r>
-      <w:r>
-        <w:t xml:space="preserve">million reads from all timepoints mapped to THEV genome providing good coverage/depth, leaving no regions unmapped (</w:t>
-      </w:r>
-      <w:r>
-        <w:rPr>
-          <w:bCs/>
-          <w:b/>
-        </w:rPr>
-        <w:t xml:space="preserve">Table 1</w:t>
-      </w:r>
-      <w:r>
-        <w:t xml:space="preserve">).</w:t>
-      </w:r>
-    </w:p>
-    <w:p>
-      <w:r>
-        <w:br w:type="page"/>
-      </w:r>
-    </w:p>
-    <w:bookmarkEnd w:id="26"/>
-    <w:bookmarkStart w:id="33" w:name="methods-1"/>
-    <w:p>
-      <w:pPr>
-        <w:pStyle w:val="Heading2"/>
-      </w:pPr>
-      <w:r>
-        <w:t xml:space="preserve">METHODS</w:t>
-      </w:r>
-    </w:p>
-    <w:bookmarkStart w:id="27" w:name="cell-culture-and-thev-infection"/>
-    <w:p>
-      <w:pPr>
-        <w:pStyle w:val="Heading3"/>
-      </w:pPr>
-      <w:r>
-        <w:t xml:space="preserve">Cell culture and THEV Infection</w:t>
-      </w:r>
-    </w:p>
-    <w:p>
-      <w:pPr>
-        <w:pStyle w:val="FirstParagraph"/>
-      </w:pPr>
-      <w:r>
-        <w:t xml:space="preserve">The Turkey B-cell line (MDTC-RP19, ATCC CRL-8135) was grown as suspension cultures in 1:1 complete Leibovitz’s L-15/McCoy’s 5A medium with 10% fetal bovine serum (FBS), 20% chicken serum (ChS), 5% tryptose phosphate broth (TPB), and 1% antibiotics solution (100 U/mL Penicillin and 100ug/mL Streptomycin), at 41</w:t>
-      </w:r>
-      <w:r>
-        <w:rPr>
-          <w:vertAlign w:val="superscript"/>
-        </w:rPr>
-        <w:t xml:space="preserve">o</w:t>
-      </w:r>
-      <w:r>
-        <w:t xml:space="preserve">C in a humidified atmosphere with 5% CO</w:t>
-      </w:r>
-      <w:r>
-        <w:rPr>
-          <w:vertAlign w:val="subscript"/>
-        </w:rPr>
-        <w:t xml:space="preserve">2</w:t>
-      </w:r>
-      <w:r>
-        <w:t xml:space="preserve">. When infected, the cells were maintained in 1:1 serum-reduced Leibovitz’s L15/McCoy’s 5A media (SRLM) with 2.5% FBS, 5% ChS, 1.2% TPB, and 1% antibiotics solution (100 U/mL Penicillin and 100ug/mL Streptomycin). A commercially available HE vaccine was purchased from Hygieia Biological Labs as a source of THEV-A (VAS strain). The stock virus was titrated using an in-house qPCR assay with titer expressed as genome copy number(GCN)/mL. Cells were infected at a multiplicity of infection (MOI) of 100 GCN/cell and samples in triplicates were harvested at 4-, 12-, 24-, and 72-h.p.i for RNA sequencing. A second infection was done but samples in triplicates were harvested at 12-, 24-, 36-, 48-, and 72-h.p.i for PCR validation of novel splice sites.</w:t>
-      </w:r>
-    </w:p>
-    <w:bookmarkEnd w:id="27"/>
-    <w:bookmarkStart w:id="28" w:name="rna-extraction-and-sequencing"/>
-    <w:p>
-      <w:pPr>
-        <w:pStyle w:val="Heading3"/>
-      </w:pPr>
-      <w:r>
-        <w:t xml:space="preserve">RNA extraction and Sequencing</w:t>
-      </w:r>
-    </w:p>
-    <w:p>
-      <w:pPr>
-        <w:pStyle w:val="FirstParagraph"/>
-      </w:pPr>
-      <w:r>
-        <w:t xml:space="preserve">Total RNA was extracted from infected cells using Thermofishers’ RNAqueous™-4PCR Total RNA Isolation Kit</w:t>
+        <w:t xml:space="preserve">(22)</w:t>
+      </w:r>
+      <w:r>
+        <w:t xml:space="preserve">. Briefly, sequencing reads were trimmed with the</w:t>
       </w:r>
       <w:r>
         <w:t xml:space="preserve"> </w:t>
@@ -1009,13 +1304,19 @@
         <w:rPr>
           <w:rStyle w:val="VerbatimChar"/>
         </w:rPr>
-        <w:t xml:space="preserve">(#AM1914)</w:t>
-      </w:r>
-      <w:r>
-        <w:t xml:space="preserve"> </w:t>
-      </w:r>
-      <w:r>
-        <w:t xml:space="preserve">as per manufacturer’s instructions. An agarose gel electrophoresis was performed to check RNA integrity. The RNA quantity and purity was initially assessed using nanodrop, and RNA was used only if the A260/A280 ratio was 2.0 ± 0.05 and the A260/A230 ratio was &gt;2 and &lt;2.2. Extracted total RNA samples were sent to</w:t>
+        <w:t xml:space="preserve">FastQC - version 0.11.9</w:t>
+      </w:r>
+      <w:r>
+        <w:t xml:space="preserve"> </w:t>
+      </w:r>
+      <w:r>
+        <w:t xml:space="preserve">(23)</w:t>
+      </w:r>
+      <w:r>
+        <w:t xml:space="preserve"> </w:t>
+      </w:r>
+      <w:r>
+        <w:t xml:space="preserve">program to acheive an overall</w:t>
       </w:r>
       <w:r>
         <w:t xml:space="preserve"> </w:t>
@@ -1024,118 +1325,6 @@
         <w:rPr>
           <w:rStyle w:val="VerbatimChar"/>
         </w:rPr>
-        <w:t xml:space="preserve">LC Sciences, Houston TX</w:t>
-      </w:r>
-      <w:r>
-        <w:t xml:space="preserve"> </w:t>
-      </w:r>
-      <w:r>
-        <w:t xml:space="preserve">for poly-A-tailed mRNA sequencing where RNA integrity was checked with</w:t>
-      </w:r>
-      <w:r>
-        <w:t xml:space="preserve"> </w:t>
-      </w:r>
-      <w:r>
-        <w:rPr>
-          <w:rStyle w:val="VerbatimChar"/>
-        </w:rPr>
-        <w:t xml:space="preserve">Agilent Technologies 2100 Bioanalyzer High Sensitivity DNA Chip</w:t>
-      </w:r>
-      <w:r>
-        <w:t xml:space="preserve"> </w:t>
-      </w:r>
-      <w:r>
-        <w:t xml:space="preserve">and poly(A) RNA sequencing library was prepared following</w:t>
-      </w:r>
-      <w:r>
-        <w:t xml:space="preserve"> </w:t>
-      </w:r>
-      <w:r>
-        <w:rPr>
-          <w:rStyle w:val="VerbatimChar"/>
-        </w:rPr>
-        <w:t xml:space="preserve">Illumina's TruSeq-stranded-mRNA sample preparation protocol</w:t>
-      </w:r>
-      <w:r>
-        <w:t xml:space="preserve">. Paired-end sequencing was performed on</w:t>
-      </w:r>
-      <w:r>
-        <w:t xml:space="preserve"> </w:t>
-      </w:r>
-      <w:r>
-        <w:rPr>
-          <w:rStyle w:val="VerbatimChar"/>
-        </w:rPr>
-        <w:t xml:space="preserve">Illumina's NovaSeq 6000 sequencing system</w:t>
-      </w:r>
-      <w:r>
-        <w:t xml:space="preserve">.</w:t>
-      </w:r>
-    </w:p>
-    <w:bookmarkEnd w:id="28"/>
-    <w:bookmarkStart w:id="30" w:name="X1d70fb3ab2638f41a196ea004cc1d7506abb047"/>
-    <w:p>
-      <w:pPr>
-        <w:pStyle w:val="Heading3"/>
-      </w:pPr>
-      <w:r>
-        <w:t xml:space="preserve">Computational Analysis of RNA Sequencing Data: Mapping and Transcript characterization</w:t>
-      </w:r>
-    </w:p>
-    <w:p>
-      <w:pPr>
-        <w:pStyle w:val="FirstParagraph"/>
-      </w:pPr>
-      <w:r>
-        <w:t xml:space="preserve">Analysis of our sequencing reads were analyzed following a well established general outline described by Pertea</w:t>
-      </w:r>
-      <w:r>
-        <w:t xml:space="preserve"> </w:t>
-      </w:r>
-      <w:r>
-        <w:rPr>
-          <w:iCs/>
-          <w:i/>
-        </w:rPr>
-        <w:t xml:space="preserve">et al</w:t>
-      </w:r>
-      <w:r>
-        <w:t xml:space="preserve"> </w:t>
-      </w:r>
-      <w:r>
-        <w:t xml:space="preserve">(22)</w:t>
-      </w:r>
-      <w:r>
-        <w:t xml:space="preserve">. Briefly, sequencing reads were trimmed with the</w:t>
-      </w:r>
-      <w:r>
-        <w:t xml:space="preserve"> </w:t>
-      </w:r>
-      <w:r>
-        <w:rPr>
-          <w:rStyle w:val="VerbatimChar"/>
-        </w:rPr>
-        <w:t xml:space="preserve">FastQC - version 0.11.9</w:t>
-      </w:r>
-      <w:r>
-        <w:t xml:space="preserve"> </w:t>
-      </w:r>
-      <w:r>
-        <w:t xml:space="preserve">(23)</w:t>
-      </w:r>
-      <w:r>
-        <w:t xml:space="preserve"> </w:t>
-      </w:r>
-      <w:r>
-        <w:t xml:space="preserve">program to acheive an overall</w:t>
-      </w:r>
-      <w:r>
-        <w:t xml:space="preserve"> </w:t>
-      </w:r>
-      <w:r>
-        <w:rPr>
-          <w:rStyle w:val="VerbatimChar"/>
-        </w:rPr>
         <w:t xml:space="preserve">Mean Sequence Quality (Phred Score)</w:t>
       </w:r>
       <w:r>
@@ -1144,7 +1333,7 @@
       <w:r>
         <w:t xml:space="preserve">of 36. Trimmed reads were mapped to the complete sequence of avirulent turkey hemorrhagic enteritis virus strain Virginia (</w:t>
       </w:r>
-      <w:hyperlink r:id="rId29">
+      <w:hyperlink r:id="rId26">
         <w:r>
           <w:rPr>
             <w:rStyle w:val="Hyperlink"/>
@@ -1189,7 +1378,7 @@
         <w:t xml:space="preserve"> </w:t>
       </w:r>
       <w:r>
-        <w:t xml:space="preserve">files from each infection timepoint were fed into</w:t>
+        <w:t xml:space="preserve">files from each infection time-point were fed into</w:t>
       </w:r>
       <w:r>
         <w:t xml:space="preserve"> </w:t>
@@ -1225,17 +1414,118 @@
         <w:t xml:space="preserve"> </w:t>
       </w:r>
       <w:r>
-        <w:t xml:space="preserve">file from NCBI containing the predicted genes of THEV as a guide. A custom script was used to consolidate all transcripts from all timepoints without redundancy, generating the final transcriptome of THEV.</w:t>
-      </w:r>
-    </w:p>
+        <w:t xml:space="preserve">file from NCBI containing the predicted genes of THEV as a guide. A custom script was used to consolidate all transcripts from all time-points without redundancy, generating the final transcriptome of THEV.</w:t>
+      </w:r>
+    </w:p>
+    <w:bookmarkEnd w:id="27"/>
+    <w:bookmarkStart w:id="28" w:name="validation-of-novel-splice-sites"/>
+    <w:p>
+      <w:pPr>
+        <w:pStyle w:val="Heading3"/>
+      </w:pPr>
+      <w:r>
+        <w:t xml:space="preserve">Validation of Novel Splice Sites</w:t>
+      </w:r>
+    </w:p>
+    <w:p>
+      <w:pPr>
+        <w:pStyle w:val="FirstParagraph"/>
+      </w:pPr>
+      <w:r>
+        <w:t xml:space="preserve">All splice sites identified in this work are novel except one splice site predicted for pTP, DBP, and 33K each. However, these predictions fell short of the full splicing of these genes and were not experimentally validated. We designed primers that crossed a range of novel exon–exon boundaries for all transcripts in a transcription units with their respective universal primers (</w:t>
+      </w:r>
+      <w:r>
+        <w:rPr>
+          <w:strike/>
+        </w:rPr>
+        <w:t xml:space="preserve">supplementary, PCR methods</w:t>
+      </w:r>
+      <w:r>
+        <w:t xml:space="preserve">). After first-strand cDNA synthesis with Thermofishers’ SuperScript™ III First-Strand Synthesis System (</w:t>
+      </w:r>
+      <w:r>
+        <w:rPr>
+          <w:rStyle w:val="VerbatimChar"/>
+        </w:rPr>
+        <w:t xml:space="preserve">#18080051</w:t>
+      </w:r>
+      <w:r>
+        <w:t xml:space="preserve">), these primers were used in a targeted PCR experiment, the PCR products were analysed on Agarose gels, cloned by traditional restriction enzyme-ligation method and Sanger sequenced at</w:t>
+      </w:r>
+      <w:r>
+        <w:t xml:space="preserve"> </w:t>
+      </w:r>
+      <w:r>
+        <w:rPr>
+          <w:rStyle w:val="VerbatimChar"/>
+        </w:rPr>
+        <w:t xml:space="preserve">Eton Bioscience, Inc, San Diego, CA</w:t>
+      </w:r>
+      <w:r>
+        <w:t xml:space="preserve"> </w:t>
+      </w:r>
+      <w:r>
+        <w:t xml:space="preserve">to validate these splice junctions at the sequence level.</w:t>
+      </w:r>
+    </w:p>
+    <w:bookmarkEnd w:id="28"/>
+    <w:bookmarkStart w:id="29" w:name="rapid-amplification-of-cdna-ends-3race"/>
+    <w:p>
+      <w:pPr>
+        <w:pStyle w:val="Heading3"/>
+      </w:pPr>
+      <w:r>
+        <w:t xml:space="preserve">3’ Rapid Amplification of cDNA Ends (3’RACE)</w:t>
+      </w:r>
+    </w:p>
+    <w:p>
+      <w:r>
+        <w:br w:type="page"/>
+      </w:r>
+    </w:p>
+    <w:bookmarkEnd w:id="29"/>
     <w:bookmarkEnd w:id="30"/>
-    <w:bookmarkStart w:id="31" w:name="Xff1425f347e09f530a5299bdf9a0694092427a6"/>
+    <w:bookmarkStart w:id="31" w:name="discussionconclusions"/>
+    <w:p>
+      <w:pPr>
+        <w:pStyle w:val="Heading2"/>
+      </w:pPr>
+      <w:r>
+        <w:t xml:space="preserve">DISCUSSION/CONCLUSIONS</w:t>
+      </w:r>
+    </w:p>
+    <w:p>
+      <w:r>
+        <w:br w:type="page"/>
+      </w:r>
+    </w:p>
+    <w:bookmarkEnd w:id="31"/>
+    <w:bookmarkStart w:id="34" w:name="scripts-and-supplementary-materials"/>
+    <w:p>
+      <w:pPr>
+        <w:pStyle w:val="Heading2"/>
+      </w:pPr>
+      <w:r>
+        <w:t xml:space="preserve">SCRIPTS AND SUPPLEMENTARY MATERIALS</w:t>
+      </w:r>
+    </w:p>
+    <w:bookmarkStart w:id="32" w:name="data-availability"/>
     <w:p>
       <w:pPr>
         <w:pStyle w:val="Heading3"/>
       </w:pPr>
       <w:r>
-        <w:t xml:space="preserve">PCR Validation of Novel Splice Sites and Sanger Sequencing</w:t>
+        <w:t xml:space="preserve">DATA AVAILABILITY</w:t>
+      </w:r>
+    </w:p>
+    <w:bookmarkEnd w:id="32"/>
+    <w:bookmarkStart w:id="33" w:name="code-availability"/>
+    <w:p>
+      <w:pPr>
+        <w:pStyle w:val="Heading3"/>
+      </w:pPr>
+      <w:r>
+        <w:t xml:space="preserve">CODE AVAILABILITY</w:t>
       </w:r>
     </w:p>
     <w:p>
@@ -1243,41 +1533,21 @@
         <w:pStyle w:val="FirstParagraph"/>
       </w:pPr>
       <w:r>
-        <w:t xml:space="preserve">All splice sites identified in this work are novel except one splice site predicted for pTP, DBP, and 33K each. However, these predictions fell short of the full splicing of these genes and were not experimentally validated. We designed primers that crossed a range of novel exon–exon boundaries for all transcripts in a transcription units with their respective universal primers (supplementary PCR methodsXXXXXXXXX). After first-strand cDNA synthesis with Thermofishers’ SuperScript™ III First-Strand Synthesis System (</w:t>
-      </w:r>
-      <w:r>
-        <w:rPr>
-          <w:rStyle w:val="VerbatimChar"/>
-        </w:rPr>
-        <w:t xml:space="preserve">#18080051</w:t>
-      </w:r>
-      <w:r>
-        <w:t xml:space="preserve">), these primers were used in a targeted PCR experiment, the PCR products were analysed on agarose gels, cloned by traditional restriction enzyme-ligation method and sanger sequenced at</w:t>
-      </w:r>
-      <w:r>
-        <w:t xml:space="preserve"> </w:t>
-      </w:r>
-      <w:r>
-        <w:rPr>
-          <w:rStyle w:val="VerbatimChar"/>
-        </w:rPr>
-        <w:t xml:space="preserve">Eton Bioscience, Inc, San Diego, CA</w:t>
-      </w:r>
-      <w:r>
-        <w:t xml:space="preserve"> </w:t>
-      </w:r>
-      <w:r>
-        <w:t xml:space="preserve">to validate these splice junctions at the sequence level.</w:t>
-      </w:r>
-    </w:p>
-    <w:bookmarkEnd w:id="31"/>
-    <w:bookmarkStart w:id="32" w:name="rapid-amplification-of-cdna-ends-3race"/>
-    <w:p>
-      <w:pPr>
-        <w:pStyle w:val="Heading3"/>
-      </w:pPr>
-      <w:r>
-        <w:t xml:space="preserve">3’ Rapid Amplification of cDNA Ends (3’RACE)</w:t>
+        <w:t xml:space="preserve">All the code/scripts written for analysis of the data is available on github (linkXXXXXX)</w:t>
+      </w:r>
+      <w:r>
+        <w:t xml:space="preserve"> </w:t>
+      </w:r>
+    </w:p>
+    <w:bookmarkEnd w:id="33"/>
+    <w:bookmarkEnd w:id="34"/>
+    <w:bookmarkStart w:id="35" w:name="acknowledgments"/>
+    <w:p>
+      <w:pPr>
+        <w:pStyle w:val="Heading2"/>
+      </w:pPr>
+      <w:r>
+        <w:t xml:space="preserve">ACKNOWLEDGMENTS</w:t>
       </w:r>
     </w:p>
     <w:p>
@@ -1285,95 +1555,23 @@
         <w:br w:type="page"/>
       </w:r>
     </w:p>
-    <w:bookmarkEnd w:id="32"/>
-    <w:bookmarkEnd w:id="33"/>
-    <w:bookmarkStart w:id="34" w:name="discussionconclusions"/>
+    <w:bookmarkEnd w:id="35"/>
+    <w:bookmarkStart w:id="80" w:name="references"/>
     <w:p>
       <w:pPr>
         <w:pStyle w:val="Heading2"/>
       </w:pPr>
       <w:r>
-        <w:t xml:space="preserve">DISCUSSION/CONCLUSIONS</w:t>
-      </w:r>
-    </w:p>
-    <w:p>
-      <w:r>
-        <w:br w:type="page"/>
-      </w:r>
-    </w:p>
-    <w:bookmarkEnd w:id="34"/>
-    <w:bookmarkStart w:id="37" w:name="scripts-and-supplementary-materials"/>
-    <w:p>
-      <w:pPr>
-        <w:pStyle w:val="Heading2"/>
-      </w:pPr>
-      <w:r>
-        <w:t xml:space="preserve">SCRIPTS AND SUPPLEMENTARY MATERIALS</w:t>
-      </w:r>
-    </w:p>
-    <w:bookmarkStart w:id="35" w:name="data-availability"/>
-    <w:p>
-      <w:pPr>
-        <w:pStyle w:val="Heading3"/>
-      </w:pPr>
-      <w:r>
-        <w:t xml:space="preserve">DATA AVAILABILITY</w:t>
-      </w:r>
-    </w:p>
-    <w:bookmarkEnd w:id="35"/>
-    <w:bookmarkStart w:id="36" w:name="code-availability"/>
-    <w:p>
-      <w:pPr>
-        <w:pStyle w:val="Heading3"/>
-      </w:pPr>
-      <w:r>
-        <w:t xml:space="preserve">CODE AVAILABILITY</w:t>
+        <w:t xml:space="preserve">REFERENCES</w:t>
       </w:r>
     </w:p>
     <w:p>
       <w:pPr>
         <w:pStyle w:val="FirstParagraph"/>
       </w:pPr>
-      <w:r>
-        <w:t xml:space="preserve">All the code/scripts written for analysis of the data is available on github (linkXXXXXX)</w:t>
-      </w:r>
-      <w:r>
-        <w:t xml:space="preserve"> </w:t>
-      </w:r>
-    </w:p>
-    <w:bookmarkEnd w:id="36"/>
-    <w:bookmarkEnd w:id="37"/>
-    <w:bookmarkStart w:id="38" w:name="acknowledgments"/>
-    <w:p>
-      <w:pPr>
-        <w:pStyle w:val="Heading2"/>
-      </w:pPr>
-      <w:r>
-        <w:t xml:space="preserve">ACKNOWLEDGMENTS</w:t>
-      </w:r>
-    </w:p>
-    <w:p>
-      <w:r>
-        <w:br w:type="page"/>
-      </w:r>
-    </w:p>
-    <w:bookmarkEnd w:id="38"/>
-    <w:bookmarkStart w:id="83" w:name="references"/>
-    <w:p>
-      <w:pPr>
-        <w:pStyle w:val="Heading2"/>
-      </w:pPr>
-      <w:r>
-        <w:t xml:space="preserve">REFERENCES</w:t>
-      </w:r>
-    </w:p>
-    <w:p>
-      <w:pPr>
-        <w:pStyle w:val="FirstParagraph"/>
-      </w:pPr>
-    </w:p>
-    <w:bookmarkStart w:id="82" w:name="refs"/>
-    <w:bookmarkStart w:id="40" w:name="ref-Davison2003"/>
+    </w:p>
+    <w:bookmarkStart w:id="79" w:name="refs"/>
+    <w:bookmarkStart w:id="37" w:name="ref-Davison2003"/>
     <w:p>
       <w:pPr>
         <w:pStyle w:val="Bibliography"/>
@@ -1393,7 +1591,7 @@
       <w:r>
         <w:t xml:space="preserve"> </w:t>
       </w:r>
-      <w:hyperlink r:id="rId39">
+      <w:hyperlink r:id="rId36">
         <w:r>
           <w:rPr>
             <w:rStyle w:val="Hyperlink"/>
@@ -1405,8 +1603,8 @@
         <w:t xml:space="preserve">. The Journal of general virology 84:2895–908.</w:t>
       </w:r>
     </w:p>
-    <w:bookmarkEnd w:id="40"/>
-    <w:bookmarkStart w:id="42" w:name="ref-Harrach2008"/>
+    <w:bookmarkEnd w:id="37"/>
+    <w:bookmarkStart w:id="39" w:name="ref-Harrach2008"/>
     <w:p>
       <w:pPr>
         <w:pStyle w:val="Bibliography"/>
@@ -1426,7 +1624,7 @@
       <w:r>
         <w:t xml:space="preserve"> </w:t>
       </w:r>
-      <w:hyperlink r:id="rId41">
+      <w:hyperlink r:id="rId38">
         <w:r>
           <w:rPr>
             <w:rStyle w:val="Hyperlink"/>
@@ -1454,8 +1652,8 @@
         <w:t xml:space="preserve">Mahy, BWJ, Van Regenmortel, MHV (eds.), Encyclopedia of virology (third edition). Book Section. Academic Press, Oxford.</w:t>
       </w:r>
     </w:p>
-    <w:bookmarkEnd w:id="42"/>
-    <w:bookmarkStart w:id="44" w:name="ref-Upton2003"/>
+    <w:bookmarkEnd w:id="39"/>
+    <w:bookmarkStart w:id="41" w:name="ref-Upton2003"/>
     <w:p>
       <w:pPr>
         <w:pStyle w:val="Bibliography"/>
@@ -1475,7 +1673,7 @@
       <w:r>
         <w:t xml:space="preserve"> </w:t>
       </w:r>
-      <w:hyperlink r:id="rId43">
+      <w:hyperlink r:id="rId40">
         <w:r>
           <w:rPr>
             <w:rStyle w:val="Hyperlink"/>
@@ -1487,8 +1685,8 @@
         <w:t xml:space="preserve">. Journal of virology 77:7590–7600.</w:t>
       </w:r>
     </w:p>
-    <w:bookmarkEnd w:id="44"/>
-    <w:bookmarkStart w:id="46" w:name="ref-McGeoch1999"/>
+    <w:bookmarkEnd w:id="41"/>
+    <w:bookmarkStart w:id="43" w:name="ref-McGeoch1999"/>
     <w:p>
       <w:pPr>
         <w:pStyle w:val="Bibliography"/>
@@ -1508,7 +1706,7 @@
       <w:r>
         <w:t xml:space="preserve"> </w:t>
       </w:r>
-      <w:hyperlink r:id="rId45">
+      <w:hyperlink r:id="rId42">
         <w:r>
           <w:rPr>
             <w:rStyle w:val="Hyperlink"/>
@@ -1536,8 +1734,8 @@
         <w:t xml:space="preserve">Domingo, E, Webster, R, Holland, J (eds.), Origin and evolution of viruses. Book Section. Academic Press, London.</w:t>
       </w:r>
     </w:p>
-    <w:bookmarkEnd w:id="46"/>
-    <w:bookmarkStart w:id="47" w:name="ref-Harrach2011"/>
+    <w:bookmarkEnd w:id="43"/>
+    <w:bookmarkStart w:id="44" w:name="ref-Harrach2011"/>
     <w:p>
       <w:pPr>
         <w:pStyle w:val="Bibliography"/>
@@ -1555,8 +1753,8 @@
         <w:t xml:space="preserve">Harrach B, Benko M, Both GW, Brown M, Davison AJ, Echavarría M, Hess M, Jones M, Kajon A, Lehmkuhl HD, Mautner V, Mittal S, Wadell G. 2011. Family adenoviridae. Virus Taxonomy: 9th Report of the International Committee on Taxonomy of Viruses 125–141.</w:t>
       </w:r>
     </w:p>
-    <w:bookmarkEnd w:id="47"/>
-    <w:bookmarkStart w:id="49" w:name="ref-Guimet2016"/>
+    <w:bookmarkEnd w:id="44"/>
+    <w:bookmarkStart w:id="46" w:name="ref-Guimet2016"/>
     <w:p>
       <w:pPr>
         <w:pStyle w:val="Bibliography"/>
@@ -1576,7 +1774,7 @@
       <w:r>
         <w:t xml:space="preserve"> </w:t>
       </w:r>
-      <w:hyperlink r:id="rId48">
+      <w:hyperlink r:id="rId45">
         <w:r>
           <w:rPr>
             <w:rStyle w:val="Hyperlink"/>
@@ -1604,8 +1802,8 @@
         <w:t xml:space="preserve">Curiel, DT (ed.), Adenoviral vectors for gene therapy (second edition). Book Section. Academic Press, San Diego.</w:t>
       </w:r>
     </w:p>
-    <w:bookmarkEnd w:id="49"/>
-    <w:bookmarkStart w:id="51" w:name="ref-Kovács2011"/>
+    <w:bookmarkEnd w:id="46"/>
+    <w:bookmarkStart w:id="48" w:name="ref-Kovács2011"/>
     <w:p>
       <w:pPr>
         <w:pStyle w:val="Bibliography"/>
@@ -1625,7 +1823,7 @@
       <w:r>
         <w:t xml:space="preserve"> </w:t>
       </w:r>
-      <w:hyperlink r:id="rId50">
+      <w:hyperlink r:id="rId47">
         <w:r>
           <w:rPr>
             <w:rStyle w:val="Hyperlink"/>
@@ -1637,8 +1835,8 @@
         <w:t xml:space="preserve">. Infection, Genetics and Evolution 11:1058–1065.</w:t>
       </w:r>
     </w:p>
-    <w:bookmarkEnd w:id="51"/>
-    <w:bookmarkStart w:id="53" w:name="ref-Davison2000"/>
+    <w:bookmarkEnd w:id="48"/>
+    <w:bookmarkStart w:id="50" w:name="ref-Davison2000"/>
     <w:p>
       <w:pPr>
         <w:pStyle w:val="Bibliography"/>
@@ -1658,7 +1856,7 @@
       <w:r>
         <w:t xml:space="preserve"> </w:t>
       </w:r>
-      <w:hyperlink r:id="rId52">
+      <w:hyperlink r:id="rId49">
         <w:r>
           <w:rPr>
             <w:rStyle w:val="Hyperlink"/>
@@ -1670,8 +1868,8 @@
         <w:t xml:space="preserve">. J Gen Virol 81:2431–2439.</w:t>
       </w:r>
     </w:p>
-    <w:bookmarkEnd w:id="53"/>
-    <w:bookmarkStart w:id="55" w:name="ref-Kovács2010"/>
+    <w:bookmarkEnd w:id="50"/>
+    <w:bookmarkStart w:id="52" w:name="ref-Kovács2010"/>
     <w:p>
       <w:pPr>
         <w:pStyle w:val="Bibliography"/>
@@ -1691,7 +1889,7 @@
       <w:r>
         <w:t xml:space="preserve"> </w:t>
       </w:r>
-      <w:hyperlink r:id="rId54">
+      <w:hyperlink r:id="rId51">
         <w:r>
           <w:rPr>
             <w:rStyle w:val="Hyperlink"/>
@@ -1703,8 +1901,8 @@
         <w:t xml:space="preserve">. Journal of Virological Methods 163:262–268.</w:t>
       </w:r>
     </w:p>
-    <w:bookmarkEnd w:id="55"/>
-    <w:bookmarkStart w:id="57" w:name="ref-Katoh2009"/>
+    <w:bookmarkEnd w:id="52"/>
+    <w:bookmarkStart w:id="54" w:name="ref-Katoh2009"/>
     <w:p>
       <w:pPr>
         <w:pStyle w:val="Bibliography"/>
@@ -1724,7 +1922,7 @@
       <w:r>
         <w:t xml:space="preserve"> </w:t>
       </w:r>
-      <w:hyperlink r:id="rId56">
+      <w:hyperlink r:id="rId53">
         <w:r>
           <w:rPr>
             <w:rStyle w:val="Hyperlink"/>
@@ -1736,8 +1934,8 @@
         <w:t xml:space="preserve">. Virus Research 144:294–297.</w:t>
       </w:r>
     </w:p>
-    <w:bookmarkEnd w:id="57"/>
-    <w:bookmarkStart w:id="59" w:name="ref-Beach2006"/>
+    <w:bookmarkEnd w:id="54"/>
+    <w:bookmarkStart w:id="56" w:name="ref-Beach2006"/>
     <w:p>
       <w:pPr>
         <w:pStyle w:val="Bibliography"/>
@@ -1757,7 +1955,7 @@
       <w:r>
         <w:t xml:space="preserve"> </w:t>
       </w:r>
-      <w:hyperlink r:id="rId58">
+      <w:hyperlink r:id="rId55">
         <w:r>
           <w:rPr>
             <w:rStyle w:val="Hyperlink"/>
@@ -1769,8 +1967,8 @@
         <w:t xml:space="preserve">. Thesis.</w:t>
       </w:r>
     </w:p>
-    <w:bookmarkEnd w:id="59"/>
-    <w:bookmarkStart w:id="60" w:name="ref-Gross1967"/>
+    <w:bookmarkEnd w:id="56"/>
+    <w:bookmarkStart w:id="57" w:name="ref-Gross1967"/>
     <w:p>
       <w:pPr>
         <w:pStyle w:val="Bibliography"/>
@@ -1788,8 +1986,8 @@
         <w:t xml:space="preserve">Gross WB, Moore WE. 1967. Hemorrhagic enteritis of turkeys. Avian Dis 11:296–307.</w:t>
       </w:r>
     </w:p>
-    <w:bookmarkEnd w:id="60"/>
-    <w:bookmarkStart w:id="62" w:name="ref-Rautenschlein2000"/>
+    <w:bookmarkEnd w:id="57"/>
+    <w:bookmarkStart w:id="59" w:name="ref-Rautenschlein2000"/>
     <w:p>
       <w:pPr>
         <w:pStyle w:val="Bibliography"/>
@@ -1809,7 +2007,7 @@
       <w:r>
         <w:t xml:space="preserve"> </w:t>
       </w:r>
-      <w:hyperlink r:id="rId61">
+      <w:hyperlink r:id="rId58">
         <w:r>
           <w:rPr>
             <w:rStyle w:val="Hyperlink"/>
@@ -1821,8 +2019,8 @@
         <w:t xml:space="preserve">. Dev Comp Immunol 24:237–46.</w:t>
       </w:r>
     </w:p>
-    <w:bookmarkEnd w:id="62"/>
-    <w:bookmarkStart w:id="63" w:name="ref-Larsen1985"/>
+    <w:bookmarkEnd w:id="59"/>
+    <w:bookmarkStart w:id="60" w:name="ref-Larsen1985"/>
     <w:p>
       <w:pPr>
         <w:pStyle w:val="Bibliography"/>
@@ -1840,8 +2038,8 @@
         <w:t xml:space="preserve">Larsen CT, Domermuth CH, Sponenberg DP, Gross WB. 1985. Colibacillosis of turkeys exacerbated by hemorrhagic enteritis virus. Laboratory studies. Avian Dis 29:729–32.</w:t>
       </w:r>
     </w:p>
-    <w:bookmarkEnd w:id="63"/>
-    <w:bookmarkStart w:id="65" w:name="ref-Dhama2017"/>
+    <w:bookmarkEnd w:id="60"/>
+    <w:bookmarkStart w:id="62" w:name="ref-Dhama2017"/>
     <w:p>
       <w:pPr>
         <w:pStyle w:val="Bibliography"/>
@@ -1861,7 +2059,7 @@
       <w:r>
         <w:t xml:space="preserve"> </w:t>
       </w:r>
-      <w:hyperlink r:id="rId64">
+      <w:hyperlink r:id="rId61">
         <w:r>
           <w:rPr>
             <w:rStyle w:val="Hyperlink"/>
@@ -1873,8 +2071,8 @@
         <w:t xml:space="preserve">. Veterinary Quarterly 37:31–42.</w:t>
       </w:r>
     </w:p>
-    <w:bookmarkEnd w:id="65"/>
-    <w:bookmarkStart w:id="67" w:name="ref-Wolfrum2013"/>
+    <w:bookmarkEnd w:id="62"/>
+    <w:bookmarkStart w:id="64" w:name="ref-Donovan2020"/>
     <w:p>
       <w:pPr>
         <w:pStyle w:val="Bibliography"/>
@@ -1889,12 +2087,78 @@
         <w:t xml:space="preserve">	</w:t>
       </w:r>
       <w:r>
+        <w:t xml:space="preserve">Donovan-Banfield I, Turnell AS, Hiscox JA, Leppard KN, Matthews DA. 2020.</w:t>
+      </w:r>
+      <w:r>
+        <w:t xml:space="preserve"> </w:t>
+      </w:r>
+      <w:hyperlink r:id="rId63">
+        <w:r>
+          <w:rPr>
+            <w:rStyle w:val="Hyperlink"/>
+          </w:rPr>
+          <w:t xml:space="preserve">Deep splicing plasticity of the human adenovirus type 5 transcriptome drives virus evolution</w:t>
+        </w:r>
+      </w:hyperlink>
+      <w:r>
+        <w:t xml:space="preserve">. Communications Biology 3:124.</w:t>
+      </w:r>
+    </w:p>
+    <w:bookmarkEnd w:id="64"/>
+    <w:bookmarkStart w:id="66" w:name="ref-Zhao2014"/>
+    <w:p>
+      <w:pPr>
+        <w:pStyle w:val="Bibliography"/>
+      </w:pPr>
+      <w:r>
+        <w:t xml:space="preserve">17.</w:t>
+      </w:r>
+      <w:r>
+        <w:t xml:space="preserve"> </w:t>
+      </w:r>
+      <w:r>
+        <w:t xml:space="preserve">	</w:t>
+      </w:r>
+      <w:r>
+        <w:t xml:space="preserve">Zhao H, Chen M, Pettersson U. 2014.</w:t>
+      </w:r>
+      <w:r>
+        <w:t xml:space="preserve"> </w:t>
+      </w:r>
+      <w:hyperlink r:id="rId65">
+        <w:r>
+          <w:rPr>
+            <w:rStyle w:val="Hyperlink"/>
+          </w:rPr>
+          <w:t xml:space="preserve">A new look at adenovirus splicing</w:t>
+        </w:r>
+      </w:hyperlink>
+      <w:r>
+        <w:t xml:space="preserve">. Virology 456-457:329–341.</w:t>
+      </w:r>
+    </w:p>
+    <w:bookmarkEnd w:id="66"/>
+    <w:bookmarkStart w:id="68" w:name="ref-Wolfrum2013"/>
+    <w:p>
+      <w:pPr>
+        <w:pStyle w:val="Bibliography"/>
+      </w:pPr>
+      <w:r>
+        <w:t xml:space="preserve">18.</w:t>
+      </w:r>
+      <w:r>
+        <w:t xml:space="preserve"> </w:t>
+      </w:r>
+      <w:r>
+        <w:t xml:space="preserve">	</w:t>
+      </w:r>
+      <w:r>
         <w:t xml:space="preserve">Wolfrum N, Greber UF. 2013.</w:t>
       </w:r>
       <w:r>
         <w:t xml:space="preserve"> </w:t>
       </w:r>
-      <w:hyperlink r:id="rId66">
+      <w:hyperlink r:id="rId67">
         <w:r>
           <w:rPr>
             <w:rStyle w:val="Hyperlink"/>
@@ -1906,14 +2170,14 @@
         <w:t xml:space="preserve">. Cell Microbiol 15:53–62.</w:t>
       </w:r>
     </w:p>
-    <w:bookmarkEnd w:id="67"/>
-    <w:bookmarkStart w:id="69" w:name="ref-Zhao2014"/>
+    <w:bookmarkEnd w:id="68"/>
+    <w:bookmarkStart w:id="70" w:name="ref-Falvey1983"/>
     <w:p>
       <w:pPr>
         <w:pStyle w:val="Bibliography"/>
       </w:pPr>
       <w:r>
-        <w:t xml:space="preserve">17.</w:t>
+        <w:t xml:space="preserve">19.</w:t>
       </w:r>
       <w:r>
         <w:t xml:space="preserve"> </w:t>
@@ -1922,78 +2186,12 @@
         <w:t xml:space="preserve">	</w:t>
       </w:r>
       <w:r>
-        <w:t xml:space="preserve">Zhao H, Chen M, Pettersson U. 2014.</w:t>
-      </w:r>
-      <w:r>
-        <w:t xml:space="preserve"> </w:t>
-      </w:r>
-      <w:hyperlink r:id="rId68">
-        <w:r>
-          <w:rPr>
-            <w:rStyle w:val="Hyperlink"/>
-          </w:rPr>
-          <w:t xml:space="preserve">A new look at adenovirus splicing</w:t>
-        </w:r>
-      </w:hyperlink>
-      <w:r>
-        <w:t xml:space="preserve">. Virology 456-457:329–341.</w:t>
-      </w:r>
-    </w:p>
-    <w:bookmarkEnd w:id="69"/>
-    <w:bookmarkStart w:id="71" w:name="ref-Donovan2020"/>
-    <w:p>
-      <w:pPr>
-        <w:pStyle w:val="Bibliography"/>
-      </w:pPr>
-      <w:r>
-        <w:t xml:space="preserve">18.</w:t>
-      </w:r>
-      <w:r>
-        <w:t xml:space="preserve"> </w:t>
-      </w:r>
-      <w:r>
-        <w:t xml:space="preserve">	</w:t>
-      </w:r>
-      <w:r>
-        <w:t xml:space="preserve">Donovan-Banfield I, Turnell AS, Hiscox JA, Leppard KN, Matthews DA. 2020.</w:t>
-      </w:r>
-      <w:r>
-        <w:t xml:space="preserve"> </w:t>
-      </w:r>
-      <w:hyperlink r:id="rId70">
-        <w:r>
-          <w:rPr>
-            <w:rStyle w:val="Hyperlink"/>
-          </w:rPr>
-          <w:t xml:space="preserve">Deep splicing plasticity of the human adenovirus type 5 transcriptome drives virus evolution</w:t>
-        </w:r>
-      </w:hyperlink>
-      <w:r>
-        <w:t xml:space="preserve">. Communications Biology 3:124.</w:t>
-      </w:r>
-    </w:p>
-    <w:bookmarkEnd w:id="71"/>
-    <w:bookmarkStart w:id="73" w:name="ref-Falvey1983"/>
-    <w:p>
-      <w:pPr>
-        <w:pStyle w:val="Bibliography"/>
-      </w:pPr>
-      <w:r>
-        <w:t xml:space="preserve">19.</w:t>
-      </w:r>
-      <w:r>
-        <w:t xml:space="preserve"> </w:t>
-      </w:r>
-      <w:r>
-        <w:t xml:space="preserve">	</w:t>
-      </w:r>
-      <w:r>
         <w:t xml:space="preserve">Falvey E, Ziff E. 1983.</w:t>
       </w:r>
       <w:r>
         <w:t xml:space="preserve"> </w:t>
       </w:r>
-      <w:hyperlink r:id="rId72">
+      <w:hyperlink r:id="rId69">
         <w:r>
           <w:rPr>
             <w:rStyle w:val="Hyperlink"/>
@@ -2005,8 +2203,8 @@
         <w:t xml:space="preserve">. Journal of Virology 45:185–191.</w:t>
       </w:r>
     </w:p>
-    <w:bookmarkEnd w:id="73"/>
-    <w:bookmarkStart w:id="75" w:name="ref-Djebali2012"/>
+    <w:bookmarkEnd w:id="70"/>
+    <w:bookmarkStart w:id="72" w:name="ref-Djebali2012"/>
     <w:p>
       <w:pPr>
         <w:pStyle w:val="Bibliography"/>
@@ -2026,7 +2224,7 @@
       <w:r>
         <w:t xml:space="preserve"> </w:t>
       </w:r>
-      <w:hyperlink r:id="rId74">
+      <w:hyperlink r:id="rId71">
         <w:r>
           <w:rPr>
             <w:rStyle w:val="Hyperlink"/>
@@ -2038,8 +2236,8 @@
         <w:t xml:space="preserve">. Nature 489:101–108.</w:t>
       </w:r>
     </w:p>
-    <w:bookmarkEnd w:id="75"/>
-    <w:bookmarkStart w:id="77" w:name="ref-Aboezz2019"/>
+    <w:bookmarkEnd w:id="72"/>
+    <w:bookmarkStart w:id="74" w:name="ref-Aboezz2019"/>
     <w:p>
       <w:pPr>
         <w:pStyle w:val="Bibliography"/>
@@ -2059,7 +2257,7 @@
       <w:r>
         <w:t xml:space="preserve"> </w:t>
       </w:r>
-      <w:hyperlink r:id="rId76">
+      <w:hyperlink r:id="rId73">
         <w:r>
           <w:rPr>
             <w:rStyle w:val="Hyperlink"/>
@@ -2071,8 +2269,8 @@
         <w:t xml:space="preserve">. Virus Research 263:47–54.</w:t>
       </w:r>
     </w:p>
-    <w:bookmarkEnd w:id="77"/>
-    <w:bookmarkStart w:id="79" w:name="ref-Pertea2016"/>
+    <w:bookmarkEnd w:id="74"/>
+    <w:bookmarkStart w:id="76" w:name="ref-Pertea2016"/>
     <w:p>
       <w:pPr>
         <w:pStyle w:val="Bibliography"/>
@@ -2092,7 +2290,7 @@
       <w:r>
         <w:t xml:space="preserve"> </w:t>
       </w:r>
-      <w:hyperlink r:id="rId78">
+      <w:hyperlink r:id="rId75">
         <w:r>
           <w:rPr>
             <w:rStyle w:val="Hyperlink"/>
@@ -2104,8 +2302,8 @@
         <w:t xml:space="preserve">. Nature Protocols 11:1650–1667.</w:t>
       </w:r>
     </w:p>
-    <w:bookmarkEnd w:id="79"/>
-    <w:bookmarkStart w:id="81" w:name="ref-FastQC"/>
+    <w:bookmarkEnd w:id="76"/>
+    <w:bookmarkStart w:id="78" w:name="ref-FastQC"/>
     <w:p>
       <w:pPr>
         <w:pStyle w:val="Bibliography"/>
@@ -2125,7 +2323,7 @@
       <w:r>
         <w:t xml:space="preserve"> </w:t>
       </w:r>
-      <w:hyperlink r:id="rId80">
+      <w:hyperlink r:id="rId77">
         <w:r>
           <w:rPr>
             <w:rStyle w:val="Hyperlink"/>
@@ -2137,10 +2335,10 @@
         <w:t xml:space="preserve">.</w:t>
       </w:r>
     </w:p>
-    <w:bookmarkEnd w:id="81"/>
-    <w:bookmarkEnd w:id="82"/>
-    <w:bookmarkEnd w:id="83"/>
-    <w:bookmarkStart w:id="87" w:name="tables-and-figures"/>
+    <w:bookmarkEnd w:id="78"/>
+    <w:bookmarkEnd w:id="79"/>
+    <w:bookmarkEnd w:id="80"/>
+    <w:bookmarkStart w:id="84" w:name="tables-and-figures"/>
     <w:p>
       <w:pPr>
         <w:pStyle w:val="Heading2"/>
@@ -2158,18 +2356,18 @@
           <wp:inline>
             <wp:extent cx="5334000" cy="1906768"/>
             <wp:effectExtent b="0" l="0" r="0" t="0"/>
-            <wp:docPr descr="Fig.1" title="" id="85" name="Picture"/>
+            <wp:docPr descr="Fig.1" title="" id="82" name="Picture"/>
             <a:graphic>
               <a:graphicData uri="http://schemas.openxmlformats.org/drawingml/2006/picture">
                 <pic:pic>
                   <pic:nvPicPr>
-                    <pic:cNvPr descr="results/r/thev_genomic_map.png" id="86" name="Picture"/>
+                    <pic:cNvPr descr="results/r/thev_genomic_map.png" id="83" name="Picture"/>
                     <pic:cNvPicPr>
                       <a:picLocks noChangeArrowheads="1" noChangeAspect="1"/>
                     </pic:cNvPicPr>
                   </pic:nvPicPr>
                   <pic:blipFill>
-                    <a:blip r:embed="rId84"/>
+                    <a:blip r:embed="rId81"/>
                     <a:stretch>
                       <a:fillRect/>
                     </a:stretch>
@@ -2252,7 +2450,7 @@
         <w:t xml:space="preserve">. Gene colored in light green is conserved in all but Atadenoviruses. The U exon (light blue) is an incomplete gene present in almost all AdVs.</w:t>
       </w:r>
     </w:p>
-    <w:bookmarkEnd w:id="87"/>
+    <w:bookmarkEnd w:id="84"/>
     <w:sectPr/>
   </w:body>
 </w:document>

</xml_diff>

<commit_message>
Modify stringtie to create count tables modify putative genomic map to show region labels update some text in manuscript
</commit_message>
<xml_diff>
--- a/manuscript_thev_transcriptome.docx
+++ b/manuscript_thev_transcriptome.docx
@@ -801,13 +801,13 @@
         <w:t xml:space="preserve">(2, 11)</w:t>
       </w:r>
       <w:r>
-        <w:t xml:space="preserve">. In turkeys, the THEV-V cause hemorrhagic enteritis (HE), a debilitating acute disease affecting predominantly 6-12-week-old turkeys characterized by immunosuppression (IS), weight loss, intestinal lesions leading to bloody diarrhea, splenomegaly, and up to 60% mortality</w:t>
-      </w:r>
-      <w:r>
-        <w:t xml:space="preserve"> </w:t>
-      </w:r>
-      <w:r>
-        <w:t xml:space="preserve">(11, 12)</w:t>
+        <w:t xml:space="preserve">. In turkeys, the THEV-V cause hemorrhagic enteritis (HE), a debilitating acute disease affecting predominantly 6-12-week-old turkeys characterized by immunosuppression (IS), weight loss, intestinal lesions leading to bloody diarrhea, splenomegaly, and up to 80% mortality</w:t>
+      </w:r>
+      <w:r>
+        <w:t xml:space="preserve"> </w:t>
+      </w:r>
+      <w:r>
+        <w:t xml:space="preserve">(11–13)</w:t>
       </w:r>
       <w:r>
         <w:t xml:space="preserve">. HE is the most economically significant disease caused by any strain of THEV</w:t>
@@ -825,7 +825,7 @@
         <w:t xml:space="preserve"> </w:t>
       </w:r>
       <w:r>
-        <w:t xml:space="preserve">(11, 13–15)</w:t>
+        <w:t xml:space="preserve">(11, 14–16)</w:t>
       </w:r>
       <w:r>
         <w:t xml:space="preserve">. The induced IS also interferes with vaccination schemes for other infections of turkeys</w:t>
@@ -834,7 +834,7 @@
         <w:t xml:space="preserve"> </w:t>
       </w:r>
       <w:r>
-        <w:t xml:space="preserve">(11, 13)</w:t>
+        <w:t xml:space="preserve">(11, 14)</w:t>
       </w:r>
       <w:r>
         <w:t xml:space="preserve">. To eliminate this immunossupressive side-effect of the vaccine, a thorough investigation of the culprit viral factors (genes) mediating this phenomenon is essential. However, the transcriptome (splicing and gene expression patterns) of THEV has not been characterized, making the investigation of specific viral genes for possible roles in causing IS impractical. To identify such viral factors, a well-characterized transcriptome of THEV is required to set the stage for experimentation with specific viral genes that may mediate IS.</w:t>
@@ -851,7 +851,7 @@
         <w:t xml:space="preserve"> </w:t>
       </w:r>
       <w:r>
-        <w:t xml:space="preserve">(16, 17)</w:t>
+        <w:t xml:space="preserve">(17, 18)</w:t>
       </w:r>
       <w:r>
         <w:t xml:space="preserve">. However, a large preponderance of studies focus on MAdVs - specifically human AdVs - thus, most of the current knowledge regarding AdV gene expression and replication is based on MAdV studies, which is generally applied to all other AdVs</w:t>
@@ -860,7 +860,7 @@
         <w:t xml:space="preserve"> </w:t>
       </w:r>
       <w:r>
-        <w:t xml:space="preserve">(6, 18)</w:t>
+        <w:t xml:space="preserve">(6, 19)</w:t>
       </w:r>
       <w:r>
         <w:t xml:space="preserve">. MAdV genes are transcribed in a temporal manner; therefore, genes are categorized into five early transcription units (E1A, E1B, E2, E3, and E4), two intermediate units (pIX and IVa2), and one major late unit (MLTU), generating five families of late mRNAs (L1-L5). An additional gene (UXP or U exon) is located on the reverse strand. The early genes encode non-structural proteins such as enzymes or host cell modulating proteins, primarily involved in DNA replication or providing the necessary intracellular niche for optimal replication while late genes encode structural proteins. The immediate early gene E1A is expressed first, followed by the the delayed early genes, E1B, E2, E3 and E4. Then the intermediate early genes, IVa2 and pIX are expressed followed by the late genes</w:t>
@@ -869,7 +869,7 @@
         <w:t xml:space="preserve"> </w:t>
       </w:r>
       <w:r>
-        <w:t xml:space="preserve">(6, 16, 17)</w:t>
+        <w:t xml:space="preserve">(6, 17, 18)</w:t>
       </w:r>
       <w:r>
         <w:t xml:space="preserve">. MAdV makes an extensive use of alternative RNA splicing to produce a very complex array of mRNAs; all but pIX mRNA undergo at least one splicing event. The MLTU produces over 20 distinct splice variants all of which contain three non-coding exons at the 5’-end (collectively known as the tripartite leader, TPL)</w:t>
@@ -878,7 +878,7 @@
         <w:t xml:space="preserve"> </w:t>
       </w:r>
       <w:r>
-        <w:t xml:space="preserve">(16, 17)</w:t>
+        <w:t xml:space="preserve">(17, 18)</w:t>
       </w:r>
       <w:r>
         <w:t xml:space="preserve">. There is an alternate 5’ three non-coding exons present in varying amounts on a subset of MLTU mRNAs (known as the x-, y- and z-leaders). Lastly, there is the i-leader exon, which is infrequently included between the second and third TPL exons, and codes for the i-leader protein</w:t>
@@ -887,13 +887,13 @@
         <w:t xml:space="preserve"> </w:t>
       </w:r>
       <w:r>
-        <w:t xml:space="preserve">(19)</w:t>
+        <w:t xml:space="preserve">(20)</w:t>
       </w:r>
       <w:r>
         <w:t xml:space="preserve">. Thus, the MLTU produces a complex repertoire of mRNA with diverse 5’-UTRs, spliced onto different 3’ coding exons grouped into five different 3’-end classes (L1-L5). Each transcription unit contains its own promoter that drives the expression of all the array of mRNA transcripts produced via alternative splicing of the genes encoded in the unit</w:t>
       </w:r>
       <w:r>
-        <w:t xml:space="preserve">(6, 16, 17)</w:t>
+        <w:t xml:space="preserve">(6, 17, 18)</w:t>
       </w:r>
       <w:r>
         <w:t xml:space="preserve">.</w:t>
@@ -910,7 +910,7 @@
         <w:t xml:space="preserve"> </w:t>
       </w:r>
       <w:r>
-        <w:t xml:space="preserve">(1, 17)</w:t>
+        <w:t xml:space="preserve">(1, 18)</w:t>
       </w:r>
       <w:r>
         <w:t xml:space="preserve">. The development of high throughput sequencing methods has facilitated the discovery of many novel transcribed regions and splicing isoforms. It is also a very powerful tool to study alternative splicing under different conditions at an unparalleled depth</w:t>
@@ -919,7 +919,7 @@
         <w:t xml:space="preserve"> </w:t>
       </w:r>
       <w:r>
-        <w:t xml:space="preserve">(17, 20)</w:t>
+        <w:t xml:space="preserve">(18, 21)</w:t>
       </w:r>
       <w:r>
         <w:t xml:space="preserve">. In this paper, a paired-end deep sequencing experiment was performed to characterize for the first time, the transcriptome of THEV (VAS strain) during different phases of the infection, yielding a complete THEV splicing map. Our paired-end sequencing allowed for reading</w:t>
@@ -1003,7 +1003,7 @@
         <w:t xml:space="preserve"> </w:t>
       </w:r>
       <w:r>
-        <w:t xml:space="preserve">(21)</w:t>
+        <w:t xml:space="preserve">(22)</w:t>
       </w:r>
       <w:r>
         <w:t xml:space="preserve">. Therefore, infected MDTC-RP19 cells were harvested in triplicates at 4-, 12-, 24-, and 72-hours post-infection(h.p.i) to ensure an amply wide time window to sample all transcripts. Our paired-end RNA sequencing experiment yielded an average of</w:t>
@@ -1292,7 +1292,7 @@
         <w:t xml:space="preserve"> </w:t>
       </w:r>
       <w:r>
-        <w:t xml:space="preserve">(22)</w:t>
+        <w:t xml:space="preserve">(23)</w:t>
       </w:r>
       <w:r>
         <w:t xml:space="preserve">. Briefly, sequencing reads were trimmed with the</w:t>
@@ -1310,7 +1310,7 @@
         <w:t xml:space="preserve"> </w:t>
       </w:r>
       <w:r>
-        <w:t xml:space="preserve">(23)</w:t>
+        <w:t xml:space="preserve">(24)</w:t>
       </w:r>
       <w:r>
         <w:t xml:space="preserve"> </w:t>
@@ -1357,7 +1357,7 @@
         <w:t xml:space="preserve"> </w:t>
       </w:r>
       <w:r>
-        <w:t xml:space="preserve">(22)</w:t>
+        <w:t xml:space="preserve">(23)</w:t>
       </w:r>
       <w:r>
         <w:t xml:space="preserve"> </w:t>
@@ -1393,7 +1393,7 @@
         <w:t xml:space="preserve"> </w:t>
       </w:r>
       <w:r>
-        <w:t xml:space="preserve">(22)</w:t>
+        <w:t xml:space="preserve">(23)</w:t>
       </w:r>
       <w:r>
         <w:t xml:space="preserve"> </w:t>
@@ -1556,7 +1556,7 @@
       </w:r>
     </w:p>
     <w:bookmarkEnd w:id="35"/>
-    <w:bookmarkStart w:id="80" w:name="references"/>
+    <w:bookmarkStart w:id="82" w:name="references"/>
     <w:p>
       <w:pPr>
         <w:pStyle w:val="Heading2"/>
@@ -1570,7 +1570,7 @@
         <w:pStyle w:val="FirstParagraph"/>
       </w:pPr>
     </w:p>
-    <w:bookmarkStart w:id="79" w:name="refs"/>
+    <w:bookmarkStart w:id="81" w:name="refs"/>
     <w:bookmarkStart w:id="37" w:name="ref-Davison2003"/>
     <w:p>
       <w:pPr>
@@ -1968,7 +1968,7 @@
       </w:r>
     </w:p>
     <w:bookmarkEnd w:id="56"/>
-    <w:bookmarkStart w:id="57" w:name="ref-Gross1967"/>
+    <w:bookmarkStart w:id="58" w:name="ref-Beach2009a"/>
     <w:p>
       <w:pPr>
         <w:pStyle w:val="Bibliography"/>
@@ -1983,17 +1983,50 @@
         <w:t xml:space="preserve">	</w:t>
       </w:r>
       <w:r>
+        <w:t xml:space="preserve">Beach NM, Duncan RB, Larsen CT, Meng XJ, Sriranganathan N, Pierson FW. 2009.</w:t>
+      </w:r>
+      <w:r>
+        <w:t xml:space="preserve"> </w:t>
+      </w:r>
+      <w:hyperlink r:id="rId57">
+        <w:r>
+          <w:rPr>
+            <w:rStyle w:val="Hyperlink"/>
+          </w:rPr>
+          <w:t xml:space="preserve">Comparison of 12 turkey hemorrhagic enteritis virus isolates allows prediction of genetic factors affecting virulence</w:t>
+        </w:r>
+      </w:hyperlink>
+      <w:r>
+        <w:t xml:space="preserve">. J Gen Virol 90:1978–85.</w:t>
+      </w:r>
+    </w:p>
+    <w:bookmarkEnd w:id="58"/>
+    <w:bookmarkStart w:id="59" w:name="ref-Gross1967"/>
+    <w:p>
+      <w:pPr>
+        <w:pStyle w:val="Bibliography"/>
+      </w:pPr>
+      <w:r>
+        <w:t xml:space="preserve">13.</w:t>
+      </w:r>
+      <w:r>
+        <w:t xml:space="preserve"> </w:t>
+      </w:r>
+      <w:r>
+        <w:t xml:space="preserve">	</w:t>
+      </w:r>
+      <w:r>
         <w:t xml:space="preserve">Gross WB, Moore WE. 1967. Hemorrhagic enteritis of turkeys. Avian Dis 11:296–307.</w:t>
       </w:r>
     </w:p>
-    <w:bookmarkEnd w:id="57"/>
-    <w:bookmarkStart w:id="59" w:name="ref-Rautenschlein2000"/>
+    <w:bookmarkEnd w:id="59"/>
+    <w:bookmarkStart w:id="61" w:name="ref-Rautenschlein2000"/>
     <w:p>
       <w:pPr>
         <w:pStyle w:val="Bibliography"/>
       </w:pPr>
       <w:r>
-        <w:t xml:space="preserve">13.</w:t>
+        <w:t xml:space="preserve">14.</w:t>
       </w:r>
       <w:r>
         <w:t xml:space="preserve"> </w:t>
@@ -2007,7 +2040,7 @@
       <w:r>
         <w:t xml:space="preserve"> </w:t>
       </w:r>
-      <w:hyperlink r:id="rId58">
+      <w:hyperlink r:id="rId60">
         <w:r>
           <w:rPr>
             <w:rStyle w:val="Hyperlink"/>
@@ -2019,14 +2052,14 @@
         <w:t xml:space="preserve">. Dev Comp Immunol 24:237–46.</w:t>
       </w:r>
     </w:p>
-    <w:bookmarkEnd w:id="59"/>
-    <w:bookmarkStart w:id="60" w:name="ref-Larsen1985"/>
+    <w:bookmarkEnd w:id="61"/>
+    <w:bookmarkStart w:id="62" w:name="ref-Larsen1985"/>
     <w:p>
       <w:pPr>
         <w:pStyle w:val="Bibliography"/>
       </w:pPr>
       <w:r>
-        <w:t xml:space="preserve">14.</w:t>
+        <w:t xml:space="preserve">15.</w:t>
       </w:r>
       <w:r>
         <w:t xml:space="preserve"> </w:t>
@@ -2038,14 +2071,14 @@
         <w:t xml:space="preserve">Larsen CT, Domermuth CH, Sponenberg DP, Gross WB. 1985. Colibacillosis of turkeys exacerbated by hemorrhagic enteritis virus. Laboratory studies. Avian Dis 29:729–32.</w:t>
       </w:r>
     </w:p>
-    <w:bookmarkEnd w:id="60"/>
-    <w:bookmarkStart w:id="62" w:name="ref-Dhama2017"/>
+    <w:bookmarkEnd w:id="62"/>
+    <w:bookmarkStart w:id="64" w:name="ref-Dhama2017"/>
     <w:p>
       <w:pPr>
         <w:pStyle w:val="Bibliography"/>
       </w:pPr>
       <w:r>
-        <w:t xml:space="preserve">15.</w:t>
+        <w:t xml:space="preserve">16.</w:t>
       </w:r>
       <w:r>
         <w:t xml:space="preserve"> </w:t>
@@ -2059,7 +2092,7 @@
       <w:r>
         <w:t xml:space="preserve"> </w:t>
       </w:r>
-      <w:hyperlink r:id="rId61">
+      <w:hyperlink r:id="rId63">
         <w:r>
           <w:rPr>
             <w:rStyle w:val="Hyperlink"/>
@@ -2071,14 +2104,14 @@
         <w:t xml:space="preserve">. Veterinary Quarterly 37:31–42.</w:t>
       </w:r>
     </w:p>
-    <w:bookmarkEnd w:id="62"/>
-    <w:bookmarkStart w:id="64" w:name="ref-Donovan2020"/>
+    <w:bookmarkEnd w:id="64"/>
+    <w:bookmarkStart w:id="66" w:name="ref-Donovan2020"/>
     <w:p>
       <w:pPr>
         <w:pStyle w:val="Bibliography"/>
       </w:pPr>
       <w:r>
-        <w:t xml:space="preserve">16.</w:t>
+        <w:t xml:space="preserve">17.</w:t>
       </w:r>
       <w:r>
         <w:t xml:space="preserve"> </w:t>
@@ -2092,7 +2125,7 @@
       <w:r>
         <w:t xml:space="preserve"> </w:t>
       </w:r>
-      <w:hyperlink r:id="rId63">
+      <w:hyperlink r:id="rId65">
         <w:r>
           <w:rPr>
             <w:rStyle w:val="Hyperlink"/>
@@ -2104,14 +2137,14 @@
         <w:t xml:space="preserve">. Communications Biology 3:124.</w:t>
       </w:r>
     </w:p>
-    <w:bookmarkEnd w:id="64"/>
-    <w:bookmarkStart w:id="66" w:name="ref-Zhao2014"/>
+    <w:bookmarkEnd w:id="66"/>
+    <w:bookmarkStart w:id="68" w:name="ref-Zhao2014"/>
     <w:p>
       <w:pPr>
         <w:pStyle w:val="Bibliography"/>
       </w:pPr>
       <w:r>
-        <w:t xml:space="preserve">17.</w:t>
+        <w:t xml:space="preserve">18.</w:t>
       </w:r>
       <w:r>
         <w:t xml:space="preserve"> </w:t>
@@ -2125,7 +2158,7 @@
       <w:r>
         <w:t xml:space="preserve"> </w:t>
       </w:r>
-      <w:hyperlink r:id="rId65">
+      <w:hyperlink r:id="rId67">
         <w:r>
           <w:rPr>
             <w:rStyle w:val="Hyperlink"/>
@@ -2137,14 +2170,14 @@
         <w:t xml:space="preserve">. Virology 456-457:329–341.</w:t>
       </w:r>
     </w:p>
-    <w:bookmarkEnd w:id="66"/>
-    <w:bookmarkStart w:id="68" w:name="ref-Wolfrum2013"/>
+    <w:bookmarkEnd w:id="68"/>
+    <w:bookmarkStart w:id="70" w:name="ref-Wolfrum2013"/>
     <w:p>
       <w:pPr>
         <w:pStyle w:val="Bibliography"/>
       </w:pPr>
       <w:r>
-        <w:t xml:space="preserve">18.</w:t>
+        <w:t xml:space="preserve">19.</w:t>
       </w:r>
       <w:r>
         <w:t xml:space="preserve"> </w:t>
@@ -2158,7 +2191,7 @@
       <w:r>
         <w:t xml:space="preserve"> </w:t>
       </w:r>
-      <w:hyperlink r:id="rId67">
+      <w:hyperlink r:id="rId69">
         <w:r>
           <w:rPr>
             <w:rStyle w:val="Hyperlink"/>
@@ -2170,14 +2203,14 @@
         <w:t xml:space="preserve">. Cell Microbiol 15:53–62.</w:t>
       </w:r>
     </w:p>
-    <w:bookmarkEnd w:id="68"/>
-    <w:bookmarkStart w:id="70" w:name="ref-Falvey1983"/>
+    <w:bookmarkEnd w:id="70"/>
+    <w:bookmarkStart w:id="72" w:name="ref-Falvey1983"/>
     <w:p>
       <w:pPr>
         <w:pStyle w:val="Bibliography"/>
       </w:pPr>
       <w:r>
-        <w:t xml:space="preserve">19.</w:t>
+        <w:t xml:space="preserve">20.</w:t>
       </w:r>
       <w:r>
         <w:t xml:space="preserve"> </w:t>
@@ -2191,7 +2224,7 @@
       <w:r>
         <w:t xml:space="preserve"> </w:t>
       </w:r>
-      <w:hyperlink r:id="rId69">
+      <w:hyperlink r:id="rId71">
         <w:r>
           <w:rPr>
             <w:rStyle w:val="Hyperlink"/>
@@ -2203,14 +2236,14 @@
         <w:t xml:space="preserve">. Journal of Virology 45:185–191.</w:t>
       </w:r>
     </w:p>
-    <w:bookmarkEnd w:id="70"/>
-    <w:bookmarkStart w:id="72" w:name="ref-Djebali2012"/>
+    <w:bookmarkEnd w:id="72"/>
+    <w:bookmarkStart w:id="74" w:name="ref-Djebali2012"/>
     <w:p>
       <w:pPr>
         <w:pStyle w:val="Bibliography"/>
       </w:pPr>
       <w:r>
-        <w:t xml:space="preserve">20.</w:t>
+        <w:t xml:space="preserve">21.</w:t>
       </w:r>
       <w:r>
         <w:t xml:space="preserve"> </w:t>
@@ -2224,7 +2257,7 @@
       <w:r>
         <w:t xml:space="preserve"> </w:t>
       </w:r>
-      <w:hyperlink r:id="rId71">
+      <w:hyperlink r:id="rId73">
         <w:r>
           <w:rPr>
             <w:rStyle w:val="Hyperlink"/>
@@ -2236,14 +2269,14 @@
         <w:t xml:space="preserve">. Nature 489:101–108.</w:t>
       </w:r>
     </w:p>
-    <w:bookmarkEnd w:id="72"/>
-    <w:bookmarkStart w:id="74" w:name="ref-Aboezz2019"/>
+    <w:bookmarkEnd w:id="74"/>
+    <w:bookmarkStart w:id="76" w:name="ref-Aboezz2019"/>
     <w:p>
       <w:pPr>
         <w:pStyle w:val="Bibliography"/>
       </w:pPr>
       <w:r>
-        <w:t xml:space="preserve">21.</w:t>
+        <w:t xml:space="preserve">22.</w:t>
       </w:r>
       <w:r>
         <w:t xml:space="preserve"> </w:t>
@@ -2257,7 +2290,7 @@
       <w:r>
         <w:t xml:space="preserve"> </w:t>
       </w:r>
-      <w:hyperlink r:id="rId73">
+      <w:hyperlink r:id="rId75">
         <w:r>
           <w:rPr>
             <w:rStyle w:val="Hyperlink"/>
@@ -2269,14 +2302,14 @@
         <w:t xml:space="preserve">. Virus Research 263:47–54.</w:t>
       </w:r>
     </w:p>
-    <w:bookmarkEnd w:id="74"/>
-    <w:bookmarkStart w:id="76" w:name="ref-Pertea2016"/>
+    <w:bookmarkEnd w:id="76"/>
+    <w:bookmarkStart w:id="78" w:name="ref-Pertea2016"/>
     <w:p>
       <w:pPr>
         <w:pStyle w:val="Bibliography"/>
       </w:pPr>
       <w:r>
-        <w:t xml:space="preserve">22.</w:t>
+        <w:t xml:space="preserve">23.</w:t>
       </w:r>
       <w:r>
         <w:t xml:space="preserve"> </w:t>
@@ -2290,7 +2323,7 @@
       <w:r>
         <w:t xml:space="preserve"> </w:t>
       </w:r>
-      <w:hyperlink r:id="rId75">
+      <w:hyperlink r:id="rId77">
         <w:r>
           <w:rPr>
             <w:rStyle w:val="Hyperlink"/>
@@ -2302,14 +2335,14 @@
         <w:t xml:space="preserve">. Nature Protocols 11:1650–1667.</w:t>
       </w:r>
     </w:p>
-    <w:bookmarkEnd w:id="76"/>
-    <w:bookmarkStart w:id="78" w:name="ref-FastQC"/>
+    <w:bookmarkEnd w:id="78"/>
+    <w:bookmarkStart w:id="80" w:name="ref-FastQC"/>
     <w:p>
       <w:pPr>
         <w:pStyle w:val="Bibliography"/>
       </w:pPr>
       <w:r>
-        <w:t xml:space="preserve">23.</w:t>
+        <w:t xml:space="preserve">24.</w:t>
       </w:r>
       <w:r>
         <w:t xml:space="preserve"> </w:t>
@@ -2323,7 +2356,7 @@
       <w:r>
         <w:t xml:space="preserve"> </w:t>
       </w:r>
-      <w:hyperlink r:id="rId77">
+      <w:hyperlink r:id="rId79">
         <w:r>
           <w:rPr>
             <w:rStyle w:val="Hyperlink"/>
@@ -2335,10 +2368,10 @@
         <w:t xml:space="preserve">.</w:t>
       </w:r>
     </w:p>
-    <w:bookmarkEnd w:id="78"/>
-    <w:bookmarkEnd w:id="79"/>
     <w:bookmarkEnd w:id="80"/>
-    <w:bookmarkStart w:id="84" w:name="tables-and-figures"/>
+    <w:bookmarkEnd w:id="81"/>
+    <w:bookmarkEnd w:id="82"/>
+    <w:bookmarkStart w:id="86" w:name="tables-and-figures"/>
     <w:p>
       <w:pPr>
         <w:pStyle w:val="Heading2"/>
@@ -2354,20 +2387,20 @@
       <w:r>
         <w:drawing>
           <wp:inline>
-            <wp:extent cx="5334000" cy="1906768"/>
+            <wp:extent cx="5334000" cy="1775251"/>
             <wp:effectExtent b="0" l="0" r="0" t="0"/>
-            <wp:docPr descr="Fig.1" title="" id="82" name="Picture"/>
+            <wp:docPr descr="Fig.1" title="" id="84" name="Picture"/>
             <a:graphic>
               <a:graphicData uri="http://schemas.openxmlformats.org/drawingml/2006/picture">
                 <pic:pic>
                   <pic:nvPicPr>
-                    <pic:cNvPr descr="results/r/thev_genomic_map.png" id="83" name="Picture"/>
+                    <pic:cNvPr descr="results/thev_genomic_map.png" id="85" name="Picture"/>
                     <pic:cNvPicPr>
                       <a:picLocks noChangeArrowheads="1" noChangeAspect="1"/>
                     </pic:cNvPicPr>
                   </pic:nvPicPr>
                   <pic:blipFill>
-                    <a:blip r:embed="rId81"/>
+                    <a:blip r:embed="rId83"/>
                     <a:stretch>
                       <a:fillRect/>
                     </a:stretch>
@@ -2375,7 +2408,7 @@
                   <pic:spPr bwMode="auto">
                     <a:xfrm>
                       <a:off x="0" y="0"/>
-                      <a:ext cx="5334000" cy="1906768"/>
+                      <a:ext cx="5334000" cy="1775251"/>
                     </a:xfrm>
                     <a:prstGeom prst="rect">
                       <a:avLst/>
@@ -2420,7 +2453,10 @@
         <w:t xml:space="preserve">Genomic map of THEV avirulent strain</w:t>
       </w:r>
       <w:r>
-        <w:t xml:space="preserve">. The central horizontal line represents the double-stranded DNA marked at 5kb intervals as white line breaks. Blocks represent viral genes. Blocks above the DNA line are transcribed rightward, those below are transcribed leftward. pTP, DBP and 33K predicted to be spliced are shown as having tails. Shaded regions indicates regions containing genes (colored red) that are not conserved across adenovirus genera (i.e. </w:t>
+        <w:t xml:space="preserve">. The central horizontal line represents the double-stranded DNA marked at 5kb intervals as white line breaks. Blocks represent viral genes. Blocks above the DNA line are transcribed rightward, those below are transcribed leftward. pTP, DBP and 33K predicted to be spliced are shown as having tails. Shaded regions indicates regions containing</w:t>
+      </w:r>
+      <w:r>
+        <w:t xml:space="preserve"> </w:t>
       </w:r>
       <w:r>
         <w:t xml:space="preserve">“</w:t>
@@ -2432,7 +2468,10 @@
         <w:t xml:space="preserve">”</w:t>
       </w:r>
       <w:r>
-        <w:t xml:space="preserve">). Genes colored in blue are</w:t>
+        <w:t xml:space="preserve"> </w:t>
+      </w:r>
+      <w:r>
+        <w:t xml:space="preserve">genes (colored red). Genes colored in blue are</w:t>
       </w:r>
       <w:r>
         <w:t xml:space="preserve"> </w:t>
@@ -2447,10 +2486,10 @@
         <w:t xml:space="preserve">”</w:t>
       </w:r>
       <w:r>
-        <w:t xml:space="preserve">. Gene colored in light green is conserved in all but Atadenoviruses. The U exon (light blue) is an incomplete gene present in almost all AdVs.</w:t>
-      </w:r>
-    </w:p>
-    <w:bookmarkEnd w:id="84"/>
+        <w:t xml:space="preserve">. Gene colored in light green is conserved in all but Atadenoviruses. The UXP (light blue) is an incomplete gene present in almost all AdVs. XXXXX add text to expalain region labels here or in the intro.</w:t>
+      </w:r>
+    </w:p>
+    <w:bookmarkEnd w:id="86"/>
     <w:sectPr/>
   </w:body>
 </w:document>

</xml_diff>

<commit_message>
restore original fastq files and rerun pipeline
</commit_message>
<xml_diff>
--- a/manuscript_thev_transcriptome.docx
+++ b/manuscript_thev_transcriptome.docx
@@ -1016,7 +1016,7 @@
           <w:bCs/>
           <w:b/>
         </w:rPr>
-        <w:t xml:space="preserve">106.7</w:t>
+        <w:t xml:space="preserve">107.2</w:t>
       </w:r>
       <w:r>
         <w:t xml:space="preserve"> </w:t>
@@ -1061,7 +1061,7 @@
           <w:bCs/>
           <w:b/>
         </w:rPr>
-        <w:t xml:space="preserve">6,148</w:t>
+        <w:t xml:space="preserve">434</w:t>
       </w:r>
       <w:r>
         <w:t xml:space="preserve"> </w:t>

</xml_diff>

<commit_message>
Generate summary info, accounting for host Continue writing manuscript Add more figures and data to paper
</commit_message>
<xml_diff>
--- a/manuscript_thev_transcriptome.docx
+++ b/manuscript_thev_transcriptome.docx
@@ -726,52 +726,7 @@
         <w:t xml:space="preserve"> </w:t>
       </w:r>
       <w:r>
-        <w:t xml:space="preserve">putative genes of unknown functions have been annotated</w:t>
-      </w:r>
-      <w:r>
-        <w:t xml:space="preserve"> </w:t>
-      </w:r>
-      <w:r>
-        <w:t xml:space="preserve">(2, 7)</w:t>
-      </w:r>
-      <w:r>
-        <w:t xml:space="preserve">. The genomic map of THEV showing details of the</w:t>
-      </w:r>
-      <w:r>
-        <w:t xml:space="preserve"> </w:t>
-      </w:r>
-      <w:r>
-        <w:t xml:space="preserve">“</w:t>
-      </w:r>
-      <w:r>
-        <w:t xml:space="preserve">genus-specific</w:t>
-      </w:r>
-      <w:r>
-        <w:t xml:space="preserve">”</w:t>
-      </w:r>
-      <w:r>
-        <w:t xml:space="preserve"> </w:t>
-      </w:r>
-      <w:r>
-        <w:t xml:space="preserve">and</w:t>
-      </w:r>
-      <w:r>
-        <w:t xml:space="preserve"> </w:t>
-      </w:r>
-      <w:r>
-        <w:t xml:space="preserve">“</w:t>
-      </w:r>
-      <w:r>
-        <w:t xml:space="preserve">genus-common</w:t>
-      </w:r>
-      <w:r>
-        <w:t xml:space="preserve">”</w:t>
-      </w:r>
-      <w:r>
-        <w:t xml:space="preserve"> </w:t>
-      </w:r>
-      <w:r>
-        <w:t xml:space="preserve">genes, and the gene distribution patterns described above is shown in</w:t>
+        <w:t xml:space="preserve">putative genes of unknown functions have been annotated (see</w:t>
       </w:r>
       <w:r>
         <w:t xml:space="preserve"> </w:t>
@@ -784,6 +739,12 @@
         <w:t xml:space="preserve">Figure 1</w:t>
       </w:r>
       <w:r>
+        <w:t xml:space="preserve">)</w:t>
+      </w:r>
+      <w:r>
+        <w:t xml:space="preserve">(1, 2, 7)</w:t>
+      </w:r>
+      <w:r>
         <w:t xml:space="preserve">.</w:t>
       </w:r>
     </w:p>
@@ -837,7 +798,7 @@
         <w:t xml:space="preserve">(11, 14)</w:t>
       </w:r>
       <w:r>
-        <w:t xml:space="preserve">. To eliminate this immunossupressive side-effect of the vaccine, a thorough investigation of the culprit viral factors (genes) mediating this phenomenon is essential. However, the transcriptome (splicing and gene expression patterns) of THEV has not been characterized, making the investigation of specific viral genes for possible roles in causing IS impractical. To identify such viral factors, a well-characterized transcriptome of THEV is required to set the stage for experimentation with specific viral genes that may mediate IS.</w:t>
+        <w:t xml:space="preserve">. To eliminate this immunossupressive side-effect of the vaccine, a thorough investigation of the culprit viral factors (genes) mediating this phenomenon is essential. However, the transcriptome (splicing and gene expression patterns) of THEV has not been characterized, making the investigation of specific viral genes for possible roles in causing IS impractical. A well-characterized transcriptome of THEV is required to set the stage for experimentation with specific viral genes that may mediate IS.</w:t>
       </w:r>
     </w:p>
     <w:p>
@@ -854,7 +815,7 @@
         <w:t xml:space="preserve">(17, 18)</w:t>
       </w:r>
       <w:r>
-        <w:t xml:space="preserve">. However, a large preponderance of studies focus on MAdVs - specifically human AdVs - thus, most of the current knowledge regarding AdV gene expression and replication is based on MAdV studies, which is generally applied to all other AdVs</w:t>
+        <w:t xml:space="preserve">. However, a large preponderance of studies focus on MAdVs - specifically human AdVs - thus, most of the current knowledge regarding AdV gene expression and replication is based on MAdV studies, which is generalized for all other AdVs</w:t>
       </w:r>
       <w:r>
         <w:t xml:space="preserve"> </w:t>
@@ -863,7 +824,7 @@
         <w:t xml:space="preserve">(6, 19)</w:t>
       </w:r>
       <w:r>
-        <w:t xml:space="preserve">. MAdV genes are transcribed in a temporal manner; therefore, genes are categorized into five early transcription units (E1A, E1B, E2, E3, and E4), two intermediate units (pIX and IVa2), and one major late unit (MLTU), generating five families of late mRNAs (L1-L5). An additional gene (UXP or U exon) is located on the reverse strand. The early genes encode non-structural proteins such as enzymes or host cell modulating proteins, primarily involved in DNA replication or providing the necessary intracellular niche for optimal replication while late genes encode structural proteins. The immediate early gene E1A is expressed first, followed by the the delayed early genes, E1B, E2, E3 and E4. Then the intermediate early genes, IVa2 and pIX are expressed followed by the late genes</w:t>
+        <w:t xml:space="preserve">. MAdV genes are transcribed in a temporal manner; therefore, genes are categorized into five early transcription units (E1A, E1B, E2, E3, and E4), two intermediate units (pIX and IVa2), and one major late unit (MLTU), which generates five families of late mRNAs (L1-L5). An additional gene (UXP or U exon) is located on the reverse strand. The early genes encode non-structural proteins such as enzymes or host cell modulating proteins, primarily involved in DNA replication or providing the necessary intracellular niche for optimal replication while late genes encode structural proteins. The immediate early gene E1A is expressed first, followed by the the delayed early genes, E1B, E2, E3 and E4. Then the intermediate early genes, IVa2 and pIX are expressed followed by the late genes</w:t>
       </w:r>
       <w:r>
         <w:t xml:space="preserve"> </w:t>
@@ -881,7 +842,7 @@
         <w:t xml:space="preserve">(17, 18)</w:t>
       </w:r>
       <w:r>
-        <w:t xml:space="preserve">. There is an alternate 5’ three non-coding exons present in varying amounts on a subset of MLTU mRNAs (known as the x-, y- and z-leaders). Lastly, there is the i-leader exon, which is infrequently included between the second and third TPL exons, and codes for the i-leader protein</w:t>
+        <w:t xml:space="preserve">. There is also an alternate 5’ three non-coding exons present in varying amounts on a subset of MLTU mRNAs (known as the x-, y- and z-leaders). Lastly, there is the i-leader exon, which is infrequently included between the second and third TPL exons, and codes for the i-leader protein</w:t>
       </w:r>
       <w:r>
         <w:t xml:space="preserve"> </w:t>
@@ -938,26 +899,14 @@
         <w:t xml:space="preserve"> </w:t>
       </w:r>
       <w:r>
-        <w:t xml:space="preserve">bp long high quality (mean Phred Score of 36 using</w:t>
-      </w:r>
-      <w:r>
-        <w:t xml:space="preserve"> </w:t>
-      </w:r>
-      <w:r>
-        <w:rPr>
-          <w:rStyle w:val="VerbatimChar"/>
-        </w:rPr>
-        <w:t xml:space="preserve">FastQC</w:t>
-      </w:r>
-      <w:r>
-        <w:t xml:space="preserve">) sequences from each end of cDNA fragments, which were mapped to the genome of THEV. The data generated from our paired-end sequencing experiment should thus be reliable.</w:t>
+        <w:t xml:space="preserve">bp long high quality (mean Phred Score of 36) sequences from each end of cDNA fragments, which were mapped to the genome of THEV. The generated data from our paired-end sequencing experiment should thus be reliable.</w:t>
       </w:r>
       <w:r>
         <w:t xml:space="preserve"> </w:t>
       </w:r>
     </w:p>
     <w:bookmarkEnd w:id="22"/>
-    <w:bookmarkStart w:id="23" w:name="results"/>
+    <w:bookmarkStart w:id="24" w:name="results"/>
     <w:p>
       <w:pPr>
         <w:pStyle w:val="Heading2"/>
@@ -1006,7 +955,7 @@
         <w:t xml:space="preserve">(22)</w:t>
       </w:r>
       <w:r>
-        <w:t xml:space="preserve">. Therefore, infected MDTC-RP19 cells were harvested in triplicates at 4-, 12-, 24-, and 72-hours post-infection(h.p.i) to ensure an amply wide time window to sample all transcripts. Our paired-end RNA sequencing experiment yielded an average of</w:t>
+        <w:t xml:space="preserve">. Therefore, infected MDTC-RP19 cells were harvested at 4-, 12-, 24-, and 72-hours post-infection(h.p.i) to ensure an amply wide time window to sample all transcripts. Our paired-end RNA sequencing experiment yielded an average of</w:t>
       </w:r>
       <w:r>
         <w:t xml:space="preserve"> </w:t>
@@ -1016,7 +965,7 @@
           <w:bCs/>
           <w:b/>
         </w:rPr>
-        <w:t xml:space="preserve">107.2</w:t>
+        <w:t xml:space="preserve">114.6</w:t>
       </w:r>
       <w:r>
         <w:t xml:space="preserve"> </w:t>
@@ -1035,7 +984,22 @@
         <w:t xml:space="preserve">149</w:t>
       </w:r>
       <w:r>
-        <w:t xml:space="preserve">bp in length per time-point. A total of</w:t>
+        <w:t xml:space="preserve">bp in length per time-point. Using the</w:t>
+      </w:r>
+      <w:r>
+        <w:t xml:space="preserve"> </w:t>
+      </w:r>
+      <w:r>
+        <w:rPr>
+          <w:rStyle w:val="VerbatimChar"/>
+        </w:rPr>
+        <w:t xml:space="preserve">HISAT2</w:t>
+      </w:r>
+      <w:r>
+        <w:t xml:space="preserve"> </w:t>
+      </w:r>
+      <w:r>
+        <w:t xml:space="preserve">alignment program, a total of</w:t>
       </w:r>
       <w:r>
         <w:t xml:space="preserve"> </w:t>
@@ -1051,7 +1015,7 @@
         <w:t xml:space="preserve"> </w:t>
       </w:r>
       <w:r>
-        <w:t xml:space="preserve">million reads from all time-points mapped to the virus genome; this provided good coverage/depth, leaving no regions unmapped. Also, the mapped reads to the virus genome increased substantially from</w:t>
+        <w:t xml:space="preserve">million reads from all time-points mapped to the virus genome; this provided good coverage/depth, leaving no regions unmapped. The mapped reads to the virus genome increased substantially from</w:t>
       </w:r>
       <w:r>
         <w:t xml:space="preserve"> </w:t>
@@ -1061,7 +1025,7 @@
           <w:bCs/>
           <w:b/>
         </w:rPr>
-        <w:t xml:space="preserve">434</w:t>
+        <w:t xml:space="preserve">432</w:t>
       </w:r>
       <w:r>
         <w:t xml:space="preserve"> </w:t>
@@ -1093,10 +1057,7 @@
         <w:t xml:space="preserve">Table 1</w:t>
       </w:r>
       <w:r>
-        <w:t xml:space="preserve"> </w:t>
-      </w:r>
-      <w:r>
-        <w:t xml:space="preserve">and</w:t>
+        <w:t xml:space="preserve">,</w:t>
       </w:r>
       <w:r>
         <w:t xml:space="preserve"> </w:t>
@@ -1109,7 +1070,57 @@
         <w:t xml:space="preserve">Figure 2</w:t>
       </w:r>
       <w:r>
-        <w:t xml:space="preserve">).</w:t>
+        <w:t xml:space="preserve">). After mapping, we identified an overall total of</w:t>
+      </w:r>
+      <w:r>
+        <w:t xml:space="preserve"> </w:t>
+      </w:r>
+      <w:r>
+        <w:rPr>
+          <w:bCs/>
+          <w:b/>
+        </w:rPr>
+        <w:t xml:space="preserve">2,859</w:t>
+      </w:r>
+      <w:r>
+        <w:t xml:space="preserve"> </w:t>
+      </w:r>
+      <w:r>
+        <w:t xml:space="preserve">THEV splice junctions from all time-points, with splice junctions from the later time-points being supported by significantly more sequence reads than earlier time-points. The substantial increases in mapping reads to the THEV genome and splice junctions from earlier time-points to later time-points corresponds to the progression of the infection and correlates with our qPCR assay quantifying the total number of virus genome copies over time (</w:t>
+      </w:r>
+      <w:r>
+        <w:rPr>
+          <w:bCs/>
+          <w:b/>
+        </w:rPr>
+        <w:t xml:space="preserve">Figure 3</w:t>
+      </w:r>
+      <w:r>
+        <w:t xml:space="preserve">). The complete list of splice junctions mapped to THEV’s genome has been submitted to the National Center for Biotechnology Information Gene Expression Omnibus (</w:t>
+      </w:r>
+      <w:hyperlink r:id="rId23">
+        <w:r>
+          <w:rPr>
+            <w:rStyle w:val="Hyperlink"/>
+          </w:rPr>
+          <w:t xml:space="preserve">http://www.ncbi.nlm.nih.gov/geo</w:t>
+        </w:r>
+      </w:hyperlink>
+      <w:r>
+        <w:t xml:space="preserve">) under</w:t>
+      </w:r>
+      <w:r>
+        <w:t xml:space="preserve"> </w:t>
+      </w:r>
+      <w:r>
+        <w:rPr>
+          <w:bCs/>
+          <w:b/>
+        </w:rPr>
+        <w:t xml:space="preserve">accession no. XXXXXX</w:t>
+      </w:r>
+      <w:r>
+        <w:t xml:space="preserve">.</w:t>
       </w:r>
     </w:p>
     <w:p>
@@ -1117,8 +1128,8 @@
         <w:br w:type="page"/>
       </w:r>
     </w:p>
-    <w:bookmarkEnd w:id="23"/>
-    <w:bookmarkStart w:id="30" w:name="materials-and-methods"/>
+    <w:bookmarkEnd w:id="24"/>
+    <w:bookmarkStart w:id="32" w:name="materials-and-methods"/>
     <w:p>
       <w:pPr>
         <w:pStyle w:val="Heading2"/>
@@ -1127,7 +1138,7 @@
         <w:t xml:space="preserve">MATERIALS AND METHODS</w:t>
       </w:r>
     </w:p>
-    <w:bookmarkStart w:id="24" w:name="cell-culture-and-thev-infection"/>
+    <w:bookmarkStart w:id="25" w:name="cell-culture-and-thev-infection"/>
     <w:p>
       <w:pPr>
         <w:pStyle w:val="Heading3"/>
@@ -1159,124 +1170,7 @@
         <w:t xml:space="preserve">2</w:t>
       </w:r>
       <w:r>
-        <w:t xml:space="preserve">. When infected, the cells were maintained in 1:1 serum-reduced Leibovitz’s L15/McCoy’s 5A media (SRLM) with 2.5% FBS, 5% ChS, 1.2% TPB, and 1% antibiotics solution (100 U/mL Penicillin and 100ug/mL Streptomycin). A commercially available HE vaccine was purchased from Hygieia Biological Labs as a source of THEV-A (VAS strain). The stock virus was titrated using an in-house qPCR assay with titer expressed as genome copy number(GCN)/mL. Cells were infected at a multiplicity of infection (MOI) of 100 GCN/cell and samples in triplicates were harvested at 4-, 12-, 24-, and 72-h.p.i for RNA sequencing. A second infection was done but samples in triplicates were harvested at 12-, 24-, 36-, 48-, and 72-h.p.i for PCR validation of novel splice sites.</w:t>
-      </w:r>
-    </w:p>
-    <w:bookmarkEnd w:id="24"/>
-    <w:bookmarkStart w:id="25" w:name="rna-extraction-and-sequencing"/>
-    <w:p>
-      <w:pPr>
-        <w:pStyle w:val="Heading3"/>
-      </w:pPr>
-      <w:r>
-        <w:t xml:space="preserve">RNA extraction and Sequencing</w:t>
-      </w:r>
-    </w:p>
-    <w:p>
-      <w:pPr>
-        <w:pStyle w:val="FirstParagraph"/>
-      </w:pPr>
-      <w:r>
-        <w:t xml:space="preserve">Total RNA was extracted from infected cells using Thermofishers’ RNAqueous™-4PCR Total RNA Isolation Kit</w:t>
-      </w:r>
-      <w:r>
-        <w:t xml:space="preserve"> </w:t>
-      </w:r>
-      <w:r>
-        <w:rPr>
-          <w:rStyle w:val="VerbatimChar"/>
-        </w:rPr>
-        <w:t xml:space="preserve">(#AM1914)</w:t>
-      </w:r>
-      <w:r>
-        <w:t xml:space="preserve"> </w:t>
-      </w:r>
-      <w:r>
-        <w:t xml:space="preserve">as per manufacturer’s instructions. An agarose gel electrophoresis was performed to check RNA integrity. The RNA quantity and purity was initially assessed using</w:t>
-      </w:r>
-      <w:r>
-        <w:t xml:space="preserve"> </w:t>
-      </w:r>
-      <w:r>
-        <w:rPr>
-          <w:rStyle w:val="VerbatimChar"/>
-        </w:rPr>
-        <w:t xml:space="preserve">nanodrop</w:t>
-      </w:r>
-      <w:r>
-        <w:t xml:space="preserve">, and RNA was used only if the A260/A280 ratio was 2.0 ± 0.05 and the A260/A230 ratio was &gt;2 and &lt;2.2. Extracted total RNA samples were sent to</w:t>
-      </w:r>
-      <w:r>
-        <w:t xml:space="preserve"> </w:t>
-      </w:r>
-      <w:r>
-        <w:rPr>
-          <w:rStyle w:val="VerbatimChar"/>
-        </w:rPr>
-        <w:t xml:space="preserve">LC Sciences, Houston TX</w:t>
-      </w:r>
-      <w:r>
-        <w:t xml:space="preserve"> </w:t>
-      </w:r>
-      <w:r>
-        <w:t xml:space="preserve">for poly-A-tailed mRNA sequencing where RNA integrity was checked with</w:t>
-      </w:r>
-      <w:r>
-        <w:t xml:space="preserve"> </w:t>
-      </w:r>
-      <w:r>
-        <w:rPr>
-          <w:rStyle w:val="VerbatimChar"/>
-        </w:rPr>
-        <w:t xml:space="preserve">Agilent Technologies 2100 Bioanalyzer High Sensitivity DNA Chip</w:t>
-      </w:r>
-      <w:r>
-        <w:t xml:space="preserve"> </w:t>
-      </w:r>
-      <w:r>
-        <w:t xml:space="preserve">and poly(A) RNA sequencing library was prepared following</w:t>
-      </w:r>
-      <w:r>
-        <w:t xml:space="preserve"> </w:t>
-      </w:r>
-      <w:r>
-        <w:rPr>
-          <w:rStyle w:val="VerbatimChar"/>
-        </w:rPr>
-        <w:t xml:space="preserve">Illumina's TruSeq-stranded-mRNA sample preparation protocol</w:t>
-      </w:r>
-      <w:r>
-        <w:t xml:space="preserve">. Paired-end sequencing was performed on</w:t>
-      </w:r>
-      <w:r>
-        <w:t xml:space="preserve"> </w:t>
-      </w:r>
-      <w:r>
-        <w:rPr>
-          <w:rStyle w:val="VerbatimChar"/>
-        </w:rPr>
-        <w:t xml:space="preserve">Illumina's NovaSeq 6000 sequencing system</w:t>
-      </w:r>
-      <w:r>
-        <w:t xml:space="preserve">.</w:t>
-      </w:r>
-    </w:p>
-    <w:bookmarkEnd w:id="25"/>
-    <w:bookmarkStart w:id="27" w:name="X1d70fb3ab2638f41a196ea004cc1d7506abb047"/>
-    <w:p>
-      <w:pPr>
-        <w:pStyle w:val="Heading3"/>
-      </w:pPr>
-      <w:r>
-        <w:t xml:space="preserve">Computational Analysis of RNA Sequencing Data: Mapping and Transcript characterization</w:t>
-      </w:r>
-    </w:p>
-    <w:p>
-      <w:pPr>
-        <w:pStyle w:val="FirstParagraph"/>
-      </w:pPr>
-      <w:r>
-        <w:t xml:space="preserve">Analysis of our sequencing reads were analyzed following a well established general outline described by Pertea</w:t>
+        <w:t xml:space="preserve">. When infected, the cells were maintained in 1:1 serum-reduced Leibovitz’s L15/McCoy’s 5A media (SRLM) with 2.5% FBS, 5% ChS, 1.2% TPB, and 1% antibiotics solution (100 U/mL Penicillin and 100ug/mL Streptomycin). A commercially available HE vaccine was purchased from Hygieia Biological Labs as a source of THEV-A (VAS strain). The stock virus was titrated using an in-house qPCR assay with titer expressed as genome copy number(GCN)/mL, similar to Mahshoub</w:t>
       </w:r>
       <w:r>
         <w:t xml:space="preserve"> </w:t>
@@ -1289,13 +1183,31 @@
         <w:t xml:space="preserve">et al</w:t>
       </w:r>
       <w:r>
-        <w:t xml:space="preserve"> </w:t>
-      </w:r>
-      <w:r>
         <w:t xml:space="preserve">(23)</w:t>
       </w:r>
       <w:r>
-        <w:t xml:space="preserve">. Briefly, sequencing reads were trimmed with the</w:t>
+        <w:t xml:space="preserve"> </w:t>
+      </w:r>
+      <w:r>
+        <w:t xml:space="preserve">with modifications. Cells were infected at a multiplicity of infection (MOI) of 100 GCN/cell and samples in triplicates were harvested at 4-, 12-, 24-, and 72-h.p.i for RNA sequencing. A second infection was done but samples in triplicates were harvested at 12-, 24-, 36-, 48-, and 72-h.p.i for PCR validation of novel splice sites.</w:t>
+      </w:r>
+    </w:p>
+    <w:bookmarkEnd w:id="25"/>
+    <w:bookmarkStart w:id="26" w:name="rna-extraction-and-sequencing"/>
+    <w:p>
+      <w:pPr>
+        <w:pStyle w:val="Heading3"/>
+      </w:pPr>
+      <w:r>
+        <w:t xml:space="preserve">RNA extraction and Sequencing</w:t>
+      </w:r>
+    </w:p>
+    <w:p>
+      <w:pPr>
+        <w:pStyle w:val="FirstParagraph"/>
+      </w:pPr>
+      <w:r>
+        <w:t xml:space="preserve">Total RNA was extracted from infected cells using Thermofishers’ RNAqueous™-4PCR Total RNA Isolation Kit</w:t>
       </w:r>
       <w:r>
         <w:t xml:space="preserve"> </w:t>
@@ -1304,19 +1216,152 @@
         <w:rPr>
           <w:rStyle w:val="VerbatimChar"/>
         </w:rPr>
+        <w:t xml:space="preserve">(#AM1914)</w:t>
+      </w:r>
+      <w:r>
+        <w:t xml:space="preserve"> </w:t>
+      </w:r>
+      <w:r>
+        <w:t xml:space="preserve">as per manufacturer’s instructions. An agarose gel electrophoresis was performed to check RNA integrity. The RNA quantity and purity was initially assessed using</w:t>
+      </w:r>
+      <w:r>
+        <w:t xml:space="preserve"> </w:t>
+      </w:r>
+      <w:r>
+        <w:rPr>
+          <w:rStyle w:val="VerbatimChar"/>
+        </w:rPr>
+        <w:t xml:space="preserve">nanodrop</w:t>
+      </w:r>
+      <w:r>
+        <w:t xml:space="preserve">, and RNA was used only if the A260/A280 ratio was 2.0 ± 0.05 and the A260/A230 ratio was &gt;2 and &lt;2.2. Extracted total RNA samples were sent to</w:t>
+      </w:r>
+      <w:r>
+        <w:t xml:space="preserve"> </w:t>
+      </w:r>
+      <w:r>
+        <w:rPr>
+          <w:rStyle w:val="VerbatimChar"/>
+        </w:rPr>
+        <w:t xml:space="preserve">LC Sciences, Houston TX</w:t>
+      </w:r>
+      <w:r>
+        <w:t xml:space="preserve"> </w:t>
+      </w:r>
+      <w:r>
+        <w:t xml:space="preserve">for poly-A-tailed mRNA sequencing where RNA integrity was checked with</w:t>
+      </w:r>
+      <w:r>
+        <w:t xml:space="preserve"> </w:t>
+      </w:r>
+      <w:r>
+        <w:rPr>
+          <w:rStyle w:val="VerbatimChar"/>
+        </w:rPr>
+        <w:t xml:space="preserve">Agilent Technologies 2100 Bioanalyzer High Sensitivity DNA Chip</w:t>
+      </w:r>
+      <w:r>
+        <w:t xml:space="preserve"> </w:t>
+      </w:r>
+      <w:r>
+        <w:t xml:space="preserve">and poly(A) RNA sequencing library was prepared following</w:t>
+      </w:r>
+      <w:r>
+        <w:t xml:space="preserve"> </w:t>
+      </w:r>
+      <w:r>
+        <w:rPr>
+          <w:rStyle w:val="VerbatimChar"/>
+        </w:rPr>
+        <w:t xml:space="preserve">Illumina's TruSeq-stranded-mRNA sample preparation protocol</w:t>
+      </w:r>
+      <w:r>
+        <w:t xml:space="preserve">. Paired-end sequencing was performed on</w:t>
+      </w:r>
+      <w:r>
+        <w:t xml:space="preserve"> </w:t>
+      </w:r>
+      <w:r>
+        <w:rPr>
+          <w:rStyle w:val="VerbatimChar"/>
+        </w:rPr>
+        <w:t xml:space="preserve">Illumina's NovaSeq 6000 sequencing system</w:t>
+      </w:r>
+      <w:r>
+        <w:t xml:space="preserve">.</w:t>
+      </w:r>
+    </w:p>
+    <w:bookmarkEnd w:id="26"/>
+    <w:bookmarkStart w:id="29" w:name="X1d70fb3ab2638f41a196ea004cc1d7506abb047"/>
+    <w:p>
+      <w:pPr>
+        <w:pStyle w:val="Heading3"/>
+      </w:pPr>
+      <w:r>
+        <w:t xml:space="preserve">Computational Analysis of RNA Sequencing Data: Mapping and Transcript characterization</w:t>
+      </w:r>
+    </w:p>
+    <w:p>
+      <w:pPr>
+        <w:pStyle w:val="FirstParagraph"/>
+      </w:pPr>
+      <w:r>
+        <w:t xml:space="preserve">Analysis of our sequence reads were analyzed following a well established protocol described by Pertea</w:t>
+      </w:r>
+      <w:r>
+        <w:t xml:space="preserve"> </w:t>
+      </w:r>
+      <w:r>
+        <w:rPr>
+          <w:iCs/>
+          <w:i/>
+        </w:rPr>
+        <w:t xml:space="preserve">et al</w:t>
+      </w:r>
+      <w:r>
+        <w:t xml:space="preserve"> </w:t>
+      </w:r>
+      <w:r>
+        <w:t xml:space="preserve">(24)</w:t>
+      </w:r>
+      <w:r>
+        <w:t xml:space="preserve">, using</w:t>
+      </w:r>
+      <w:r>
+        <w:t xml:space="preserve"> </w:t>
+      </w:r>
+      <w:r>
+        <w:rPr>
+          <w:rStyle w:val="VerbatimChar"/>
+        </w:rPr>
+        <w:t xml:space="preserve">SNAKEMAKE 7.24.0</w:t>
+      </w:r>
+      <w:r>
+        <w:t xml:space="preserve"> </w:t>
+      </w:r>
+      <w:r>
+        <w:t xml:space="preserve">to drive the pipeline. Briefly, sequencing reads were trimmed with the</w:t>
+      </w:r>
+      <w:r>
+        <w:t xml:space="preserve"> </w:t>
+      </w:r>
+      <w:r>
+        <w:rPr>
+          <w:rStyle w:val="VerbatimChar"/>
+        </w:rPr>
         <w:t xml:space="preserve">FastQC - version 0.11.9</w:t>
       </w:r>
       <w:r>
         <w:t xml:space="preserve"> </w:t>
       </w:r>
       <w:r>
-        <w:t xml:space="preserve">(24)</w:t>
-      </w:r>
-      <w:r>
-        <w:t xml:space="preserve"> </w:t>
-      </w:r>
-      <w:r>
-        <w:t xml:space="preserve">program to acheive an overall</w:t>
+        <w:t xml:space="preserve">(25)</w:t>
+      </w:r>
+      <w:r>
+        <w:t xml:space="preserve"> </w:t>
+      </w:r>
+      <w:r>
+        <w:t xml:space="preserve">program to achieve an overall</w:t>
       </w:r>
       <w:r>
         <w:t xml:space="preserve"> </w:t>
@@ -1333,7 +1378,7 @@
       <w:r>
         <w:t xml:space="preserve">of 36. Trimmed reads were mapped to the complete sequence of avirulent turkey hemorrhagic enteritis virus strain Virginia (</w:t>
       </w:r>
-      <w:hyperlink r:id="rId26">
+      <w:hyperlink r:id="rId27">
         <w:r>
           <w:rPr>
             <w:rStyle w:val="Hyperlink"/>
@@ -1342,6 +1387,33 @@
         </w:r>
       </w:hyperlink>
       <w:r>
+        <w:t xml:space="preserve">) and</w:t>
+      </w:r>
+      <w:r>
+        <w:t xml:space="preserve"> </w:t>
+      </w:r>
+      <w:r>
+        <w:rPr>
+          <w:iCs/>
+          <w:i/>
+        </w:rPr>
+        <w:t xml:space="preserve">Meleagris gallopavo</w:t>
+      </w:r>
+      <w:r>
+        <w:t xml:space="preserve"> </w:t>
+      </w:r>
+      <w:r>
+        <w:t xml:space="preserve">(</w:t>
+      </w:r>
+      <w:hyperlink r:id="rId28">
+        <w:r>
+          <w:rPr>
+            <w:rStyle w:val="Hyperlink"/>
+          </w:rPr>
+          <w:t xml:space="preserve">https://www.ncbi.nlm.nih.gov/genome/?term=Meleagris+gallopavo</w:t>
+        </w:r>
+      </w:hyperlink>
+      <w:r>
         <w:t xml:space="preserve">) using</w:t>
       </w:r>
       <w:r>
@@ -1357,13 +1429,13 @@
         <w:t xml:space="preserve"> </w:t>
       </w:r>
       <w:r>
-        <w:t xml:space="preserve">(23)</w:t>
-      </w:r>
-      <w:r>
-        <w:t xml:space="preserve"> </w:t>
-      </w:r>
-      <w:r>
-        <w:t xml:space="preserve">with default settings except increasing the CPU cores to 10 without relying on known splice sites. The generated</w:t>
+        <w:t xml:space="preserve">(24)</w:t>
+      </w:r>
+      <w:r>
+        <w:t xml:space="preserve"> </w:t>
+      </w:r>
+      <w:r>
+        <w:t xml:space="preserve">with default settings without relying on known splice sites. The generated</w:t>
       </w:r>
       <w:r>
         <w:t xml:space="preserve"> </w:t>
@@ -1378,7 +1450,7 @@
         <w:t xml:space="preserve"> </w:t>
       </w:r>
       <w:r>
-        <w:t xml:space="preserve">files from each infection time-point were fed into</w:t>
+        <w:t xml:space="preserve">files from each infection time-point were filtered for reads mapping to the THEV genome and fed into</w:t>
       </w:r>
       <w:r>
         <w:t xml:space="preserve"> </w:t>
@@ -1393,7 +1465,7 @@
         <w:t xml:space="preserve"> </w:t>
       </w:r>
       <w:r>
-        <w:t xml:space="preserve">(23)</w:t>
+        <w:t xml:space="preserve">(24)</w:t>
       </w:r>
       <w:r>
         <w:t xml:space="preserve"> </w:t>
@@ -1414,17 +1486,17 @@
         <w:t xml:space="preserve"> </w:t>
       </w:r>
       <w:r>
-        <w:t xml:space="preserve">file from NCBI containing the predicted genes of THEV as a guide. A custom script was used to consolidate all transcripts from all time-points without redundancy, generating the final transcriptome of THEV.</w:t>
-      </w:r>
-    </w:p>
-    <w:bookmarkEnd w:id="27"/>
-    <w:bookmarkStart w:id="28" w:name="validation-of-novel-splice-sites"/>
+        <w:t xml:space="preserve">file from NCBI containing the predicted ORFs of THEV as a guide. A custom script was used to consolidate all transcripts from all time-points without redundancy, generating the final transcriptome of THEV.</w:t>
+      </w:r>
+    </w:p>
+    <w:bookmarkEnd w:id="29"/>
+    <w:bookmarkStart w:id="30" w:name="validation-of-novel-splice-junctions"/>
     <w:p>
       <w:pPr>
         <w:pStyle w:val="Heading3"/>
       </w:pPr>
       <w:r>
-        <w:t xml:space="preserve">Validation of Novel Splice Sites</w:t>
+        <w:t xml:space="preserve">Validation of Novel Splice Junctions</w:t>
       </w:r>
     </w:p>
     <w:p>
@@ -1432,146 +1504,172 @@
         <w:pStyle w:val="FirstParagraph"/>
       </w:pPr>
       <w:r>
-        <w:t xml:space="preserve">All splice sites identified in this work are novel except one splice site predicted for pTP, DBP, and 33K each. However, these predictions fell short of the full splicing of these genes and were not experimentally validated. We designed primers that crossed a range of novel exon–exon boundaries for all transcripts in a transcription units with their respective universal primers (</w:t>
+        <w:t xml:space="preserve">All splice junctions identified in this work are novel except one predicted splice site each for pTP and DBP, which were corroborated in our work. However, these predicted splice junctions have not been experimentally validated hitherto, and we identified additional novel splice junctions beside the predicted junctions, giving a more complete picture of the transcripts.</w:t>
+      </w:r>
+    </w:p>
+    <w:p>
+      <w:pPr>
+        <w:pStyle w:val="BodyText"/>
+      </w:pPr>
+      <w:r>
+        <w:t xml:space="preserve">The novel splice junctions after consolidating all transcripts with</w:t>
+      </w:r>
+      <w:r>
+        <w:t xml:space="preserve"> </w:t>
+      </w:r>
+      <w:r>
+        <w:rPr>
+          <w:rStyle w:val="VerbatimChar"/>
+        </w:rPr>
+        <w:t xml:space="preserve">StringTie</w:t>
+      </w:r>
+      <w:r>
+        <w:t xml:space="preserve"> </w:t>
+      </w:r>
+      <w:r>
+        <w:t xml:space="preserve">which we validated by PCR and Sanger Sequencing are shown in</w:t>
+      </w:r>
+      <w:r>
+        <w:t xml:space="preserve"> </w:t>
       </w:r>
       <w:r>
         <w:rPr>
           <w:strike/>
         </w:rPr>
+        <w:t xml:space="preserve">Table###1</w:t>
+      </w:r>
+      <w:r>
+        <w:t xml:space="preserve">. We designed primers that crossed a range of novel exon–exon boundaries for each specific transcript in a transcription unit with their respective universal primers (</w:t>
+      </w:r>
+      <w:r>
+        <w:rPr>
+          <w:strike/>
+        </w:rPr>
         <w:t xml:space="preserve">supplementary, PCR methods</w:t>
       </w:r>
       <w:r>
-        <w:t xml:space="preserve">). After first-strand cDNA synthesis with Thermofishers’ SuperScript™ III First-Strand Synthesis System (</w:t>
+        <w:t xml:space="preserve">). Each forward primer contained a KpnI restriction site and reverse primers, an XbaI site. After first-strand cDNA synthesis with SuperScript™ III First-Strand Synthesis System (ThermoFisher SCIENTIFIC), these primers were used in a targeted PCR experiment, the PCR products were analysed on Agarose gels, cloned by traditional restriction enzyme method and Sanger sequenced to validate these splice junctions at the sequence level.</w:t>
+      </w:r>
+    </w:p>
+    <w:bookmarkEnd w:id="30"/>
+    <w:bookmarkStart w:id="31" w:name="rapid-amplification-of-cdna-ends-3race"/>
+    <w:p>
+      <w:pPr>
+        <w:pStyle w:val="Heading3"/>
+      </w:pPr>
+      <w:r>
+        <w:t xml:space="preserve">3’ Rapid Amplification of cDNA Ends (3’RACE)</w:t>
+      </w:r>
+    </w:p>
+    <w:p>
+      <w:r>
+        <w:br w:type="page"/>
+      </w:r>
+    </w:p>
+    <w:bookmarkEnd w:id="31"/>
+    <w:bookmarkEnd w:id="32"/>
+    <w:bookmarkStart w:id="33" w:name="discussionconclusions"/>
+    <w:p>
+      <w:pPr>
+        <w:pStyle w:val="Heading2"/>
+      </w:pPr>
+      <w:r>
+        <w:t xml:space="preserve">DISCUSSION/CONCLUSIONS</w:t>
+      </w:r>
+    </w:p>
+    <w:p>
+      <w:r>
+        <w:br w:type="page"/>
+      </w:r>
+    </w:p>
+    <w:bookmarkEnd w:id="33"/>
+    <w:bookmarkStart w:id="36" w:name="scripts-and-supplementary-materials"/>
+    <w:p>
+      <w:pPr>
+        <w:pStyle w:val="Heading2"/>
+      </w:pPr>
+      <w:r>
+        <w:t xml:space="preserve">SCRIPTS AND SUPPLEMENTARY MATERIALS</w:t>
+      </w:r>
+    </w:p>
+    <w:bookmarkStart w:id="34" w:name="data-availability"/>
+    <w:p>
+      <w:pPr>
+        <w:pStyle w:val="Heading3"/>
+      </w:pPr>
+      <w:r>
+        <w:t xml:space="preserve">DATA AVAILABILITY</w:t>
+      </w:r>
+    </w:p>
+    <w:bookmarkEnd w:id="34"/>
+    <w:bookmarkStart w:id="35" w:name="code-availability"/>
+    <w:p>
+      <w:pPr>
+        <w:pStyle w:val="Heading3"/>
+      </w:pPr>
+      <w:r>
+        <w:t xml:space="preserve">CODE AVAILABILITY</w:t>
+      </w:r>
+    </w:p>
+    <w:p>
+      <w:pPr>
+        <w:pStyle w:val="FirstParagraph"/>
+      </w:pPr>
+      <w:r>
+        <w:t xml:space="preserve">All the code/scripts written for analysis of the data is available on github (linkXXXXXX)</w:t>
+      </w:r>
+      <w:r>
+        <w:t xml:space="preserve"> </w:t>
+      </w:r>
+    </w:p>
+    <w:bookmarkEnd w:id="35"/>
+    <w:bookmarkEnd w:id="36"/>
+    <w:bookmarkStart w:id="37" w:name="acknowledgments"/>
+    <w:p>
+      <w:pPr>
+        <w:pStyle w:val="Heading2"/>
+      </w:pPr>
+      <w:r>
+        <w:t xml:space="preserve">ACKNOWLEDGMENTS</w:t>
+      </w:r>
+    </w:p>
+    <w:p>
+      <w:pPr>
+        <w:pStyle w:val="FirstParagraph"/>
+      </w:pPr>
+      <w:r>
+        <w:t xml:space="preserve">LC Sciences</w:t>
+      </w:r>
+      <w:r>
+        <w:t xml:space="preserve"> </w:t>
       </w:r>
       <w:r>
         <w:rPr>
           <w:rStyle w:val="VerbatimChar"/>
         </w:rPr>
-        <w:t xml:space="preserve">#18080051</w:t>
-      </w:r>
-      <w:r>
-        <w:t xml:space="preserve">), these primers were used in a targeted PCR experiment, the PCR products were analysed on Agarose gels, cloned by traditional restriction enzyme-ligation method and Sanger sequenced at</w:t>
-      </w:r>
-      <w:r>
-        <w:t xml:space="preserve"> </w:t>
-      </w:r>
-      <w:r>
-        <w:rPr>
-          <w:rStyle w:val="VerbatimChar"/>
-        </w:rPr>
         <w:t xml:space="preserve">Eton Bioscience, Inc, San Diego, CA</w:t>
       </w:r>
       <w:r>
         <w:t xml:space="preserve"> </w:t>
       </w:r>
-      <w:r>
-        <w:t xml:space="preserve">to validate these splice junctions at the sequence level.</w:t>
-      </w:r>
-    </w:p>
-    <w:bookmarkEnd w:id="28"/>
-    <w:bookmarkStart w:id="29" w:name="rapid-amplification-of-cdna-ends-3race"/>
-    <w:p>
-      <w:pPr>
-        <w:pStyle w:val="Heading3"/>
-      </w:pPr>
-      <w:r>
-        <w:t xml:space="preserve">3’ Rapid Amplification of cDNA Ends (3’RACE)</w:t>
-      </w:r>
-    </w:p>
-    <w:p>
-      <w:r>
-        <w:br w:type="page"/>
-      </w:r>
-    </w:p>
-    <w:bookmarkEnd w:id="29"/>
-    <w:bookmarkEnd w:id="30"/>
-    <w:bookmarkStart w:id="31" w:name="discussionconclusions"/>
+    </w:p>
+    <w:bookmarkEnd w:id="37"/>
+    <w:bookmarkStart w:id="86" w:name="references"/>
     <w:p>
       <w:pPr>
         <w:pStyle w:val="Heading2"/>
       </w:pPr>
       <w:r>
-        <w:t xml:space="preserve">DISCUSSION/CONCLUSIONS</w:t>
-      </w:r>
-    </w:p>
-    <w:p>
-      <w:r>
-        <w:br w:type="page"/>
-      </w:r>
-    </w:p>
-    <w:bookmarkEnd w:id="31"/>
-    <w:bookmarkStart w:id="34" w:name="scripts-and-supplementary-materials"/>
-    <w:p>
-      <w:pPr>
-        <w:pStyle w:val="Heading2"/>
-      </w:pPr>
-      <w:r>
-        <w:t xml:space="preserve">SCRIPTS AND SUPPLEMENTARY MATERIALS</w:t>
-      </w:r>
-    </w:p>
-    <w:bookmarkStart w:id="32" w:name="data-availability"/>
-    <w:p>
-      <w:pPr>
-        <w:pStyle w:val="Heading3"/>
-      </w:pPr>
-      <w:r>
-        <w:t xml:space="preserve">DATA AVAILABILITY</w:t>
-      </w:r>
-    </w:p>
-    <w:bookmarkEnd w:id="32"/>
-    <w:bookmarkStart w:id="33" w:name="code-availability"/>
-    <w:p>
-      <w:pPr>
-        <w:pStyle w:val="Heading3"/>
-      </w:pPr>
-      <w:r>
-        <w:t xml:space="preserve">CODE AVAILABILITY</w:t>
+        <w:t xml:space="preserve">REFERENCES</w:t>
       </w:r>
     </w:p>
     <w:p>
       <w:pPr>
         <w:pStyle w:val="FirstParagraph"/>
       </w:pPr>
-      <w:r>
-        <w:t xml:space="preserve">All the code/scripts written for analysis of the data is available on github (linkXXXXXX)</w:t>
-      </w:r>
-      <w:r>
-        <w:t xml:space="preserve"> </w:t>
-      </w:r>
-    </w:p>
-    <w:bookmarkEnd w:id="33"/>
-    <w:bookmarkEnd w:id="34"/>
-    <w:bookmarkStart w:id="35" w:name="acknowledgments"/>
-    <w:p>
-      <w:pPr>
-        <w:pStyle w:val="Heading2"/>
-      </w:pPr>
-      <w:r>
-        <w:t xml:space="preserve">ACKNOWLEDGMENTS</w:t>
-      </w:r>
-    </w:p>
-    <w:p>
-      <w:r>
-        <w:br w:type="page"/>
-      </w:r>
-    </w:p>
-    <w:bookmarkEnd w:id="35"/>
-    <w:bookmarkStart w:id="82" w:name="references"/>
-    <w:p>
-      <w:pPr>
-        <w:pStyle w:val="Heading2"/>
-      </w:pPr>
-      <w:r>
-        <w:t xml:space="preserve">REFERENCES</w:t>
-      </w:r>
-    </w:p>
-    <w:p>
-      <w:pPr>
-        <w:pStyle w:val="FirstParagraph"/>
-      </w:pPr>
-    </w:p>
-    <w:bookmarkStart w:id="81" w:name="refs"/>
-    <w:bookmarkStart w:id="37" w:name="ref-Davison2003"/>
+    </w:p>
+    <w:bookmarkStart w:id="85" w:name="refs"/>
+    <w:bookmarkStart w:id="39" w:name="ref-Davison2003"/>
     <w:p>
       <w:pPr>
         <w:pStyle w:val="Bibliography"/>
@@ -1591,7 +1689,7 @@
       <w:r>
         <w:t xml:space="preserve"> </w:t>
       </w:r>
-      <w:hyperlink r:id="rId36">
+      <w:hyperlink r:id="rId38">
         <w:r>
           <w:rPr>
             <w:rStyle w:val="Hyperlink"/>
@@ -1603,8 +1701,8 @@
         <w:t xml:space="preserve">. The Journal of general virology 84:2895–908.</w:t>
       </w:r>
     </w:p>
-    <w:bookmarkEnd w:id="37"/>
-    <w:bookmarkStart w:id="39" w:name="ref-Harrach2008"/>
+    <w:bookmarkEnd w:id="39"/>
+    <w:bookmarkStart w:id="41" w:name="ref-Harrach2008"/>
     <w:p>
       <w:pPr>
         <w:pStyle w:val="Bibliography"/>
@@ -1624,7 +1722,7 @@
       <w:r>
         <w:t xml:space="preserve"> </w:t>
       </w:r>
-      <w:hyperlink r:id="rId38">
+      <w:hyperlink r:id="rId40">
         <w:r>
           <w:rPr>
             <w:rStyle w:val="Hyperlink"/>
@@ -1652,8 +1750,8 @@
         <w:t xml:space="preserve">Mahy, BWJ, Van Regenmortel, MHV (eds.), Encyclopedia of virology (third edition). Book Section. Academic Press, Oxford.</w:t>
       </w:r>
     </w:p>
-    <w:bookmarkEnd w:id="39"/>
-    <w:bookmarkStart w:id="41" w:name="ref-Upton2003"/>
+    <w:bookmarkEnd w:id="41"/>
+    <w:bookmarkStart w:id="43" w:name="ref-Upton2003"/>
     <w:p>
       <w:pPr>
         <w:pStyle w:val="Bibliography"/>
@@ -1673,7 +1771,7 @@
       <w:r>
         <w:t xml:space="preserve"> </w:t>
       </w:r>
-      <w:hyperlink r:id="rId40">
+      <w:hyperlink r:id="rId42">
         <w:r>
           <w:rPr>
             <w:rStyle w:val="Hyperlink"/>
@@ -1685,8 +1783,8 @@
         <w:t xml:space="preserve">. Journal of virology 77:7590–7600.</w:t>
       </w:r>
     </w:p>
-    <w:bookmarkEnd w:id="41"/>
-    <w:bookmarkStart w:id="43" w:name="ref-McGeoch1999"/>
+    <w:bookmarkEnd w:id="43"/>
+    <w:bookmarkStart w:id="45" w:name="ref-McGeoch1999"/>
     <w:p>
       <w:pPr>
         <w:pStyle w:val="Bibliography"/>
@@ -1706,7 +1804,7 @@
       <w:r>
         <w:t xml:space="preserve"> </w:t>
       </w:r>
-      <w:hyperlink r:id="rId42">
+      <w:hyperlink r:id="rId44">
         <w:r>
           <w:rPr>
             <w:rStyle w:val="Hyperlink"/>
@@ -1734,8 +1832,8 @@
         <w:t xml:space="preserve">Domingo, E, Webster, R, Holland, J (eds.), Origin and evolution of viruses. Book Section. Academic Press, London.</w:t>
       </w:r>
     </w:p>
-    <w:bookmarkEnd w:id="43"/>
-    <w:bookmarkStart w:id="44" w:name="ref-Harrach2011"/>
+    <w:bookmarkEnd w:id="45"/>
+    <w:bookmarkStart w:id="46" w:name="ref-Harrach2011"/>
     <w:p>
       <w:pPr>
         <w:pStyle w:val="Bibliography"/>
@@ -1753,8 +1851,8 @@
         <w:t xml:space="preserve">Harrach B, Benko M, Both GW, Brown M, Davison AJ, Echavarría M, Hess M, Jones M, Kajon A, Lehmkuhl HD, Mautner V, Mittal S, Wadell G. 2011. Family adenoviridae. Virus Taxonomy: 9th Report of the International Committee on Taxonomy of Viruses 125–141.</w:t>
       </w:r>
     </w:p>
-    <w:bookmarkEnd w:id="44"/>
-    <w:bookmarkStart w:id="46" w:name="ref-Guimet2016"/>
+    <w:bookmarkEnd w:id="46"/>
+    <w:bookmarkStart w:id="48" w:name="ref-Guimet2016"/>
     <w:p>
       <w:pPr>
         <w:pStyle w:val="Bibliography"/>
@@ -1774,7 +1872,7 @@
       <w:r>
         <w:t xml:space="preserve"> </w:t>
       </w:r>
-      <w:hyperlink r:id="rId45">
+      <w:hyperlink r:id="rId47">
         <w:r>
           <w:rPr>
             <w:rStyle w:val="Hyperlink"/>
@@ -1802,8 +1900,8 @@
         <w:t xml:space="preserve">Curiel, DT (ed.), Adenoviral vectors for gene therapy (second edition). Book Section. Academic Press, San Diego.</w:t>
       </w:r>
     </w:p>
-    <w:bookmarkEnd w:id="46"/>
-    <w:bookmarkStart w:id="48" w:name="ref-Kovács2011"/>
+    <w:bookmarkEnd w:id="48"/>
+    <w:bookmarkStart w:id="50" w:name="ref-Kovács2011"/>
     <w:p>
       <w:pPr>
         <w:pStyle w:val="Bibliography"/>
@@ -1823,7 +1921,7 @@
       <w:r>
         <w:t xml:space="preserve"> </w:t>
       </w:r>
-      <w:hyperlink r:id="rId47">
+      <w:hyperlink r:id="rId49">
         <w:r>
           <w:rPr>
             <w:rStyle w:val="Hyperlink"/>
@@ -1835,8 +1933,8 @@
         <w:t xml:space="preserve">. Infection, Genetics and Evolution 11:1058–1065.</w:t>
       </w:r>
     </w:p>
-    <w:bookmarkEnd w:id="48"/>
-    <w:bookmarkStart w:id="50" w:name="ref-Davison2000"/>
+    <w:bookmarkEnd w:id="50"/>
+    <w:bookmarkStart w:id="52" w:name="ref-Davison2000"/>
     <w:p>
       <w:pPr>
         <w:pStyle w:val="Bibliography"/>
@@ -1856,7 +1954,7 @@
       <w:r>
         <w:t xml:space="preserve"> </w:t>
       </w:r>
-      <w:hyperlink r:id="rId49">
+      <w:hyperlink r:id="rId51">
         <w:r>
           <w:rPr>
             <w:rStyle w:val="Hyperlink"/>
@@ -1868,8 +1966,8 @@
         <w:t xml:space="preserve">. J Gen Virol 81:2431–2439.</w:t>
       </w:r>
     </w:p>
-    <w:bookmarkEnd w:id="50"/>
-    <w:bookmarkStart w:id="52" w:name="ref-Kovács2010"/>
+    <w:bookmarkEnd w:id="52"/>
+    <w:bookmarkStart w:id="54" w:name="ref-Kovács2010"/>
     <w:p>
       <w:pPr>
         <w:pStyle w:val="Bibliography"/>
@@ -1889,7 +1987,7 @@
       <w:r>
         <w:t xml:space="preserve"> </w:t>
       </w:r>
-      <w:hyperlink r:id="rId51">
+      <w:hyperlink r:id="rId53">
         <w:r>
           <w:rPr>
             <w:rStyle w:val="Hyperlink"/>
@@ -1901,8 +1999,8 @@
         <w:t xml:space="preserve">. Journal of Virological Methods 163:262–268.</w:t>
       </w:r>
     </w:p>
-    <w:bookmarkEnd w:id="52"/>
-    <w:bookmarkStart w:id="54" w:name="ref-Katoh2009"/>
+    <w:bookmarkEnd w:id="54"/>
+    <w:bookmarkStart w:id="56" w:name="ref-Katoh2009"/>
     <w:p>
       <w:pPr>
         <w:pStyle w:val="Bibliography"/>
@@ -1922,7 +2020,7 @@
       <w:r>
         <w:t xml:space="preserve"> </w:t>
       </w:r>
-      <w:hyperlink r:id="rId53">
+      <w:hyperlink r:id="rId55">
         <w:r>
           <w:rPr>
             <w:rStyle w:val="Hyperlink"/>
@@ -1934,8 +2032,8 @@
         <w:t xml:space="preserve">. Virus Research 144:294–297.</w:t>
       </w:r>
     </w:p>
-    <w:bookmarkEnd w:id="54"/>
-    <w:bookmarkStart w:id="56" w:name="ref-Beach2006"/>
+    <w:bookmarkEnd w:id="56"/>
+    <w:bookmarkStart w:id="58" w:name="ref-Beach2006"/>
     <w:p>
       <w:pPr>
         <w:pStyle w:val="Bibliography"/>
@@ -1955,7 +2053,7 @@
       <w:r>
         <w:t xml:space="preserve"> </w:t>
       </w:r>
-      <w:hyperlink r:id="rId55">
+      <w:hyperlink r:id="rId57">
         <w:r>
           <w:rPr>
             <w:rStyle w:val="Hyperlink"/>
@@ -1967,8 +2065,8 @@
         <w:t xml:space="preserve">. Thesis.</w:t>
       </w:r>
     </w:p>
-    <w:bookmarkEnd w:id="56"/>
-    <w:bookmarkStart w:id="58" w:name="ref-Beach2009a"/>
+    <w:bookmarkEnd w:id="58"/>
+    <w:bookmarkStart w:id="60" w:name="ref-Beach2009a"/>
     <w:p>
       <w:pPr>
         <w:pStyle w:val="Bibliography"/>
@@ -1988,7 +2086,7 @@
       <w:r>
         <w:t xml:space="preserve"> </w:t>
       </w:r>
-      <w:hyperlink r:id="rId57">
+      <w:hyperlink r:id="rId59">
         <w:r>
           <w:rPr>
             <w:rStyle w:val="Hyperlink"/>
@@ -2000,8 +2098,8 @@
         <w:t xml:space="preserve">. J Gen Virol 90:1978–85.</w:t>
       </w:r>
     </w:p>
-    <w:bookmarkEnd w:id="58"/>
-    <w:bookmarkStart w:id="59" w:name="ref-Gross1967"/>
+    <w:bookmarkEnd w:id="60"/>
+    <w:bookmarkStart w:id="61" w:name="ref-Gross1967"/>
     <w:p>
       <w:pPr>
         <w:pStyle w:val="Bibliography"/>
@@ -2019,8 +2117,8 @@
         <w:t xml:space="preserve">Gross WB, Moore WE. 1967. Hemorrhagic enteritis of turkeys. Avian Dis 11:296–307.</w:t>
       </w:r>
     </w:p>
-    <w:bookmarkEnd w:id="59"/>
-    <w:bookmarkStart w:id="61" w:name="ref-Rautenschlein2000"/>
+    <w:bookmarkEnd w:id="61"/>
+    <w:bookmarkStart w:id="63" w:name="ref-Rautenschlein2000"/>
     <w:p>
       <w:pPr>
         <w:pStyle w:val="Bibliography"/>
@@ -2040,7 +2138,7 @@
       <w:r>
         <w:t xml:space="preserve"> </w:t>
       </w:r>
-      <w:hyperlink r:id="rId60">
+      <w:hyperlink r:id="rId62">
         <w:r>
           <w:rPr>
             <w:rStyle w:val="Hyperlink"/>
@@ -2052,8 +2150,8 @@
         <w:t xml:space="preserve">. Dev Comp Immunol 24:237–46.</w:t>
       </w:r>
     </w:p>
-    <w:bookmarkEnd w:id="61"/>
-    <w:bookmarkStart w:id="62" w:name="ref-Larsen1985"/>
+    <w:bookmarkEnd w:id="63"/>
+    <w:bookmarkStart w:id="64" w:name="ref-Larsen1985"/>
     <w:p>
       <w:pPr>
         <w:pStyle w:val="Bibliography"/>
@@ -2071,8 +2169,8 @@
         <w:t xml:space="preserve">Larsen CT, Domermuth CH, Sponenberg DP, Gross WB. 1985. Colibacillosis of turkeys exacerbated by hemorrhagic enteritis virus. Laboratory studies. Avian Dis 29:729–32.</w:t>
       </w:r>
     </w:p>
-    <w:bookmarkEnd w:id="62"/>
-    <w:bookmarkStart w:id="64" w:name="ref-Dhama2017"/>
+    <w:bookmarkEnd w:id="64"/>
+    <w:bookmarkStart w:id="66" w:name="ref-Dhama2017"/>
     <w:p>
       <w:pPr>
         <w:pStyle w:val="Bibliography"/>
@@ -2092,7 +2190,7 @@
       <w:r>
         <w:t xml:space="preserve"> </w:t>
       </w:r>
-      <w:hyperlink r:id="rId63">
+      <w:hyperlink r:id="rId65">
         <w:r>
           <w:rPr>
             <w:rStyle w:val="Hyperlink"/>
@@ -2104,8 +2202,8 @@
         <w:t xml:space="preserve">. Veterinary Quarterly 37:31–42.</w:t>
       </w:r>
     </w:p>
-    <w:bookmarkEnd w:id="64"/>
-    <w:bookmarkStart w:id="66" w:name="ref-Donovan2020"/>
+    <w:bookmarkEnd w:id="66"/>
+    <w:bookmarkStart w:id="68" w:name="ref-Donovan2020"/>
     <w:p>
       <w:pPr>
         <w:pStyle w:val="Bibliography"/>
@@ -2125,7 +2223,7 @@
       <w:r>
         <w:t xml:space="preserve"> </w:t>
       </w:r>
-      <w:hyperlink r:id="rId65">
+      <w:hyperlink r:id="rId67">
         <w:r>
           <w:rPr>
             <w:rStyle w:val="Hyperlink"/>
@@ -2137,8 +2235,8 @@
         <w:t xml:space="preserve">. Communications Biology 3:124.</w:t>
       </w:r>
     </w:p>
-    <w:bookmarkEnd w:id="66"/>
-    <w:bookmarkStart w:id="68" w:name="ref-Zhao2014"/>
+    <w:bookmarkEnd w:id="68"/>
+    <w:bookmarkStart w:id="70" w:name="ref-Zhao2014"/>
     <w:p>
       <w:pPr>
         <w:pStyle w:val="Bibliography"/>
@@ -2158,7 +2256,7 @@
       <w:r>
         <w:t xml:space="preserve"> </w:t>
       </w:r>
-      <w:hyperlink r:id="rId67">
+      <w:hyperlink r:id="rId69">
         <w:r>
           <w:rPr>
             <w:rStyle w:val="Hyperlink"/>
@@ -2170,8 +2268,8 @@
         <w:t xml:space="preserve">. Virology 456-457:329–341.</w:t>
       </w:r>
     </w:p>
-    <w:bookmarkEnd w:id="68"/>
-    <w:bookmarkStart w:id="70" w:name="ref-Wolfrum2013"/>
+    <w:bookmarkEnd w:id="70"/>
+    <w:bookmarkStart w:id="72" w:name="ref-Wolfrum2013"/>
     <w:p>
       <w:pPr>
         <w:pStyle w:val="Bibliography"/>
@@ -2191,7 +2289,7 @@
       <w:r>
         <w:t xml:space="preserve"> </w:t>
       </w:r>
-      <w:hyperlink r:id="rId69">
+      <w:hyperlink r:id="rId71">
         <w:r>
           <w:rPr>
             <w:rStyle w:val="Hyperlink"/>
@@ -2203,8 +2301,8 @@
         <w:t xml:space="preserve">. Cell Microbiol 15:53–62.</w:t>
       </w:r>
     </w:p>
-    <w:bookmarkEnd w:id="70"/>
-    <w:bookmarkStart w:id="72" w:name="ref-Falvey1983"/>
+    <w:bookmarkEnd w:id="72"/>
+    <w:bookmarkStart w:id="74" w:name="ref-Falvey1983"/>
     <w:p>
       <w:pPr>
         <w:pStyle w:val="Bibliography"/>
@@ -2224,7 +2322,7 @@
       <w:r>
         <w:t xml:space="preserve"> </w:t>
       </w:r>
-      <w:hyperlink r:id="rId71">
+      <w:hyperlink r:id="rId73">
         <w:r>
           <w:rPr>
             <w:rStyle w:val="Hyperlink"/>
@@ -2236,8 +2334,8 @@
         <w:t xml:space="preserve">. Journal of Virology 45:185–191.</w:t>
       </w:r>
     </w:p>
-    <w:bookmarkEnd w:id="72"/>
-    <w:bookmarkStart w:id="74" w:name="ref-Djebali2012"/>
+    <w:bookmarkEnd w:id="74"/>
+    <w:bookmarkStart w:id="76" w:name="ref-Djebali2012"/>
     <w:p>
       <w:pPr>
         <w:pStyle w:val="Bibliography"/>
@@ -2257,7 +2355,7 @@
       <w:r>
         <w:t xml:space="preserve"> </w:t>
       </w:r>
-      <w:hyperlink r:id="rId73">
+      <w:hyperlink r:id="rId75">
         <w:r>
           <w:rPr>
             <w:rStyle w:val="Hyperlink"/>
@@ -2269,8 +2367,8 @@
         <w:t xml:space="preserve">. Nature 489:101–108.</w:t>
       </w:r>
     </w:p>
-    <w:bookmarkEnd w:id="74"/>
-    <w:bookmarkStart w:id="76" w:name="ref-Aboezz2019"/>
+    <w:bookmarkEnd w:id="76"/>
+    <w:bookmarkStart w:id="78" w:name="ref-Aboezz2019"/>
     <w:p>
       <w:pPr>
         <w:pStyle w:val="Bibliography"/>
@@ -2290,7 +2388,7 @@
       <w:r>
         <w:t xml:space="preserve"> </w:t>
       </w:r>
-      <w:hyperlink r:id="rId75">
+      <w:hyperlink r:id="rId77">
         <w:r>
           <w:rPr>
             <w:rStyle w:val="Hyperlink"/>
@@ -2302,8 +2400,8 @@
         <w:t xml:space="preserve">. Virus Research 263:47–54.</w:t>
       </w:r>
     </w:p>
-    <w:bookmarkEnd w:id="76"/>
-    <w:bookmarkStart w:id="78" w:name="ref-Pertea2016"/>
+    <w:bookmarkEnd w:id="78"/>
+    <w:bookmarkStart w:id="80" w:name="ref-Mahsoub2017"/>
     <w:p>
       <w:pPr>
         <w:pStyle w:val="Bibliography"/>
@@ -2318,12 +2416,63 @@
         <w:t xml:space="preserve">	</w:t>
       </w:r>
       <w:r>
+        <w:t xml:space="preserve">Mahsoub HM, Evans NP, Beach NM, Yuan L, Zimmerman K, Pierson FW. 2017.</w:t>
+      </w:r>
+      <w:r>
+        <w:t xml:space="preserve"> </w:t>
+      </w:r>
+      <w:hyperlink r:id="rId79">
+        <w:r>
+          <w:rPr>
+            <w:rStyle w:val="Hyperlink"/>
+          </w:rPr>
+          <w:t xml:space="preserve">Real-time</w:t>
+        </w:r>
+        <w:r>
+          <w:rPr>
+            <w:rStyle w:val="Hyperlink"/>
+          </w:rPr>
+          <w:t xml:space="preserve"> </w:t>
+        </w:r>
+        <w:r>
+          <w:rPr>
+            <w:rStyle w:val="Hyperlink"/>
+          </w:rPr>
+          <w:t xml:space="preserve">PCR</w:t>
+        </w:r>
+        <w:r>
+          <w:rPr>
+            <w:rStyle w:val="Hyperlink"/>
+          </w:rPr>
+          <w:t xml:space="preserve">-based infectivity assay for the titration of turkey hemorrhagic enteritis virus, an adenovirus, in live vaccines</w:t>
+        </w:r>
+      </w:hyperlink>
+      <w:r>
+        <w:t xml:space="preserve">. Journal of Virological Methods 239:42–49.</w:t>
+      </w:r>
+    </w:p>
+    <w:bookmarkEnd w:id="80"/>
+    <w:bookmarkStart w:id="82" w:name="ref-Pertea2016"/>
+    <w:p>
+      <w:pPr>
+        <w:pStyle w:val="Bibliography"/>
+      </w:pPr>
+      <w:r>
+        <w:t xml:space="preserve">24.</w:t>
+      </w:r>
+      <w:r>
+        <w:t xml:space="preserve"> </w:t>
+      </w:r>
+      <w:r>
+        <w:t xml:space="preserve">	</w:t>
+      </w:r>
+      <w:r>
         <w:t xml:space="preserve">Pertea M, Kim D, Pertea GM, Leek JT, Salzberg SL. 2016.</w:t>
       </w:r>
       <w:r>
         <w:t xml:space="preserve"> </w:t>
       </w:r>
-      <w:hyperlink r:id="rId77">
+      <w:hyperlink r:id="rId81">
         <w:r>
           <w:rPr>
             <w:rStyle w:val="Hyperlink"/>
@@ -2335,14 +2484,14 @@
         <w:t xml:space="preserve">. Nature Protocols 11:1650–1667.</w:t>
       </w:r>
     </w:p>
-    <w:bookmarkEnd w:id="78"/>
-    <w:bookmarkStart w:id="80" w:name="ref-FastQC"/>
+    <w:bookmarkEnd w:id="82"/>
+    <w:bookmarkStart w:id="84" w:name="ref-FastQC"/>
     <w:p>
       <w:pPr>
         <w:pStyle w:val="Bibliography"/>
       </w:pPr>
       <w:r>
-        <w:t xml:space="preserve">24.</w:t>
+        <w:t xml:space="preserve">25.</w:t>
       </w:r>
       <w:r>
         <w:t xml:space="preserve"> </w:t>
@@ -2356,7 +2505,7 @@
       <w:r>
         <w:t xml:space="preserve"> </w:t>
       </w:r>
-      <w:hyperlink r:id="rId79">
+      <w:hyperlink r:id="rId83">
         <w:r>
           <w:rPr>
             <w:rStyle w:val="Hyperlink"/>
@@ -2368,10 +2517,10 @@
         <w:t xml:space="preserve">.</w:t>
       </w:r>
     </w:p>
-    <w:bookmarkEnd w:id="80"/>
-    <w:bookmarkEnd w:id="81"/>
-    <w:bookmarkEnd w:id="82"/>
-    <w:bookmarkStart w:id="86" w:name="tables-and-figures"/>
+    <w:bookmarkEnd w:id="84"/>
+    <w:bookmarkEnd w:id="85"/>
+    <w:bookmarkEnd w:id="86"/>
+    <w:bookmarkStart w:id="96" w:name="tables-and-figures"/>
     <w:p>
       <w:pPr>
         <w:pStyle w:val="Heading2"/>
@@ -2389,18 +2538,18 @@
           <wp:inline>
             <wp:extent cx="5334000" cy="1775251"/>
             <wp:effectExtent b="0" l="0" r="0" t="0"/>
-            <wp:docPr descr="Fig.1" title="" id="84" name="Picture"/>
+            <wp:docPr descr="" title="" id="88" name="Picture"/>
             <a:graphic>
               <a:graphicData uri="http://schemas.openxmlformats.org/drawingml/2006/picture">
                 <pic:pic>
                   <pic:nvPicPr>
-                    <pic:cNvPr descr="results/thev_genomic_map.png" id="85" name="Picture"/>
+                    <pic:cNvPr descr="results/thev_genomic_map.png" id="89" name="Picture"/>
                     <pic:cNvPicPr>
                       <a:picLocks noChangeArrowheads="1" noChangeAspect="1"/>
                     </pic:cNvPicPr>
                   </pic:nvPicPr>
                   <pic:blipFill>
-                    <a:blip r:embed="rId83"/>
+                    <a:blip r:embed="rId87"/>
                     <a:stretch>
                       <a:fillRect/>
                     </a:stretch>
@@ -2426,9 +2575,11 @@
           </wp:inline>
         </w:drawing>
       </w:r>
-      <w:r>
-        <w:br/>
-      </w:r>
+    </w:p>
+    <w:p>
+      <w:pPr>
+        <w:pStyle w:val="BodyText"/>
+      </w:pPr>
       <w:r>
         <w:rPr>
           <w:bCs/>
@@ -2486,10 +2637,1578 @@
         <w:t xml:space="preserve">”</w:t>
       </w:r>
       <w:r>
-        <w:t xml:space="preserve">. Gene colored in light green is conserved in all but Atadenoviruses. The UXP (light blue) is an incomplete gene present in almost all AdVs. XXXXX add text to expalain region labels here or in the intro.</w:t>
-      </w:r>
-    </w:p>
-    <w:bookmarkEnd w:id="86"/>
+        <w:t xml:space="preserve">. Gene colored in light green is conserved in all but Atadenoviruses. The UXP (light blue) is an incomplete gene present in almost all AdVs. XXXXX add text to explain region labels here or in the introduction.</w:t>
+      </w:r>
+    </w:p>
+    <w:p>
+      <w:pPr>
+        <w:spacing w:before="0" w:after="60"/>
+        <w:keepNext/>
+        <w:jc w:val="start"/>
+        <w:pStyle w:val="caption"/>
+      </w:pPr>
+      <w:r>
+        <w:rPr>
+          <w:rFonts w:ascii="Calibri" w:hAnsi="Calibri"/>
+          <w:sz w:val="24"/>
+        </w:rPr>
+        <w:t xml:space="preserve">Table </w:t>
+      </w:r>
+      <w:r>
+        <w:fldChar w:fldCharType="begin" w:dirty="true"/>
+      </w:r>
+      <w:r>
+        <w:instrText xml:space="preserve" w:dirty="true"> SEQ Table \* ARABIC </w:instrText>
+      </w:r>
+      <w:r>
+        <w:fldChar w:fldCharType="separate" w:dirty="true"/>
+      </w:r>
+      <w:r>
+        <w:rPr>
+          <w:noProof/>
+          <w:rFonts w:ascii="Calibri" w:hAnsi="Calibri"/>
+          <w:sz w:val="24"/>
+        </w:rPr>
+        <w:t xml:space="default">1</w:t>
+      </w:r>
+      <w:r>
+        <w:fldChar w:fldCharType="end" w:dirty="true"/>
+      </w:r>
+      <w:r>
+        <w:rPr>
+          <w:rFonts w:ascii="Calibri" w:hAnsi="Calibri"/>
+          <w:sz w:val="24"/>
+        </w:rPr>
+        <w:t xml:space="preserve">: </w:t>
+      </w:r>
+      <w:r>
+        <w:rPr>
+          <w:b w:val="true"/>
+          <w:rFonts w:ascii="Calibri" w:hAnsi="Calibri"/>
+          <w:sz w:val="24"/>
+          <w:color w:val="333333"/>
+        </w:rPr>
+        <w:t xml:space="preserve">Table 1</w:t>
+      </w:r>
+    </w:p>
+    <w:p>
+      <w:pPr>
+        <w:spacing w:before="0" w:after="60"/>
+        <w:keepNext/>
+        <w:jc w:val="start"/>
+        <w:pStyle w:val="caption"/>
+      </w:pPr>
+      <w:r>
+        <w:rPr>
+          <w:rFonts w:ascii="Calibri" w:hAnsi="Calibri"/>
+          <w:sz w:val="20"/>
+          <w:color w:val="333333"/>
+        </w:rPr>
+        <w:t xml:space="default">Summary of sequence alignment metrics</w:t>
+      </w:r>
+    </w:p>
+    <w:tbl xmlns:w="http://schemas.openxmlformats.org/wordprocessingml/2006/main" xmlns:wp="http://schemas.openxmlformats.org/drawingml/2006/wordprocessingDrawing" xmlns:r="http://schemas.openxmlformats.org/officeDocument/2006/relationships" xmlns:w14="http://schemas.microsoft.com/office/word/2010/wordml">
+      <w:tblPr>
+        <w:tblCellMar>
+          <w:top w:w="0" w:type="dxa"/>
+          <w:bottom w:w="0" w:type="dxa"/>
+          <w:start w:w="60" w:type="dxa"/>
+          <w:end w:w="60" w:type="dxa"/>
+        </w:tblCellMar>
+        <w:tblW w:type="pct" w:w="100%"/>
+        <w:tblLook w:firstRow="0" w:lastRow="0" w:firstColumn="0" w:lastColumn="0" w:noHBand="0" w:noVBand="0"/>
+        <w:jc w:val="center"/>
+      </w:tblPr>
+      <w:tr>
+        <w:trPr>
+          <w:cantSplit/>
+          <w:tblHeader/>
+        </w:trPr>
+        <w:tc>
+          <w:tcPr>
+            <w:tcBorders>
+              <w:top w:val="single" w:sz="16" w:space="0" w:color="D3D3D3"/>
+              <w:bottom w:val="single" w:sz="16" w:space="0" w:color="D3D3D3"/>
+              <w:start w:val="single" w:space="0" w:color="D3D3D3"/>
+              <w:end w:val="single" w:space="0" w:color="D3D3D3"/>
+            </w:tcBorders>
+          </w:tcPr>
+          <w:p>
+            <w:pPr>
+              <w:spacing w:before="0" w:after="60"/>
+              <w:keepNext/>
+              <w:jc w:val="start"/>
+            </w:pPr>
+            <w:r>
+              <w:rPr>
+                <w:rFonts w:ascii="Calibri" w:hAnsi="Calibri"/>
+                <w:sz w:val="20"/>
+              </w:rPr>
+              <w:t xml:space="preserve">Metric</w:t>
+            </w:r>
+          </w:p>
+        </w:tc>
+        <w:tc>
+          <w:tcPr>
+            <w:tcBorders>
+              <w:top w:val="single" w:sz="16" w:space="0" w:color="D3D3D3"/>
+              <w:bottom w:val="single" w:sz="16" w:space="0" w:color="D3D3D3"/>
+              <w:start w:val="single" w:space="0" w:color="D3D3D3"/>
+            </w:tcBorders>
+          </w:tcPr>
+          <w:p>
+            <w:pPr>
+              <w:spacing w:before="0" w:after="60"/>
+              <w:keepNext/>
+              <w:jc w:val="start"/>
+            </w:pPr>
+            <w:r>
+              <w:rPr>
+                <w:rFonts w:ascii="Calibri" w:hAnsi="Calibri"/>
+                <w:sz w:val="20"/>
+              </w:rPr>
+              <w:t xml:space="default">4h.p.i</w:t>
+            </w:r>
+          </w:p>
+        </w:tc>
+        <w:tc>
+          <w:tcPr>
+            <w:tcBorders>
+              <w:top w:val="single" w:sz="16" w:space="0" w:color="D3D3D3"/>
+              <w:bottom w:val="single" w:sz="16" w:space="0" w:color="D3D3D3"/>
+            </w:tcBorders>
+          </w:tcPr>
+          <w:p>
+            <w:pPr>
+              <w:spacing w:before="0" w:after="60"/>
+              <w:keepNext/>
+              <w:jc w:val="end"/>
+            </w:pPr>
+            <w:r>
+              <w:rPr>
+                <w:rFonts w:ascii="Calibri" w:hAnsi="Calibri"/>
+                <w:sz w:val="20"/>
+              </w:rPr>
+              <w:t xml:space="default">12h.p.i</w:t>
+            </w:r>
+          </w:p>
+        </w:tc>
+        <w:tc>
+          <w:tcPr>
+            <w:tcBorders>
+              <w:top w:val="single" w:sz="16" w:space="0" w:color="D3D3D3"/>
+              <w:bottom w:val="single" w:sz="16" w:space="0" w:color="D3D3D3"/>
+            </w:tcBorders>
+          </w:tcPr>
+          <w:p>
+            <w:pPr>
+              <w:spacing w:before="0" w:after="60"/>
+              <w:keepNext/>
+              <w:jc w:val="end"/>
+            </w:pPr>
+            <w:r>
+              <w:rPr>
+                <w:rFonts w:ascii="Calibri" w:hAnsi="Calibri"/>
+                <w:sz w:val="20"/>
+              </w:rPr>
+              <w:t xml:space="default">24h.p.i</w:t>
+            </w:r>
+          </w:p>
+        </w:tc>
+        <w:tc>
+          <w:tcPr>
+            <w:tcBorders>
+              <w:top w:val="single" w:sz="16" w:space="0" w:color="D3D3D3"/>
+              <w:bottom w:val="single" w:sz="16" w:space="0" w:color="D3D3D3"/>
+            </w:tcBorders>
+          </w:tcPr>
+          <w:p>
+            <w:pPr>
+              <w:spacing w:before="0" w:after="60"/>
+              <w:keepNext/>
+              <w:jc w:val="end"/>
+            </w:pPr>
+            <w:r>
+              <w:rPr>
+                <w:rFonts w:ascii="Calibri" w:hAnsi="Calibri"/>
+                <w:sz w:val="20"/>
+              </w:rPr>
+              <w:t xml:space="default">72h.p.i</w:t>
+            </w:r>
+          </w:p>
+        </w:tc>
+        <w:tc>
+          <w:tcPr>
+            <w:tcBorders>
+              <w:top w:val="single" w:sz="16" w:space="0" w:color="D3D3D3"/>
+              <w:bottom w:val="single" w:sz="16" w:space="0" w:color="D3D3D3"/>
+              <w:end w:val="single" w:space="0" w:color="D3D3D3"/>
+            </w:tcBorders>
+          </w:tcPr>
+          <w:p>
+            <w:pPr>
+              <w:spacing w:before="0" w:after="60"/>
+              <w:keepNext/>
+              <w:jc w:val="end"/>
+            </w:pPr>
+            <w:r>
+              <w:rPr>
+                <w:rFonts w:ascii="Calibri" w:hAnsi="Calibri"/>
+                <w:sz w:val="20"/>
+              </w:rPr>
+              <w:t xml:space="default">Total</w:t>
+            </w:r>
+          </w:p>
+        </w:tc>
+      </w:tr>
+      <w:tr>
+        <w:trPr>
+          <w:cantSplit/>
+        </w:trPr>
+        <w:tc>
+          <w:tcPr>
+            <w:tcBorders>
+              <w:top w:val="single" w:space="0" w:color="D3D3D3"/>
+              <w:bottom w:val="single" w:space="0" w:color="D3D3D3"/>
+              <w:start w:val="single" w:space="0" w:color="D3D3D3"/>
+              <w:end w:val="single" w:space="0" w:color="D3D3D3"/>
+            </w:tcBorders>
+          </w:tcPr>
+          <w:p>
+            <w:pPr>
+              <w:spacing w:before="0" w:after="60"/>
+              <w:keepNext/>
+              <w:jc w:val="start"/>
+            </w:pPr>
+            <w:r>
+              <w:rPr>
+                <w:rFonts w:ascii="Calibri" w:hAnsi="Calibri"/>
+                <w:sz w:val="20"/>
+              </w:rPr>
+              <w:t xml:space="default">Total reads</w:t>
+            </w:r>
+          </w:p>
+        </w:tc>
+        <w:tc>
+          <w:tcPr>
+            <w:tcBorders>
+              <w:top w:val="single" w:space="0" w:color="D3D3D3"/>
+              <w:bottom w:val="single" w:space="0" w:color="D3D3D3"/>
+              <w:start w:val="single" w:space="0" w:color="D3D3D3"/>
+              <w:end w:val="single" w:space="0" w:color="D3D3D3"/>
+            </w:tcBorders>
+          </w:tcPr>
+          <w:p>
+            <w:pPr>
+              <w:spacing w:before="0" w:after="60"/>
+              <w:keepNext/>
+              <w:jc w:val="start"/>
+            </w:pPr>
+            <w:r>
+              <w:rPr>
+                <w:rFonts w:ascii="Calibri" w:hAnsi="Calibri"/>
+                <w:sz w:val="20"/>
+              </w:rPr>
+              <w:t xml:space="default">126695286</w:t>
+            </w:r>
+          </w:p>
+        </w:tc>
+        <w:tc>
+          <w:tcPr>
+            <w:tcBorders>
+              <w:top w:val="single" w:space="0" w:color="D3D3D3"/>
+              <w:bottom w:val="single" w:space="0" w:color="D3D3D3"/>
+              <w:start w:val="single" w:space="0" w:color="D3D3D3"/>
+              <w:end w:val="single" w:space="0" w:color="D3D3D3"/>
+            </w:tcBorders>
+          </w:tcPr>
+          <w:p>
+            <w:pPr>
+              <w:spacing w:before="0" w:after="60"/>
+              <w:keepNext/>
+              <w:jc w:val="end"/>
+            </w:pPr>
+            <w:r>
+              <w:rPr>
+                <w:rFonts w:ascii="Calibri" w:hAnsi="Calibri"/>
+                <w:sz w:val="20"/>
+              </w:rPr>
+              <w:t xml:space="default">80695250</w:t>
+            </w:r>
+          </w:p>
+        </w:tc>
+        <w:tc>
+          <w:tcPr>
+            <w:tcBorders>
+              <w:top w:val="single" w:space="0" w:color="D3D3D3"/>
+              <w:bottom w:val="single" w:space="0" w:color="D3D3D3"/>
+              <w:start w:val="single" w:space="0" w:color="D3D3D3"/>
+              <w:end w:val="single" w:space="0" w:color="D3D3D3"/>
+            </w:tcBorders>
+          </w:tcPr>
+          <w:p>
+            <w:pPr>
+              <w:spacing w:before="0" w:after="60"/>
+              <w:keepNext/>
+              <w:jc w:val="end"/>
+            </w:pPr>
+            <w:r>
+              <w:rPr>
+                <w:rFonts w:ascii="Calibri" w:hAnsi="Calibri"/>
+                <w:sz w:val="20"/>
+              </w:rPr>
+              <w:t xml:space="default">127866596</w:t>
+            </w:r>
+          </w:p>
+        </w:tc>
+        <w:tc>
+          <w:tcPr>
+            <w:tcBorders>
+              <w:top w:val="single" w:space="0" w:color="D3D3D3"/>
+              <w:bottom w:val="single" w:space="0" w:color="D3D3D3"/>
+              <w:start w:val="single" w:space="0" w:color="D3D3D3"/>
+              <w:end w:val="single" w:space="0" w:color="D3D3D3"/>
+            </w:tcBorders>
+          </w:tcPr>
+          <w:p>
+            <w:pPr>
+              <w:spacing w:before="0" w:after="60"/>
+              <w:keepNext/>
+              <w:jc w:val="end"/>
+            </w:pPr>
+            <w:r>
+              <w:rPr>
+                <w:rFonts w:ascii="Calibri" w:hAnsi="Calibri"/>
+                <w:sz w:val="20"/>
+              </w:rPr>
+              <w:t xml:space="default">123054750</w:t>
+            </w:r>
+          </w:p>
+        </w:tc>
+        <w:tc>
+          <w:tcPr>
+            <w:tcBorders>
+              <w:top w:val="single" w:space="0" w:color="D3D3D3"/>
+              <w:bottom w:val="single" w:space="0" w:color="D3D3D3"/>
+              <w:start w:val="single" w:space="0" w:color="D3D3D3"/>
+              <w:end w:val="single" w:space="0" w:color="D3D3D3"/>
+            </w:tcBorders>
+          </w:tcPr>
+          <w:p>
+            <w:pPr>
+              <w:spacing w:before="0" w:after="60"/>
+              <w:keepNext/>
+              <w:jc w:val="end"/>
+            </w:pPr>
+            <w:r>
+              <w:rPr>
+                <w:rFonts w:ascii="Calibri" w:hAnsi="Calibri"/>
+                <w:sz w:val="20"/>
+              </w:rPr>
+              <w:t xml:space="default">458.31M</w:t>
+            </w:r>
+          </w:p>
+        </w:tc>
+      </w:tr>
+      <w:tr>
+        <w:trPr>
+          <w:cantSplit/>
+        </w:trPr>
+        <w:tc>
+          <w:tcPr>
+            <w:tcBorders>
+              <w:top w:val="single" w:space="0" w:color="D3D3D3"/>
+              <w:bottom w:val="single" w:space="0" w:color="D3D3D3"/>
+              <w:start w:val="single" w:space="0" w:color="D3D3D3"/>
+              <w:end w:val="single" w:space="0" w:color="D3D3D3"/>
+            </w:tcBorders>
+          </w:tcPr>
+          <w:p>
+            <w:pPr>
+              <w:spacing w:before="0" w:after="60"/>
+              <w:keepNext/>
+              <w:jc w:val="start"/>
+            </w:pPr>
+            <w:r>
+              <w:rPr>
+                <w:rFonts w:ascii="Calibri" w:hAnsi="Calibri"/>
+                <w:sz w:val="20"/>
+              </w:rPr>
+              <w:t xml:space="default">Mapped (Host)</w:t>
+            </w:r>
+          </w:p>
+        </w:tc>
+        <w:tc>
+          <w:tcPr>
+            <w:tcBorders>
+              <w:top w:val="single" w:space="0" w:color="D3D3D3"/>
+              <w:bottom w:val="single" w:space="0" w:color="D3D3D3"/>
+              <w:start w:val="single" w:space="0" w:color="D3D3D3"/>
+              <w:end w:val="single" w:space="0" w:color="D3D3D3"/>
+            </w:tcBorders>
+          </w:tcPr>
+          <w:p>
+            <w:pPr>
+              <w:spacing w:before="0" w:after="60"/>
+              <w:keepNext/>
+              <w:jc w:val="start"/>
+            </w:pPr>
+            <w:r>
+              <w:rPr>
+                <w:rFonts w:ascii="Calibri" w:hAnsi="Calibri"/>
+                <w:sz w:val="20"/>
+              </w:rPr>
+              <w:t xml:space="default">103933966 (82.0346%)</w:t>
+            </w:r>
+          </w:p>
+        </w:tc>
+        <w:tc>
+          <w:tcPr>
+            <w:tcBorders>
+              <w:top w:val="single" w:space="0" w:color="D3D3D3"/>
+              <w:bottom w:val="single" w:space="0" w:color="D3D3D3"/>
+              <w:start w:val="single" w:space="0" w:color="D3D3D3"/>
+              <w:end w:val="single" w:space="0" w:color="D3D3D3"/>
+            </w:tcBorders>
+          </w:tcPr>
+          <w:p>
+            <w:pPr>
+              <w:spacing w:before="0" w:after="60"/>
+              <w:keepNext/>
+              <w:jc w:val="end"/>
+            </w:pPr>
+            <w:r>
+              <w:rPr>
+                <w:rFonts w:ascii="Calibri" w:hAnsi="Calibri"/>
+                <w:sz w:val="20"/>
+              </w:rPr>
+              <w:t xml:space="default">67869245 (84.1056%)</w:t>
+            </w:r>
+          </w:p>
+        </w:tc>
+        <w:tc>
+          <w:tcPr>
+            <w:tcBorders>
+              <w:top w:val="single" w:space="0" w:color="D3D3D3"/>
+              <w:bottom w:val="single" w:space="0" w:color="D3D3D3"/>
+              <w:start w:val="single" w:space="0" w:color="D3D3D3"/>
+              <w:end w:val="single" w:space="0" w:color="D3D3D3"/>
+            </w:tcBorders>
+          </w:tcPr>
+          <w:p>
+            <w:pPr>
+              <w:spacing w:before="0" w:after="60"/>
+              <w:keepNext/>
+              <w:jc w:val="end"/>
+            </w:pPr>
+            <w:r>
+              <w:rPr>
+                <w:rFonts w:ascii="Calibri" w:hAnsi="Calibri"/>
+                <w:sz w:val="20"/>
+              </w:rPr>
+              <w:t xml:space="default">106081769 (82.9628%)</w:t>
+            </w:r>
+          </w:p>
+        </w:tc>
+        <w:tc>
+          <w:tcPr>
+            <w:tcBorders>
+              <w:top w:val="single" w:space="0" w:color="D3D3D3"/>
+              <w:bottom w:val="single" w:space="0" w:color="D3D3D3"/>
+              <w:start w:val="single" w:space="0" w:color="D3D3D3"/>
+              <w:end w:val="single" w:space="0" w:color="D3D3D3"/>
+            </w:tcBorders>
+          </w:tcPr>
+          <w:p>
+            <w:pPr>
+              <w:spacing w:before="0" w:after="60"/>
+              <w:keepNext/>
+              <w:jc w:val="end"/>
+            </w:pPr>
+            <w:r>
+              <w:rPr>
+                <w:rFonts w:ascii="Calibri" w:hAnsi="Calibri"/>
+                <w:sz w:val="20"/>
+              </w:rPr>
+              <w:t xml:space="default">83763475 (68.0701%)</w:t>
+            </w:r>
+          </w:p>
+        </w:tc>
+        <w:tc>
+          <w:tcPr>
+            <w:tcBorders>
+              <w:top w:val="single" w:space="0" w:color="D3D3D3"/>
+              <w:bottom w:val="single" w:space="0" w:color="D3D3D3"/>
+              <w:start w:val="single" w:space="0" w:color="D3D3D3"/>
+              <w:end w:val="single" w:space="0" w:color="D3D3D3"/>
+            </w:tcBorders>
+          </w:tcPr>
+          <w:p>
+            <w:pPr>
+              <w:spacing w:before="0" w:after="60"/>
+              <w:keepNext/>
+              <w:jc w:val="end"/>
+            </w:pPr>
+            <w:r>
+              <w:rPr>
+                <w:rFonts w:ascii="Calibri" w:hAnsi="Calibri"/>
+                <w:sz w:val="20"/>
+              </w:rPr>
+              <w:t xml:space="default">361.65M</w:t>
+            </w:r>
+          </w:p>
+        </w:tc>
+      </w:tr>
+      <w:tr>
+        <w:trPr>
+          <w:cantSplit/>
+        </w:trPr>
+        <w:tc>
+          <w:tcPr>
+            <w:tcBorders>
+              <w:top w:val="single" w:space="0" w:color="D3D3D3"/>
+              <w:bottom w:val="single" w:space="0" w:color="D3D3D3"/>
+              <w:start w:val="single" w:space="0" w:color="D3D3D3"/>
+              <w:end w:val="single" w:space="0" w:color="D3D3D3"/>
+            </w:tcBorders>
+          </w:tcPr>
+          <w:p>
+            <w:pPr>
+              <w:spacing w:before="0" w:after="60"/>
+              <w:keepNext/>
+              <w:jc w:val="start"/>
+            </w:pPr>
+            <w:r>
+              <w:rPr>
+                <w:rFonts w:ascii="Calibri" w:hAnsi="Calibri"/>
+                <w:sz w:val="20"/>
+              </w:rPr>
+              <w:t xml:space="default">Mapped (THEV)</w:t>
+            </w:r>
+          </w:p>
+        </w:tc>
+        <w:tc>
+          <w:tcPr>
+            <w:tcBorders>
+              <w:top w:val="single" w:space="0" w:color="D3D3D3"/>
+              <w:bottom w:val="single" w:space="0" w:color="D3D3D3"/>
+              <w:start w:val="single" w:space="0" w:color="D3D3D3"/>
+              <w:end w:val="single" w:space="0" w:color="D3D3D3"/>
+            </w:tcBorders>
+          </w:tcPr>
+          <w:p>
+            <w:pPr>
+              <w:spacing w:before="0" w:after="60"/>
+              <w:keepNext/>
+              <w:jc w:val="start"/>
+            </w:pPr>
+            <w:r>
+              <w:rPr>
+                <w:rFonts w:ascii="Calibri" w:hAnsi="Calibri"/>
+                <w:sz w:val="20"/>
+              </w:rPr>
+              <w:t xml:space="default">432 (3e-04%)</w:t>
+            </w:r>
+          </w:p>
+        </w:tc>
+        <w:tc>
+          <w:tcPr>
+            <w:tcBorders>
+              <w:top w:val="single" w:space="0" w:color="D3D3D3"/>
+              <w:bottom w:val="single" w:space="0" w:color="D3D3D3"/>
+              <w:start w:val="single" w:space="0" w:color="D3D3D3"/>
+              <w:end w:val="single" w:space="0" w:color="D3D3D3"/>
+            </w:tcBorders>
+          </w:tcPr>
+          <w:p>
+            <w:pPr>
+              <w:spacing w:before="0" w:after="60"/>
+              <w:keepNext/>
+              <w:jc w:val="end"/>
+            </w:pPr>
+            <w:r>
+              <w:rPr>
+                <w:rFonts w:ascii="Calibri" w:hAnsi="Calibri"/>
+                <w:sz w:val="20"/>
+              </w:rPr>
+              <w:t xml:space="default">6702 (0.0083%)</w:t>
+            </w:r>
+          </w:p>
+        </w:tc>
+        <w:tc>
+          <w:tcPr>
+            <w:tcBorders>
+              <w:top w:val="single" w:space="0" w:color="D3D3D3"/>
+              <w:bottom w:val="single" w:space="0" w:color="D3D3D3"/>
+              <w:start w:val="single" w:space="0" w:color="D3D3D3"/>
+              <w:end w:val="single" w:space="0" w:color="D3D3D3"/>
+            </w:tcBorders>
+          </w:tcPr>
+          <w:p>
+            <w:pPr>
+              <w:spacing w:before="0" w:after="60"/>
+              <w:keepNext/>
+              <w:jc w:val="end"/>
+            </w:pPr>
+            <w:r>
+              <w:rPr>
+                <w:rFonts w:ascii="Calibri" w:hAnsi="Calibri"/>
+                <w:sz w:val="20"/>
+              </w:rPr>
+              <w:t xml:space="default">1183571 (0.9256%)</w:t>
+            </w:r>
+          </w:p>
+        </w:tc>
+        <w:tc>
+          <w:tcPr>
+            <w:tcBorders>
+              <w:top w:val="single" w:space="0" w:color="D3D3D3"/>
+              <w:bottom w:val="single" w:space="0" w:color="D3D3D3"/>
+              <w:start w:val="single" w:space="0" w:color="D3D3D3"/>
+              <w:end w:val="single" w:space="0" w:color="D3D3D3"/>
+            </w:tcBorders>
+          </w:tcPr>
+          <w:p>
+            <w:pPr>
+              <w:spacing w:before="0" w:after="60"/>
+              <w:keepNext/>
+              <w:jc w:val="end"/>
+            </w:pPr>
+            <w:r>
+              <w:rPr>
+                <w:rFonts w:ascii="Calibri" w:hAnsi="Calibri"/>
+                <w:sz w:val="20"/>
+              </w:rPr>
+              <w:t xml:space="default">16885608 (13.722%)</w:t>
+            </w:r>
+          </w:p>
+        </w:tc>
+        <w:tc>
+          <w:tcPr>
+            <w:tcBorders>
+              <w:top w:val="single" w:space="0" w:color="D3D3D3"/>
+              <w:bottom w:val="single" w:space="0" w:color="D3D3D3"/>
+              <w:start w:val="single" w:space="0" w:color="D3D3D3"/>
+              <w:end w:val="single" w:space="0" w:color="D3D3D3"/>
+            </w:tcBorders>
+          </w:tcPr>
+          <w:p>
+            <w:pPr>
+              <w:spacing w:before="0" w:after="60"/>
+              <w:keepNext/>
+              <w:jc w:val="end"/>
+            </w:pPr>
+            <w:r>
+              <w:rPr>
+                <w:rFonts w:ascii="Calibri" w:hAnsi="Calibri"/>
+                <w:sz w:val="20"/>
+              </w:rPr>
+              <w:t xml:space="default">18.08M</w:t>
+            </w:r>
+          </w:p>
+        </w:tc>
+      </w:tr>
+      <w:tr>
+        <w:trPr>
+          <w:cantSplit/>
+        </w:trPr>
+        <w:tc>
+          <w:tcPr>
+            <w:tcBorders>
+              <w:top w:val="single" w:space="0" w:color="D3D3D3"/>
+              <w:bottom w:val="single" w:space="0" w:color="D3D3D3"/>
+              <w:start w:val="single" w:space="0" w:color="D3D3D3"/>
+              <w:end w:val="single" w:space="0" w:color="D3D3D3"/>
+            </w:tcBorders>
+          </w:tcPr>
+          <w:p>
+            <w:pPr>
+              <w:spacing w:before="0" w:after="60"/>
+              <w:keepNext/>
+              <w:jc w:val="start"/>
+            </w:pPr>
+            <w:r>
+              <w:rPr>
+                <w:rFonts w:ascii="Calibri" w:hAnsi="Calibri"/>
+                <w:sz w:val="20"/>
+              </w:rPr>
+              <w:t xml:space="default">Splice junctions</w:t>
+            </w:r>
+          </w:p>
+        </w:tc>
+        <w:tc>
+          <w:tcPr>
+            <w:tcBorders>
+              <w:top w:val="single" w:space="0" w:color="D3D3D3"/>
+              <w:bottom w:val="single" w:space="0" w:color="D3D3D3"/>
+              <w:start w:val="single" w:space="0" w:color="D3D3D3"/>
+              <w:end w:val="single" w:space="0" w:color="D3D3D3"/>
+            </w:tcBorders>
+          </w:tcPr>
+          <w:p>
+            <w:pPr>
+              <w:spacing w:before="0" w:after="60"/>
+              <w:keepNext/>
+              <w:jc w:val="start"/>
+            </w:pPr>
+            <w:r>
+              <w:rPr>
+                <w:rFonts w:ascii="Calibri" w:hAnsi="Calibri"/>
+                <w:sz w:val="20"/>
+              </w:rPr>
+              <w:t xml:space="default">13</w:t>
+            </w:r>
+          </w:p>
+        </w:tc>
+        <w:tc>
+          <w:tcPr>
+            <w:tcBorders>
+              <w:top w:val="single" w:space="0" w:color="D3D3D3"/>
+              <w:bottom w:val="single" w:space="0" w:color="D3D3D3"/>
+              <w:start w:val="single" w:space="0" w:color="D3D3D3"/>
+              <w:end w:val="single" w:space="0" w:color="D3D3D3"/>
+            </w:tcBorders>
+          </w:tcPr>
+          <w:p>
+            <w:pPr>
+              <w:spacing w:before="0" w:after="60"/>
+              <w:keepNext/>
+              <w:jc w:val="end"/>
+            </w:pPr>
+            <w:r>
+              <w:rPr>
+                <w:rFonts w:ascii="Calibri" w:hAnsi="Calibri"/>
+                <w:sz w:val="20"/>
+              </w:rPr>
+              <w:t xml:space="default">42</w:t>
+            </w:r>
+          </w:p>
+        </w:tc>
+        <w:tc>
+          <w:tcPr>
+            <w:tcBorders>
+              <w:top w:val="single" w:space="0" w:color="D3D3D3"/>
+              <w:bottom w:val="single" w:space="0" w:color="D3D3D3"/>
+              <w:start w:val="single" w:space="0" w:color="D3D3D3"/>
+              <w:end w:val="single" w:space="0" w:color="D3D3D3"/>
+            </w:tcBorders>
+          </w:tcPr>
+          <w:p>
+            <w:pPr>
+              <w:spacing w:before="0" w:after="60"/>
+              <w:keepNext/>
+              <w:jc w:val="end"/>
+            </w:pPr>
+            <w:r>
+              <w:rPr>
+                <w:rFonts w:ascii="Calibri" w:hAnsi="Calibri"/>
+                <w:sz w:val="20"/>
+              </w:rPr>
+              <w:t xml:space="default">245</w:t>
+            </w:r>
+          </w:p>
+        </w:tc>
+        <w:tc>
+          <w:tcPr>
+            <w:tcBorders>
+              <w:top w:val="single" w:space="0" w:color="D3D3D3"/>
+              <w:bottom w:val="single" w:space="0" w:color="D3D3D3"/>
+              <w:start w:val="single" w:space="0" w:color="D3D3D3"/>
+              <w:end w:val="single" w:space="0" w:color="D3D3D3"/>
+            </w:tcBorders>
+          </w:tcPr>
+          <w:p>
+            <w:pPr>
+              <w:spacing w:before="0" w:after="60"/>
+              <w:keepNext/>
+              <w:jc w:val="end"/>
+            </w:pPr>
+            <w:r>
+              <w:rPr>
+                <w:rFonts w:ascii="Calibri" w:hAnsi="Calibri"/>
+                <w:sz w:val="20"/>
+              </w:rPr>
+              <w:t xml:space="default">2559</w:t>
+            </w:r>
+          </w:p>
+        </w:tc>
+        <w:tc>
+          <w:tcPr>
+            <w:tcBorders>
+              <w:top w:val="single" w:space="0" w:color="D3D3D3"/>
+              <w:bottom w:val="single" w:space="0" w:color="D3D3D3"/>
+              <w:start w:val="single" w:space="0" w:color="D3D3D3"/>
+              <w:end w:val="single" w:space="0" w:color="D3D3D3"/>
+            </w:tcBorders>
+          </w:tcPr>
+          <w:p>
+            <w:pPr>
+              <w:spacing w:before="0" w:after="60"/>
+              <w:keepNext/>
+              <w:jc w:val="end"/>
+            </w:pPr>
+            <w:r>
+              <w:rPr>
+                <w:rFonts w:ascii="Calibri" w:hAnsi="Calibri"/>
+                <w:sz w:val="20"/>
+              </w:rPr>
+              <w:t xml:space="default">2.86K</w:t>
+            </w:r>
+          </w:p>
+        </w:tc>
+      </w:tr>
+      <w:tr>
+        <w:trPr>
+          <w:cantSplit/>
+        </w:trPr>
+        <w:tc>
+          <w:tcPr>
+            <w:tcBorders>
+              <w:top w:val="single" w:space="0" w:color="D3D3D3"/>
+              <w:bottom w:val="single" w:space="0" w:color="D3D3D3"/>
+              <w:start w:val="single" w:space="0" w:color="D3D3D3"/>
+              <w:end w:val="single" w:space="0" w:color="D3D3D3"/>
+            </w:tcBorders>
+          </w:tcPr>
+          <w:p>
+            <w:pPr>
+              <w:spacing w:before="0" w:after="60"/>
+              <w:keepNext/>
+              <w:jc w:val="start"/>
+            </w:pPr>
+            <w:r>
+              <w:rPr>
+                <w:rFonts w:ascii="Calibri" w:hAnsi="Calibri"/>
+                <w:sz w:val="20"/>
+              </w:rPr>
+              <w:t xml:space="default">Junction coverage &gt;= 1 read</w:t>
+            </w:r>
+          </w:p>
+        </w:tc>
+        <w:tc>
+          <w:tcPr>
+            <w:tcBorders>
+              <w:top w:val="single" w:space="0" w:color="D3D3D3"/>
+              <w:bottom w:val="single" w:space="0" w:color="D3D3D3"/>
+              <w:start w:val="single" w:space="0" w:color="D3D3D3"/>
+              <w:end w:val="single" w:space="0" w:color="D3D3D3"/>
+            </w:tcBorders>
+          </w:tcPr>
+          <w:p>
+            <w:pPr>
+              <w:spacing w:before="0" w:after="60"/>
+              <w:keepNext/>
+              <w:jc w:val="start"/>
+            </w:pPr>
+            <w:r>
+              <w:rPr>
+                <w:rFonts w:ascii="Calibri" w:hAnsi="Calibri"/>
+                <w:sz w:val="20"/>
+              </w:rPr>
+              <w:t xml:space="default">35</w:t>
+            </w:r>
+          </w:p>
+        </w:tc>
+        <w:tc>
+          <w:tcPr>
+            <w:tcBorders>
+              <w:top w:val="single" w:space="0" w:color="D3D3D3"/>
+              <w:bottom w:val="single" w:space="0" w:color="D3D3D3"/>
+              <w:start w:val="single" w:space="0" w:color="D3D3D3"/>
+              <w:end w:val="single" w:space="0" w:color="D3D3D3"/>
+            </w:tcBorders>
+          </w:tcPr>
+          <w:p>
+            <w:pPr>
+              <w:spacing w:before="0" w:after="60"/>
+              <w:keepNext/>
+              <w:jc w:val="end"/>
+            </w:pPr>
+            <w:r>
+              <w:rPr>
+                <w:rFonts w:ascii="Calibri" w:hAnsi="Calibri"/>
+                <w:sz w:val="20"/>
+              </w:rPr>
+              <w:t xml:space="default">605</w:t>
+            </w:r>
+          </w:p>
+        </w:tc>
+        <w:tc>
+          <w:tcPr>
+            <w:tcBorders>
+              <w:top w:val="single" w:space="0" w:color="D3D3D3"/>
+              <w:bottom w:val="single" w:space="0" w:color="D3D3D3"/>
+              <w:start w:val="single" w:space="0" w:color="D3D3D3"/>
+              <w:end w:val="single" w:space="0" w:color="D3D3D3"/>
+            </w:tcBorders>
+          </w:tcPr>
+          <w:p>
+            <w:pPr>
+              <w:spacing w:before="0" w:after="60"/>
+              <w:keepNext/>
+              <w:jc w:val="end"/>
+            </w:pPr>
+            <w:r>
+              <w:rPr>
+                <w:rFonts w:ascii="Calibri" w:hAnsi="Calibri"/>
+                <w:sz w:val="20"/>
+              </w:rPr>
+              <w:t xml:space="default">115076</w:t>
+            </w:r>
+          </w:p>
+        </w:tc>
+        <w:tc>
+          <w:tcPr>
+            <w:tcBorders>
+              <w:top w:val="single" w:space="0" w:color="D3D3D3"/>
+              <w:bottom w:val="single" w:space="0" w:color="D3D3D3"/>
+              <w:start w:val="single" w:space="0" w:color="D3D3D3"/>
+              <w:end w:val="single" w:space="0" w:color="D3D3D3"/>
+            </w:tcBorders>
+          </w:tcPr>
+          <w:p>
+            <w:pPr>
+              <w:spacing w:before="0" w:after="60"/>
+              <w:keepNext/>
+              <w:jc w:val="end"/>
+            </w:pPr>
+            <w:r>
+              <w:rPr>
+                <w:rFonts w:ascii="Calibri" w:hAnsi="Calibri"/>
+                <w:sz w:val="20"/>
+              </w:rPr>
+              <w:t xml:space="default">2136638</w:t>
+            </w:r>
+          </w:p>
+        </w:tc>
+        <w:tc>
+          <w:tcPr>
+            <w:tcBorders>
+              <w:top w:val="single" w:space="0" w:color="D3D3D3"/>
+              <w:bottom w:val="single" w:space="0" w:color="D3D3D3"/>
+              <w:start w:val="single" w:space="0" w:color="D3D3D3"/>
+              <w:end w:val="single" w:space="0" w:color="D3D3D3"/>
+            </w:tcBorders>
+          </w:tcPr>
+          <w:p>
+            <w:pPr>
+              <w:spacing w:before="0" w:after="60"/>
+              <w:keepNext/>
+              <w:jc w:val="end"/>
+            </w:pPr>
+            <w:r>
+              <w:rPr>
+                <w:rFonts w:ascii="Calibri" w:hAnsi="Calibri"/>
+                <w:sz w:val="20"/>
+              </w:rPr>
+              <w:t xml:space="default">2.25M</w:t>
+            </w:r>
+          </w:p>
+        </w:tc>
+      </w:tr>
+      <w:tr>
+        <w:trPr>
+          <w:cantSplit/>
+        </w:trPr>
+        <w:tc>
+          <w:tcPr>
+            <w:tcBorders>
+              <w:top w:val="single" w:space="0" w:color="D3D3D3"/>
+              <w:bottom w:val="single" w:space="0" w:color="D3D3D3"/>
+              <w:start w:val="single" w:space="0" w:color="D3D3D3"/>
+              <w:end w:val="single" w:space="0" w:color="D3D3D3"/>
+            </w:tcBorders>
+          </w:tcPr>
+          <w:p>
+            <w:pPr>
+              <w:spacing w:before="0" w:after="60"/>
+              <w:keepNext/>
+              <w:jc w:val="start"/>
+            </w:pPr>
+            <w:r>
+              <w:rPr>
+                <w:rFonts w:ascii="Calibri" w:hAnsi="Calibri"/>
+                <w:sz w:val="20"/>
+              </w:rPr>
+              <w:t xml:space="default">Junction coverage &gt;= 10 reads</w:t>
+            </w:r>
+          </w:p>
+        </w:tc>
+        <w:tc>
+          <w:tcPr>
+            <w:tcBorders>
+              <w:top w:val="single" w:space="0" w:color="D3D3D3"/>
+              <w:bottom w:val="single" w:space="0" w:color="D3D3D3"/>
+              <w:start w:val="single" w:space="0" w:color="D3D3D3"/>
+              <w:end w:val="single" w:space="0" w:color="D3D3D3"/>
+            </w:tcBorders>
+          </w:tcPr>
+          <w:p>
+            <w:pPr>
+              <w:spacing w:before="0" w:after="60"/>
+              <w:keepNext/>
+              <w:jc w:val="start"/>
+            </w:pPr>
+            <w:r>
+              <w:rPr>
+                <w:rFonts w:ascii="Calibri" w:hAnsi="Calibri"/>
+                <w:sz w:val="20"/>
+              </w:rPr>
+              <w:t xml:space="default">0</w:t>
+            </w:r>
+          </w:p>
+        </w:tc>
+        <w:tc>
+          <w:tcPr>
+            <w:tcBorders>
+              <w:top w:val="single" w:space="0" w:color="D3D3D3"/>
+              <w:bottom w:val="single" w:space="0" w:color="D3D3D3"/>
+              <w:start w:val="single" w:space="0" w:color="D3D3D3"/>
+              <w:end w:val="single" w:space="0" w:color="D3D3D3"/>
+            </w:tcBorders>
+          </w:tcPr>
+          <w:p>
+            <w:pPr>
+              <w:spacing w:before="0" w:after="60"/>
+              <w:keepNext/>
+              <w:jc w:val="end"/>
+            </w:pPr>
+            <w:r>
+              <w:rPr>
+                <w:rFonts w:ascii="Calibri" w:hAnsi="Calibri"/>
+                <w:sz w:val="20"/>
+              </w:rPr>
+              <w:t xml:space="default">13</w:t>
+            </w:r>
+          </w:p>
+        </w:tc>
+        <w:tc>
+          <w:tcPr>
+            <w:tcBorders>
+              <w:top w:val="single" w:space="0" w:color="D3D3D3"/>
+              <w:bottom w:val="single" w:space="0" w:color="D3D3D3"/>
+              <w:start w:val="single" w:space="0" w:color="D3D3D3"/>
+              <w:end w:val="single" w:space="0" w:color="D3D3D3"/>
+            </w:tcBorders>
+          </w:tcPr>
+          <w:p>
+            <w:pPr>
+              <w:spacing w:before="0" w:after="60"/>
+              <w:keepNext/>
+              <w:jc w:val="end"/>
+            </w:pPr>
+            <w:r>
+              <w:rPr>
+                <w:rFonts w:ascii="Calibri" w:hAnsi="Calibri"/>
+                <w:sz w:val="20"/>
+              </w:rPr>
+              <w:t xml:space="default">134</w:t>
+            </w:r>
+          </w:p>
+        </w:tc>
+        <w:tc>
+          <w:tcPr>
+            <w:tcBorders>
+              <w:top w:val="single" w:space="0" w:color="D3D3D3"/>
+              <w:bottom w:val="single" w:space="0" w:color="D3D3D3"/>
+              <w:start w:val="single" w:space="0" w:color="D3D3D3"/>
+              <w:end w:val="single" w:space="0" w:color="D3D3D3"/>
+            </w:tcBorders>
+          </w:tcPr>
+          <w:p>
+            <w:pPr>
+              <w:spacing w:before="0" w:after="60"/>
+              <w:keepNext/>
+              <w:jc w:val="end"/>
+            </w:pPr>
+            <w:r>
+              <w:rPr>
+                <w:rFonts w:ascii="Calibri" w:hAnsi="Calibri"/>
+                <w:sz w:val="20"/>
+              </w:rPr>
+              <w:t xml:space="default">1787</w:t>
+            </w:r>
+          </w:p>
+        </w:tc>
+        <w:tc>
+          <w:tcPr>
+            <w:tcBorders>
+              <w:top w:val="single" w:space="0" w:color="D3D3D3"/>
+              <w:bottom w:val="single" w:space="0" w:color="D3D3D3"/>
+              <w:start w:val="single" w:space="0" w:color="D3D3D3"/>
+              <w:end w:val="single" w:space="0" w:color="D3D3D3"/>
+            </w:tcBorders>
+          </w:tcPr>
+          <w:p>
+            <w:pPr>
+              <w:spacing w:before="0" w:after="60"/>
+              <w:keepNext/>
+              <w:jc w:val="end"/>
+            </w:pPr>
+            <w:r>
+              <w:rPr>
+                <w:rFonts w:ascii="Calibri" w:hAnsi="Calibri"/>
+                <w:sz w:val="20"/>
+              </w:rPr>
+              <w:t xml:space="default">1.93K</w:t>
+            </w:r>
+          </w:p>
+        </w:tc>
+      </w:tr>
+      <w:tr>
+        <w:trPr>
+          <w:cantSplit/>
+        </w:trPr>
+        <w:tc>
+          <w:tcPr>
+            <w:tcBorders>
+              <w:top w:val="single" w:space="0" w:color="D3D3D3"/>
+              <w:bottom w:val="single" w:space="0" w:color="D3D3D3"/>
+              <w:start w:val="single" w:space="0" w:color="D3D3D3"/>
+              <w:end w:val="single" w:space="0" w:color="D3D3D3"/>
+            </w:tcBorders>
+          </w:tcPr>
+          <w:p>
+            <w:pPr>
+              <w:spacing w:before="0" w:after="60"/>
+              <w:keepNext/>
+              <w:jc w:val="start"/>
+            </w:pPr>
+            <w:r>
+              <w:rPr>
+                <w:rFonts w:ascii="Calibri" w:hAnsi="Calibri"/>
+                <w:sz w:val="20"/>
+              </w:rPr>
+              <w:t xml:space="default">Junction coverage &gt;= 100 reads</w:t>
+            </w:r>
+          </w:p>
+        </w:tc>
+        <w:tc>
+          <w:tcPr>
+            <w:tcBorders>
+              <w:top w:val="single" w:space="0" w:color="D3D3D3"/>
+              <w:bottom w:val="single" w:space="0" w:color="D3D3D3"/>
+              <w:start w:val="single" w:space="0" w:color="D3D3D3"/>
+              <w:end w:val="single" w:space="0" w:color="D3D3D3"/>
+            </w:tcBorders>
+          </w:tcPr>
+          <w:p>
+            <w:pPr>
+              <w:spacing w:before="0" w:after="60"/>
+              <w:keepNext/>
+              <w:jc w:val="start"/>
+            </w:pPr>
+            <w:r>
+              <w:rPr>
+                <w:rFonts w:ascii="Calibri" w:hAnsi="Calibri"/>
+                <w:sz w:val="20"/>
+              </w:rPr>
+              <w:t xml:space="default">0</w:t>
+            </w:r>
+          </w:p>
+        </w:tc>
+        <w:tc>
+          <w:tcPr>
+            <w:tcBorders>
+              <w:top w:val="single" w:space="0" w:color="D3D3D3"/>
+              <w:bottom w:val="single" w:space="0" w:color="D3D3D3"/>
+              <w:start w:val="single" w:space="0" w:color="D3D3D3"/>
+              <w:end w:val="single" w:space="0" w:color="D3D3D3"/>
+            </w:tcBorders>
+          </w:tcPr>
+          <w:p>
+            <w:pPr>
+              <w:spacing w:before="0" w:after="60"/>
+              <w:keepNext/>
+              <w:jc w:val="end"/>
+            </w:pPr>
+            <w:r>
+              <w:rPr>
+                <w:rFonts w:ascii="Calibri" w:hAnsi="Calibri"/>
+                <w:sz w:val="20"/>
+              </w:rPr>
+              <w:t xml:space="default">1</w:t>
+            </w:r>
+          </w:p>
+        </w:tc>
+        <w:tc>
+          <w:tcPr>
+            <w:tcBorders>
+              <w:top w:val="single" w:space="0" w:color="D3D3D3"/>
+              <w:bottom w:val="single" w:space="0" w:color="D3D3D3"/>
+              <w:start w:val="single" w:space="0" w:color="D3D3D3"/>
+              <w:end w:val="single" w:space="0" w:color="D3D3D3"/>
+            </w:tcBorders>
+          </w:tcPr>
+          <w:p>
+            <w:pPr>
+              <w:spacing w:before="0" w:after="60"/>
+              <w:keepNext/>
+              <w:jc w:val="end"/>
+            </w:pPr>
+            <w:r>
+              <w:rPr>
+                <w:rFonts w:ascii="Calibri" w:hAnsi="Calibri"/>
+                <w:sz w:val="20"/>
+              </w:rPr>
+              <w:t xml:space="default">56</w:t>
+            </w:r>
+          </w:p>
+        </w:tc>
+        <w:tc>
+          <w:tcPr>
+            <w:tcBorders>
+              <w:top w:val="single" w:space="0" w:color="D3D3D3"/>
+              <w:bottom w:val="single" w:space="0" w:color="D3D3D3"/>
+              <w:start w:val="single" w:space="0" w:color="D3D3D3"/>
+              <w:end w:val="single" w:space="0" w:color="D3D3D3"/>
+            </w:tcBorders>
+          </w:tcPr>
+          <w:p>
+            <w:pPr>
+              <w:spacing w:before="0" w:after="60"/>
+              <w:keepNext/>
+              <w:jc w:val="end"/>
+            </w:pPr>
+            <w:r>
+              <w:rPr>
+                <w:rFonts w:ascii="Calibri" w:hAnsi="Calibri"/>
+                <w:sz w:val="20"/>
+              </w:rPr>
+              <w:t xml:space="default">798</w:t>
+            </w:r>
+          </w:p>
+        </w:tc>
+        <w:tc>
+          <w:tcPr>
+            <w:tcBorders>
+              <w:top w:val="single" w:space="0" w:color="D3D3D3"/>
+              <w:bottom w:val="single" w:space="0" w:color="D3D3D3"/>
+              <w:start w:val="single" w:space="0" w:color="D3D3D3"/>
+              <w:end w:val="single" w:space="0" w:color="D3D3D3"/>
+            </w:tcBorders>
+          </w:tcPr>
+          <w:p>
+            <w:pPr>
+              <w:spacing w:before="0" w:after="60"/>
+              <w:keepNext/>
+              <w:jc w:val="end"/>
+            </w:pPr>
+            <w:r>
+              <w:rPr>
+                <w:rFonts w:ascii="Calibri" w:hAnsi="Calibri"/>
+                <w:sz w:val="20"/>
+              </w:rPr>
+              <w:t xml:space="default">855.00</w:t>
+            </w:r>
+          </w:p>
+        </w:tc>
+      </w:tr>
+      <w:tr>
+        <w:trPr>
+          <w:cantSplit/>
+        </w:trPr>
+        <w:tc>
+          <w:tcPr>
+            <w:tcBorders>
+              <w:top w:val="single" w:space="0" w:color="D3D3D3"/>
+              <w:bottom w:val="single" w:space="0" w:color="D3D3D3"/>
+              <w:start w:val="single" w:space="0" w:color="D3D3D3"/>
+              <w:end w:val="single" w:space="0" w:color="D3D3D3"/>
+            </w:tcBorders>
+          </w:tcPr>
+          <w:p>
+            <w:pPr>
+              <w:spacing w:before="0" w:after="60"/>
+              <w:keepNext/>
+              <w:jc w:val="start"/>
+            </w:pPr>
+            <w:r>
+              <w:rPr>
+                <w:rFonts w:ascii="Calibri" w:hAnsi="Calibri"/>
+                <w:sz w:val="20"/>
+              </w:rPr>
+              <w:t xml:space="default">Junction coverage &gt;= 1000 reads</w:t>
+            </w:r>
+          </w:p>
+        </w:tc>
+        <w:tc>
+          <w:tcPr>
+            <w:tcBorders>
+              <w:top w:val="single" w:space="0" w:color="D3D3D3"/>
+              <w:bottom w:val="single" w:space="0" w:color="D3D3D3"/>
+              <w:start w:val="single" w:space="0" w:color="D3D3D3"/>
+              <w:end w:val="single" w:space="0" w:color="D3D3D3"/>
+            </w:tcBorders>
+          </w:tcPr>
+          <w:p>
+            <w:pPr>
+              <w:spacing w:before="0" w:after="60"/>
+              <w:keepNext/>
+              <w:jc w:val="start"/>
+            </w:pPr>
+            <w:r>
+              <w:rPr>
+                <w:rFonts w:ascii="Calibri" w:hAnsi="Calibri"/>
+                <w:sz w:val="20"/>
+              </w:rPr>
+              <w:t xml:space="default">0</w:t>
+            </w:r>
+          </w:p>
+        </w:tc>
+        <w:tc>
+          <w:tcPr>
+            <w:tcBorders>
+              <w:top w:val="single" w:space="0" w:color="D3D3D3"/>
+              <w:bottom w:val="single" w:space="0" w:color="D3D3D3"/>
+              <w:start w:val="single" w:space="0" w:color="D3D3D3"/>
+              <w:end w:val="single" w:space="0" w:color="D3D3D3"/>
+            </w:tcBorders>
+          </w:tcPr>
+          <w:p>
+            <w:pPr>
+              <w:spacing w:before="0" w:after="60"/>
+              <w:keepNext/>
+              <w:jc w:val="end"/>
+            </w:pPr>
+            <w:r>
+              <w:rPr>
+                <w:rFonts w:ascii="Calibri" w:hAnsi="Calibri"/>
+                <w:sz w:val="20"/>
+              </w:rPr>
+              <w:t xml:space="default">0</w:t>
+            </w:r>
+          </w:p>
+        </w:tc>
+        <w:tc>
+          <w:tcPr>
+            <w:tcBorders>
+              <w:top w:val="single" w:space="0" w:color="D3D3D3"/>
+              <w:bottom w:val="single" w:space="0" w:color="D3D3D3"/>
+              <w:start w:val="single" w:space="0" w:color="D3D3D3"/>
+              <w:end w:val="single" w:space="0" w:color="D3D3D3"/>
+            </w:tcBorders>
+          </w:tcPr>
+          <w:p>
+            <w:pPr>
+              <w:spacing w:before="0" w:after="60"/>
+              <w:keepNext/>
+              <w:jc w:val="end"/>
+            </w:pPr>
+            <w:r>
+              <w:rPr>
+                <w:rFonts w:ascii="Calibri" w:hAnsi="Calibri"/>
+                <w:sz w:val="20"/>
+              </w:rPr>
+              <w:t xml:space="default">19</w:t>
+            </w:r>
+          </w:p>
+        </w:tc>
+        <w:tc>
+          <w:tcPr>
+            <w:tcBorders>
+              <w:top w:val="single" w:space="0" w:color="D3D3D3"/>
+              <w:bottom w:val="single" w:space="0" w:color="D3D3D3"/>
+              <w:start w:val="single" w:space="0" w:color="D3D3D3"/>
+              <w:end w:val="single" w:space="0" w:color="D3D3D3"/>
+            </w:tcBorders>
+          </w:tcPr>
+          <w:p>
+            <w:pPr>
+              <w:spacing w:before="0" w:after="60"/>
+              <w:keepNext/>
+              <w:jc w:val="end"/>
+            </w:pPr>
+            <w:r>
+              <w:rPr>
+                <w:rFonts w:ascii="Calibri" w:hAnsi="Calibri"/>
+                <w:sz w:val="20"/>
+              </w:rPr>
+              <w:t xml:space="default">167</w:t>
+            </w:r>
+          </w:p>
+        </w:tc>
+        <w:tc>
+          <w:tcPr>
+            <w:tcBorders>
+              <w:top w:val="single" w:space="0" w:color="D3D3D3"/>
+              <w:bottom w:val="single" w:space="0" w:color="D3D3D3"/>
+              <w:start w:val="single" w:space="0" w:color="D3D3D3"/>
+              <w:end w:val="single" w:space="0" w:color="D3D3D3"/>
+            </w:tcBorders>
+          </w:tcPr>
+          <w:p>
+            <w:pPr>
+              <w:spacing w:before="0" w:after="60"/>
+              <w:keepNext/>
+              <w:jc w:val="end"/>
+            </w:pPr>
+            <w:r>
+              <w:rPr>
+                <w:rFonts w:ascii="Calibri" w:hAnsi="Calibri"/>
+                <w:sz w:val="20"/>
+              </w:rPr>
+              <w:t xml:space="default">186.00</w:t>
+            </w:r>
+          </w:p>
+        </w:tc>
+      </w:tr>
+    </w:tbl>
+    <w:p>
+      <w:pPr>
+        <w:pStyle w:val="BodyText"/>
+      </w:pPr>
+      <w:r>
+        <w:drawing>
+          <wp:inline>
+            <wp:extent cx="5334000" cy="6222999"/>
+            <wp:effectExtent b="0" l="0" r="0" t="0"/>
+            <wp:docPr descr="" title="" id="91" name="Picture"/>
+            <a:graphic>
+              <a:graphicData uri="http://schemas.openxmlformats.org/drawingml/2006/picture">
+                <pic:pic>
+                  <pic:nvPicPr>
+                    <pic:cNvPr descr="results/r/figures/patch_alltimes.png" id="92" name="Picture"/>
+                    <pic:cNvPicPr>
+                      <a:picLocks noChangeArrowheads="1" noChangeAspect="1"/>
+                    </pic:cNvPicPr>
+                  </pic:nvPicPr>
+                  <pic:blipFill>
+                    <a:blip r:embed="rId90"/>
+                    <a:stretch>
+                      <a:fillRect/>
+                    </a:stretch>
+                  </pic:blipFill>
+                  <pic:spPr bwMode="auto">
+                    <a:xfrm>
+                      <a:off x="0" y="0"/>
+                      <a:ext cx="5334000" cy="6222999"/>
+                    </a:xfrm>
+                    <a:prstGeom prst="rect">
+                      <a:avLst/>
+                    </a:prstGeom>
+                    <a:noFill/>
+                    <a:ln w="9525">
+                      <a:noFill/>
+                      <a:headEnd/>
+                      <a:tailEnd/>
+                    </a:ln>
+                  </pic:spPr>
+                </pic:pic>
+              </a:graphicData>
+            </a:graphic>
+          </wp:inline>
+        </w:drawing>
+      </w:r>
+    </w:p>
+    <w:p>
+      <w:pPr>
+        <w:pStyle w:val="BodyText"/>
+      </w:pPr>
+      <w:r>
+        <w:rPr>
+          <w:bCs/>
+          <w:b/>
+        </w:rPr>
+        <w:t xml:space="preserve">Figure 2.</w:t>
+      </w:r>
+      <w:r>
+        <w:rPr>
+          <w:bCs/>
+          <w:b/>
+        </w:rPr>
+        <w:t xml:space="preserve"> </w:t>
+      </w:r>
+      <w:r>
+        <w:rPr>
+          <w:iCs/>
+          <w:i/>
+          <w:bCs/>
+          <w:b/>
+        </w:rPr>
+        <w:t xml:space="preserve">Sequence reads mapping to THEV genome by time-point</w:t>
+      </w:r>
+      <w:r>
+        <w:t xml:space="preserve">. Description ######</w:t>
+      </w:r>
+    </w:p>
+    <w:p>
+      <w:pPr>
+        <w:pStyle w:val="BodyText"/>
+      </w:pPr>
+      <w:r>
+        <w:drawing>
+          <wp:inline>
+            <wp:extent cx="5334000" cy="3048000"/>
+            <wp:effectExtent b="0" l="0" r="0" t="0"/>
+            <wp:docPr descr="" title="" id="94" name="Picture"/>
+            <a:graphic>
+              <a:graphicData uri="http://schemas.openxmlformats.org/drawingml/2006/picture">
+                <pic:pic>
+                  <pic:nvPicPr>
+                    <pic:cNvPr descr="results/r/figures/thev_growth_curve.png" id="95" name="Picture"/>
+                    <pic:cNvPicPr>
+                      <a:picLocks noChangeArrowheads="1" noChangeAspect="1"/>
+                    </pic:cNvPicPr>
+                  </pic:nvPicPr>
+                  <pic:blipFill>
+                    <a:blip r:embed="rId93"/>
+                    <a:stretch>
+                      <a:fillRect/>
+                    </a:stretch>
+                  </pic:blipFill>
+                  <pic:spPr bwMode="auto">
+                    <a:xfrm>
+                      <a:off x="0" y="0"/>
+                      <a:ext cx="5334000" cy="3048000"/>
+                    </a:xfrm>
+                    <a:prstGeom prst="rect">
+                      <a:avLst/>
+                    </a:prstGeom>
+                    <a:noFill/>
+                    <a:ln w="9525">
+                      <a:noFill/>
+                      <a:headEnd/>
+                      <a:tailEnd/>
+                    </a:ln>
+                  </pic:spPr>
+                </pic:pic>
+              </a:graphicData>
+            </a:graphic>
+          </wp:inline>
+        </w:drawing>
+      </w:r>
+      <w:r>
+        <w:t xml:space="preserve"> </w:t>
+      </w:r>
+      <w:r>
+        <w:rPr>
+          <w:bCs/>
+          <w:b/>
+        </w:rPr>
+        <w:t xml:space="preserve">Figure 3.</w:t>
+      </w:r>
+      <w:r>
+        <w:rPr>
+          <w:bCs/>
+          <w:b/>
+        </w:rPr>
+        <w:t xml:space="preserve"> </w:t>
+      </w:r>
+      <w:r>
+        <w:rPr>
+          <w:iCs/>
+          <w:i/>
+          <w:bCs/>
+          <w:b/>
+        </w:rPr>
+        <w:t xml:space="preserve">One-step growth of THEV</w:t>
+      </w:r>
+      <w:r>
+        <w:t xml:space="preserve">. Description###. GCN: genome copy number.</w:t>
+      </w:r>
+    </w:p>
+    <w:bookmarkEnd w:id="96"/>
     <w:sectPr/>
   </w:body>
 </w:document>

</xml_diff>

<commit_message>
Use R to make thev ORF mapand update manuscript
</commit_message>
<xml_diff>
--- a/manuscript_thev_transcriptome.docx
+++ b/manuscript_thev_transcriptome.docx
@@ -824,7 +824,7 @@
         <w:t xml:space="preserve">(6, 19)</w:t>
       </w:r>
       <w:r>
-        <w:t xml:space="preserve">. MAdV genes are transcribed in a temporal manner; therefore, genes are categorized into five early transcription units (E1A, E1B, E2, E3, and E4), two intermediate units (pIX and IVa2), and one major late unit (MLTU), which generates five families of late mRNAs (L1-L5). An additional gene (UXP or U exon) is located on the reverse strand. The early genes encode non-structural proteins such as enzymes or host cell modulating proteins, primarily involved in DNA replication or providing the necessary intracellular niche for optimal replication while late genes encode structural proteins. The immediate early gene E1A is expressed first, followed by the the delayed early genes, E1B, E2, E3 and E4. Then the intermediate early genes, IVa2 and pIX are expressed followed by the late genes</w:t>
+        <w:t xml:space="preserve">. MAdV genes are transcribed in a temporal manner; therefore, genes are categorized into five early transcription units (E1A, E1B, E2, E3, and E4), two intermediate (IM) units (pIX and IVa2), and one major late unit (MLTU), which generates five families of late mRNAs (L1-L5). An additional gene (UXP or U exon) is located on the reverse strand. The early genes encode non-structural proteins such as enzymes or host cell modulating proteins, primarily involved in DNA replication or providing the necessary intracellular niche for optimal replication while late genes encode structural proteins. The immediate early gene E1A is expressed first, followed by the the delayed early genes, E1B, E2, E3 and E4. Then the intermediate early genes, IVa2 and pIX are expressed followed by the late genes</w:t>
       </w:r>
       <w:r>
         <w:t xml:space="preserve"> </w:t>
@@ -955,7 +955,7 @@
         <w:t xml:space="preserve">(22)</w:t>
       </w:r>
       <w:r>
-        <w:t xml:space="preserve">. Therefore, infected MDTC-RP19 cells were harvested at 4-, 12-, 24-, and 72-hours post-infection(h.p.i) to ensure an amply wide time window to sample all transcripts. Our paired-end RNA sequencing experiment yielded an average of</w:t>
+        <w:t xml:space="preserve">. Therefore, infected MDTC-RP19 cells were harvested at 4-, 12-, 24-, and 72-hours post-infection(h.p.i) to ensure an amply wide time window to sample all transcripts. Our paired-end RNA sequencing (RNA-Seq) experiment yielded an average of</w:t>
       </w:r>
       <w:r>
         <w:t xml:space="preserve"> </w:t>
@@ -1070,7 +1070,7 @@
         <w:t xml:space="preserve">Figure 2</w:t>
       </w:r>
       <w:r>
-        <w:t xml:space="preserve">). After mapping, we identified an overall total of</w:t>
+        <w:t xml:space="preserve">). From the mapped reads, we identified an overall total of</w:t>
       </w:r>
       <w:r>
         <w:t xml:space="preserve"> </w:t>
@@ -1086,7 +1086,7 @@
         <w:t xml:space="preserve"> </w:t>
       </w:r>
       <w:r>
-        <w:t xml:space="preserve">THEV splice junctions from all time-points, with splice junctions from the later time-points being supported by significantly more sequence reads than earlier time-points. The substantial increases in mapping reads to the THEV genome and splice junctions from earlier time-points to later time-points corresponds to the progression of the infection and correlates with our qPCR assay quantifying the total number of virus genome copies over time (</w:t>
+        <w:t xml:space="preserve">THEV splice junctions from all time-points, with splice junctions from the later time-points being supported by significantly more sequence reads than earlier time-points. The substantial increases in splice junctions and mapping reads to the THEV genome from earlier time-points to later time-points corresponds to the progression of the infection and correlates with our qPCR assay quantifying the total number of viral genome copies over time (</w:t>
       </w:r>
       <w:r>
         <w:rPr>
@@ -1096,7 +1096,36 @@
         <w:t xml:space="preserve">Figure 3</w:t>
       </w:r>
       <w:r>
-        <w:t xml:space="preserve">). The complete list of splice junctions mapped to THEV’s genome has been submitted to the National Center for Biotechnology Information Gene Expression Omnibus (</w:t>
+        <w:t xml:space="preserve">). Using</w:t>
+      </w:r>
+      <w:r>
+        <w:t xml:space="preserve"> </w:t>
+      </w:r>
+      <w:r>
+        <w:rPr>
+          <w:rStyle w:val="VerbatimChar"/>
+        </w:rPr>
+        <w:t xml:space="preserve">STRINGTIE</w:t>
+      </w:r>
+      <w:r>
+        <w:t xml:space="preserve">, an assembler of RNA-Seq alignments into potential transcripts, the mapped reads for each time-point were assembled into transcripts using the location of the predicted ORFs within the viral genome. The transcripts were consolidated to generate the final transcriptome of THEV (</w:t>
+      </w:r>
+      <w:r>
+        <w:rPr>
+          <w:strike/>
+        </w:rPr>
+        <w:t xml:space="preserve">Maybe put the figure of the final transcriptome here? XXXXXXXXXXXXXXX</w:t>
+      </w:r>
+      <w:r>
+        <w:t xml:space="preserve">).</w:t>
+      </w:r>
+    </w:p>
+    <w:p>
+      <w:pPr>
+        <w:pStyle w:val="BodyText"/>
+      </w:pPr>
+      <w:r>
+        <w:t xml:space="preserve">The complete list of splice junctions mapped to THEV’s genome has been submitted to the National Center for Biotechnology Information Gene Expression Omnibus (</w:t>
       </w:r>
       <w:hyperlink r:id="rId23">
         <w:r>
@@ -1189,7 +1218,7 @@
         <w:t xml:space="preserve"> </w:t>
       </w:r>
       <w:r>
-        <w:t xml:space="preserve">with modifications. Cells were infected at a multiplicity of infection (MOI) of 100 GCN/cell and samples in triplicates were harvested at 4-, 12-, 24-, and 72-h.p.i for RNA sequencing. A second infection was done but samples in triplicates were harvested at 12-, 24-, 36-, 48-, and 72-h.p.i for PCR validation of novel splice sites.</w:t>
+        <w:t xml:space="preserve">with modifications. Cells were infected at a multiplicity of infection (MOI) of 100 GCN/cell and samples in triplicates were harvested at 4-, 12-, 24-, and 72-h.p.i for RNA-Seq. A second infection was done but samples in triplicates were harvested at 12-, 24-, 36-, 48-, and 72-h.p.i for PCR validation of novel splice sites.</w:t>
       </w:r>
     </w:p>
     <w:bookmarkEnd w:id="25"/>
@@ -1264,7 +1293,7 @@
         <w:t xml:space="preserve"> </w:t>
       </w:r>
       <w:r>
-        <w:t xml:space="preserve">and poly(A) RNA sequencing library was prepared following</w:t>
+        <w:t xml:space="preserve">and poly(A) RNA-Seq library was prepared following</w:t>
       </w:r>
       <w:r>
         <w:t xml:space="preserve"> </w:t>
@@ -2536,14 +2565,14 @@
       <w:r>
         <w:drawing>
           <wp:inline>
-            <wp:extent cx="5334000" cy="1775251"/>
+            <wp:extent cx="5334000" cy="3556000"/>
             <wp:effectExtent b="0" l="0" r="0" t="0"/>
             <wp:docPr descr="" title="" id="88" name="Picture"/>
             <a:graphic>
               <a:graphicData uri="http://schemas.openxmlformats.org/drawingml/2006/picture">
                 <pic:pic>
                   <pic:nvPicPr>
-                    <pic:cNvPr descr="results/thev_genomic_map.png" id="89" name="Picture"/>
+                    <pic:cNvPr descr="results/r/figures/thev_orf_map.png" id="89" name="Picture"/>
                     <pic:cNvPicPr>
                       <a:picLocks noChangeArrowheads="1" noChangeAspect="1"/>
                     </pic:cNvPicPr>
@@ -2557,7 +2586,7 @@
                   <pic:spPr bwMode="auto">
                     <a:xfrm>
                       <a:off x="0" y="0"/>
-                      <a:ext cx="5334000" cy="1775251"/>
+                      <a:ext cx="5334000" cy="3556000"/>
                     </a:xfrm>
                     <a:prstGeom prst="rect">
                       <a:avLst/>
@@ -2575,11 +2604,9 @@
           </wp:inline>
         </w:drawing>
       </w:r>
-    </w:p>
-    <w:p>
-      <w:pPr>
-        <w:pStyle w:val="BodyText"/>
-      </w:pPr>
+      <w:r>
+        <w:t xml:space="preserve"> </w:t>
+      </w:r>
       <w:r>
         <w:rPr>
           <w:bCs/>
@@ -2604,7 +2631,7 @@
         <w:t xml:space="preserve">Genomic map of THEV avirulent strain</w:t>
       </w:r>
       <w:r>
-        <w:t xml:space="preserve">. The central horizontal line represents the double-stranded DNA marked at 5kb intervals as white line breaks. Blocks represent viral genes. Blocks above the DNA line are transcribed rightward, those below are transcribed leftward. pTP, DBP and 33K predicted to be spliced are shown as having tails. Shaded regions indicates regions containing</w:t>
+        <w:t xml:space="preserve">. The central horizontal line represents the double-stranded DNA marked at 5kb intervals as white line breaks. Blocks represent viral genes. Blocks above the DNA line are transcribed rightward, those below are transcribed leftward. pTP, DBP and 33K predicted to be spliced are shown as having tails. Shaded regions indicate regions containing</w:t>
       </w:r>
       <w:r>
         <w:t xml:space="preserve"> </w:t>
@@ -2637,7 +2664,7 @@
         <w:t xml:space="preserve">”</w:t>
       </w:r>
       <w:r>
-        <w:t xml:space="preserve">. Gene colored in light green is conserved in all but Atadenoviruses. The UXP (light blue) is an incomplete gene present in almost all AdVs. XXXXX add text to explain region labels here or in the introduction.</w:t>
+        <w:t xml:space="preserve">. Gene colored in light green is conserved in all but Atadenoviruses. The UXP (light blue) is an incomplete gene present in almost all AdVs. Regions comprising the different transcription units are labelled at the bottom (E1, E2A, E2B, E3, E4, and IM); the unlabeled regions comprise the MLTU.</w:t>
       </w:r>
     </w:p>
     <w:p>

</xml_diff>

<commit_message>
Update scripts to generate pertinent info for manuscript
</commit_message>
<xml_diff>
--- a/manuscript_thev_transcriptome.docx
+++ b/manuscript_thev_transcriptome.docx
@@ -2809,7 +2809,7 @@
             <w:pPr>
               <w:spacing w:before="0" w:after="60"/>
               <w:keepNext/>
-              <w:jc w:val="end"/>
+              <w:jc w:val="start"/>
             </w:pPr>
             <w:r>
               <w:rPr>
@@ -2831,7 +2831,7 @@
             <w:pPr>
               <w:spacing w:before="0" w:after="60"/>
               <w:keepNext/>
-              <w:jc w:val="end"/>
+              <w:jc w:val="start"/>
             </w:pPr>
             <w:r>
               <w:rPr>
@@ -2853,7 +2853,7 @@
             <w:pPr>
               <w:spacing w:before="0" w:after="60"/>
               <w:keepNext/>
-              <w:jc w:val="end"/>
+              <w:jc w:val="start"/>
             </w:pPr>
             <w:r>
               <w:rPr>
@@ -2936,7 +2936,79 @@
                 <w:rFonts w:ascii="Calibri" w:hAnsi="Calibri"/>
                 <w:sz w:val="20"/>
               </w:rPr>
-              <w:t xml:space="default">126695286</w:t>
+              <w:t xml:space="default">1.27e+08</w:t>
+            </w:r>
+          </w:p>
+        </w:tc>
+        <w:tc>
+          <w:tcPr>
+            <w:tcBorders>
+              <w:top w:val="single" w:space="0" w:color="D3D3D3"/>
+              <w:bottom w:val="single" w:space="0" w:color="D3D3D3"/>
+              <w:start w:val="single" w:space="0" w:color="D3D3D3"/>
+              <w:end w:val="single" w:space="0" w:color="D3D3D3"/>
+            </w:tcBorders>
+          </w:tcPr>
+          <w:p>
+            <w:pPr>
+              <w:spacing w:before="0" w:after="60"/>
+              <w:keepNext/>
+              <w:jc w:val="start"/>
+            </w:pPr>
+            <w:r>
+              <w:rPr>
+                <w:rFonts w:ascii="Calibri" w:hAnsi="Calibri"/>
+                <w:sz w:val="20"/>
+              </w:rPr>
+              <w:t xml:space="default">8.07e+07</w:t>
+            </w:r>
+          </w:p>
+        </w:tc>
+        <w:tc>
+          <w:tcPr>
+            <w:tcBorders>
+              <w:top w:val="single" w:space="0" w:color="D3D3D3"/>
+              <w:bottom w:val="single" w:space="0" w:color="D3D3D3"/>
+              <w:start w:val="single" w:space="0" w:color="D3D3D3"/>
+              <w:end w:val="single" w:space="0" w:color="D3D3D3"/>
+            </w:tcBorders>
+          </w:tcPr>
+          <w:p>
+            <w:pPr>
+              <w:spacing w:before="0" w:after="60"/>
+              <w:keepNext/>
+              <w:jc w:val="start"/>
+            </w:pPr>
+            <w:r>
+              <w:rPr>
+                <w:rFonts w:ascii="Calibri" w:hAnsi="Calibri"/>
+                <w:sz w:val="20"/>
+              </w:rPr>
+              <w:t xml:space="default">1.28e+08</w:t>
+            </w:r>
+          </w:p>
+        </w:tc>
+        <w:tc>
+          <w:tcPr>
+            <w:tcBorders>
+              <w:top w:val="single" w:space="0" w:color="D3D3D3"/>
+              <w:bottom w:val="single" w:space="0" w:color="D3D3D3"/>
+              <w:start w:val="single" w:space="0" w:color="D3D3D3"/>
+              <w:end w:val="single" w:space="0" w:color="D3D3D3"/>
+            </w:tcBorders>
+          </w:tcPr>
+          <w:p>
+            <w:pPr>
+              <w:spacing w:before="0" w:after="60"/>
+              <w:keepNext/>
+              <w:jc w:val="start"/>
+            </w:pPr>
+            <w:r>
+              <w:rPr>
+                <w:rFonts w:ascii="Calibri" w:hAnsi="Calibri"/>
+                <w:sz w:val="20"/>
+              </w:rPr>
+              <w:t xml:space="default">1.23e+08</w:t>
             </w:r>
           </w:p>
         </w:tc>
@@ -2960,79 +3032,7 @@
                 <w:rFonts w:ascii="Calibri" w:hAnsi="Calibri"/>
                 <w:sz w:val="20"/>
               </w:rPr>
-              <w:t xml:space="default">80695250</w:t>
-            </w:r>
-          </w:p>
-        </w:tc>
-        <w:tc>
-          <w:tcPr>
-            <w:tcBorders>
-              <w:top w:val="single" w:space="0" w:color="D3D3D3"/>
-              <w:bottom w:val="single" w:space="0" w:color="D3D3D3"/>
-              <w:start w:val="single" w:space="0" w:color="D3D3D3"/>
-              <w:end w:val="single" w:space="0" w:color="D3D3D3"/>
-            </w:tcBorders>
-          </w:tcPr>
-          <w:p>
-            <w:pPr>
-              <w:spacing w:before="0" w:after="60"/>
-              <w:keepNext/>
-              <w:jc w:val="end"/>
-            </w:pPr>
-            <w:r>
-              <w:rPr>
-                <w:rFonts w:ascii="Calibri" w:hAnsi="Calibri"/>
-                <w:sz w:val="20"/>
-              </w:rPr>
-              <w:t xml:space="default">127866596</w:t>
-            </w:r>
-          </w:p>
-        </w:tc>
-        <w:tc>
-          <w:tcPr>
-            <w:tcBorders>
-              <w:top w:val="single" w:space="0" w:color="D3D3D3"/>
-              <w:bottom w:val="single" w:space="0" w:color="D3D3D3"/>
-              <w:start w:val="single" w:space="0" w:color="D3D3D3"/>
-              <w:end w:val="single" w:space="0" w:color="D3D3D3"/>
-            </w:tcBorders>
-          </w:tcPr>
-          <w:p>
-            <w:pPr>
-              <w:spacing w:before="0" w:after="60"/>
-              <w:keepNext/>
-              <w:jc w:val="end"/>
-            </w:pPr>
-            <w:r>
-              <w:rPr>
-                <w:rFonts w:ascii="Calibri" w:hAnsi="Calibri"/>
-                <w:sz w:val="20"/>
-              </w:rPr>
-              <w:t xml:space="default">123054750</w:t>
-            </w:r>
-          </w:p>
-        </w:tc>
-        <w:tc>
-          <w:tcPr>
-            <w:tcBorders>
-              <w:top w:val="single" w:space="0" w:color="D3D3D3"/>
-              <w:bottom w:val="single" w:space="0" w:color="D3D3D3"/>
-              <w:start w:val="single" w:space="0" w:color="D3D3D3"/>
-              <w:end w:val="single" w:space="0" w:color="D3D3D3"/>
-            </w:tcBorders>
-          </w:tcPr>
-          <w:p>
-            <w:pPr>
-              <w:spacing w:before="0" w:after="60"/>
-              <w:keepNext/>
-              <w:jc w:val="end"/>
-            </w:pPr>
-            <w:r>
-              <w:rPr>
-                <w:rFonts w:ascii="Calibri" w:hAnsi="Calibri"/>
-                <w:sz w:val="20"/>
-              </w:rPr>
-              <w:t xml:space="default">458.31M</w:t>
+              <w:t xml:space="default">458700000</w:t>
             </w:r>
           </w:p>
         </w:tc>
@@ -3085,7 +3085,79 @@
                 <w:rFonts w:ascii="Calibri" w:hAnsi="Calibri"/>
                 <w:sz w:val="20"/>
               </w:rPr>
-              <w:t xml:space="default">103933966 (82.0346%)</w:t>
+              <w:t xml:space="default">1.04e+08 (82.0346%)</w:t>
+            </w:r>
+          </w:p>
+        </w:tc>
+        <w:tc>
+          <w:tcPr>
+            <w:tcBorders>
+              <w:top w:val="single" w:space="0" w:color="D3D3D3"/>
+              <w:bottom w:val="single" w:space="0" w:color="D3D3D3"/>
+              <w:start w:val="single" w:space="0" w:color="D3D3D3"/>
+              <w:end w:val="single" w:space="0" w:color="D3D3D3"/>
+            </w:tcBorders>
+          </w:tcPr>
+          <w:p>
+            <w:pPr>
+              <w:spacing w:before="0" w:after="60"/>
+              <w:keepNext/>
+              <w:jc w:val="start"/>
+            </w:pPr>
+            <w:r>
+              <w:rPr>
+                <w:rFonts w:ascii="Calibri" w:hAnsi="Calibri"/>
+                <w:sz w:val="20"/>
+              </w:rPr>
+              <w:t xml:space="default">6.79e+07 (84.1056%)</w:t>
+            </w:r>
+          </w:p>
+        </w:tc>
+        <w:tc>
+          <w:tcPr>
+            <w:tcBorders>
+              <w:top w:val="single" w:space="0" w:color="D3D3D3"/>
+              <w:bottom w:val="single" w:space="0" w:color="D3D3D3"/>
+              <w:start w:val="single" w:space="0" w:color="D3D3D3"/>
+              <w:end w:val="single" w:space="0" w:color="D3D3D3"/>
+            </w:tcBorders>
+          </w:tcPr>
+          <w:p>
+            <w:pPr>
+              <w:spacing w:before="0" w:after="60"/>
+              <w:keepNext/>
+              <w:jc w:val="start"/>
+            </w:pPr>
+            <w:r>
+              <w:rPr>
+                <w:rFonts w:ascii="Calibri" w:hAnsi="Calibri"/>
+                <w:sz w:val="20"/>
+              </w:rPr>
+              <w:t xml:space="default">1.06e+08 (82.9628%)</w:t>
+            </w:r>
+          </w:p>
+        </w:tc>
+        <w:tc>
+          <w:tcPr>
+            <w:tcBorders>
+              <w:top w:val="single" w:space="0" w:color="D3D3D3"/>
+              <w:bottom w:val="single" w:space="0" w:color="D3D3D3"/>
+              <w:start w:val="single" w:space="0" w:color="D3D3D3"/>
+              <w:end w:val="single" w:space="0" w:color="D3D3D3"/>
+            </w:tcBorders>
+          </w:tcPr>
+          <w:p>
+            <w:pPr>
+              <w:spacing w:before="0" w:after="60"/>
+              <w:keepNext/>
+              <w:jc w:val="start"/>
+            </w:pPr>
+            <w:r>
+              <w:rPr>
+                <w:rFonts w:ascii="Calibri" w:hAnsi="Calibri"/>
+                <w:sz w:val="20"/>
+              </w:rPr>
+              <w:t xml:space="default">8.38e+07 (68.0701%)</w:t>
             </w:r>
           </w:p>
         </w:tc>
@@ -3109,79 +3181,7 @@
                 <w:rFonts w:ascii="Calibri" w:hAnsi="Calibri"/>
                 <w:sz w:val="20"/>
               </w:rPr>
-              <w:t xml:space="default">67869245 (84.1056%)</w:t>
-            </w:r>
-          </w:p>
-        </w:tc>
-        <w:tc>
-          <w:tcPr>
-            <w:tcBorders>
-              <w:top w:val="single" w:space="0" w:color="D3D3D3"/>
-              <w:bottom w:val="single" w:space="0" w:color="D3D3D3"/>
-              <w:start w:val="single" w:space="0" w:color="D3D3D3"/>
-              <w:end w:val="single" w:space="0" w:color="D3D3D3"/>
-            </w:tcBorders>
-          </w:tcPr>
-          <w:p>
-            <w:pPr>
-              <w:spacing w:before="0" w:after="60"/>
-              <w:keepNext/>
-              <w:jc w:val="end"/>
-            </w:pPr>
-            <w:r>
-              <w:rPr>
-                <w:rFonts w:ascii="Calibri" w:hAnsi="Calibri"/>
-                <w:sz w:val="20"/>
-              </w:rPr>
-              <w:t xml:space="default">106081769 (82.9628%)</w:t>
-            </w:r>
-          </w:p>
-        </w:tc>
-        <w:tc>
-          <w:tcPr>
-            <w:tcBorders>
-              <w:top w:val="single" w:space="0" w:color="D3D3D3"/>
-              <w:bottom w:val="single" w:space="0" w:color="D3D3D3"/>
-              <w:start w:val="single" w:space="0" w:color="D3D3D3"/>
-              <w:end w:val="single" w:space="0" w:color="D3D3D3"/>
-            </w:tcBorders>
-          </w:tcPr>
-          <w:p>
-            <w:pPr>
-              <w:spacing w:before="0" w:after="60"/>
-              <w:keepNext/>
-              <w:jc w:val="end"/>
-            </w:pPr>
-            <w:r>
-              <w:rPr>
-                <w:rFonts w:ascii="Calibri" w:hAnsi="Calibri"/>
-                <w:sz w:val="20"/>
-              </w:rPr>
-              <w:t xml:space="default">83763475 (68.0701%)</w:t>
-            </w:r>
-          </w:p>
-        </w:tc>
-        <w:tc>
-          <w:tcPr>
-            <w:tcBorders>
-              <w:top w:val="single" w:space="0" w:color="D3D3D3"/>
-              <w:bottom w:val="single" w:space="0" w:color="D3D3D3"/>
-              <w:start w:val="single" w:space="0" w:color="D3D3D3"/>
-              <w:end w:val="single" w:space="0" w:color="D3D3D3"/>
-            </w:tcBorders>
-          </w:tcPr>
-          <w:p>
-            <w:pPr>
-              <w:spacing w:before="0" w:after="60"/>
-              <w:keepNext/>
-              <w:jc w:val="end"/>
-            </w:pPr>
-            <w:r>
-              <w:rPr>
-                <w:rFonts w:ascii="Calibri" w:hAnsi="Calibri"/>
-                <w:sz w:val="20"/>
-              </w:rPr>
-              <w:t xml:space="default">361.65M</w:t>
+              <w:t xml:space="default">361700000</w:t>
             </w:r>
           </w:p>
         </w:tc>
@@ -3234,7 +3234,79 @@
                 <w:rFonts w:ascii="Calibri" w:hAnsi="Calibri"/>
                 <w:sz w:val="20"/>
               </w:rPr>
-              <w:t xml:space="default">432 (3e-04%)</w:t>
+              <w:t xml:space="default">4.32e+02 ( 0.0003%)</w:t>
+            </w:r>
+          </w:p>
+        </w:tc>
+        <w:tc>
+          <w:tcPr>
+            <w:tcBorders>
+              <w:top w:val="single" w:space="0" w:color="D3D3D3"/>
+              <w:bottom w:val="single" w:space="0" w:color="D3D3D3"/>
+              <w:start w:val="single" w:space="0" w:color="D3D3D3"/>
+              <w:end w:val="single" w:space="0" w:color="D3D3D3"/>
+            </w:tcBorders>
+          </w:tcPr>
+          <w:p>
+            <w:pPr>
+              <w:spacing w:before="0" w:after="60"/>
+              <w:keepNext/>
+              <w:jc w:val="start"/>
+            </w:pPr>
+            <w:r>
+              <w:rPr>
+                <w:rFonts w:ascii="Calibri" w:hAnsi="Calibri"/>
+                <w:sz w:val="20"/>
+              </w:rPr>
+              <w:t xml:space="default">6.70e+03 ( 0.0083%)</w:t>
+            </w:r>
+          </w:p>
+        </w:tc>
+        <w:tc>
+          <w:tcPr>
+            <w:tcBorders>
+              <w:top w:val="single" w:space="0" w:color="D3D3D3"/>
+              <w:bottom w:val="single" w:space="0" w:color="D3D3D3"/>
+              <w:start w:val="single" w:space="0" w:color="D3D3D3"/>
+              <w:end w:val="single" w:space="0" w:color="D3D3D3"/>
+            </w:tcBorders>
+          </w:tcPr>
+          <w:p>
+            <w:pPr>
+              <w:spacing w:before="0" w:after="60"/>
+              <w:keepNext/>
+              <w:jc w:val="start"/>
+            </w:pPr>
+            <w:r>
+              <w:rPr>
+                <w:rFonts w:ascii="Calibri" w:hAnsi="Calibri"/>
+                <w:sz w:val="20"/>
+              </w:rPr>
+              <w:t xml:space="default">1.18e+06 ( 0.9256%)</w:t>
+            </w:r>
+          </w:p>
+        </w:tc>
+        <w:tc>
+          <w:tcPr>
+            <w:tcBorders>
+              <w:top w:val="single" w:space="0" w:color="D3D3D3"/>
+              <w:bottom w:val="single" w:space="0" w:color="D3D3D3"/>
+              <w:start w:val="single" w:space="0" w:color="D3D3D3"/>
+              <w:end w:val="single" w:space="0" w:color="D3D3D3"/>
+            </w:tcBorders>
+          </w:tcPr>
+          <w:p>
+            <w:pPr>
+              <w:spacing w:before="0" w:after="60"/>
+              <w:keepNext/>
+              <w:jc w:val="start"/>
+            </w:pPr>
+            <w:r>
+              <w:rPr>
+                <w:rFonts w:ascii="Calibri" w:hAnsi="Calibri"/>
+                <w:sz w:val="20"/>
+              </w:rPr>
+              <w:t xml:space="default">1.69e+07 (13.722%)</w:t>
             </w:r>
           </w:p>
         </w:tc>
@@ -3258,79 +3330,7 @@
                 <w:rFonts w:ascii="Calibri" w:hAnsi="Calibri"/>
                 <w:sz w:val="20"/>
               </w:rPr>
-              <w:t xml:space="default">6702 (0.0083%)</w:t>
-            </w:r>
-          </w:p>
-        </w:tc>
-        <w:tc>
-          <w:tcPr>
-            <w:tcBorders>
-              <w:top w:val="single" w:space="0" w:color="D3D3D3"/>
-              <w:bottom w:val="single" w:space="0" w:color="D3D3D3"/>
-              <w:start w:val="single" w:space="0" w:color="D3D3D3"/>
-              <w:end w:val="single" w:space="0" w:color="D3D3D3"/>
-            </w:tcBorders>
-          </w:tcPr>
-          <w:p>
-            <w:pPr>
-              <w:spacing w:before="0" w:after="60"/>
-              <w:keepNext/>
-              <w:jc w:val="end"/>
-            </w:pPr>
-            <w:r>
-              <w:rPr>
-                <w:rFonts w:ascii="Calibri" w:hAnsi="Calibri"/>
-                <w:sz w:val="20"/>
-              </w:rPr>
-              <w:t xml:space="default">1183571 (0.9256%)</w:t>
-            </w:r>
-          </w:p>
-        </w:tc>
-        <w:tc>
-          <w:tcPr>
-            <w:tcBorders>
-              <w:top w:val="single" w:space="0" w:color="D3D3D3"/>
-              <w:bottom w:val="single" w:space="0" w:color="D3D3D3"/>
-              <w:start w:val="single" w:space="0" w:color="D3D3D3"/>
-              <w:end w:val="single" w:space="0" w:color="D3D3D3"/>
-            </w:tcBorders>
-          </w:tcPr>
-          <w:p>
-            <w:pPr>
-              <w:spacing w:before="0" w:after="60"/>
-              <w:keepNext/>
-              <w:jc w:val="end"/>
-            </w:pPr>
-            <w:r>
-              <w:rPr>
-                <w:rFonts w:ascii="Calibri" w:hAnsi="Calibri"/>
-                <w:sz w:val="20"/>
-              </w:rPr>
-              <w:t xml:space="default">16885608 (13.722%)</w:t>
-            </w:r>
-          </w:p>
-        </w:tc>
-        <w:tc>
-          <w:tcPr>
-            <w:tcBorders>
-              <w:top w:val="single" w:space="0" w:color="D3D3D3"/>
-              <w:bottom w:val="single" w:space="0" w:color="D3D3D3"/>
-              <w:start w:val="single" w:space="0" w:color="D3D3D3"/>
-              <w:end w:val="single" w:space="0" w:color="D3D3D3"/>
-            </w:tcBorders>
-          </w:tcPr>
-          <w:p>
-            <w:pPr>
-              <w:spacing w:before="0" w:after="60"/>
-              <w:keepNext/>
-              <w:jc w:val="end"/>
-            </w:pPr>
-            <w:r>
-              <w:rPr>
-                <w:rFonts w:ascii="Calibri" w:hAnsi="Calibri"/>
-                <w:sz w:val="20"/>
-              </w:rPr>
-              <w:t xml:space="default">18.08M</w:t>
+              <w:t xml:space="default">18087132</w:t>
             </w:r>
           </w:p>
         </w:tc>
@@ -3383,7 +3383,79 @@
                 <w:rFonts w:ascii="Calibri" w:hAnsi="Calibri"/>
                 <w:sz w:val="20"/>
               </w:rPr>
-              <w:t xml:space="default">13</w:t>
+              <w:t xml:space="default"> 13</w:t>
+            </w:r>
+          </w:p>
+        </w:tc>
+        <w:tc>
+          <w:tcPr>
+            <w:tcBorders>
+              <w:top w:val="single" w:space="0" w:color="D3D3D3"/>
+              <w:bottom w:val="single" w:space="0" w:color="D3D3D3"/>
+              <w:start w:val="single" w:space="0" w:color="D3D3D3"/>
+              <w:end w:val="single" w:space="0" w:color="D3D3D3"/>
+            </w:tcBorders>
+          </w:tcPr>
+          <w:p>
+            <w:pPr>
+              <w:spacing w:before="0" w:after="60"/>
+              <w:keepNext/>
+              <w:jc w:val="start"/>
+            </w:pPr>
+            <w:r>
+              <w:rPr>
+                <w:rFonts w:ascii="Calibri" w:hAnsi="Calibri"/>
+                <w:sz w:val="20"/>
+              </w:rPr>
+              <w:t xml:space="default"> 42</w:t>
+            </w:r>
+          </w:p>
+        </w:tc>
+        <w:tc>
+          <w:tcPr>
+            <w:tcBorders>
+              <w:top w:val="single" w:space="0" w:color="D3D3D3"/>
+              <w:bottom w:val="single" w:space="0" w:color="D3D3D3"/>
+              <w:start w:val="single" w:space="0" w:color="D3D3D3"/>
+              <w:end w:val="single" w:space="0" w:color="D3D3D3"/>
+            </w:tcBorders>
+          </w:tcPr>
+          <w:p>
+            <w:pPr>
+              <w:spacing w:before="0" w:after="60"/>
+              <w:keepNext/>
+              <w:jc w:val="start"/>
+            </w:pPr>
+            <w:r>
+              <w:rPr>
+                <w:rFonts w:ascii="Calibri" w:hAnsi="Calibri"/>
+                <w:sz w:val="20"/>
+              </w:rPr>
+              <w:t xml:space="default"> 245</w:t>
+            </w:r>
+          </w:p>
+        </w:tc>
+        <w:tc>
+          <w:tcPr>
+            <w:tcBorders>
+              <w:top w:val="single" w:space="0" w:color="D3D3D3"/>
+              <w:bottom w:val="single" w:space="0" w:color="D3D3D3"/>
+              <w:start w:val="single" w:space="0" w:color="D3D3D3"/>
+              <w:end w:val="single" w:space="0" w:color="D3D3D3"/>
+            </w:tcBorders>
+          </w:tcPr>
+          <w:p>
+            <w:pPr>
+              <w:spacing w:before="0" w:after="60"/>
+              <w:keepNext/>
+              <w:jc w:val="start"/>
+            </w:pPr>
+            <w:r>
+              <w:rPr>
+                <w:rFonts w:ascii="Calibri" w:hAnsi="Calibri"/>
+                <w:sz w:val="20"/>
+              </w:rPr>
+              <w:t xml:space="default">2,559</w:t>
             </w:r>
           </w:p>
         </w:tc>
@@ -3407,79 +3479,7 @@
                 <w:rFonts w:ascii="Calibri" w:hAnsi="Calibri"/>
                 <w:sz w:val="20"/>
               </w:rPr>
-              <w:t xml:space="default">42</w:t>
-            </w:r>
-          </w:p>
-        </w:tc>
-        <w:tc>
-          <w:tcPr>
-            <w:tcBorders>
-              <w:top w:val="single" w:space="0" w:color="D3D3D3"/>
-              <w:bottom w:val="single" w:space="0" w:color="D3D3D3"/>
-              <w:start w:val="single" w:space="0" w:color="D3D3D3"/>
-              <w:end w:val="single" w:space="0" w:color="D3D3D3"/>
-            </w:tcBorders>
-          </w:tcPr>
-          <w:p>
-            <w:pPr>
-              <w:spacing w:before="0" w:after="60"/>
-              <w:keepNext/>
-              <w:jc w:val="end"/>
-            </w:pPr>
-            <w:r>
-              <w:rPr>
-                <w:rFonts w:ascii="Calibri" w:hAnsi="Calibri"/>
-                <w:sz w:val="20"/>
-              </w:rPr>
-              <w:t xml:space="default">245</w:t>
-            </w:r>
-          </w:p>
-        </w:tc>
-        <w:tc>
-          <w:tcPr>
-            <w:tcBorders>
-              <w:top w:val="single" w:space="0" w:color="D3D3D3"/>
-              <w:bottom w:val="single" w:space="0" w:color="D3D3D3"/>
-              <w:start w:val="single" w:space="0" w:color="D3D3D3"/>
-              <w:end w:val="single" w:space="0" w:color="D3D3D3"/>
-            </w:tcBorders>
-          </w:tcPr>
-          <w:p>
-            <w:pPr>
-              <w:spacing w:before="0" w:after="60"/>
-              <w:keepNext/>
-              <w:jc w:val="end"/>
-            </w:pPr>
-            <w:r>
-              <w:rPr>
-                <w:rFonts w:ascii="Calibri" w:hAnsi="Calibri"/>
-                <w:sz w:val="20"/>
-              </w:rPr>
-              <w:t xml:space="default">2559</w:t>
-            </w:r>
-          </w:p>
-        </w:tc>
-        <w:tc>
-          <w:tcPr>
-            <w:tcBorders>
-              <w:top w:val="single" w:space="0" w:color="D3D3D3"/>
-              <w:bottom w:val="single" w:space="0" w:color="D3D3D3"/>
-              <w:start w:val="single" w:space="0" w:color="D3D3D3"/>
-              <w:end w:val="single" w:space="0" w:color="D3D3D3"/>
-            </w:tcBorders>
-          </w:tcPr>
-          <w:p>
-            <w:pPr>
-              <w:spacing w:before="0" w:after="60"/>
-              <w:keepNext/>
-              <w:jc w:val="end"/>
-            </w:pPr>
-            <w:r>
-              <w:rPr>
-                <w:rFonts w:ascii="Calibri" w:hAnsi="Calibri"/>
-                <w:sz w:val="20"/>
-              </w:rPr>
-              <w:t xml:space="default">2.86K</w:t>
+              <w:t xml:space="default">2,859</w:t>
             </w:r>
           </w:p>
         </w:tc>
@@ -3532,7 +3532,79 @@
                 <w:rFonts w:ascii="Calibri" w:hAnsi="Calibri"/>
                 <w:sz w:val="20"/>
               </w:rPr>
-              <w:t xml:space="default">35</w:t>
+              <w:t xml:space="default"> 35</w:t>
+            </w:r>
+          </w:p>
+        </w:tc>
+        <w:tc>
+          <w:tcPr>
+            <w:tcBorders>
+              <w:top w:val="single" w:space="0" w:color="D3D3D3"/>
+              <w:bottom w:val="single" w:space="0" w:color="D3D3D3"/>
+              <w:start w:val="single" w:space="0" w:color="D3D3D3"/>
+              <w:end w:val="single" w:space="0" w:color="D3D3D3"/>
+            </w:tcBorders>
+          </w:tcPr>
+          <w:p>
+            <w:pPr>
+              <w:spacing w:before="0" w:after="60"/>
+              <w:keepNext/>
+              <w:jc w:val="start"/>
+            </w:pPr>
+            <w:r>
+              <w:rPr>
+                <w:rFonts w:ascii="Calibri" w:hAnsi="Calibri"/>
+                <w:sz w:val="20"/>
+              </w:rPr>
+              <w:t xml:space="default"> 605</w:t>
+            </w:r>
+          </w:p>
+        </w:tc>
+        <w:tc>
+          <w:tcPr>
+            <w:tcBorders>
+              <w:top w:val="single" w:space="0" w:color="D3D3D3"/>
+              <w:bottom w:val="single" w:space="0" w:color="D3D3D3"/>
+              <w:start w:val="single" w:space="0" w:color="D3D3D3"/>
+              <w:end w:val="single" w:space="0" w:color="D3D3D3"/>
+            </w:tcBorders>
+          </w:tcPr>
+          <w:p>
+            <w:pPr>
+              <w:spacing w:before="0" w:after="60"/>
+              <w:keepNext/>
+              <w:jc w:val="start"/>
+            </w:pPr>
+            <w:r>
+              <w:rPr>
+                <w:rFonts w:ascii="Calibri" w:hAnsi="Calibri"/>
+                <w:sz w:val="20"/>
+              </w:rPr>
+              <w:t xml:space="default"> 115,076</w:t>
+            </w:r>
+          </w:p>
+        </w:tc>
+        <w:tc>
+          <w:tcPr>
+            <w:tcBorders>
+              <w:top w:val="single" w:space="0" w:color="D3D3D3"/>
+              <w:bottom w:val="single" w:space="0" w:color="D3D3D3"/>
+              <w:start w:val="single" w:space="0" w:color="D3D3D3"/>
+              <w:end w:val="single" w:space="0" w:color="D3D3D3"/>
+            </w:tcBorders>
+          </w:tcPr>
+          <w:p>
+            <w:pPr>
+              <w:spacing w:before="0" w:after="60"/>
+              <w:keepNext/>
+              <w:jc w:val="start"/>
+            </w:pPr>
+            <w:r>
+              <w:rPr>
+                <w:rFonts w:ascii="Calibri" w:hAnsi="Calibri"/>
+                <w:sz w:val="20"/>
+              </w:rPr>
+              <w:t xml:space="default">2,136,638</w:t>
             </w:r>
           </w:p>
         </w:tc>
@@ -3556,79 +3628,7 @@
                 <w:rFonts w:ascii="Calibri" w:hAnsi="Calibri"/>
                 <w:sz w:val="20"/>
               </w:rPr>
-              <w:t xml:space="default">605</w:t>
-            </w:r>
-          </w:p>
-        </w:tc>
-        <w:tc>
-          <w:tcPr>
-            <w:tcBorders>
-              <w:top w:val="single" w:space="0" w:color="D3D3D3"/>
-              <w:bottom w:val="single" w:space="0" w:color="D3D3D3"/>
-              <w:start w:val="single" w:space="0" w:color="D3D3D3"/>
-              <w:end w:val="single" w:space="0" w:color="D3D3D3"/>
-            </w:tcBorders>
-          </w:tcPr>
-          <w:p>
-            <w:pPr>
-              <w:spacing w:before="0" w:after="60"/>
-              <w:keepNext/>
-              <w:jc w:val="end"/>
-            </w:pPr>
-            <w:r>
-              <w:rPr>
-                <w:rFonts w:ascii="Calibri" w:hAnsi="Calibri"/>
-                <w:sz w:val="20"/>
-              </w:rPr>
-              <w:t xml:space="default">115076</w:t>
-            </w:r>
-          </w:p>
-        </w:tc>
-        <w:tc>
-          <w:tcPr>
-            <w:tcBorders>
-              <w:top w:val="single" w:space="0" w:color="D3D3D3"/>
-              <w:bottom w:val="single" w:space="0" w:color="D3D3D3"/>
-              <w:start w:val="single" w:space="0" w:color="D3D3D3"/>
-              <w:end w:val="single" w:space="0" w:color="D3D3D3"/>
-            </w:tcBorders>
-          </w:tcPr>
-          <w:p>
-            <w:pPr>
-              <w:spacing w:before="0" w:after="60"/>
-              <w:keepNext/>
-              <w:jc w:val="end"/>
-            </w:pPr>
-            <w:r>
-              <w:rPr>
-                <w:rFonts w:ascii="Calibri" w:hAnsi="Calibri"/>
-                <w:sz w:val="20"/>
-              </w:rPr>
-              <w:t xml:space="default">2136638</w:t>
-            </w:r>
-          </w:p>
-        </w:tc>
-        <w:tc>
-          <w:tcPr>
-            <w:tcBorders>
-              <w:top w:val="single" w:space="0" w:color="D3D3D3"/>
-              <w:bottom w:val="single" w:space="0" w:color="D3D3D3"/>
-              <w:start w:val="single" w:space="0" w:color="D3D3D3"/>
-              <w:end w:val="single" w:space="0" w:color="D3D3D3"/>
-            </w:tcBorders>
-          </w:tcPr>
-          <w:p>
-            <w:pPr>
-              <w:spacing w:before="0" w:after="60"/>
-              <w:keepNext/>
-              <w:jc w:val="end"/>
-            </w:pPr>
-            <w:r>
-              <w:rPr>
-                <w:rFonts w:ascii="Calibri" w:hAnsi="Calibri"/>
-                <w:sz w:val="20"/>
-              </w:rPr>
-              <w:t xml:space="default">2.25M</w:t>
+              <w:t xml:space="default">2,252,354</w:t>
             </w:r>
           </w:p>
         </w:tc>
@@ -3681,7 +3681,79 @@
                 <w:rFonts w:ascii="Calibri" w:hAnsi="Calibri"/>
                 <w:sz w:val="20"/>
               </w:rPr>
-              <w:t xml:space="default">0</w:t>
+              <w:t xml:space="default"> 0</w:t>
+            </w:r>
+          </w:p>
+        </w:tc>
+        <w:tc>
+          <w:tcPr>
+            <w:tcBorders>
+              <w:top w:val="single" w:space="0" w:color="D3D3D3"/>
+              <w:bottom w:val="single" w:space="0" w:color="D3D3D3"/>
+              <w:start w:val="single" w:space="0" w:color="D3D3D3"/>
+              <w:end w:val="single" w:space="0" w:color="D3D3D3"/>
+            </w:tcBorders>
+          </w:tcPr>
+          <w:p>
+            <w:pPr>
+              <w:spacing w:before="0" w:after="60"/>
+              <w:keepNext/>
+              <w:jc w:val="start"/>
+            </w:pPr>
+            <w:r>
+              <w:rPr>
+                <w:rFonts w:ascii="Calibri" w:hAnsi="Calibri"/>
+                <w:sz w:val="20"/>
+              </w:rPr>
+              <w:t xml:space="default"> 13</w:t>
+            </w:r>
+          </w:p>
+        </w:tc>
+        <w:tc>
+          <w:tcPr>
+            <w:tcBorders>
+              <w:top w:val="single" w:space="0" w:color="D3D3D3"/>
+              <w:bottom w:val="single" w:space="0" w:color="D3D3D3"/>
+              <w:start w:val="single" w:space="0" w:color="D3D3D3"/>
+              <w:end w:val="single" w:space="0" w:color="D3D3D3"/>
+            </w:tcBorders>
+          </w:tcPr>
+          <w:p>
+            <w:pPr>
+              <w:spacing w:before="0" w:after="60"/>
+              <w:keepNext/>
+              <w:jc w:val="start"/>
+            </w:pPr>
+            <w:r>
+              <w:rPr>
+                <w:rFonts w:ascii="Calibri" w:hAnsi="Calibri"/>
+                <w:sz w:val="20"/>
+              </w:rPr>
+              <w:t xml:space="default"> 134</w:t>
+            </w:r>
+          </w:p>
+        </w:tc>
+        <w:tc>
+          <w:tcPr>
+            <w:tcBorders>
+              <w:top w:val="single" w:space="0" w:color="D3D3D3"/>
+              <w:bottom w:val="single" w:space="0" w:color="D3D3D3"/>
+              <w:start w:val="single" w:space="0" w:color="D3D3D3"/>
+              <w:end w:val="single" w:space="0" w:color="D3D3D3"/>
+            </w:tcBorders>
+          </w:tcPr>
+          <w:p>
+            <w:pPr>
+              <w:spacing w:before="0" w:after="60"/>
+              <w:keepNext/>
+              <w:jc w:val="start"/>
+            </w:pPr>
+            <w:r>
+              <w:rPr>
+                <w:rFonts w:ascii="Calibri" w:hAnsi="Calibri"/>
+                <w:sz w:val="20"/>
+              </w:rPr>
+              <w:t xml:space="default">1,787</w:t>
             </w:r>
           </w:p>
         </w:tc>
@@ -3705,79 +3777,7 @@
                 <w:rFonts w:ascii="Calibri" w:hAnsi="Calibri"/>
                 <w:sz w:val="20"/>
               </w:rPr>
-              <w:t xml:space="default">13</w:t>
-            </w:r>
-          </w:p>
-        </w:tc>
-        <w:tc>
-          <w:tcPr>
-            <w:tcBorders>
-              <w:top w:val="single" w:space="0" w:color="D3D3D3"/>
-              <w:bottom w:val="single" w:space="0" w:color="D3D3D3"/>
-              <w:start w:val="single" w:space="0" w:color="D3D3D3"/>
-              <w:end w:val="single" w:space="0" w:color="D3D3D3"/>
-            </w:tcBorders>
-          </w:tcPr>
-          <w:p>
-            <w:pPr>
-              <w:spacing w:before="0" w:after="60"/>
-              <w:keepNext/>
-              <w:jc w:val="end"/>
-            </w:pPr>
-            <w:r>
-              <w:rPr>
-                <w:rFonts w:ascii="Calibri" w:hAnsi="Calibri"/>
-                <w:sz w:val="20"/>
-              </w:rPr>
-              <w:t xml:space="default">134</w:t>
-            </w:r>
-          </w:p>
-        </w:tc>
-        <w:tc>
-          <w:tcPr>
-            <w:tcBorders>
-              <w:top w:val="single" w:space="0" w:color="D3D3D3"/>
-              <w:bottom w:val="single" w:space="0" w:color="D3D3D3"/>
-              <w:start w:val="single" w:space="0" w:color="D3D3D3"/>
-              <w:end w:val="single" w:space="0" w:color="D3D3D3"/>
-            </w:tcBorders>
-          </w:tcPr>
-          <w:p>
-            <w:pPr>
-              <w:spacing w:before="0" w:after="60"/>
-              <w:keepNext/>
-              <w:jc w:val="end"/>
-            </w:pPr>
-            <w:r>
-              <w:rPr>
-                <w:rFonts w:ascii="Calibri" w:hAnsi="Calibri"/>
-                <w:sz w:val="20"/>
-              </w:rPr>
-              <w:t xml:space="default">1787</w:t>
-            </w:r>
-          </w:p>
-        </w:tc>
-        <w:tc>
-          <w:tcPr>
-            <w:tcBorders>
-              <w:top w:val="single" w:space="0" w:color="D3D3D3"/>
-              <w:bottom w:val="single" w:space="0" w:color="D3D3D3"/>
-              <w:start w:val="single" w:space="0" w:color="D3D3D3"/>
-              <w:end w:val="single" w:space="0" w:color="D3D3D3"/>
-            </w:tcBorders>
-          </w:tcPr>
-          <w:p>
-            <w:pPr>
-              <w:spacing w:before="0" w:after="60"/>
-              <w:keepNext/>
-              <w:jc w:val="end"/>
-            </w:pPr>
-            <w:r>
-              <w:rPr>
-                <w:rFonts w:ascii="Calibri" w:hAnsi="Calibri"/>
-                <w:sz w:val="20"/>
-              </w:rPr>
-              <w:t xml:space="default">1.93K</w:t>
+              <w:t xml:space="default">1,934</w:t>
             </w:r>
           </w:p>
         </w:tc>
@@ -3830,7 +3830,7 @@
                 <w:rFonts w:ascii="Calibri" w:hAnsi="Calibri"/>
                 <w:sz w:val="20"/>
               </w:rPr>
-              <w:t xml:space="default">0</w:t>
+              <w:t xml:space="default"> 0</w:t>
             </w:r>
           </w:p>
         </w:tc>
@@ -3847,14 +3847,14 @@
             <w:pPr>
               <w:spacing w:before="0" w:after="60"/>
               <w:keepNext/>
-              <w:jc w:val="end"/>
+              <w:jc w:val="start"/>
             </w:pPr>
             <w:r>
               <w:rPr>
                 <w:rFonts w:ascii="Calibri" w:hAnsi="Calibri"/>
                 <w:sz w:val="20"/>
               </w:rPr>
-              <w:t xml:space="default">1</w:t>
+              <w:t xml:space="default"> 1</w:t>
             </w:r>
           </w:p>
         </w:tc>
@@ -3871,14 +3871,14 @@
             <w:pPr>
               <w:spacing w:before="0" w:after="60"/>
               <w:keepNext/>
-              <w:jc w:val="end"/>
+              <w:jc w:val="start"/>
             </w:pPr>
             <w:r>
               <w:rPr>
                 <w:rFonts w:ascii="Calibri" w:hAnsi="Calibri"/>
                 <w:sz w:val="20"/>
               </w:rPr>
-              <w:t xml:space="default">56</w:t>
+              <w:t xml:space="default"> 56</w:t>
             </w:r>
           </w:p>
         </w:tc>
@@ -3895,7 +3895,7 @@
             <w:pPr>
               <w:spacing w:before="0" w:after="60"/>
               <w:keepNext/>
-              <w:jc w:val="end"/>
+              <w:jc w:val="start"/>
             </w:pPr>
             <w:r>
               <w:rPr>
@@ -3926,7 +3926,7 @@
                 <w:rFonts w:ascii="Calibri" w:hAnsi="Calibri"/>
                 <w:sz w:val="20"/>
               </w:rPr>
-              <w:t xml:space="default">855.00</w:t>
+              <w:t xml:space="default">855</w:t>
             </w:r>
           </w:p>
         </w:tc>
@@ -3979,7 +3979,7 @@
                 <w:rFonts w:ascii="Calibri" w:hAnsi="Calibri"/>
                 <w:sz w:val="20"/>
               </w:rPr>
-              <w:t xml:space="default">0</w:t>
+              <w:t xml:space="default"> 0</w:t>
             </w:r>
           </w:p>
         </w:tc>
@@ -3996,14 +3996,14 @@
             <w:pPr>
               <w:spacing w:before="0" w:after="60"/>
               <w:keepNext/>
-              <w:jc w:val="end"/>
+              <w:jc w:val="start"/>
             </w:pPr>
             <w:r>
               <w:rPr>
                 <w:rFonts w:ascii="Calibri" w:hAnsi="Calibri"/>
                 <w:sz w:val="20"/>
               </w:rPr>
-              <w:t xml:space="default">0</w:t>
+              <w:t xml:space="default"> 0</w:t>
             </w:r>
           </w:p>
         </w:tc>
@@ -4020,14 +4020,14 @@
             <w:pPr>
               <w:spacing w:before="0" w:after="60"/>
               <w:keepNext/>
-              <w:jc w:val="end"/>
+              <w:jc w:val="start"/>
             </w:pPr>
             <w:r>
               <w:rPr>
                 <w:rFonts w:ascii="Calibri" w:hAnsi="Calibri"/>
                 <w:sz w:val="20"/>
               </w:rPr>
-              <w:t xml:space="default">19</w:t>
+              <w:t xml:space="default"> 19</w:t>
             </w:r>
           </w:p>
         </w:tc>
@@ -4044,7 +4044,7 @@
             <w:pPr>
               <w:spacing w:before="0" w:after="60"/>
               <w:keepNext/>
-              <w:jc w:val="end"/>
+              <w:jc w:val="start"/>
             </w:pPr>
             <w:r>
               <w:rPr>
@@ -4075,7 +4075,7 @@
                 <w:rFonts w:ascii="Calibri" w:hAnsi="Calibri"/>
                 <w:sz w:val="20"/>
               </w:rPr>
-              <w:t xml:space="default">186.00</w:t>
+              <w:t xml:space="default">186</w:t>
             </w:r>
           </w:p>
         </w:tc>
@@ -4869,7 +4869,7 @@
     <w:name w:val="ConstantTok"/>
     <w:basedOn w:val="VerbatimChar"/>
     <w:rPr>
-      <w:color w:val="000000"/>
+      <w:color w:val="8f5902"/>
       <w:shd w:val="clear" w:fill="f8f8f8"/>
     </w:rPr>
   </w:style>
@@ -4885,8 +4885,9 @@
     <w:name w:val="SpecialCharTok"/>
     <w:basedOn w:val="VerbatimChar"/>
     <w:rPr>
-      <w:color w:val="000000"/>
+      <w:color w:val="ce5c00"/>
       <w:shd w:val="clear" w:fill="f8f8f8"/>
+      <w:b/>
     </w:rPr>
   </w:style>
   <w:style w:type="character" w:customStyle="1" w:styleId="StringTok">
@@ -4971,8 +4972,9 @@
     <w:name w:val="FunctionTok"/>
     <w:basedOn w:val="VerbatimChar"/>
     <w:rPr>
-      <w:color w:val="000000"/>
+      <w:color w:val="204a87"/>
       <w:shd w:val="clear" w:fill="f8f8f8"/>
+      <w:b/>
     </w:rPr>
   </w:style>
   <w:style w:type="character" w:customStyle="1" w:styleId="VariableTok">
@@ -5028,7 +5030,7 @@
     <w:name w:val="AttributeTok"/>
     <w:basedOn w:val="VerbatimChar"/>
     <w:rPr>
-      <w:color w:val="c4a000"/>
+      <w:color w:val="204a87"/>
       <w:shd w:val="clear" w:fill="f8f8f8"/>
     </w:rPr>
   </w:style>

</xml_diff>

<commit_message>
Rebuild genomic Index and rerun pipeline I appended thev genome as a chrmsome to host genome the index was rebuilt with splice-sites and exon info using the HPC system as a larger RAM was required. The index was downloaded back to directory and the entire pipeline rerun successfully
</commit_message>
<xml_diff>
--- a/manuscript_thev_transcriptome.docx
+++ b/manuscript_thev_transcriptome.docx
@@ -965,7 +965,7 @@
           <w:bCs/>
           <w:b/>
         </w:rPr>
-        <w:t xml:space="preserve">114.6</w:t>
+        <w:t xml:space="preserve">119.1</w:t>
       </w:r>
       <w:r>
         <w:t xml:space="preserve"> </w:t>
@@ -1080,7 +1080,7 @@
           <w:bCs/>
           <w:b/>
         </w:rPr>
-        <w:t xml:space="preserve">2,859</w:t>
+        <w:t xml:space="preserve">2,867</w:t>
       </w:r>
       <w:r>
         <w:t xml:space="preserve"> </w:t>
@@ -2936,7 +2936,7 @@
                 <w:rFonts w:ascii="Calibri" w:hAnsi="Calibri"/>
                 <w:sz w:val="20"/>
               </w:rPr>
-              <w:t xml:space="default">1.27e+08</w:t>
+              <w:t xml:space="default">1.34e+08</w:t>
             </w:r>
           </w:p>
         </w:tc>
@@ -2960,7 +2960,31 @@
                 <w:rFonts w:ascii="Calibri" w:hAnsi="Calibri"/>
                 <w:sz w:val="20"/>
               </w:rPr>
-              <w:t xml:space="default">8.07e+07</w:t>
+              <w:t xml:space="default">8.26e+07</w:t>
+            </w:r>
+          </w:p>
+        </w:tc>
+        <w:tc>
+          <w:tcPr>
+            <w:tcBorders>
+              <w:top w:val="single" w:space="0" w:color="D3D3D3"/>
+              <w:bottom w:val="single" w:space="0" w:color="D3D3D3"/>
+              <w:start w:val="single" w:space="0" w:color="D3D3D3"/>
+              <w:end w:val="single" w:space="0" w:color="D3D3D3"/>
+            </w:tcBorders>
+          </w:tcPr>
+          <w:p>
+            <w:pPr>
+              <w:spacing w:before="0" w:after="60"/>
+              <w:keepNext/>
+              <w:jc w:val="start"/>
+            </w:pPr>
+            <w:r>
+              <w:rPr>
+                <w:rFonts w:ascii="Calibri" w:hAnsi="Calibri"/>
+                <w:sz w:val="20"/>
+              </w:rPr>
+              <w:t xml:space="default">1.32e+08</w:t>
             </w:r>
           </w:p>
         </w:tc>
@@ -3001,30 +3025,6 @@
             <w:pPr>
               <w:spacing w:before="0" w:after="60"/>
               <w:keepNext/>
-              <w:jc w:val="start"/>
-            </w:pPr>
-            <w:r>
-              <w:rPr>
-                <w:rFonts w:ascii="Calibri" w:hAnsi="Calibri"/>
-                <w:sz w:val="20"/>
-              </w:rPr>
-              <w:t xml:space="default">1.23e+08</w:t>
-            </w:r>
-          </w:p>
-        </w:tc>
-        <w:tc>
-          <w:tcPr>
-            <w:tcBorders>
-              <w:top w:val="single" w:space="0" w:color="D3D3D3"/>
-              <w:bottom w:val="single" w:space="0" w:color="D3D3D3"/>
-              <w:start w:val="single" w:space="0" w:color="D3D3D3"/>
-              <w:end w:val="single" w:space="0" w:color="D3D3D3"/>
-            </w:tcBorders>
-          </w:tcPr>
-          <w:p>
-            <w:pPr>
-              <w:spacing w:before="0" w:after="60"/>
-              <w:keepNext/>
               <w:jc w:val="end"/>
             </w:pPr>
             <w:r>
@@ -3032,7 +3032,7 @@
                 <w:rFonts w:ascii="Calibri" w:hAnsi="Calibri"/>
                 <w:sz w:val="20"/>
               </w:rPr>
-              <w:t xml:space="default">458700000</w:t>
+              <w:t xml:space="default">476600000</w:t>
             </w:r>
           </w:p>
         </w:tc>
@@ -3085,7 +3085,7 @@
                 <w:rFonts w:ascii="Calibri" w:hAnsi="Calibri"/>
                 <w:sz w:val="20"/>
               </w:rPr>
-              <w:t xml:space="default">1.04e+08 (82.0346%)</w:t>
+              <w:t xml:space="default">1.04e+08 (77.796%)</w:t>
             </w:r>
           </w:p>
         </w:tc>
@@ -3109,7 +3109,7 @@
                 <w:rFonts w:ascii="Calibri" w:hAnsi="Calibri"/>
                 <w:sz w:val="20"/>
               </w:rPr>
-              <w:t xml:space="default">6.79e+07 (84.1056%)</w:t>
+              <w:t xml:space="default">6.79e+07 (82.2476%)</w:t>
             </w:r>
           </w:p>
         </w:tc>
@@ -3133,7 +3133,7 @@
                 <w:rFonts w:ascii="Calibri" w:hAnsi="Calibri"/>
                 <w:sz w:val="20"/>
               </w:rPr>
-              <w:t xml:space="default">1.06e+08 (82.9628%)</w:t>
+              <w:t xml:space="default">1.06e+08 (80.319%)</w:t>
             </w:r>
           </w:p>
         </w:tc>
@@ -3157,7 +3157,7 @@
                 <w:rFonts w:ascii="Calibri" w:hAnsi="Calibri"/>
                 <w:sz w:val="20"/>
               </w:rPr>
-              <w:t xml:space="default">8.38e+07 (68.0701%)</w:t>
+              <w:t xml:space="default">8.38e+07 (65.6337%)</w:t>
             </w:r>
           </w:p>
         </w:tc>
@@ -3258,7 +3258,7 @@
                 <w:rFonts w:ascii="Calibri" w:hAnsi="Calibri"/>
                 <w:sz w:val="20"/>
               </w:rPr>
-              <w:t xml:space="default">6.70e+03 ( 0.0083%)</w:t>
+              <w:t xml:space="default">6.70e+03 ( 0.0081%)</w:t>
             </w:r>
           </w:p>
         </w:tc>
@@ -3282,7 +3282,7 @@
                 <w:rFonts w:ascii="Calibri" w:hAnsi="Calibri"/>
                 <w:sz w:val="20"/>
               </w:rPr>
-              <w:t xml:space="default">1.18e+06 ( 0.9256%)</w:t>
+              <w:t xml:space="default">1.18e+06 ( 0.8954%)</w:t>
             </w:r>
           </w:p>
         </w:tc>
@@ -3306,7 +3306,7 @@
                 <w:rFonts w:ascii="Calibri" w:hAnsi="Calibri"/>
                 <w:sz w:val="20"/>
               </w:rPr>
-              <w:t xml:space="default">1.69e+07 (13.722%)</w:t>
+              <w:t xml:space="default">1.69e+07 (13.2113%)</w:t>
             </w:r>
           </w:p>
         </w:tc>
@@ -3431,7 +3431,7 @@
                 <w:rFonts w:ascii="Calibri" w:hAnsi="Calibri"/>
                 <w:sz w:val="20"/>
               </w:rPr>
-              <w:t xml:space="default"> 245</w:t>
+              <w:t xml:space="default"> 247</w:t>
             </w:r>
           </w:p>
         </w:tc>
@@ -3455,7 +3455,7 @@
                 <w:rFonts w:ascii="Calibri" w:hAnsi="Calibri"/>
                 <w:sz w:val="20"/>
               </w:rPr>
-              <w:t xml:space="default">2,559</w:t>
+              <w:t xml:space="default">2,565</w:t>
             </w:r>
           </w:p>
         </w:tc>
@@ -3479,7 +3479,7 @@
                 <w:rFonts w:ascii="Calibri" w:hAnsi="Calibri"/>
                 <w:sz w:val="20"/>
               </w:rPr>
-              <w:t xml:space="default">2,859</w:t>
+              <w:t xml:space="default">2,867</w:t>
             </w:r>
           </w:p>
         </w:tc>
@@ -3532,7 +3532,7 @@
                 <w:rFonts w:ascii="Calibri" w:hAnsi="Calibri"/>
                 <w:sz w:val="20"/>
               </w:rPr>
-              <w:t xml:space="default"> 35</w:t>
+              <w:t xml:space="default"> 37</w:t>
             </w:r>
           </w:p>
         </w:tc>
@@ -3580,7 +3580,7 @@
                 <w:rFonts w:ascii="Calibri" w:hAnsi="Calibri"/>
                 <w:sz w:val="20"/>
               </w:rPr>
-              <w:t xml:space="default"> 115,076</w:t>
+              <w:t xml:space="default"> 115,152</w:t>
             </w:r>
           </w:p>
         </w:tc>
@@ -3604,7 +3604,7 @@
                 <w:rFonts w:ascii="Calibri" w:hAnsi="Calibri"/>
                 <w:sz w:val="20"/>
               </w:rPr>
-              <w:t xml:space="default">2,136,638</w:t>
+              <w:t xml:space="default">2,132,905</w:t>
             </w:r>
           </w:p>
         </w:tc>
@@ -3628,7 +3628,7 @@
                 <w:rFonts w:ascii="Calibri" w:hAnsi="Calibri"/>
                 <w:sz w:val="20"/>
               </w:rPr>
-              <w:t xml:space="default">2,252,354</w:t>
+              <w:t xml:space="default">2,248,699</w:t>
             </w:r>
           </w:p>
         </w:tc>
@@ -3729,7 +3729,7 @@
                 <w:rFonts w:ascii="Calibri" w:hAnsi="Calibri"/>
                 <w:sz w:val="20"/>
               </w:rPr>
-              <w:t xml:space="default"> 134</w:t>
+              <w:t xml:space="default"> 132</w:t>
             </w:r>
           </w:p>
         </w:tc>
@@ -3753,7 +3753,7 @@
                 <w:rFonts w:ascii="Calibri" w:hAnsi="Calibri"/>
                 <w:sz w:val="20"/>
               </w:rPr>
-              <w:t xml:space="default">1,787</w:t>
+              <w:t xml:space="default">1,792</w:t>
             </w:r>
           </w:p>
         </w:tc>
@@ -3777,7 +3777,7 @@
                 <w:rFonts w:ascii="Calibri" w:hAnsi="Calibri"/>
                 <w:sz w:val="20"/>
               </w:rPr>
-              <w:t xml:space="default">1,934</w:t>
+              <w:t xml:space="default">1,937</w:t>
             </w:r>
           </w:p>
         </w:tc>
@@ -3878,7 +3878,7 @@
                 <w:rFonts w:ascii="Calibri" w:hAnsi="Calibri"/>
                 <w:sz w:val="20"/>
               </w:rPr>
-              <w:t xml:space="default"> 56</w:t>
+              <w:t xml:space="default"> 54</w:t>
             </w:r>
           </w:p>
         </w:tc>
@@ -3902,7 +3902,7 @@
                 <w:rFonts w:ascii="Calibri" w:hAnsi="Calibri"/>
                 <w:sz w:val="20"/>
               </w:rPr>
-              <w:t xml:space="default">798</w:t>
+              <w:t xml:space="default">805</w:t>
             </w:r>
           </w:p>
         </w:tc>
@@ -3926,7 +3926,7 @@
                 <w:rFonts w:ascii="Calibri" w:hAnsi="Calibri"/>
                 <w:sz w:val="20"/>
               </w:rPr>
-              <w:t xml:space="default">855</w:t>
+              <w:t xml:space="default">860</w:t>
             </w:r>
           </w:p>
         </w:tc>
@@ -4027,7 +4027,7 @@
                 <w:rFonts w:ascii="Calibri" w:hAnsi="Calibri"/>
                 <w:sz w:val="20"/>
               </w:rPr>
-              <w:t xml:space="default"> 19</w:t>
+              <w:t xml:space="default"> 18</w:t>
             </w:r>
           </w:p>
         </w:tc>
@@ -4051,7 +4051,7 @@
                 <w:rFonts w:ascii="Calibri" w:hAnsi="Calibri"/>
                 <w:sz w:val="20"/>
               </w:rPr>
-              <w:t xml:space="default">167</w:t>
+              <w:t xml:space="default">168</w:t>
             </w:r>
           </w:p>
         </w:tc>
@@ -4869,7 +4869,7 @@
     <w:name w:val="ConstantTok"/>
     <w:basedOn w:val="VerbatimChar"/>
     <w:rPr>
-      <w:color w:val="8f5902"/>
+      <w:color w:val="000000"/>
       <w:shd w:val="clear" w:fill="f8f8f8"/>
     </w:rPr>
   </w:style>
@@ -4885,9 +4885,8 @@
     <w:name w:val="SpecialCharTok"/>
     <w:basedOn w:val="VerbatimChar"/>
     <w:rPr>
-      <w:color w:val="ce5c00"/>
+      <w:color w:val="000000"/>
       <w:shd w:val="clear" w:fill="f8f8f8"/>
-      <w:b/>
     </w:rPr>
   </w:style>
   <w:style w:type="character" w:customStyle="1" w:styleId="StringTok">
@@ -4972,9 +4971,8 @@
     <w:name w:val="FunctionTok"/>
     <w:basedOn w:val="VerbatimChar"/>
     <w:rPr>
-      <w:color w:val="204a87"/>
+      <w:color w:val="000000"/>
       <w:shd w:val="clear" w:fill="f8f8f8"/>
-      <w:b/>
     </w:rPr>
   </w:style>
   <w:style w:type="character" w:customStyle="1" w:styleId="VariableTok">
@@ -5030,7 +5028,7 @@
     <w:name w:val="AttributeTok"/>
     <w:basedOn w:val="VerbatimChar"/>
     <w:rPr>
-      <w:color w:val="204a87"/>
+      <w:color w:val="c4a000"/>
       <w:shd w:val="clear" w:fill="f8f8f8"/>
     </w:rPr>
   </w:style>

</xml_diff>

<commit_message>
splice-sites extracted for indexing genome was inaccurate; custom script used to extract splice-sites, and whole pipeline rerun
GFF file modfied to allow transcripts to hold ORF names

New scripts to analyze splice sites counts
and transcript abundances with ballgown and python

figure of hAdV5 splice map downloaded for comparison

New splice junctions validated with Sanger sequencing
</commit_message>
<xml_diff>
--- a/manuscript_thev_transcriptome.docx
+++ b/manuscript_thev_transcriptome.docx
@@ -753,7 +753,7 @@
         <w:pStyle w:val="BodyText"/>
       </w:pPr>
       <w:r>
-        <w:t xml:space="preserve">Virulent strains (THEV-V) and avirulent strains (THEV-A) of THEV are serologically indistinguishable, infecting turkeys, chickens, and pheasants. They infect via the fecal-oral route, and the THEV-V cause different clinical diseases in these birds</w:t>
+        <w:t xml:space="preserve">Virulent strains (THEV-V) and avirulent strains (THEV-A) of THEV are serologically indistinguishable, infecting turkeys, chickens, and pheasants and the THEV-V cause different clinical diseases in these birds</w:t>
       </w:r>
       <w:r>
         <w:t xml:space="preserve"> </w:t>
@@ -798,7 +798,7 @@
         <w:t xml:space="preserve">(11, 14)</w:t>
       </w:r>
       <w:r>
-        <w:t xml:space="preserve">. To eliminate this immunossupressive side-effect of the vaccine, a thorough investigation of the culprit viral factors (genes) mediating this phenomenon is essential. However, the transcriptome (splicing and gene expression patterns) of THEV has not been characterized, making the investigation of specific viral genes for possible roles in causing IS impractical. A well-characterized transcriptome of THEV is required to set the stage for experimentation with specific viral genes that may mediate IS.</w:t>
+        <w:t xml:space="preserve">. To eliminate this immunossupressive side-effect of the vaccine, a thorough investigation of the culprit viral factors (genes) mediating this phenomenon is essential. However, the transcriptome (splicing and gene expression patterns) of THEV has not been characterized, making the investigation of specific viral genes for possible roles in causing IS impractical. A well-characterized transcriptome of THEV is required to enable the next leap forward in THEV research - experimentation with specific viral genes that may mediate IS.</w:t>
       </w:r>
     </w:p>
     <w:p>
@@ -851,12 +851,21 @@
         <w:t xml:space="preserve">(20)</w:t>
       </w:r>
       <w:r>
-        <w:t xml:space="preserve">. Thus, the MLTU produces a complex repertoire of mRNA with diverse 5’-UTRs, spliced onto different 3’ coding exons grouped into five different 3’-end classes (L1-L5). Each transcription unit contains its own promoter that drives the expression of all the array of mRNA transcripts produced via alternative splicing of the genes encoded in the unit</w:t>
+        <w:t xml:space="preserve">. Thus, the MLTU produces a complex repertoire of mRNA with diverse 5’-UTRs spliced onto different 3’ coding exons which are grouped into five different 3’-end classes (L1-L5). Each transcription unit contains its own promoter driving the expression of all the array of mRNA transcripts produced via alternative splicing of the genes encoded in the unit</w:t>
       </w:r>
       <w:r>
         <w:t xml:space="preserve">(6, 17, 18)</w:t>
       </w:r>
       <w:r>
+        <w:t xml:space="preserve">. Almost all AdV mRNAs are generated by the excision of one or more introns and most of these introns are located in the 5’ or 3’ UTRs of pre-mRNA. Thus the viral introns scarcely interrupt the open reading frames (ORFs)</w:t>
+      </w:r>
+      <w:r>
+        <w:t xml:space="preserve"> </w:t>
+      </w:r>
+      <w:r>
+        <w:t xml:space="preserve">(1, 18)</w:t>
+      </w:r>
+      <w:r>
         <w:t xml:space="preserve">.</w:t>
       </w:r>
     </w:p>
@@ -865,16 +874,7 @@
         <w:pStyle w:val="BodyText"/>
       </w:pPr>
       <w:r>
-        <w:t xml:space="preserve">Almost all AdV mRNAs are generated by the excision of one or more introns and most of these introns are located in the 5’ or 3’ UTRs of pre-mRNA. Thus the viral introns do only in a few cases interrupt the open reading frames (ORFs)</w:t>
-      </w:r>
-      <w:r>
-        <w:t xml:space="preserve"> </w:t>
-      </w:r>
-      <w:r>
-        <w:t xml:space="preserve">(1, 18)</w:t>
-      </w:r>
-      <w:r>
-        <w:t xml:space="preserve">. The development of high throughput sequencing methods has facilitated the discovery of many novel transcribed regions and splicing isoforms. It is also a very powerful tool to study alternative splicing under different conditions at an unparalleled depth</w:t>
+        <w:t xml:space="preserve">High throughput sequencing methods have facilitated the discovery of many novel transcribed regions and splicing isoforms. It is also a very powerful tool to study alternative splicing under different conditions at an unparalleled depth</w:t>
       </w:r>
       <w:r>
         <w:t xml:space="preserve"> </w:t>
@@ -883,7 +883,7 @@
         <w:t xml:space="preserve">(18, 21)</w:t>
       </w:r>
       <w:r>
-        <w:t xml:space="preserve">. In this paper, a paired-end deep sequencing experiment was performed to characterize for the first time, the transcriptome of THEV (VAS strain) during different phases of the infection, yielding a complete THEV splicing map. Our paired-end sequencing allowed for reading</w:t>
+        <w:t xml:space="preserve">. In this paper, a paired-end deep sequencing experiment was performed to characterize for the first time, the transcriptome of THEV (VAS vaccine strain) during different phases of the infection, yielding the first THEV splicing map. Our paired-end sequencing allowed for reading</w:t>
       </w:r>
       <w:r>
         <w:t xml:space="preserve"> </w:t>
@@ -965,7 +965,7 @@
           <w:bCs/>
           <w:b/>
         </w:rPr>
-        <w:t xml:space="preserve">119.1</w:t>
+        <w:t xml:space="preserve">107.1</w:t>
       </w:r>
       <w:r>
         <w:t xml:space="preserve"> </w:t>
@@ -999,6 +999,12 @@
         <w:t xml:space="preserve"> </w:t>
       </w:r>
       <w:r>
+        <w:t xml:space="preserve">(23)</w:t>
+      </w:r>
+      <w:r>
+        <w:t xml:space="preserve"> </w:t>
+      </w:r>
+      <w:r>
         <w:t xml:space="preserve">alignment program, a total of</w:t>
       </w:r>
       <w:r>
@@ -1080,19 +1086,99 @@
           <w:bCs/>
           <w:b/>
         </w:rPr>
-        <w:t xml:space="preserve">2,867</w:t>
-      </w:r>
-      <w:r>
-        <w:t xml:space="preserve"> </w:t>
-      </w:r>
-      <w:r>
-        <w:t xml:space="preserve">THEV splice junctions from all time-points, with splice junctions from the later time-points being supported by significantly more sequence reads than earlier time-points. The substantial increases in splice junctions and mapping reads to the THEV genome from earlier time-points to later time-points corresponds to the progression of the infection and correlates with our qPCR assay quantifying the total number of viral genome copies over time (</w:t>
+        <w:t xml:space="preserve">2,815</w:t>
+      </w:r>
+      <w:r>
+        <w:t xml:space="preserve"> </w:t>
+      </w:r>
+      <w:r>
+        <w:t xml:space="preserve">THEV splice junctions from all time-points, with splice junctions from the later time-points being supported by significantly more sequence reads than earlier time-points. For example all the</w:t>
+      </w:r>
+      <w:r>
+        <w:t xml:space="preserve"> </w:t>
       </w:r>
       <w:r>
         <w:rPr>
           <w:bCs/>
           <w:b/>
         </w:rPr>
+        <w:t xml:space="preserve">12</w:t>
+      </w:r>
+      <w:r>
+        <w:t xml:space="preserve"> </w:t>
+      </w:r>
+      <w:r>
+        <w:t xml:space="preserve">unique junctions at 4 h.p.i had less than 10 reads supporting each one, averaging a mere</w:t>
+      </w:r>
+      <w:r>
+        <w:t xml:space="preserve"> </w:t>
+      </w:r>
+      <w:r>
+        <w:rPr>
+          <w:bCs/>
+          <w:b/>
+        </w:rPr>
+        <w:t xml:space="preserve">3</w:t>
+      </w:r>
+      <w:r>
+        <w:t xml:space="preserve"> </w:t>
+      </w:r>
+      <w:r>
+        <w:t xml:space="preserve">reads/junction. Conversely, the</w:t>
+      </w:r>
+      <w:r>
+        <w:t xml:space="preserve"> </w:t>
+      </w:r>
+      <w:r>
+        <w:rPr>
+          <w:bCs/>
+          <w:b/>
+        </w:rPr>
+        <w:t xml:space="preserve">2516</w:t>
+      </w:r>
+      <w:r>
+        <w:t xml:space="preserve"> </w:t>
+      </w:r>
+      <w:r>
+        <w:t xml:space="preserve">unique junctions at 72 h.p.i averaged</w:t>
+      </w:r>
+      <w:r>
+        <w:t xml:space="preserve"> </w:t>
+      </w:r>
+      <w:r>
+        <w:rPr>
+          <w:bCs/>
+          <w:b/>
+        </w:rPr>
+        <w:t xml:space="preserve">713.1</w:t>
+      </w:r>
+      <w:r>
+        <w:t xml:space="preserve"> </w:t>
+      </w:r>
+      <w:r>
+        <w:t xml:space="preserve">reads/junction, some junctions having as high as</w:t>
+      </w:r>
+      <w:r>
+        <w:t xml:space="preserve"> </w:t>
+      </w:r>
+      <w:r>
+        <w:rPr>
+          <w:bCs/>
+          <w:b/>
+        </w:rPr>
+        <w:t xml:space="preserve">322,677</w:t>
+      </w:r>
+      <w:r>
+        <w:t xml:space="preserve"> </w:t>
+      </w:r>
+      <w:r>
+        <w:t xml:space="preserve">reads in support. The substantial increases in splice junctions and mapping reads to the THEV genome over time denotes the progression of the infection and correlates with our qPCR assay quantifying the total number of viral genome copies over time (</w:t>
+      </w:r>
+      <w:r>
+        <w:rPr>
+          <w:bCs/>
+          <w:b/>
+        </w:rPr>
         <w:t xml:space="preserve">Figure 3</w:t>
       </w:r>
       <w:r>
@@ -1105,27 +1191,42 @@
         <w:rPr>
           <w:rStyle w:val="VerbatimChar"/>
         </w:rPr>
-        <w:t xml:space="preserve">STRINGTIE</w:t>
-      </w:r>
-      <w:r>
-        <w:t xml:space="preserve">, an assembler of RNA-Seq alignments into potential transcripts, the mapped reads for each time-point were assembled into transcripts using the location of the predicted ORFs within the viral genome. The transcripts were consolidated to generate the final transcriptome of THEV (</w:t>
-      </w:r>
-      <w:r>
-        <w:rPr>
-          <w:strike/>
-        </w:rPr>
-        <w:t xml:space="preserve">Maybe put the figure of the final transcriptome here? XXXXXXXXXXXXXXX</w:t>
-      </w:r>
-      <w:r>
-        <w:t xml:space="preserve">).</w:t>
-      </w:r>
-    </w:p>
-    <w:p>
-      <w:pPr>
-        <w:pStyle w:val="BodyText"/>
-      </w:pPr>
-      <w:r>
-        <w:t xml:space="preserve">The complete list of splice junctions mapped to THEV’s genome has been submitted to the National Center for Biotechnology Information Gene Expression Omnibus (</w:t>
+        <w:t xml:space="preserve">StringTie</w:t>
+      </w:r>
+      <w:r>
+        <w:t xml:space="preserve"> </w:t>
+      </w:r>
+      <w:r>
+        <w:t xml:space="preserve">(23)</w:t>
+      </w:r>
+      <w:r>
+        <w:t xml:space="preserve">, an assembler of RNA-Seq alignments into potential transcripts, the mapped reads for each time-point were assembled into transcripts using the genomic location of the predicted THEV ORFs as a guide. In the final consolidated transcriptome of THEV generated from transcripts from all time points, we counted a total of</w:t>
+      </w:r>
+      <w:r>
+        <w:t xml:space="preserve"> </w:t>
+      </w:r>
+      <w:r>
+        <w:rPr>
+          <w:bCs/>
+          <w:b/>
+        </w:rPr>
+        <w:t xml:space="preserve">51</w:t>
+      </w:r>
+      <w:r>
+        <w:t xml:space="preserve"> </w:t>
+      </w:r>
+      <w:r>
+        <w:t xml:space="preserve">transcripts all of which are novel. Although some exons in some transcripts match the predicted ORFs of THEV exactly, most of the exons are longer, spanning multiple predicted ORFs (</w:t>
+      </w:r>
+      <w:r>
+        <w:rPr>
+          <w:bCs/>
+          <w:b/>
+        </w:rPr>
+        <w:t xml:space="preserve">Figure 4</w:t>
+      </w:r>
+      <w:r>
+        <w:t xml:space="preserve">). The complete list of splice junctions mapped to THEV’s genome has been submitted to the National Center for Biotechnology Information Gene Expression Omnibus (</w:t>
       </w:r>
       <w:hyperlink r:id="rId23">
         <w:r>
@@ -1153,6 +1254,90 @@
       </w:r>
     </w:p>
     <w:p>
+      <w:pPr>
+        <w:pStyle w:val="BodyText"/>
+      </w:pPr>
+      <w:r>
+        <w:rPr>
+          <w:bCs/>
+          <w:b/>
+        </w:rPr>
+        <w:t xml:space="preserve">Early Region 1 (E1) transcripts</w:t>
+      </w:r>
+      <w:r>
+        <w:t xml:space="preserve">. This region in MAdVs is the first transcribed after successful entry of the viral DNA into the nucleus of the host cell. The host transcription machinery is lobbied for the transcription of the region. No viral proteins are available at this stage; hence, host transcription factors play the key roles of mobilizing the transcription machinery. After their translation, the E1 proteins in concert with the host transcription factors activate the other viral promoters</w:t>
+      </w:r>
+      <w:r>
+        <w:t xml:space="preserve"> </w:t>
+      </w:r>
+      <w:r>
+        <w:t xml:space="preserve">(6)</w:t>
+      </w:r>
+      <w:r>
+        <w:t xml:space="preserve">. We identified four novel transcripts in this region</w:t>
+      </w:r>
+      <w:r>
+        <w:t xml:space="preserve"> </w:t>
+      </w:r>
+      <w:r>
+        <w:rPr>
+          <w:strike/>
+        </w:rPr>
+        <w:t xml:space="preserve">and also validated the predicted ORF (sialidase; ORF1)</w:t>
+      </w:r>
+      <w:r>
+        <w:t xml:space="preserve">.</w:t>
+      </w:r>
+    </w:p>
+    <w:p>
+      <w:pPr>
+        <w:pStyle w:val="BodyText"/>
+      </w:pPr>
+      <w:r>
+        <w:t xml:space="preserve">Early Region 2A (E2A) transcripts.</w:t>
+      </w:r>
+    </w:p>
+    <w:p>
+      <w:pPr>
+        <w:pStyle w:val="BodyText"/>
+      </w:pPr>
+      <w:r>
+        <w:t xml:space="preserve">Early Region 2B (E2B) transcripts.</w:t>
+      </w:r>
+    </w:p>
+    <w:p>
+      <w:pPr>
+        <w:pStyle w:val="BodyText"/>
+      </w:pPr>
+      <w:r>
+        <w:t xml:space="preserve">Early Region 3 (E3) transcripts.</w:t>
+      </w:r>
+    </w:p>
+    <w:p>
+      <w:pPr>
+        <w:pStyle w:val="BodyText"/>
+      </w:pPr>
+      <w:r>
+        <w:t xml:space="preserve">Early Region 4 (E4) transcripts.</w:t>
+      </w:r>
+    </w:p>
+    <w:p>
+      <w:pPr>
+        <w:pStyle w:val="BodyText"/>
+      </w:pPr>
+      <w:r>
+        <w:t xml:space="preserve">Intermediate Region (IM) transcripts.</w:t>
+      </w:r>
+    </w:p>
+    <w:p>
+      <w:pPr>
+        <w:pStyle w:val="BodyText"/>
+      </w:pPr>
+      <w:r>
+        <w:t xml:space="preserve">Major Late Promoter Region (MLP) transcripts.</w:t>
+      </w:r>
+    </w:p>
+    <w:p>
       <w:r>
         <w:br w:type="page"/>
       </w:r>
@@ -1199,7 +1384,7 @@
         <w:t xml:space="preserve">2</w:t>
       </w:r>
       <w:r>
-        <w:t xml:space="preserve">. When infected, the cells were maintained in 1:1 serum-reduced Leibovitz’s L15/McCoy’s 5A media (SRLM) with 2.5% FBS, 5% ChS, 1.2% TPB, and 1% antibiotics solution (100 U/mL Penicillin and 100ug/mL Streptomycin). A commercially available HE vaccine was purchased from Hygieia Biological Labs as a source of THEV-A (VAS strain). The stock virus was titrated using an in-house qPCR assay with titer expressed as genome copy number(GCN)/mL, similar to Mahshoub</w:t>
+        <w:t xml:space="preserve">. Infected cells were maintained in 1:1 serum-reduced Leibovitz’s L15/McCoy’s 5A media (SRLM) with 2.5% FBS, 5% ChS, 1.2% TPB, and 1% antibiotics solution (100 U/mL Penicillin and 100ug/mL Streptomycin). A commercially available HE vaccine was purchased from Hygieia Biological Labs as a source of THEV-A (VAS strain). The stock virus was titrated using an in-house qPCR assay with titer expressed as genome copy number(GCN)/mL, similar to Mahshoub</w:t>
       </w:r>
       <w:r>
         <w:t xml:space="preserve"> </w:t>
@@ -1212,13 +1397,13 @@
         <w:t xml:space="preserve">et al</w:t>
       </w:r>
       <w:r>
-        <w:t xml:space="preserve">(23)</w:t>
-      </w:r>
-      <w:r>
-        <w:t xml:space="preserve"> </w:t>
-      </w:r>
-      <w:r>
-        <w:t xml:space="preserve">with modifications. Cells were infected at a multiplicity of infection (MOI) of 100 GCN/cell and samples in triplicates were harvested at 4-, 12-, 24-, and 72-h.p.i for RNA-Seq. A second infection was done but samples in triplicates were harvested at 12-, 24-, 36-, 48-, and 72-h.p.i for PCR validation of novel splice sites.</w:t>
+        <w:t xml:space="preserve">(24)</w:t>
+      </w:r>
+      <w:r>
+        <w:t xml:space="preserve"> </w:t>
+      </w:r>
+      <w:r>
+        <w:t xml:space="preserve">with modifications. Cells were infected at a multiplicity of infection (MOI) of 100 GCN/cell and samples in triplicates were harvested at 4-, 12-, 24-, and 72-h.p.i for RNA-Seq. The infection was repeated but samples in triplicates were harvested at 12-, 24-, 36-, 48-, and 72-h.p.i for PCR validation of novel splice sites.</w:t>
       </w:r>
     </w:p>
     <w:bookmarkEnd w:id="25"/>
@@ -1351,7 +1536,7 @@
         <w:t xml:space="preserve"> </w:t>
       </w:r>
       <w:r>
-        <w:t xml:space="preserve">(24)</w:t>
+        <w:t xml:space="preserve">(23)</w:t>
       </w:r>
       <w:r>
         <w:t xml:space="preserve">, using</w:t>
@@ -1458,7 +1643,7 @@
         <w:t xml:space="preserve"> </w:t>
       </w:r>
       <w:r>
-        <w:t xml:space="preserve">(24)</w:t>
+        <w:t xml:space="preserve">(23)</w:t>
       </w:r>
       <w:r>
         <w:t xml:space="preserve"> </w:t>
@@ -1494,7 +1679,7 @@
         <w:t xml:space="preserve"> </w:t>
       </w:r>
       <w:r>
-        <w:t xml:space="preserve">(24)</w:t>
+        <w:t xml:space="preserve">(23)</w:t>
       </w:r>
       <w:r>
         <w:t xml:space="preserve"> </w:t>
@@ -2430,7 +2615,7 @@
       </w:r>
     </w:p>
     <w:bookmarkEnd w:id="78"/>
-    <w:bookmarkStart w:id="80" w:name="ref-Mahsoub2017"/>
+    <w:bookmarkStart w:id="80" w:name="ref-Pertea2016"/>
     <w:p>
       <w:pPr>
         <w:pStyle w:val="Bibliography"/>
@@ -2445,12 +2630,45 @@
         <w:t xml:space="preserve">	</w:t>
       </w:r>
       <w:r>
+        <w:t xml:space="preserve">Pertea M, Kim D, Pertea GM, Leek JT, Salzberg SL. 2016.</w:t>
+      </w:r>
+      <w:r>
+        <w:t xml:space="preserve"> </w:t>
+      </w:r>
+      <w:hyperlink r:id="rId79">
+        <w:r>
+          <w:rPr>
+            <w:rStyle w:val="Hyperlink"/>
+          </w:rPr>
+          <w:t xml:space="preserve">Transcript-level expression analysis of RNA-seq experiments with HISAT, StringTie and ballgown</w:t>
+        </w:r>
+      </w:hyperlink>
+      <w:r>
+        <w:t xml:space="preserve">. Nature Protocols 11:1650–1667.</w:t>
+      </w:r>
+    </w:p>
+    <w:bookmarkEnd w:id="80"/>
+    <w:bookmarkStart w:id="82" w:name="ref-Mahsoub2017"/>
+    <w:p>
+      <w:pPr>
+        <w:pStyle w:val="Bibliography"/>
+      </w:pPr>
+      <w:r>
+        <w:t xml:space="preserve">24.</w:t>
+      </w:r>
+      <w:r>
+        <w:t xml:space="preserve"> </w:t>
+      </w:r>
+      <w:r>
+        <w:t xml:space="preserve">	</w:t>
+      </w:r>
+      <w:r>
         <w:t xml:space="preserve">Mahsoub HM, Evans NP, Beach NM, Yuan L, Zimmerman K, Pierson FW. 2017.</w:t>
       </w:r>
       <w:r>
         <w:t xml:space="preserve"> </w:t>
       </w:r>
-      <w:hyperlink r:id="rId79">
+      <w:hyperlink r:id="rId81">
         <w:r>
           <w:rPr>
             <w:rStyle w:val="Hyperlink"/>
@@ -2480,39 +2698,6 @@
         <w:t xml:space="preserve">. Journal of Virological Methods 239:42–49.</w:t>
       </w:r>
     </w:p>
-    <w:bookmarkEnd w:id="80"/>
-    <w:bookmarkStart w:id="82" w:name="ref-Pertea2016"/>
-    <w:p>
-      <w:pPr>
-        <w:pStyle w:val="Bibliography"/>
-      </w:pPr>
-      <w:r>
-        <w:t xml:space="preserve">24.</w:t>
-      </w:r>
-      <w:r>
-        <w:t xml:space="preserve"> </w:t>
-      </w:r>
-      <w:r>
-        <w:t xml:space="preserve">	</w:t>
-      </w:r>
-      <w:r>
-        <w:t xml:space="preserve">Pertea M, Kim D, Pertea GM, Leek JT, Salzberg SL. 2016.</w:t>
-      </w:r>
-      <w:r>
-        <w:t xml:space="preserve"> </w:t>
-      </w:r>
-      <w:hyperlink r:id="rId81">
-        <w:r>
-          <w:rPr>
-            <w:rStyle w:val="Hyperlink"/>
-          </w:rPr>
-          <w:t xml:space="preserve">Transcript-level expression analysis of RNA-seq experiments with HISAT, StringTie and ballgown</w:t>
-        </w:r>
-      </w:hyperlink>
-      <w:r>
-        <w:t xml:space="preserve">. Nature Protocols 11:1650–1667.</w:t>
-      </w:r>
-    </w:p>
     <w:bookmarkEnd w:id="82"/>
     <w:bookmarkStart w:id="84" w:name="ref-FastQC"/>
     <w:p>
@@ -2549,7 +2734,7 @@
     <w:bookmarkEnd w:id="84"/>
     <w:bookmarkEnd w:id="85"/>
     <w:bookmarkEnd w:id="86"/>
-    <w:bookmarkStart w:id="96" w:name="tables-and-figures"/>
+    <w:bookmarkStart w:id="102" w:name="tables-and-figures"/>
     <w:p>
       <w:pPr>
         <w:pStyle w:val="Heading2"/>
@@ -2565,7 +2750,7 @@
       <w:r>
         <w:drawing>
           <wp:inline>
-            <wp:extent cx="5334000" cy="3556000"/>
+            <wp:extent cx="5334000" cy="3111499"/>
             <wp:effectExtent b="0" l="0" r="0" t="0"/>
             <wp:docPr descr="" title="" id="88" name="Picture"/>
             <a:graphic>
@@ -2586,7 +2771,7 @@
                   <pic:spPr bwMode="auto">
                     <a:xfrm>
                       <a:off x="0" y="0"/>
-                      <a:ext cx="5334000" cy="3556000"/>
+                      <a:ext cx="5334000" cy="3111499"/>
                     </a:xfrm>
                     <a:prstGeom prst="rect">
                       <a:avLst/>
@@ -2667,1415 +2852,891 @@
         <w:t xml:space="preserve">. Gene colored in light green is conserved in all but Atadenoviruses. The UXP (light blue) is an incomplete gene present in almost all AdVs. Regions comprising the different transcription units are labelled at the bottom (E1, E2A, E2B, E3, E4, and IM); the unlabeled regions comprise the MLTU.</w:t>
       </w:r>
     </w:p>
-    <w:p>
-      <w:pPr>
-        <w:spacing w:before="0" w:after="60"/>
-        <w:keepNext/>
+    <w:tbl>
+      <w:tblPr>
+        <w:tblStyle w:val="Table"/>
+        <w:tblW w:type="pct" w:w="5000"/>
+        <w:tblLook w:firstRow="1" w:lastRow="0" w:firstColumn="0" w:lastColumn="0" w:noHBand="0" w:noVBand="0" w:val="0020"/>
         <w:jc w:val="start"/>
-        <w:pStyle w:val="caption"/>
-      </w:pPr>
-      <w:r>
-        <w:rPr>
-          <w:rFonts w:ascii="Calibri" w:hAnsi="Calibri"/>
-          <w:sz w:val="24"/>
-        </w:rPr>
-        <w:t xml:space="preserve">Table </w:t>
-      </w:r>
-      <w:r>
-        <w:fldChar w:fldCharType="begin" w:dirty="true"/>
-      </w:r>
-      <w:r>
-        <w:instrText xml:space="preserve" w:dirty="true"> SEQ Table \* ARABIC </w:instrText>
-      </w:r>
-      <w:r>
-        <w:fldChar w:fldCharType="separate" w:dirty="true"/>
-      </w:r>
-      <w:r>
-        <w:rPr>
-          <w:noProof/>
-          <w:rFonts w:ascii="Calibri" w:hAnsi="Calibri"/>
-          <w:sz w:val="24"/>
-        </w:rPr>
-        <w:t xml:space="default">1</w:t>
-      </w:r>
-      <w:r>
-        <w:fldChar w:fldCharType="end" w:dirty="true"/>
-      </w:r>
-      <w:r>
-        <w:rPr>
-          <w:rFonts w:ascii="Calibri" w:hAnsi="Calibri"/>
-          <w:sz w:val="24"/>
-        </w:rPr>
-        <w:t xml:space="preserve">: </w:t>
-      </w:r>
-      <w:r>
-        <w:rPr>
-          <w:b w:val="true"/>
-          <w:rFonts w:ascii="Calibri" w:hAnsi="Calibri"/>
-          <w:sz w:val="24"/>
-          <w:color w:val="333333"/>
-        </w:rPr>
-        <w:t xml:space="preserve">Table 1</w:t>
-      </w:r>
-    </w:p>
-    <w:p>
-      <w:pPr>
-        <w:spacing w:before="0" w:after="60"/>
-        <w:keepNext/>
-        <w:jc w:val="start"/>
-        <w:pStyle w:val="caption"/>
-      </w:pPr>
-      <w:r>
-        <w:rPr>
-          <w:rFonts w:ascii="Calibri" w:hAnsi="Calibri"/>
-          <w:sz w:val="20"/>
-          <w:color w:val="333333"/>
-        </w:rPr>
-        <w:t xml:space="default">Summary of sequence alignment metrics</w:t>
-      </w:r>
-    </w:p>
-    <w:tbl xmlns:w="http://schemas.openxmlformats.org/wordprocessingml/2006/main" xmlns:wp="http://schemas.openxmlformats.org/drawingml/2006/wordprocessingDrawing" xmlns:r="http://schemas.openxmlformats.org/officeDocument/2006/relationships" xmlns:w14="http://schemas.microsoft.com/office/word/2010/wordml">
-      <w:tblPr>
-        <w:tblCellMar>
-          <w:top w:w="0" w:type="dxa"/>
-          <w:bottom w:w="0" w:type="dxa"/>
-          <w:start w:w="60" w:type="dxa"/>
-          <w:end w:w="60" w:type="dxa"/>
-        </w:tblCellMar>
-        <w:tblW w:type="pct" w:w="100%"/>
-        <w:tblLook w:firstRow="0" w:lastRow="0" w:firstColumn="0" w:lastColumn="0" w:noHBand="0" w:noVBand="0"/>
-        <w:jc w:val="center"/>
       </w:tblPr>
+      <w:tblGrid>
+        <w:gridCol w:w="2104"/>
+        <w:gridCol w:w="1273"/>
+        <w:gridCol w:w="1273"/>
+        <w:gridCol w:w="1273"/>
+        <w:gridCol w:w="1273"/>
+        <w:gridCol w:w="720"/>
+      </w:tblGrid>
       <w:tr>
         <w:trPr>
-          <w:cantSplit/>
-          <w:tblHeader/>
+          <w:tblHeader w:val="true"/>
         </w:trPr>
         <w:tc>
-          <w:tcPr>
-            <w:tcBorders>
-              <w:top w:val="single" w:sz="16" w:space="0" w:color="D3D3D3"/>
-              <w:bottom w:val="single" w:sz="16" w:space="0" w:color="D3D3D3"/>
-              <w:start w:val="single" w:space="0" w:color="D3D3D3"/>
-              <w:end w:val="single" w:space="0" w:color="D3D3D3"/>
-            </w:tcBorders>
-          </w:tcPr>
-          <w:p>
-            <w:pPr>
-              <w:spacing w:before="0" w:after="60"/>
-              <w:keepNext/>
-              <w:jc w:val="start"/>
-            </w:pPr>
-            <w:r>
-              <w:rPr>
-                <w:rFonts w:ascii="Calibri" w:hAnsi="Calibri"/>
-                <w:sz w:val="20"/>
-              </w:rPr>
+          <w:tcPr/>
+          <w:p>
+            <w:pPr>
+              <w:pStyle w:val="Compact"/>
+              <w:jc w:val="left"/>
+            </w:pPr>
+            <w:r>
               <w:t xml:space="preserve">Metric</w:t>
             </w:r>
           </w:p>
         </w:tc>
         <w:tc>
-          <w:tcPr>
-            <w:tcBorders>
-              <w:top w:val="single" w:sz="16" w:space="0" w:color="D3D3D3"/>
-              <w:bottom w:val="single" w:sz="16" w:space="0" w:color="D3D3D3"/>
-              <w:start w:val="single" w:space="0" w:color="D3D3D3"/>
-            </w:tcBorders>
-          </w:tcPr>
-          <w:p>
-            <w:pPr>
-              <w:spacing w:before="0" w:after="60"/>
-              <w:keepNext/>
-              <w:jc w:val="start"/>
-            </w:pPr>
-            <w:r>
-              <w:rPr>
-                <w:rFonts w:ascii="Calibri" w:hAnsi="Calibri"/>
-                <w:sz w:val="20"/>
-              </w:rPr>
-              <w:t xml:space="default">4h.p.i</w:t>
-            </w:r>
-          </w:p>
-        </w:tc>
-        <w:tc>
-          <w:tcPr>
-            <w:tcBorders>
-              <w:top w:val="single" w:sz="16" w:space="0" w:color="D3D3D3"/>
-              <w:bottom w:val="single" w:sz="16" w:space="0" w:color="D3D3D3"/>
-            </w:tcBorders>
-          </w:tcPr>
-          <w:p>
-            <w:pPr>
-              <w:spacing w:before="0" w:after="60"/>
-              <w:keepNext/>
-              <w:jc w:val="start"/>
-            </w:pPr>
-            <w:r>
-              <w:rPr>
-                <w:rFonts w:ascii="Calibri" w:hAnsi="Calibri"/>
-                <w:sz w:val="20"/>
-              </w:rPr>
-              <w:t xml:space="default">12h.p.i</w:t>
-            </w:r>
-          </w:p>
-        </w:tc>
-        <w:tc>
-          <w:tcPr>
-            <w:tcBorders>
-              <w:top w:val="single" w:sz="16" w:space="0" w:color="D3D3D3"/>
-              <w:bottom w:val="single" w:sz="16" w:space="0" w:color="D3D3D3"/>
-            </w:tcBorders>
-          </w:tcPr>
-          <w:p>
-            <w:pPr>
-              <w:spacing w:before="0" w:after="60"/>
-              <w:keepNext/>
-              <w:jc w:val="start"/>
-            </w:pPr>
-            <w:r>
-              <w:rPr>
-                <w:rFonts w:ascii="Calibri" w:hAnsi="Calibri"/>
-                <w:sz w:val="20"/>
-              </w:rPr>
-              <w:t xml:space="default">24h.p.i</w:t>
-            </w:r>
-          </w:p>
-        </w:tc>
-        <w:tc>
-          <w:tcPr>
-            <w:tcBorders>
-              <w:top w:val="single" w:sz="16" w:space="0" w:color="D3D3D3"/>
-              <w:bottom w:val="single" w:sz="16" w:space="0" w:color="D3D3D3"/>
-            </w:tcBorders>
-          </w:tcPr>
-          <w:p>
-            <w:pPr>
-              <w:spacing w:before="0" w:after="60"/>
-              <w:keepNext/>
-              <w:jc w:val="start"/>
-            </w:pPr>
-            <w:r>
-              <w:rPr>
-                <w:rFonts w:ascii="Calibri" w:hAnsi="Calibri"/>
-                <w:sz w:val="20"/>
-              </w:rPr>
-              <w:t xml:space="default">72h.p.i</w:t>
-            </w:r>
-          </w:p>
-        </w:tc>
-        <w:tc>
-          <w:tcPr>
-            <w:tcBorders>
-              <w:top w:val="single" w:sz="16" w:space="0" w:color="D3D3D3"/>
-              <w:bottom w:val="single" w:sz="16" w:space="0" w:color="D3D3D3"/>
-              <w:end w:val="single" w:space="0" w:color="D3D3D3"/>
-            </w:tcBorders>
-          </w:tcPr>
-          <w:p>
-            <w:pPr>
-              <w:spacing w:before="0" w:after="60"/>
-              <w:keepNext/>
-              <w:jc w:val="end"/>
-            </w:pPr>
-            <w:r>
-              <w:rPr>
-                <w:rFonts w:ascii="Calibri" w:hAnsi="Calibri"/>
-                <w:sz w:val="20"/>
-              </w:rPr>
-              <w:t xml:space="default">Total</w:t>
+          <w:tcPr/>
+          <w:p>
+            <w:pPr>
+              <w:pStyle w:val="Compact"/>
+              <w:jc w:val="left"/>
+            </w:pPr>
+            <w:r>
+              <w:t xml:space="preserve">4h.p.i</w:t>
+            </w:r>
+          </w:p>
+        </w:tc>
+        <w:tc>
+          <w:tcPr/>
+          <w:p>
+            <w:pPr>
+              <w:pStyle w:val="Compact"/>
+              <w:jc w:val="left"/>
+            </w:pPr>
+            <w:r>
+              <w:t xml:space="preserve">12h.p.i</w:t>
+            </w:r>
+          </w:p>
+        </w:tc>
+        <w:tc>
+          <w:tcPr/>
+          <w:p>
+            <w:pPr>
+              <w:pStyle w:val="Compact"/>
+              <w:jc w:val="left"/>
+            </w:pPr>
+            <w:r>
+              <w:t xml:space="preserve">24h.p.i</w:t>
+            </w:r>
+          </w:p>
+        </w:tc>
+        <w:tc>
+          <w:tcPr/>
+          <w:p>
+            <w:pPr>
+              <w:pStyle w:val="Compact"/>
+              <w:jc w:val="left"/>
+            </w:pPr>
+            <w:r>
+              <w:t xml:space="preserve">72h.p.i</w:t>
+            </w:r>
+          </w:p>
+        </w:tc>
+        <w:tc>
+          <w:tcPr/>
+          <w:p>
+            <w:pPr>
+              <w:pStyle w:val="Compact"/>
+              <w:jc w:val="right"/>
+            </w:pPr>
+            <w:r>
+              <w:t xml:space="preserve">Total</w:t>
             </w:r>
           </w:p>
         </w:tc>
       </w:tr>
       <w:tr>
-        <w:trPr>
-          <w:cantSplit/>
-        </w:trPr>
-        <w:tc>
-          <w:tcPr>
-            <w:tcBorders>
-              <w:top w:val="single" w:space="0" w:color="D3D3D3"/>
-              <w:bottom w:val="single" w:space="0" w:color="D3D3D3"/>
-              <w:start w:val="single" w:space="0" w:color="D3D3D3"/>
-              <w:end w:val="single" w:space="0" w:color="D3D3D3"/>
-            </w:tcBorders>
-          </w:tcPr>
-          <w:p>
-            <w:pPr>
-              <w:spacing w:before="0" w:after="60"/>
-              <w:keepNext/>
-              <w:jc w:val="start"/>
-            </w:pPr>
-            <w:r>
-              <w:rPr>
-                <w:rFonts w:ascii="Calibri" w:hAnsi="Calibri"/>
-                <w:sz w:val="20"/>
-              </w:rPr>
-              <w:t xml:space="default">Total reads</w:t>
-            </w:r>
-          </w:p>
-        </w:tc>
-        <w:tc>
-          <w:tcPr>
-            <w:tcBorders>
-              <w:top w:val="single" w:space="0" w:color="D3D3D3"/>
-              <w:bottom w:val="single" w:space="0" w:color="D3D3D3"/>
-              <w:start w:val="single" w:space="0" w:color="D3D3D3"/>
-              <w:end w:val="single" w:space="0" w:color="D3D3D3"/>
-            </w:tcBorders>
-          </w:tcPr>
-          <w:p>
-            <w:pPr>
-              <w:spacing w:before="0" w:after="60"/>
-              <w:keepNext/>
-              <w:jc w:val="start"/>
-            </w:pPr>
-            <w:r>
-              <w:rPr>
-                <w:rFonts w:ascii="Calibri" w:hAnsi="Calibri"/>
-                <w:sz w:val="20"/>
-              </w:rPr>
-              <w:t xml:space="default">1.34e+08</w:t>
-            </w:r>
-          </w:p>
-        </w:tc>
-        <w:tc>
-          <w:tcPr>
-            <w:tcBorders>
-              <w:top w:val="single" w:space="0" w:color="D3D3D3"/>
-              <w:bottom w:val="single" w:space="0" w:color="D3D3D3"/>
-              <w:start w:val="single" w:space="0" w:color="D3D3D3"/>
-              <w:end w:val="single" w:space="0" w:color="D3D3D3"/>
-            </w:tcBorders>
-          </w:tcPr>
-          <w:p>
-            <w:pPr>
-              <w:spacing w:before="0" w:after="60"/>
-              <w:keepNext/>
-              <w:jc w:val="start"/>
-            </w:pPr>
-            <w:r>
-              <w:rPr>
-                <w:rFonts w:ascii="Calibri" w:hAnsi="Calibri"/>
-                <w:sz w:val="20"/>
-              </w:rPr>
-              <w:t xml:space="default">8.26e+07</w:t>
-            </w:r>
-          </w:p>
-        </w:tc>
-        <w:tc>
-          <w:tcPr>
-            <w:tcBorders>
-              <w:top w:val="single" w:space="0" w:color="D3D3D3"/>
-              <w:bottom w:val="single" w:space="0" w:color="D3D3D3"/>
-              <w:start w:val="single" w:space="0" w:color="D3D3D3"/>
-              <w:end w:val="single" w:space="0" w:color="D3D3D3"/>
-            </w:tcBorders>
-          </w:tcPr>
-          <w:p>
-            <w:pPr>
-              <w:spacing w:before="0" w:after="60"/>
-              <w:keepNext/>
-              <w:jc w:val="start"/>
-            </w:pPr>
-            <w:r>
-              <w:rPr>
-                <w:rFonts w:ascii="Calibri" w:hAnsi="Calibri"/>
-                <w:sz w:val="20"/>
-              </w:rPr>
-              <w:t xml:space="default">1.32e+08</w:t>
-            </w:r>
-          </w:p>
-        </w:tc>
-        <w:tc>
-          <w:tcPr>
-            <w:tcBorders>
-              <w:top w:val="single" w:space="0" w:color="D3D3D3"/>
-              <w:bottom w:val="single" w:space="0" w:color="D3D3D3"/>
-              <w:start w:val="single" w:space="0" w:color="D3D3D3"/>
-              <w:end w:val="single" w:space="0" w:color="D3D3D3"/>
-            </w:tcBorders>
-          </w:tcPr>
-          <w:p>
-            <w:pPr>
-              <w:spacing w:before="0" w:after="60"/>
-              <w:keepNext/>
-              <w:jc w:val="start"/>
-            </w:pPr>
-            <w:r>
-              <w:rPr>
-                <w:rFonts w:ascii="Calibri" w:hAnsi="Calibri"/>
-                <w:sz w:val="20"/>
-              </w:rPr>
-              <w:t xml:space="default">1.28e+08</w:t>
-            </w:r>
-          </w:p>
-        </w:tc>
-        <w:tc>
-          <w:tcPr>
-            <w:tcBorders>
-              <w:top w:val="single" w:space="0" w:color="D3D3D3"/>
-              <w:bottom w:val="single" w:space="0" w:color="D3D3D3"/>
-              <w:start w:val="single" w:space="0" w:color="D3D3D3"/>
-              <w:end w:val="single" w:space="0" w:color="D3D3D3"/>
-            </w:tcBorders>
-          </w:tcPr>
-          <w:p>
-            <w:pPr>
-              <w:spacing w:before="0" w:after="60"/>
-              <w:keepNext/>
-              <w:jc w:val="end"/>
-            </w:pPr>
-            <w:r>
-              <w:rPr>
-                <w:rFonts w:ascii="Calibri" w:hAnsi="Calibri"/>
-                <w:sz w:val="20"/>
-              </w:rPr>
-              <w:t xml:space="default">476600000</w:t>
+        <w:tc>
+          <w:tcPr/>
+          <w:p>
+            <w:pPr>
+              <w:pStyle w:val="Compact"/>
+              <w:jc w:val="left"/>
+            </w:pPr>
+            <w:r>
+              <w:t xml:space="preserve">Total reads</w:t>
+            </w:r>
+          </w:p>
+        </w:tc>
+        <w:tc>
+          <w:tcPr/>
+          <w:p>
+            <w:pPr>
+              <w:pStyle w:val="Compact"/>
+              <w:jc w:val="left"/>
+            </w:pPr>
+            <w:r>
+              <w:t xml:space="preserve">1.17e+08</w:t>
+            </w:r>
+          </w:p>
+        </w:tc>
+        <w:tc>
+          <w:tcPr/>
+          <w:p>
+            <w:pPr>
+              <w:pStyle w:val="Compact"/>
+              <w:jc w:val="left"/>
+            </w:pPr>
+            <w:r>
+              <w:t xml:space="preserve">7.63e+07</w:t>
+            </w:r>
+          </w:p>
+        </w:tc>
+        <w:tc>
+          <w:tcPr/>
+          <w:p>
+            <w:pPr>
+              <w:pStyle w:val="Compact"/>
+              <w:jc w:val="left"/>
+            </w:pPr>
+            <w:r>
+              <w:t xml:space="preserve">1.20e+08</w:t>
+            </w:r>
+          </w:p>
+        </w:tc>
+        <w:tc>
+          <w:tcPr/>
+          <w:p>
+            <w:pPr>
+              <w:pStyle w:val="Compact"/>
+              <w:jc w:val="left"/>
+            </w:pPr>
+            <w:r>
+              <w:t xml:space="preserve">1.15e+08</w:t>
+            </w:r>
+          </w:p>
+        </w:tc>
+        <w:tc>
+          <w:tcPr/>
+          <w:p>
+            <w:pPr>
+              <w:pStyle w:val="Compact"/>
+              <w:jc w:val="right"/>
+            </w:pPr>
+            <w:r>
+              <w:t xml:space="preserve">4.283000e+08</w:t>
             </w:r>
           </w:p>
         </w:tc>
       </w:tr>
       <w:tr>
-        <w:trPr>
-          <w:cantSplit/>
-        </w:trPr>
-        <w:tc>
-          <w:tcPr>
-            <w:tcBorders>
-              <w:top w:val="single" w:space="0" w:color="D3D3D3"/>
-              <w:bottom w:val="single" w:space="0" w:color="D3D3D3"/>
-              <w:start w:val="single" w:space="0" w:color="D3D3D3"/>
-              <w:end w:val="single" w:space="0" w:color="D3D3D3"/>
-            </w:tcBorders>
-          </w:tcPr>
-          <w:p>
-            <w:pPr>
-              <w:spacing w:before="0" w:after="60"/>
-              <w:keepNext/>
-              <w:jc w:val="start"/>
-            </w:pPr>
-            <w:r>
-              <w:rPr>
-                <w:rFonts w:ascii="Calibri" w:hAnsi="Calibri"/>
-                <w:sz w:val="20"/>
-              </w:rPr>
-              <w:t xml:space="default">Mapped (Host)</w:t>
-            </w:r>
-          </w:p>
-        </w:tc>
-        <w:tc>
-          <w:tcPr>
-            <w:tcBorders>
-              <w:top w:val="single" w:space="0" w:color="D3D3D3"/>
-              <w:bottom w:val="single" w:space="0" w:color="D3D3D3"/>
-              <w:start w:val="single" w:space="0" w:color="D3D3D3"/>
-              <w:end w:val="single" w:space="0" w:color="D3D3D3"/>
-            </w:tcBorders>
-          </w:tcPr>
-          <w:p>
-            <w:pPr>
-              <w:spacing w:before="0" w:after="60"/>
-              <w:keepNext/>
-              <w:jc w:val="start"/>
-            </w:pPr>
-            <w:r>
-              <w:rPr>
-                <w:rFonts w:ascii="Calibri" w:hAnsi="Calibri"/>
-                <w:sz w:val="20"/>
-              </w:rPr>
-              <w:t xml:space="default">1.04e+08 (77.796%)</w:t>
-            </w:r>
-          </w:p>
-        </w:tc>
-        <w:tc>
-          <w:tcPr>
-            <w:tcBorders>
-              <w:top w:val="single" w:space="0" w:color="D3D3D3"/>
-              <w:bottom w:val="single" w:space="0" w:color="D3D3D3"/>
-              <w:start w:val="single" w:space="0" w:color="D3D3D3"/>
-              <w:end w:val="single" w:space="0" w:color="D3D3D3"/>
-            </w:tcBorders>
-          </w:tcPr>
-          <w:p>
-            <w:pPr>
-              <w:spacing w:before="0" w:after="60"/>
-              <w:keepNext/>
-              <w:jc w:val="start"/>
-            </w:pPr>
-            <w:r>
-              <w:rPr>
-                <w:rFonts w:ascii="Calibri" w:hAnsi="Calibri"/>
-                <w:sz w:val="20"/>
-              </w:rPr>
-              <w:t xml:space="default">6.79e+07 (82.2476%)</w:t>
-            </w:r>
-          </w:p>
-        </w:tc>
-        <w:tc>
-          <w:tcPr>
-            <w:tcBorders>
-              <w:top w:val="single" w:space="0" w:color="D3D3D3"/>
-              <w:bottom w:val="single" w:space="0" w:color="D3D3D3"/>
-              <w:start w:val="single" w:space="0" w:color="D3D3D3"/>
-              <w:end w:val="single" w:space="0" w:color="D3D3D3"/>
-            </w:tcBorders>
-          </w:tcPr>
-          <w:p>
-            <w:pPr>
-              <w:spacing w:before="0" w:after="60"/>
-              <w:keepNext/>
-              <w:jc w:val="start"/>
-            </w:pPr>
-            <w:r>
-              <w:rPr>
-                <w:rFonts w:ascii="Calibri" w:hAnsi="Calibri"/>
-                <w:sz w:val="20"/>
-              </w:rPr>
-              <w:t xml:space="default">1.06e+08 (80.319%)</w:t>
-            </w:r>
-          </w:p>
-        </w:tc>
-        <w:tc>
-          <w:tcPr>
-            <w:tcBorders>
-              <w:top w:val="single" w:space="0" w:color="D3D3D3"/>
-              <w:bottom w:val="single" w:space="0" w:color="D3D3D3"/>
-              <w:start w:val="single" w:space="0" w:color="D3D3D3"/>
-              <w:end w:val="single" w:space="0" w:color="D3D3D3"/>
-            </w:tcBorders>
-          </w:tcPr>
-          <w:p>
-            <w:pPr>
-              <w:spacing w:before="0" w:after="60"/>
-              <w:keepNext/>
-              <w:jc w:val="start"/>
-            </w:pPr>
-            <w:r>
-              <w:rPr>
-                <w:rFonts w:ascii="Calibri" w:hAnsi="Calibri"/>
-                <w:sz w:val="20"/>
-              </w:rPr>
-              <w:t xml:space="default">8.38e+07 (65.6337%)</w:t>
-            </w:r>
-          </w:p>
-        </w:tc>
-        <w:tc>
-          <w:tcPr>
-            <w:tcBorders>
-              <w:top w:val="single" w:space="0" w:color="D3D3D3"/>
-              <w:bottom w:val="single" w:space="0" w:color="D3D3D3"/>
-              <w:start w:val="single" w:space="0" w:color="D3D3D3"/>
-              <w:end w:val="single" w:space="0" w:color="D3D3D3"/>
-            </w:tcBorders>
-          </w:tcPr>
-          <w:p>
-            <w:pPr>
-              <w:spacing w:before="0" w:after="60"/>
-              <w:keepNext/>
-              <w:jc w:val="end"/>
-            </w:pPr>
-            <w:r>
-              <w:rPr>
-                <w:rFonts w:ascii="Calibri" w:hAnsi="Calibri"/>
-                <w:sz w:val="20"/>
-              </w:rPr>
-              <w:t xml:space="default">361700000</w:t>
+        <w:tc>
+          <w:tcPr/>
+          <w:p>
+            <w:pPr>
+              <w:pStyle w:val="Compact"/>
+              <w:jc w:val="left"/>
+            </w:pPr>
+            <w:r>
+              <w:t xml:space="preserve">Mapped</w:t>
+            </w:r>
+            <w:r>
+              <w:t xml:space="preserve">(Host)</w:t>
+            </w:r>
+          </w:p>
+        </w:tc>
+        <w:tc>
+          <w:tcPr/>
+          <w:p>
+            <w:pPr>
+              <w:pStyle w:val="Compact"/>
+              <w:jc w:val="left"/>
+            </w:pPr>
+            <w:r>
+              <w:t xml:space="preserve">1.04e+08</w:t>
+            </w:r>
+            <w:r>
+              <w:t xml:space="preserve">(89.06%)</w:t>
+            </w:r>
+          </w:p>
+        </w:tc>
+        <w:tc>
+          <w:tcPr/>
+          <w:p>
+            <w:pPr>
+              <w:pStyle w:val="Compact"/>
+              <w:jc w:val="left"/>
+            </w:pPr>
+            <w:r>
+              <w:t xml:space="preserve">6.79e+07</w:t>
+            </w:r>
+            <w:r>
+              <w:t xml:space="preserve">(89.0393%)</w:t>
+            </w:r>
+          </w:p>
+        </w:tc>
+        <w:tc>
+          <w:tcPr/>
+          <w:p>
+            <w:pPr>
+              <w:pStyle w:val="Compact"/>
+              <w:jc w:val="left"/>
+            </w:pPr>
+            <w:r>
+              <w:t xml:space="preserve">1.06e+08</w:t>
+            </w:r>
+            <w:r>
+              <w:t xml:space="preserve">(88.2719%)</w:t>
+            </w:r>
+          </w:p>
+        </w:tc>
+        <w:tc>
+          <w:tcPr/>
+          <w:p>
+            <w:pPr>
+              <w:pStyle w:val="Compact"/>
+              <w:jc w:val="left"/>
+            </w:pPr>
+            <w:r>
+              <w:t xml:space="preserve">8.38e+07</w:t>
+            </w:r>
+            <w:r>
+              <w:t xml:space="preserve">(72.9802%)</w:t>
+            </w:r>
+          </w:p>
+        </w:tc>
+        <w:tc>
+          <w:tcPr/>
+          <w:p>
+            <w:pPr>
+              <w:pStyle w:val="Compact"/>
+              <w:jc w:val="right"/>
+            </w:pPr>
+            <w:r>
+              <w:t xml:space="preserve">3.617000e+08</w:t>
             </w:r>
           </w:p>
         </w:tc>
       </w:tr>
       <w:tr>
-        <w:trPr>
-          <w:cantSplit/>
-        </w:trPr>
-        <w:tc>
-          <w:tcPr>
-            <w:tcBorders>
-              <w:top w:val="single" w:space="0" w:color="D3D3D3"/>
-              <w:bottom w:val="single" w:space="0" w:color="D3D3D3"/>
-              <w:start w:val="single" w:space="0" w:color="D3D3D3"/>
-              <w:end w:val="single" w:space="0" w:color="D3D3D3"/>
-            </w:tcBorders>
-          </w:tcPr>
-          <w:p>
-            <w:pPr>
-              <w:spacing w:before="0" w:after="60"/>
-              <w:keepNext/>
-              <w:jc w:val="start"/>
-            </w:pPr>
-            <w:r>
-              <w:rPr>
-                <w:rFonts w:ascii="Calibri" w:hAnsi="Calibri"/>
-                <w:sz w:val="20"/>
-              </w:rPr>
-              <w:t xml:space="default">Mapped (THEV)</w:t>
-            </w:r>
-          </w:p>
-        </w:tc>
-        <w:tc>
-          <w:tcPr>
-            <w:tcBorders>
-              <w:top w:val="single" w:space="0" w:color="D3D3D3"/>
-              <w:bottom w:val="single" w:space="0" w:color="D3D3D3"/>
-              <w:start w:val="single" w:space="0" w:color="D3D3D3"/>
-              <w:end w:val="single" w:space="0" w:color="D3D3D3"/>
-            </w:tcBorders>
-          </w:tcPr>
-          <w:p>
-            <w:pPr>
-              <w:spacing w:before="0" w:after="60"/>
-              <w:keepNext/>
-              <w:jc w:val="start"/>
-            </w:pPr>
-            <w:r>
-              <w:rPr>
-                <w:rFonts w:ascii="Calibri" w:hAnsi="Calibri"/>
-                <w:sz w:val="20"/>
-              </w:rPr>
-              <w:t xml:space="default">4.32e+02 ( 0.0003%)</w:t>
-            </w:r>
-          </w:p>
-        </w:tc>
-        <w:tc>
-          <w:tcPr>
-            <w:tcBorders>
-              <w:top w:val="single" w:space="0" w:color="D3D3D3"/>
-              <w:bottom w:val="single" w:space="0" w:color="D3D3D3"/>
-              <w:start w:val="single" w:space="0" w:color="D3D3D3"/>
-              <w:end w:val="single" w:space="0" w:color="D3D3D3"/>
-            </w:tcBorders>
-          </w:tcPr>
-          <w:p>
-            <w:pPr>
-              <w:spacing w:before="0" w:after="60"/>
-              <w:keepNext/>
-              <w:jc w:val="start"/>
-            </w:pPr>
-            <w:r>
-              <w:rPr>
-                <w:rFonts w:ascii="Calibri" w:hAnsi="Calibri"/>
-                <w:sz w:val="20"/>
-              </w:rPr>
-              <w:t xml:space="default">6.70e+03 ( 0.0081%)</w:t>
-            </w:r>
-          </w:p>
-        </w:tc>
-        <w:tc>
-          <w:tcPr>
-            <w:tcBorders>
-              <w:top w:val="single" w:space="0" w:color="D3D3D3"/>
-              <w:bottom w:val="single" w:space="0" w:color="D3D3D3"/>
-              <w:start w:val="single" w:space="0" w:color="D3D3D3"/>
-              <w:end w:val="single" w:space="0" w:color="D3D3D3"/>
-            </w:tcBorders>
-          </w:tcPr>
-          <w:p>
-            <w:pPr>
-              <w:spacing w:before="0" w:after="60"/>
-              <w:keepNext/>
-              <w:jc w:val="start"/>
-            </w:pPr>
-            <w:r>
-              <w:rPr>
-                <w:rFonts w:ascii="Calibri" w:hAnsi="Calibri"/>
-                <w:sz w:val="20"/>
-              </w:rPr>
-              <w:t xml:space="default">1.18e+06 ( 0.8954%)</w:t>
-            </w:r>
-          </w:p>
-        </w:tc>
-        <w:tc>
-          <w:tcPr>
-            <w:tcBorders>
-              <w:top w:val="single" w:space="0" w:color="D3D3D3"/>
-              <w:bottom w:val="single" w:space="0" w:color="D3D3D3"/>
-              <w:start w:val="single" w:space="0" w:color="D3D3D3"/>
-              <w:end w:val="single" w:space="0" w:color="D3D3D3"/>
-            </w:tcBorders>
-          </w:tcPr>
-          <w:p>
-            <w:pPr>
-              <w:spacing w:before="0" w:after="60"/>
-              <w:keepNext/>
-              <w:jc w:val="start"/>
-            </w:pPr>
-            <w:r>
-              <w:rPr>
-                <w:rFonts w:ascii="Calibri" w:hAnsi="Calibri"/>
-                <w:sz w:val="20"/>
-              </w:rPr>
-              <w:t xml:space="default">1.69e+07 (13.2113%)</w:t>
-            </w:r>
-          </w:p>
-        </w:tc>
-        <w:tc>
-          <w:tcPr>
-            <w:tcBorders>
-              <w:top w:val="single" w:space="0" w:color="D3D3D3"/>
-              <w:bottom w:val="single" w:space="0" w:color="D3D3D3"/>
-              <w:start w:val="single" w:space="0" w:color="D3D3D3"/>
-              <w:end w:val="single" w:space="0" w:color="D3D3D3"/>
-            </w:tcBorders>
-          </w:tcPr>
-          <w:p>
-            <w:pPr>
-              <w:spacing w:before="0" w:after="60"/>
-              <w:keepNext/>
-              <w:jc w:val="end"/>
-            </w:pPr>
-            <w:r>
-              <w:rPr>
-                <w:rFonts w:ascii="Calibri" w:hAnsi="Calibri"/>
-                <w:sz w:val="20"/>
-              </w:rPr>
-              <w:t xml:space="default">18087132</w:t>
+        <w:tc>
+          <w:tcPr/>
+          <w:p>
+            <w:pPr>
+              <w:pStyle w:val="Compact"/>
+              <w:jc w:val="left"/>
+            </w:pPr>
+            <w:r>
+              <w:t xml:space="preserve">Mapped</w:t>
+            </w:r>
+            <w:r>
+              <w:t xml:space="preserve">(THEV)</w:t>
+            </w:r>
+          </w:p>
+        </w:tc>
+        <w:tc>
+          <w:tcPr/>
+          <w:p>
+            <w:pPr>
+              <w:pStyle w:val="Compact"/>
+              <w:jc w:val="left"/>
+            </w:pPr>
+            <w:r>
+              <w:t xml:space="preserve">4.32e+02</w:t>
+            </w:r>
+            <w:r>
+              <w:t xml:space="preserve">( 0.0004%)</w:t>
+            </w:r>
+          </w:p>
+        </w:tc>
+        <w:tc>
+          <w:tcPr/>
+          <w:p>
+            <w:pPr>
+              <w:pStyle w:val="Compact"/>
+              <w:jc w:val="left"/>
+            </w:pPr>
+            <w:r>
+              <w:t xml:space="preserve">6.70e+03</w:t>
+            </w:r>
+            <w:r>
+              <w:t xml:space="preserve">( 0.0088%)</w:t>
+            </w:r>
+          </w:p>
+        </w:tc>
+        <w:tc>
+          <w:tcPr/>
+          <w:p>
+            <w:pPr>
+              <w:pStyle w:val="Compact"/>
+              <w:jc w:val="left"/>
+            </w:pPr>
+            <w:r>
+              <w:t xml:space="preserve">1.18e+06</w:t>
+            </w:r>
+            <w:r>
+              <w:t xml:space="preserve">( 0.9841%)</w:t>
+            </w:r>
+          </w:p>
+        </w:tc>
+        <w:tc>
+          <w:tcPr/>
+          <w:p>
+            <w:pPr>
+              <w:pStyle w:val="Compact"/>
+              <w:jc w:val="left"/>
+            </w:pPr>
+            <w:r>
+              <w:t xml:space="preserve">1.69e+07</w:t>
+            </w:r>
+            <w:r>
+              <w:t xml:space="preserve">(14.6904%)</w:t>
+            </w:r>
+          </w:p>
+        </w:tc>
+        <w:tc>
+          <w:tcPr/>
+          <w:p>
+            <w:pPr>
+              <w:pStyle w:val="Compact"/>
+              <w:jc w:val="right"/>
+            </w:pPr>
+            <w:r>
+              <w:t xml:space="preserve">1.808713e+07</w:t>
             </w:r>
           </w:p>
         </w:tc>
       </w:tr>
       <w:tr>
-        <w:trPr>
-          <w:cantSplit/>
-        </w:trPr>
-        <w:tc>
-          <w:tcPr>
-            <w:tcBorders>
-              <w:top w:val="single" w:space="0" w:color="D3D3D3"/>
-              <w:bottom w:val="single" w:space="0" w:color="D3D3D3"/>
-              <w:start w:val="single" w:space="0" w:color="D3D3D3"/>
-              <w:end w:val="single" w:space="0" w:color="D3D3D3"/>
-            </w:tcBorders>
-          </w:tcPr>
-          <w:p>
-            <w:pPr>
-              <w:spacing w:before="0" w:after="60"/>
-              <w:keepNext/>
-              <w:jc w:val="start"/>
-            </w:pPr>
-            <w:r>
-              <w:rPr>
-                <w:rFonts w:ascii="Calibri" w:hAnsi="Calibri"/>
-                <w:sz w:val="20"/>
-              </w:rPr>
-              <w:t xml:space="default">Splice junctions</w:t>
-            </w:r>
-          </w:p>
-        </w:tc>
-        <w:tc>
-          <w:tcPr>
-            <w:tcBorders>
-              <w:top w:val="single" w:space="0" w:color="D3D3D3"/>
-              <w:bottom w:val="single" w:space="0" w:color="D3D3D3"/>
-              <w:start w:val="single" w:space="0" w:color="D3D3D3"/>
-              <w:end w:val="single" w:space="0" w:color="D3D3D3"/>
-            </w:tcBorders>
-          </w:tcPr>
-          <w:p>
-            <w:pPr>
-              <w:spacing w:before="0" w:after="60"/>
-              <w:keepNext/>
-              <w:jc w:val="start"/>
-            </w:pPr>
-            <w:r>
-              <w:rPr>
-                <w:rFonts w:ascii="Calibri" w:hAnsi="Calibri"/>
-                <w:sz w:val="20"/>
-              </w:rPr>
-              <w:t xml:space="default"> 13</w:t>
-            </w:r>
-          </w:p>
-        </w:tc>
-        <w:tc>
-          <w:tcPr>
-            <w:tcBorders>
-              <w:top w:val="single" w:space="0" w:color="D3D3D3"/>
-              <w:bottom w:val="single" w:space="0" w:color="D3D3D3"/>
-              <w:start w:val="single" w:space="0" w:color="D3D3D3"/>
-              <w:end w:val="single" w:space="0" w:color="D3D3D3"/>
-            </w:tcBorders>
-          </w:tcPr>
-          <w:p>
-            <w:pPr>
-              <w:spacing w:before="0" w:after="60"/>
-              <w:keepNext/>
-              <w:jc w:val="start"/>
-            </w:pPr>
-            <w:r>
-              <w:rPr>
-                <w:rFonts w:ascii="Calibri" w:hAnsi="Calibri"/>
-                <w:sz w:val="20"/>
-              </w:rPr>
-              <w:t xml:space="default"> 42</w:t>
-            </w:r>
-          </w:p>
-        </w:tc>
-        <w:tc>
-          <w:tcPr>
-            <w:tcBorders>
-              <w:top w:val="single" w:space="0" w:color="D3D3D3"/>
-              <w:bottom w:val="single" w:space="0" w:color="D3D3D3"/>
-              <w:start w:val="single" w:space="0" w:color="D3D3D3"/>
-              <w:end w:val="single" w:space="0" w:color="D3D3D3"/>
-            </w:tcBorders>
-          </w:tcPr>
-          <w:p>
-            <w:pPr>
-              <w:spacing w:before="0" w:after="60"/>
-              <w:keepNext/>
-              <w:jc w:val="start"/>
-            </w:pPr>
-            <w:r>
-              <w:rPr>
-                <w:rFonts w:ascii="Calibri" w:hAnsi="Calibri"/>
-                <w:sz w:val="20"/>
-              </w:rPr>
-              <w:t xml:space="default"> 247</w:t>
-            </w:r>
-          </w:p>
-        </w:tc>
-        <w:tc>
-          <w:tcPr>
-            <w:tcBorders>
-              <w:top w:val="single" w:space="0" w:color="D3D3D3"/>
-              <w:bottom w:val="single" w:space="0" w:color="D3D3D3"/>
-              <w:start w:val="single" w:space="0" w:color="D3D3D3"/>
-              <w:end w:val="single" w:space="0" w:color="D3D3D3"/>
-            </w:tcBorders>
-          </w:tcPr>
-          <w:p>
-            <w:pPr>
-              <w:spacing w:before="0" w:after="60"/>
-              <w:keepNext/>
-              <w:jc w:val="start"/>
-            </w:pPr>
-            <w:r>
-              <w:rPr>
-                <w:rFonts w:ascii="Calibri" w:hAnsi="Calibri"/>
-                <w:sz w:val="20"/>
-              </w:rPr>
-              <w:t xml:space="default">2,565</w:t>
-            </w:r>
-          </w:p>
-        </w:tc>
-        <w:tc>
-          <w:tcPr>
-            <w:tcBorders>
-              <w:top w:val="single" w:space="0" w:color="D3D3D3"/>
-              <w:bottom w:val="single" w:space="0" w:color="D3D3D3"/>
-              <w:start w:val="single" w:space="0" w:color="D3D3D3"/>
-              <w:end w:val="single" w:space="0" w:color="D3D3D3"/>
-            </w:tcBorders>
-          </w:tcPr>
-          <w:p>
-            <w:pPr>
-              <w:spacing w:before="0" w:after="60"/>
-              <w:keepNext/>
-              <w:jc w:val="end"/>
-            </w:pPr>
-            <w:r>
-              <w:rPr>
-                <w:rFonts w:ascii="Calibri" w:hAnsi="Calibri"/>
-                <w:sz w:val="20"/>
-              </w:rPr>
-              <w:t xml:space="default">2,867</w:t>
+        <w:tc>
+          <w:tcPr/>
+          <w:p>
+            <w:pPr>
+              <w:pStyle w:val="Compact"/>
+              <w:jc w:val="left"/>
+            </w:pPr>
+            <w:r>
+              <w:t xml:space="preserve">Mean Per Base</w:t>
+            </w:r>
+            <w:r>
+              <w:t xml:space="preserve">Coverage/Depth</w:t>
+            </w:r>
+          </w:p>
+        </w:tc>
+        <w:tc>
+          <w:tcPr/>
+          <w:p>
+            <w:pPr>
+              <w:pStyle w:val="Compact"/>
+              <w:jc w:val="left"/>
+            </w:pPr>
+            <w:r>
+              <w:t xml:space="preserve">2.42</w:t>
+            </w:r>
+          </w:p>
+        </w:tc>
+        <w:tc>
+          <w:tcPr/>
+          <w:p>
+            <w:pPr>
+              <w:pStyle w:val="Compact"/>
+              <w:jc w:val="left"/>
+            </w:pPr>
+            <w:r>
+              <w:t xml:space="preserve">37.71</w:t>
+            </w:r>
+          </w:p>
+        </w:tc>
+        <w:tc>
+          <w:tcPr/>
+          <w:p>
+            <w:pPr>
+              <w:pStyle w:val="Compact"/>
+              <w:jc w:val="left"/>
+            </w:pPr>
+            <w:r>
+              <w:t xml:space="preserve">6,666.96</w:t>
+            </w:r>
+          </w:p>
+        </w:tc>
+        <w:tc>
+          <w:tcPr/>
+          <w:p>
+            <w:pPr>
+              <w:pStyle w:val="Compact"/>
+              <w:jc w:val="left"/>
+            </w:pPr>
+            <w:r>
+              <w:t xml:space="preserve">95,041.7</w:t>
+            </w:r>
+          </w:p>
+        </w:tc>
+        <w:tc>
+          <w:tcPr/>
+          <w:p>
+            <w:pPr>
+              <w:pStyle w:val="Compact"/>
+              <w:jc w:val="right"/>
+            </w:pPr>
+            <w:r>
+              <w:t xml:space="preserve">1.017488e+05</w:t>
             </w:r>
           </w:p>
         </w:tc>
       </w:tr>
       <w:tr>
-        <w:trPr>
-          <w:cantSplit/>
-        </w:trPr>
-        <w:tc>
-          <w:tcPr>
-            <w:tcBorders>
-              <w:top w:val="single" w:space="0" w:color="D3D3D3"/>
-              <w:bottom w:val="single" w:space="0" w:color="D3D3D3"/>
-              <w:start w:val="single" w:space="0" w:color="D3D3D3"/>
-              <w:end w:val="single" w:space="0" w:color="D3D3D3"/>
-            </w:tcBorders>
-          </w:tcPr>
-          <w:p>
-            <w:pPr>
-              <w:spacing w:before="0" w:after="60"/>
-              <w:keepNext/>
-              <w:jc w:val="start"/>
-            </w:pPr>
-            <w:r>
-              <w:rPr>
-                <w:rFonts w:ascii="Calibri" w:hAnsi="Calibri"/>
-                <w:sz w:val="20"/>
-              </w:rPr>
-              <w:t xml:space="default">Junction coverage &gt;= 1 read</w:t>
-            </w:r>
-          </w:p>
-        </w:tc>
-        <w:tc>
-          <w:tcPr>
-            <w:tcBorders>
-              <w:top w:val="single" w:space="0" w:color="D3D3D3"/>
-              <w:bottom w:val="single" w:space="0" w:color="D3D3D3"/>
-              <w:start w:val="single" w:space="0" w:color="D3D3D3"/>
-              <w:end w:val="single" w:space="0" w:color="D3D3D3"/>
-            </w:tcBorders>
-          </w:tcPr>
-          <w:p>
-            <w:pPr>
-              <w:spacing w:before="0" w:after="60"/>
-              <w:keepNext/>
-              <w:jc w:val="start"/>
-            </w:pPr>
-            <w:r>
-              <w:rPr>
-                <w:rFonts w:ascii="Calibri" w:hAnsi="Calibri"/>
-                <w:sz w:val="20"/>
-              </w:rPr>
-              <w:t xml:space="default"> 37</w:t>
-            </w:r>
-          </w:p>
-        </w:tc>
-        <w:tc>
-          <w:tcPr>
-            <w:tcBorders>
-              <w:top w:val="single" w:space="0" w:color="D3D3D3"/>
-              <w:bottom w:val="single" w:space="0" w:color="D3D3D3"/>
-              <w:start w:val="single" w:space="0" w:color="D3D3D3"/>
-              <w:end w:val="single" w:space="0" w:color="D3D3D3"/>
-            </w:tcBorders>
-          </w:tcPr>
-          <w:p>
-            <w:pPr>
-              <w:spacing w:before="0" w:after="60"/>
-              <w:keepNext/>
-              <w:jc w:val="start"/>
-            </w:pPr>
-            <w:r>
-              <w:rPr>
-                <w:rFonts w:ascii="Calibri" w:hAnsi="Calibri"/>
-                <w:sz w:val="20"/>
-              </w:rPr>
-              <w:t xml:space="default"> 605</w:t>
-            </w:r>
-          </w:p>
-        </w:tc>
-        <w:tc>
-          <w:tcPr>
-            <w:tcBorders>
-              <w:top w:val="single" w:space="0" w:color="D3D3D3"/>
-              <w:bottom w:val="single" w:space="0" w:color="D3D3D3"/>
-              <w:start w:val="single" w:space="0" w:color="D3D3D3"/>
-              <w:end w:val="single" w:space="0" w:color="D3D3D3"/>
-            </w:tcBorders>
-          </w:tcPr>
-          <w:p>
-            <w:pPr>
-              <w:spacing w:before="0" w:after="60"/>
-              <w:keepNext/>
-              <w:jc w:val="start"/>
-            </w:pPr>
-            <w:r>
-              <w:rPr>
-                <w:rFonts w:ascii="Calibri" w:hAnsi="Calibri"/>
-                <w:sz w:val="20"/>
-              </w:rPr>
-              <w:t xml:space="default"> 115,152</w:t>
-            </w:r>
-          </w:p>
-        </w:tc>
-        <w:tc>
-          <w:tcPr>
-            <w:tcBorders>
-              <w:top w:val="single" w:space="0" w:color="D3D3D3"/>
-              <w:bottom w:val="single" w:space="0" w:color="D3D3D3"/>
-              <w:start w:val="single" w:space="0" w:color="D3D3D3"/>
-              <w:end w:val="single" w:space="0" w:color="D3D3D3"/>
-            </w:tcBorders>
-          </w:tcPr>
-          <w:p>
-            <w:pPr>
-              <w:spacing w:before="0" w:after="60"/>
-              <w:keepNext/>
-              <w:jc w:val="start"/>
-            </w:pPr>
-            <w:r>
-              <w:rPr>
-                <w:rFonts w:ascii="Calibri" w:hAnsi="Calibri"/>
-                <w:sz w:val="20"/>
-              </w:rPr>
-              <w:t xml:space="default">2,132,905</w:t>
-            </w:r>
-          </w:p>
-        </w:tc>
-        <w:tc>
-          <w:tcPr>
-            <w:tcBorders>
-              <w:top w:val="single" w:space="0" w:color="D3D3D3"/>
-              <w:bottom w:val="single" w:space="0" w:color="D3D3D3"/>
-              <w:start w:val="single" w:space="0" w:color="D3D3D3"/>
-              <w:end w:val="single" w:space="0" w:color="D3D3D3"/>
-            </w:tcBorders>
-          </w:tcPr>
-          <w:p>
-            <w:pPr>
-              <w:spacing w:before="0" w:after="60"/>
-              <w:keepNext/>
-              <w:jc w:val="end"/>
-            </w:pPr>
-            <w:r>
-              <w:rPr>
-                <w:rFonts w:ascii="Calibri" w:hAnsi="Calibri"/>
-                <w:sz w:val="20"/>
-              </w:rPr>
-              <w:t xml:space="default">2,248,699</w:t>
+        <w:tc>
+          <w:tcPr/>
+          <w:p>
+            <w:pPr>
+              <w:pStyle w:val="Compact"/>
+              <w:jc w:val="left"/>
+            </w:pPr>
+            <w:r>
+              <w:t xml:space="preserve">Total unique</w:t>
+            </w:r>
+            <w:r>
+              <w:t xml:space="preserve"> </w:t>
+            </w:r>
+            <w:r>
+              <w:t xml:space="preserve">splice junctions</w:t>
+            </w:r>
+          </w:p>
+        </w:tc>
+        <w:tc>
+          <w:tcPr/>
+          <w:p>
+            <w:pPr>
+              <w:pStyle w:val="Compact"/>
+              <w:jc w:val="left"/>
+            </w:pPr>
+            <w:r>
+              <w:t xml:space="preserve">12</w:t>
+            </w:r>
+          </w:p>
+        </w:tc>
+        <w:tc>
+          <w:tcPr/>
+          <w:p>
+            <w:pPr>
+              <w:pStyle w:val="Compact"/>
+              <w:jc w:val="left"/>
+            </w:pPr>
+            <w:r>
+              <w:t xml:space="preserve">41</w:t>
+            </w:r>
+          </w:p>
+        </w:tc>
+        <w:tc>
+          <w:tcPr/>
+          <w:p>
+            <w:pPr>
+              <w:pStyle w:val="Compact"/>
+              <w:jc w:val="left"/>
+            </w:pPr>
+            <w:r>
+              <w:t xml:space="preserve">246</w:t>
+            </w:r>
+          </w:p>
+        </w:tc>
+        <w:tc>
+          <w:tcPr/>
+          <w:p>
+            <w:pPr>
+              <w:pStyle w:val="Compact"/>
+              <w:jc w:val="left"/>
+            </w:pPr>
+            <w:r>
+              <w:t xml:space="preserve">2516</w:t>
+            </w:r>
+          </w:p>
+        </w:tc>
+        <w:tc>
+          <w:tcPr/>
+          <w:p>
+            <w:pPr>
+              <w:pStyle w:val="Compact"/>
+              <w:jc w:val="right"/>
+            </w:pPr>
+            <w:r>
+              <w:t xml:space="preserve">2.815000e+03</w:t>
             </w:r>
           </w:p>
         </w:tc>
       </w:tr>
       <w:tr>
-        <w:trPr>
-          <w:cantSplit/>
-        </w:trPr>
-        <w:tc>
-          <w:tcPr>
-            <w:tcBorders>
-              <w:top w:val="single" w:space="0" w:color="D3D3D3"/>
-              <w:bottom w:val="single" w:space="0" w:color="D3D3D3"/>
-              <w:start w:val="single" w:space="0" w:color="D3D3D3"/>
-              <w:end w:val="single" w:space="0" w:color="D3D3D3"/>
-            </w:tcBorders>
-          </w:tcPr>
-          <w:p>
-            <w:pPr>
-              <w:spacing w:before="0" w:after="60"/>
-              <w:keepNext/>
-              <w:jc w:val="start"/>
-            </w:pPr>
-            <w:r>
-              <w:rPr>
-                <w:rFonts w:ascii="Calibri" w:hAnsi="Calibri"/>
-                <w:sz w:val="20"/>
-              </w:rPr>
-              <w:t xml:space="default">Junction coverage &gt;= 10 reads</w:t>
-            </w:r>
-          </w:p>
-        </w:tc>
-        <w:tc>
-          <w:tcPr>
-            <w:tcBorders>
-              <w:top w:val="single" w:space="0" w:color="D3D3D3"/>
-              <w:bottom w:val="single" w:space="0" w:color="D3D3D3"/>
-              <w:start w:val="single" w:space="0" w:color="D3D3D3"/>
-              <w:end w:val="single" w:space="0" w:color="D3D3D3"/>
-            </w:tcBorders>
-          </w:tcPr>
-          <w:p>
-            <w:pPr>
-              <w:spacing w:before="0" w:after="60"/>
-              <w:keepNext/>
-              <w:jc w:val="start"/>
-            </w:pPr>
-            <w:r>
-              <w:rPr>
-                <w:rFonts w:ascii="Calibri" w:hAnsi="Calibri"/>
-                <w:sz w:val="20"/>
-              </w:rPr>
-              <w:t xml:space="default"> 0</w:t>
-            </w:r>
-          </w:p>
-        </w:tc>
-        <w:tc>
-          <w:tcPr>
-            <w:tcBorders>
-              <w:top w:val="single" w:space="0" w:color="D3D3D3"/>
-              <w:bottom w:val="single" w:space="0" w:color="D3D3D3"/>
-              <w:start w:val="single" w:space="0" w:color="D3D3D3"/>
-              <w:end w:val="single" w:space="0" w:color="D3D3D3"/>
-            </w:tcBorders>
-          </w:tcPr>
-          <w:p>
-            <w:pPr>
-              <w:spacing w:before="0" w:after="60"/>
-              <w:keepNext/>
-              <w:jc w:val="start"/>
-            </w:pPr>
-            <w:r>
-              <w:rPr>
-                <w:rFonts w:ascii="Calibri" w:hAnsi="Calibri"/>
-                <w:sz w:val="20"/>
-              </w:rPr>
-              <w:t xml:space="default"> 13</w:t>
-            </w:r>
-          </w:p>
-        </w:tc>
-        <w:tc>
-          <w:tcPr>
-            <w:tcBorders>
-              <w:top w:val="single" w:space="0" w:color="D3D3D3"/>
-              <w:bottom w:val="single" w:space="0" w:color="D3D3D3"/>
-              <w:start w:val="single" w:space="0" w:color="D3D3D3"/>
-              <w:end w:val="single" w:space="0" w:color="D3D3D3"/>
-            </w:tcBorders>
-          </w:tcPr>
-          <w:p>
-            <w:pPr>
-              <w:spacing w:before="0" w:after="60"/>
-              <w:keepNext/>
-              <w:jc w:val="start"/>
-            </w:pPr>
-            <w:r>
-              <w:rPr>
-                <w:rFonts w:ascii="Calibri" w:hAnsi="Calibri"/>
-                <w:sz w:val="20"/>
-              </w:rPr>
-              <w:t xml:space="default"> 132</w:t>
-            </w:r>
-          </w:p>
-        </w:tc>
-        <w:tc>
-          <w:tcPr>
-            <w:tcBorders>
-              <w:top w:val="single" w:space="0" w:color="D3D3D3"/>
-              <w:bottom w:val="single" w:space="0" w:color="D3D3D3"/>
-              <w:start w:val="single" w:space="0" w:color="D3D3D3"/>
-              <w:end w:val="single" w:space="0" w:color="D3D3D3"/>
-            </w:tcBorders>
-          </w:tcPr>
-          <w:p>
-            <w:pPr>
-              <w:spacing w:before="0" w:after="60"/>
-              <w:keepNext/>
-              <w:jc w:val="start"/>
-            </w:pPr>
-            <w:r>
-              <w:rPr>
-                <w:rFonts w:ascii="Calibri" w:hAnsi="Calibri"/>
-                <w:sz w:val="20"/>
-              </w:rPr>
-              <w:t xml:space="default">1,792</w:t>
-            </w:r>
-          </w:p>
-        </w:tc>
-        <w:tc>
-          <w:tcPr>
-            <w:tcBorders>
-              <w:top w:val="single" w:space="0" w:color="D3D3D3"/>
-              <w:bottom w:val="single" w:space="0" w:color="D3D3D3"/>
-              <w:start w:val="single" w:space="0" w:color="D3D3D3"/>
-              <w:end w:val="single" w:space="0" w:color="D3D3D3"/>
-            </w:tcBorders>
-          </w:tcPr>
-          <w:p>
-            <w:pPr>
-              <w:spacing w:before="0" w:after="60"/>
-              <w:keepNext/>
-              <w:jc w:val="end"/>
-            </w:pPr>
-            <w:r>
-              <w:rPr>
-                <w:rFonts w:ascii="Calibri" w:hAnsi="Calibri"/>
-                <w:sz w:val="20"/>
-              </w:rPr>
-              <w:t xml:space="default">1,937</w:t>
+        <w:tc>
+          <w:tcPr/>
+          <w:p>
+            <w:pPr>
+              <w:pStyle w:val="Compact"/>
+              <w:jc w:val="left"/>
+            </w:pPr>
+            <w:r>
+              <w:t xml:space="preserve">Junction coverage</w:t>
+            </w:r>
+            <w:r>
+              <w:t xml:space="preserve">Total (≥ 1 read)</w:t>
+            </w:r>
+          </w:p>
+        </w:tc>
+        <w:tc>
+          <w:tcPr/>
+          <w:p>
+            <w:pPr>
+              <w:pStyle w:val="Compact"/>
+              <w:jc w:val="left"/>
+            </w:pPr>
+            <w:r>
+              <w:t xml:space="preserve">36</w:t>
+            </w:r>
+          </w:p>
+        </w:tc>
+        <w:tc>
+          <w:tcPr/>
+          <w:p>
+            <w:pPr>
+              <w:pStyle w:val="Compact"/>
+              <w:jc w:val="left"/>
+            </w:pPr>
+            <w:r>
+              <w:t xml:space="preserve">603</w:t>
+            </w:r>
+          </w:p>
+        </w:tc>
+        <w:tc>
+          <w:tcPr/>
+          <w:p>
+            <w:pPr>
+              <w:pStyle w:val="Compact"/>
+              <w:jc w:val="left"/>
+            </w:pPr>
+            <w:r>
+              <w:t xml:space="preserve">115066</w:t>
+            </w:r>
+          </w:p>
+        </w:tc>
+        <w:tc>
+          <w:tcPr/>
+          <w:p>
+            <w:pPr>
+              <w:pStyle w:val="Compact"/>
+              <w:jc w:val="left"/>
+            </w:pPr>
+            <w:r>
+              <w:t xml:space="preserve">1794275</w:t>
+            </w:r>
+          </w:p>
+        </w:tc>
+        <w:tc>
+          <w:tcPr/>
+          <w:p>
+            <w:pPr>
+              <w:pStyle w:val="Compact"/>
+              <w:jc w:val="right"/>
+            </w:pPr>
+            <w:r>
+              <w:t xml:space="preserve">1.909980e+06</w:t>
             </w:r>
           </w:p>
         </w:tc>
       </w:tr>
       <w:tr>
-        <w:trPr>
-          <w:cantSplit/>
-        </w:trPr>
-        <w:tc>
-          <w:tcPr>
-            <w:tcBorders>
-              <w:top w:val="single" w:space="0" w:color="D3D3D3"/>
-              <w:bottom w:val="single" w:space="0" w:color="D3D3D3"/>
-              <w:start w:val="single" w:space="0" w:color="D3D3D3"/>
-              <w:end w:val="single" w:space="0" w:color="D3D3D3"/>
-            </w:tcBorders>
-          </w:tcPr>
-          <w:p>
-            <w:pPr>
-              <w:spacing w:before="0" w:after="60"/>
-              <w:keepNext/>
-              <w:jc w:val="start"/>
-            </w:pPr>
-            <w:r>
-              <w:rPr>
-                <w:rFonts w:ascii="Calibri" w:hAnsi="Calibri"/>
-                <w:sz w:val="20"/>
-              </w:rPr>
-              <w:t xml:space="default">Junction coverage &gt;= 100 reads</w:t>
-            </w:r>
-          </w:p>
-        </w:tc>
-        <w:tc>
-          <w:tcPr>
-            <w:tcBorders>
-              <w:top w:val="single" w:space="0" w:color="D3D3D3"/>
-              <w:bottom w:val="single" w:space="0" w:color="D3D3D3"/>
-              <w:start w:val="single" w:space="0" w:color="D3D3D3"/>
-              <w:end w:val="single" w:space="0" w:color="D3D3D3"/>
-            </w:tcBorders>
-          </w:tcPr>
-          <w:p>
-            <w:pPr>
-              <w:spacing w:before="0" w:after="60"/>
-              <w:keepNext/>
-              <w:jc w:val="start"/>
-            </w:pPr>
-            <w:r>
-              <w:rPr>
-                <w:rFonts w:ascii="Calibri" w:hAnsi="Calibri"/>
-                <w:sz w:val="20"/>
-              </w:rPr>
-              <w:t xml:space="default"> 0</w:t>
-            </w:r>
-          </w:p>
-        </w:tc>
-        <w:tc>
-          <w:tcPr>
-            <w:tcBorders>
-              <w:top w:val="single" w:space="0" w:color="D3D3D3"/>
-              <w:bottom w:val="single" w:space="0" w:color="D3D3D3"/>
-              <w:start w:val="single" w:space="0" w:color="D3D3D3"/>
-              <w:end w:val="single" w:space="0" w:color="D3D3D3"/>
-            </w:tcBorders>
-          </w:tcPr>
-          <w:p>
-            <w:pPr>
-              <w:spacing w:before="0" w:after="60"/>
-              <w:keepNext/>
-              <w:jc w:val="start"/>
-            </w:pPr>
-            <w:r>
-              <w:rPr>
-                <w:rFonts w:ascii="Calibri" w:hAnsi="Calibri"/>
-                <w:sz w:val="20"/>
-              </w:rPr>
-              <w:t xml:space="default"> 1</w:t>
-            </w:r>
-          </w:p>
-        </w:tc>
-        <w:tc>
-          <w:tcPr>
-            <w:tcBorders>
-              <w:top w:val="single" w:space="0" w:color="D3D3D3"/>
-              <w:bottom w:val="single" w:space="0" w:color="D3D3D3"/>
-              <w:start w:val="single" w:space="0" w:color="D3D3D3"/>
-              <w:end w:val="single" w:space="0" w:color="D3D3D3"/>
-            </w:tcBorders>
-          </w:tcPr>
-          <w:p>
-            <w:pPr>
-              <w:spacing w:before="0" w:after="60"/>
-              <w:keepNext/>
-              <w:jc w:val="start"/>
-            </w:pPr>
-            <w:r>
-              <w:rPr>
-                <w:rFonts w:ascii="Calibri" w:hAnsi="Calibri"/>
-                <w:sz w:val="20"/>
-              </w:rPr>
-              <w:t xml:space="default"> 54</w:t>
-            </w:r>
-          </w:p>
-        </w:tc>
-        <w:tc>
-          <w:tcPr>
-            <w:tcBorders>
-              <w:top w:val="single" w:space="0" w:color="D3D3D3"/>
-              <w:bottom w:val="single" w:space="0" w:color="D3D3D3"/>
-              <w:start w:val="single" w:space="0" w:color="D3D3D3"/>
-              <w:end w:val="single" w:space="0" w:color="D3D3D3"/>
-            </w:tcBorders>
-          </w:tcPr>
-          <w:p>
-            <w:pPr>
-              <w:spacing w:before="0" w:after="60"/>
-              <w:keepNext/>
-              <w:jc w:val="start"/>
-            </w:pPr>
-            <w:r>
-              <w:rPr>
-                <w:rFonts w:ascii="Calibri" w:hAnsi="Calibri"/>
-                <w:sz w:val="20"/>
-              </w:rPr>
-              <w:t xml:space="default">805</w:t>
-            </w:r>
-          </w:p>
-        </w:tc>
-        <w:tc>
-          <w:tcPr>
-            <w:tcBorders>
-              <w:top w:val="single" w:space="0" w:color="D3D3D3"/>
-              <w:bottom w:val="single" w:space="0" w:color="D3D3D3"/>
-              <w:start w:val="single" w:space="0" w:color="D3D3D3"/>
-              <w:end w:val="single" w:space="0" w:color="D3D3D3"/>
-            </w:tcBorders>
-          </w:tcPr>
-          <w:p>
-            <w:pPr>
-              <w:spacing w:before="0" w:after="60"/>
-              <w:keepNext/>
-              <w:jc w:val="end"/>
-            </w:pPr>
-            <w:r>
-              <w:rPr>
-                <w:rFonts w:ascii="Calibri" w:hAnsi="Calibri"/>
-                <w:sz w:val="20"/>
-              </w:rPr>
-              <w:t xml:space="default">860</w:t>
+        <w:tc>
+          <w:tcPr/>
+          <w:p>
+            <w:pPr>
+              <w:pStyle w:val="Compact"/>
+              <w:jc w:val="left"/>
+            </w:pPr>
+            <w:r>
+              <w:t xml:space="preserve">Junction coverage</w:t>
+            </w:r>
+            <w:r>
+              <w:t xml:space="preserve"> </w:t>
+            </w:r>
+            <w:r>
+              <w:t xml:space="preserve">Mean reads</w:t>
+            </w:r>
+          </w:p>
+        </w:tc>
+        <w:tc>
+          <w:tcPr/>
+          <w:p>
+            <w:pPr>
+              <w:pStyle w:val="Compact"/>
+              <w:jc w:val="left"/>
+            </w:pPr>
+            <w:r>
+              <w:t xml:space="preserve">3</w:t>
+            </w:r>
+          </w:p>
+        </w:tc>
+        <w:tc>
+          <w:tcPr/>
+          <w:p>
+            <w:pPr>
+              <w:pStyle w:val="Compact"/>
+              <w:jc w:val="left"/>
+            </w:pPr>
+            <w:r>
+              <w:t xml:space="preserve">14.7073170731707</w:t>
+            </w:r>
+          </w:p>
+        </w:tc>
+        <w:tc>
+          <w:tcPr/>
+          <w:p>
+            <w:pPr>
+              <w:pStyle w:val="Compact"/>
+              <w:jc w:val="left"/>
+            </w:pPr>
+            <w:r>
+              <w:t xml:space="preserve">467.747967479675</w:t>
+            </w:r>
+          </w:p>
+        </w:tc>
+        <w:tc>
+          <w:tcPr/>
+          <w:p>
+            <w:pPr>
+              <w:pStyle w:val="Compact"/>
+              <w:jc w:val="left"/>
+            </w:pPr>
+            <w:r>
+              <w:t xml:space="preserve">713.14586645469</w:t>
+            </w:r>
+          </w:p>
+        </w:tc>
+        <w:tc>
+          <w:tcPr/>
+          <w:p>
+            <w:pPr>
+              <w:pStyle w:val="Compact"/>
+              <w:jc w:val="right"/>
+            </w:pPr>
+            <w:r>
+              <w:t xml:space="preserve">1.198601e+03</w:t>
             </w:r>
           </w:p>
         </w:tc>
       </w:tr>
       <w:tr>
-        <w:trPr>
-          <w:cantSplit/>
-        </w:trPr>
-        <w:tc>
-          <w:tcPr>
-            <w:tcBorders>
-              <w:top w:val="single" w:space="0" w:color="D3D3D3"/>
-              <w:bottom w:val="single" w:space="0" w:color="D3D3D3"/>
-              <w:start w:val="single" w:space="0" w:color="D3D3D3"/>
-              <w:end w:val="single" w:space="0" w:color="D3D3D3"/>
-            </w:tcBorders>
-          </w:tcPr>
-          <w:p>
-            <w:pPr>
-              <w:spacing w:before="0" w:after="60"/>
-              <w:keepNext/>
-              <w:jc w:val="start"/>
-            </w:pPr>
-            <w:r>
-              <w:rPr>
-                <w:rFonts w:ascii="Calibri" w:hAnsi="Calibri"/>
-                <w:sz w:val="20"/>
-              </w:rPr>
-              <w:t xml:space="default">Junction coverage &gt;= 1000 reads</w:t>
-            </w:r>
-          </w:p>
-        </w:tc>
-        <w:tc>
-          <w:tcPr>
-            <w:tcBorders>
-              <w:top w:val="single" w:space="0" w:color="D3D3D3"/>
-              <w:bottom w:val="single" w:space="0" w:color="D3D3D3"/>
-              <w:start w:val="single" w:space="0" w:color="D3D3D3"/>
-              <w:end w:val="single" w:space="0" w:color="D3D3D3"/>
-            </w:tcBorders>
-          </w:tcPr>
-          <w:p>
-            <w:pPr>
-              <w:spacing w:before="0" w:after="60"/>
-              <w:keepNext/>
-              <w:jc w:val="start"/>
-            </w:pPr>
-            <w:r>
-              <w:rPr>
-                <w:rFonts w:ascii="Calibri" w:hAnsi="Calibri"/>
-                <w:sz w:val="20"/>
-              </w:rPr>
-              <w:t xml:space="default"> 0</w:t>
-            </w:r>
-          </w:p>
-        </w:tc>
-        <w:tc>
-          <w:tcPr>
-            <w:tcBorders>
-              <w:top w:val="single" w:space="0" w:color="D3D3D3"/>
-              <w:bottom w:val="single" w:space="0" w:color="D3D3D3"/>
-              <w:start w:val="single" w:space="0" w:color="D3D3D3"/>
-              <w:end w:val="single" w:space="0" w:color="D3D3D3"/>
-            </w:tcBorders>
-          </w:tcPr>
-          <w:p>
-            <w:pPr>
-              <w:spacing w:before="0" w:after="60"/>
-              <w:keepNext/>
-              <w:jc w:val="start"/>
-            </w:pPr>
-            <w:r>
-              <w:rPr>
-                <w:rFonts w:ascii="Calibri" w:hAnsi="Calibri"/>
-                <w:sz w:val="20"/>
-              </w:rPr>
-              <w:t xml:space="default"> 0</w:t>
-            </w:r>
-          </w:p>
-        </w:tc>
-        <w:tc>
-          <w:tcPr>
-            <w:tcBorders>
-              <w:top w:val="single" w:space="0" w:color="D3D3D3"/>
-              <w:bottom w:val="single" w:space="0" w:color="D3D3D3"/>
-              <w:start w:val="single" w:space="0" w:color="D3D3D3"/>
-              <w:end w:val="single" w:space="0" w:color="D3D3D3"/>
-            </w:tcBorders>
-          </w:tcPr>
-          <w:p>
-            <w:pPr>
-              <w:spacing w:before="0" w:after="60"/>
-              <w:keepNext/>
-              <w:jc w:val="start"/>
-            </w:pPr>
-            <w:r>
-              <w:rPr>
-                <w:rFonts w:ascii="Calibri" w:hAnsi="Calibri"/>
-                <w:sz w:val="20"/>
-              </w:rPr>
-              <w:t xml:space="default"> 18</w:t>
-            </w:r>
-          </w:p>
-        </w:tc>
-        <w:tc>
-          <w:tcPr>
-            <w:tcBorders>
-              <w:top w:val="single" w:space="0" w:color="D3D3D3"/>
-              <w:bottom w:val="single" w:space="0" w:color="D3D3D3"/>
-              <w:start w:val="single" w:space="0" w:color="D3D3D3"/>
-              <w:end w:val="single" w:space="0" w:color="D3D3D3"/>
-            </w:tcBorders>
-          </w:tcPr>
-          <w:p>
-            <w:pPr>
-              <w:spacing w:before="0" w:after="60"/>
-              <w:keepNext/>
-              <w:jc w:val="start"/>
-            </w:pPr>
-            <w:r>
-              <w:rPr>
-                <w:rFonts w:ascii="Calibri" w:hAnsi="Calibri"/>
-                <w:sz w:val="20"/>
-              </w:rPr>
-              <w:t xml:space="default">168</w:t>
-            </w:r>
-          </w:p>
-        </w:tc>
-        <w:tc>
-          <w:tcPr>
-            <w:tcBorders>
-              <w:top w:val="single" w:space="0" w:color="D3D3D3"/>
-              <w:bottom w:val="single" w:space="0" w:color="D3D3D3"/>
-              <w:start w:val="single" w:space="0" w:color="D3D3D3"/>
-              <w:end w:val="single" w:space="0" w:color="D3D3D3"/>
-            </w:tcBorders>
-          </w:tcPr>
-          <w:p>
-            <w:pPr>
-              <w:spacing w:before="0" w:after="60"/>
-              <w:keepNext/>
-              <w:jc w:val="end"/>
-            </w:pPr>
-            <w:r>
-              <w:rPr>
-                <w:rFonts w:ascii="Calibri" w:hAnsi="Calibri"/>
-                <w:sz w:val="20"/>
-              </w:rPr>
-              <w:t xml:space="default">186</w:t>
+        <w:tc>
+          <w:tcPr/>
+          <w:p>
+            <w:pPr>
+              <w:pStyle w:val="Compact"/>
+              <w:jc w:val="left"/>
+            </w:pPr>
+            <w:r>
+              <w:t xml:space="preserve">Junction coverage</w:t>
+            </w:r>
+            <w:r>
+              <w:t xml:space="preserve">≥ 10 reads</w:t>
+            </w:r>
+          </w:p>
+        </w:tc>
+        <w:tc>
+          <w:tcPr/>
+          <w:p>
+            <w:pPr>
+              <w:pStyle w:val="Compact"/>
+              <w:jc w:val="left"/>
+            </w:pPr>
+            <w:r>
+              <w:t xml:space="preserve">0</w:t>
+            </w:r>
+          </w:p>
+        </w:tc>
+        <w:tc>
+          <w:tcPr/>
+          <w:p>
+            <w:pPr>
+              <w:pStyle w:val="Compact"/>
+              <w:jc w:val="left"/>
+            </w:pPr>
+            <w:r>
+              <w:t xml:space="preserve">13</w:t>
+            </w:r>
+          </w:p>
+        </w:tc>
+        <w:tc>
+          <w:tcPr/>
+          <w:p>
+            <w:pPr>
+              <w:pStyle w:val="Compact"/>
+              <w:jc w:val="left"/>
+            </w:pPr>
+            <w:r>
+              <w:t xml:space="preserve">132</w:t>
+            </w:r>
+          </w:p>
+        </w:tc>
+        <w:tc>
+          <w:tcPr/>
+          <w:p>
+            <w:pPr>
+              <w:pStyle w:val="Compact"/>
+              <w:jc w:val="left"/>
+            </w:pPr>
+            <w:r>
+              <w:t xml:space="preserve">1750</w:t>
+            </w:r>
+          </w:p>
+        </w:tc>
+        <w:tc>
+          <w:tcPr/>
+          <w:p>
+            <w:pPr>
+              <w:pStyle w:val="Compact"/>
+              <w:jc w:val="right"/>
+            </w:pPr>
+            <w:r>
+              <w:t xml:space="preserve">1.895000e+03</w:t>
+            </w:r>
+          </w:p>
+        </w:tc>
+      </w:tr>
+      <w:tr>
+        <w:tc>
+          <w:tcPr/>
+          <w:p>
+            <w:pPr>
+              <w:pStyle w:val="Compact"/>
+              <w:jc w:val="left"/>
+            </w:pPr>
+            <w:r>
+              <w:t xml:space="preserve">Junction coverage</w:t>
+            </w:r>
+            <w:r>
+              <w:t xml:space="preserve">≥ 100 reads</w:t>
+            </w:r>
+          </w:p>
+        </w:tc>
+        <w:tc>
+          <w:tcPr/>
+          <w:p>
+            <w:pPr>
+              <w:pStyle w:val="Compact"/>
+              <w:jc w:val="left"/>
+            </w:pPr>
+            <w:r>
+              <w:t xml:space="preserve">0</w:t>
+            </w:r>
+          </w:p>
+        </w:tc>
+        <w:tc>
+          <w:tcPr/>
+          <w:p>
+            <w:pPr>
+              <w:pStyle w:val="Compact"/>
+              <w:jc w:val="left"/>
+            </w:pPr>
+            <w:r>
+              <w:t xml:space="preserve">1</w:t>
+            </w:r>
+          </w:p>
+        </w:tc>
+        <w:tc>
+          <w:tcPr/>
+          <w:p>
+            <w:pPr>
+              <w:pStyle w:val="Compact"/>
+              <w:jc w:val="left"/>
+            </w:pPr>
+            <w:r>
+              <w:t xml:space="preserve">53</w:t>
+            </w:r>
+          </w:p>
+        </w:tc>
+        <w:tc>
+          <w:tcPr/>
+          <w:p>
+            <w:pPr>
+              <w:pStyle w:val="Compact"/>
+              <w:jc w:val="left"/>
+            </w:pPr>
+            <w:r>
+              <w:t xml:space="preserve">773</w:t>
+            </w:r>
+          </w:p>
+        </w:tc>
+        <w:tc>
+          <w:tcPr/>
+          <w:p>
+            <w:pPr>
+              <w:pStyle w:val="Compact"/>
+              <w:jc w:val="right"/>
+            </w:pPr>
+            <w:r>
+              <w:t xml:space="preserve">8.270000e+02</w:t>
+            </w:r>
+          </w:p>
+        </w:tc>
+      </w:tr>
+      <w:tr>
+        <w:tc>
+          <w:tcPr/>
+          <w:p>
+            <w:pPr>
+              <w:pStyle w:val="Compact"/>
+              <w:jc w:val="left"/>
+            </w:pPr>
+            <w:r>
+              <w:t xml:space="preserve">Junction coverage</w:t>
+            </w:r>
+            <w:r>
+              <w:t xml:space="preserve">≥ 1000 reads</w:t>
+            </w:r>
+          </w:p>
+        </w:tc>
+        <w:tc>
+          <w:tcPr/>
+          <w:p>
+            <w:pPr>
+              <w:pStyle w:val="Compact"/>
+              <w:jc w:val="left"/>
+            </w:pPr>
+            <w:r>
+              <w:t xml:space="preserve">0</w:t>
+            </w:r>
+          </w:p>
+        </w:tc>
+        <w:tc>
+          <w:tcPr/>
+          <w:p>
+            <w:pPr>
+              <w:pStyle w:val="Compact"/>
+              <w:jc w:val="left"/>
+            </w:pPr>
+            <w:r>
+              <w:t xml:space="preserve">0</w:t>
+            </w:r>
+          </w:p>
+        </w:tc>
+        <w:tc>
+          <w:tcPr/>
+          <w:p>
+            <w:pPr>
+              <w:pStyle w:val="Compact"/>
+              <w:jc w:val="left"/>
+            </w:pPr>
+            <w:r>
+              <w:t xml:space="preserve">18</w:t>
+            </w:r>
+          </w:p>
+        </w:tc>
+        <w:tc>
+          <w:tcPr/>
+          <w:p>
+            <w:pPr>
+              <w:pStyle w:val="Compact"/>
+              <w:jc w:val="left"/>
+            </w:pPr>
+            <w:r>
+              <w:t xml:space="preserve">147</w:t>
+            </w:r>
+          </w:p>
+        </w:tc>
+        <w:tc>
+          <w:tcPr/>
+          <w:p>
+            <w:pPr>
+              <w:pStyle w:val="Compact"/>
+              <w:jc w:val="right"/>
+            </w:pPr>
+            <w:r>
+              <w:t xml:space="preserve">1.650000e+02</w:t>
             </w:r>
           </w:p>
         </w:tc>
@@ -4153,10 +3814,42 @@
           <w:bCs/>
           <w:b/>
         </w:rPr>
-        <w:t xml:space="preserve">Sequence reads mapping to THEV genome by time-point</w:t>
-      </w:r>
-      <w:r>
-        <w:t xml:space="preserve">. Description ######</w:t>
+        <w:t xml:space="preserve">Per base coverage of sequence reads mapping to THEV genome by time point</w:t>
+      </w:r>
+      <w:r>
+        <w:t xml:space="preserve">. The pileup of mRNA reads mapping to THEV genome at the base-pair level for each indicated time point show remarkable difference in terms of quantities. There is a dramatic increase of mean coverage/depth from</w:t>
+      </w:r>
+      <w:r>
+        <w:t xml:space="preserve"> </w:t>
+      </w:r>
+      <w:r>
+        <w:rPr>
+          <w:bCs/>
+          <w:b/>
+        </w:rPr>
+        <w:t xml:space="preserve">2.42</w:t>
+      </w:r>
+      <w:r>
+        <w:t xml:space="preserve"> </w:t>
+      </w:r>
+      <w:r>
+        <w:t xml:space="preserve">at 4 h.p.i to</w:t>
+      </w:r>
+      <w:r>
+        <w:t xml:space="preserve"> </w:t>
+      </w:r>
+      <w:r>
+        <w:rPr>
+          <w:bCs/>
+          <w:b/>
+        </w:rPr>
+        <w:t xml:space="preserve">95,042</w:t>
+      </w:r>
+      <w:r>
+        <w:t xml:space="preserve"> </w:t>
+      </w:r>
+      <w:r>
+        <w:t xml:space="preserve">at 72 h.p.i, strongly demonstrating an active infection. Unexpectedly, the pileup of reads seems consistently skewed over similar regions of the genome. We could speculate that the temporal gene expression regulation of THEV is different from MAdVs or this could simply mean that the infection was not well synchronized. However, the relative proportions over these similar regions shows some variation over time.</w:t>
       </w:r>
     </w:p>
     <w:p>
@@ -4229,13 +3922,180 @@
           <w:bCs/>
           <w:b/>
         </w:rPr>
-        <w:t xml:space="preserve">One-step growth of THEV</w:t>
-      </w:r>
-      <w:r>
-        <w:t xml:space="preserve">. Description###. GCN: genome copy number.</w:t>
-      </w:r>
-    </w:p>
-    <w:bookmarkEnd w:id="96"/>
+        <w:t xml:space="preserve">One-step growth of THEV (VAS vaccine strain) in MDTC-RP19 cell line</w:t>
+      </w:r>
+      <w:r>
+        <w:t xml:space="preserve">. After infecting cells at an MOI of 100 GCN/cell, triplicates of harvested infected cells were quantified with an in-house qPCR assay measuring the total copies of THEV genome. There is no discernible increase in virus titer up 12 h.p.i, after which there is a steady increase in virus titer is measured. The virus titer expands exponentially beginning from 48 h.p.i, increasing by orders of magnitude before reaching a plateau at 120 h.p.i, probably due to high cell death. GCN: genome copy number.</w:t>
+      </w:r>
+    </w:p>
+    <w:p>
+      <w:pPr>
+        <w:pStyle w:val="BodyText"/>
+      </w:pPr>
+      <w:r>
+        <w:drawing>
+          <wp:inline>
+            <wp:extent cx="5334000" cy="3556000"/>
+            <wp:effectExtent b="0" l="0" r="0" t="0"/>
+            <wp:docPr descr="" title="" id="97" name="Picture"/>
+            <a:graphic>
+              <a:graphicData uri="http://schemas.openxmlformats.org/drawingml/2006/picture">
+                <pic:pic>
+                  <pic:nvPicPr>
+                    <pic:cNvPr descr="results/r/figures/thev_spliced_map.png" id="98" name="Picture"/>
+                    <pic:cNvPicPr>
+                      <a:picLocks noChangeArrowheads="1" noChangeAspect="1"/>
+                    </pic:cNvPicPr>
+                  </pic:nvPicPr>
+                  <pic:blipFill>
+                    <a:blip r:embed="rId96"/>
+                    <a:stretch>
+                      <a:fillRect/>
+                    </a:stretch>
+                  </pic:blipFill>
+                  <pic:spPr bwMode="auto">
+                    <a:xfrm>
+                      <a:off x="0" y="0"/>
+                      <a:ext cx="5334000" cy="3556000"/>
+                    </a:xfrm>
+                    <a:prstGeom prst="rect">
+                      <a:avLst/>
+                    </a:prstGeom>
+                    <a:noFill/>
+                    <a:ln w="9525">
+                      <a:noFill/>
+                      <a:headEnd/>
+                      <a:tailEnd/>
+                    </a:ln>
+                  </pic:spPr>
+                </pic:pic>
+              </a:graphicData>
+            </a:graphic>
+          </wp:inline>
+        </w:drawing>
+      </w:r>
+      <w:r>
+        <w:t xml:space="preserve"> </w:t>
+      </w:r>
+      <w:r>
+        <w:rPr>
+          <w:bCs/>
+          <w:b/>
+        </w:rPr>
+        <w:t xml:space="preserve">Figure 4a.</w:t>
+      </w:r>
+      <w:r>
+        <w:rPr>
+          <w:bCs/>
+          <w:b/>
+        </w:rPr>
+        <w:t xml:space="preserve"> </w:t>
+      </w:r>
+      <w:r>
+        <w:rPr>
+          <w:bCs/>
+          <w:b/>
+          <w:bCs/>
+          <w:b/>
+        </w:rPr>
+        <w:t xml:space="preserve">Full transcriptome of THEV</w:t>
+      </w:r>
+      <w:r>
+        <w:t xml:space="preserve">. THEV transcripts assembled from all time points by</w:t>
+      </w:r>
+      <w:r>
+        <w:t xml:space="preserve"> </w:t>
+      </w:r>
+      <w:r>
+        <w:rPr>
+          <w:rStyle w:val="VerbatimChar"/>
+        </w:rPr>
+        <w:t xml:space="preserve">StringTie</w:t>
+      </w:r>
+      <w:r>
+        <w:t xml:space="preserve"> </w:t>
+      </w:r>
+      <w:r>
+        <w:t xml:space="preserve">are unified forming this final transcriptome (splicing map). Transcripts belonging to the same transcription unit (TU) are located in close proximity on the genome and are color coded and labeled in this figure as such. The organization of TUs in the THEV genome is unsurprisingly similar to MAdVs; however, the MAdV genome shows significantly more transcripts. The TUs are color coded: E1 transcripts - red, E2 - black, E3 - dark grey, E4 - green, MLP - blue. Predicted ORFs are also indicated here, colored light grey.</w:t>
+      </w:r>
+    </w:p>
+    <w:p>
+      <w:pPr>
+        <w:pStyle w:val="BodyText"/>
+      </w:pPr>
+      <w:r>
+        <w:drawing>
+          <wp:inline>
+            <wp:extent cx="5334000" cy="4667250"/>
+            <wp:effectExtent b="0" l="0" r="0" t="0"/>
+            <wp:docPr descr="" title="" id="100" name="Picture"/>
+            <a:graphic>
+              <a:graphicData uri="http://schemas.openxmlformats.org/drawingml/2006/picture">
+                <pic:pic>
+                  <pic:nvPicPr>
+                    <pic:cNvPr descr="results/r/figures/thev_patched_timepoints_spliced_map.png" id="101" name="Picture"/>
+                    <pic:cNvPicPr>
+                      <a:picLocks noChangeArrowheads="1" noChangeAspect="1"/>
+                    </pic:cNvPicPr>
+                  </pic:nvPicPr>
+                  <pic:blipFill>
+                    <a:blip r:embed="rId99"/>
+                    <a:stretch>
+                      <a:fillRect/>
+                    </a:stretch>
+                  </pic:blipFill>
+                  <pic:spPr bwMode="auto">
+                    <a:xfrm>
+                      <a:off x="0" y="0"/>
+                      <a:ext cx="5334000" cy="4667250"/>
+                    </a:xfrm>
+                    <a:prstGeom prst="rect">
+                      <a:avLst/>
+                    </a:prstGeom>
+                    <a:noFill/>
+                    <a:ln w="9525">
+                      <a:noFill/>
+                      <a:headEnd/>
+                      <a:tailEnd/>
+                    </a:ln>
+                  </pic:spPr>
+                </pic:pic>
+              </a:graphicData>
+            </a:graphic>
+          </wp:inline>
+        </w:drawing>
+      </w:r>
+      <w:r>
+        <w:t xml:space="preserve"> </w:t>
+      </w:r>
+      <w:r>
+        <w:rPr>
+          <w:bCs/>
+          <w:b/>
+        </w:rPr>
+        <w:t xml:space="preserve">Figure 4b.</w:t>
+      </w:r>
+      <w:r>
+        <w:rPr>
+          <w:bCs/>
+          <w:b/>
+        </w:rPr>
+        <w:t xml:space="preserve"> </w:t>
+      </w:r>
+      <w:r>
+        <w:rPr>
+          <w:bCs/>
+          <w:b/>
+          <w:bCs/>
+          <w:b/>
+        </w:rPr>
+        <w:t xml:space="preserve">THEV transcripts identified at given time points</w:t>
+      </w:r>
+      <w:r>
+        <w:t xml:space="preserve">. Transcripts are color coded as explained in Fig.4a.</w:t>
+      </w:r>
+    </w:p>
+    <w:bookmarkEnd w:id="102"/>
     <w:sectPr/>
   </w:body>
 </w:document>
@@ -4869,7 +4729,7 @@
     <w:name w:val="ConstantTok"/>
     <w:basedOn w:val="VerbatimChar"/>
     <w:rPr>
-      <w:color w:val="000000"/>
+      <w:color w:val="8f5902"/>
       <w:shd w:val="clear" w:fill="f8f8f8"/>
     </w:rPr>
   </w:style>
@@ -4885,8 +4745,9 @@
     <w:name w:val="SpecialCharTok"/>
     <w:basedOn w:val="VerbatimChar"/>
     <w:rPr>
-      <w:color w:val="000000"/>
+      <w:color w:val="ce5c00"/>
       <w:shd w:val="clear" w:fill="f8f8f8"/>
+      <w:b/>
     </w:rPr>
   </w:style>
   <w:style w:type="character" w:customStyle="1" w:styleId="StringTok">
@@ -4971,8 +4832,9 @@
     <w:name w:val="FunctionTok"/>
     <w:basedOn w:val="VerbatimChar"/>
     <w:rPr>
-      <w:color w:val="000000"/>
+      <w:color w:val="204a87"/>
       <w:shd w:val="clear" w:fill="f8f8f8"/>
+      <w:b/>
     </w:rPr>
   </w:style>
   <w:style w:type="character" w:customStyle="1" w:styleId="VariableTok">
@@ -5028,7 +4890,7 @@
     <w:name w:val="AttributeTok"/>
     <w:basedOn w:val="VerbatimChar"/>
     <w:rPr>
-      <w:color w:val="c4a000"/>
+      <w:color w:val="204a87"/>
       <w:shd w:val="clear" w:fill="f8f8f8"/>
     </w:rPr>
   </w:style>

</xml_diff>

<commit_message>
Fixed table sizes in pdf
</commit_message>
<xml_diff>
--- a/manuscript_thev_transcriptome.docx
+++ b/manuscript_thev_transcriptome.docx
@@ -6877,16 +6877,16 @@
         <w:tblLook w:firstRow="1" w:lastRow="0" w:firstColumn="0" w:lastColumn="0" w:noHBand="0" w:noVBand="1"/>
       </w:tblPr>
       <w:tblGrid>
-        <w:gridCol w:w="1080"/>
-        <w:gridCol w:w="1080"/>
-        <w:gridCol w:w="1080"/>
-        <w:gridCol w:w="1080"/>
-        <w:gridCol w:w="1080"/>
-        <w:gridCol w:w="1080"/>
-        <w:gridCol w:w="1080"/>
-        <w:gridCol w:w="1080"/>
-        <w:gridCol w:w="1080"/>
-        <w:gridCol w:w="1080"/>
+        <w:gridCol w:w="1008"/>
+        <w:gridCol w:w="1008"/>
+        <w:gridCol w:w="1008"/>
+        <w:gridCol w:w="1008"/>
+        <w:gridCol w:w="1008"/>
+        <w:gridCol w:w="1008"/>
+        <w:gridCol w:w="1008"/>
+        <w:gridCol w:w="1008"/>
+        <w:gridCol w:w="1008"/>
+        <w:gridCol w:w="1440"/>
       </w:tblGrid>
       <w:tr>
         <w:trPr>
@@ -6914,7 +6914,7 @@
           <w:p>
             <w:pPr>
               <w:pStyle w:val="Normal"/>
-              <w:jc w:val="left"/>
+              <w:jc w:val="center"/>
               <w:pBdr>
                 <w:bottom w:val="none" w:sz="0" w:space="0" w:color="000000"/>
                 <w:top w:val="none" w:sz="0" w:space="0" w:color="000000"/>
@@ -6958,7 +6958,7 @@
           <w:p>
             <w:pPr>
               <w:pStyle w:val="Normal"/>
-              <w:jc w:val="left"/>
+              <w:jc w:val="center"/>
               <w:pBdr>
                 <w:bottom w:val="none" w:sz="0" w:space="0" w:color="000000"/>
                 <w:top w:val="none" w:sz="0" w:space="0" w:color="000000"/>
@@ -7002,7 +7002,7 @@
           <w:p>
             <w:pPr>
               <w:pStyle w:val="Normal"/>
-              <w:jc w:val="right"/>
+              <w:jc w:val="center"/>
               <w:pBdr>
                 <w:bottom w:val="none" w:sz="0" w:space="0" w:color="000000"/>
                 <w:top w:val="none" w:sz="0" w:space="0" w:color="000000"/>
@@ -7046,7 +7046,7 @@
           <w:p>
             <w:pPr>
               <w:pStyle w:val="Normal"/>
-              <w:jc w:val="right"/>
+              <w:jc w:val="center"/>
               <w:pBdr>
                 <w:bottom w:val="none" w:sz="0" w:space="0" w:color="000000"/>
                 <w:top w:val="none" w:sz="0" w:space="0" w:color="000000"/>
@@ -7090,7 +7090,7 @@
           <w:p>
             <w:pPr>
               <w:pStyle w:val="Normal"/>
-              <w:jc w:val="left"/>
+              <w:jc w:val="center"/>
               <w:pBdr>
                 <w:bottom w:val="none" w:sz="0" w:space="0" w:color="000000"/>
                 <w:top w:val="none" w:sz="0" w:space="0" w:color="000000"/>
@@ -7134,7 +7134,7 @@
           <w:p>
             <w:pPr>
               <w:pStyle w:val="Normal"/>
-              <w:jc w:val="left"/>
+              <w:jc w:val="center"/>
               <w:pBdr>
                 <w:bottom w:val="none" w:sz="0" w:space="0" w:color="000000"/>
                 <w:top w:val="none" w:sz="0" w:space="0" w:color="000000"/>
@@ -7202,7 +7202,7 @@
           <w:p>
             <w:pPr>
               <w:pStyle w:val="Normal"/>
-              <w:jc w:val="left"/>
+              <w:jc w:val="center"/>
               <w:pBdr>
                 <w:bottom w:val="none" w:sz="0" w:space="0" w:color="000000"/>
                 <w:top w:val="none" w:sz="0" w:space="0" w:color="000000"/>
@@ -7246,7 +7246,7 @@
           <w:p>
             <w:pPr>
               <w:pStyle w:val="Normal"/>
-              <w:jc w:val="left"/>
+              <w:jc w:val="center"/>
               <w:pBdr>
                 <w:bottom w:val="none" w:sz="0" w:space="0" w:color="000000"/>
                 <w:top w:val="none" w:sz="0" w:space="0" w:color="000000"/>
@@ -7290,7 +7290,7 @@
           <w:p>
             <w:pPr>
               <w:pStyle w:val="Normal"/>
-              <w:jc w:val="left"/>
+              <w:jc w:val="center"/>
               <w:pBdr>
                 <w:bottom w:val="none" w:sz="0" w:space="0" w:color="000000"/>
                 <w:top w:val="none" w:sz="0" w:space="0" w:color="000000"/>
@@ -7334,7 +7334,7 @@
           <w:p>
             <w:pPr>
               <w:pStyle w:val="Normal"/>
-              <w:jc w:val="left"/>
+              <w:jc w:val="center"/>
               <w:pBdr>
                 <w:bottom w:val="none" w:sz="0" w:space="0" w:color="000000"/>
                 <w:top w:val="none" w:sz="0" w:space="0" w:color="000000"/>
@@ -7384,7 +7384,7 @@
           <w:p>
             <w:pPr>
               <w:pStyle w:val="Normal"/>
-              <w:jc w:val="left"/>
+              <w:jc w:val="center"/>
               <w:pBdr>
                 <w:bottom w:val="none" w:sz="0" w:space="0" w:color="000000"/>
                 <w:top w:val="none" w:sz="0" w:space="0" w:color="000000"/>
@@ -7428,7 +7428,7 @@
           <w:p>
             <w:pPr>
               <w:pStyle w:val="Normal"/>
-              <w:jc w:val="left"/>
+              <w:jc w:val="center"/>
               <w:pBdr>
                 <w:bottom w:val="none" w:sz="0" w:space="0" w:color="000000"/>
                 <w:top w:val="none" w:sz="0" w:space="0" w:color="000000"/>
@@ -7472,7 +7472,7 @@
           <w:p>
             <w:pPr>
               <w:pStyle w:val="Normal"/>
-              <w:jc w:val="right"/>
+              <w:jc w:val="center"/>
               <w:pBdr>
                 <w:bottom w:val="none" w:sz="0" w:space="0" w:color="000000"/>
                 <w:top w:val="none" w:sz="0" w:space="0" w:color="000000"/>
@@ -7516,7 +7516,7 @@
           <w:p>
             <w:pPr>
               <w:pStyle w:val="Normal"/>
-              <w:jc w:val="right"/>
+              <w:jc w:val="center"/>
               <w:pBdr>
                 <w:bottom w:val="none" w:sz="0" w:space="0" w:color="000000"/>
                 <w:top w:val="none" w:sz="0" w:space="0" w:color="000000"/>
@@ -7560,7 +7560,7 @@
           <w:p>
             <w:pPr>
               <w:pStyle w:val="Normal"/>
-              <w:jc w:val="left"/>
+              <w:jc w:val="center"/>
               <w:pBdr>
                 <w:bottom w:val="none" w:sz="0" w:space="0" w:color="000000"/>
                 <w:top w:val="none" w:sz="0" w:space="0" w:color="000000"/>
@@ -7604,7 +7604,7 @@
           <w:p>
             <w:pPr>
               <w:pStyle w:val="Normal"/>
-              <w:jc w:val="left"/>
+              <w:jc w:val="center"/>
               <w:pBdr>
                 <w:bottom w:val="none" w:sz="0" w:space="0" w:color="000000"/>
                 <w:top w:val="none" w:sz="0" w:space="0" w:color="000000"/>
@@ -7648,7 +7648,7 @@
           <w:p>
             <w:pPr>
               <w:pStyle w:val="Normal"/>
-              <w:jc w:val="left"/>
+              <w:jc w:val="center"/>
               <w:pBdr>
                 <w:bottom w:val="none" w:sz="0" w:space="0" w:color="000000"/>
                 <w:top w:val="none" w:sz="0" w:space="0" w:color="000000"/>
@@ -7692,7 +7692,7 @@
           <w:p>
             <w:pPr>
               <w:pStyle w:val="Normal"/>
-              <w:jc w:val="left"/>
+              <w:jc w:val="center"/>
               <w:pBdr>
                 <w:bottom w:val="none" w:sz="0" w:space="0" w:color="000000"/>
                 <w:top w:val="none" w:sz="0" w:space="0" w:color="000000"/>
@@ -7736,7 +7736,7 @@
           <w:p>
             <w:pPr>
               <w:pStyle w:val="Normal"/>
-              <w:jc w:val="left"/>
+              <w:jc w:val="center"/>
               <w:pBdr>
                 <w:bottom w:val="none" w:sz="0" w:space="0" w:color="000000"/>
                 <w:top w:val="none" w:sz="0" w:space="0" w:color="000000"/>
@@ -7780,7 +7780,7 @@
           <w:p>
             <w:pPr>
               <w:pStyle w:val="Normal"/>
-              <w:jc w:val="left"/>
+              <w:jc w:val="center"/>
               <w:pBdr>
                 <w:bottom w:val="none" w:sz="0" w:space="0" w:color="000000"/>
                 <w:top w:val="none" w:sz="0" w:space="0" w:color="000000"/>
@@ -7830,7 +7830,7 @@
           <w:p>
             <w:pPr>
               <w:pStyle w:val="Normal"/>
-              <w:jc w:val="left"/>
+              <w:jc w:val="center"/>
               <w:pBdr>
                 <w:bottom w:val="none" w:sz="0" w:space="0" w:color="000000"/>
                 <w:top w:val="none" w:sz="0" w:space="0" w:color="000000"/>
@@ -7874,7 +7874,7 @@
           <w:p>
             <w:pPr>
               <w:pStyle w:val="Normal"/>
-              <w:jc w:val="left"/>
+              <w:jc w:val="center"/>
               <w:pBdr>
                 <w:bottom w:val="none" w:sz="0" w:space="0" w:color="000000"/>
                 <w:top w:val="none" w:sz="0" w:space="0" w:color="000000"/>
@@ -7918,7 +7918,7 @@
           <w:p>
             <w:pPr>
               <w:pStyle w:val="Normal"/>
-              <w:jc w:val="right"/>
+              <w:jc w:val="center"/>
               <w:pBdr>
                 <w:bottom w:val="none" w:sz="0" w:space="0" w:color="000000"/>
                 <w:top w:val="none" w:sz="0" w:space="0" w:color="000000"/>
@@ -7962,7 +7962,7 @@
           <w:p>
             <w:pPr>
               <w:pStyle w:val="Normal"/>
-              <w:jc w:val="right"/>
+              <w:jc w:val="center"/>
               <w:pBdr>
                 <w:bottom w:val="none" w:sz="0" w:space="0" w:color="000000"/>
                 <w:top w:val="none" w:sz="0" w:space="0" w:color="000000"/>
@@ -8006,7 +8006,7 @@
           <w:p>
             <w:pPr>
               <w:pStyle w:val="Normal"/>
-              <w:jc w:val="left"/>
+              <w:jc w:val="center"/>
               <w:pBdr>
                 <w:bottom w:val="none" w:sz="0" w:space="0" w:color="000000"/>
                 <w:top w:val="none" w:sz="0" w:space="0" w:color="000000"/>
@@ -8050,7 +8050,7 @@
           <w:p>
             <w:pPr>
               <w:pStyle w:val="Normal"/>
-              <w:jc w:val="left"/>
+              <w:jc w:val="center"/>
               <w:pBdr>
                 <w:bottom w:val="none" w:sz="0" w:space="0" w:color="000000"/>
                 <w:top w:val="none" w:sz="0" w:space="0" w:color="000000"/>
@@ -8094,7 +8094,7 @@
           <w:p>
             <w:pPr>
               <w:pStyle w:val="Normal"/>
-              <w:jc w:val="left"/>
+              <w:jc w:val="center"/>
               <w:pBdr>
                 <w:bottom w:val="none" w:sz="0" w:space="0" w:color="000000"/>
                 <w:top w:val="none" w:sz="0" w:space="0" w:color="000000"/>
@@ -8138,7 +8138,7 @@
           <w:p>
             <w:pPr>
               <w:pStyle w:val="Normal"/>
-              <w:jc w:val="left"/>
+              <w:jc w:val="center"/>
               <w:pBdr>
                 <w:bottom w:val="none" w:sz="0" w:space="0" w:color="000000"/>
                 <w:top w:val="none" w:sz="0" w:space="0" w:color="000000"/>
@@ -8182,7 +8182,7 @@
           <w:p>
             <w:pPr>
               <w:pStyle w:val="Normal"/>
-              <w:jc w:val="left"/>
+              <w:jc w:val="center"/>
               <w:pBdr>
                 <w:bottom w:val="none" w:sz="0" w:space="0" w:color="000000"/>
                 <w:top w:val="none" w:sz="0" w:space="0" w:color="000000"/>
@@ -8226,7 +8226,7 @@
           <w:p>
             <w:pPr>
               <w:pStyle w:val="Normal"/>
-              <w:jc w:val="left"/>
+              <w:jc w:val="center"/>
               <w:pBdr>
                 <w:bottom w:val="none" w:sz="0" w:space="0" w:color="000000"/>
                 <w:top w:val="none" w:sz="0" w:space="0" w:color="000000"/>
@@ -8276,7 +8276,7 @@
           <w:p>
             <w:pPr>
               <w:pStyle w:val="Normal"/>
-              <w:jc w:val="left"/>
+              <w:jc w:val="center"/>
               <w:pBdr>
                 <w:bottom w:val="none" w:sz="0" w:space="0" w:color="000000"/>
                 <w:top w:val="none" w:sz="0" w:space="0" w:color="000000"/>
@@ -8320,7 +8320,7 @@
           <w:p>
             <w:pPr>
               <w:pStyle w:val="Normal"/>
-              <w:jc w:val="left"/>
+              <w:jc w:val="center"/>
               <w:pBdr>
                 <w:bottom w:val="none" w:sz="0" w:space="0" w:color="000000"/>
                 <w:top w:val="none" w:sz="0" w:space="0" w:color="000000"/>
@@ -8364,7 +8364,7 @@
           <w:p>
             <w:pPr>
               <w:pStyle w:val="Normal"/>
-              <w:jc w:val="right"/>
+              <w:jc w:val="center"/>
               <w:pBdr>
                 <w:bottom w:val="none" w:sz="0" w:space="0" w:color="000000"/>
                 <w:top w:val="none" w:sz="0" w:space="0" w:color="000000"/>
@@ -8408,7 +8408,7 @@
           <w:p>
             <w:pPr>
               <w:pStyle w:val="Normal"/>
-              <w:jc w:val="right"/>
+              <w:jc w:val="center"/>
               <w:pBdr>
                 <w:bottom w:val="none" w:sz="0" w:space="0" w:color="000000"/>
                 <w:top w:val="none" w:sz="0" w:space="0" w:color="000000"/>
@@ -8452,7 +8452,7 @@
           <w:p>
             <w:pPr>
               <w:pStyle w:val="Normal"/>
-              <w:jc w:val="left"/>
+              <w:jc w:val="center"/>
               <w:pBdr>
                 <w:bottom w:val="none" w:sz="0" w:space="0" w:color="000000"/>
                 <w:top w:val="none" w:sz="0" w:space="0" w:color="000000"/>
@@ -8496,7 +8496,7 @@
           <w:p>
             <w:pPr>
               <w:pStyle w:val="Normal"/>
-              <w:jc w:val="left"/>
+              <w:jc w:val="center"/>
               <w:pBdr>
                 <w:bottom w:val="none" w:sz="0" w:space="0" w:color="000000"/>
                 <w:top w:val="none" w:sz="0" w:space="0" w:color="000000"/>
@@ -8540,7 +8540,7 @@
           <w:p>
             <w:pPr>
               <w:pStyle w:val="Normal"/>
-              <w:jc w:val="left"/>
+              <w:jc w:val="center"/>
               <w:pBdr>
                 <w:bottom w:val="none" w:sz="0" w:space="0" w:color="000000"/>
                 <w:top w:val="none" w:sz="0" w:space="0" w:color="000000"/>
@@ -8584,7 +8584,7 @@
           <w:p>
             <w:pPr>
               <w:pStyle w:val="Normal"/>
-              <w:jc w:val="left"/>
+              <w:jc w:val="center"/>
               <w:pBdr>
                 <w:bottom w:val="none" w:sz="0" w:space="0" w:color="000000"/>
                 <w:top w:val="none" w:sz="0" w:space="0" w:color="000000"/>
@@ -8628,7 +8628,7 @@
           <w:p>
             <w:pPr>
               <w:pStyle w:val="Normal"/>
-              <w:jc w:val="left"/>
+              <w:jc w:val="center"/>
               <w:pBdr>
                 <w:bottom w:val="none" w:sz="0" w:space="0" w:color="000000"/>
                 <w:top w:val="none" w:sz="0" w:space="0" w:color="000000"/>
@@ -8672,7 +8672,7 @@
           <w:p>
             <w:pPr>
               <w:pStyle w:val="Normal"/>
-              <w:jc w:val="left"/>
+              <w:jc w:val="center"/>
               <w:pBdr>
                 <w:bottom w:val="none" w:sz="0" w:space="0" w:color="000000"/>
                 <w:top w:val="none" w:sz="0" w:space="0" w:color="000000"/>
@@ -8722,7 +8722,7 @@
           <w:p>
             <w:pPr>
               <w:pStyle w:val="Normal"/>
-              <w:jc w:val="left"/>
+              <w:jc w:val="center"/>
               <w:pBdr>
                 <w:bottom w:val="none" w:sz="0" w:space="0" w:color="000000"/>
                 <w:top w:val="none" w:sz="0" w:space="0" w:color="000000"/>
@@ -8766,7 +8766,7 @@
           <w:p>
             <w:pPr>
               <w:pStyle w:val="Normal"/>
-              <w:jc w:val="left"/>
+              <w:jc w:val="center"/>
               <w:pBdr>
                 <w:bottom w:val="none" w:sz="0" w:space="0" w:color="000000"/>
                 <w:top w:val="none" w:sz="0" w:space="0" w:color="000000"/>
@@ -8810,7 +8810,7 @@
           <w:p>
             <w:pPr>
               <w:pStyle w:val="Normal"/>
-              <w:jc w:val="right"/>
+              <w:jc w:val="center"/>
               <w:pBdr>
                 <w:bottom w:val="none" w:sz="0" w:space="0" w:color="000000"/>
                 <w:top w:val="none" w:sz="0" w:space="0" w:color="000000"/>
@@ -8854,7 +8854,7 @@
           <w:p>
             <w:pPr>
               <w:pStyle w:val="Normal"/>
-              <w:jc w:val="right"/>
+              <w:jc w:val="center"/>
               <w:pBdr>
                 <w:bottom w:val="none" w:sz="0" w:space="0" w:color="000000"/>
                 <w:top w:val="none" w:sz="0" w:space="0" w:color="000000"/>
@@ -8898,7 +8898,7 @@
           <w:p>
             <w:pPr>
               <w:pStyle w:val="Normal"/>
-              <w:jc w:val="left"/>
+              <w:jc w:val="center"/>
               <w:pBdr>
                 <w:bottom w:val="none" w:sz="0" w:space="0" w:color="000000"/>
                 <w:top w:val="none" w:sz="0" w:space="0" w:color="000000"/>
@@ -8942,7 +8942,7 @@
           <w:p>
             <w:pPr>
               <w:pStyle w:val="Normal"/>
-              <w:jc w:val="left"/>
+              <w:jc w:val="center"/>
               <w:pBdr>
                 <w:bottom w:val="none" w:sz="0" w:space="0" w:color="000000"/>
                 <w:top w:val="none" w:sz="0" w:space="0" w:color="000000"/>
@@ -8986,7 +8986,7 @@
           <w:p>
             <w:pPr>
               <w:pStyle w:val="Normal"/>
-              <w:jc w:val="left"/>
+              <w:jc w:val="center"/>
               <w:pBdr>
                 <w:bottom w:val="none" w:sz="0" w:space="0" w:color="000000"/>
                 <w:top w:val="none" w:sz="0" w:space="0" w:color="000000"/>
@@ -9030,7 +9030,7 @@
           <w:p>
             <w:pPr>
               <w:pStyle w:val="Normal"/>
-              <w:jc w:val="left"/>
+              <w:jc w:val="center"/>
               <w:pBdr>
                 <w:bottom w:val="none" w:sz="0" w:space="0" w:color="000000"/>
                 <w:top w:val="none" w:sz="0" w:space="0" w:color="000000"/>
@@ -9074,7 +9074,7 @@
           <w:p>
             <w:pPr>
               <w:pStyle w:val="Normal"/>
-              <w:jc w:val="left"/>
+              <w:jc w:val="center"/>
               <w:pBdr>
                 <w:bottom w:val="none" w:sz="0" w:space="0" w:color="000000"/>
                 <w:top w:val="none" w:sz="0" w:space="0" w:color="000000"/>
@@ -9118,7 +9118,7 @@
           <w:p>
             <w:pPr>
               <w:pStyle w:val="Normal"/>
-              <w:jc w:val="left"/>
+              <w:jc w:val="center"/>
               <w:pBdr>
                 <w:bottom w:val="none" w:sz="0" w:space="0" w:color="000000"/>
                 <w:top w:val="none" w:sz="0" w:space="0" w:color="000000"/>
@@ -9168,7 +9168,7 @@
           <w:p>
             <w:pPr>
               <w:pStyle w:val="Normal"/>
-              <w:jc w:val="left"/>
+              <w:jc w:val="center"/>
               <w:pBdr>
                 <w:bottom w:val="none" w:sz="0" w:space="0" w:color="000000"/>
                 <w:top w:val="none" w:sz="0" w:space="0" w:color="000000"/>
@@ -9212,7 +9212,7 @@
           <w:p>
             <w:pPr>
               <w:pStyle w:val="Normal"/>
-              <w:jc w:val="left"/>
+              <w:jc w:val="center"/>
               <w:pBdr>
                 <w:bottom w:val="none" w:sz="0" w:space="0" w:color="000000"/>
                 <w:top w:val="none" w:sz="0" w:space="0" w:color="000000"/>
@@ -9256,7 +9256,7 @@
           <w:p>
             <w:pPr>
               <w:pStyle w:val="Normal"/>
-              <w:jc w:val="right"/>
+              <w:jc w:val="center"/>
               <w:pBdr>
                 <w:bottom w:val="none" w:sz="0" w:space="0" w:color="000000"/>
                 <w:top w:val="none" w:sz="0" w:space="0" w:color="000000"/>
@@ -9300,7 +9300,7 @@
           <w:p>
             <w:pPr>
               <w:pStyle w:val="Normal"/>
-              <w:jc w:val="right"/>
+              <w:jc w:val="center"/>
               <w:pBdr>
                 <w:bottom w:val="none" w:sz="0" w:space="0" w:color="000000"/>
                 <w:top w:val="none" w:sz="0" w:space="0" w:color="000000"/>
@@ -9344,7 +9344,7 @@
           <w:p>
             <w:pPr>
               <w:pStyle w:val="Normal"/>
-              <w:jc w:val="left"/>
+              <w:jc w:val="center"/>
               <w:pBdr>
                 <w:bottom w:val="none" w:sz="0" w:space="0" w:color="000000"/>
                 <w:top w:val="none" w:sz="0" w:space="0" w:color="000000"/>
@@ -9388,7 +9388,7 @@
           <w:p>
             <w:pPr>
               <w:pStyle w:val="Normal"/>
-              <w:jc w:val="left"/>
+              <w:jc w:val="center"/>
               <w:pBdr>
                 <w:bottom w:val="none" w:sz="0" w:space="0" w:color="000000"/>
                 <w:top w:val="none" w:sz="0" w:space="0" w:color="000000"/>
@@ -9432,7 +9432,7 @@
           <w:p>
             <w:pPr>
               <w:pStyle w:val="Normal"/>
-              <w:jc w:val="left"/>
+              <w:jc w:val="center"/>
               <w:pBdr>
                 <w:bottom w:val="none" w:sz="0" w:space="0" w:color="000000"/>
                 <w:top w:val="none" w:sz="0" w:space="0" w:color="000000"/>
@@ -9476,7 +9476,7 @@
           <w:p>
             <w:pPr>
               <w:pStyle w:val="Normal"/>
-              <w:jc w:val="left"/>
+              <w:jc w:val="center"/>
               <w:pBdr>
                 <w:bottom w:val="none" w:sz="0" w:space="0" w:color="000000"/>
                 <w:top w:val="none" w:sz="0" w:space="0" w:color="000000"/>
@@ -9520,7 +9520,7 @@
           <w:p>
             <w:pPr>
               <w:pStyle w:val="Normal"/>
-              <w:jc w:val="left"/>
+              <w:jc w:val="center"/>
               <w:pBdr>
                 <w:bottom w:val="none" w:sz="0" w:space="0" w:color="000000"/>
                 <w:top w:val="none" w:sz="0" w:space="0" w:color="000000"/>
@@ -9564,7 +9564,7 @@
           <w:p>
             <w:pPr>
               <w:pStyle w:val="Normal"/>
-              <w:jc w:val="left"/>
+              <w:jc w:val="center"/>
               <w:pBdr>
                 <w:bottom w:val="none" w:sz="0" w:space="0" w:color="000000"/>
                 <w:top w:val="none" w:sz="0" w:space="0" w:color="000000"/>
@@ -9614,7 +9614,7 @@
           <w:p>
             <w:pPr>
               <w:pStyle w:val="Normal"/>
-              <w:jc w:val="left"/>
+              <w:jc w:val="center"/>
               <w:pBdr>
                 <w:bottom w:val="none" w:sz="0" w:space="0" w:color="000000"/>
                 <w:top w:val="none" w:sz="0" w:space="0" w:color="000000"/>
@@ -9658,7 +9658,7 @@
           <w:p>
             <w:pPr>
               <w:pStyle w:val="Normal"/>
-              <w:jc w:val="left"/>
+              <w:jc w:val="center"/>
               <w:pBdr>
                 <w:bottom w:val="none" w:sz="0" w:space="0" w:color="000000"/>
                 <w:top w:val="none" w:sz="0" w:space="0" w:color="000000"/>
@@ -9702,7 +9702,7 @@
           <w:p>
             <w:pPr>
               <w:pStyle w:val="Normal"/>
-              <w:jc w:val="right"/>
+              <w:jc w:val="center"/>
               <w:pBdr>
                 <w:bottom w:val="none" w:sz="0" w:space="0" w:color="000000"/>
                 <w:top w:val="none" w:sz="0" w:space="0" w:color="000000"/>
@@ -9746,7 +9746,7 @@
           <w:p>
             <w:pPr>
               <w:pStyle w:val="Normal"/>
-              <w:jc w:val="right"/>
+              <w:jc w:val="center"/>
               <w:pBdr>
                 <w:bottom w:val="none" w:sz="0" w:space="0" w:color="000000"/>
                 <w:top w:val="none" w:sz="0" w:space="0" w:color="000000"/>
@@ -9790,7 +9790,7 @@
           <w:p>
             <w:pPr>
               <w:pStyle w:val="Normal"/>
-              <w:jc w:val="left"/>
+              <w:jc w:val="center"/>
               <w:pBdr>
                 <w:bottom w:val="none" w:sz="0" w:space="0" w:color="000000"/>
                 <w:top w:val="none" w:sz="0" w:space="0" w:color="000000"/>
@@ -9834,7 +9834,7 @@
           <w:p>
             <w:pPr>
               <w:pStyle w:val="Normal"/>
-              <w:jc w:val="left"/>
+              <w:jc w:val="center"/>
               <w:pBdr>
                 <w:bottom w:val="none" w:sz="0" w:space="0" w:color="000000"/>
                 <w:top w:val="none" w:sz="0" w:space="0" w:color="000000"/>
@@ -9878,7 +9878,7 @@
           <w:p>
             <w:pPr>
               <w:pStyle w:val="Normal"/>
-              <w:jc w:val="left"/>
+              <w:jc w:val="center"/>
               <w:pBdr>
                 <w:bottom w:val="none" w:sz="0" w:space="0" w:color="000000"/>
                 <w:top w:val="none" w:sz="0" w:space="0" w:color="000000"/>
@@ -9922,7 +9922,7 @@
           <w:p>
             <w:pPr>
               <w:pStyle w:val="Normal"/>
-              <w:jc w:val="left"/>
+              <w:jc w:val="center"/>
               <w:pBdr>
                 <w:bottom w:val="none" w:sz="0" w:space="0" w:color="000000"/>
                 <w:top w:val="none" w:sz="0" w:space="0" w:color="000000"/>
@@ -9966,7 +9966,7 @@
           <w:p>
             <w:pPr>
               <w:pStyle w:val="Normal"/>
-              <w:jc w:val="left"/>
+              <w:jc w:val="center"/>
               <w:pBdr>
                 <w:bottom w:val="none" w:sz="0" w:space="0" w:color="000000"/>
                 <w:top w:val="none" w:sz="0" w:space="0" w:color="000000"/>
@@ -10010,7 +10010,7 @@
           <w:p>
             <w:pPr>
               <w:pStyle w:val="Normal"/>
-              <w:jc w:val="left"/>
+              <w:jc w:val="center"/>
               <w:pBdr>
                 <w:bottom w:val="none" w:sz="0" w:space="0" w:color="000000"/>
                 <w:top w:val="none" w:sz="0" w:space="0" w:color="000000"/>
@@ -10060,7 +10060,7 @@
           <w:p>
             <w:pPr>
               <w:pStyle w:val="Normal"/>
-              <w:jc w:val="left"/>
+              <w:jc w:val="center"/>
               <w:pBdr>
                 <w:bottom w:val="none" w:sz="0" w:space="0" w:color="000000"/>
                 <w:top w:val="none" w:sz="0" w:space="0" w:color="000000"/>
@@ -10104,7 +10104,7 @@
           <w:p>
             <w:pPr>
               <w:pStyle w:val="Normal"/>
-              <w:jc w:val="left"/>
+              <w:jc w:val="center"/>
               <w:pBdr>
                 <w:bottom w:val="none" w:sz="0" w:space="0" w:color="000000"/>
                 <w:top w:val="none" w:sz="0" w:space="0" w:color="000000"/>
@@ -10148,7 +10148,7 @@
           <w:p>
             <w:pPr>
               <w:pStyle w:val="Normal"/>
-              <w:jc w:val="right"/>
+              <w:jc w:val="center"/>
               <w:pBdr>
                 <w:bottom w:val="none" w:sz="0" w:space="0" w:color="000000"/>
                 <w:top w:val="none" w:sz="0" w:space="0" w:color="000000"/>
@@ -10192,7 +10192,7 @@
           <w:p>
             <w:pPr>
               <w:pStyle w:val="Normal"/>
-              <w:jc w:val="right"/>
+              <w:jc w:val="center"/>
               <w:pBdr>
                 <w:bottom w:val="none" w:sz="0" w:space="0" w:color="000000"/>
                 <w:top w:val="none" w:sz="0" w:space="0" w:color="000000"/>
@@ -10236,7 +10236,7 @@
           <w:p>
             <w:pPr>
               <w:pStyle w:val="Normal"/>
-              <w:jc w:val="left"/>
+              <w:jc w:val="center"/>
               <w:pBdr>
                 <w:bottom w:val="none" w:sz="0" w:space="0" w:color="000000"/>
                 <w:top w:val="none" w:sz="0" w:space="0" w:color="000000"/>
@@ -10280,7 +10280,7 @@
           <w:p>
             <w:pPr>
               <w:pStyle w:val="Normal"/>
-              <w:jc w:val="left"/>
+              <w:jc w:val="center"/>
               <w:pBdr>
                 <w:bottom w:val="none" w:sz="0" w:space="0" w:color="000000"/>
                 <w:top w:val="none" w:sz="0" w:space="0" w:color="000000"/>
@@ -10324,7 +10324,7 @@
           <w:p>
             <w:pPr>
               <w:pStyle w:val="Normal"/>
-              <w:jc w:val="left"/>
+              <w:jc w:val="center"/>
               <w:pBdr>
                 <w:bottom w:val="none" w:sz="0" w:space="0" w:color="000000"/>
                 <w:top w:val="none" w:sz="0" w:space="0" w:color="000000"/>
@@ -10368,7 +10368,7 @@
           <w:p>
             <w:pPr>
               <w:pStyle w:val="Normal"/>
-              <w:jc w:val="left"/>
+              <w:jc w:val="center"/>
               <w:pBdr>
                 <w:bottom w:val="none" w:sz="0" w:space="0" w:color="000000"/>
                 <w:top w:val="none" w:sz="0" w:space="0" w:color="000000"/>
@@ -10412,7 +10412,7 @@
           <w:p>
             <w:pPr>
               <w:pStyle w:val="Normal"/>
-              <w:jc w:val="left"/>
+              <w:jc w:val="center"/>
               <w:pBdr>
                 <w:bottom w:val="none" w:sz="0" w:space="0" w:color="000000"/>
                 <w:top w:val="none" w:sz="0" w:space="0" w:color="000000"/>
@@ -10456,7 +10456,7 @@
           <w:p>
             <w:pPr>
               <w:pStyle w:val="Normal"/>
-              <w:jc w:val="left"/>
+              <w:jc w:val="center"/>
               <w:pBdr>
                 <w:bottom w:val="none" w:sz="0" w:space="0" w:color="000000"/>
                 <w:top w:val="none" w:sz="0" w:space="0" w:color="000000"/>
@@ -10506,7 +10506,7 @@
           <w:p>
             <w:pPr>
               <w:pStyle w:val="Normal"/>
-              <w:jc w:val="left"/>
+              <w:jc w:val="center"/>
               <w:pBdr>
                 <w:bottom w:val="none" w:sz="0" w:space="0" w:color="000000"/>
                 <w:top w:val="none" w:sz="0" w:space="0" w:color="000000"/>
@@ -10550,7 +10550,7 @@
           <w:p>
             <w:pPr>
               <w:pStyle w:val="Normal"/>
-              <w:jc w:val="left"/>
+              <w:jc w:val="center"/>
               <w:pBdr>
                 <w:bottom w:val="none" w:sz="0" w:space="0" w:color="000000"/>
                 <w:top w:val="none" w:sz="0" w:space="0" w:color="000000"/>
@@ -10594,7 +10594,7 @@
           <w:p>
             <w:pPr>
               <w:pStyle w:val="Normal"/>
-              <w:jc w:val="right"/>
+              <w:jc w:val="center"/>
               <w:pBdr>
                 <w:bottom w:val="none" w:sz="0" w:space="0" w:color="000000"/>
                 <w:top w:val="none" w:sz="0" w:space="0" w:color="000000"/>
@@ -10638,7 +10638,7 @@
           <w:p>
             <w:pPr>
               <w:pStyle w:val="Normal"/>
-              <w:jc w:val="right"/>
+              <w:jc w:val="center"/>
               <w:pBdr>
                 <w:bottom w:val="none" w:sz="0" w:space="0" w:color="000000"/>
                 <w:top w:val="none" w:sz="0" w:space="0" w:color="000000"/>
@@ -10682,7 +10682,7 @@
           <w:p>
             <w:pPr>
               <w:pStyle w:val="Normal"/>
-              <w:jc w:val="left"/>
+              <w:jc w:val="center"/>
               <w:pBdr>
                 <w:bottom w:val="none" w:sz="0" w:space="0" w:color="000000"/>
                 <w:top w:val="none" w:sz="0" w:space="0" w:color="000000"/>
@@ -10726,7 +10726,7 @@
           <w:p>
             <w:pPr>
               <w:pStyle w:val="Normal"/>
-              <w:jc w:val="left"/>
+              <w:jc w:val="center"/>
               <w:pBdr>
                 <w:bottom w:val="none" w:sz="0" w:space="0" w:color="000000"/>
                 <w:top w:val="none" w:sz="0" w:space="0" w:color="000000"/>
@@ -10770,7 +10770,7 @@
           <w:p>
             <w:pPr>
               <w:pStyle w:val="Normal"/>
-              <w:jc w:val="left"/>
+              <w:jc w:val="center"/>
               <w:pBdr>
                 <w:bottom w:val="none" w:sz="0" w:space="0" w:color="000000"/>
                 <w:top w:val="none" w:sz="0" w:space="0" w:color="000000"/>
@@ -10814,7 +10814,7 @@
           <w:p>
             <w:pPr>
               <w:pStyle w:val="Normal"/>
-              <w:jc w:val="left"/>
+              <w:jc w:val="center"/>
               <w:pBdr>
                 <w:bottom w:val="none" w:sz="0" w:space="0" w:color="000000"/>
                 <w:top w:val="none" w:sz="0" w:space="0" w:color="000000"/>
@@ -10858,7 +10858,7 @@
           <w:p>
             <w:pPr>
               <w:pStyle w:val="Normal"/>
-              <w:jc w:val="left"/>
+              <w:jc w:val="center"/>
               <w:pBdr>
                 <w:bottom w:val="none" w:sz="0" w:space="0" w:color="000000"/>
                 <w:top w:val="none" w:sz="0" w:space="0" w:color="000000"/>
@@ -10902,7 +10902,7 @@
           <w:p>
             <w:pPr>
               <w:pStyle w:val="Normal"/>
-              <w:jc w:val="left"/>
+              <w:jc w:val="center"/>
               <w:pBdr>
                 <w:bottom w:val="none" w:sz="0" w:space="0" w:color="000000"/>
                 <w:top w:val="none" w:sz="0" w:space="0" w:color="000000"/>
@@ -10952,7 +10952,7 @@
           <w:p>
             <w:pPr>
               <w:pStyle w:val="Normal"/>
-              <w:jc w:val="left"/>
+              <w:jc w:val="center"/>
               <w:pBdr>
                 <w:bottom w:val="none" w:sz="0" w:space="0" w:color="000000"/>
                 <w:top w:val="none" w:sz="0" w:space="0" w:color="000000"/>
@@ -10996,7 +10996,7 @@
           <w:p>
             <w:pPr>
               <w:pStyle w:val="Normal"/>
-              <w:jc w:val="left"/>
+              <w:jc w:val="center"/>
               <w:pBdr>
                 <w:bottom w:val="none" w:sz="0" w:space="0" w:color="000000"/>
                 <w:top w:val="none" w:sz="0" w:space="0" w:color="000000"/>
@@ -11040,7 +11040,7 @@
           <w:p>
             <w:pPr>
               <w:pStyle w:val="Normal"/>
-              <w:jc w:val="right"/>
+              <w:jc w:val="center"/>
               <w:pBdr>
                 <w:bottom w:val="none" w:sz="0" w:space="0" w:color="000000"/>
                 <w:top w:val="none" w:sz="0" w:space="0" w:color="000000"/>
@@ -11084,7 +11084,7 @@
           <w:p>
             <w:pPr>
               <w:pStyle w:val="Normal"/>
-              <w:jc w:val="right"/>
+              <w:jc w:val="center"/>
               <w:pBdr>
                 <w:bottom w:val="none" w:sz="0" w:space="0" w:color="000000"/>
                 <w:top w:val="none" w:sz="0" w:space="0" w:color="000000"/>
@@ -11128,7 +11128,7 @@
           <w:p>
             <w:pPr>
               <w:pStyle w:val="Normal"/>
-              <w:jc w:val="left"/>
+              <w:jc w:val="center"/>
               <w:pBdr>
                 <w:bottom w:val="none" w:sz="0" w:space="0" w:color="000000"/>
                 <w:top w:val="none" w:sz="0" w:space="0" w:color="000000"/>
@@ -11172,7 +11172,7 @@
           <w:p>
             <w:pPr>
               <w:pStyle w:val="Normal"/>
-              <w:jc w:val="left"/>
+              <w:jc w:val="center"/>
               <w:pBdr>
                 <w:bottom w:val="none" w:sz="0" w:space="0" w:color="000000"/>
                 <w:top w:val="none" w:sz="0" w:space="0" w:color="000000"/>
@@ -11216,7 +11216,7 @@
           <w:p>
             <w:pPr>
               <w:pStyle w:val="Normal"/>
-              <w:jc w:val="left"/>
+              <w:jc w:val="center"/>
               <w:pBdr>
                 <w:bottom w:val="none" w:sz="0" w:space="0" w:color="000000"/>
                 <w:top w:val="none" w:sz="0" w:space="0" w:color="000000"/>
@@ -11260,7 +11260,7 @@
           <w:p>
             <w:pPr>
               <w:pStyle w:val="Normal"/>
-              <w:jc w:val="left"/>
+              <w:jc w:val="center"/>
               <w:pBdr>
                 <w:bottom w:val="none" w:sz="0" w:space="0" w:color="000000"/>
                 <w:top w:val="none" w:sz="0" w:space="0" w:color="000000"/>
@@ -11304,7 +11304,7 @@
           <w:p>
             <w:pPr>
               <w:pStyle w:val="Normal"/>
-              <w:jc w:val="left"/>
+              <w:jc w:val="center"/>
               <w:pBdr>
                 <w:bottom w:val="none" w:sz="0" w:space="0" w:color="000000"/>
                 <w:top w:val="none" w:sz="0" w:space="0" w:color="000000"/>
@@ -11348,7 +11348,7 @@
           <w:p>
             <w:pPr>
               <w:pStyle w:val="Normal"/>
-              <w:jc w:val="left"/>
+              <w:jc w:val="center"/>
               <w:pBdr>
                 <w:bottom w:val="none" w:sz="0" w:space="0" w:color="000000"/>
                 <w:top w:val="none" w:sz="0" w:space="0" w:color="000000"/>
@@ -11398,7 +11398,7 @@
           <w:p>
             <w:pPr>
               <w:pStyle w:val="Normal"/>
-              <w:jc w:val="left"/>
+              <w:jc w:val="center"/>
               <w:pBdr>
                 <w:bottom w:val="none" w:sz="0" w:space="0" w:color="000000"/>
                 <w:top w:val="none" w:sz="0" w:space="0" w:color="000000"/>
@@ -11442,7 +11442,7 @@
           <w:p>
             <w:pPr>
               <w:pStyle w:val="Normal"/>
-              <w:jc w:val="left"/>
+              <w:jc w:val="center"/>
               <w:pBdr>
                 <w:bottom w:val="none" w:sz="0" w:space="0" w:color="000000"/>
                 <w:top w:val="none" w:sz="0" w:space="0" w:color="000000"/>
@@ -11486,7 +11486,7 @@
           <w:p>
             <w:pPr>
               <w:pStyle w:val="Normal"/>
-              <w:jc w:val="right"/>
+              <w:jc w:val="center"/>
               <w:pBdr>
                 <w:bottom w:val="none" w:sz="0" w:space="0" w:color="000000"/>
                 <w:top w:val="none" w:sz="0" w:space="0" w:color="000000"/>
@@ -11530,7 +11530,7 @@
           <w:p>
             <w:pPr>
               <w:pStyle w:val="Normal"/>
-              <w:jc w:val="right"/>
+              <w:jc w:val="center"/>
               <w:pBdr>
                 <w:bottom w:val="none" w:sz="0" w:space="0" w:color="000000"/>
                 <w:top w:val="none" w:sz="0" w:space="0" w:color="000000"/>
@@ -11574,7 +11574,7 @@
           <w:p>
             <w:pPr>
               <w:pStyle w:val="Normal"/>
-              <w:jc w:val="left"/>
+              <w:jc w:val="center"/>
               <w:pBdr>
                 <w:bottom w:val="none" w:sz="0" w:space="0" w:color="000000"/>
                 <w:top w:val="none" w:sz="0" w:space="0" w:color="000000"/>
@@ -11618,7 +11618,7 @@
           <w:p>
             <w:pPr>
               <w:pStyle w:val="Normal"/>
-              <w:jc w:val="left"/>
+              <w:jc w:val="center"/>
               <w:pBdr>
                 <w:bottom w:val="none" w:sz="0" w:space="0" w:color="000000"/>
                 <w:top w:val="none" w:sz="0" w:space="0" w:color="000000"/>
@@ -11662,7 +11662,7 @@
           <w:p>
             <w:pPr>
               <w:pStyle w:val="Normal"/>
-              <w:jc w:val="left"/>
+              <w:jc w:val="center"/>
               <w:pBdr>
                 <w:bottom w:val="none" w:sz="0" w:space="0" w:color="000000"/>
                 <w:top w:val="none" w:sz="0" w:space="0" w:color="000000"/>
@@ -11706,7 +11706,7 @@
           <w:p>
             <w:pPr>
               <w:pStyle w:val="Normal"/>
-              <w:jc w:val="left"/>
+              <w:jc w:val="center"/>
               <w:pBdr>
                 <w:bottom w:val="none" w:sz="0" w:space="0" w:color="000000"/>
                 <w:top w:val="none" w:sz="0" w:space="0" w:color="000000"/>
@@ -11750,7 +11750,7 @@
           <w:p>
             <w:pPr>
               <w:pStyle w:val="Normal"/>
-              <w:jc w:val="left"/>
+              <w:jc w:val="center"/>
               <w:pBdr>
                 <w:bottom w:val="none" w:sz="0" w:space="0" w:color="000000"/>
                 <w:top w:val="none" w:sz="0" w:space="0" w:color="000000"/>
@@ -11794,7 +11794,7 @@
           <w:p>
             <w:pPr>
               <w:pStyle w:val="Normal"/>
-              <w:jc w:val="left"/>
+              <w:jc w:val="center"/>
               <w:pBdr>
                 <w:bottom w:val="none" w:sz="0" w:space="0" w:color="000000"/>
                 <w:top w:val="none" w:sz="0" w:space="0" w:color="000000"/>
@@ -11844,7 +11844,7 @@
           <w:p>
             <w:pPr>
               <w:pStyle w:val="Normal"/>
-              <w:jc w:val="left"/>
+              <w:jc w:val="center"/>
               <w:pBdr>
                 <w:bottom w:val="none" w:sz="0" w:space="0" w:color="000000"/>
                 <w:top w:val="none" w:sz="0" w:space="0" w:color="000000"/>
@@ -11888,7 +11888,7 @@
           <w:p>
             <w:pPr>
               <w:pStyle w:val="Normal"/>
-              <w:jc w:val="left"/>
+              <w:jc w:val="center"/>
               <w:pBdr>
                 <w:bottom w:val="none" w:sz="0" w:space="0" w:color="000000"/>
                 <w:top w:val="none" w:sz="0" w:space="0" w:color="000000"/>
@@ -11932,7 +11932,7 @@
           <w:p>
             <w:pPr>
               <w:pStyle w:val="Normal"/>
-              <w:jc w:val="right"/>
+              <w:jc w:val="center"/>
               <w:pBdr>
                 <w:bottom w:val="none" w:sz="0" w:space="0" w:color="000000"/>
                 <w:top w:val="none" w:sz="0" w:space="0" w:color="000000"/>
@@ -11976,7 +11976,7 @@
           <w:p>
             <w:pPr>
               <w:pStyle w:val="Normal"/>
-              <w:jc w:val="right"/>
+              <w:jc w:val="center"/>
               <w:pBdr>
                 <w:bottom w:val="none" w:sz="0" w:space="0" w:color="000000"/>
                 <w:top w:val="none" w:sz="0" w:space="0" w:color="000000"/>
@@ -12020,7 +12020,7 @@
           <w:p>
             <w:pPr>
               <w:pStyle w:val="Normal"/>
-              <w:jc w:val="left"/>
+              <w:jc w:val="center"/>
               <w:pBdr>
                 <w:bottom w:val="none" w:sz="0" w:space="0" w:color="000000"/>
                 <w:top w:val="none" w:sz="0" w:space="0" w:color="000000"/>
@@ -12064,7 +12064,7 @@
           <w:p>
             <w:pPr>
               <w:pStyle w:val="Normal"/>
-              <w:jc w:val="left"/>
+              <w:jc w:val="center"/>
               <w:pBdr>
                 <w:bottom w:val="none" w:sz="0" w:space="0" w:color="000000"/>
                 <w:top w:val="none" w:sz="0" w:space="0" w:color="000000"/>
@@ -12108,7 +12108,7 @@
           <w:p>
             <w:pPr>
               <w:pStyle w:val="Normal"/>
-              <w:jc w:val="left"/>
+              <w:jc w:val="center"/>
               <w:pBdr>
                 <w:bottom w:val="none" w:sz="0" w:space="0" w:color="000000"/>
                 <w:top w:val="none" w:sz="0" w:space="0" w:color="000000"/>
@@ -12152,7 +12152,7 @@
           <w:p>
             <w:pPr>
               <w:pStyle w:val="Normal"/>
-              <w:jc w:val="left"/>
+              <w:jc w:val="center"/>
               <w:pBdr>
                 <w:bottom w:val="none" w:sz="0" w:space="0" w:color="000000"/>
                 <w:top w:val="none" w:sz="0" w:space="0" w:color="000000"/>
@@ -12196,7 +12196,7 @@
           <w:p>
             <w:pPr>
               <w:pStyle w:val="Normal"/>
-              <w:jc w:val="left"/>
+              <w:jc w:val="center"/>
               <w:pBdr>
                 <w:bottom w:val="none" w:sz="0" w:space="0" w:color="000000"/>
                 <w:top w:val="none" w:sz="0" w:space="0" w:color="000000"/>
@@ -12240,7 +12240,7 @@
           <w:p>
             <w:pPr>
               <w:pStyle w:val="Normal"/>
-              <w:jc w:val="left"/>
+              <w:jc w:val="center"/>
               <w:pBdr>
                 <w:bottom w:val="none" w:sz="0" w:space="0" w:color="000000"/>
                 <w:top w:val="none" w:sz="0" w:space="0" w:color="000000"/>
@@ -12290,7 +12290,7 @@
           <w:p>
             <w:pPr>
               <w:pStyle w:val="Normal"/>
-              <w:jc w:val="left"/>
+              <w:jc w:val="center"/>
               <w:pBdr>
                 <w:bottom w:val="none" w:sz="0" w:space="0" w:color="000000"/>
                 <w:top w:val="none" w:sz="0" w:space="0" w:color="000000"/>
@@ -12334,7 +12334,7 @@
           <w:p>
             <w:pPr>
               <w:pStyle w:val="Normal"/>
-              <w:jc w:val="left"/>
+              <w:jc w:val="center"/>
               <w:pBdr>
                 <w:bottom w:val="none" w:sz="0" w:space="0" w:color="000000"/>
                 <w:top w:val="none" w:sz="0" w:space="0" w:color="000000"/>
@@ -12378,7 +12378,7 @@
           <w:p>
             <w:pPr>
               <w:pStyle w:val="Normal"/>
-              <w:jc w:val="right"/>
+              <w:jc w:val="center"/>
               <w:pBdr>
                 <w:bottom w:val="none" w:sz="0" w:space="0" w:color="000000"/>
                 <w:top w:val="none" w:sz="0" w:space="0" w:color="000000"/>
@@ -12422,7 +12422,7 @@
           <w:p>
             <w:pPr>
               <w:pStyle w:val="Normal"/>
-              <w:jc w:val="right"/>
+              <w:jc w:val="center"/>
               <w:pBdr>
                 <w:bottom w:val="none" w:sz="0" w:space="0" w:color="000000"/>
                 <w:top w:val="none" w:sz="0" w:space="0" w:color="000000"/>
@@ -12466,7 +12466,7 @@
           <w:p>
             <w:pPr>
               <w:pStyle w:val="Normal"/>
-              <w:jc w:val="left"/>
+              <w:jc w:val="center"/>
               <w:pBdr>
                 <w:bottom w:val="none" w:sz="0" w:space="0" w:color="000000"/>
                 <w:top w:val="none" w:sz="0" w:space="0" w:color="000000"/>
@@ -12510,7 +12510,7 @@
           <w:p>
             <w:pPr>
               <w:pStyle w:val="Normal"/>
-              <w:jc w:val="left"/>
+              <w:jc w:val="center"/>
               <w:pBdr>
                 <w:bottom w:val="none" w:sz="0" w:space="0" w:color="000000"/>
                 <w:top w:val="none" w:sz="0" w:space="0" w:color="000000"/>
@@ -12554,7 +12554,7 @@
           <w:p>
             <w:pPr>
               <w:pStyle w:val="Normal"/>
-              <w:jc w:val="left"/>
+              <w:jc w:val="center"/>
               <w:pBdr>
                 <w:bottom w:val="none" w:sz="0" w:space="0" w:color="000000"/>
                 <w:top w:val="none" w:sz="0" w:space="0" w:color="000000"/>
@@ -12598,7 +12598,7 @@
           <w:p>
             <w:pPr>
               <w:pStyle w:val="Normal"/>
-              <w:jc w:val="left"/>
+              <w:jc w:val="center"/>
               <w:pBdr>
                 <w:bottom w:val="none" w:sz="0" w:space="0" w:color="000000"/>
                 <w:top w:val="none" w:sz="0" w:space="0" w:color="000000"/>
@@ -12642,7 +12642,7 @@
           <w:p>
             <w:pPr>
               <w:pStyle w:val="Normal"/>
-              <w:jc w:val="left"/>
+              <w:jc w:val="center"/>
               <w:pBdr>
                 <w:bottom w:val="none" w:sz="0" w:space="0" w:color="000000"/>
                 <w:top w:val="none" w:sz="0" w:space="0" w:color="000000"/>
@@ -12686,7 +12686,7 @@
           <w:p>
             <w:pPr>
               <w:pStyle w:val="Normal"/>
-              <w:jc w:val="left"/>
+              <w:jc w:val="center"/>
               <w:pBdr>
                 <w:bottom w:val="none" w:sz="0" w:space="0" w:color="000000"/>
                 <w:top w:val="none" w:sz="0" w:space="0" w:color="000000"/>
@@ -12736,7 +12736,7 @@
           <w:p>
             <w:pPr>
               <w:pStyle w:val="Normal"/>
-              <w:jc w:val="left"/>
+              <w:jc w:val="center"/>
               <w:pBdr>
                 <w:bottom w:val="none" w:sz="0" w:space="0" w:color="000000"/>
                 <w:top w:val="none" w:sz="0" w:space="0" w:color="000000"/>
@@ -12780,7 +12780,7 @@
           <w:p>
             <w:pPr>
               <w:pStyle w:val="Normal"/>
-              <w:jc w:val="left"/>
+              <w:jc w:val="center"/>
               <w:pBdr>
                 <w:bottom w:val="none" w:sz="0" w:space="0" w:color="000000"/>
                 <w:top w:val="none" w:sz="0" w:space="0" w:color="000000"/>
@@ -12824,7 +12824,7 @@
           <w:p>
             <w:pPr>
               <w:pStyle w:val="Normal"/>
-              <w:jc w:val="right"/>
+              <w:jc w:val="center"/>
               <w:pBdr>
                 <w:bottom w:val="none" w:sz="0" w:space="0" w:color="000000"/>
                 <w:top w:val="none" w:sz="0" w:space="0" w:color="000000"/>
@@ -12868,7 +12868,7 @@
           <w:p>
             <w:pPr>
               <w:pStyle w:val="Normal"/>
-              <w:jc w:val="right"/>
+              <w:jc w:val="center"/>
               <w:pBdr>
                 <w:bottom w:val="none" w:sz="0" w:space="0" w:color="000000"/>
                 <w:top w:val="none" w:sz="0" w:space="0" w:color="000000"/>
@@ -12912,7 +12912,7 @@
           <w:p>
             <w:pPr>
               <w:pStyle w:val="Normal"/>
-              <w:jc w:val="left"/>
+              <w:jc w:val="center"/>
               <w:pBdr>
                 <w:bottom w:val="none" w:sz="0" w:space="0" w:color="000000"/>
                 <w:top w:val="none" w:sz="0" w:space="0" w:color="000000"/>
@@ -12956,7 +12956,7 @@
           <w:p>
             <w:pPr>
               <w:pStyle w:val="Normal"/>
-              <w:jc w:val="left"/>
+              <w:jc w:val="center"/>
               <w:pBdr>
                 <w:bottom w:val="none" w:sz="0" w:space="0" w:color="000000"/>
                 <w:top w:val="none" w:sz="0" w:space="0" w:color="000000"/>
@@ -13000,7 +13000,7 @@
           <w:p>
             <w:pPr>
               <w:pStyle w:val="Normal"/>
-              <w:jc w:val="left"/>
+              <w:jc w:val="center"/>
               <w:pBdr>
                 <w:bottom w:val="none" w:sz="0" w:space="0" w:color="000000"/>
                 <w:top w:val="none" w:sz="0" w:space="0" w:color="000000"/>
@@ -13044,7 +13044,7 @@
           <w:p>
             <w:pPr>
               <w:pStyle w:val="Normal"/>
-              <w:jc w:val="left"/>
+              <w:jc w:val="center"/>
               <w:pBdr>
                 <w:bottom w:val="none" w:sz="0" w:space="0" w:color="000000"/>
                 <w:top w:val="none" w:sz="0" w:space="0" w:color="000000"/>
@@ -13088,7 +13088,7 @@
           <w:p>
             <w:pPr>
               <w:pStyle w:val="Normal"/>
-              <w:jc w:val="left"/>
+              <w:jc w:val="center"/>
               <w:pBdr>
                 <w:bottom w:val="none" w:sz="0" w:space="0" w:color="000000"/>
                 <w:top w:val="none" w:sz="0" w:space="0" w:color="000000"/>
@@ -13132,7 +13132,7 @@
           <w:p>
             <w:pPr>
               <w:pStyle w:val="Normal"/>
-              <w:jc w:val="left"/>
+              <w:jc w:val="center"/>
               <w:pBdr>
                 <w:bottom w:val="none" w:sz="0" w:space="0" w:color="000000"/>
                 <w:top w:val="none" w:sz="0" w:space="0" w:color="000000"/>
@@ -13182,7 +13182,7 @@
           <w:p>
             <w:pPr>
               <w:pStyle w:val="Normal"/>
-              <w:jc w:val="left"/>
+              <w:jc w:val="center"/>
               <w:pBdr>
                 <w:bottom w:val="none" w:sz="0" w:space="0" w:color="000000"/>
                 <w:top w:val="none" w:sz="0" w:space="0" w:color="000000"/>
@@ -13226,7 +13226,7 @@
           <w:p>
             <w:pPr>
               <w:pStyle w:val="Normal"/>
-              <w:jc w:val="left"/>
+              <w:jc w:val="center"/>
               <w:pBdr>
                 <w:bottom w:val="none" w:sz="0" w:space="0" w:color="000000"/>
                 <w:top w:val="none" w:sz="0" w:space="0" w:color="000000"/>
@@ -13270,7 +13270,7 @@
           <w:p>
             <w:pPr>
               <w:pStyle w:val="Normal"/>
-              <w:jc w:val="right"/>
+              <w:jc w:val="center"/>
               <w:pBdr>
                 <w:bottom w:val="none" w:sz="0" w:space="0" w:color="000000"/>
                 <w:top w:val="none" w:sz="0" w:space="0" w:color="000000"/>
@@ -13314,7 +13314,7 @@
           <w:p>
             <w:pPr>
               <w:pStyle w:val="Normal"/>
-              <w:jc w:val="right"/>
+              <w:jc w:val="center"/>
               <w:pBdr>
                 <w:bottom w:val="none" w:sz="0" w:space="0" w:color="000000"/>
                 <w:top w:val="none" w:sz="0" w:space="0" w:color="000000"/>
@@ -13358,7 +13358,7 @@
           <w:p>
             <w:pPr>
               <w:pStyle w:val="Normal"/>
-              <w:jc w:val="left"/>
+              <w:jc w:val="center"/>
               <w:pBdr>
                 <w:bottom w:val="none" w:sz="0" w:space="0" w:color="000000"/>
                 <w:top w:val="none" w:sz="0" w:space="0" w:color="000000"/>
@@ -13402,7 +13402,7 @@
           <w:p>
             <w:pPr>
               <w:pStyle w:val="Normal"/>
-              <w:jc w:val="left"/>
+              <w:jc w:val="center"/>
               <w:pBdr>
                 <w:bottom w:val="none" w:sz="0" w:space="0" w:color="000000"/>
                 <w:top w:val="none" w:sz="0" w:space="0" w:color="000000"/>
@@ -13446,7 +13446,7 @@
           <w:p>
             <w:pPr>
               <w:pStyle w:val="Normal"/>
-              <w:jc w:val="left"/>
+              <w:jc w:val="center"/>
               <w:pBdr>
                 <w:bottom w:val="none" w:sz="0" w:space="0" w:color="000000"/>
                 <w:top w:val="none" w:sz="0" w:space="0" w:color="000000"/>
@@ -13490,7 +13490,7 @@
           <w:p>
             <w:pPr>
               <w:pStyle w:val="Normal"/>
-              <w:jc w:val="left"/>
+              <w:jc w:val="center"/>
               <w:pBdr>
                 <w:bottom w:val="none" w:sz="0" w:space="0" w:color="000000"/>
                 <w:top w:val="none" w:sz="0" w:space="0" w:color="000000"/>
@@ -13534,7 +13534,7 @@
           <w:p>
             <w:pPr>
               <w:pStyle w:val="Normal"/>
-              <w:jc w:val="left"/>
+              <w:jc w:val="center"/>
               <w:pBdr>
                 <w:bottom w:val="none" w:sz="0" w:space="0" w:color="000000"/>
                 <w:top w:val="none" w:sz="0" w:space="0" w:color="000000"/>
@@ -13578,7 +13578,7 @@
           <w:p>
             <w:pPr>
               <w:pStyle w:val="Normal"/>
-              <w:jc w:val="left"/>
+              <w:jc w:val="center"/>
               <w:pBdr>
                 <w:bottom w:val="none" w:sz="0" w:space="0" w:color="000000"/>
                 <w:top w:val="none" w:sz="0" w:space="0" w:color="000000"/>
@@ -13628,7 +13628,7 @@
           <w:p>
             <w:pPr>
               <w:pStyle w:val="Normal"/>
-              <w:jc w:val="left"/>
+              <w:jc w:val="center"/>
               <w:pBdr>
                 <w:bottom w:val="none" w:sz="0" w:space="0" w:color="000000"/>
                 <w:top w:val="none" w:sz="0" w:space="0" w:color="000000"/>
@@ -13672,7 +13672,7 @@
           <w:p>
             <w:pPr>
               <w:pStyle w:val="Normal"/>
-              <w:jc w:val="left"/>
+              <w:jc w:val="center"/>
               <w:pBdr>
                 <w:bottom w:val="none" w:sz="0" w:space="0" w:color="000000"/>
                 <w:top w:val="none" w:sz="0" w:space="0" w:color="000000"/>
@@ -13716,7 +13716,7 @@
           <w:p>
             <w:pPr>
               <w:pStyle w:val="Normal"/>
-              <w:jc w:val="right"/>
+              <w:jc w:val="center"/>
               <w:pBdr>
                 <w:bottom w:val="none" w:sz="0" w:space="0" w:color="000000"/>
                 <w:top w:val="none" w:sz="0" w:space="0" w:color="000000"/>
@@ -13760,7 +13760,7 @@
           <w:p>
             <w:pPr>
               <w:pStyle w:val="Normal"/>
-              <w:jc w:val="right"/>
+              <w:jc w:val="center"/>
               <w:pBdr>
                 <w:bottom w:val="none" w:sz="0" w:space="0" w:color="000000"/>
                 <w:top w:val="none" w:sz="0" w:space="0" w:color="000000"/>
@@ -13804,7 +13804,7 @@
           <w:p>
             <w:pPr>
               <w:pStyle w:val="Normal"/>
-              <w:jc w:val="left"/>
+              <w:jc w:val="center"/>
               <w:pBdr>
                 <w:bottom w:val="none" w:sz="0" w:space="0" w:color="000000"/>
                 <w:top w:val="none" w:sz="0" w:space="0" w:color="000000"/>
@@ -13848,7 +13848,7 @@
           <w:p>
             <w:pPr>
               <w:pStyle w:val="Normal"/>
-              <w:jc w:val="left"/>
+              <w:jc w:val="center"/>
               <w:pBdr>
                 <w:bottom w:val="none" w:sz="0" w:space="0" w:color="000000"/>
                 <w:top w:val="none" w:sz="0" w:space="0" w:color="000000"/>
@@ -13892,7 +13892,7 @@
           <w:p>
             <w:pPr>
               <w:pStyle w:val="Normal"/>
-              <w:jc w:val="left"/>
+              <w:jc w:val="center"/>
               <w:pBdr>
                 <w:bottom w:val="none" w:sz="0" w:space="0" w:color="000000"/>
                 <w:top w:val="none" w:sz="0" w:space="0" w:color="000000"/>
@@ -13936,7 +13936,7 @@
           <w:p>
             <w:pPr>
               <w:pStyle w:val="Normal"/>
-              <w:jc w:val="left"/>
+              <w:jc w:val="center"/>
               <w:pBdr>
                 <w:bottom w:val="none" w:sz="0" w:space="0" w:color="000000"/>
                 <w:top w:val="none" w:sz="0" w:space="0" w:color="000000"/>
@@ -13980,7 +13980,7 @@
           <w:p>
             <w:pPr>
               <w:pStyle w:val="Normal"/>
-              <w:jc w:val="left"/>
+              <w:jc w:val="center"/>
               <w:pBdr>
                 <w:bottom w:val="none" w:sz="0" w:space="0" w:color="000000"/>
                 <w:top w:val="none" w:sz="0" w:space="0" w:color="000000"/>
@@ -14024,7 +14024,7 @@
           <w:p>
             <w:pPr>
               <w:pStyle w:val="Normal"/>
-              <w:jc w:val="left"/>
+              <w:jc w:val="center"/>
               <w:pBdr>
                 <w:bottom w:val="none" w:sz="0" w:space="0" w:color="000000"/>
                 <w:top w:val="none" w:sz="0" w:space="0" w:color="000000"/>
@@ -14074,7 +14074,7 @@
           <w:p>
             <w:pPr>
               <w:pStyle w:val="Normal"/>
-              <w:jc w:val="left"/>
+              <w:jc w:val="center"/>
               <w:pBdr>
                 <w:bottom w:val="none" w:sz="0" w:space="0" w:color="000000"/>
                 <w:top w:val="none" w:sz="0" w:space="0" w:color="000000"/>
@@ -14118,7 +14118,7 @@
           <w:p>
             <w:pPr>
               <w:pStyle w:val="Normal"/>
-              <w:jc w:val="left"/>
+              <w:jc w:val="center"/>
               <w:pBdr>
                 <w:bottom w:val="none" w:sz="0" w:space="0" w:color="000000"/>
                 <w:top w:val="none" w:sz="0" w:space="0" w:color="000000"/>
@@ -14162,7 +14162,7 @@
           <w:p>
             <w:pPr>
               <w:pStyle w:val="Normal"/>
-              <w:jc w:val="right"/>
+              <w:jc w:val="center"/>
               <w:pBdr>
                 <w:bottom w:val="none" w:sz="0" w:space="0" w:color="000000"/>
                 <w:top w:val="none" w:sz="0" w:space="0" w:color="000000"/>
@@ -14206,7 +14206,7 @@
           <w:p>
             <w:pPr>
               <w:pStyle w:val="Normal"/>
-              <w:jc w:val="right"/>
+              <w:jc w:val="center"/>
               <w:pBdr>
                 <w:bottom w:val="none" w:sz="0" w:space="0" w:color="000000"/>
                 <w:top w:val="none" w:sz="0" w:space="0" w:color="000000"/>
@@ -14250,7 +14250,7 @@
           <w:p>
             <w:pPr>
               <w:pStyle w:val="Normal"/>
-              <w:jc w:val="left"/>
+              <w:jc w:val="center"/>
               <w:pBdr>
                 <w:bottom w:val="none" w:sz="0" w:space="0" w:color="000000"/>
                 <w:top w:val="none" w:sz="0" w:space="0" w:color="000000"/>
@@ -14294,7 +14294,7 @@
           <w:p>
             <w:pPr>
               <w:pStyle w:val="Normal"/>
-              <w:jc w:val="left"/>
+              <w:jc w:val="center"/>
               <w:pBdr>
                 <w:bottom w:val="none" w:sz="0" w:space="0" w:color="000000"/>
                 <w:top w:val="none" w:sz="0" w:space="0" w:color="000000"/>
@@ -14338,7 +14338,7 @@
           <w:p>
             <w:pPr>
               <w:pStyle w:val="Normal"/>
-              <w:jc w:val="left"/>
+              <w:jc w:val="center"/>
               <w:pBdr>
                 <w:bottom w:val="none" w:sz="0" w:space="0" w:color="000000"/>
                 <w:top w:val="none" w:sz="0" w:space="0" w:color="000000"/>
@@ -14382,7 +14382,7 @@
           <w:p>
             <w:pPr>
               <w:pStyle w:val="Normal"/>
-              <w:jc w:val="left"/>
+              <w:jc w:val="center"/>
               <w:pBdr>
                 <w:bottom w:val="none" w:sz="0" w:space="0" w:color="000000"/>
                 <w:top w:val="none" w:sz="0" w:space="0" w:color="000000"/>
@@ -14426,7 +14426,7 @@
           <w:p>
             <w:pPr>
               <w:pStyle w:val="Normal"/>
-              <w:jc w:val="left"/>
+              <w:jc w:val="center"/>
               <w:pBdr>
                 <w:bottom w:val="none" w:sz="0" w:space="0" w:color="000000"/>
                 <w:top w:val="none" w:sz="0" w:space="0" w:color="000000"/>
@@ -14470,7 +14470,7 @@
           <w:p>
             <w:pPr>
               <w:pStyle w:val="Normal"/>
-              <w:jc w:val="left"/>
+              <w:jc w:val="center"/>
               <w:pBdr>
                 <w:bottom w:val="none" w:sz="0" w:space="0" w:color="000000"/>
                 <w:top w:val="none" w:sz="0" w:space="0" w:color="000000"/>
@@ -14520,7 +14520,7 @@
           <w:p>
             <w:pPr>
               <w:pStyle w:val="Normal"/>
-              <w:jc w:val="left"/>
+              <w:jc w:val="center"/>
               <w:pBdr>
                 <w:bottom w:val="none" w:sz="0" w:space="0" w:color="000000"/>
                 <w:top w:val="none" w:sz="0" w:space="0" w:color="000000"/>
@@ -14564,7 +14564,7 @@
           <w:p>
             <w:pPr>
               <w:pStyle w:val="Normal"/>
-              <w:jc w:val="left"/>
+              <w:jc w:val="center"/>
               <w:pBdr>
                 <w:bottom w:val="none" w:sz="0" w:space="0" w:color="000000"/>
                 <w:top w:val="none" w:sz="0" w:space="0" w:color="000000"/>
@@ -14608,7 +14608,7 @@
           <w:p>
             <w:pPr>
               <w:pStyle w:val="Normal"/>
-              <w:jc w:val="right"/>
+              <w:jc w:val="center"/>
               <w:pBdr>
                 <w:bottom w:val="none" w:sz="0" w:space="0" w:color="000000"/>
                 <w:top w:val="none" w:sz="0" w:space="0" w:color="000000"/>
@@ -14652,7 +14652,7 @@
           <w:p>
             <w:pPr>
               <w:pStyle w:val="Normal"/>
-              <w:jc w:val="right"/>
+              <w:jc w:val="center"/>
               <w:pBdr>
                 <w:bottom w:val="none" w:sz="0" w:space="0" w:color="000000"/>
                 <w:top w:val="none" w:sz="0" w:space="0" w:color="000000"/>
@@ -14696,7 +14696,7 @@
           <w:p>
             <w:pPr>
               <w:pStyle w:val="Normal"/>
-              <w:jc w:val="left"/>
+              <w:jc w:val="center"/>
               <w:pBdr>
                 <w:bottom w:val="none" w:sz="0" w:space="0" w:color="000000"/>
                 <w:top w:val="none" w:sz="0" w:space="0" w:color="000000"/>
@@ -14740,7 +14740,7 @@
           <w:p>
             <w:pPr>
               <w:pStyle w:val="Normal"/>
-              <w:jc w:val="left"/>
+              <w:jc w:val="center"/>
               <w:pBdr>
                 <w:bottom w:val="none" w:sz="0" w:space="0" w:color="000000"/>
                 <w:top w:val="none" w:sz="0" w:space="0" w:color="000000"/>
@@ -14784,7 +14784,7 @@
           <w:p>
             <w:pPr>
               <w:pStyle w:val="Normal"/>
-              <w:jc w:val="left"/>
+              <w:jc w:val="center"/>
               <w:pBdr>
                 <w:bottom w:val="none" w:sz="0" w:space="0" w:color="000000"/>
                 <w:top w:val="none" w:sz="0" w:space="0" w:color="000000"/>
@@ -14828,7 +14828,7 @@
           <w:p>
             <w:pPr>
               <w:pStyle w:val="Normal"/>
-              <w:jc w:val="left"/>
+              <w:jc w:val="center"/>
               <w:pBdr>
                 <w:bottom w:val="none" w:sz="0" w:space="0" w:color="000000"/>
                 <w:top w:val="none" w:sz="0" w:space="0" w:color="000000"/>
@@ -14872,7 +14872,7 @@
           <w:p>
             <w:pPr>
               <w:pStyle w:val="Normal"/>
-              <w:jc w:val="left"/>
+              <w:jc w:val="center"/>
               <w:pBdr>
                 <w:bottom w:val="none" w:sz="0" w:space="0" w:color="000000"/>
                 <w:top w:val="none" w:sz="0" w:space="0" w:color="000000"/>
@@ -14916,7 +14916,7 @@
           <w:p>
             <w:pPr>
               <w:pStyle w:val="Normal"/>
-              <w:jc w:val="left"/>
+              <w:jc w:val="center"/>
               <w:pBdr>
                 <w:bottom w:val="none" w:sz="0" w:space="0" w:color="000000"/>
                 <w:top w:val="none" w:sz="0" w:space="0" w:color="000000"/>
@@ -14966,7 +14966,7 @@
           <w:p>
             <w:pPr>
               <w:pStyle w:val="Normal"/>
-              <w:jc w:val="left"/>
+              <w:jc w:val="center"/>
               <w:pBdr>
                 <w:bottom w:val="none" w:sz="0" w:space="0" w:color="000000"/>
                 <w:top w:val="none" w:sz="0" w:space="0" w:color="000000"/>
@@ -15010,7 +15010,7 @@
           <w:p>
             <w:pPr>
               <w:pStyle w:val="Normal"/>
-              <w:jc w:val="left"/>
+              <w:jc w:val="center"/>
               <w:pBdr>
                 <w:bottom w:val="none" w:sz="0" w:space="0" w:color="000000"/>
                 <w:top w:val="none" w:sz="0" w:space="0" w:color="000000"/>
@@ -15054,7 +15054,7 @@
           <w:p>
             <w:pPr>
               <w:pStyle w:val="Normal"/>
-              <w:jc w:val="right"/>
+              <w:jc w:val="center"/>
               <w:pBdr>
                 <w:bottom w:val="none" w:sz="0" w:space="0" w:color="000000"/>
                 <w:top w:val="none" w:sz="0" w:space="0" w:color="000000"/>
@@ -15098,7 +15098,7 @@
           <w:p>
             <w:pPr>
               <w:pStyle w:val="Normal"/>
-              <w:jc w:val="right"/>
+              <w:jc w:val="center"/>
               <w:pBdr>
                 <w:bottom w:val="none" w:sz="0" w:space="0" w:color="000000"/>
                 <w:top w:val="none" w:sz="0" w:space="0" w:color="000000"/>
@@ -15142,7 +15142,7 @@
           <w:p>
             <w:pPr>
               <w:pStyle w:val="Normal"/>
-              <w:jc w:val="left"/>
+              <w:jc w:val="center"/>
               <w:pBdr>
                 <w:bottom w:val="none" w:sz="0" w:space="0" w:color="000000"/>
                 <w:top w:val="none" w:sz="0" w:space="0" w:color="000000"/>
@@ -15186,7 +15186,7 @@
           <w:p>
             <w:pPr>
               <w:pStyle w:val="Normal"/>
-              <w:jc w:val="left"/>
+              <w:jc w:val="center"/>
               <w:pBdr>
                 <w:bottom w:val="none" w:sz="0" w:space="0" w:color="000000"/>
                 <w:top w:val="none" w:sz="0" w:space="0" w:color="000000"/>
@@ -15230,7 +15230,7 @@
           <w:p>
             <w:pPr>
               <w:pStyle w:val="Normal"/>
-              <w:jc w:val="left"/>
+              <w:jc w:val="center"/>
               <w:pBdr>
                 <w:bottom w:val="none" w:sz="0" w:space="0" w:color="000000"/>
                 <w:top w:val="none" w:sz="0" w:space="0" w:color="000000"/>
@@ -15274,7 +15274,7 @@
           <w:p>
             <w:pPr>
               <w:pStyle w:val="Normal"/>
-              <w:jc w:val="left"/>
+              <w:jc w:val="center"/>
               <w:pBdr>
                 <w:bottom w:val="none" w:sz="0" w:space="0" w:color="000000"/>
                 <w:top w:val="none" w:sz="0" w:space="0" w:color="000000"/>
@@ -15318,7 +15318,7 @@
           <w:p>
             <w:pPr>
               <w:pStyle w:val="Normal"/>
-              <w:jc w:val="left"/>
+              <w:jc w:val="center"/>
               <w:pBdr>
                 <w:bottom w:val="none" w:sz="0" w:space="0" w:color="000000"/>
                 <w:top w:val="none" w:sz="0" w:space="0" w:color="000000"/>
@@ -15362,7 +15362,7 @@
           <w:p>
             <w:pPr>
               <w:pStyle w:val="Normal"/>
-              <w:jc w:val="left"/>
+              <w:jc w:val="center"/>
               <w:pBdr>
                 <w:bottom w:val="none" w:sz="0" w:space="0" w:color="000000"/>
                 <w:top w:val="none" w:sz="0" w:space="0" w:color="000000"/>
@@ -15412,7 +15412,7 @@
           <w:p>
             <w:pPr>
               <w:pStyle w:val="Normal"/>
-              <w:jc w:val="left"/>
+              <w:jc w:val="center"/>
               <w:pBdr>
                 <w:bottom w:val="none" w:sz="0" w:space="0" w:color="000000"/>
                 <w:top w:val="none" w:sz="0" w:space="0" w:color="000000"/>
@@ -15456,7 +15456,7 @@
           <w:p>
             <w:pPr>
               <w:pStyle w:val="Normal"/>
-              <w:jc w:val="left"/>
+              <w:jc w:val="center"/>
               <w:pBdr>
                 <w:bottom w:val="none" w:sz="0" w:space="0" w:color="000000"/>
                 <w:top w:val="none" w:sz="0" w:space="0" w:color="000000"/>
@@ -15500,7 +15500,7 @@
           <w:p>
             <w:pPr>
               <w:pStyle w:val="Normal"/>
-              <w:jc w:val="right"/>
+              <w:jc w:val="center"/>
               <w:pBdr>
                 <w:bottom w:val="none" w:sz="0" w:space="0" w:color="000000"/>
                 <w:top w:val="none" w:sz="0" w:space="0" w:color="000000"/>
@@ -15544,7 +15544,7 @@
           <w:p>
             <w:pPr>
               <w:pStyle w:val="Normal"/>
-              <w:jc w:val="right"/>
+              <w:jc w:val="center"/>
               <w:pBdr>
                 <w:bottom w:val="none" w:sz="0" w:space="0" w:color="000000"/>
                 <w:top w:val="none" w:sz="0" w:space="0" w:color="000000"/>
@@ -15588,7 +15588,7 @@
           <w:p>
             <w:pPr>
               <w:pStyle w:val="Normal"/>
-              <w:jc w:val="left"/>
+              <w:jc w:val="center"/>
               <w:pBdr>
                 <w:bottom w:val="none" w:sz="0" w:space="0" w:color="000000"/>
                 <w:top w:val="none" w:sz="0" w:space="0" w:color="000000"/>
@@ -15632,7 +15632,7 @@
           <w:p>
             <w:pPr>
               <w:pStyle w:val="Normal"/>
-              <w:jc w:val="left"/>
+              <w:jc w:val="center"/>
               <w:pBdr>
                 <w:bottom w:val="none" w:sz="0" w:space="0" w:color="000000"/>
                 <w:top w:val="none" w:sz="0" w:space="0" w:color="000000"/>
@@ -15676,7 +15676,7 @@
           <w:p>
             <w:pPr>
               <w:pStyle w:val="Normal"/>
-              <w:jc w:val="left"/>
+              <w:jc w:val="center"/>
               <w:pBdr>
                 <w:bottom w:val="none" w:sz="0" w:space="0" w:color="000000"/>
                 <w:top w:val="none" w:sz="0" w:space="0" w:color="000000"/>
@@ -15720,7 +15720,7 @@
           <w:p>
             <w:pPr>
               <w:pStyle w:val="Normal"/>
-              <w:jc w:val="left"/>
+              <w:jc w:val="center"/>
               <w:pBdr>
                 <w:bottom w:val="none" w:sz="0" w:space="0" w:color="000000"/>
                 <w:top w:val="none" w:sz="0" w:space="0" w:color="000000"/>
@@ -15764,7 +15764,7 @@
           <w:p>
             <w:pPr>
               <w:pStyle w:val="Normal"/>
-              <w:jc w:val="left"/>
+              <w:jc w:val="center"/>
               <w:pBdr>
                 <w:bottom w:val="none" w:sz="0" w:space="0" w:color="000000"/>
                 <w:top w:val="none" w:sz="0" w:space="0" w:color="000000"/>
@@ -15808,7 +15808,7 @@
           <w:p>
             <w:pPr>
               <w:pStyle w:val="Normal"/>
-              <w:jc w:val="left"/>
+              <w:jc w:val="center"/>
               <w:pBdr>
                 <w:bottom w:val="none" w:sz="0" w:space="0" w:color="000000"/>
                 <w:top w:val="none" w:sz="0" w:space="0" w:color="000000"/>
@@ -15858,7 +15858,7 @@
           <w:p>
             <w:pPr>
               <w:pStyle w:val="Normal"/>
-              <w:jc w:val="left"/>
+              <w:jc w:val="center"/>
               <w:pBdr>
                 <w:bottom w:val="none" w:sz="0" w:space="0" w:color="000000"/>
                 <w:top w:val="none" w:sz="0" w:space="0" w:color="000000"/>
@@ -15902,7 +15902,7 @@
           <w:p>
             <w:pPr>
               <w:pStyle w:val="Normal"/>
-              <w:jc w:val="left"/>
+              <w:jc w:val="center"/>
               <w:pBdr>
                 <w:bottom w:val="none" w:sz="0" w:space="0" w:color="000000"/>
                 <w:top w:val="none" w:sz="0" w:space="0" w:color="000000"/>
@@ -15946,7 +15946,7 @@
           <w:p>
             <w:pPr>
               <w:pStyle w:val="Normal"/>
-              <w:jc w:val="right"/>
+              <w:jc w:val="center"/>
               <w:pBdr>
                 <w:bottom w:val="none" w:sz="0" w:space="0" w:color="000000"/>
                 <w:top w:val="none" w:sz="0" w:space="0" w:color="000000"/>
@@ -15990,7 +15990,7 @@
           <w:p>
             <w:pPr>
               <w:pStyle w:val="Normal"/>
-              <w:jc w:val="right"/>
+              <w:jc w:val="center"/>
               <w:pBdr>
                 <w:bottom w:val="none" w:sz="0" w:space="0" w:color="000000"/>
                 <w:top w:val="none" w:sz="0" w:space="0" w:color="000000"/>
@@ -16034,7 +16034,7 @@
           <w:p>
             <w:pPr>
               <w:pStyle w:val="Normal"/>
-              <w:jc w:val="left"/>
+              <w:jc w:val="center"/>
               <w:pBdr>
                 <w:bottom w:val="none" w:sz="0" w:space="0" w:color="000000"/>
                 <w:top w:val="none" w:sz="0" w:space="0" w:color="000000"/>
@@ -16078,7 +16078,7 @@
           <w:p>
             <w:pPr>
               <w:pStyle w:val="Normal"/>
-              <w:jc w:val="left"/>
+              <w:jc w:val="center"/>
               <w:pBdr>
                 <w:bottom w:val="none" w:sz="0" w:space="0" w:color="000000"/>
                 <w:top w:val="none" w:sz="0" w:space="0" w:color="000000"/>
@@ -16122,7 +16122,7 @@
           <w:p>
             <w:pPr>
               <w:pStyle w:val="Normal"/>
-              <w:jc w:val="left"/>
+              <w:jc w:val="center"/>
               <w:pBdr>
                 <w:bottom w:val="none" w:sz="0" w:space="0" w:color="000000"/>
                 <w:top w:val="none" w:sz="0" w:space="0" w:color="000000"/>
@@ -16166,7 +16166,7 @@
           <w:p>
             <w:pPr>
               <w:pStyle w:val="Normal"/>
-              <w:jc w:val="left"/>
+              <w:jc w:val="center"/>
               <w:pBdr>
                 <w:bottom w:val="none" w:sz="0" w:space="0" w:color="000000"/>
                 <w:top w:val="none" w:sz="0" w:space="0" w:color="000000"/>
@@ -16210,7 +16210,7 @@
           <w:p>
             <w:pPr>
               <w:pStyle w:val="Normal"/>
-              <w:jc w:val="left"/>
+              <w:jc w:val="center"/>
               <w:pBdr>
                 <w:bottom w:val="none" w:sz="0" w:space="0" w:color="000000"/>
                 <w:top w:val="none" w:sz="0" w:space="0" w:color="000000"/>
@@ -16254,7 +16254,7 @@
           <w:p>
             <w:pPr>
               <w:pStyle w:val="Normal"/>
-              <w:jc w:val="left"/>
+              <w:jc w:val="center"/>
               <w:pBdr>
                 <w:bottom w:val="none" w:sz="0" w:space="0" w:color="000000"/>
                 <w:top w:val="none" w:sz="0" w:space="0" w:color="000000"/>
@@ -16310,16 +16310,16 @@
         <w:tblLook w:firstRow="1" w:lastRow="0" w:firstColumn="0" w:lastColumn="0" w:noHBand="0" w:noVBand="1"/>
       </w:tblPr>
       <w:tblGrid>
-        <w:gridCol w:w="1080"/>
-        <w:gridCol w:w="1080"/>
-        <w:gridCol w:w="1080"/>
-        <w:gridCol w:w="1080"/>
-        <w:gridCol w:w="1080"/>
-        <w:gridCol w:w="1080"/>
-        <w:gridCol w:w="1080"/>
-        <w:gridCol w:w="1080"/>
-        <w:gridCol w:w="1080"/>
-        <w:gridCol w:w="1080"/>
+        <w:gridCol w:w="1008"/>
+        <w:gridCol w:w="1008"/>
+        <w:gridCol w:w="1008"/>
+        <w:gridCol w:w="1008"/>
+        <w:gridCol w:w="1008"/>
+        <w:gridCol w:w="1008"/>
+        <w:gridCol w:w="1008"/>
+        <w:gridCol w:w="1008"/>
+        <w:gridCol w:w="1008"/>
+        <w:gridCol w:w="1440"/>
       </w:tblGrid>
       <w:tr>
         <w:trPr>
@@ -16347,7 +16347,7 @@
           <w:p>
             <w:pPr>
               <w:pStyle w:val="Normal"/>
-              <w:jc w:val="left"/>
+              <w:jc w:val="center"/>
               <w:pBdr>
                 <w:bottom w:val="none" w:sz="0" w:space="0" w:color="000000"/>
                 <w:top w:val="none" w:sz="0" w:space="0" w:color="000000"/>
@@ -16391,7 +16391,7 @@
           <w:p>
             <w:pPr>
               <w:pStyle w:val="Normal"/>
-              <w:jc w:val="left"/>
+              <w:jc w:val="center"/>
               <w:pBdr>
                 <w:bottom w:val="none" w:sz="0" w:space="0" w:color="000000"/>
                 <w:top w:val="none" w:sz="0" w:space="0" w:color="000000"/>
@@ -16435,7 +16435,7 @@
           <w:p>
             <w:pPr>
               <w:pStyle w:val="Normal"/>
-              <w:jc w:val="right"/>
+              <w:jc w:val="center"/>
               <w:pBdr>
                 <w:bottom w:val="none" w:sz="0" w:space="0" w:color="000000"/>
                 <w:top w:val="none" w:sz="0" w:space="0" w:color="000000"/>
@@ -16479,7 +16479,7 @@
           <w:p>
             <w:pPr>
               <w:pStyle w:val="Normal"/>
-              <w:jc w:val="right"/>
+              <w:jc w:val="center"/>
               <w:pBdr>
                 <w:bottom w:val="none" w:sz="0" w:space="0" w:color="000000"/>
                 <w:top w:val="none" w:sz="0" w:space="0" w:color="000000"/>
@@ -16523,7 +16523,7 @@
           <w:p>
             <w:pPr>
               <w:pStyle w:val="Normal"/>
-              <w:jc w:val="left"/>
+              <w:jc w:val="center"/>
               <w:pBdr>
                 <w:bottom w:val="none" w:sz="0" w:space="0" w:color="000000"/>
                 <w:top w:val="none" w:sz="0" w:space="0" w:color="000000"/>
@@ -16567,7 +16567,7 @@
           <w:p>
             <w:pPr>
               <w:pStyle w:val="Normal"/>
-              <w:jc w:val="left"/>
+              <w:jc w:val="center"/>
               <w:pBdr>
                 <w:bottom w:val="none" w:sz="0" w:space="0" w:color="000000"/>
                 <w:top w:val="none" w:sz="0" w:space="0" w:color="000000"/>
@@ -16635,7 +16635,7 @@
           <w:p>
             <w:pPr>
               <w:pStyle w:val="Normal"/>
-              <w:jc w:val="left"/>
+              <w:jc w:val="center"/>
               <w:pBdr>
                 <w:bottom w:val="none" w:sz="0" w:space="0" w:color="000000"/>
                 <w:top w:val="none" w:sz="0" w:space="0" w:color="000000"/>
@@ -16679,7 +16679,7 @@
           <w:p>
             <w:pPr>
               <w:pStyle w:val="Normal"/>
-              <w:jc w:val="left"/>
+              <w:jc w:val="center"/>
               <w:pBdr>
                 <w:bottom w:val="none" w:sz="0" w:space="0" w:color="000000"/>
                 <w:top w:val="none" w:sz="0" w:space="0" w:color="000000"/>
@@ -16723,7 +16723,7 @@
           <w:p>
             <w:pPr>
               <w:pStyle w:val="Normal"/>
-              <w:jc w:val="left"/>
+              <w:jc w:val="center"/>
               <w:pBdr>
                 <w:bottom w:val="none" w:sz="0" w:space="0" w:color="000000"/>
                 <w:top w:val="none" w:sz="0" w:space="0" w:color="000000"/>
@@ -16767,7 +16767,7 @@
           <w:p>
             <w:pPr>
               <w:pStyle w:val="Normal"/>
-              <w:jc w:val="left"/>
+              <w:jc w:val="center"/>
               <w:pBdr>
                 <w:bottom w:val="none" w:sz="0" w:space="0" w:color="000000"/>
                 <w:top w:val="none" w:sz="0" w:space="0" w:color="000000"/>
@@ -16817,7 +16817,7 @@
           <w:p>
             <w:pPr>
               <w:pStyle w:val="Normal"/>
-              <w:jc w:val="left"/>
+              <w:jc w:val="center"/>
               <w:pBdr>
                 <w:bottom w:val="none" w:sz="0" w:space="0" w:color="000000"/>
                 <w:top w:val="none" w:sz="0" w:space="0" w:color="000000"/>
@@ -16861,7 +16861,7 @@
           <w:p>
             <w:pPr>
               <w:pStyle w:val="Normal"/>
-              <w:jc w:val="left"/>
+              <w:jc w:val="center"/>
               <w:pBdr>
                 <w:bottom w:val="none" w:sz="0" w:space="0" w:color="000000"/>
                 <w:top w:val="none" w:sz="0" w:space="0" w:color="000000"/>
@@ -16905,7 +16905,7 @@
           <w:p>
             <w:pPr>
               <w:pStyle w:val="Normal"/>
-              <w:jc w:val="right"/>
+              <w:jc w:val="center"/>
               <w:pBdr>
                 <w:bottom w:val="none" w:sz="0" w:space="0" w:color="000000"/>
                 <w:top w:val="none" w:sz="0" w:space="0" w:color="000000"/>
@@ -16949,7 +16949,7 @@
           <w:p>
             <w:pPr>
               <w:pStyle w:val="Normal"/>
-              <w:jc w:val="right"/>
+              <w:jc w:val="center"/>
               <w:pBdr>
                 <w:bottom w:val="none" w:sz="0" w:space="0" w:color="000000"/>
                 <w:top w:val="none" w:sz="0" w:space="0" w:color="000000"/>
@@ -16993,7 +16993,7 @@
           <w:p>
             <w:pPr>
               <w:pStyle w:val="Normal"/>
-              <w:jc w:val="left"/>
+              <w:jc w:val="center"/>
               <w:pBdr>
                 <w:bottom w:val="none" w:sz="0" w:space="0" w:color="000000"/>
                 <w:top w:val="none" w:sz="0" w:space="0" w:color="000000"/>
@@ -17037,7 +17037,7 @@
           <w:p>
             <w:pPr>
               <w:pStyle w:val="Normal"/>
-              <w:jc w:val="left"/>
+              <w:jc w:val="center"/>
               <w:pBdr>
                 <w:bottom w:val="none" w:sz="0" w:space="0" w:color="000000"/>
                 <w:top w:val="none" w:sz="0" w:space="0" w:color="000000"/>
@@ -17081,7 +17081,7 @@
           <w:p>
             <w:pPr>
               <w:pStyle w:val="Normal"/>
-              <w:jc w:val="left"/>
+              <w:jc w:val="center"/>
               <w:pBdr>
                 <w:bottom w:val="none" w:sz="0" w:space="0" w:color="000000"/>
                 <w:top w:val="none" w:sz="0" w:space="0" w:color="000000"/>
@@ -17125,7 +17125,7 @@
           <w:p>
             <w:pPr>
               <w:pStyle w:val="Normal"/>
-              <w:jc w:val="left"/>
+              <w:jc w:val="center"/>
               <w:pBdr>
                 <w:bottom w:val="none" w:sz="0" w:space="0" w:color="000000"/>
                 <w:top w:val="none" w:sz="0" w:space="0" w:color="000000"/>
@@ -17169,7 +17169,7 @@
           <w:p>
             <w:pPr>
               <w:pStyle w:val="Normal"/>
-              <w:jc w:val="left"/>
+              <w:jc w:val="center"/>
               <w:pBdr>
                 <w:bottom w:val="none" w:sz="0" w:space="0" w:color="000000"/>
                 <w:top w:val="none" w:sz="0" w:space="0" w:color="000000"/>
@@ -17213,7 +17213,7 @@
           <w:p>
             <w:pPr>
               <w:pStyle w:val="Normal"/>
-              <w:jc w:val="left"/>
+              <w:jc w:val="center"/>
               <w:pBdr>
                 <w:bottom w:val="none" w:sz="0" w:space="0" w:color="000000"/>
                 <w:top w:val="none" w:sz="0" w:space="0" w:color="000000"/>
@@ -17263,7 +17263,7 @@
           <w:p>
             <w:pPr>
               <w:pStyle w:val="Normal"/>
-              <w:jc w:val="left"/>
+              <w:jc w:val="center"/>
               <w:pBdr>
                 <w:bottom w:val="none" w:sz="0" w:space="0" w:color="000000"/>
                 <w:top w:val="none" w:sz="0" w:space="0" w:color="000000"/>
@@ -17307,7 +17307,7 @@
           <w:p>
             <w:pPr>
               <w:pStyle w:val="Normal"/>
-              <w:jc w:val="left"/>
+              <w:jc w:val="center"/>
               <w:pBdr>
                 <w:bottom w:val="none" w:sz="0" w:space="0" w:color="000000"/>
                 <w:top w:val="none" w:sz="0" w:space="0" w:color="000000"/>
@@ -17351,7 +17351,7 @@
           <w:p>
             <w:pPr>
               <w:pStyle w:val="Normal"/>
-              <w:jc w:val="right"/>
+              <w:jc w:val="center"/>
               <w:pBdr>
                 <w:bottom w:val="none" w:sz="0" w:space="0" w:color="000000"/>
                 <w:top w:val="none" w:sz="0" w:space="0" w:color="000000"/>
@@ -17395,7 +17395,7 @@
           <w:p>
             <w:pPr>
               <w:pStyle w:val="Normal"/>
-              <w:jc w:val="right"/>
+              <w:jc w:val="center"/>
               <w:pBdr>
                 <w:bottom w:val="none" w:sz="0" w:space="0" w:color="000000"/>
                 <w:top w:val="none" w:sz="0" w:space="0" w:color="000000"/>
@@ -17439,7 +17439,7 @@
           <w:p>
             <w:pPr>
               <w:pStyle w:val="Normal"/>
-              <w:jc w:val="left"/>
+              <w:jc w:val="center"/>
               <w:pBdr>
                 <w:bottom w:val="none" w:sz="0" w:space="0" w:color="000000"/>
                 <w:top w:val="none" w:sz="0" w:space="0" w:color="000000"/>
@@ -17483,7 +17483,7 @@
           <w:p>
             <w:pPr>
               <w:pStyle w:val="Normal"/>
-              <w:jc w:val="left"/>
+              <w:jc w:val="center"/>
               <w:pBdr>
                 <w:bottom w:val="none" w:sz="0" w:space="0" w:color="000000"/>
                 <w:top w:val="none" w:sz="0" w:space="0" w:color="000000"/>
@@ -17527,7 +17527,7 @@
           <w:p>
             <w:pPr>
               <w:pStyle w:val="Normal"/>
-              <w:jc w:val="left"/>
+              <w:jc w:val="center"/>
               <w:pBdr>
                 <w:bottom w:val="none" w:sz="0" w:space="0" w:color="000000"/>
                 <w:top w:val="none" w:sz="0" w:space="0" w:color="000000"/>
@@ -17571,7 +17571,7 @@
           <w:p>
             <w:pPr>
               <w:pStyle w:val="Normal"/>
-              <w:jc w:val="left"/>
+              <w:jc w:val="center"/>
               <w:pBdr>
                 <w:bottom w:val="none" w:sz="0" w:space="0" w:color="000000"/>
                 <w:top w:val="none" w:sz="0" w:space="0" w:color="000000"/>
@@ -17615,7 +17615,7 @@
           <w:p>
             <w:pPr>
               <w:pStyle w:val="Normal"/>
-              <w:jc w:val="left"/>
+              <w:jc w:val="center"/>
               <w:pBdr>
                 <w:bottom w:val="none" w:sz="0" w:space="0" w:color="000000"/>
                 <w:top w:val="none" w:sz="0" w:space="0" w:color="000000"/>
@@ -17659,7 +17659,7 @@
           <w:p>
             <w:pPr>
               <w:pStyle w:val="Normal"/>
-              <w:jc w:val="left"/>
+              <w:jc w:val="center"/>
               <w:pBdr>
                 <w:bottom w:val="none" w:sz="0" w:space="0" w:color="000000"/>
                 <w:top w:val="none" w:sz="0" w:space="0" w:color="000000"/>
@@ -17709,7 +17709,7 @@
           <w:p>
             <w:pPr>
               <w:pStyle w:val="Normal"/>
-              <w:jc w:val="left"/>
+              <w:jc w:val="center"/>
               <w:pBdr>
                 <w:bottom w:val="none" w:sz="0" w:space="0" w:color="000000"/>
                 <w:top w:val="none" w:sz="0" w:space="0" w:color="000000"/>
@@ -17753,7 +17753,7 @@
           <w:p>
             <w:pPr>
               <w:pStyle w:val="Normal"/>
-              <w:jc w:val="left"/>
+              <w:jc w:val="center"/>
               <w:pBdr>
                 <w:bottom w:val="none" w:sz="0" w:space="0" w:color="000000"/>
                 <w:top w:val="none" w:sz="0" w:space="0" w:color="000000"/>
@@ -17797,7 +17797,7 @@
           <w:p>
             <w:pPr>
               <w:pStyle w:val="Normal"/>
-              <w:jc w:val="right"/>
+              <w:jc w:val="center"/>
               <w:pBdr>
                 <w:bottom w:val="none" w:sz="0" w:space="0" w:color="000000"/>
                 <w:top w:val="none" w:sz="0" w:space="0" w:color="000000"/>
@@ -17841,7 +17841,7 @@
           <w:p>
             <w:pPr>
               <w:pStyle w:val="Normal"/>
-              <w:jc w:val="right"/>
+              <w:jc w:val="center"/>
               <w:pBdr>
                 <w:bottom w:val="none" w:sz="0" w:space="0" w:color="000000"/>
                 <w:top w:val="none" w:sz="0" w:space="0" w:color="000000"/>
@@ -17885,7 +17885,7 @@
           <w:p>
             <w:pPr>
               <w:pStyle w:val="Normal"/>
-              <w:jc w:val="left"/>
+              <w:jc w:val="center"/>
               <w:pBdr>
                 <w:bottom w:val="none" w:sz="0" w:space="0" w:color="000000"/>
                 <w:top w:val="none" w:sz="0" w:space="0" w:color="000000"/>
@@ -17929,7 +17929,7 @@
           <w:p>
             <w:pPr>
               <w:pStyle w:val="Normal"/>
-              <w:jc w:val="left"/>
+              <w:jc w:val="center"/>
               <w:pBdr>
                 <w:bottom w:val="none" w:sz="0" w:space="0" w:color="000000"/>
                 <w:top w:val="none" w:sz="0" w:space="0" w:color="000000"/>
@@ -17973,7 +17973,7 @@
           <w:p>
             <w:pPr>
               <w:pStyle w:val="Normal"/>
-              <w:jc w:val="left"/>
+              <w:jc w:val="center"/>
               <w:pBdr>
                 <w:bottom w:val="none" w:sz="0" w:space="0" w:color="000000"/>
                 <w:top w:val="none" w:sz="0" w:space="0" w:color="000000"/>
@@ -18017,7 +18017,7 @@
           <w:p>
             <w:pPr>
               <w:pStyle w:val="Normal"/>
-              <w:jc w:val="left"/>
+              <w:jc w:val="center"/>
               <w:pBdr>
                 <w:bottom w:val="none" w:sz="0" w:space="0" w:color="000000"/>
                 <w:top w:val="none" w:sz="0" w:space="0" w:color="000000"/>
@@ -18061,7 +18061,7 @@
           <w:p>
             <w:pPr>
               <w:pStyle w:val="Normal"/>
-              <w:jc w:val="left"/>
+              <w:jc w:val="center"/>
               <w:pBdr>
                 <w:bottom w:val="none" w:sz="0" w:space="0" w:color="000000"/>
                 <w:top w:val="none" w:sz="0" w:space="0" w:color="000000"/>
@@ -18105,7 +18105,7 @@
           <w:p>
             <w:pPr>
               <w:pStyle w:val="Normal"/>
-              <w:jc w:val="left"/>
+              <w:jc w:val="center"/>
               <w:pBdr>
                 <w:bottom w:val="none" w:sz="0" w:space="0" w:color="000000"/>
                 <w:top w:val="none" w:sz="0" w:space="0" w:color="000000"/>
@@ -18155,7 +18155,7 @@
           <w:p>
             <w:pPr>
               <w:pStyle w:val="Normal"/>
-              <w:jc w:val="left"/>
+              <w:jc w:val="center"/>
               <w:pBdr>
                 <w:bottom w:val="none" w:sz="0" w:space="0" w:color="000000"/>
                 <w:top w:val="none" w:sz="0" w:space="0" w:color="000000"/>
@@ -18199,7 +18199,7 @@
           <w:p>
             <w:pPr>
               <w:pStyle w:val="Normal"/>
-              <w:jc w:val="left"/>
+              <w:jc w:val="center"/>
               <w:pBdr>
                 <w:bottom w:val="none" w:sz="0" w:space="0" w:color="000000"/>
                 <w:top w:val="none" w:sz="0" w:space="0" w:color="000000"/>
@@ -18243,7 +18243,7 @@
           <w:p>
             <w:pPr>
               <w:pStyle w:val="Normal"/>
-              <w:jc w:val="right"/>
+              <w:jc w:val="center"/>
               <w:pBdr>
                 <w:bottom w:val="none" w:sz="0" w:space="0" w:color="000000"/>
                 <w:top w:val="none" w:sz="0" w:space="0" w:color="000000"/>
@@ -18287,7 +18287,7 @@
           <w:p>
             <w:pPr>
               <w:pStyle w:val="Normal"/>
-              <w:jc w:val="right"/>
+              <w:jc w:val="center"/>
               <w:pBdr>
                 <w:bottom w:val="none" w:sz="0" w:space="0" w:color="000000"/>
                 <w:top w:val="none" w:sz="0" w:space="0" w:color="000000"/>
@@ -18331,7 +18331,7 @@
           <w:p>
             <w:pPr>
               <w:pStyle w:val="Normal"/>
-              <w:jc w:val="left"/>
+              <w:jc w:val="center"/>
               <w:pBdr>
                 <w:bottom w:val="none" w:sz="0" w:space="0" w:color="000000"/>
                 <w:top w:val="none" w:sz="0" w:space="0" w:color="000000"/>
@@ -18375,7 +18375,7 @@
           <w:p>
             <w:pPr>
               <w:pStyle w:val="Normal"/>
-              <w:jc w:val="left"/>
+              <w:jc w:val="center"/>
               <w:pBdr>
                 <w:bottom w:val="none" w:sz="0" w:space="0" w:color="000000"/>
                 <w:top w:val="none" w:sz="0" w:space="0" w:color="000000"/>
@@ -18419,7 +18419,7 @@
           <w:p>
             <w:pPr>
               <w:pStyle w:val="Normal"/>
-              <w:jc w:val="left"/>
+              <w:jc w:val="center"/>
               <w:pBdr>
                 <w:bottom w:val="none" w:sz="0" w:space="0" w:color="000000"/>
                 <w:top w:val="none" w:sz="0" w:space="0" w:color="000000"/>
@@ -18463,7 +18463,7 @@
           <w:p>
             <w:pPr>
               <w:pStyle w:val="Normal"/>
-              <w:jc w:val="left"/>
+              <w:jc w:val="center"/>
               <w:pBdr>
                 <w:bottom w:val="none" w:sz="0" w:space="0" w:color="000000"/>
                 <w:top w:val="none" w:sz="0" w:space="0" w:color="000000"/>
@@ -18507,7 +18507,7 @@
           <w:p>
             <w:pPr>
               <w:pStyle w:val="Normal"/>
-              <w:jc w:val="left"/>
+              <w:jc w:val="center"/>
               <w:pBdr>
                 <w:bottom w:val="none" w:sz="0" w:space="0" w:color="000000"/>
                 <w:top w:val="none" w:sz="0" w:space="0" w:color="000000"/>
@@ -18551,7 +18551,7 @@
           <w:p>
             <w:pPr>
               <w:pStyle w:val="Normal"/>
-              <w:jc w:val="left"/>
+              <w:jc w:val="center"/>
               <w:pBdr>
                 <w:bottom w:val="none" w:sz="0" w:space="0" w:color="000000"/>
                 <w:top w:val="none" w:sz="0" w:space="0" w:color="000000"/>
@@ -18601,7 +18601,7 @@
           <w:p>
             <w:pPr>
               <w:pStyle w:val="Normal"/>
-              <w:jc w:val="left"/>
+              <w:jc w:val="center"/>
               <w:pBdr>
                 <w:bottom w:val="none" w:sz="0" w:space="0" w:color="000000"/>
                 <w:top w:val="none" w:sz="0" w:space="0" w:color="000000"/>
@@ -18645,7 +18645,7 @@
           <w:p>
             <w:pPr>
               <w:pStyle w:val="Normal"/>
-              <w:jc w:val="left"/>
+              <w:jc w:val="center"/>
               <w:pBdr>
                 <w:bottom w:val="none" w:sz="0" w:space="0" w:color="000000"/>
                 <w:top w:val="none" w:sz="0" w:space="0" w:color="000000"/>
@@ -18689,7 +18689,7 @@
           <w:p>
             <w:pPr>
               <w:pStyle w:val="Normal"/>
-              <w:jc w:val="right"/>
+              <w:jc w:val="center"/>
               <w:pBdr>
                 <w:bottom w:val="none" w:sz="0" w:space="0" w:color="000000"/>
                 <w:top w:val="none" w:sz="0" w:space="0" w:color="000000"/>
@@ -18733,7 +18733,7 @@
           <w:p>
             <w:pPr>
               <w:pStyle w:val="Normal"/>
-              <w:jc w:val="right"/>
+              <w:jc w:val="center"/>
               <w:pBdr>
                 <w:bottom w:val="none" w:sz="0" w:space="0" w:color="000000"/>
                 <w:top w:val="none" w:sz="0" w:space="0" w:color="000000"/>
@@ -18777,7 +18777,7 @@
           <w:p>
             <w:pPr>
               <w:pStyle w:val="Normal"/>
-              <w:jc w:val="left"/>
+              <w:jc w:val="center"/>
               <w:pBdr>
                 <w:bottom w:val="none" w:sz="0" w:space="0" w:color="000000"/>
                 <w:top w:val="none" w:sz="0" w:space="0" w:color="000000"/>
@@ -18821,7 +18821,7 @@
           <w:p>
             <w:pPr>
               <w:pStyle w:val="Normal"/>
-              <w:jc w:val="left"/>
+              <w:jc w:val="center"/>
               <w:pBdr>
                 <w:bottom w:val="none" w:sz="0" w:space="0" w:color="000000"/>
                 <w:top w:val="none" w:sz="0" w:space="0" w:color="000000"/>
@@ -18865,7 +18865,7 @@
           <w:p>
             <w:pPr>
               <w:pStyle w:val="Normal"/>
-              <w:jc w:val="left"/>
+              <w:jc w:val="center"/>
               <w:pBdr>
                 <w:bottom w:val="none" w:sz="0" w:space="0" w:color="000000"/>
                 <w:top w:val="none" w:sz="0" w:space="0" w:color="000000"/>
@@ -18909,7 +18909,7 @@
           <w:p>
             <w:pPr>
               <w:pStyle w:val="Normal"/>
-              <w:jc w:val="left"/>
+              <w:jc w:val="center"/>
               <w:pBdr>
                 <w:bottom w:val="none" w:sz="0" w:space="0" w:color="000000"/>
                 <w:top w:val="none" w:sz="0" w:space="0" w:color="000000"/>
@@ -18953,7 +18953,7 @@
           <w:p>
             <w:pPr>
               <w:pStyle w:val="Normal"/>
-              <w:jc w:val="left"/>
+              <w:jc w:val="center"/>
               <w:pBdr>
                 <w:bottom w:val="none" w:sz="0" w:space="0" w:color="000000"/>
                 <w:top w:val="none" w:sz="0" w:space="0" w:color="000000"/>
@@ -18997,7 +18997,7 @@
           <w:p>
             <w:pPr>
               <w:pStyle w:val="Normal"/>
-              <w:jc w:val="left"/>
+              <w:jc w:val="center"/>
               <w:pBdr>
                 <w:bottom w:val="none" w:sz="0" w:space="0" w:color="000000"/>
                 <w:top w:val="none" w:sz="0" w:space="0" w:color="000000"/>
@@ -19047,7 +19047,7 @@
           <w:p>
             <w:pPr>
               <w:pStyle w:val="Normal"/>
-              <w:jc w:val="left"/>
+              <w:jc w:val="center"/>
               <w:pBdr>
                 <w:bottom w:val="none" w:sz="0" w:space="0" w:color="000000"/>
                 <w:top w:val="none" w:sz="0" w:space="0" w:color="000000"/>
@@ -19091,7 +19091,7 @@
           <w:p>
             <w:pPr>
               <w:pStyle w:val="Normal"/>
-              <w:jc w:val="left"/>
+              <w:jc w:val="center"/>
               <w:pBdr>
                 <w:bottom w:val="none" w:sz="0" w:space="0" w:color="000000"/>
                 <w:top w:val="none" w:sz="0" w:space="0" w:color="000000"/>
@@ -19135,7 +19135,7 @@
           <w:p>
             <w:pPr>
               <w:pStyle w:val="Normal"/>
-              <w:jc w:val="right"/>
+              <w:jc w:val="center"/>
               <w:pBdr>
                 <w:bottom w:val="none" w:sz="0" w:space="0" w:color="000000"/>
                 <w:top w:val="none" w:sz="0" w:space="0" w:color="000000"/>
@@ -19179,7 +19179,7 @@
           <w:p>
             <w:pPr>
               <w:pStyle w:val="Normal"/>
-              <w:jc w:val="right"/>
+              <w:jc w:val="center"/>
               <w:pBdr>
                 <w:bottom w:val="none" w:sz="0" w:space="0" w:color="000000"/>
                 <w:top w:val="none" w:sz="0" w:space="0" w:color="000000"/>
@@ -19223,7 +19223,7 @@
           <w:p>
             <w:pPr>
               <w:pStyle w:val="Normal"/>
-              <w:jc w:val="left"/>
+              <w:jc w:val="center"/>
               <w:pBdr>
                 <w:bottom w:val="none" w:sz="0" w:space="0" w:color="000000"/>
                 <w:top w:val="none" w:sz="0" w:space="0" w:color="000000"/>
@@ -19267,7 +19267,7 @@
           <w:p>
             <w:pPr>
               <w:pStyle w:val="Normal"/>
-              <w:jc w:val="left"/>
+              <w:jc w:val="center"/>
               <w:pBdr>
                 <w:bottom w:val="none" w:sz="0" w:space="0" w:color="000000"/>
                 <w:top w:val="none" w:sz="0" w:space="0" w:color="000000"/>
@@ -19311,7 +19311,7 @@
           <w:p>
             <w:pPr>
               <w:pStyle w:val="Normal"/>
-              <w:jc w:val="left"/>
+              <w:jc w:val="center"/>
               <w:pBdr>
                 <w:bottom w:val="none" w:sz="0" w:space="0" w:color="000000"/>
                 <w:top w:val="none" w:sz="0" w:space="0" w:color="000000"/>
@@ -19355,7 +19355,7 @@
           <w:p>
             <w:pPr>
               <w:pStyle w:val="Normal"/>
-              <w:jc w:val="left"/>
+              <w:jc w:val="center"/>
               <w:pBdr>
                 <w:bottom w:val="none" w:sz="0" w:space="0" w:color="000000"/>
                 <w:top w:val="none" w:sz="0" w:space="0" w:color="000000"/>
@@ -19399,7 +19399,7 @@
           <w:p>
             <w:pPr>
               <w:pStyle w:val="Normal"/>
-              <w:jc w:val="left"/>
+              <w:jc w:val="center"/>
               <w:pBdr>
                 <w:bottom w:val="none" w:sz="0" w:space="0" w:color="000000"/>
                 <w:top w:val="none" w:sz="0" w:space="0" w:color="000000"/>
@@ -19443,7 +19443,7 @@
           <w:p>
             <w:pPr>
               <w:pStyle w:val="Normal"/>
-              <w:jc w:val="left"/>
+              <w:jc w:val="center"/>
               <w:pBdr>
                 <w:bottom w:val="none" w:sz="0" w:space="0" w:color="000000"/>
                 <w:top w:val="none" w:sz="0" w:space="0" w:color="000000"/>
@@ -19493,7 +19493,7 @@
           <w:p>
             <w:pPr>
               <w:pStyle w:val="Normal"/>
-              <w:jc w:val="left"/>
+              <w:jc w:val="center"/>
               <w:pBdr>
                 <w:bottom w:val="none" w:sz="0" w:space="0" w:color="000000"/>
                 <w:top w:val="none" w:sz="0" w:space="0" w:color="000000"/>
@@ -19537,7 +19537,7 @@
           <w:p>
             <w:pPr>
               <w:pStyle w:val="Normal"/>
-              <w:jc w:val="left"/>
+              <w:jc w:val="center"/>
               <w:pBdr>
                 <w:bottom w:val="none" w:sz="0" w:space="0" w:color="000000"/>
                 <w:top w:val="none" w:sz="0" w:space="0" w:color="000000"/>
@@ -19581,7 +19581,7 @@
           <w:p>
             <w:pPr>
               <w:pStyle w:val="Normal"/>
-              <w:jc w:val="right"/>
+              <w:jc w:val="center"/>
               <w:pBdr>
                 <w:bottom w:val="none" w:sz="0" w:space="0" w:color="000000"/>
                 <w:top w:val="none" w:sz="0" w:space="0" w:color="000000"/>
@@ -19625,7 +19625,7 @@
           <w:p>
             <w:pPr>
               <w:pStyle w:val="Normal"/>
-              <w:jc w:val="right"/>
+              <w:jc w:val="center"/>
               <w:pBdr>
                 <w:bottom w:val="none" w:sz="0" w:space="0" w:color="000000"/>
                 <w:top w:val="none" w:sz="0" w:space="0" w:color="000000"/>
@@ -19669,7 +19669,7 @@
           <w:p>
             <w:pPr>
               <w:pStyle w:val="Normal"/>
-              <w:jc w:val="left"/>
+              <w:jc w:val="center"/>
               <w:pBdr>
                 <w:bottom w:val="none" w:sz="0" w:space="0" w:color="000000"/>
                 <w:top w:val="none" w:sz="0" w:space="0" w:color="000000"/>
@@ -19713,7 +19713,7 @@
           <w:p>
             <w:pPr>
               <w:pStyle w:val="Normal"/>
-              <w:jc w:val="left"/>
+              <w:jc w:val="center"/>
               <w:pBdr>
                 <w:bottom w:val="none" w:sz="0" w:space="0" w:color="000000"/>
                 <w:top w:val="none" w:sz="0" w:space="0" w:color="000000"/>
@@ -19757,7 +19757,7 @@
           <w:p>
             <w:pPr>
               <w:pStyle w:val="Normal"/>
-              <w:jc w:val="left"/>
+              <w:jc w:val="center"/>
               <w:pBdr>
                 <w:bottom w:val="none" w:sz="0" w:space="0" w:color="000000"/>
                 <w:top w:val="none" w:sz="0" w:space="0" w:color="000000"/>
@@ -19801,7 +19801,7 @@
           <w:p>
             <w:pPr>
               <w:pStyle w:val="Normal"/>
-              <w:jc w:val="left"/>
+              <w:jc w:val="center"/>
               <w:pBdr>
                 <w:bottom w:val="none" w:sz="0" w:space="0" w:color="000000"/>
                 <w:top w:val="none" w:sz="0" w:space="0" w:color="000000"/>
@@ -19845,7 +19845,7 @@
           <w:p>
             <w:pPr>
               <w:pStyle w:val="Normal"/>
-              <w:jc w:val="left"/>
+              <w:jc w:val="center"/>
               <w:pBdr>
                 <w:bottom w:val="none" w:sz="0" w:space="0" w:color="000000"/>
                 <w:top w:val="none" w:sz="0" w:space="0" w:color="000000"/>
@@ -19889,7 +19889,7 @@
           <w:p>
             <w:pPr>
               <w:pStyle w:val="Normal"/>
-              <w:jc w:val="left"/>
+              <w:jc w:val="center"/>
               <w:pBdr>
                 <w:bottom w:val="none" w:sz="0" w:space="0" w:color="000000"/>
                 <w:top w:val="none" w:sz="0" w:space="0" w:color="000000"/>
@@ -19939,7 +19939,7 @@
           <w:p>
             <w:pPr>
               <w:pStyle w:val="Normal"/>
-              <w:jc w:val="left"/>
+              <w:jc w:val="center"/>
               <w:pBdr>
                 <w:bottom w:val="none" w:sz="0" w:space="0" w:color="000000"/>
                 <w:top w:val="none" w:sz="0" w:space="0" w:color="000000"/>
@@ -19983,7 +19983,7 @@
           <w:p>
             <w:pPr>
               <w:pStyle w:val="Normal"/>
-              <w:jc w:val="left"/>
+              <w:jc w:val="center"/>
               <w:pBdr>
                 <w:bottom w:val="none" w:sz="0" w:space="0" w:color="000000"/>
                 <w:top w:val="none" w:sz="0" w:space="0" w:color="000000"/>
@@ -20027,7 +20027,7 @@
           <w:p>
             <w:pPr>
               <w:pStyle w:val="Normal"/>
-              <w:jc w:val="right"/>
+              <w:jc w:val="center"/>
               <w:pBdr>
                 <w:bottom w:val="none" w:sz="0" w:space="0" w:color="000000"/>
                 <w:top w:val="none" w:sz="0" w:space="0" w:color="000000"/>
@@ -20071,7 +20071,7 @@
           <w:p>
             <w:pPr>
               <w:pStyle w:val="Normal"/>
-              <w:jc w:val="right"/>
+              <w:jc w:val="center"/>
               <w:pBdr>
                 <w:bottom w:val="none" w:sz="0" w:space="0" w:color="000000"/>
                 <w:top w:val="none" w:sz="0" w:space="0" w:color="000000"/>
@@ -20115,7 +20115,7 @@
           <w:p>
             <w:pPr>
               <w:pStyle w:val="Normal"/>
-              <w:jc w:val="left"/>
+              <w:jc w:val="center"/>
               <w:pBdr>
                 <w:bottom w:val="none" w:sz="0" w:space="0" w:color="000000"/>
                 <w:top w:val="none" w:sz="0" w:space="0" w:color="000000"/>
@@ -20159,7 +20159,7 @@
           <w:p>
             <w:pPr>
               <w:pStyle w:val="Normal"/>
-              <w:jc w:val="left"/>
+              <w:jc w:val="center"/>
               <w:pBdr>
                 <w:bottom w:val="none" w:sz="0" w:space="0" w:color="000000"/>
                 <w:top w:val="none" w:sz="0" w:space="0" w:color="000000"/>
@@ -20203,7 +20203,7 @@
           <w:p>
             <w:pPr>
               <w:pStyle w:val="Normal"/>
-              <w:jc w:val="left"/>
+              <w:jc w:val="center"/>
               <w:pBdr>
                 <w:bottom w:val="none" w:sz="0" w:space="0" w:color="000000"/>
                 <w:top w:val="none" w:sz="0" w:space="0" w:color="000000"/>
@@ -20247,7 +20247,7 @@
           <w:p>
             <w:pPr>
               <w:pStyle w:val="Normal"/>
-              <w:jc w:val="left"/>
+              <w:jc w:val="center"/>
               <w:pBdr>
                 <w:bottom w:val="none" w:sz="0" w:space="0" w:color="000000"/>
                 <w:top w:val="none" w:sz="0" w:space="0" w:color="000000"/>
@@ -20291,7 +20291,7 @@
           <w:p>
             <w:pPr>
               <w:pStyle w:val="Normal"/>
-              <w:jc w:val="left"/>
+              <w:jc w:val="center"/>
               <w:pBdr>
                 <w:bottom w:val="none" w:sz="0" w:space="0" w:color="000000"/>
                 <w:top w:val="none" w:sz="0" w:space="0" w:color="000000"/>
@@ -20335,7 +20335,7 @@
           <w:p>
             <w:pPr>
               <w:pStyle w:val="Normal"/>
-              <w:jc w:val="left"/>
+              <w:jc w:val="center"/>
               <w:pBdr>
                 <w:bottom w:val="none" w:sz="0" w:space="0" w:color="000000"/>
                 <w:top w:val="none" w:sz="0" w:space="0" w:color="000000"/>
@@ -20385,7 +20385,7 @@
           <w:p>
             <w:pPr>
               <w:pStyle w:val="Normal"/>
-              <w:jc w:val="left"/>
+              <w:jc w:val="center"/>
               <w:pBdr>
                 <w:bottom w:val="none" w:sz="0" w:space="0" w:color="000000"/>
                 <w:top w:val="none" w:sz="0" w:space="0" w:color="000000"/>
@@ -20429,7 +20429,7 @@
           <w:p>
             <w:pPr>
               <w:pStyle w:val="Normal"/>
-              <w:jc w:val="left"/>
+              <w:jc w:val="center"/>
               <w:pBdr>
                 <w:bottom w:val="none" w:sz="0" w:space="0" w:color="000000"/>
                 <w:top w:val="none" w:sz="0" w:space="0" w:color="000000"/>
@@ -20473,7 +20473,7 @@
           <w:p>
             <w:pPr>
               <w:pStyle w:val="Normal"/>
-              <w:jc w:val="right"/>
+              <w:jc w:val="center"/>
               <w:pBdr>
                 <w:bottom w:val="none" w:sz="0" w:space="0" w:color="000000"/>
                 <w:top w:val="none" w:sz="0" w:space="0" w:color="000000"/>
@@ -20517,7 +20517,7 @@
           <w:p>
             <w:pPr>
               <w:pStyle w:val="Normal"/>
-              <w:jc w:val="right"/>
+              <w:jc w:val="center"/>
               <w:pBdr>
                 <w:bottom w:val="none" w:sz="0" w:space="0" w:color="000000"/>
                 <w:top w:val="none" w:sz="0" w:space="0" w:color="000000"/>
@@ -20561,7 +20561,7 @@
           <w:p>
             <w:pPr>
               <w:pStyle w:val="Normal"/>
-              <w:jc w:val="left"/>
+              <w:jc w:val="center"/>
               <w:pBdr>
                 <w:bottom w:val="none" w:sz="0" w:space="0" w:color="000000"/>
                 <w:top w:val="none" w:sz="0" w:space="0" w:color="000000"/>
@@ -20605,7 +20605,7 @@
           <w:p>
             <w:pPr>
               <w:pStyle w:val="Normal"/>
-              <w:jc w:val="left"/>
+              <w:jc w:val="center"/>
               <w:pBdr>
                 <w:bottom w:val="none" w:sz="0" w:space="0" w:color="000000"/>
                 <w:top w:val="none" w:sz="0" w:space="0" w:color="000000"/>
@@ -20649,7 +20649,7 @@
           <w:p>
             <w:pPr>
               <w:pStyle w:val="Normal"/>
-              <w:jc w:val="left"/>
+              <w:jc w:val="center"/>
               <w:pBdr>
                 <w:bottom w:val="none" w:sz="0" w:space="0" w:color="000000"/>
                 <w:top w:val="none" w:sz="0" w:space="0" w:color="000000"/>
@@ -20693,7 +20693,7 @@
           <w:p>
             <w:pPr>
               <w:pStyle w:val="Normal"/>
-              <w:jc w:val="left"/>
+              <w:jc w:val="center"/>
               <w:pBdr>
                 <w:bottom w:val="none" w:sz="0" w:space="0" w:color="000000"/>
                 <w:top w:val="none" w:sz="0" w:space="0" w:color="000000"/>
@@ -20737,7 +20737,7 @@
           <w:p>
             <w:pPr>
               <w:pStyle w:val="Normal"/>
-              <w:jc w:val="left"/>
+              <w:jc w:val="center"/>
               <w:pBdr>
                 <w:bottom w:val="none" w:sz="0" w:space="0" w:color="000000"/>
                 <w:top w:val="none" w:sz="0" w:space="0" w:color="000000"/>
@@ -20781,7 +20781,7 @@
           <w:p>
             <w:pPr>
               <w:pStyle w:val="Normal"/>
-              <w:jc w:val="left"/>
+              <w:jc w:val="center"/>
               <w:pBdr>
                 <w:bottom w:val="none" w:sz="0" w:space="0" w:color="000000"/>
                 <w:top w:val="none" w:sz="0" w:space="0" w:color="000000"/>
@@ -20831,7 +20831,7 @@
           <w:p>
             <w:pPr>
               <w:pStyle w:val="Normal"/>
-              <w:jc w:val="left"/>
+              <w:jc w:val="center"/>
               <w:pBdr>
                 <w:bottom w:val="none" w:sz="0" w:space="0" w:color="000000"/>
                 <w:top w:val="none" w:sz="0" w:space="0" w:color="000000"/>
@@ -20875,7 +20875,7 @@
           <w:p>
             <w:pPr>
               <w:pStyle w:val="Normal"/>
-              <w:jc w:val="left"/>
+              <w:jc w:val="center"/>
               <w:pBdr>
                 <w:bottom w:val="none" w:sz="0" w:space="0" w:color="000000"/>
                 <w:top w:val="none" w:sz="0" w:space="0" w:color="000000"/>
@@ -20919,7 +20919,7 @@
           <w:p>
             <w:pPr>
               <w:pStyle w:val="Normal"/>
-              <w:jc w:val="right"/>
+              <w:jc w:val="center"/>
               <w:pBdr>
                 <w:bottom w:val="none" w:sz="0" w:space="0" w:color="000000"/>
                 <w:top w:val="none" w:sz="0" w:space="0" w:color="000000"/>
@@ -20963,7 +20963,7 @@
           <w:p>
             <w:pPr>
               <w:pStyle w:val="Normal"/>
-              <w:jc w:val="right"/>
+              <w:jc w:val="center"/>
               <w:pBdr>
                 <w:bottom w:val="none" w:sz="0" w:space="0" w:color="000000"/>
                 <w:top w:val="none" w:sz="0" w:space="0" w:color="000000"/>
@@ -21007,7 +21007,7 @@
           <w:p>
             <w:pPr>
               <w:pStyle w:val="Normal"/>
-              <w:jc w:val="left"/>
+              <w:jc w:val="center"/>
               <w:pBdr>
                 <w:bottom w:val="none" w:sz="0" w:space="0" w:color="000000"/>
                 <w:top w:val="none" w:sz="0" w:space="0" w:color="000000"/>
@@ -21051,7 +21051,7 @@
           <w:p>
             <w:pPr>
               <w:pStyle w:val="Normal"/>
-              <w:jc w:val="left"/>
+              <w:jc w:val="center"/>
               <w:pBdr>
                 <w:bottom w:val="none" w:sz="0" w:space="0" w:color="000000"/>
                 <w:top w:val="none" w:sz="0" w:space="0" w:color="000000"/>
@@ -21095,7 +21095,7 @@
           <w:p>
             <w:pPr>
               <w:pStyle w:val="Normal"/>
-              <w:jc w:val="left"/>
+              <w:jc w:val="center"/>
               <w:pBdr>
                 <w:bottom w:val="none" w:sz="0" w:space="0" w:color="000000"/>
                 <w:top w:val="none" w:sz="0" w:space="0" w:color="000000"/>
@@ -21139,7 +21139,7 @@
           <w:p>
             <w:pPr>
               <w:pStyle w:val="Normal"/>
-              <w:jc w:val="left"/>
+              <w:jc w:val="center"/>
               <w:pBdr>
                 <w:bottom w:val="none" w:sz="0" w:space="0" w:color="000000"/>
                 <w:top w:val="none" w:sz="0" w:space="0" w:color="000000"/>
@@ -21183,7 +21183,7 @@
           <w:p>
             <w:pPr>
               <w:pStyle w:val="Normal"/>
-              <w:jc w:val="left"/>
+              <w:jc w:val="center"/>
               <w:pBdr>
                 <w:bottom w:val="none" w:sz="0" w:space="0" w:color="000000"/>
                 <w:top w:val="none" w:sz="0" w:space="0" w:color="000000"/>
@@ -21227,7 +21227,7 @@
           <w:p>
             <w:pPr>
               <w:pStyle w:val="Normal"/>
-              <w:jc w:val="left"/>
+              <w:jc w:val="center"/>
               <w:pBdr>
                 <w:bottom w:val="none" w:sz="0" w:space="0" w:color="000000"/>
                 <w:top w:val="none" w:sz="0" w:space="0" w:color="000000"/>
@@ -21277,7 +21277,7 @@
           <w:p>
             <w:pPr>
               <w:pStyle w:val="Normal"/>
-              <w:jc w:val="left"/>
+              <w:jc w:val="center"/>
               <w:pBdr>
                 <w:bottom w:val="none" w:sz="0" w:space="0" w:color="000000"/>
                 <w:top w:val="none" w:sz="0" w:space="0" w:color="000000"/>
@@ -21321,7 +21321,7 @@
           <w:p>
             <w:pPr>
               <w:pStyle w:val="Normal"/>
-              <w:jc w:val="left"/>
+              <w:jc w:val="center"/>
               <w:pBdr>
                 <w:bottom w:val="none" w:sz="0" w:space="0" w:color="000000"/>
                 <w:top w:val="none" w:sz="0" w:space="0" w:color="000000"/>
@@ -21365,7 +21365,7 @@
           <w:p>
             <w:pPr>
               <w:pStyle w:val="Normal"/>
-              <w:jc w:val="right"/>
+              <w:jc w:val="center"/>
               <w:pBdr>
                 <w:bottom w:val="none" w:sz="0" w:space="0" w:color="000000"/>
                 <w:top w:val="none" w:sz="0" w:space="0" w:color="000000"/>
@@ -21409,7 +21409,7 @@
           <w:p>
             <w:pPr>
               <w:pStyle w:val="Normal"/>
-              <w:jc w:val="right"/>
+              <w:jc w:val="center"/>
               <w:pBdr>
                 <w:bottom w:val="none" w:sz="0" w:space="0" w:color="000000"/>
                 <w:top w:val="none" w:sz="0" w:space="0" w:color="000000"/>
@@ -21453,7 +21453,7 @@
           <w:p>
             <w:pPr>
               <w:pStyle w:val="Normal"/>
-              <w:jc w:val="left"/>
+              <w:jc w:val="center"/>
               <w:pBdr>
                 <w:bottom w:val="none" w:sz="0" w:space="0" w:color="000000"/>
                 <w:top w:val="none" w:sz="0" w:space="0" w:color="000000"/>
@@ -21497,7 +21497,7 @@
           <w:p>
             <w:pPr>
               <w:pStyle w:val="Normal"/>
-              <w:jc w:val="left"/>
+              <w:jc w:val="center"/>
               <w:pBdr>
                 <w:bottom w:val="none" w:sz="0" w:space="0" w:color="000000"/>
                 <w:top w:val="none" w:sz="0" w:space="0" w:color="000000"/>
@@ -21541,7 +21541,7 @@
           <w:p>
             <w:pPr>
               <w:pStyle w:val="Normal"/>
-              <w:jc w:val="left"/>
+              <w:jc w:val="center"/>
               <w:pBdr>
                 <w:bottom w:val="none" w:sz="0" w:space="0" w:color="000000"/>
                 <w:top w:val="none" w:sz="0" w:space="0" w:color="000000"/>
@@ -21585,7 +21585,7 @@
           <w:p>
             <w:pPr>
               <w:pStyle w:val="Normal"/>
-              <w:jc w:val="left"/>
+              <w:jc w:val="center"/>
               <w:pBdr>
                 <w:bottom w:val="none" w:sz="0" w:space="0" w:color="000000"/>
                 <w:top w:val="none" w:sz="0" w:space="0" w:color="000000"/>
@@ -21629,7 +21629,7 @@
           <w:p>
             <w:pPr>
               <w:pStyle w:val="Normal"/>
-              <w:jc w:val="left"/>
+              <w:jc w:val="center"/>
               <w:pBdr>
                 <w:bottom w:val="none" w:sz="0" w:space="0" w:color="000000"/>
                 <w:top w:val="none" w:sz="0" w:space="0" w:color="000000"/>
@@ -21673,7 +21673,7 @@
           <w:p>
             <w:pPr>
               <w:pStyle w:val="Normal"/>
-              <w:jc w:val="left"/>
+              <w:jc w:val="center"/>
               <w:pBdr>
                 <w:bottom w:val="none" w:sz="0" w:space="0" w:color="000000"/>
                 <w:top w:val="none" w:sz="0" w:space="0" w:color="000000"/>
@@ -21723,7 +21723,7 @@
           <w:p>
             <w:pPr>
               <w:pStyle w:val="Normal"/>
-              <w:jc w:val="left"/>
+              <w:jc w:val="center"/>
               <w:pBdr>
                 <w:bottom w:val="none" w:sz="0" w:space="0" w:color="000000"/>
                 <w:top w:val="none" w:sz="0" w:space="0" w:color="000000"/>
@@ -21767,7 +21767,7 @@
           <w:p>
             <w:pPr>
               <w:pStyle w:val="Normal"/>
-              <w:jc w:val="left"/>
+              <w:jc w:val="center"/>
               <w:pBdr>
                 <w:bottom w:val="none" w:sz="0" w:space="0" w:color="000000"/>
                 <w:top w:val="none" w:sz="0" w:space="0" w:color="000000"/>
@@ -21811,7 +21811,7 @@
           <w:p>
             <w:pPr>
               <w:pStyle w:val="Normal"/>
-              <w:jc w:val="right"/>
+              <w:jc w:val="center"/>
               <w:pBdr>
                 <w:bottom w:val="none" w:sz="0" w:space="0" w:color="000000"/>
                 <w:top w:val="none" w:sz="0" w:space="0" w:color="000000"/>
@@ -21855,7 +21855,7 @@
           <w:p>
             <w:pPr>
               <w:pStyle w:val="Normal"/>
-              <w:jc w:val="right"/>
+              <w:jc w:val="center"/>
               <w:pBdr>
                 <w:bottom w:val="none" w:sz="0" w:space="0" w:color="000000"/>
                 <w:top w:val="none" w:sz="0" w:space="0" w:color="000000"/>
@@ -21899,7 +21899,7 @@
           <w:p>
             <w:pPr>
               <w:pStyle w:val="Normal"/>
-              <w:jc w:val="left"/>
+              <w:jc w:val="center"/>
               <w:pBdr>
                 <w:bottom w:val="none" w:sz="0" w:space="0" w:color="000000"/>
                 <w:top w:val="none" w:sz="0" w:space="0" w:color="000000"/>
@@ -21943,7 +21943,7 @@
           <w:p>
             <w:pPr>
               <w:pStyle w:val="Normal"/>
-              <w:jc w:val="left"/>
+              <w:jc w:val="center"/>
               <w:pBdr>
                 <w:bottom w:val="none" w:sz="0" w:space="0" w:color="000000"/>
                 <w:top w:val="none" w:sz="0" w:space="0" w:color="000000"/>
@@ -21987,7 +21987,7 @@
           <w:p>
             <w:pPr>
               <w:pStyle w:val="Normal"/>
-              <w:jc w:val="left"/>
+              <w:jc w:val="center"/>
               <w:pBdr>
                 <w:bottom w:val="none" w:sz="0" w:space="0" w:color="000000"/>
                 <w:top w:val="none" w:sz="0" w:space="0" w:color="000000"/>
@@ -22031,7 +22031,7 @@
           <w:p>
             <w:pPr>
               <w:pStyle w:val="Normal"/>
-              <w:jc w:val="left"/>
+              <w:jc w:val="center"/>
               <w:pBdr>
                 <w:bottom w:val="none" w:sz="0" w:space="0" w:color="000000"/>
                 <w:top w:val="none" w:sz="0" w:space="0" w:color="000000"/>
@@ -22075,7 +22075,7 @@
           <w:p>
             <w:pPr>
               <w:pStyle w:val="Normal"/>
-              <w:jc w:val="left"/>
+              <w:jc w:val="center"/>
               <w:pBdr>
                 <w:bottom w:val="none" w:sz="0" w:space="0" w:color="000000"/>
                 <w:top w:val="none" w:sz="0" w:space="0" w:color="000000"/>
@@ -22119,7 +22119,7 @@
           <w:p>
             <w:pPr>
               <w:pStyle w:val="Normal"/>
-              <w:jc w:val="left"/>
+              <w:jc w:val="center"/>
               <w:pBdr>
                 <w:bottom w:val="none" w:sz="0" w:space="0" w:color="000000"/>
                 <w:top w:val="none" w:sz="0" w:space="0" w:color="000000"/>
@@ -22169,7 +22169,7 @@
           <w:p>
             <w:pPr>
               <w:pStyle w:val="Normal"/>
-              <w:jc w:val="left"/>
+              <w:jc w:val="center"/>
               <w:pBdr>
                 <w:bottom w:val="none" w:sz="0" w:space="0" w:color="000000"/>
                 <w:top w:val="none" w:sz="0" w:space="0" w:color="000000"/>
@@ -22213,7 +22213,7 @@
           <w:p>
             <w:pPr>
               <w:pStyle w:val="Normal"/>
-              <w:jc w:val="left"/>
+              <w:jc w:val="center"/>
               <w:pBdr>
                 <w:bottom w:val="none" w:sz="0" w:space="0" w:color="000000"/>
                 <w:top w:val="none" w:sz="0" w:space="0" w:color="000000"/>
@@ -22257,7 +22257,7 @@
           <w:p>
             <w:pPr>
               <w:pStyle w:val="Normal"/>
-              <w:jc w:val="right"/>
+              <w:jc w:val="center"/>
               <w:pBdr>
                 <w:bottom w:val="none" w:sz="0" w:space="0" w:color="000000"/>
                 <w:top w:val="none" w:sz="0" w:space="0" w:color="000000"/>
@@ -22301,7 +22301,7 @@
           <w:p>
             <w:pPr>
               <w:pStyle w:val="Normal"/>
-              <w:jc w:val="right"/>
+              <w:jc w:val="center"/>
               <w:pBdr>
                 <w:bottom w:val="none" w:sz="0" w:space="0" w:color="000000"/>
                 <w:top w:val="none" w:sz="0" w:space="0" w:color="000000"/>
@@ -22345,7 +22345,7 @@
           <w:p>
             <w:pPr>
               <w:pStyle w:val="Normal"/>
-              <w:jc w:val="left"/>
+              <w:jc w:val="center"/>
               <w:pBdr>
                 <w:bottom w:val="none" w:sz="0" w:space="0" w:color="000000"/>
                 <w:top w:val="none" w:sz="0" w:space="0" w:color="000000"/>
@@ -22389,7 +22389,7 @@
           <w:p>
             <w:pPr>
               <w:pStyle w:val="Normal"/>
-              <w:jc w:val="left"/>
+              <w:jc w:val="center"/>
               <w:pBdr>
                 <w:bottom w:val="none" w:sz="0" w:space="0" w:color="000000"/>
                 <w:top w:val="none" w:sz="0" w:space="0" w:color="000000"/>
@@ -22433,7 +22433,7 @@
           <w:p>
             <w:pPr>
               <w:pStyle w:val="Normal"/>
-              <w:jc w:val="left"/>
+              <w:jc w:val="center"/>
               <w:pBdr>
                 <w:bottom w:val="none" w:sz="0" w:space="0" w:color="000000"/>
                 <w:top w:val="none" w:sz="0" w:space="0" w:color="000000"/>
@@ -22477,7 +22477,7 @@
           <w:p>
             <w:pPr>
               <w:pStyle w:val="Normal"/>
-              <w:jc w:val="left"/>
+              <w:jc w:val="center"/>
               <w:pBdr>
                 <w:bottom w:val="none" w:sz="0" w:space="0" w:color="000000"/>
                 <w:top w:val="none" w:sz="0" w:space="0" w:color="000000"/>
@@ -22521,7 +22521,7 @@
           <w:p>
             <w:pPr>
               <w:pStyle w:val="Normal"/>
-              <w:jc w:val="left"/>
+              <w:jc w:val="center"/>
               <w:pBdr>
                 <w:bottom w:val="none" w:sz="0" w:space="0" w:color="000000"/>
                 <w:top w:val="none" w:sz="0" w:space="0" w:color="000000"/>
@@ -22565,7 +22565,7 @@
           <w:p>
             <w:pPr>
               <w:pStyle w:val="Normal"/>
-              <w:jc w:val="left"/>
+              <w:jc w:val="center"/>
               <w:pBdr>
                 <w:bottom w:val="none" w:sz="0" w:space="0" w:color="000000"/>
                 <w:top w:val="none" w:sz="0" w:space="0" w:color="000000"/>
@@ -22615,7 +22615,7 @@
           <w:p>
             <w:pPr>
               <w:pStyle w:val="Normal"/>
-              <w:jc w:val="left"/>
+              <w:jc w:val="center"/>
               <w:pBdr>
                 <w:bottom w:val="none" w:sz="0" w:space="0" w:color="000000"/>
                 <w:top w:val="none" w:sz="0" w:space="0" w:color="000000"/>
@@ -22659,7 +22659,7 @@
           <w:p>
             <w:pPr>
               <w:pStyle w:val="Normal"/>
-              <w:jc w:val="left"/>
+              <w:jc w:val="center"/>
               <w:pBdr>
                 <w:bottom w:val="none" w:sz="0" w:space="0" w:color="000000"/>
                 <w:top w:val="none" w:sz="0" w:space="0" w:color="000000"/>
@@ -22703,7 +22703,7 @@
           <w:p>
             <w:pPr>
               <w:pStyle w:val="Normal"/>
-              <w:jc w:val="right"/>
+              <w:jc w:val="center"/>
               <w:pBdr>
                 <w:bottom w:val="none" w:sz="0" w:space="0" w:color="000000"/>
                 <w:top w:val="none" w:sz="0" w:space="0" w:color="000000"/>
@@ -22747,7 +22747,7 @@
           <w:p>
             <w:pPr>
               <w:pStyle w:val="Normal"/>
-              <w:jc w:val="right"/>
+              <w:jc w:val="center"/>
               <w:pBdr>
                 <w:bottom w:val="none" w:sz="0" w:space="0" w:color="000000"/>
                 <w:top w:val="none" w:sz="0" w:space="0" w:color="000000"/>
@@ -22791,7 +22791,7 @@
           <w:p>
             <w:pPr>
               <w:pStyle w:val="Normal"/>
-              <w:jc w:val="left"/>
+              <w:jc w:val="center"/>
               <w:pBdr>
                 <w:bottom w:val="none" w:sz="0" w:space="0" w:color="000000"/>
                 <w:top w:val="none" w:sz="0" w:space="0" w:color="000000"/>
@@ -22835,7 +22835,7 @@
           <w:p>
             <w:pPr>
               <w:pStyle w:val="Normal"/>
-              <w:jc w:val="left"/>
+              <w:jc w:val="center"/>
               <w:pBdr>
                 <w:bottom w:val="none" w:sz="0" w:space="0" w:color="000000"/>
                 <w:top w:val="none" w:sz="0" w:space="0" w:color="000000"/>
@@ -22879,7 +22879,7 @@
           <w:p>
             <w:pPr>
               <w:pStyle w:val="Normal"/>
-              <w:jc w:val="left"/>
+              <w:jc w:val="center"/>
               <w:pBdr>
                 <w:bottom w:val="none" w:sz="0" w:space="0" w:color="000000"/>
                 <w:top w:val="none" w:sz="0" w:space="0" w:color="000000"/>
@@ -22923,7 +22923,7 @@
           <w:p>
             <w:pPr>
               <w:pStyle w:val="Normal"/>
-              <w:jc w:val="left"/>
+              <w:jc w:val="center"/>
               <w:pBdr>
                 <w:bottom w:val="none" w:sz="0" w:space="0" w:color="000000"/>
                 <w:top w:val="none" w:sz="0" w:space="0" w:color="000000"/>
@@ -22967,7 +22967,7 @@
           <w:p>
             <w:pPr>
               <w:pStyle w:val="Normal"/>
-              <w:jc w:val="left"/>
+              <w:jc w:val="center"/>
               <w:pBdr>
                 <w:bottom w:val="none" w:sz="0" w:space="0" w:color="000000"/>
                 <w:top w:val="none" w:sz="0" w:space="0" w:color="000000"/>
@@ -23011,7 +23011,7 @@
           <w:p>
             <w:pPr>
               <w:pStyle w:val="Normal"/>
-              <w:jc w:val="left"/>
+              <w:jc w:val="center"/>
               <w:pBdr>
                 <w:bottom w:val="none" w:sz="0" w:space="0" w:color="000000"/>
                 <w:top w:val="none" w:sz="0" w:space="0" w:color="000000"/>
@@ -23061,7 +23061,7 @@
           <w:p>
             <w:pPr>
               <w:pStyle w:val="Normal"/>
-              <w:jc w:val="left"/>
+              <w:jc w:val="center"/>
               <w:pBdr>
                 <w:bottom w:val="none" w:sz="0" w:space="0" w:color="000000"/>
                 <w:top w:val="none" w:sz="0" w:space="0" w:color="000000"/>
@@ -23105,7 +23105,7 @@
           <w:p>
             <w:pPr>
               <w:pStyle w:val="Normal"/>
-              <w:jc w:val="left"/>
+              <w:jc w:val="center"/>
               <w:pBdr>
                 <w:bottom w:val="none" w:sz="0" w:space="0" w:color="000000"/>
                 <w:top w:val="none" w:sz="0" w:space="0" w:color="000000"/>
@@ -23149,7 +23149,7 @@
           <w:p>
             <w:pPr>
               <w:pStyle w:val="Normal"/>
-              <w:jc w:val="right"/>
+              <w:jc w:val="center"/>
               <w:pBdr>
                 <w:bottom w:val="none" w:sz="0" w:space="0" w:color="000000"/>
                 <w:top w:val="none" w:sz="0" w:space="0" w:color="000000"/>
@@ -23193,7 +23193,7 @@
           <w:p>
             <w:pPr>
               <w:pStyle w:val="Normal"/>
-              <w:jc w:val="right"/>
+              <w:jc w:val="center"/>
               <w:pBdr>
                 <w:bottom w:val="none" w:sz="0" w:space="0" w:color="000000"/>
                 <w:top w:val="none" w:sz="0" w:space="0" w:color="000000"/>
@@ -23237,7 +23237,7 @@
           <w:p>
             <w:pPr>
               <w:pStyle w:val="Normal"/>
-              <w:jc w:val="left"/>
+              <w:jc w:val="center"/>
               <w:pBdr>
                 <w:bottom w:val="none" w:sz="0" w:space="0" w:color="000000"/>
                 <w:top w:val="none" w:sz="0" w:space="0" w:color="000000"/>
@@ -23281,7 +23281,7 @@
           <w:p>
             <w:pPr>
               <w:pStyle w:val="Normal"/>
-              <w:jc w:val="left"/>
+              <w:jc w:val="center"/>
               <w:pBdr>
                 <w:bottom w:val="none" w:sz="0" w:space="0" w:color="000000"/>
                 <w:top w:val="none" w:sz="0" w:space="0" w:color="000000"/>
@@ -23325,7 +23325,7 @@
           <w:p>
             <w:pPr>
               <w:pStyle w:val="Normal"/>
-              <w:jc w:val="left"/>
+              <w:jc w:val="center"/>
               <w:pBdr>
                 <w:bottom w:val="none" w:sz="0" w:space="0" w:color="000000"/>
                 <w:top w:val="none" w:sz="0" w:space="0" w:color="000000"/>
@@ -23369,7 +23369,7 @@
           <w:p>
             <w:pPr>
               <w:pStyle w:val="Normal"/>
-              <w:jc w:val="left"/>
+              <w:jc w:val="center"/>
               <w:pBdr>
                 <w:bottom w:val="none" w:sz="0" w:space="0" w:color="000000"/>
                 <w:top w:val="none" w:sz="0" w:space="0" w:color="000000"/>
@@ -23413,7 +23413,7 @@
           <w:p>
             <w:pPr>
               <w:pStyle w:val="Normal"/>
-              <w:jc w:val="left"/>
+              <w:jc w:val="center"/>
               <w:pBdr>
                 <w:bottom w:val="none" w:sz="0" w:space="0" w:color="000000"/>
                 <w:top w:val="none" w:sz="0" w:space="0" w:color="000000"/>
@@ -23457,7 +23457,7 @@
           <w:p>
             <w:pPr>
               <w:pStyle w:val="Normal"/>
-              <w:jc w:val="left"/>
+              <w:jc w:val="center"/>
               <w:pBdr>
                 <w:bottom w:val="none" w:sz="0" w:space="0" w:color="000000"/>
                 <w:top w:val="none" w:sz="0" w:space="0" w:color="000000"/>
@@ -23507,7 +23507,7 @@
           <w:p>
             <w:pPr>
               <w:pStyle w:val="Normal"/>
-              <w:jc w:val="left"/>
+              <w:jc w:val="center"/>
               <w:pBdr>
                 <w:bottom w:val="none" w:sz="0" w:space="0" w:color="000000"/>
                 <w:top w:val="none" w:sz="0" w:space="0" w:color="000000"/>
@@ -23551,7 +23551,7 @@
           <w:p>
             <w:pPr>
               <w:pStyle w:val="Normal"/>
-              <w:jc w:val="left"/>
+              <w:jc w:val="center"/>
               <w:pBdr>
                 <w:bottom w:val="none" w:sz="0" w:space="0" w:color="000000"/>
                 <w:top w:val="none" w:sz="0" w:space="0" w:color="000000"/>
@@ -23595,7 +23595,7 @@
           <w:p>
             <w:pPr>
               <w:pStyle w:val="Normal"/>
-              <w:jc w:val="right"/>
+              <w:jc w:val="center"/>
               <w:pBdr>
                 <w:bottom w:val="none" w:sz="0" w:space="0" w:color="000000"/>
                 <w:top w:val="none" w:sz="0" w:space="0" w:color="000000"/>
@@ -23639,7 +23639,7 @@
           <w:p>
             <w:pPr>
               <w:pStyle w:val="Normal"/>
-              <w:jc w:val="right"/>
+              <w:jc w:val="center"/>
               <w:pBdr>
                 <w:bottom w:val="none" w:sz="0" w:space="0" w:color="000000"/>
                 <w:top w:val="none" w:sz="0" w:space="0" w:color="000000"/>
@@ -23683,7 +23683,7 @@
           <w:p>
             <w:pPr>
               <w:pStyle w:val="Normal"/>
-              <w:jc w:val="left"/>
+              <w:jc w:val="center"/>
               <w:pBdr>
                 <w:bottom w:val="none" w:sz="0" w:space="0" w:color="000000"/>
                 <w:top w:val="none" w:sz="0" w:space="0" w:color="000000"/>
@@ -23727,7 +23727,7 @@
           <w:p>
             <w:pPr>
               <w:pStyle w:val="Normal"/>
-              <w:jc w:val="left"/>
+              <w:jc w:val="center"/>
               <w:pBdr>
                 <w:bottom w:val="none" w:sz="0" w:space="0" w:color="000000"/>
                 <w:top w:val="none" w:sz="0" w:space="0" w:color="000000"/>
@@ -23771,7 +23771,7 @@
           <w:p>
             <w:pPr>
               <w:pStyle w:val="Normal"/>
-              <w:jc w:val="left"/>
+              <w:jc w:val="center"/>
               <w:pBdr>
                 <w:bottom w:val="none" w:sz="0" w:space="0" w:color="000000"/>
                 <w:top w:val="none" w:sz="0" w:space="0" w:color="000000"/>
@@ -23815,7 +23815,7 @@
           <w:p>
             <w:pPr>
               <w:pStyle w:val="Normal"/>
-              <w:jc w:val="left"/>
+              <w:jc w:val="center"/>
               <w:pBdr>
                 <w:bottom w:val="none" w:sz="0" w:space="0" w:color="000000"/>
                 <w:top w:val="none" w:sz="0" w:space="0" w:color="000000"/>
@@ -23859,7 +23859,7 @@
           <w:p>
             <w:pPr>
               <w:pStyle w:val="Normal"/>
-              <w:jc w:val="left"/>
+              <w:jc w:val="center"/>
               <w:pBdr>
                 <w:bottom w:val="none" w:sz="0" w:space="0" w:color="000000"/>
                 <w:top w:val="none" w:sz="0" w:space="0" w:color="000000"/>
@@ -23903,7 +23903,7 @@
           <w:p>
             <w:pPr>
               <w:pStyle w:val="Normal"/>
-              <w:jc w:val="left"/>
+              <w:jc w:val="center"/>
               <w:pBdr>
                 <w:bottom w:val="none" w:sz="0" w:space="0" w:color="000000"/>
                 <w:top w:val="none" w:sz="0" w:space="0" w:color="000000"/>
@@ -23959,16 +23959,16 @@
         <w:tblLook w:firstRow="1" w:lastRow="0" w:firstColumn="0" w:lastColumn="0" w:noHBand="0" w:noVBand="1"/>
       </w:tblPr>
       <w:tblGrid>
-        <w:gridCol w:w="1080"/>
-        <w:gridCol w:w="1080"/>
-        <w:gridCol w:w="1080"/>
-        <w:gridCol w:w="1080"/>
-        <w:gridCol w:w="1080"/>
-        <w:gridCol w:w="1080"/>
-        <w:gridCol w:w="1080"/>
-        <w:gridCol w:w="1080"/>
-        <w:gridCol w:w="1080"/>
-        <w:gridCol w:w="1080"/>
+        <w:gridCol w:w="1008"/>
+        <w:gridCol w:w="1008"/>
+        <w:gridCol w:w="1008"/>
+        <w:gridCol w:w="1008"/>
+        <w:gridCol w:w="1008"/>
+        <w:gridCol w:w="1008"/>
+        <w:gridCol w:w="1008"/>
+        <w:gridCol w:w="1008"/>
+        <w:gridCol w:w="1008"/>
+        <w:gridCol w:w="1440"/>
       </w:tblGrid>
       <w:tr>
         <w:trPr>
@@ -23996,7 +23996,7 @@
           <w:p>
             <w:pPr>
               <w:pStyle w:val="Normal"/>
-              <w:jc w:val="left"/>
+              <w:jc w:val="center"/>
               <w:pBdr>
                 <w:bottom w:val="none" w:sz="0" w:space="0" w:color="000000"/>
                 <w:top w:val="none" w:sz="0" w:space="0" w:color="000000"/>
@@ -24040,7 +24040,7 @@
           <w:p>
             <w:pPr>
               <w:pStyle w:val="Normal"/>
-              <w:jc w:val="left"/>
+              <w:jc w:val="center"/>
               <w:pBdr>
                 <w:bottom w:val="none" w:sz="0" w:space="0" w:color="000000"/>
                 <w:top w:val="none" w:sz="0" w:space="0" w:color="000000"/>
@@ -24084,7 +24084,7 @@
           <w:p>
             <w:pPr>
               <w:pStyle w:val="Normal"/>
-              <w:jc w:val="right"/>
+              <w:jc w:val="center"/>
               <w:pBdr>
                 <w:bottom w:val="none" w:sz="0" w:space="0" w:color="000000"/>
                 <w:top w:val="none" w:sz="0" w:space="0" w:color="000000"/>
@@ -24128,7 +24128,7 @@
           <w:p>
             <w:pPr>
               <w:pStyle w:val="Normal"/>
-              <w:jc w:val="right"/>
+              <w:jc w:val="center"/>
               <w:pBdr>
                 <w:bottom w:val="none" w:sz="0" w:space="0" w:color="000000"/>
                 <w:top w:val="none" w:sz="0" w:space="0" w:color="000000"/>
@@ -24172,7 +24172,7 @@
           <w:p>
             <w:pPr>
               <w:pStyle w:val="Normal"/>
-              <w:jc w:val="left"/>
+              <w:jc w:val="center"/>
               <w:pBdr>
                 <w:bottom w:val="none" w:sz="0" w:space="0" w:color="000000"/>
                 <w:top w:val="none" w:sz="0" w:space="0" w:color="000000"/>
@@ -24216,7 +24216,7 @@
           <w:p>
             <w:pPr>
               <w:pStyle w:val="Normal"/>
-              <w:jc w:val="left"/>
+              <w:jc w:val="center"/>
               <w:pBdr>
                 <w:bottom w:val="none" w:sz="0" w:space="0" w:color="000000"/>
                 <w:top w:val="none" w:sz="0" w:space="0" w:color="000000"/>
@@ -24284,7 +24284,7 @@
           <w:p>
             <w:pPr>
               <w:pStyle w:val="Normal"/>
-              <w:jc w:val="left"/>
+              <w:jc w:val="center"/>
               <w:pBdr>
                 <w:bottom w:val="none" w:sz="0" w:space="0" w:color="000000"/>
                 <w:top w:val="none" w:sz="0" w:space="0" w:color="000000"/>
@@ -24328,7 +24328,7 @@
           <w:p>
             <w:pPr>
               <w:pStyle w:val="Normal"/>
-              <w:jc w:val="left"/>
+              <w:jc w:val="center"/>
               <w:pBdr>
                 <w:bottom w:val="none" w:sz="0" w:space="0" w:color="000000"/>
                 <w:top w:val="none" w:sz="0" w:space="0" w:color="000000"/>
@@ -24372,7 +24372,7 @@
           <w:p>
             <w:pPr>
               <w:pStyle w:val="Normal"/>
-              <w:jc w:val="left"/>
+              <w:jc w:val="center"/>
               <w:pBdr>
                 <w:bottom w:val="none" w:sz="0" w:space="0" w:color="000000"/>
                 <w:top w:val="none" w:sz="0" w:space="0" w:color="000000"/>
@@ -24416,7 +24416,7 @@
           <w:p>
             <w:pPr>
               <w:pStyle w:val="Normal"/>
-              <w:jc w:val="left"/>
+              <w:jc w:val="center"/>
               <w:pBdr>
                 <w:bottom w:val="none" w:sz="0" w:space="0" w:color="000000"/>
                 <w:top w:val="none" w:sz="0" w:space="0" w:color="000000"/>
@@ -24466,7 +24466,7 @@
           <w:p>
             <w:pPr>
               <w:pStyle w:val="Normal"/>
-              <w:jc w:val="left"/>
+              <w:jc w:val="center"/>
               <w:pBdr>
                 <w:bottom w:val="none" w:sz="0" w:space="0" w:color="000000"/>
                 <w:top w:val="none" w:sz="0" w:space="0" w:color="000000"/>
@@ -24510,7 +24510,7 @@
           <w:p>
             <w:pPr>
               <w:pStyle w:val="Normal"/>
-              <w:jc w:val="left"/>
+              <w:jc w:val="center"/>
               <w:pBdr>
                 <w:bottom w:val="none" w:sz="0" w:space="0" w:color="000000"/>
                 <w:top w:val="none" w:sz="0" w:space="0" w:color="000000"/>
@@ -24554,7 +24554,7 @@
           <w:p>
             <w:pPr>
               <w:pStyle w:val="Normal"/>
-              <w:jc w:val="right"/>
+              <w:jc w:val="center"/>
               <w:pBdr>
                 <w:bottom w:val="none" w:sz="0" w:space="0" w:color="000000"/>
                 <w:top w:val="none" w:sz="0" w:space="0" w:color="000000"/>
@@ -24598,7 +24598,7 @@
           <w:p>
             <w:pPr>
               <w:pStyle w:val="Normal"/>
-              <w:jc w:val="right"/>
+              <w:jc w:val="center"/>
               <w:pBdr>
                 <w:bottom w:val="none" w:sz="0" w:space="0" w:color="000000"/>
                 <w:top w:val="none" w:sz="0" w:space="0" w:color="000000"/>
@@ -24642,7 +24642,7 @@
           <w:p>
             <w:pPr>
               <w:pStyle w:val="Normal"/>
-              <w:jc w:val="left"/>
+              <w:jc w:val="center"/>
               <w:pBdr>
                 <w:bottom w:val="none" w:sz="0" w:space="0" w:color="000000"/>
                 <w:top w:val="none" w:sz="0" w:space="0" w:color="000000"/>
@@ -24686,7 +24686,7 @@
           <w:p>
             <w:pPr>
               <w:pStyle w:val="Normal"/>
-              <w:jc w:val="left"/>
+              <w:jc w:val="center"/>
               <w:pBdr>
                 <w:bottom w:val="none" w:sz="0" w:space="0" w:color="000000"/>
                 <w:top w:val="none" w:sz="0" w:space="0" w:color="000000"/>
@@ -24730,7 +24730,7 @@
           <w:p>
             <w:pPr>
               <w:pStyle w:val="Normal"/>
-              <w:jc w:val="left"/>
+              <w:jc w:val="center"/>
               <w:pBdr>
                 <w:bottom w:val="none" w:sz="0" w:space="0" w:color="000000"/>
                 <w:top w:val="none" w:sz="0" w:space="0" w:color="000000"/>
@@ -24774,7 +24774,7 @@
           <w:p>
             <w:pPr>
               <w:pStyle w:val="Normal"/>
-              <w:jc w:val="left"/>
+              <w:jc w:val="center"/>
               <w:pBdr>
                 <w:bottom w:val="none" w:sz="0" w:space="0" w:color="000000"/>
                 <w:top w:val="none" w:sz="0" w:space="0" w:color="000000"/>
@@ -24818,7 +24818,7 @@
           <w:p>
             <w:pPr>
               <w:pStyle w:val="Normal"/>
-              <w:jc w:val="left"/>
+              <w:jc w:val="center"/>
               <w:pBdr>
                 <w:bottom w:val="none" w:sz="0" w:space="0" w:color="000000"/>
                 <w:top w:val="none" w:sz="0" w:space="0" w:color="000000"/>
@@ -24862,7 +24862,7 @@
           <w:p>
             <w:pPr>
               <w:pStyle w:val="Normal"/>
-              <w:jc w:val="left"/>
+              <w:jc w:val="center"/>
               <w:pBdr>
                 <w:bottom w:val="none" w:sz="0" w:space="0" w:color="000000"/>
                 <w:top w:val="none" w:sz="0" w:space="0" w:color="000000"/>
@@ -24912,7 +24912,7 @@
           <w:p>
             <w:pPr>
               <w:pStyle w:val="Normal"/>
-              <w:jc w:val="left"/>
+              <w:jc w:val="center"/>
               <w:pBdr>
                 <w:bottom w:val="none" w:sz="0" w:space="0" w:color="000000"/>
                 <w:top w:val="none" w:sz="0" w:space="0" w:color="000000"/>
@@ -24956,7 +24956,7 @@
           <w:p>
             <w:pPr>
               <w:pStyle w:val="Normal"/>
-              <w:jc w:val="left"/>
+              <w:jc w:val="center"/>
               <w:pBdr>
                 <w:bottom w:val="none" w:sz="0" w:space="0" w:color="000000"/>
                 <w:top w:val="none" w:sz="0" w:space="0" w:color="000000"/>
@@ -25000,7 +25000,7 @@
           <w:p>
             <w:pPr>
               <w:pStyle w:val="Normal"/>
-              <w:jc w:val="right"/>
+              <w:jc w:val="center"/>
               <w:pBdr>
                 <w:bottom w:val="none" w:sz="0" w:space="0" w:color="000000"/>
                 <w:top w:val="none" w:sz="0" w:space="0" w:color="000000"/>
@@ -25044,7 +25044,7 @@
           <w:p>
             <w:pPr>
               <w:pStyle w:val="Normal"/>
-              <w:jc w:val="right"/>
+              <w:jc w:val="center"/>
               <w:pBdr>
                 <w:bottom w:val="none" w:sz="0" w:space="0" w:color="000000"/>
                 <w:top w:val="none" w:sz="0" w:space="0" w:color="000000"/>
@@ -25088,7 +25088,7 @@
           <w:p>
             <w:pPr>
               <w:pStyle w:val="Normal"/>
-              <w:jc w:val="left"/>
+              <w:jc w:val="center"/>
               <w:pBdr>
                 <w:bottom w:val="none" w:sz="0" w:space="0" w:color="000000"/>
                 <w:top w:val="none" w:sz="0" w:space="0" w:color="000000"/>
@@ -25132,7 +25132,7 @@
           <w:p>
             <w:pPr>
               <w:pStyle w:val="Normal"/>
-              <w:jc w:val="left"/>
+              <w:jc w:val="center"/>
               <w:pBdr>
                 <w:bottom w:val="none" w:sz="0" w:space="0" w:color="000000"/>
                 <w:top w:val="none" w:sz="0" w:space="0" w:color="000000"/>
@@ -25176,7 +25176,7 @@
           <w:p>
             <w:pPr>
               <w:pStyle w:val="Normal"/>
-              <w:jc w:val="left"/>
+              <w:jc w:val="center"/>
               <w:pBdr>
                 <w:bottom w:val="none" w:sz="0" w:space="0" w:color="000000"/>
                 <w:top w:val="none" w:sz="0" w:space="0" w:color="000000"/>
@@ -25220,7 +25220,7 @@
           <w:p>
             <w:pPr>
               <w:pStyle w:val="Normal"/>
-              <w:jc w:val="left"/>
+              <w:jc w:val="center"/>
               <w:pBdr>
                 <w:bottom w:val="none" w:sz="0" w:space="0" w:color="000000"/>
                 <w:top w:val="none" w:sz="0" w:space="0" w:color="000000"/>
@@ -25264,7 +25264,7 @@
           <w:p>
             <w:pPr>
               <w:pStyle w:val="Normal"/>
-              <w:jc w:val="left"/>
+              <w:jc w:val="center"/>
               <w:pBdr>
                 <w:bottom w:val="none" w:sz="0" w:space="0" w:color="000000"/>
                 <w:top w:val="none" w:sz="0" w:space="0" w:color="000000"/>
@@ -25308,7 +25308,7 @@
           <w:p>
             <w:pPr>
               <w:pStyle w:val="Normal"/>
-              <w:jc w:val="left"/>
+              <w:jc w:val="center"/>
               <w:pBdr>
                 <w:bottom w:val="none" w:sz="0" w:space="0" w:color="000000"/>
                 <w:top w:val="none" w:sz="0" w:space="0" w:color="000000"/>
@@ -25358,7 +25358,7 @@
           <w:p>
             <w:pPr>
               <w:pStyle w:val="Normal"/>
-              <w:jc w:val="left"/>
+              <w:jc w:val="center"/>
               <w:pBdr>
                 <w:bottom w:val="none" w:sz="0" w:space="0" w:color="000000"/>
                 <w:top w:val="none" w:sz="0" w:space="0" w:color="000000"/>
@@ -25402,7 +25402,7 @@
           <w:p>
             <w:pPr>
               <w:pStyle w:val="Normal"/>
-              <w:jc w:val="left"/>
+              <w:jc w:val="center"/>
               <w:pBdr>
                 <w:bottom w:val="none" w:sz="0" w:space="0" w:color="000000"/>
                 <w:top w:val="none" w:sz="0" w:space="0" w:color="000000"/>
@@ -25446,7 +25446,7 @@
           <w:p>
             <w:pPr>
               <w:pStyle w:val="Normal"/>
-              <w:jc w:val="right"/>
+              <w:jc w:val="center"/>
               <w:pBdr>
                 <w:bottom w:val="none" w:sz="0" w:space="0" w:color="000000"/>
                 <w:top w:val="none" w:sz="0" w:space="0" w:color="000000"/>
@@ -25490,7 +25490,7 @@
           <w:p>
             <w:pPr>
               <w:pStyle w:val="Normal"/>
-              <w:jc w:val="right"/>
+              <w:jc w:val="center"/>
               <w:pBdr>
                 <w:bottom w:val="none" w:sz="0" w:space="0" w:color="000000"/>
                 <w:top w:val="none" w:sz="0" w:space="0" w:color="000000"/>
@@ -25534,7 +25534,7 @@
           <w:p>
             <w:pPr>
               <w:pStyle w:val="Normal"/>
-              <w:jc w:val="left"/>
+              <w:jc w:val="center"/>
               <w:pBdr>
                 <w:bottom w:val="none" w:sz="0" w:space="0" w:color="000000"/>
                 <w:top w:val="none" w:sz="0" w:space="0" w:color="000000"/>
@@ -25578,7 +25578,7 @@
           <w:p>
             <w:pPr>
               <w:pStyle w:val="Normal"/>
-              <w:jc w:val="left"/>
+              <w:jc w:val="center"/>
               <w:pBdr>
                 <w:bottom w:val="none" w:sz="0" w:space="0" w:color="000000"/>
                 <w:top w:val="none" w:sz="0" w:space="0" w:color="000000"/>
@@ -25622,7 +25622,7 @@
           <w:p>
             <w:pPr>
               <w:pStyle w:val="Normal"/>
-              <w:jc w:val="left"/>
+              <w:jc w:val="center"/>
               <w:pBdr>
                 <w:bottom w:val="none" w:sz="0" w:space="0" w:color="000000"/>
                 <w:top w:val="none" w:sz="0" w:space="0" w:color="000000"/>
@@ -25666,7 +25666,7 @@
           <w:p>
             <w:pPr>
               <w:pStyle w:val="Normal"/>
-              <w:jc w:val="left"/>
+              <w:jc w:val="center"/>
               <w:pBdr>
                 <w:bottom w:val="none" w:sz="0" w:space="0" w:color="000000"/>
                 <w:top w:val="none" w:sz="0" w:space="0" w:color="000000"/>
@@ -25710,7 +25710,7 @@
           <w:p>
             <w:pPr>
               <w:pStyle w:val="Normal"/>
-              <w:jc w:val="left"/>
+              <w:jc w:val="center"/>
               <w:pBdr>
                 <w:bottom w:val="none" w:sz="0" w:space="0" w:color="000000"/>
                 <w:top w:val="none" w:sz="0" w:space="0" w:color="000000"/>
@@ -25754,7 +25754,7 @@
           <w:p>
             <w:pPr>
               <w:pStyle w:val="Normal"/>
-              <w:jc w:val="left"/>
+              <w:jc w:val="center"/>
               <w:pBdr>
                 <w:bottom w:val="none" w:sz="0" w:space="0" w:color="000000"/>
                 <w:top w:val="none" w:sz="0" w:space="0" w:color="000000"/>
@@ -25804,7 +25804,7 @@
           <w:p>
             <w:pPr>
               <w:pStyle w:val="Normal"/>
-              <w:jc w:val="left"/>
+              <w:jc w:val="center"/>
               <w:pBdr>
                 <w:bottom w:val="none" w:sz="0" w:space="0" w:color="000000"/>
                 <w:top w:val="none" w:sz="0" w:space="0" w:color="000000"/>
@@ -25848,7 +25848,7 @@
           <w:p>
             <w:pPr>
               <w:pStyle w:val="Normal"/>
-              <w:jc w:val="left"/>
+              <w:jc w:val="center"/>
               <w:pBdr>
                 <w:bottom w:val="none" w:sz="0" w:space="0" w:color="000000"/>
                 <w:top w:val="none" w:sz="0" w:space="0" w:color="000000"/>
@@ -25892,7 +25892,7 @@
           <w:p>
             <w:pPr>
               <w:pStyle w:val="Normal"/>
-              <w:jc w:val="right"/>
+              <w:jc w:val="center"/>
               <w:pBdr>
                 <w:bottom w:val="none" w:sz="0" w:space="0" w:color="000000"/>
                 <w:top w:val="none" w:sz="0" w:space="0" w:color="000000"/>
@@ -25936,7 +25936,7 @@
           <w:p>
             <w:pPr>
               <w:pStyle w:val="Normal"/>
-              <w:jc w:val="right"/>
+              <w:jc w:val="center"/>
               <w:pBdr>
                 <w:bottom w:val="none" w:sz="0" w:space="0" w:color="000000"/>
                 <w:top w:val="none" w:sz="0" w:space="0" w:color="000000"/>
@@ -25980,7 +25980,7 @@
           <w:p>
             <w:pPr>
               <w:pStyle w:val="Normal"/>
-              <w:jc w:val="left"/>
+              <w:jc w:val="center"/>
               <w:pBdr>
                 <w:bottom w:val="none" w:sz="0" w:space="0" w:color="000000"/>
                 <w:top w:val="none" w:sz="0" w:space="0" w:color="000000"/>
@@ -26024,7 +26024,7 @@
           <w:p>
             <w:pPr>
               <w:pStyle w:val="Normal"/>
-              <w:jc w:val="left"/>
+              <w:jc w:val="center"/>
               <w:pBdr>
                 <w:bottom w:val="none" w:sz="0" w:space="0" w:color="000000"/>
                 <w:top w:val="none" w:sz="0" w:space="0" w:color="000000"/>
@@ -26068,7 +26068,7 @@
           <w:p>
             <w:pPr>
               <w:pStyle w:val="Normal"/>
-              <w:jc w:val="left"/>
+              <w:jc w:val="center"/>
               <w:pBdr>
                 <w:bottom w:val="none" w:sz="0" w:space="0" w:color="000000"/>
                 <w:top w:val="none" w:sz="0" w:space="0" w:color="000000"/>
@@ -26112,7 +26112,7 @@
           <w:p>
             <w:pPr>
               <w:pStyle w:val="Normal"/>
-              <w:jc w:val="left"/>
+              <w:jc w:val="center"/>
               <w:pBdr>
                 <w:bottom w:val="none" w:sz="0" w:space="0" w:color="000000"/>
                 <w:top w:val="none" w:sz="0" w:space="0" w:color="000000"/>
@@ -26156,7 +26156,7 @@
           <w:p>
             <w:pPr>
               <w:pStyle w:val="Normal"/>
-              <w:jc w:val="left"/>
+              <w:jc w:val="center"/>
               <w:pBdr>
                 <w:bottom w:val="none" w:sz="0" w:space="0" w:color="000000"/>
                 <w:top w:val="none" w:sz="0" w:space="0" w:color="000000"/>
@@ -26200,7 +26200,7 @@
           <w:p>
             <w:pPr>
               <w:pStyle w:val="Normal"/>
-              <w:jc w:val="left"/>
+              <w:jc w:val="center"/>
               <w:pBdr>
                 <w:bottom w:val="none" w:sz="0" w:space="0" w:color="000000"/>
                 <w:top w:val="none" w:sz="0" w:space="0" w:color="000000"/>
@@ -26250,7 +26250,7 @@
           <w:p>
             <w:pPr>
               <w:pStyle w:val="Normal"/>
-              <w:jc w:val="left"/>
+              <w:jc w:val="center"/>
               <w:pBdr>
                 <w:bottom w:val="none" w:sz="0" w:space="0" w:color="000000"/>
                 <w:top w:val="none" w:sz="0" w:space="0" w:color="000000"/>
@@ -26294,7 +26294,7 @@
           <w:p>
             <w:pPr>
               <w:pStyle w:val="Normal"/>
-              <w:jc w:val="left"/>
+              <w:jc w:val="center"/>
               <w:pBdr>
                 <w:bottom w:val="none" w:sz="0" w:space="0" w:color="000000"/>
                 <w:top w:val="none" w:sz="0" w:space="0" w:color="000000"/>
@@ -26338,7 +26338,7 @@
           <w:p>
             <w:pPr>
               <w:pStyle w:val="Normal"/>
-              <w:jc w:val="right"/>
+              <w:jc w:val="center"/>
               <w:pBdr>
                 <w:bottom w:val="none" w:sz="0" w:space="0" w:color="000000"/>
                 <w:top w:val="none" w:sz="0" w:space="0" w:color="000000"/>
@@ -26382,7 +26382,7 @@
           <w:p>
             <w:pPr>
               <w:pStyle w:val="Normal"/>
-              <w:jc w:val="right"/>
+              <w:jc w:val="center"/>
               <w:pBdr>
                 <w:bottom w:val="none" w:sz="0" w:space="0" w:color="000000"/>
                 <w:top w:val="none" w:sz="0" w:space="0" w:color="000000"/>
@@ -26426,7 +26426,7 @@
           <w:p>
             <w:pPr>
               <w:pStyle w:val="Normal"/>
-              <w:jc w:val="left"/>
+              <w:jc w:val="center"/>
               <w:pBdr>
                 <w:bottom w:val="none" w:sz="0" w:space="0" w:color="000000"/>
                 <w:top w:val="none" w:sz="0" w:space="0" w:color="000000"/>
@@ -26470,7 +26470,7 @@
           <w:p>
             <w:pPr>
               <w:pStyle w:val="Normal"/>
-              <w:jc w:val="left"/>
+              <w:jc w:val="center"/>
               <w:pBdr>
                 <w:bottom w:val="none" w:sz="0" w:space="0" w:color="000000"/>
                 <w:top w:val="none" w:sz="0" w:space="0" w:color="000000"/>
@@ -26514,7 +26514,7 @@
           <w:p>
             <w:pPr>
               <w:pStyle w:val="Normal"/>
-              <w:jc w:val="left"/>
+              <w:jc w:val="center"/>
               <w:pBdr>
                 <w:bottom w:val="none" w:sz="0" w:space="0" w:color="000000"/>
                 <w:top w:val="none" w:sz="0" w:space="0" w:color="000000"/>
@@ -26558,7 +26558,7 @@
           <w:p>
             <w:pPr>
               <w:pStyle w:val="Normal"/>
-              <w:jc w:val="left"/>
+              <w:jc w:val="center"/>
               <w:pBdr>
                 <w:bottom w:val="none" w:sz="0" w:space="0" w:color="000000"/>
                 <w:top w:val="none" w:sz="0" w:space="0" w:color="000000"/>
@@ -26602,7 +26602,7 @@
           <w:p>
             <w:pPr>
               <w:pStyle w:val="Normal"/>
-              <w:jc w:val="left"/>
+              <w:jc w:val="center"/>
               <w:pBdr>
                 <w:bottom w:val="none" w:sz="0" w:space="0" w:color="000000"/>
                 <w:top w:val="none" w:sz="0" w:space="0" w:color="000000"/>
@@ -26646,7 +26646,7 @@
           <w:p>
             <w:pPr>
               <w:pStyle w:val="Normal"/>
-              <w:jc w:val="left"/>
+              <w:jc w:val="center"/>
               <w:pBdr>
                 <w:bottom w:val="none" w:sz="0" w:space="0" w:color="000000"/>
                 <w:top w:val="none" w:sz="0" w:space="0" w:color="000000"/>
@@ -26696,7 +26696,7 @@
           <w:p>
             <w:pPr>
               <w:pStyle w:val="Normal"/>
-              <w:jc w:val="left"/>
+              <w:jc w:val="center"/>
               <w:pBdr>
                 <w:bottom w:val="none" w:sz="0" w:space="0" w:color="000000"/>
                 <w:top w:val="none" w:sz="0" w:space="0" w:color="000000"/>
@@ -26740,7 +26740,7 @@
           <w:p>
             <w:pPr>
               <w:pStyle w:val="Normal"/>
-              <w:jc w:val="left"/>
+              <w:jc w:val="center"/>
               <w:pBdr>
                 <w:bottom w:val="none" w:sz="0" w:space="0" w:color="000000"/>
                 <w:top w:val="none" w:sz="0" w:space="0" w:color="000000"/>
@@ -26784,7 +26784,7 @@
           <w:p>
             <w:pPr>
               <w:pStyle w:val="Normal"/>
-              <w:jc w:val="right"/>
+              <w:jc w:val="center"/>
               <w:pBdr>
                 <w:bottom w:val="none" w:sz="0" w:space="0" w:color="000000"/>
                 <w:top w:val="none" w:sz="0" w:space="0" w:color="000000"/>
@@ -26828,7 +26828,7 @@
           <w:p>
             <w:pPr>
               <w:pStyle w:val="Normal"/>
-              <w:jc w:val="right"/>
+              <w:jc w:val="center"/>
               <w:pBdr>
                 <w:bottom w:val="none" w:sz="0" w:space="0" w:color="000000"/>
                 <w:top w:val="none" w:sz="0" w:space="0" w:color="000000"/>
@@ -26872,7 +26872,7 @@
           <w:p>
             <w:pPr>
               <w:pStyle w:val="Normal"/>
-              <w:jc w:val="left"/>
+              <w:jc w:val="center"/>
               <w:pBdr>
                 <w:bottom w:val="none" w:sz="0" w:space="0" w:color="000000"/>
                 <w:top w:val="none" w:sz="0" w:space="0" w:color="000000"/>
@@ -26916,7 +26916,7 @@
           <w:p>
             <w:pPr>
               <w:pStyle w:val="Normal"/>
-              <w:jc w:val="left"/>
+              <w:jc w:val="center"/>
               <w:pBdr>
                 <w:bottom w:val="none" w:sz="0" w:space="0" w:color="000000"/>
                 <w:top w:val="none" w:sz="0" w:space="0" w:color="000000"/>
@@ -26960,7 +26960,7 @@
           <w:p>
             <w:pPr>
               <w:pStyle w:val="Normal"/>
-              <w:jc w:val="left"/>
+              <w:jc w:val="center"/>
               <w:pBdr>
                 <w:bottom w:val="none" w:sz="0" w:space="0" w:color="000000"/>
                 <w:top w:val="none" w:sz="0" w:space="0" w:color="000000"/>
@@ -27004,7 +27004,7 @@
           <w:p>
             <w:pPr>
               <w:pStyle w:val="Normal"/>
-              <w:jc w:val="left"/>
+              <w:jc w:val="center"/>
               <w:pBdr>
                 <w:bottom w:val="none" w:sz="0" w:space="0" w:color="000000"/>
                 <w:top w:val="none" w:sz="0" w:space="0" w:color="000000"/>
@@ -27048,7 +27048,7 @@
           <w:p>
             <w:pPr>
               <w:pStyle w:val="Normal"/>
-              <w:jc w:val="left"/>
+              <w:jc w:val="center"/>
               <w:pBdr>
                 <w:bottom w:val="none" w:sz="0" w:space="0" w:color="000000"/>
                 <w:top w:val="none" w:sz="0" w:space="0" w:color="000000"/>
@@ -27092,7 +27092,7 @@
           <w:p>
             <w:pPr>
               <w:pStyle w:val="Normal"/>
-              <w:jc w:val="left"/>
+              <w:jc w:val="center"/>
               <w:pBdr>
                 <w:bottom w:val="none" w:sz="0" w:space="0" w:color="000000"/>
                 <w:top w:val="none" w:sz="0" w:space="0" w:color="000000"/>
@@ -27142,7 +27142,7 @@
           <w:p>
             <w:pPr>
               <w:pStyle w:val="Normal"/>
-              <w:jc w:val="left"/>
+              <w:jc w:val="center"/>
               <w:pBdr>
                 <w:bottom w:val="none" w:sz="0" w:space="0" w:color="000000"/>
                 <w:top w:val="none" w:sz="0" w:space="0" w:color="000000"/>
@@ -27186,7 +27186,7 @@
           <w:p>
             <w:pPr>
               <w:pStyle w:val="Normal"/>
-              <w:jc w:val="left"/>
+              <w:jc w:val="center"/>
               <w:pBdr>
                 <w:bottom w:val="none" w:sz="0" w:space="0" w:color="000000"/>
                 <w:top w:val="none" w:sz="0" w:space="0" w:color="000000"/>
@@ -27230,7 +27230,7 @@
           <w:p>
             <w:pPr>
               <w:pStyle w:val="Normal"/>
-              <w:jc w:val="right"/>
+              <w:jc w:val="center"/>
               <w:pBdr>
                 <w:bottom w:val="none" w:sz="0" w:space="0" w:color="000000"/>
                 <w:top w:val="none" w:sz="0" w:space="0" w:color="000000"/>
@@ -27274,7 +27274,7 @@
           <w:p>
             <w:pPr>
               <w:pStyle w:val="Normal"/>
-              <w:jc w:val="right"/>
+              <w:jc w:val="center"/>
               <w:pBdr>
                 <w:bottom w:val="none" w:sz="0" w:space="0" w:color="000000"/>
                 <w:top w:val="none" w:sz="0" w:space="0" w:color="000000"/>
@@ -27318,7 +27318,7 @@
           <w:p>
             <w:pPr>
               <w:pStyle w:val="Normal"/>
-              <w:jc w:val="left"/>
+              <w:jc w:val="center"/>
               <w:pBdr>
                 <w:bottom w:val="none" w:sz="0" w:space="0" w:color="000000"/>
                 <w:top w:val="none" w:sz="0" w:space="0" w:color="000000"/>
@@ -27362,7 +27362,7 @@
           <w:p>
             <w:pPr>
               <w:pStyle w:val="Normal"/>
-              <w:jc w:val="left"/>
+              <w:jc w:val="center"/>
               <w:pBdr>
                 <w:bottom w:val="none" w:sz="0" w:space="0" w:color="000000"/>
                 <w:top w:val="none" w:sz="0" w:space="0" w:color="000000"/>
@@ -27406,7 +27406,7 @@
           <w:p>
             <w:pPr>
               <w:pStyle w:val="Normal"/>
-              <w:jc w:val="left"/>
+              <w:jc w:val="center"/>
               <w:pBdr>
                 <w:bottom w:val="none" w:sz="0" w:space="0" w:color="000000"/>
                 <w:top w:val="none" w:sz="0" w:space="0" w:color="000000"/>
@@ -27450,7 +27450,7 @@
           <w:p>
             <w:pPr>
               <w:pStyle w:val="Normal"/>
-              <w:jc w:val="left"/>
+              <w:jc w:val="center"/>
               <w:pBdr>
                 <w:bottom w:val="none" w:sz="0" w:space="0" w:color="000000"/>
                 <w:top w:val="none" w:sz="0" w:space="0" w:color="000000"/>
@@ -27494,7 +27494,7 @@
           <w:p>
             <w:pPr>
               <w:pStyle w:val="Normal"/>
-              <w:jc w:val="left"/>
+              <w:jc w:val="center"/>
               <w:pBdr>
                 <w:bottom w:val="none" w:sz="0" w:space="0" w:color="000000"/>
                 <w:top w:val="none" w:sz="0" w:space="0" w:color="000000"/>
@@ -27538,7 +27538,7 @@
           <w:p>
             <w:pPr>
               <w:pStyle w:val="Normal"/>
-              <w:jc w:val="left"/>
+              <w:jc w:val="center"/>
               <w:pBdr>
                 <w:bottom w:val="none" w:sz="0" w:space="0" w:color="000000"/>
                 <w:top w:val="none" w:sz="0" w:space="0" w:color="000000"/>
@@ -27588,7 +27588,7 @@
           <w:p>
             <w:pPr>
               <w:pStyle w:val="Normal"/>
-              <w:jc w:val="left"/>
+              <w:jc w:val="center"/>
               <w:pBdr>
                 <w:bottom w:val="none" w:sz="0" w:space="0" w:color="000000"/>
                 <w:top w:val="none" w:sz="0" w:space="0" w:color="000000"/>
@@ -27632,7 +27632,7 @@
           <w:p>
             <w:pPr>
               <w:pStyle w:val="Normal"/>
-              <w:jc w:val="left"/>
+              <w:jc w:val="center"/>
               <w:pBdr>
                 <w:bottom w:val="none" w:sz="0" w:space="0" w:color="000000"/>
                 <w:top w:val="none" w:sz="0" w:space="0" w:color="000000"/>
@@ -27676,7 +27676,7 @@
           <w:p>
             <w:pPr>
               <w:pStyle w:val="Normal"/>
-              <w:jc w:val="right"/>
+              <w:jc w:val="center"/>
               <w:pBdr>
                 <w:bottom w:val="none" w:sz="0" w:space="0" w:color="000000"/>
                 <w:top w:val="none" w:sz="0" w:space="0" w:color="000000"/>
@@ -27720,7 +27720,7 @@
           <w:p>
             <w:pPr>
               <w:pStyle w:val="Normal"/>
-              <w:jc w:val="right"/>
+              <w:jc w:val="center"/>
               <w:pBdr>
                 <w:bottom w:val="none" w:sz="0" w:space="0" w:color="000000"/>
                 <w:top w:val="none" w:sz="0" w:space="0" w:color="000000"/>
@@ -27764,7 +27764,7 @@
           <w:p>
             <w:pPr>
               <w:pStyle w:val="Normal"/>
-              <w:jc w:val="left"/>
+              <w:jc w:val="center"/>
               <w:pBdr>
                 <w:bottom w:val="none" w:sz="0" w:space="0" w:color="000000"/>
                 <w:top w:val="none" w:sz="0" w:space="0" w:color="000000"/>
@@ -27808,7 +27808,7 @@
           <w:p>
             <w:pPr>
               <w:pStyle w:val="Normal"/>
-              <w:jc w:val="left"/>
+              <w:jc w:val="center"/>
               <w:pBdr>
                 <w:bottom w:val="none" w:sz="0" w:space="0" w:color="000000"/>
                 <w:top w:val="none" w:sz="0" w:space="0" w:color="000000"/>
@@ -27852,7 +27852,7 @@
           <w:p>
             <w:pPr>
               <w:pStyle w:val="Normal"/>
-              <w:jc w:val="left"/>
+              <w:jc w:val="center"/>
               <w:pBdr>
                 <w:bottom w:val="none" w:sz="0" w:space="0" w:color="000000"/>
                 <w:top w:val="none" w:sz="0" w:space="0" w:color="000000"/>
@@ -27896,7 +27896,7 @@
           <w:p>
             <w:pPr>
               <w:pStyle w:val="Normal"/>
-              <w:jc w:val="left"/>
+              <w:jc w:val="center"/>
               <w:pBdr>
                 <w:bottom w:val="none" w:sz="0" w:space="0" w:color="000000"/>
                 <w:top w:val="none" w:sz="0" w:space="0" w:color="000000"/>
@@ -27940,7 +27940,7 @@
           <w:p>
             <w:pPr>
               <w:pStyle w:val="Normal"/>
-              <w:jc w:val="left"/>
+              <w:jc w:val="center"/>
               <w:pBdr>
                 <w:bottom w:val="none" w:sz="0" w:space="0" w:color="000000"/>
                 <w:top w:val="none" w:sz="0" w:space="0" w:color="000000"/>
@@ -27984,7 +27984,7 @@
           <w:p>
             <w:pPr>
               <w:pStyle w:val="Normal"/>
-              <w:jc w:val="left"/>
+              <w:jc w:val="center"/>
               <w:pBdr>
                 <w:bottom w:val="none" w:sz="0" w:space="0" w:color="000000"/>
                 <w:top w:val="none" w:sz="0" w:space="0" w:color="000000"/>
@@ -28034,7 +28034,7 @@
           <w:p>
             <w:pPr>
               <w:pStyle w:val="Normal"/>
-              <w:jc w:val="left"/>
+              <w:jc w:val="center"/>
               <w:pBdr>
                 <w:bottom w:val="none" w:sz="0" w:space="0" w:color="000000"/>
                 <w:top w:val="none" w:sz="0" w:space="0" w:color="000000"/>
@@ -28078,7 +28078,7 @@
           <w:p>
             <w:pPr>
               <w:pStyle w:val="Normal"/>
-              <w:jc w:val="left"/>
+              <w:jc w:val="center"/>
               <w:pBdr>
                 <w:bottom w:val="none" w:sz="0" w:space="0" w:color="000000"/>
                 <w:top w:val="none" w:sz="0" w:space="0" w:color="000000"/>
@@ -28122,7 +28122,7 @@
           <w:p>
             <w:pPr>
               <w:pStyle w:val="Normal"/>
-              <w:jc w:val="right"/>
+              <w:jc w:val="center"/>
               <w:pBdr>
                 <w:bottom w:val="none" w:sz="0" w:space="0" w:color="000000"/>
                 <w:top w:val="none" w:sz="0" w:space="0" w:color="000000"/>
@@ -28166,7 +28166,7 @@
           <w:p>
             <w:pPr>
               <w:pStyle w:val="Normal"/>
-              <w:jc w:val="right"/>
+              <w:jc w:val="center"/>
               <w:pBdr>
                 <w:bottom w:val="none" w:sz="0" w:space="0" w:color="000000"/>
                 <w:top w:val="none" w:sz="0" w:space="0" w:color="000000"/>
@@ -28210,7 +28210,7 @@
           <w:p>
             <w:pPr>
               <w:pStyle w:val="Normal"/>
-              <w:jc w:val="left"/>
+              <w:jc w:val="center"/>
               <w:pBdr>
                 <w:bottom w:val="none" w:sz="0" w:space="0" w:color="000000"/>
                 <w:top w:val="none" w:sz="0" w:space="0" w:color="000000"/>
@@ -28254,7 +28254,7 @@
           <w:p>
             <w:pPr>
               <w:pStyle w:val="Normal"/>
-              <w:jc w:val="left"/>
+              <w:jc w:val="center"/>
               <w:pBdr>
                 <w:bottom w:val="none" w:sz="0" w:space="0" w:color="000000"/>
                 <w:top w:val="none" w:sz="0" w:space="0" w:color="000000"/>
@@ -28298,7 +28298,7 @@
           <w:p>
             <w:pPr>
               <w:pStyle w:val="Normal"/>
-              <w:jc w:val="left"/>
+              <w:jc w:val="center"/>
               <w:pBdr>
                 <w:bottom w:val="none" w:sz="0" w:space="0" w:color="000000"/>
                 <w:top w:val="none" w:sz="0" w:space="0" w:color="000000"/>
@@ -28342,7 +28342,7 @@
           <w:p>
             <w:pPr>
               <w:pStyle w:val="Normal"/>
-              <w:jc w:val="left"/>
+              <w:jc w:val="center"/>
               <w:pBdr>
                 <w:bottom w:val="none" w:sz="0" w:space="0" w:color="000000"/>
                 <w:top w:val="none" w:sz="0" w:space="0" w:color="000000"/>
@@ -28386,7 +28386,7 @@
           <w:p>
             <w:pPr>
               <w:pStyle w:val="Normal"/>
-              <w:jc w:val="left"/>
+              <w:jc w:val="center"/>
               <w:pBdr>
                 <w:bottom w:val="none" w:sz="0" w:space="0" w:color="000000"/>
                 <w:top w:val="none" w:sz="0" w:space="0" w:color="000000"/>
@@ -28430,7 +28430,7 @@
           <w:p>
             <w:pPr>
               <w:pStyle w:val="Normal"/>
-              <w:jc w:val="left"/>
+              <w:jc w:val="center"/>
               <w:pBdr>
                 <w:bottom w:val="none" w:sz="0" w:space="0" w:color="000000"/>
                 <w:top w:val="none" w:sz="0" w:space="0" w:color="000000"/>
@@ -28480,7 +28480,7 @@
           <w:p>
             <w:pPr>
               <w:pStyle w:val="Normal"/>
-              <w:jc w:val="left"/>
+              <w:jc w:val="center"/>
               <w:pBdr>
                 <w:bottom w:val="none" w:sz="0" w:space="0" w:color="000000"/>
                 <w:top w:val="none" w:sz="0" w:space="0" w:color="000000"/>
@@ -28524,7 +28524,7 @@
           <w:p>
             <w:pPr>
               <w:pStyle w:val="Normal"/>
-              <w:jc w:val="left"/>
+              <w:jc w:val="center"/>
               <w:pBdr>
                 <w:bottom w:val="none" w:sz="0" w:space="0" w:color="000000"/>
                 <w:top w:val="none" w:sz="0" w:space="0" w:color="000000"/>
@@ -28568,7 +28568,7 @@
           <w:p>
             <w:pPr>
               <w:pStyle w:val="Normal"/>
-              <w:jc w:val="right"/>
+              <w:jc w:val="center"/>
               <w:pBdr>
                 <w:bottom w:val="none" w:sz="0" w:space="0" w:color="000000"/>
                 <w:top w:val="none" w:sz="0" w:space="0" w:color="000000"/>
@@ -28612,7 +28612,7 @@
           <w:p>
             <w:pPr>
               <w:pStyle w:val="Normal"/>
-              <w:jc w:val="right"/>
+              <w:jc w:val="center"/>
               <w:pBdr>
                 <w:bottom w:val="none" w:sz="0" w:space="0" w:color="000000"/>
                 <w:top w:val="none" w:sz="0" w:space="0" w:color="000000"/>
@@ -28656,7 +28656,7 @@
           <w:p>
             <w:pPr>
               <w:pStyle w:val="Normal"/>
-              <w:jc w:val="left"/>
+              <w:jc w:val="center"/>
               <w:pBdr>
                 <w:bottom w:val="none" w:sz="0" w:space="0" w:color="000000"/>
                 <w:top w:val="none" w:sz="0" w:space="0" w:color="000000"/>
@@ -28700,7 +28700,7 @@
           <w:p>
             <w:pPr>
               <w:pStyle w:val="Normal"/>
-              <w:jc w:val="left"/>
+              <w:jc w:val="center"/>
               <w:pBdr>
                 <w:bottom w:val="none" w:sz="0" w:space="0" w:color="000000"/>
                 <w:top w:val="none" w:sz="0" w:space="0" w:color="000000"/>
@@ -28744,7 +28744,7 @@
           <w:p>
             <w:pPr>
               <w:pStyle w:val="Normal"/>
-              <w:jc w:val="left"/>
+              <w:jc w:val="center"/>
               <w:pBdr>
                 <w:bottom w:val="none" w:sz="0" w:space="0" w:color="000000"/>
                 <w:top w:val="none" w:sz="0" w:space="0" w:color="000000"/>
@@ -28788,7 +28788,7 @@
           <w:p>
             <w:pPr>
               <w:pStyle w:val="Normal"/>
-              <w:jc w:val="left"/>
+              <w:jc w:val="center"/>
               <w:pBdr>
                 <w:bottom w:val="none" w:sz="0" w:space="0" w:color="000000"/>
                 <w:top w:val="none" w:sz="0" w:space="0" w:color="000000"/>
@@ -28832,7 +28832,7 @@
           <w:p>
             <w:pPr>
               <w:pStyle w:val="Normal"/>
-              <w:jc w:val="left"/>
+              <w:jc w:val="center"/>
               <w:pBdr>
                 <w:bottom w:val="none" w:sz="0" w:space="0" w:color="000000"/>
                 <w:top w:val="none" w:sz="0" w:space="0" w:color="000000"/>
@@ -28876,7 +28876,7 @@
           <w:p>
             <w:pPr>
               <w:pStyle w:val="Normal"/>
-              <w:jc w:val="left"/>
+              <w:jc w:val="center"/>
               <w:pBdr>
                 <w:bottom w:val="none" w:sz="0" w:space="0" w:color="000000"/>
                 <w:top w:val="none" w:sz="0" w:space="0" w:color="000000"/>
@@ -28926,7 +28926,7 @@
           <w:p>
             <w:pPr>
               <w:pStyle w:val="Normal"/>
-              <w:jc w:val="left"/>
+              <w:jc w:val="center"/>
               <w:pBdr>
                 <w:bottom w:val="none" w:sz="0" w:space="0" w:color="000000"/>
                 <w:top w:val="none" w:sz="0" w:space="0" w:color="000000"/>
@@ -28970,7 +28970,7 @@
           <w:p>
             <w:pPr>
               <w:pStyle w:val="Normal"/>
-              <w:jc w:val="left"/>
+              <w:jc w:val="center"/>
               <w:pBdr>
                 <w:bottom w:val="none" w:sz="0" w:space="0" w:color="000000"/>
                 <w:top w:val="none" w:sz="0" w:space="0" w:color="000000"/>
@@ -29014,7 +29014,7 @@
           <w:p>
             <w:pPr>
               <w:pStyle w:val="Normal"/>
-              <w:jc w:val="right"/>
+              <w:jc w:val="center"/>
               <w:pBdr>
                 <w:bottom w:val="none" w:sz="0" w:space="0" w:color="000000"/>
                 <w:top w:val="none" w:sz="0" w:space="0" w:color="000000"/>
@@ -29058,7 +29058,7 @@
           <w:p>
             <w:pPr>
               <w:pStyle w:val="Normal"/>
-              <w:jc w:val="right"/>
+              <w:jc w:val="center"/>
               <w:pBdr>
                 <w:bottom w:val="none" w:sz="0" w:space="0" w:color="000000"/>
                 <w:top w:val="none" w:sz="0" w:space="0" w:color="000000"/>
@@ -29102,7 +29102,7 @@
           <w:p>
             <w:pPr>
               <w:pStyle w:val="Normal"/>
-              <w:jc w:val="left"/>
+              <w:jc w:val="center"/>
               <w:pBdr>
                 <w:bottom w:val="none" w:sz="0" w:space="0" w:color="000000"/>
                 <w:top w:val="none" w:sz="0" w:space="0" w:color="000000"/>
@@ -29146,7 +29146,7 @@
           <w:p>
             <w:pPr>
               <w:pStyle w:val="Normal"/>
-              <w:jc w:val="left"/>
+              <w:jc w:val="center"/>
               <w:pBdr>
                 <w:bottom w:val="none" w:sz="0" w:space="0" w:color="000000"/>
                 <w:top w:val="none" w:sz="0" w:space="0" w:color="000000"/>
@@ -29190,7 +29190,7 @@
           <w:p>
             <w:pPr>
               <w:pStyle w:val="Normal"/>
-              <w:jc w:val="left"/>
+              <w:jc w:val="center"/>
               <w:pBdr>
                 <w:bottom w:val="none" w:sz="0" w:space="0" w:color="000000"/>
                 <w:top w:val="none" w:sz="0" w:space="0" w:color="000000"/>
@@ -29234,7 +29234,7 @@
           <w:p>
             <w:pPr>
               <w:pStyle w:val="Normal"/>
-              <w:jc w:val="left"/>
+              <w:jc w:val="center"/>
               <w:pBdr>
                 <w:bottom w:val="none" w:sz="0" w:space="0" w:color="000000"/>
                 <w:top w:val="none" w:sz="0" w:space="0" w:color="000000"/>
@@ -29278,7 +29278,7 @@
           <w:p>
             <w:pPr>
               <w:pStyle w:val="Normal"/>
-              <w:jc w:val="left"/>
+              <w:jc w:val="center"/>
               <w:pBdr>
                 <w:bottom w:val="none" w:sz="0" w:space="0" w:color="000000"/>
                 <w:top w:val="none" w:sz="0" w:space="0" w:color="000000"/>
@@ -29322,7 +29322,7 @@
           <w:p>
             <w:pPr>
               <w:pStyle w:val="Normal"/>
-              <w:jc w:val="left"/>
+              <w:jc w:val="center"/>
               <w:pBdr>
                 <w:bottom w:val="none" w:sz="0" w:space="0" w:color="000000"/>
                 <w:top w:val="none" w:sz="0" w:space="0" w:color="000000"/>
@@ -29372,7 +29372,7 @@
           <w:p>
             <w:pPr>
               <w:pStyle w:val="Normal"/>
-              <w:jc w:val="left"/>
+              <w:jc w:val="center"/>
               <w:pBdr>
                 <w:bottom w:val="none" w:sz="0" w:space="0" w:color="000000"/>
                 <w:top w:val="none" w:sz="0" w:space="0" w:color="000000"/>
@@ -29416,7 +29416,7 @@
           <w:p>
             <w:pPr>
               <w:pStyle w:val="Normal"/>
-              <w:jc w:val="left"/>
+              <w:jc w:val="center"/>
               <w:pBdr>
                 <w:bottom w:val="none" w:sz="0" w:space="0" w:color="000000"/>
                 <w:top w:val="none" w:sz="0" w:space="0" w:color="000000"/>
@@ -29460,7 +29460,7 @@
           <w:p>
             <w:pPr>
               <w:pStyle w:val="Normal"/>
-              <w:jc w:val="right"/>
+              <w:jc w:val="center"/>
               <w:pBdr>
                 <w:bottom w:val="none" w:sz="0" w:space="0" w:color="000000"/>
                 <w:top w:val="none" w:sz="0" w:space="0" w:color="000000"/>
@@ -29504,7 +29504,7 @@
           <w:p>
             <w:pPr>
               <w:pStyle w:val="Normal"/>
-              <w:jc w:val="right"/>
+              <w:jc w:val="center"/>
               <w:pBdr>
                 <w:bottom w:val="none" w:sz="0" w:space="0" w:color="000000"/>
                 <w:top w:val="none" w:sz="0" w:space="0" w:color="000000"/>
@@ -29548,7 +29548,7 @@
           <w:p>
             <w:pPr>
               <w:pStyle w:val="Normal"/>
-              <w:jc w:val="left"/>
+              <w:jc w:val="center"/>
               <w:pBdr>
                 <w:bottom w:val="none" w:sz="0" w:space="0" w:color="000000"/>
                 <w:top w:val="none" w:sz="0" w:space="0" w:color="000000"/>
@@ -29592,7 +29592,7 @@
           <w:p>
             <w:pPr>
               <w:pStyle w:val="Normal"/>
-              <w:jc w:val="left"/>
+              <w:jc w:val="center"/>
               <w:pBdr>
                 <w:bottom w:val="none" w:sz="0" w:space="0" w:color="000000"/>
                 <w:top w:val="none" w:sz="0" w:space="0" w:color="000000"/>
@@ -29636,7 +29636,7 @@
           <w:p>
             <w:pPr>
               <w:pStyle w:val="Normal"/>
-              <w:jc w:val="left"/>
+              <w:jc w:val="center"/>
               <w:pBdr>
                 <w:bottom w:val="none" w:sz="0" w:space="0" w:color="000000"/>
                 <w:top w:val="none" w:sz="0" w:space="0" w:color="000000"/>
@@ -29680,7 +29680,7 @@
           <w:p>
             <w:pPr>
               <w:pStyle w:val="Normal"/>
-              <w:jc w:val="left"/>
+              <w:jc w:val="center"/>
               <w:pBdr>
                 <w:bottom w:val="none" w:sz="0" w:space="0" w:color="000000"/>
                 <w:top w:val="none" w:sz="0" w:space="0" w:color="000000"/>
@@ -29724,7 +29724,7 @@
           <w:p>
             <w:pPr>
               <w:pStyle w:val="Normal"/>
-              <w:jc w:val="left"/>
+              <w:jc w:val="center"/>
               <w:pBdr>
                 <w:bottom w:val="none" w:sz="0" w:space="0" w:color="000000"/>
                 <w:top w:val="none" w:sz="0" w:space="0" w:color="000000"/>
@@ -29768,7 +29768,7 @@
           <w:p>
             <w:pPr>
               <w:pStyle w:val="Normal"/>
-              <w:jc w:val="left"/>
+              <w:jc w:val="center"/>
               <w:pBdr>
                 <w:bottom w:val="none" w:sz="0" w:space="0" w:color="000000"/>
                 <w:top w:val="none" w:sz="0" w:space="0" w:color="000000"/>
@@ -29818,7 +29818,7 @@
           <w:p>
             <w:pPr>
               <w:pStyle w:val="Normal"/>
-              <w:jc w:val="left"/>
+              <w:jc w:val="center"/>
               <w:pBdr>
                 <w:bottom w:val="none" w:sz="0" w:space="0" w:color="000000"/>
                 <w:top w:val="none" w:sz="0" w:space="0" w:color="000000"/>
@@ -29862,7 +29862,7 @@
           <w:p>
             <w:pPr>
               <w:pStyle w:val="Normal"/>
-              <w:jc w:val="left"/>
+              <w:jc w:val="center"/>
               <w:pBdr>
                 <w:bottom w:val="none" w:sz="0" w:space="0" w:color="000000"/>
                 <w:top w:val="none" w:sz="0" w:space="0" w:color="000000"/>
@@ -29906,7 +29906,7 @@
           <w:p>
             <w:pPr>
               <w:pStyle w:val="Normal"/>
-              <w:jc w:val="right"/>
+              <w:jc w:val="center"/>
               <w:pBdr>
                 <w:bottom w:val="none" w:sz="0" w:space="0" w:color="000000"/>
                 <w:top w:val="none" w:sz="0" w:space="0" w:color="000000"/>
@@ -29950,7 +29950,7 @@
           <w:p>
             <w:pPr>
               <w:pStyle w:val="Normal"/>
-              <w:jc w:val="right"/>
+              <w:jc w:val="center"/>
               <w:pBdr>
                 <w:bottom w:val="none" w:sz="0" w:space="0" w:color="000000"/>
                 <w:top w:val="none" w:sz="0" w:space="0" w:color="000000"/>
@@ -29994,7 +29994,7 @@
           <w:p>
             <w:pPr>
               <w:pStyle w:val="Normal"/>
-              <w:jc w:val="left"/>
+              <w:jc w:val="center"/>
               <w:pBdr>
                 <w:bottom w:val="none" w:sz="0" w:space="0" w:color="000000"/>
                 <w:top w:val="none" w:sz="0" w:space="0" w:color="000000"/>
@@ -30038,7 +30038,7 @@
           <w:p>
             <w:pPr>
               <w:pStyle w:val="Normal"/>
-              <w:jc w:val="left"/>
+              <w:jc w:val="center"/>
               <w:pBdr>
                 <w:bottom w:val="none" w:sz="0" w:space="0" w:color="000000"/>
                 <w:top w:val="none" w:sz="0" w:space="0" w:color="000000"/>
@@ -30082,7 +30082,7 @@
           <w:p>
             <w:pPr>
               <w:pStyle w:val="Normal"/>
-              <w:jc w:val="left"/>
+              <w:jc w:val="center"/>
               <w:pBdr>
                 <w:bottom w:val="none" w:sz="0" w:space="0" w:color="000000"/>
                 <w:top w:val="none" w:sz="0" w:space="0" w:color="000000"/>
@@ -30126,7 +30126,7 @@
           <w:p>
             <w:pPr>
               <w:pStyle w:val="Normal"/>
-              <w:jc w:val="left"/>
+              <w:jc w:val="center"/>
               <w:pBdr>
                 <w:bottom w:val="none" w:sz="0" w:space="0" w:color="000000"/>
                 <w:top w:val="none" w:sz="0" w:space="0" w:color="000000"/>
@@ -30170,7 +30170,7 @@
           <w:p>
             <w:pPr>
               <w:pStyle w:val="Normal"/>
-              <w:jc w:val="left"/>
+              <w:jc w:val="center"/>
               <w:pBdr>
                 <w:bottom w:val="none" w:sz="0" w:space="0" w:color="000000"/>
                 <w:top w:val="none" w:sz="0" w:space="0" w:color="000000"/>
@@ -30214,7 +30214,7 @@
           <w:p>
             <w:pPr>
               <w:pStyle w:val="Normal"/>
-              <w:jc w:val="left"/>
+              <w:jc w:val="center"/>
               <w:pBdr>
                 <w:bottom w:val="none" w:sz="0" w:space="0" w:color="000000"/>
                 <w:top w:val="none" w:sz="0" w:space="0" w:color="000000"/>
@@ -30264,7 +30264,7 @@
           <w:p>
             <w:pPr>
               <w:pStyle w:val="Normal"/>
-              <w:jc w:val="left"/>
+              <w:jc w:val="center"/>
               <w:pBdr>
                 <w:bottom w:val="none" w:sz="0" w:space="0" w:color="000000"/>
                 <w:top w:val="none" w:sz="0" w:space="0" w:color="000000"/>
@@ -30308,7 +30308,7 @@
           <w:p>
             <w:pPr>
               <w:pStyle w:val="Normal"/>
-              <w:jc w:val="left"/>
+              <w:jc w:val="center"/>
               <w:pBdr>
                 <w:bottom w:val="none" w:sz="0" w:space="0" w:color="000000"/>
                 <w:top w:val="none" w:sz="0" w:space="0" w:color="000000"/>
@@ -30352,7 +30352,7 @@
           <w:p>
             <w:pPr>
               <w:pStyle w:val="Normal"/>
-              <w:jc w:val="right"/>
+              <w:jc w:val="center"/>
               <w:pBdr>
                 <w:bottom w:val="none" w:sz="0" w:space="0" w:color="000000"/>
                 <w:top w:val="none" w:sz="0" w:space="0" w:color="000000"/>
@@ -30396,7 +30396,7 @@
           <w:p>
             <w:pPr>
               <w:pStyle w:val="Normal"/>
-              <w:jc w:val="right"/>
+              <w:jc w:val="center"/>
               <w:pBdr>
                 <w:bottom w:val="none" w:sz="0" w:space="0" w:color="000000"/>
                 <w:top w:val="none" w:sz="0" w:space="0" w:color="000000"/>
@@ -30440,7 +30440,7 @@
           <w:p>
             <w:pPr>
               <w:pStyle w:val="Normal"/>
-              <w:jc w:val="left"/>
+              <w:jc w:val="center"/>
               <w:pBdr>
                 <w:bottom w:val="none" w:sz="0" w:space="0" w:color="000000"/>
                 <w:top w:val="none" w:sz="0" w:space="0" w:color="000000"/>
@@ -30484,7 +30484,7 @@
           <w:p>
             <w:pPr>
               <w:pStyle w:val="Normal"/>
-              <w:jc w:val="left"/>
+              <w:jc w:val="center"/>
               <w:pBdr>
                 <w:bottom w:val="none" w:sz="0" w:space="0" w:color="000000"/>
                 <w:top w:val="none" w:sz="0" w:space="0" w:color="000000"/>
@@ -30528,7 +30528,7 @@
           <w:p>
             <w:pPr>
               <w:pStyle w:val="Normal"/>
-              <w:jc w:val="left"/>
+              <w:jc w:val="center"/>
               <w:pBdr>
                 <w:bottom w:val="none" w:sz="0" w:space="0" w:color="000000"/>
                 <w:top w:val="none" w:sz="0" w:space="0" w:color="000000"/>
@@ -30572,7 +30572,7 @@
           <w:p>
             <w:pPr>
               <w:pStyle w:val="Normal"/>
-              <w:jc w:val="left"/>
+              <w:jc w:val="center"/>
               <w:pBdr>
                 <w:bottom w:val="none" w:sz="0" w:space="0" w:color="000000"/>
                 <w:top w:val="none" w:sz="0" w:space="0" w:color="000000"/>
@@ -30616,7 +30616,7 @@
           <w:p>
             <w:pPr>
               <w:pStyle w:val="Normal"/>
-              <w:jc w:val="left"/>
+              <w:jc w:val="center"/>
               <w:pBdr>
                 <w:bottom w:val="none" w:sz="0" w:space="0" w:color="000000"/>
                 <w:top w:val="none" w:sz="0" w:space="0" w:color="000000"/>
@@ -30660,7 +30660,7 @@
           <w:p>
             <w:pPr>
               <w:pStyle w:val="Normal"/>
-              <w:jc w:val="left"/>
+              <w:jc w:val="center"/>
               <w:pBdr>
                 <w:bottom w:val="none" w:sz="0" w:space="0" w:color="000000"/>
                 <w:top w:val="none" w:sz="0" w:space="0" w:color="000000"/>
@@ -30710,7 +30710,7 @@
           <w:p>
             <w:pPr>
               <w:pStyle w:val="Normal"/>
-              <w:jc w:val="left"/>
+              <w:jc w:val="center"/>
               <w:pBdr>
                 <w:bottom w:val="none" w:sz="0" w:space="0" w:color="000000"/>
                 <w:top w:val="none" w:sz="0" w:space="0" w:color="000000"/>
@@ -30754,7 +30754,7 @@
           <w:p>
             <w:pPr>
               <w:pStyle w:val="Normal"/>
-              <w:jc w:val="left"/>
+              <w:jc w:val="center"/>
               <w:pBdr>
                 <w:bottom w:val="none" w:sz="0" w:space="0" w:color="000000"/>
                 <w:top w:val="none" w:sz="0" w:space="0" w:color="000000"/>
@@ -30798,7 +30798,7 @@
           <w:p>
             <w:pPr>
               <w:pStyle w:val="Normal"/>
-              <w:jc w:val="right"/>
+              <w:jc w:val="center"/>
               <w:pBdr>
                 <w:bottom w:val="none" w:sz="0" w:space="0" w:color="000000"/>
                 <w:top w:val="none" w:sz="0" w:space="0" w:color="000000"/>
@@ -30842,7 +30842,7 @@
           <w:p>
             <w:pPr>
               <w:pStyle w:val="Normal"/>
-              <w:jc w:val="right"/>
+              <w:jc w:val="center"/>
               <w:pBdr>
                 <w:bottom w:val="none" w:sz="0" w:space="0" w:color="000000"/>
                 <w:top w:val="none" w:sz="0" w:space="0" w:color="000000"/>
@@ -30886,7 +30886,7 @@
           <w:p>
             <w:pPr>
               <w:pStyle w:val="Normal"/>
-              <w:jc w:val="left"/>
+              <w:jc w:val="center"/>
               <w:pBdr>
                 <w:bottom w:val="none" w:sz="0" w:space="0" w:color="000000"/>
                 <w:top w:val="none" w:sz="0" w:space="0" w:color="000000"/>
@@ -30930,7 +30930,7 @@
           <w:p>
             <w:pPr>
               <w:pStyle w:val="Normal"/>
-              <w:jc w:val="left"/>
+              <w:jc w:val="center"/>
               <w:pBdr>
                 <w:bottom w:val="none" w:sz="0" w:space="0" w:color="000000"/>
                 <w:top w:val="none" w:sz="0" w:space="0" w:color="000000"/>
@@ -30974,7 +30974,7 @@
           <w:p>
             <w:pPr>
               <w:pStyle w:val="Normal"/>
-              <w:jc w:val="left"/>
+              <w:jc w:val="center"/>
               <w:pBdr>
                 <w:bottom w:val="none" w:sz="0" w:space="0" w:color="000000"/>
                 <w:top w:val="none" w:sz="0" w:space="0" w:color="000000"/>
@@ -31018,7 +31018,7 @@
           <w:p>
             <w:pPr>
               <w:pStyle w:val="Normal"/>
-              <w:jc w:val="left"/>
+              <w:jc w:val="center"/>
               <w:pBdr>
                 <w:bottom w:val="none" w:sz="0" w:space="0" w:color="000000"/>
                 <w:top w:val="none" w:sz="0" w:space="0" w:color="000000"/>
@@ -31062,7 +31062,7 @@
           <w:p>
             <w:pPr>
               <w:pStyle w:val="Normal"/>
-              <w:jc w:val="left"/>
+              <w:jc w:val="center"/>
               <w:pBdr>
                 <w:bottom w:val="none" w:sz="0" w:space="0" w:color="000000"/>
                 <w:top w:val="none" w:sz="0" w:space="0" w:color="000000"/>
@@ -31106,7 +31106,7 @@
           <w:p>
             <w:pPr>
               <w:pStyle w:val="Normal"/>
-              <w:jc w:val="left"/>
+              <w:jc w:val="center"/>
               <w:pBdr>
                 <w:bottom w:val="none" w:sz="0" w:space="0" w:color="000000"/>
                 <w:top w:val="none" w:sz="0" w:space="0" w:color="000000"/>
@@ -31973,7 +31973,7 @@
     <w:name w:val="ConstantTok"/>
     <w:basedOn w:val="VerbatimChar"/>
     <w:rPr>
-      <w:color w:val="8f5902"/>
+      <w:color w:val="000000"/>
       <w:shd w:val="clear" w:fill="f8f8f8"/>
     </w:rPr>
   </w:style>
@@ -31989,9 +31989,8 @@
     <w:name w:val="SpecialCharTok"/>
     <w:basedOn w:val="VerbatimChar"/>
     <w:rPr>
-      <w:color w:val="ce5c00"/>
+      <w:color w:val="000000"/>
       <w:shd w:val="clear" w:fill="f8f8f8"/>
-      <w:b/>
     </w:rPr>
   </w:style>
   <w:style w:type="character" w:customStyle="1" w:styleId="StringTok">
@@ -32076,9 +32075,8 @@
     <w:name w:val="FunctionTok"/>
     <w:basedOn w:val="VerbatimChar"/>
     <w:rPr>
-      <w:color w:val="204a87"/>
+      <w:color w:val="000000"/>
       <w:shd w:val="clear" w:fill="f8f8f8"/>
-      <w:b/>
     </w:rPr>
   </w:style>
   <w:style w:type="character" w:customStyle="1" w:styleId="VariableTok">
@@ -32134,7 +32132,7 @@
     <w:name w:val="AttributeTok"/>
     <w:basedOn w:val="VerbatimChar"/>
     <w:rPr>
-      <w:color w:val="204a87"/>
+      <w:color w:val="c4a000"/>
       <w:shd w:val="clear" w:fill="f8f8f8"/>
     </w:rPr>
   </w:style>

</xml_diff>

<commit_message>
make abundance plots ready as one figure
</commit_message>
<xml_diff>
--- a/manuscript_thev_transcriptome.docx
+++ b/manuscript_thev_transcriptome.docx
@@ -1284,7 +1284,7 @@
           <w:bCs/>
           <w:b/>
         </w:rPr>
-        <w:t xml:space="preserve">Changes in THEV splice junction profile over time</w:t>
+        <w:t xml:space="preserve">Changes in THEV splicing profile over time</w:t>
       </w:r>
       <w:r>
         <w:br/>
@@ -1305,7 +1305,7 @@
         <w:t xml:space="preserve"> </w:t>
       </w:r>
       <w:r>
-        <w:t xml:space="preserve">- a program for statistical analysis of assembled transcriptomes, was used to estimate and normalize expression levels of all transcripts in Fragments Per Kilobase of transcript per Million mapped reads (FPKM) units over time. This revealed DBP - from the E2 region - to be the most significantly expressed at 12 h.p.i, whereas MLP region transcripts were most abundantly expressed at 24 and 72 h.p.i as expected (</w:t>
+        <w:t xml:space="preserve">- a program for statistical analysis of assembled transcriptomes, was used to estimate and normalize expression levels of all transcripts in Fragments Per Kilobase of transcript per Million mapped reads (FPKM) units over time. Very few unique splice junctions, reads, and transcripts were counted at 4 h.p.i; hence, this time point was excluded in this analysis.This analysis revealed DBP - from the E2 region - to be the most significantly expressed at 12 h.p.i, whereas MLP region transcripts were most abundantly expressed at 24 and 72 h.p.i as expected (</w:t>
       </w:r>
       <w:r>
         <w:rPr>
@@ -1331,7 +1331,7 @@
         <w:br/>
       </w:r>
       <w:r>
-        <w:t xml:space="preserve">Secondly, we estimated relative abundances of all splice junctions for each time point, counting as significantly expressed only those with coverage of at least 1% of the total splice junction reads counted at the given time point. Very few unique splice junctions and reads were counted at 4 h.p.i; hence, this time point was excluded in this analysis. At 12 h.p.i,</w:t>
+        <w:t xml:space="preserve">Secondly, we estimated relative abundances of all splice junctions for each time point, counting as significantly expressed only those with coverage of at least 1% of the total splice junction reads counted at the given time point. At 12 h.p.i,</w:t>
       </w:r>
       <w:r>
         <w:t xml:space="preserve"> </w:t>
@@ -1473,7 +1473,16 @@
         <w:t xml:space="preserve">Early Region 1 (E1) transcripts</w:t>
       </w:r>
       <w:r>
-        <w:t xml:space="preserve">. This region in MAdVs is the first transcribed after successful entry of the viral DNA into the nucleus of the host cell. The host transcription machinery is solely responsible for the transcription of this region. After their translation, the E1 proteins in concert with a myriad of host transcription factors activate the other viral promoters</w:t>
+        <w:t xml:space="preserve">. This region in MAdVs is the first transcribed after successful entry of the viral DNA into the nucleus of the host cell albeit at low levels</w:t>
+      </w:r>
+      <w:r>
+        <w:t xml:space="preserve"> </w:t>
+      </w:r>
+      <w:r>
+        <w:t xml:space="preserve">(18)</w:t>
+      </w:r>
+      <w:r>
+        <w:t xml:space="preserve">. The host transcription machinery is solely responsible for the transcription of this region. After their translation, the E1 proteins in concert with a myriad of host transcription factors activate the other viral promoters</w:t>
       </w:r>
       <w:r>
         <w:t xml:space="preserve"> </w:t>
@@ -31238,7 +31247,7 @@
           <w:bCs/>
           <w:b/>
         </w:rPr>
-        <w:t xml:space="preserve">Figure 4 Overview of change in expression of THEV transcripts over time.</w:t>
+        <w:t xml:space="preserve">Figure 4 Changes in splicing and expression profile of THEV over time.</w:t>
       </w:r>
       <w:r>
         <w:t xml:space="preserve"> </w:t>
@@ -31254,11 +31263,23 @@
         <w:t xml:space="preserve"> </w:t>
       </w:r>
       <w:r>
+        <w:t xml:space="preserve">Expression levels of transcripts over time.</w:t>
+      </w:r>
+      <w:r>
+        <w:t xml:space="preserve"> </w:t>
+      </w:r>
+      <w:r>
         <w:rPr>
           <w:bCs/>
           <w:b/>
         </w:rPr>
         <w:t xml:space="preserve">b)</w:t>
+      </w:r>
+      <w:r>
+        <w:t xml:space="preserve"> </w:t>
+      </w:r>
+      <w:r>
+        <w:t xml:space="preserve">Expression levels of transcripts by region over time.</w:t>
       </w:r>
     </w:p>
     <w:p>
@@ -31320,10 +31341,13 @@
           <w:bCs/>
           <w:b/>
         </w:rPr>
-        <w:t xml:space="preserve">Figure 5. a) Relative abundances of splice junctions over time as a proxy of estimating activity levels of THEV promoters</w:t>
-      </w:r>
-      <w:r>
-        <w:t xml:space="preserve">. ## Description here ##########.</w:t>
+        <w:t xml:space="preserve">c)</w:t>
+      </w:r>
+      <w:r>
+        <w:t xml:space="preserve"> </w:t>
+      </w:r>
+      <w:r>
+        <w:t xml:space="preserve">Relative abundances of all splice junctions over time.</w:t>
       </w:r>
       <w:r>
         <w:t xml:space="preserve"> </w:t>
@@ -31333,10 +31357,13 @@
           <w:bCs/>
           <w:b/>
         </w:rPr>
-        <w:t xml:space="preserve">b) Relative abundances of junctions in final transcriptome</w:t>
-      </w:r>
-      <w:r>
-        <w:t xml:space="preserve">. ##Description here #######.</w:t>
+        <w:t xml:space="preserve">d)</w:t>
+      </w:r>
+      <w:r>
+        <w:t xml:space="preserve"> </w:t>
+      </w:r>
+      <w:r>
+        <w:t xml:space="preserve">Relative abundances of junctions in final transcriptome.</w:t>
       </w:r>
     </w:p>
     <w:bookmarkEnd w:id="111"/>

</xml_diff>

<commit_message>
reorganize scripts to make reg-by-reg data  tables
</commit_message>
<xml_diff>
--- a/manuscript_thev_transcriptome.docx
+++ b/manuscript_thev_transcriptome.docx
@@ -1367,7 +1367,7 @@
           <w:bCs/>
           <w:b/>
         </w:rPr>
-        <w:t xml:space="preserve">42.6</w:t>
+        <w:t xml:space="preserve">26.6</w:t>
       </w:r>
       <w:r>
         <w:t xml:space="preserve">% of all junctions. The two most abundant junctions at 12 h.p.i were maintained at 24 h.p.i also as the most significantly expressed. However, the MLP-derived junctions were unsurprisingly the most preponderant overall at this time point, accounting for</w:t>
@@ -1439,7 +1439,7 @@
           <w:bCs/>
           <w:b/>
         </w:rPr>
-        <w:t xml:space="preserve">Figure 5a</w:t>
+        <w:t xml:space="preserve">Figure 4c</w:t>
       </w:r>
       <w:r>
         <w:t xml:space="preserve">). When we limited this analysis to only junctions in the final transcriptome, the relative abundances of the junctions for each region over time was substantially similar to the pattern seen with all the junctions included (</w:t>
@@ -1449,7 +1449,7 @@
           <w:bCs/>
           <w:b/>
         </w:rPr>
-        <w:t xml:space="preserve">Figure 5b</w:t>
+        <w:t xml:space="preserve">Figure 4d</w:t>
       </w:r>
       <w:r>
         <w:t xml:space="preserve">).</w:t>
@@ -1473,7 +1473,7 @@
         <w:t xml:space="preserve">Early Region 1 (E1) transcripts</w:t>
       </w:r>
       <w:r>
-        <w:t xml:space="preserve">. This region in MAdVs is the first transcribed after successful entry of the viral DNA into the nucleus of the host cell albeit at low levels</w:t>
+        <w:t xml:space="preserve">. This region in MAdVs is the first transcribed after successful entry of the viral DNA into the nucleus of the host cell but at low levels</w:t>
       </w:r>
       <w:r>
         <w:t xml:space="preserve"> </w:t>
@@ -1491,7 +1491,17 @@
         <w:t xml:space="preserve">(6)</w:t>
       </w:r>
       <w:r>
-        <w:t xml:space="preserve">. We discovered four novel transcripts in this region with varying protein-coding potential (PCP).</w:t>
+        <w:t xml:space="preserve">. Only two ORFs (ORF1 [sialidase] and Hyd) are predicted in this region; however, we discovered four novel transcripts in this region (</w:t>
+      </w:r>
+      <w:r>
+        <w:rPr>
+          <w:bCs/>
+          <w:b/>
+        </w:rPr>
+        <w:t xml:space="preserve">Figure 5</w:t>
+      </w:r>
+      <w:r>
+        <w:t xml:space="preserve">). The abundance of the transcripts and splice junctions varied over time. The most abundant was #### at #### and</w:t>
       </w:r>
     </w:p>
     <w:p>
@@ -1514,6 +1524,12 @@
       </w:pPr>
       <w:r>
         <w:t xml:space="preserve">Early Region 2A (E2A) transcripts.</w:t>
+      </w:r>
+      <w:r>
+        <w:t xml:space="preserve"> </w:t>
+      </w:r>
+      <w:r>
+        <w:t xml:space="preserve">some with multiple protein-coding potential (PCP)</w:t>
       </w:r>
     </w:p>
     <w:p>
@@ -31366,6 +31382,2437 @@
         <w:t xml:space="preserve">Relative abundances of junctions in final transcriptome.</w:t>
       </w:r>
     </w:p>
+    <w:tbl xmlns:w="http://schemas.openxmlformats.org/wordprocessingml/2006/main" xmlns:r="http://schemas.openxmlformats.org/officeDocument/2006/relationships" xmlns:w14="http://schemas.microsoft.com/office/word/2010/wordml" xmlns:wp="http://schemas.openxmlformats.org/drawingml/2006/wordprocessingDrawing" xmlns:a="http://schemas.openxmlformats.org/drawingml/2006/main" xmlns:pic="http://schemas.openxmlformats.org/drawingml/2006/picture">
+      <w:tblPr>
+        <w:tblLayout w:type="fixed"/>
+        <w:jc w:val="center"/>
+        <w:tblLook w:firstRow="1" w:lastRow="0" w:firstColumn="0" w:lastColumn="0" w:noHBand="0" w:noVBand="1"/>
+      </w:tblPr>
+      <w:tblGrid>
+        <w:gridCol w:w="864"/>
+        <w:gridCol w:w="864"/>
+        <w:gridCol w:w="864"/>
+        <w:gridCol w:w="864"/>
+        <w:gridCol w:w="864"/>
+        <w:gridCol w:w="864"/>
+        <w:gridCol w:w="864"/>
+        <w:gridCol w:w="864"/>
+        <w:gridCol w:w="864"/>
+        <w:gridCol w:w="864"/>
+        <w:gridCol w:w="864"/>
+        <w:gridCol w:w="864"/>
+      </w:tblGrid>
+      <w:tr>
+        <w:trPr>
+          <w:trHeight w:val="360" w:hRule="auto"/>
+          <w:tblHeader/>
+        </w:trPr>
+        header1
+        <w:tc>
+          <w:tcPr>
+            <w:tcBorders>
+              <w:bottom w:val="none" w:sz="0" w:space="0" w:color="000000"/>
+              <w:top w:val="none" w:sz="0" w:space="0" w:color="000000"/>
+              <w:left w:val="none" w:sz="0" w:space="0" w:color="000000"/>
+              <w:right w:val="single" w:sz="12" w:space="0" w:color="BEBEBE"/>
+            </w:tcBorders>
+            <w:shd w:val="clear" w:color="auto" w:fill="CFCFCF"/>
+            <w:tcMar>
+              <w:top w:w="0" w:type="dxa"/>
+              <w:bottom w:w="0" w:type="dxa"/>
+              <w:left w:w="0" w:type="dxa"/>
+              <w:right w:w="0" w:type="dxa"/>
+            </w:tcMar>
+            <w:vAlign w:val="center"/>
+          </w:tcPr>
+          <w:p>
+            <w:pPr>
+              <w:pStyle w:val="Normal"/>
+              <w:jc w:val="center"/>
+              <w:pBdr>
+                <w:bottom w:val="none" w:sz="0" w:space="0" w:color="000000"/>
+                <w:top w:val="none" w:sz="0" w:space="0" w:color="000000"/>
+                <w:left w:val="none" w:sz="0" w:space="0" w:color="000000"/>
+                <w:right w:val="none" w:sz="0" w:space="0" w:color="000000"/>
+              </w:pBdr>
+              <w:spacing w:after="100" w:before="100" w:line="240"/>
+              <w:ind w:left="100" w:right="100" w:firstLine="0" w:firstLineChars="0"/>
+            </w:pPr>
+            <w:r xmlns:w="http://schemas.openxmlformats.org/wordprocessingml/2006/main" xmlns:wp="http://schemas.openxmlformats.org/drawingml/2006/wordprocessingDrawing" xmlns:r="http://schemas.openxmlformats.org/officeDocument/2006/relationships" xmlns:w14="http://schemas.microsoft.com/office/word/2010/wordml">
+              <w:rPr>
+                <w:rFonts w:ascii="Avenir" w:hAnsi="Avenir" w:eastAsia="Avenir" w:cs="Avenir"/>
+                <w:i w:val="false"/>
+                <w:b w:val="true"/>
+                <w:u w:val="none"/>
+                <w:sz w:val="16"/>
+                <w:szCs w:val="16"/>
+                <w:color w:val="000000"/>
+              </w:rPr>
+              <w:t xml:space="preserve"/>
+            </w:r>
+          </w:p>
+        </w:tc>
+        <w:tc>
+          <w:tcPr>
+            <w:gridSpan w:val="4"/>
+            <w:tcBorders>
+              <w:bottom w:val="none" w:sz="0" w:space="0" w:color="000000"/>
+              <w:top w:val="none" w:sz="0" w:space="0" w:color="000000"/>
+              <w:left w:val="single" w:sz="12" w:space="0" w:color="BEBEBE"/>
+              <w:right w:val="none" w:sz="0" w:space="0" w:color="000000"/>
+            </w:tcBorders>
+            <w:shd w:val="clear" w:color="auto" w:fill="CFCFCF"/>
+            <w:tcMar>
+              <w:top w:w="0" w:type="dxa"/>
+              <w:bottom w:w="0" w:type="dxa"/>
+              <w:left w:w="0" w:type="dxa"/>
+              <w:right w:w="0" w:type="dxa"/>
+            </w:tcMar>
+            <w:vAlign w:val="center"/>
+          </w:tcPr>
+          <w:p>
+            <w:pPr>
+              <w:pStyle w:val="Normal"/>
+              <w:jc w:val="center"/>
+              <w:pBdr>
+                <w:bottom w:val="none" w:sz="0" w:space="0" w:color="000000"/>
+                <w:top w:val="none" w:sz="0" w:space="0" w:color="000000"/>
+                <w:left w:val="none" w:sz="0" w:space="0" w:color="000000"/>
+                <w:right w:val="none" w:sz="0" w:space="0" w:color="000000"/>
+              </w:pBdr>
+              <w:spacing w:after="100" w:before="100" w:line="240"/>
+              <w:ind w:left="100" w:right="100" w:firstLine="0" w:firstLineChars="0"/>
+            </w:pPr>
+            <w:r xmlns:w="http://schemas.openxmlformats.org/wordprocessingml/2006/main" xmlns:wp="http://schemas.openxmlformats.org/drawingml/2006/wordprocessingDrawing" xmlns:r="http://schemas.openxmlformats.org/officeDocument/2006/relationships" xmlns:w14="http://schemas.microsoft.com/office/word/2010/wordml">
+              <w:rPr>
+                <w:rFonts w:ascii="Avenir" w:hAnsi="Avenir" w:eastAsia="Avenir" w:cs="Avenir"/>
+                <w:i w:val="false"/>
+                <w:b w:val="true"/>
+                <w:u w:val="none"/>
+                <w:sz w:val="16"/>
+                <w:szCs w:val="16"/>
+                <w:color w:val="000000"/>
+              </w:rPr>
+              <w:t xml:space="preserve">Splice Junction</w:t>
+            </w:r>
+          </w:p>
+        </w:tc>
+        <w:tc>
+          <w:tcPr>
+            <w:tcBorders>
+              <w:bottom w:val="none" w:sz="0" w:space="0" w:color="000000"/>
+              <w:top w:val="none" w:sz="0" w:space="0" w:color="000000"/>
+              <w:left w:val="single" w:sz="12" w:space="0" w:color="BEBEBE"/>
+              <w:right w:val="none" w:sz="0" w:space="0" w:color="000000"/>
+            </w:tcBorders>
+            <w:shd w:val="clear" w:color="auto" w:fill="CFCFCF"/>
+            <w:tcMar>
+              <w:top w:w="0" w:type="dxa"/>
+              <w:bottom w:w="0" w:type="dxa"/>
+              <w:left w:w="0" w:type="dxa"/>
+              <w:right w:w="0" w:type="dxa"/>
+            </w:tcMar>
+            <w:vAlign w:val="center"/>
+          </w:tcPr>
+          <w:p>
+            <w:pPr>
+              <w:pStyle w:val="Normal"/>
+              <w:jc w:val="center"/>
+              <w:pBdr>
+                <w:bottom w:val="none" w:sz="0" w:space="0" w:color="000000"/>
+                <w:top w:val="none" w:sz="0" w:space="0" w:color="000000"/>
+                <w:left w:val="none" w:sz="0" w:space="0" w:color="000000"/>
+                <w:right w:val="none" w:sz="0" w:space="0" w:color="000000"/>
+              </w:pBdr>
+              <w:spacing w:after="100" w:before="100" w:line="240"/>
+              <w:ind w:left="100" w:right="100" w:firstLine="0" w:firstLineChars="0"/>
+            </w:pPr>
+            <w:r xmlns:w="http://schemas.openxmlformats.org/wordprocessingml/2006/main" xmlns:wp="http://schemas.openxmlformats.org/drawingml/2006/wordprocessingDrawing" xmlns:r="http://schemas.openxmlformats.org/officeDocument/2006/relationships" xmlns:w14="http://schemas.microsoft.com/office/word/2010/wordml">
+              <w:rPr>
+                <w:rFonts w:ascii="Avenir" w:hAnsi="Avenir" w:eastAsia="Avenir" w:cs="Avenir"/>
+                <w:i w:val="false"/>
+                <w:b w:val="true"/>
+                <w:u w:val="none"/>
+                <w:sz w:val="16"/>
+                <w:szCs w:val="16"/>
+                <w:color w:val="000000"/>
+              </w:rPr>
+              <w:t xml:space="preserve"/>
+            </w:r>
+          </w:p>
+        </w:tc>
+        <w:tc>
+          <w:tcPr>
+            <w:tcBorders>
+              <w:bottom w:val="none" w:sz="0" w:space="0" w:color="000000"/>
+              <w:top w:val="none" w:sz="0" w:space="0" w:color="000000"/>
+              <w:left w:val="none" w:sz="0" w:space="0" w:color="000000"/>
+              <w:right w:val="single" w:sz="12" w:space="0" w:color="BEBEBE"/>
+            </w:tcBorders>
+            <w:shd w:val="clear" w:color="auto" w:fill="CFCFCF"/>
+            <w:tcMar>
+              <w:top w:w="0" w:type="dxa"/>
+              <w:bottom w:w="0" w:type="dxa"/>
+              <w:left w:w="0" w:type="dxa"/>
+              <w:right w:w="0" w:type="dxa"/>
+            </w:tcMar>
+            <w:vAlign w:val="center"/>
+          </w:tcPr>
+          <w:p>
+            <w:pPr>
+              <w:pStyle w:val="Normal"/>
+              <w:jc w:val="center"/>
+              <w:pBdr>
+                <w:bottom w:val="none" w:sz="0" w:space="0" w:color="000000"/>
+                <w:top w:val="none" w:sz="0" w:space="0" w:color="000000"/>
+                <w:left w:val="none" w:sz="0" w:space="0" w:color="000000"/>
+                <w:right w:val="none" w:sz="0" w:space="0" w:color="000000"/>
+              </w:pBdr>
+              <w:spacing w:after="100" w:before="100" w:line="240"/>
+              <w:ind w:left="100" w:right="100" w:firstLine="0" w:firstLineChars="0"/>
+            </w:pPr>
+            <w:r xmlns:w="http://schemas.openxmlformats.org/wordprocessingml/2006/main" xmlns:wp="http://schemas.openxmlformats.org/drawingml/2006/wordprocessingDrawing" xmlns:r="http://schemas.openxmlformats.org/officeDocument/2006/relationships" xmlns:w14="http://schemas.microsoft.com/office/word/2010/wordml">
+              <w:rPr>
+                <w:rFonts w:ascii="Avenir" w:hAnsi="Avenir" w:eastAsia="Avenir" w:cs="Avenir"/>
+                <w:i w:val="false"/>
+                <w:b w:val="true"/>
+                <w:u w:val="none"/>
+                <w:sz w:val="16"/>
+                <w:szCs w:val="16"/>
+                <w:color w:val="000000"/>
+              </w:rPr>
+              <w:t xml:space="preserve"/>
+            </w:r>
+          </w:p>
+        </w:tc>
+        <w:tc>
+          <w:tcPr>
+            <w:gridSpan w:val="4"/>
+            <w:tcBorders>
+              <w:bottom w:val="none" w:sz="0" w:space="0" w:color="000000"/>
+              <w:top w:val="none" w:sz="0" w:space="0" w:color="000000"/>
+              <w:left w:val="single" w:sz="12" w:space="0" w:color="BEBEBE"/>
+              <w:right w:val="none" w:sz="0" w:space="0" w:color="000000"/>
+            </w:tcBorders>
+            <w:shd w:val="clear" w:color="auto" w:fill="CFCFCF"/>
+            <w:tcMar>
+              <w:top w:w="0" w:type="dxa"/>
+              <w:bottom w:w="0" w:type="dxa"/>
+              <w:left w:w="0" w:type="dxa"/>
+              <w:right w:w="0" w:type="dxa"/>
+            </w:tcMar>
+            <w:vAlign w:val="center"/>
+          </w:tcPr>
+          <w:p>
+            <w:pPr>
+              <w:pStyle w:val="Normal"/>
+              <w:jc w:val="center"/>
+              <w:pBdr>
+                <w:bottom w:val="none" w:sz="0" w:space="0" w:color="000000"/>
+                <w:top w:val="none" w:sz="0" w:space="0" w:color="000000"/>
+                <w:left w:val="none" w:sz="0" w:space="0" w:color="000000"/>
+                <w:right w:val="none" w:sz="0" w:space="0" w:color="000000"/>
+              </w:pBdr>
+              <w:spacing w:after="100" w:before="100" w:line="240"/>
+              <w:ind w:left="100" w:right="100" w:firstLine="0" w:firstLineChars="0"/>
+            </w:pPr>
+            <w:r xmlns:w="http://schemas.openxmlformats.org/wordprocessingml/2006/main" xmlns:wp="http://schemas.openxmlformats.org/drawingml/2006/wordprocessingDrawing" xmlns:r="http://schemas.openxmlformats.org/officeDocument/2006/relationships" xmlns:w14="http://schemas.microsoft.com/office/word/2010/wordml">
+              <w:rPr>
+                <w:rFonts w:ascii="Avenir" w:hAnsi="Avenir" w:eastAsia="Avenir" w:cs="Avenir"/>
+                <w:i w:val="false"/>
+                <w:b w:val="true"/>
+                <w:u w:val="none"/>
+                <w:sz w:val="16"/>
+                <w:szCs w:val="16"/>
+                <w:color w:val="000000"/>
+              </w:rPr>
+              <w:t xml:space="preserve">Junction Reads</w:t>
+            </w:r>
+          </w:p>
+        </w:tc>
+        <w:tc>
+          <w:tcPr>
+            <w:tcBorders>
+              <w:bottom w:val="none" w:sz="0" w:space="0" w:color="000000"/>
+              <w:top w:val="none" w:sz="0" w:space="0" w:color="000000"/>
+              <w:left w:val="single" w:sz="12" w:space="0" w:color="BEBEBE"/>
+              <w:right w:val="none" w:sz="0" w:space="0" w:color="000000"/>
+            </w:tcBorders>
+            <w:shd w:val="clear" w:color="auto" w:fill="CFCFCF"/>
+            <w:tcMar>
+              <w:top w:w="0" w:type="dxa"/>
+              <w:bottom w:w="0" w:type="dxa"/>
+              <w:left w:w="0" w:type="dxa"/>
+              <w:right w:w="0" w:type="dxa"/>
+            </w:tcMar>
+            <w:vAlign w:val="center"/>
+          </w:tcPr>
+          <w:p>
+            <w:pPr>
+              <w:pStyle w:val="Normal"/>
+              <w:jc w:val="center"/>
+              <w:pBdr>
+                <w:bottom w:val="none" w:sz="0" w:space="0" w:color="000000"/>
+                <w:top w:val="none" w:sz="0" w:space="0" w:color="000000"/>
+                <w:left w:val="none" w:sz="0" w:space="0" w:color="000000"/>
+                <w:right w:val="none" w:sz="0" w:space="0" w:color="000000"/>
+              </w:pBdr>
+              <w:spacing w:after="100" w:before="100" w:line="240"/>
+              <w:ind w:left="100" w:right="100" w:firstLine="0" w:firstLineChars="0"/>
+            </w:pPr>
+            <w:r xmlns:w="http://schemas.openxmlformats.org/wordprocessingml/2006/main" xmlns:wp="http://schemas.openxmlformats.org/drawingml/2006/wordprocessingDrawing" xmlns:r="http://schemas.openxmlformats.org/officeDocument/2006/relationships" xmlns:w14="http://schemas.microsoft.com/office/word/2010/wordml">
+              <w:rPr>
+                <w:rFonts w:ascii="Avenir" w:hAnsi="Avenir" w:eastAsia="Avenir" w:cs="Avenir"/>
+                <w:i w:val="false"/>
+                <w:b w:val="true"/>
+                <w:u w:val="none"/>
+                <w:sz w:val="16"/>
+                <w:szCs w:val="16"/>
+                <w:color w:val="000000"/>
+              </w:rPr>
+              <w:t xml:space="preserve"/>
+            </w:r>
+          </w:p>
+        </w:tc>
+      </w:tr>
+      <w:tr>
+        <w:trPr>
+          <w:trHeight w:val="360" w:hRule="auto"/>
+          <w:tblHeader/>
+        </w:trPr>
+        header2
+        <w:tc>
+          <w:tcPr>
+            <w:tcBorders>
+              <w:bottom w:val="none" w:sz="0" w:space="0" w:color="000000"/>
+              <w:top w:val="none" w:sz="0" w:space="0" w:color="000000"/>
+              <w:left w:val="none" w:sz="0" w:space="0" w:color="000000"/>
+              <w:right w:val="single" w:sz="12" w:space="0" w:color="BEBEBE"/>
+            </w:tcBorders>
+            <w:shd w:val="clear" w:color="auto" w:fill="CFCFCF"/>
+            <w:tcMar>
+              <w:top w:w="0" w:type="dxa"/>
+              <w:bottom w:w="0" w:type="dxa"/>
+              <w:left w:w="0" w:type="dxa"/>
+              <w:right w:w="0" w:type="dxa"/>
+            </w:tcMar>
+            <w:vAlign w:val="center"/>
+          </w:tcPr>
+          <w:p>
+            <w:pPr>
+              <w:pStyle w:val="Normal"/>
+              <w:jc w:val="center"/>
+              <w:pBdr>
+                <w:bottom w:val="none" w:sz="0" w:space="0" w:color="000000"/>
+                <w:top w:val="none" w:sz="0" w:space="0" w:color="000000"/>
+                <w:left w:val="none" w:sz="0" w:space="0" w:color="000000"/>
+                <w:right w:val="none" w:sz="0" w:space="0" w:color="000000"/>
+              </w:pBdr>
+              <w:spacing w:after="100" w:before="100" w:line="240"/>
+              <w:ind w:left="100" w:right="100" w:firstLine="0" w:firstLineChars="0"/>
+            </w:pPr>
+            <w:r xmlns:w="http://schemas.openxmlformats.org/wordprocessingml/2006/main" xmlns:wp="http://schemas.openxmlformats.org/drawingml/2006/wordprocessingDrawing" xmlns:r="http://schemas.openxmlformats.org/officeDocument/2006/relationships" xmlns:w14="http://schemas.microsoft.com/office/word/2010/wordml">
+              <w:rPr>
+                <w:rFonts w:ascii="Avenir" w:hAnsi="Avenir" w:eastAsia="Avenir" w:cs="Avenir"/>
+                <w:i w:val="false"/>
+                <w:b w:val="true"/>
+                <w:u w:val="none"/>
+                <w:sz w:val="16"/>
+                <w:szCs w:val="16"/>
+                <w:color w:val="000000"/>
+              </w:rPr>
+              <w:t xml:space="preserve">Transcript ID</w:t>
+            </w:r>
+          </w:p>
+        </w:tc>
+        <w:tc>
+          <w:tcPr>
+            <w:tcBorders>
+              <w:bottom w:val="none" w:sz="0" w:space="0" w:color="000000"/>
+              <w:top w:val="none" w:sz="0" w:space="0" w:color="000000"/>
+              <w:left w:val="single" w:sz="12" w:space="0" w:color="BEBEBE"/>
+              <w:right w:val="none" w:sz="0" w:space="0" w:color="000000"/>
+            </w:tcBorders>
+            <w:shd w:val="clear" w:color="auto" w:fill="CFCFCF"/>
+            <w:tcMar>
+              <w:top w:w="0" w:type="dxa"/>
+              <w:bottom w:w="0" w:type="dxa"/>
+              <w:left w:w="0" w:type="dxa"/>
+              <w:right w:w="0" w:type="dxa"/>
+            </w:tcMar>
+            <w:vAlign w:val="center"/>
+          </w:tcPr>
+          <w:p>
+            <w:pPr>
+              <w:pStyle w:val="Normal"/>
+              <w:jc w:val="center"/>
+              <w:pBdr>
+                <w:bottom w:val="none" w:sz="0" w:space="0" w:color="000000"/>
+                <w:top w:val="none" w:sz="0" w:space="0" w:color="000000"/>
+                <w:left w:val="none" w:sz="0" w:space="0" w:color="000000"/>
+                <w:right w:val="none" w:sz="0" w:space="0" w:color="000000"/>
+              </w:pBdr>
+              <w:spacing w:after="100" w:before="100" w:line="240"/>
+              <w:ind w:left="100" w:right="100" w:firstLine="0" w:firstLineChars="0"/>
+            </w:pPr>
+            <w:r xmlns:w="http://schemas.openxmlformats.org/wordprocessingml/2006/main" xmlns:wp="http://schemas.openxmlformats.org/drawingml/2006/wordprocessingDrawing" xmlns:r="http://schemas.openxmlformats.org/officeDocument/2006/relationships" xmlns:w14="http://schemas.microsoft.com/office/word/2010/wordml">
+              <w:rPr>
+                <w:rFonts w:ascii="Avenir" w:hAnsi="Avenir" w:eastAsia="Avenir" w:cs="Avenir"/>
+                <w:i w:val="false"/>
+                <w:b w:val="true"/>
+                <w:u w:val="none"/>
+                <w:sz w:val="16"/>
+                <w:szCs w:val="16"/>
+                <w:color w:val="000000"/>
+              </w:rPr>
+              <w:t xml:space="preserve">Start</w:t>
+            </w:r>
+          </w:p>
+        </w:tc>
+        <w:tc>
+          <w:tcPr>
+            <w:tcBorders>
+              <w:bottom w:val="none" w:sz="0" w:space="0" w:color="000000"/>
+              <w:top w:val="none" w:sz="0" w:space="0" w:color="000000"/>
+              <w:left w:val="none" w:sz="0" w:space="0" w:color="000000"/>
+              <w:right w:val="none" w:sz="0" w:space="0" w:color="000000"/>
+            </w:tcBorders>
+            <w:shd w:val="clear" w:color="auto" w:fill="CFCFCF"/>
+            <w:tcMar>
+              <w:top w:w="0" w:type="dxa"/>
+              <w:bottom w:w="0" w:type="dxa"/>
+              <w:left w:w="0" w:type="dxa"/>
+              <w:right w:w="0" w:type="dxa"/>
+            </w:tcMar>
+            <w:vAlign w:val="center"/>
+          </w:tcPr>
+          <w:p>
+            <w:pPr>
+              <w:pStyle w:val="Normal"/>
+              <w:jc w:val="center"/>
+              <w:pBdr>
+                <w:bottom w:val="none" w:sz="0" w:space="0" w:color="000000"/>
+                <w:top w:val="none" w:sz="0" w:space="0" w:color="000000"/>
+                <w:left w:val="none" w:sz="0" w:space="0" w:color="000000"/>
+                <w:right w:val="none" w:sz="0" w:space="0" w:color="000000"/>
+              </w:pBdr>
+              <w:spacing w:after="100" w:before="100" w:line="240"/>
+              <w:ind w:left="100" w:right="100" w:firstLine="0" w:firstLineChars="0"/>
+            </w:pPr>
+            <w:r xmlns:w="http://schemas.openxmlformats.org/wordprocessingml/2006/main" xmlns:wp="http://schemas.openxmlformats.org/drawingml/2006/wordprocessingDrawing" xmlns:r="http://schemas.openxmlformats.org/officeDocument/2006/relationships" xmlns:w14="http://schemas.microsoft.com/office/word/2010/wordml">
+              <w:rPr>
+                <w:rFonts w:ascii="Avenir" w:hAnsi="Avenir" w:eastAsia="Avenir" w:cs="Avenir"/>
+                <w:i w:val="false"/>
+                <w:b w:val="true"/>
+                <w:u w:val="none"/>
+                <w:sz w:val="16"/>
+                <w:szCs w:val="16"/>
+                <w:color w:val="000000"/>
+              </w:rPr>
+              <w:t xml:space="preserve">End</w:t>
+            </w:r>
+          </w:p>
+        </w:tc>
+        <w:tc>
+          <w:tcPr>
+            <w:tcBorders>
+              <w:bottom w:val="none" w:sz="0" w:space="0" w:color="000000"/>
+              <w:top w:val="none" w:sz="0" w:space="0" w:color="000000"/>
+              <w:left w:val="none" w:sz="0" w:space="0" w:color="000000"/>
+              <w:right w:val="none" w:sz="0" w:space="0" w:color="000000"/>
+            </w:tcBorders>
+            <w:shd w:val="clear" w:color="auto" w:fill="CFCFCF"/>
+            <w:tcMar>
+              <w:top w:w="0" w:type="dxa"/>
+              <w:bottom w:w="0" w:type="dxa"/>
+              <w:left w:w="0" w:type="dxa"/>
+              <w:right w:w="0" w:type="dxa"/>
+            </w:tcMar>
+            <w:vAlign w:val="center"/>
+          </w:tcPr>
+          <w:p>
+            <w:pPr>
+              <w:pStyle w:val="Normal"/>
+              <w:jc w:val="center"/>
+              <w:pBdr>
+                <w:bottom w:val="none" w:sz="0" w:space="0" w:color="000000"/>
+                <w:top w:val="none" w:sz="0" w:space="0" w:color="000000"/>
+                <w:left w:val="none" w:sz="0" w:space="0" w:color="000000"/>
+                <w:right w:val="none" w:sz="0" w:space="0" w:color="000000"/>
+              </w:pBdr>
+              <w:spacing w:after="100" w:before="100" w:line="240"/>
+              <w:ind w:left="100" w:right="100" w:firstLine="0" w:firstLineChars="0"/>
+            </w:pPr>
+            <w:r xmlns:w="http://schemas.openxmlformats.org/wordprocessingml/2006/main" xmlns:wp="http://schemas.openxmlformats.org/drawingml/2006/wordprocessingDrawing" xmlns:r="http://schemas.openxmlformats.org/officeDocument/2006/relationships" xmlns:w14="http://schemas.microsoft.com/office/word/2010/wordml">
+              <w:rPr>
+                <w:rFonts w:ascii="Avenir" w:hAnsi="Avenir" w:eastAsia="Avenir" w:cs="Avenir"/>
+                <w:i w:val="false"/>
+                <w:b w:val="true"/>
+                <w:u w:val="none"/>
+                <w:sz w:val="16"/>
+                <w:szCs w:val="16"/>
+                <w:color w:val="000000"/>
+              </w:rPr>
+              <w:t xml:space="preserve">Splice Site</w:t>
+            </w:r>
+          </w:p>
+        </w:tc>
+        <w:tc>
+          <w:tcPr>
+            <w:tcBorders>
+              <w:bottom w:val="none" w:sz="0" w:space="0" w:color="000000"/>
+              <w:top w:val="none" w:sz="0" w:space="0" w:color="000000"/>
+              <w:left w:val="none" w:sz="0" w:space="0" w:color="000000"/>
+              <w:right w:val="single" w:sz="12" w:space="0" w:color="BEBEBE"/>
+            </w:tcBorders>
+            <w:shd w:val="clear" w:color="auto" w:fill="CFCFCF"/>
+            <w:tcMar>
+              <w:top w:w="0" w:type="dxa"/>
+              <w:bottom w:w="0" w:type="dxa"/>
+              <w:left w:w="0" w:type="dxa"/>
+              <w:right w:w="0" w:type="dxa"/>
+            </w:tcMar>
+            <w:vAlign w:val="center"/>
+          </w:tcPr>
+          <w:p>
+            <w:pPr>
+              <w:pStyle w:val="Normal"/>
+              <w:jc w:val="center"/>
+              <w:pBdr>
+                <w:bottom w:val="none" w:sz="0" w:space="0" w:color="000000"/>
+                <w:top w:val="none" w:sz="0" w:space="0" w:color="000000"/>
+                <w:left w:val="none" w:sz="0" w:space="0" w:color="000000"/>
+                <w:right w:val="none" w:sz="0" w:space="0" w:color="000000"/>
+              </w:pBdr>
+              <w:spacing w:after="100" w:before="100" w:line="240"/>
+              <w:ind w:left="100" w:right="100" w:firstLine="0" w:firstLineChars="0"/>
+            </w:pPr>
+            <w:r xmlns:w="http://schemas.openxmlformats.org/wordprocessingml/2006/main" xmlns:wp="http://schemas.openxmlformats.org/drawingml/2006/wordprocessingDrawing" xmlns:r="http://schemas.openxmlformats.org/officeDocument/2006/relationships" xmlns:w14="http://schemas.microsoft.com/office/word/2010/wordml">
+              <w:rPr>
+                <w:rFonts w:ascii="Avenir" w:hAnsi="Avenir" w:eastAsia="Avenir" w:cs="Avenir"/>
+                <w:i w:val="false"/>
+                <w:b w:val="true"/>
+                <w:u w:val="none"/>
+                <w:sz w:val="16"/>
+                <w:szCs w:val="16"/>
+                <w:color w:val="000000"/>
+              </w:rPr>
+              <w:t xml:space="preserve">Intron Length</w:t>
+            </w:r>
+          </w:p>
+        </w:tc>
+        <w:tc>
+          <w:tcPr>
+            <w:tcBorders>
+              <w:bottom w:val="none" w:sz="0" w:space="0" w:color="000000"/>
+              <w:top w:val="none" w:sz="0" w:space="0" w:color="000000"/>
+              <w:left w:val="single" w:sz="12" w:space="0" w:color="BEBEBE"/>
+              <w:right w:val="none" w:sz="0" w:space="0" w:color="000000"/>
+            </w:tcBorders>
+            <w:shd w:val="clear" w:color="auto" w:fill="CFCFCF"/>
+            <w:tcMar>
+              <w:top w:w="0" w:type="dxa"/>
+              <w:bottom w:w="0" w:type="dxa"/>
+              <w:left w:w="0" w:type="dxa"/>
+              <w:right w:w="0" w:type="dxa"/>
+            </w:tcMar>
+            <w:vAlign w:val="center"/>
+          </w:tcPr>
+          <w:p>
+            <w:pPr>
+              <w:pStyle w:val="Normal"/>
+              <w:jc w:val="center"/>
+              <w:pBdr>
+                <w:bottom w:val="none" w:sz="0" w:space="0" w:color="000000"/>
+                <w:top w:val="none" w:sz="0" w:space="0" w:color="000000"/>
+                <w:left w:val="none" w:sz="0" w:space="0" w:color="000000"/>
+                <w:right w:val="none" w:sz="0" w:space="0" w:color="000000"/>
+              </w:pBdr>
+              <w:spacing w:after="100" w:before="100" w:line="240"/>
+              <w:ind w:left="100" w:right="100" w:firstLine="0" w:firstLineChars="0"/>
+            </w:pPr>
+            <w:r xmlns:w="http://schemas.openxmlformats.org/wordprocessingml/2006/main" xmlns:wp="http://schemas.openxmlformats.org/drawingml/2006/wordprocessingDrawing" xmlns:r="http://schemas.openxmlformats.org/officeDocument/2006/relationships" xmlns:w14="http://schemas.microsoft.com/office/word/2010/wordml">
+              <w:rPr>
+                <w:rFonts w:ascii="Avenir" w:hAnsi="Avenir" w:eastAsia="Avenir" w:cs="Avenir"/>
+                <w:i w:val="false"/>
+                <w:b w:val="true"/>
+                <w:u w:val="none"/>
+                <w:sz w:val="16"/>
+                <w:szCs w:val="16"/>
+                <w:color w:val="000000"/>
+              </w:rPr>
+              <w:t xml:space="preserve">Region</w:t>
+            </w:r>
+          </w:p>
+        </w:tc>
+        <w:tc>
+          <w:tcPr>
+            <w:tcBorders>
+              <w:bottom w:val="none" w:sz="0" w:space="0" w:color="000000"/>
+              <w:top w:val="none" w:sz="0" w:space="0" w:color="000000"/>
+              <w:left w:val="none" w:sz="0" w:space="0" w:color="000000"/>
+              <w:right w:val="single" w:sz="12" w:space="0" w:color="BEBEBE"/>
+            </w:tcBorders>
+            <w:shd w:val="clear" w:color="auto" w:fill="CFCFCF"/>
+            <w:tcMar>
+              <w:top w:w="0" w:type="dxa"/>
+              <w:bottom w:w="0" w:type="dxa"/>
+              <w:left w:w="0" w:type="dxa"/>
+              <w:right w:w="0" w:type="dxa"/>
+            </w:tcMar>
+            <w:vAlign w:val="center"/>
+          </w:tcPr>
+          <w:p>
+            <w:pPr>
+              <w:pStyle w:val="Normal"/>
+              <w:jc w:val="center"/>
+              <w:pBdr>
+                <w:bottom w:val="none" w:sz="0" w:space="0" w:color="000000"/>
+                <w:top w:val="none" w:sz="0" w:space="0" w:color="000000"/>
+                <w:left w:val="none" w:sz="0" w:space="0" w:color="000000"/>
+                <w:right w:val="none" w:sz="0" w:space="0" w:color="000000"/>
+              </w:pBdr>
+              <w:spacing w:after="100" w:before="100" w:line="240"/>
+              <w:ind w:left="100" w:right="100" w:firstLine="0" w:firstLineChars="0"/>
+            </w:pPr>
+            <w:r xmlns:w="http://schemas.openxmlformats.org/wordprocessingml/2006/main" xmlns:wp="http://schemas.openxmlformats.org/drawingml/2006/wordprocessingDrawing" xmlns:r="http://schemas.openxmlformats.org/officeDocument/2006/relationships" xmlns:w14="http://schemas.microsoft.com/office/word/2010/wordml">
+              <w:rPr>
+                <w:rFonts w:ascii="Avenir" w:hAnsi="Avenir" w:eastAsia="Avenir" w:cs="Avenir"/>
+                <w:i w:val="false"/>
+                <w:b w:val="true"/>
+                <w:u w:val="none"/>
+                <w:sz w:val="16"/>
+                <w:szCs w:val="16"/>
+                <w:color w:val="000000"/>
+              </w:rPr>
+              <w:t xml:space="preserve">Strand</w:t>
+            </w:r>
+          </w:p>
+        </w:tc>
+        <w:tc>
+          <w:tcPr>
+            <w:tcBorders>
+              <w:bottom w:val="none" w:sz="0" w:space="0" w:color="000000"/>
+              <w:top w:val="none" w:sz="0" w:space="0" w:color="000000"/>
+              <w:left w:val="single" w:sz="12" w:space="0" w:color="BEBEBE"/>
+              <w:right w:val="none" w:sz="0" w:space="0" w:color="000000"/>
+            </w:tcBorders>
+            <w:shd w:val="clear" w:color="auto" w:fill="CFCFCF"/>
+            <w:tcMar>
+              <w:top w:w="0" w:type="dxa"/>
+              <w:bottom w:w="0" w:type="dxa"/>
+              <w:left w:w="0" w:type="dxa"/>
+              <w:right w:w="0" w:type="dxa"/>
+            </w:tcMar>
+            <w:vAlign w:val="center"/>
+          </w:tcPr>
+          <w:p>
+            <w:pPr>
+              <w:pStyle w:val="Normal"/>
+              <w:jc w:val="center"/>
+              <w:pBdr>
+                <w:bottom w:val="none" w:sz="0" w:space="0" w:color="000000"/>
+                <w:top w:val="none" w:sz="0" w:space="0" w:color="000000"/>
+                <w:left w:val="none" w:sz="0" w:space="0" w:color="000000"/>
+                <w:right w:val="none" w:sz="0" w:space="0" w:color="000000"/>
+              </w:pBdr>
+              <w:spacing w:after="100" w:before="100" w:line="240"/>
+              <w:ind w:left="100" w:right="100" w:firstLine="0" w:firstLineChars="0"/>
+            </w:pPr>
+            <w:r xmlns:w="http://schemas.openxmlformats.org/wordprocessingml/2006/main" xmlns:wp="http://schemas.openxmlformats.org/drawingml/2006/wordprocessingDrawing" xmlns:r="http://schemas.openxmlformats.org/officeDocument/2006/relationships" xmlns:w14="http://schemas.microsoft.com/office/word/2010/wordml">
+              <w:rPr>
+                <w:rFonts w:ascii="Avenir" w:hAnsi="Avenir" w:eastAsia="Avenir" w:cs="Avenir"/>
+                <w:i w:val="false"/>
+                <w:b w:val="true"/>
+                <w:u w:val="none"/>
+                <w:sz w:val="16"/>
+                <w:szCs w:val="16"/>
+                <w:color w:val="000000"/>
+              </w:rPr>
+              <w:t xml:space="preserve">4h.p.i</w:t>
+            </w:r>
+          </w:p>
+        </w:tc>
+        <w:tc>
+          <w:tcPr>
+            <w:tcBorders>
+              <w:bottom w:val="none" w:sz="0" w:space="0" w:color="000000"/>
+              <w:top w:val="none" w:sz="0" w:space="0" w:color="000000"/>
+              <w:left w:val="none" w:sz="0" w:space="0" w:color="000000"/>
+              <w:right w:val="none" w:sz="0" w:space="0" w:color="000000"/>
+            </w:tcBorders>
+            <w:shd w:val="clear" w:color="auto" w:fill="CFCFCF"/>
+            <w:tcMar>
+              <w:top w:w="0" w:type="dxa"/>
+              <w:bottom w:w="0" w:type="dxa"/>
+              <w:left w:w="0" w:type="dxa"/>
+              <w:right w:w="0" w:type="dxa"/>
+            </w:tcMar>
+            <w:vAlign w:val="center"/>
+          </w:tcPr>
+          <w:p>
+            <w:pPr>
+              <w:pStyle w:val="Normal"/>
+              <w:jc w:val="center"/>
+              <w:pBdr>
+                <w:bottom w:val="none" w:sz="0" w:space="0" w:color="000000"/>
+                <w:top w:val="none" w:sz="0" w:space="0" w:color="000000"/>
+                <w:left w:val="none" w:sz="0" w:space="0" w:color="000000"/>
+                <w:right w:val="none" w:sz="0" w:space="0" w:color="000000"/>
+              </w:pBdr>
+              <w:spacing w:after="100" w:before="100" w:line="240"/>
+              <w:ind w:left="100" w:right="100" w:firstLine="0" w:firstLineChars="0"/>
+            </w:pPr>
+            <w:r xmlns:w="http://schemas.openxmlformats.org/wordprocessingml/2006/main" xmlns:wp="http://schemas.openxmlformats.org/drawingml/2006/wordprocessingDrawing" xmlns:r="http://schemas.openxmlformats.org/officeDocument/2006/relationships" xmlns:w14="http://schemas.microsoft.com/office/word/2010/wordml">
+              <w:rPr>
+                <w:rFonts w:ascii="Avenir" w:hAnsi="Avenir" w:eastAsia="Avenir" w:cs="Avenir"/>
+                <w:i w:val="false"/>
+                <w:b w:val="true"/>
+                <w:u w:val="none"/>
+                <w:sz w:val="16"/>
+                <w:szCs w:val="16"/>
+                <w:color w:val="000000"/>
+              </w:rPr>
+              <w:t xml:space="preserve">12h.p.i</w:t>
+            </w:r>
+          </w:p>
+        </w:tc>
+        <w:tc>
+          <w:tcPr>
+            <w:tcBorders>
+              <w:bottom w:val="none" w:sz="0" w:space="0" w:color="000000"/>
+              <w:top w:val="none" w:sz="0" w:space="0" w:color="000000"/>
+              <w:left w:val="none" w:sz="0" w:space="0" w:color="000000"/>
+              <w:right w:val="none" w:sz="0" w:space="0" w:color="000000"/>
+            </w:tcBorders>
+            <w:shd w:val="clear" w:color="auto" w:fill="CFCFCF"/>
+            <w:tcMar>
+              <w:top w:w="0" w:type="dxa"/>
+              <w:bottom w:w="0" w:type="dxa"/>
+              <w:left w:w="0" w:type="dxa"/>
+              <w:right w:w="0" w:type="dxa"/>
+            </w:tcMar>
+            <w:vAlign w:val="center"/>
+          </w:tcPr>
+          <w:p>
+            <w:pPr>
+              <w:pStyle w:val="Normal"/>
+              <w:jc w:val="center"/>
+              <w:pBdr>
+                <w:bottom w:val="none" w:sz="0" w:space="0" w:color="000000"/>
+                <w:top w:val="none" w:sz="0" w:space="0" w:color="000000"/>
+                <w:left w:val="none" w:sz="0" w:space="0" w:color="000000"/>
+                <w:right w:val="none" w:sz="0" w:space="0" w:color="000000"/>
+              </w:pBdr>
+              <w:spacing w:after="100" w:before="100" w:line="240"/>
+              <w:ind w:left="100" w:right="100" w:firstLine="0" w:firstLineChars="0"/>
+            </w:pPr>
+            <w:r xmlns:w="http://schemas.openxmlformats.org/wordprocessingml/2006/main" xmlns:wp="http://schemas.openxmlformats.org/drawingml/2006/wordprocessingDrawing" xmlns:r="http://schemas.openxmlformats.org/officeDocument/2006/relationships" xmlns:w14="http://schemas.microsoft.com/office/word/2010/wordml">
+              <w:rPr>
+                <w:rFonts w:ascii="Avenir" w:hAnsi="Avenir" w:eastAsia="Avenir" w:cs="Avenir"/>
+                <w:i w:val="false"/>
+                <w:b w:val="true"/>
+                <w:u w:val="none"/>
+                <w:sz w:val="16"/>
+                <w:szCs w:val="16"/>
+                <w:color w:val="000000"/>
+              </w:rPr>
+              <w:t xml:space="preserve">24h.p.i</w:t>
+            </w:r>
+          </w:p>
+        </w:tc>
+        <w:tc>
+          <w:tcPr>
+            <w:tcBorders>
+              <w:bottom w:val="none" w:sz="0" w:space="0" w:color="000000"/>
+              <w:top w:val="none" w:sz="0" w:space="0" w:color="000000"/>
+              <w:left w:val="none" w:sz="0" w:space="0" w:color="000000"/>
+              <w:right w:val="single" w:sz="12" w:space="0" w:color="BEBEBE"/>
+            </w:tcBorders>
+            <w:shd w:val="clear" w:color="auto" w:fill="CFCFCF"/>
+            <w:tcMar>
+              <w:top w:w="0" w:type="dxa"/>
+              <w:bottom w:w="0" w:type="dxa"/>
+              <w:left w:w="0" w:type="dxa"/>
+              <w:right w:w="0" w:type="dxa"/>
+            </w:tcMar>
+            <w:vAlign w:val="center"/>
+          </w:tcPr>
+          <w:p>
+            <w:pPr>
+              <w:pStyle w:val="Normal"/>
+              <w:jc w:val="center"/>
+              <w:pBdr>
+                <w:bottom w:val="none" w:sz="0" w:space="0" w:color="000000"/>
+                <w:top w:val="none" w:sz="0" w:space="0" w:color="000000"/>
+                <w:left w:val="none" w:sz="0" w:space="0" w:color="000000"/>
+                <w:right w:val="none" w:sz="0" w:space="0" w:color="000000"/>
+              </w:pBdr>
+              <w:spacing w:after="100" w:before="100" w:line="240"/>
+              <w:ind w:left="100" w:right="100" w:firstLine="0" w:firstLineChars="0"/>
+            </w:pPr>
+            <w:r xmlns:w="http://schemas.openxmlformats.org/wordprocessingml/2006/main" xmlns:wp="http://schemas.openxmlformats.org/drawingml/2006/wordprocessingDrawing" xmlns:r="http://schemas.openxmlformats.org/officeDocument/2006/relationships" xmlns:w14="http://schemas.microsoft.com/office/word/2010/wordml">
+              <w:rPr>
+                <w:rFonts w:ascii="Avenir" w:hAnsi="Avenir" w:eastAsia="Avenir" w:cs="Avenir"/>
+                <w:i w:val="false"/>
+                <w:b w:val="true"/>
+                <w:u w:val="none"/>
+                <w:sz w:val="16"/>
+                <w:szCs w:val="16"/>
+                <w:color w:val="000000"/>
+              </w:rPr>
+              <w:t xml:space="preserve">72h.p.i</w:t>
+            </w:r>
+          </w:p>
+        </w:tc>
+        <w:tc>
+          <w:tcPr>
+            <w:tcBorders>
+              <w:bottom w:val="none" w:sz="0" w:space="0" w:color="000000"/>
+              <w:top w:val="none" w:sz="0" w:space="0" w:color="000000"/>
+              <w:left w:val="single" w:sz="12" w:space="0" w:color="BEBEBE"/>
+              <w:right w:val="none" w:sz="0" w:space="0" w:color="000000"/>
+            </w:tcBorders>
+            <w:shd w:val="clear" w:color="auto" w:fill="CFCFCF"/>
+            <w:tcMar>
+              <w:top w:w="0" w:type="dxa"/>
+              <w:bottom w:w="0" w:type="dxa"/>
+              <w:left w:w="0" w:type="dxa"/>
+              <w:right w:w="0" w:type="dxa"/>
+            </w:tcMar>
+            <w:vAlign w:val="center"/>
+          </w:tcPr>
+          <w:p>
+            <w:pPr>
+              <w:pStyle w:val="Normal"/>
+              <w:jc w:val="center"/>
+              <w:pBdr>
+                <w:bottom w:val="none" w:sz="0" w:space="0" w:color="000000"/>
+                <w:top w:val="none" w:sz="0" w:space="0" w:color="000000"/>
+                <w:left w:val="none" w:sz="0" w:space="0" w:color="000000"/>
+                <w:right w:val="none" w:sz="0" w:space="0" w:color="000000"/>
+              </w:pBdr>
+              <w:spacing w:after="100" w:before="100" w:line="240"/>
+              <w:ind w:left="100" w:right="100" w:firstLine="0" w:firstLineChars="0"/>
+            </w:pPr>
+            <w:r xmlns:w="http://schemas.openxmlformats.org/wordprocessingml/2006/main" xmlns:wp="http://schemas.openxmlformats.org/drawingml/2006/wordprocessingDrawing" xmlns:r="http://schemas.openxmlformats.org/officeDocument/2006/relationships" xmlns:w14="http://schemas.microsoft.com/office/word/2010/wordml">
+              <w:rPr>
+                <w:rFonts w:ascii="Avenir" w:hAnsi="Avenir" w:eastAsia="Avenir" w:cs="Avenir"/>
+                <w:i w:val="false"/>
+                <w:b w:val="true"/>
+                <w:u w:val="none"/>
+                <w:sz w:val="16"/>
+                <w:szCs w:val="16"/>
+                <w:color w:val="000000"/>
+              </w:rPr>
+              <w:t xml:space="preserve">Protein Coding Potential</w:t>
+            </w:r>
+          </w:p>
+        </w:tc>
+      </w:tr>
+      <w:tr>
+        <w:trPr>
+          <w:trHeight w:val="360" w:hRule="auto"/>
+        </w:trPr>
+        body1
+        <w:tc>
+          <w:tcPr>
+            <w:tcBorders>
+              <w:bottom w:val="none" w:sz="0" w:space="0" w:color="000000"/>
+              <w:top w:val="none" w:sz="0" w:space="0" w:color="000000"/>
+              <w:left w:val="none" w:sz="0" w:space="0" w:color="000000"/>
+              <w:right w:val="single" w:sz="12" w:space="0" w:color="BEBEBE"/>
+            </w:tcBorders>
+            <w:shd w:val="clear" w:color="auto" w:fill="EFEFEF"/>
+            <w:tcMar>
+              <w:top w:w="0" w:type="dxa"/>
+              <w:bottom w:w="0" w:type="dxa"/>
+              <w:left w:w="0" w:type="dxa"/>
+              <w:right w:w="0" w:type="dxa"/>
+            </w:tcMar>
+            <w:vAlign w:val="center"/>
+          </w:tcPr>
+          <w:p>
+            <w:pPr>
+              <w:pStyle w:val="Normal"/>
+              <w:jc w:val="center"/>
+              <w:pBdr>
+                <w:bottom w:val="none" w:sz="0" w:space="0" w:color="000000"/>
+                <w:top w:val="none" w:sz="0" w:space="0" w:color="000000"/>
+                <w:left w:val="none" w:sz="0" w:space="0" w:color="000000"/>
+                <w:right w:val="none" w:sz="0" w:space="0" w:color="000000"/>
+              </w:pBdr>
+              <w:spacing w:after="100" w:before="100" w:line="240"/>
+              <w:ind w:left="100" w:right="100" w:firstLine="0" w:firstLineChars="0"/>
+            </w:pPr>
+            <w:r xmlns:w="http://schemas.openxmlformats.org/wordprocessingml/2006/main" xmlns:wp="http://schemas.openxmlformats.org/drawingml/2006/wordprocessingDrawing" xmlns:r="http://schemas.openxmlformats.org/officeDocument/2006/relationships" xmlns:w14="http://schemas.microsoft.com/office/word/2010/wordml">
+              <w:rPr>
+                <w:rFonts w:ascii="Avenir" w:hAnsi="Avenir" w:eastAsia="Avenir" w:cs="Avenir"/>
+                <w:i w:val="false"/>
+                <w:b w:val="false"/>
+                <w:u w:val="none"/>
+                <w:sz w:val="16"/>
+                <w:szCs w:val="16"/>
+                <w:color w:val="000000"/>
+              </w:rPr>
+              <w:t xml:space="preserve">TRXPT_1, TRXPT_4</w:t>
+            </w:r>
+          </w:p>
+        </w:tc>
+        <w:tc>
+          <w:tcPr>
+            <w:tcBorders>
+              <w:bottom w:val="none" w:sz="0" w:space="0" w:color="000000"/>
+              <w:top w:val="none" w:sz="0" w:space="0" w:color="000000"/>
+              <w:left w:val="single" w:sz="12" w:space="0" w:color="BEBEBE"/>
+              <w:right w:val="none" w:sz="0" w:space="0" w:color="000000"/>
+            </w:tcBorders>
+            <w:shd w:val="clear" w:color="auto" w:fill="EFEFEF"/>
+            <w:tcMar>
+              <w:top w:w="0" w:type="dxa"/>
+              <w:bottom w:w="0" w:type="dxa"/>
+              <w:left w:w="0" w:type="dxa"/>
+              <w:right w:w="0" w:type="dxa"/>
+            </w:tcMar>
+            <w:vAlign w:val="center"/>
+          </w:tcPr>
+          <w:p>
+            <w:pPr>
+              <w:pStyle w:val="Normal"/>
+              <w:jc w:val="center"/>
+              <w:pBdr>
+                <w:bottom w:val="none" w:sz="0" w:space="0" w:color="000000"/>
+                <w:top w:val="none" w:sz="0" w:space="0" w:color="000000"/>
+                <w:left w:val="none" w:sz="0" w:space="0" w:color="000000"/>
+                <w:right w:val="none" w:sz="0" w:space="0" w:color="000000"/>
+              </w:pBdr>
+              <w:spacing w:after="100" w:before="100" w:line="240"/>
+              <w:ind w:left="100" w:right="100" w:firstLine="0" w:firstLineChars="0"/>
+            </w:pPr>
+            <w:r xmlns:w="http://schemas.openxmlformats.org/wordprocessingml/2006/main" xmlns:wp="http://schemas.openxmlformats.org/drawingml/2006/wordprocessingDrawing" xmlns:r="http://schemas.openxmlformats.org/officeDocument/2006/relationships" xmlns:w14="http://schemas.microsoft.com/office/word/2010/wordml">
+              <w:rPr>
+                <w:rFonts w:ascii="Avenir" w:hAnsi="Avenir" w:eastAsia="Avenir" w:cs="Avenir"/>
+                <w:i w:val="false"/>
+                <w:b w:val="false"/>
+                <w:u w:val="none"/>
+                <w:sz w:val="16"/>
+                <w:szCs w:val="16"/>
+                <w:color w:val="000000"/>
+              </w:rPr>
+              <w:t xml:space="preserve">304</w:t>
+            </w:r>
+          </w:p>
+        </w:tc>
+        <w:tc>
+          <w:tcPr>
+            <w:tcBorders>
+              <w:bottom w:val="none" w:sz="0" w:space="0" w:color="000000"/>
+              <w:top w:val="none" w:sz="0" w:space="0" w:color="000000"/>
+              <w:left w:val="none" w:sz="0" w:space="0" w:color="000000"/>
+              <w:right w:val="none" w:sz="0" w:space="0" w:color="000000"/>
+            </w:tcBorders>
+            <w:shd w:val="clear" w:color="auto" w:fill="EFEFEF"/>
+            <w:tcMar>
+              <w:top w:w="0" w:type="dxa"/>
+              <w:bottom w:w="0" w:type="dxa"/>
+              <w:left w:w="0" w:type="dxa"/>
+              <w:right w:w="0" w:type="dxa"/>
+            </w:tcMar>
+            <w:vAlign w:val="center"/>
+          </w:tcPr>
+          <w:p>
+            <w:pPr>
+              <w:pStyle w:val="Normal"/>
+              <w:jc w:val="center"/>
+              <w:pBdr>
+                <w:bottom w:val="none" w:sz="0" w:space="0" w:color="000000"/>
+                <w:top w:val="none" w:sz="0" w:space="0" w:color="000000"/>
+                <w:left w:val="none" w:sz="0" w:space="0" w:color="000000"/>
+                <w:right w:val="none" w:sz="0" w:space="0" w:color="000000"/>
+              </w:pBdr>
+              <w:spacing w:after="100" w:before="100" w:line="240"/>
+              <w:ind w:left="100" w:right="100" w:firstLine="0" w:firstLineChars="0"/>
+            </w:pPr>
+            <w:r xmlns:w="http://schemas.openxmlformats.org/wordprocessingml/2006/main" xmlns:wp="http://schemas.openxmlformats.org/drawingml/2006/wordprocessingDrawing" xmlns:r="http://schemas.openxmlformats.org/officeDocument/2006/relationships" xmlns:w14="http://schemas.microsoft.com/office/word/2010/wordml">
+              <w:rPr>
+                <w:rFonts w:ascii="Avenir" w:hAnsi="Avenir" w:eastAsia="Avenir" w:cs="Avenir"/>
+                <w:i w:val="false"/>
+                <w:b w:val="false"/>
+                <w:u w:val="none"/>
+                <w:sz w:val="16"/>
+                <w:szCs w:val="16"/>
+                <w:color w:val="000000"/>
+              </w:rPr>
+              <w:t xml:space="preserve">1616</w:t>
+            </w:r>
+          </w:p>
+        </w:tc>
+        <w:tc>
+          <w:tcPr>
+            <w:tcBorders>
+              <w:bottom w:val="none" w:sz="0" w:space="0" w:color="000000"/>
+              <w:top w:val="none" w:sz="0" w:space="0" w:color="000000"/>
+              <w:left w:val="none" w:sz="0" w:space="0" w:color="000000"/>
+              <w:right w:val="none" w:sz="0" w:space="0" w:color="000000"/>
+            </w:tcBorders>
+            <w:shd w:val="clear" w:color="auto" w:fill="EFEFEF"/>
+            <w:tcMar>
+              <w:top w:w="0" w:type="dxa"/>
+              <w:bottom w:w="0" w:type="dxa"/>
+              <w:left w:w="0" w:type="dxa"/>
+              <w:right w:w="0" w:type="dxa"/>
+            </w:tcMar>
+            <w:vAlign w:val="center"/>
+          </w:tcPr>
+          <w:p>
+            <w:pPr>
+              <w:pStyle w:val="Normal"/>
+              <w:jc w:val="center"/>
+              <w:pBdr>
+                <w:bottom w:val="none" w:sz="0" w:space="0" w:color="000000"/>
+                <w:top w:val="none" w:sz="0" w:space="0" w:color="000000"/>
+                <w:left w:val="none" w:sz="0" w:space="0" w:color="000000"/>
+                <w:right w:val="none" w:sz="0" w:space="0" w:color="000000"/>
+              </w:pBdr>
+              <w:spacing w:after="100" w:before="100" w:line="240"/>
+              <w:ind w:left="100" w:right="100" w:firstLine="0" w:firstLineChars="0"/>
+            </w:pPr>
+            <w:r xmlns:w="http://schemas.openxmlformats.org/wordprocessingml/2006/main" xmlns:wp="http://schemas.openxmlformats.org/drawingml/2006/wordprocessingDrawing" xmlns:r="http://schemas.openxmlformats.org/officeDocument/2006/relationships" xmlns:w14="http://schemas.microsoft.com/office/word/2010/wordml">
+              <w:rPr>
+                <w:rFonts w:ascii="Avenir" w:hAnsi="Avenir" w:eastAsia="Avenir" w:cs="Avenir"/>
+                <w:i w:val="false"/>
+                <w:b w:val="false"/>
+                <w:u w:val="none"/>
+                <w:sz w:val="16"/>
+                <w:szCs w:val="16"/>
+                <w:color w:val="000000"/>
+              </w:rPr>
+              <w:t xml:space="preserve">GT-AG</w:t>
+            </w:r>
+          </w:p>
+        </w:tc>
+        <w:tc>
+          <w:tcPr>
+            <w:tcBorders>
+              <w:bottom w:val="none" w:sz="0" w:space="0" w:color="000000"/>
+              <w:top w:val="none" w:sz="0" w:space="0" w:color="000000"/>
+              <w:left w:val="none" w:sz="0" w:space="0" w:color="000000"/>
+              <w:right w:val="single" w:sz="12" w:space="0" w:color="BEBEBE"/>
+            </w:tcBorders>
+            <w:shd w:val="clear" w:color="auto" w:fill="EFEFEF"/>
+            <w:tcMar>
+              <w:top w:w="0" w:type="dxa"/>
+              <w:bottom w:w="0" w:type="dxa"/>
+              <w:left w:w="0" w:type="dxa"/>
+              <w:right w:w="0" w:type="dxa"/>
+            </w:tcMar>
+            <w:vAlign w:val="center"/>
+          </w:tcPr>
+          <w:p>
+            <w:pPr>
+              <w:pStyle w:val="Normal"/>
+              <w:jc w:val="center"/>
+              <w:pBdr>
+                <w:bottom w:val="none" w:sz="0" w:space="0" w:color="000000"/>
+                <w:top w:val="none" w:sz="0" w:space="0" w:color="000000"/>
+                <w:left w:val="none" w:sz="0" w:space="0" w:color="000000"/>
+                <w:right w:val="none" w:sz="0" w:space="0" w:color="000000"/>
+              </w:pBdr>
+              <w:spacing w:after="100" w:before="100" w:line="240"/>
+              <w:ind w:left="100" w:right="100" w:firstLine="0" w:firstLineChars="0"/>
+            </w:pPr>
+            <w:r xmlns:w="http://schemas.openxmlformats.org/wordprocessingml/2006/main" xmlns:wp="http://schemas.openxmlformats.org/drawingml/2006/wordprocessingDrawing" xmlns:r="http://schemas.openxmlformats.org/officeDocument/2006/relationships" xmlns:w14="http://schemas.microsoft.com/office/word/2010/wordml">
+              <w:rPr>
+                <w:rFonts w:ascii="Avenir" w:hAnsi="Avenir" w:eastAsia="Avenir" w:cs="Avenir"/>
+                <w:i w:val="false"/>
+                <w:b w:val="false"/>
+                <w:u w:val="none"/>
+                <w:sz w:val="16"/>
+                <w:szCs w:val="16"/>
+                <w:color w:val="000000"/>
+              </w:rPr>
+              <w:t xml:space="preserve">1313bp</w:t>
+            </w:r>
+          </w:p>
+        </w:tc>
+        <w:tc>
+          <w:tcPr>
+            <w:tcBorders>
+              <w:bottom w:val="none" w:sz="0" w:space="0" w:color="000000"/>
+              <w:top w:val="none" w:sz="0" w:space="0" w:color="000000"/>
+              <w:left w:val="single" w:sz="12" w:space="0" w:color="BEBEBE"/>
+              <w:right w:val="none" w:sz="0" w:space="0" w:color="000000"/>
+            </w:tcBorders>
+            <w:shd w:val="clear" w:color="auto" w:fill="EFEFEF"/>
+            <w:tcMar>
+              <w:top w:w="0" w:type="dxa"/>
+              <w:bottom w:w="0" w:type="dxa"/>
+              <w:left w:w="0" w:type="dxa"/>
+              <w:right w:w="0" w:type="dxa"/>
+            </w:tcMar>
+            <w:vAlign w:val="center"/>
+          </w:tcPr>
+          <w:p>
+            <w:pPr>
+              <w:pStyle w:val="Normal"/>
+              <w:jc w:val="center"/>
+              <w:pBdr>
+                <w:bottom w:val="none" w:sz="0" w:space="0" w:color="000000"/>
+                <w:top w:val="none" w:sz="0" w:space="0" w:color="000000"/>
+                <w:left w:val="none" w:sz="0" w:space="0" w:color="000000"/>
+                <w:right w:val="none" w:sz="0" w:space="0" w:color="000000"/>
+              </w:pBdr>
+              <w:spacing w:after="100" w:before="100" w:line="240"/>
+              <w:ind w:left="100" w:right="100" w:firstLine="0" w:firstLineChars="0"/>
+            </w:pPr>
+            <w:r xmlns:w="http://schemas.openxmlformats.org/wordprocessingml/2006/main" xmlns:wp="http://schemas.openxmlformats.org/drawingml/2006/wordprocessingDrawing" xmlns:r="http://schemas.openxmlformats.org/officeDocument/2006/relationships" xmlns:w14="http://schemas.microsoft.com/office/word/2010/wordml">
+              <w:rPr>
+                <w:rFonts w:ascii="Avenir" w:hAnsi="Avenir" w:eastAsia="Avenir" w:cs="Avenir"/>
+                <w:i w:val="false"/>
+                <w:b w:val="false"/>
+                <w:u w:val="none"/>
+                <w:sz w:val="16"/>
+                <w:szCs w:val="16"/>
+                <w:color w:val="000000"/>
+              </w:rPr>
+              <w:t xml:space="preserve">E1</w:t>
+            </w:r>
+          </w:p>
+        </w:tc>
+        <w:tc>
+          <w:tcPr>
+            <w:tcBorders>
+              <w:bottom w:val="none" w:sz="0" w:space="0" w:color="000000"/>
+              <w:top w:val="none" w:sz="0" w:space="0" w:color="000000"/>
+              <w:left w:val="none" w:sz="0" w:space="0" w:color="000000"/>
+              <w:right w:val="single" w:sz="12" w:space="0" w:color="BEBEBE"/>
+            </w:tcBorders>
+            <w:shd w:val="clear" w:color="auto" w:fill="EFEFEF"/>
+            <w:tcMar>
+              <w:top w:w="0" w:type="dxa"/>
+              <w:bottom w:w="0" w:type="dxa"/>
+              <w:left w:w="0" w:type="dxa"/>
+              <w:right w:w="0" w:type="dxa"/>
+            </w:tcMar>
+            <w:vAlign w:val="center"/>
+          </w:tcPr>
+          <w:p>
+            <w:pPr>
+              <w:pStyle w:val="Normal"/>
+              <w:jc w:val="center"/>
+              <w:pBdr>
+                <w:bottom w:val="none" w:sz="0" w:space="0" w:color="000000"/>
+                <w:top w:val="none" w:sz="0" w:space="0" w:color="000000"/>
+                <w:left w:val="none" w:sz="0" w:space="0" w:color="000000"/>
+                <w:right w:val="none" w:sz="0" w:space="0" w:color="000000"/>
+              </w:pBdr>
+              <w:spacing w:after="100" w:before="100" w:line="240"/>
+              <w:ind w:left="100" w:right="100" w:firstLine="0" w:firstLineChars="0"/>
+            </w:pPr>
+            <w:r xmlns:w="http://schemas.openxmlformats.org/wordprocessingml/2006/main" xmlns:wp="http://schemas.openxmlformats.org/drawingml/2006/wordprocessingDrawing" xmlns:r="http://schemas.openxmlformats.org/officeDocument/2006/relationships" xmlns:w14="http://schemas.microsoft.com/office/word/2010/wordml">
+              <w:rPr>
+                <w:rFonts w:ascii="Avenir" w:hAnsi="Avenir" w:eastAsia="Avenir" w:cs="Avenir"/>
+                <w:i w:val="false"/>
+                <w:b w:val="false"/>
+                <w:u w:val="none"/>
+                <w:sz w:val="16"/>
+                <w:szCs w:val="16"/>
+                <w:color w:val="000000"/>
+              </w:rPr>
+              <w:t xml:space="preserve">+</w:t>
+            </w:r>
+          </w:p>
+        </w:tc>
+        <w:tc>
+          <w:tcPr>
+            <w:tcBorders>
+              <w:bottom w:val="none" w:sz="0" w:space="0" w:color="000000"/>
+              <w:top w:val="none" w:sz="0" w:space="0" w:color="000000"/>
+              <w:left w:val="single" w:sz="12" w:space="0" w:color="BEBEBE"/>
+              <w:right w:val="none" w:sz="0" w:space="0" w:color="000000"/>
+            </w:tcBorders>
+            <w:shd w:val="clear" w:color="auto" w:fill="EFEFEF"/>
+            <w:tcMar>
+              <w:top w:w="0" w:type="dxa"/>
+              <w:bottom w:w="0" w:type="dxa"/>
+              <w:left w:w="0" w:type="dxa"/>
+              <w:right w:w="0" w:type="dxa"/>
+            </w:tcMar>
+            <w:vAlign w:val="center"/>
+          </w:tcPr>
+          <w:p>
+            <w:pPr>
+              <w:pStyle w:val="Normal"/>
+              <w:jc w:val="center"/>
+              <w:pBdr>
+                <w:bottom w:val="none" w:sz="0" w:space="0" w:color="000000"/>
+                <w:top w:val="none" w:sz="0" w:space="0" w:color="000000"/>
+                <w:left w:val="none" w:sz="0" w:space="0" w:color="000000"/>
+                <w:right w:val="none" w:sz="0" w:space="0" w:color="000000"/>
+              </w:pBdr>
+              <w:spacing w:after="100" w:before="100" w:line="240"/>
+              <w:ind w:left="100" w:right="100" w:firstLine="0" w:firstLineChars="0"/>
+            </w:pPr>
+            <w:r xmlns:w="http://schemas.openxmlformats.org/wordprocessingml/2006/main" xmlns:wp="http://schemas.openxmlformats.org/drawingml/2006/wordprocessingDrawing" xmlns:r="http://schemas.openxmlformats.org/officeDocument/2006/relationships" xmlns:w14="http://schemas.microsoft.com/office/word/2010/wordml">
+              <w:rPr>
+                <w:rFonts w:ascii="Avenir" w:hAnsi="Avenir" w:eastAsia="Avenir" w:cs="Avenir"/>
+                <w:i w:val="false"/>
+                <w:b w:val="false"/>
+                <w:u w:val="none"/>
+                <w:sz w:val="16"/>
+                <w:szCs w:val="16"/>
+                <w:color w:val="000000"/>
+              </w:rPr>
+              <w:t xml:space="preserve">0</w:t>
+            </w:r>
+          </w:p>
+        </w:tc>
+        <w:tc>
+          <w:tcPr>
+            <w:tcBorders>
+              <w:bottom w:val="none" w:sz="0" w:space="0" w:color="000000"/>
+              <w:top w:val="none" w:sz="0" w:space="0" w:color="000000"/>
+              <w:left w:val="none" w:sz="0" w:space="0" w:color="000000"/>
+              <w:right w:val="none" w:sz="0" w:space="0" w:color="000000"/>
+            </w:tcBorders>
+            <w:shd w:val="clear" w:color="auto" w:fill="EFEFEF"/>
+            <w:tcMar>
+              <w:top w:w="0" w:type="dxa"/>
+              <w:bottom w:w="0" w:type="dxa"/>
+              <w:left w:w="0" w:type="dxa"/>
+              <w:right w:w="0" w:type="dxa"/>
+            </w:tcMar>
+            <w:vAlign w:val="center"/>
+          </w:tcPr>
+          <w:p>
+            <w:pPr>
+              <w:pStyle w:val="Normal"/>
+              <w:jc w:val="center"/>
+              <w:pBdr>
+                <w:bottom w:val="none" w:sz="0" w:space="0" w:color="000000"/>
+                <w:top w:val="none" w:sz="0" w:space="0" w:color="000000"/>
+                <w:left w:val="none" w:sz="0" w:space="0" w:color="000000"/>
+                <w:right w:val="none" w:sz="0" w:space="0" w:color="000000"/>
+              </w:pBdr>
+              <w:spacing w:after="100" w:before="100" w:line="240"/>
+              <w:ind w:left="100" w:right="100" w:firstLine="0" w:firstLineChars="0"/>
+            </w:pPr>
+            <w:r xmlns:w="http://schemas.openxmlformats.org/wordprocessingml/2006/main" xmlns:wp="http://schemas.openxmlformats.org/drawingml/2006/wordprocessingDrawing" xmlns:r="http://schemas.openxmlformats.org/officeDocument/2006/relationships" xmlns:w14="http://schemas.microsoft.com/office/word/2010/wordml">
+              <w:rPr>
+                <w:rFonts w:ascii="Avenir" w:hAnsi="Avenir" w:eastAsia="Avenir" w:cs="Avenir"/>
+                <w:i w:val="false"/>
+                <w:b w:val="false"/>
+                <w:u w:val="none"/>
+                <w:sz w:val="16"/>
+                <w:szCs w:val="16"/>
+                <w:color w:val="000000"/>
+              </w:rPr>
+              <w:t xml:space="preserve">9</w:t>
+            </w:r>
+          </w:p>
+        </w:tc>
+        <w:tc>
+          <w:tcPr>
+            <w:tcBorders>
+              <w:bottom w:val="none" w:sz="0" w:space="0" w:color="000000"/>
+              <w:top w:val="none" w:sz="0" w:space="0" w:color="000000"/>
+              <w:left w:val="none" w:sz="0" w:space="0" w:color="000000"/>
+              <w:right w:val="none" w:sz="0" w:space="0" w:color="000000"/>
+            </w:tcBorders>
+            <w:shd w:val="clear" w:color="auto" w:fill="EFEFEF"/>
+            <w:tcMar>
+              <w:top w:w="0" w:type="dxa"/>
+              <w:bottom w:w="0" w:type="dxa"/>
+              <w:left w:w="0" w:type="dxa"/>
+              <w:right w:w="0" w:type="dxa"/>
+            </w:tcMar>
+            <w:vAlign w:val="center"/>
+          </w:tcPr>
+          <w:p>
+            <w:pPr>
+              <w:pStyle w:val="Normal"/>
+              <w:jc w:val="center"/>
+              <w:pBdr>
+                <w:bottom w:val="none" w:sz="0" w:space="0" w:color="000000"/>
+                <w:top w:val="none" w:sz="0" w:space="0" w:color="000000"/>
+                <w:left w:val="none" w:sz="0" w:space="0" w:color="000000"/>
+                <w:right w:val="none" w:sz="0" w:space="0" w:color="000000"/>
+              </w:pBdr>
+              <w:spacing w:after="100" w:before="100" w:line="240"/>
+              <w:ind w:left="100" w:right="100" w:firstLine="0" w:firstLineChars="0"/>
+            </w:pPr>
+            <w:r xmlns:w="http://schemas.openxmlformats.org/wordprocessingml/2006/main" xmlns:wp="http://schemas.openxmlformats.org/drawingml/2006/wordprocessingDrawing" xmlns:r="http://schemas.openxmlformats.org/officeDocument/2006/relationships" xmlns:w14="http://schemas.microsoft.com/office/word/2010/wordml">
+              <w:rPr>
+                <w:rFonts w:ascii="Avenir" w:hAnsi="Avenir" w:eastAsia="Avenir" w:cs="Avenir"/>
+                <w:i w:val="false"/>
+                <w:b w:val="false"/>
+                <w:u w:val="none"/>
+                <w:sz w:val="16"/>
+                <w:szCs w:val="16"/>
+                <w:color w:val="000000"/>
+              </w:rPr>
+              <w:t xml:space="preserve">1019</w:t>
+            </w:r>
+          </w:p>
+        </w:tc>
+        <w:tc>
+          <w:tcPr>
+            <w:tcBorders>
+              <w:bottom w:val="none" w:sz="0" w:space="0" w:color="000000"/>
+              <w:top w:val="none" w:sz="0" w:space="0" w:color="000000"/>
+              <w:left w:val="none" w:sz="0" w:space="0" w:color="000000"/>
+              <w:right w:val="single" w:sz="12" w:space="0" w:color="BEBEBE"/>
+            </w:tcBorders>
+            <w:shd w:val="clear" w:color="auto" w:fill="EFEFEF"/>
+            <w:tcMar>
+              <w:top w:w="0" w:type="dxa"/>
+              <w:bottom w:w="0" w:type="dxa"/>
+              <w:left w:w="0" w:type="dxa"/>
+              <w:right w:w="0" w:type="dxa"/>
+            </w:tcMar>
+            <w:vAlign w:val="center"/>
+          </w:tcPr>
+          <w:p>
+            <w:pPr>
+              <w:pStyle w:val="Normal"/>
+              <w:jc w:val="center"/>
+              <w:pBdr>
+                <w:bottom w:val="none" w:sz="0" w:space="0" w:color="000000"/>
+                <w:top w:val="none" w:sz="0" w:space="0" w:color="000000"/>
+                <w:left w:val="none" w:sz="0" w:space="0" w:color="000000"/>
+                <w:right w:val="none" w:sz="0" w:space="0" w:color="000000"/>
+              </w:pBdr>
+              <w:spacing w:after="100" w:before="100" w:line="240"/>
+              <w:ind w:left="100" w:right="100" w:firstLine="0" w:firstLineChars="0"/>
+            </w:pPr>
+            <w:r xmlns:w="http://schemas.openxmlformats.org/wordprocessingml/2006/main" xmlns:wp="http://schemas.openxmlformats.org/drawingml/2006/wordprocessingDrawing" xmlns:r="http://schemas.openxmlformats.org/officeDocument/2006/relationships" xmlns:w14="http://schemas.microsoft.com/office/word/2010/wordml">
+              <w:rPr>
+                <w:rFonts w:ascii="Avenir" w:hAnsi="Avenir" w:eastAsia="Avenir" w:cs="Avenir"/>
+                <w:i w:val="false"/>
+                <w:b w:val="false"/>
+                <w:u w:val="none"/>
+                <w:sz w:val="16"/>
+                <w:szCs w:val="16"/>
+                <w:color w:val="000000"/>
+              </w:rPr>
+              <w:t xml:space="preserve">25041</w:t>
+            </w:r>
+          </w:p>
+        </w:tc>
+        <w:tc>
+          <w:tcPr>
+            <w:tcBorders>
+              <w:bottom w:val="none" w:sz="0" w:space="0" w:color="000000"/>
+              <w:top w:val="none" w:sz="0" w:space="0" w:color="000000"/>
+              <w:left w:val="single" w:sz="12" w:space="0" w:color="BEBEBE"/>
+              <w:right w:val="none" w:sz="0" w:space="0" w:color="000000"/>
+            </w:tcBorders>
+            <w:shd w:val="clear" w:color="auto" w:fill="EFEFEF"/>
+            <w:tcMar>
+              <w:top w:w="0" w:type="dxa"/>
+              <w:bottom w:w="0" w:type="dxa"/>
+              <w:left w:w="0" w:type="dxa"/>
+              <w:right w:w="0" w:type="dxa"/>
+            </w:tcMar>
+            <w:vAlign w:val="center"/>
+          </w:tcPr>
+          <w:p>
+            <w:pPr>
+              <w:pStyle w:val="Normal"/>
+              <w:jc w:val="center"/>
+              <w:pBdr>
+                <w:bottom w:val="none" w:sz="0" w:space="0" w:color="000000"/>
+                <w:top w:val="none" w:sz="0" w:space="0" w:color="000000"/>
+                <w:left w:val="none" w:sz="0" w:space="0" w:color="000000"/>
+                <w:right w:val="none" w:sz="0" w:space="0" w:color="000000"/>
+              </w:pBdr>
+              <w:spacing w:after="100" w:before="100" w:line="240"/>
+              <w:ind w:left="100" w:right="100" w:firstLine="0" w:firstLineChars="0"/>
+            </w:pPr>
+            <w:r xmlns:w="http://schemas.openxmlformats.org/wordprocessingml/2006/main" xmlns:wp="http://schemas.openxmlformats.org/drawingml/2006/wordprocessingDrawing" xmlns:r="http://schemas.openxmlformats.org/officeDocument/2006/relationships" xmlns:w14="http://schemas.microsoft.com/office/word/2010/wordml">
+              <w:rPr>
+                <w:rFonts w:ascii="Avenir" w:hAnsi="Avenir" w:eastAsia="Avenir" w:cs="Avenir"/>
+                <w:i w:val="false"/>
+                <w:b w:val="false"/>
+                <w:u w:val="none"/>
+                <w:sz w:val="16"/>
+                <w:szCs w:val="16"/>
+                <w:color w:val="000000"/>
+              </w:rPr>
+              <w:t xml:space="preserve">Hyd_iso_1, ORF4_novel</w:t>
+            </w:r>
+          </w:p>
+        </w:tc>
+      </w:tr>
+      <w:tr>
+        <w:trPr>
+          <w:trHeight w:val="360" w:hRule="auto"/>
+        </w:trPr>
+        body2
+        <w:tc>
+          <w:tcPr>
+            <w:tcBorders>
+              <w:bottom w:val="none" w:sz="0" w:space="0" w:color="000000"/>
+              <w:top w:val="none" w:sz="0" w:space="0" w:color="000000"/>
+              <w:left w:val="none" w:sz="0" w:space="0" w:color="000000"/>
+              <w:right w:val="single" w:sz="12" w:space="0" w:color="BEBEBE"/>
+            </w:tcBorders>
+            <w:shd w:val="clear" w:color="auto" w:fill="FFFFFF"/>
+            <w:tcMar>
+              <w:top w:w="0" w:type="dxa"/>
+              <w:bottom w:w="0" w:type="dxa"/>
+              <w:left w:w="0" w:type="dxa"/>
+              <w:right w:w="0" w:type="dxa"/>
+            </w:tcMar>
+            <w:vAlign w:val="center"/>
+          </w:tcPr>
+          <w:p>
+            <w:pPr>
+              <w:pStyle w:val="Normal"/>
+              <w:jc w:val="center"/>
+              <w:pBdr>
+                <w:bottom w:val="none" w:sz="0" w:space="0" w:color="000000"/>
+                <w:top w:val="none" w:sz="0" w:space="0" w:color="000000"/>
+                <w:left w:val="none" w:sz="0" w:space="0" w:color="000000"/>
+                <w:right w:val="none" w:sz="0" w:space="0" w:color="000000"/>
+              </w:pBdr>
+              <w:spacing w:after="100" w:before="100" w:line="240"/>
+              <w:ind w:left="100" w:right="100" w:firstLine="0" w:firstLineChars="0"/>
+            </w:pPr>
+            <w:r xmlns:w="http://schemas.openxmlformats.org/wordprocessingml/2006/main" xmlns:wp="http://schemas.openxmlformats.org/drawingml/2006/wordprocessingDrawing" xmlns:r="http://schemas.openxmlformats.org/officeDocument/2006/relationships" xmlns:w14="http://schemas.microsoft.com/office/word/2010/wordml">
+              <w:rPr>
+                <w:rFonts w:ascii="Avenir" w:hAnsi="Avenir" w:eastAsia="Avenir" w:cs="Avenir"/>
+                <w:i w:val="false"/>
+                <w:b w:val="false"/>
+                <w:u w:val="none"/>
+                <w:sz w:val="16"/>
+                <w:szCs w:val="16"/>
+                <w:color w:val="000000"/>
+              </w:rPr>
+              <w:t xml:space="preserve">TRXPT_3</w:t>
+            </w:r>
+          </w:p>
+        </w:tc>
+        <w:tc>
+          <w:tcPr>
+            <w:tcBorders>
+              <w:bottom w:val="none" w:sz="0" w:space="0" w:color="000000"/>
+              <w:top w:val="none" w:sz="0" w:space="0" w:color="000000"/>
+              <w:left w:val="single" w:sz="12" w:space="0" w:color="BEBEBE"/>
+              <w:right w:val="none" w:sz="0" w:space="0" w:color="000000"/>
+            </w:tcBorders>
+            <w:shd w:val="clear" w:color="auto" w:fill="FFFFFF"/>
+            <w:tcMar>
+              <w:top w:w="0" w:type="dxa"/>
+              <w:bottom w:w="0" w:type="dxa"/>
+              <w:left w:w="0" w:type="dxa"/>
+              <w:right w:w="0" w:type="dxa"/>
+            </w:tcMar>
+            <w:vAlign w:val="center"/>
+          </w:tcPr>
+          <w:p>
+            <w:pPr>
+              <w:pStyle w:val="Normal"/>
+              <w:jc w:val="center"/>
+              <w:pBdr>
+                <w:bottom w:val="none" w:sz="0" w:space="0" w:color="000000"/>
+                <w:top w:val="none" w:sz="0" w:space="0" w:color="000000"/>
+                <w:left w:val="none" w:sz="0" w:space="0" w:color="000000"/>
+                <w:right w:val="none" w:sz="0" w:space="0" w:color="000000"/>
+              </w:pBdr>
+              <w:spacing w:after="100" w:before="100" w:line="240"/>
+              <w:ind w:left="100" w:right="100" w:firstLine="0" w:firstLineChars="0"/>
+            </w:pPr>
+            <w:r xmlns:w="http://schemas.openxmlformats.org/wordprocessingml/2006/main" xmlns:wp="http://schemas.openxmlformats.org/drawingml/2006/wordprocessingDrawing" xmlns:r="http://schemas.openxmlformats.org/officeDocument/2006/relationships" xmlns:w14="http://schemas.microsoft.com/office/word/2010/wordml">
+              <w:rPr>
+                <w:rFonts w:ascii="Avenir" w:hAnsi="Avenir" w:eastAsia="Avenir" w:cs="Avenir"/>
+                <w:i w:val="false"/>
+                <w:b w:val="false"/>
+                <w:u w:val="none"/>
+                <w:sz w:val="16"/>
+                <w:szCs w:val="16"/>
+                <w:color w:val="000000"/>
+              </w:rPr>
+              <w:t xml:space="preserve">304</w:t>
+            </w:r>
+          </w:p>
+        </w:tc>
+        <w:tc>
+          <w:tcPr>
+            <w:tcBorders>
+              <w:bottom w:val="none" w:sz="0" w:space="0" w:color="000000"/>
+              <w:top w:val="none" w:sz="0" w:space="0" w:color="000000"/>
+              <w:left w:val="none" w:sz="0" w:space="0" w:color="000000"/>
+              <w:right w:val="none" w:sz="0" w:space="0" w:color="000000"/>
+            </w:tcBorders>
+            <w:shd w:val="clear" w:color="auto" w:fill="FFFFFF"/>
+            <w:tcMar>
+              <w:top w:w="0" w:type="dxa"/>
+              <w:bottom w:w="0" w:type="dxa"/>
+              <w:left w:w="0" w:type="dxa"/>
+              <w:right w:w="0" w:type="dxa"/>
+            </w:tcMar>
+            <w:vAlign w:val="center"/>
+          </w:tcPr>
+          <w:p>
+            <w:pPr>
+              <w:pStyle w:val="Normal"/>
+              <w:jc w:val="center"/>
+              <w:pBdr>
+                <w:bottom w:val="none" w:sz="0" w:space="0" w:color="000000"/>
+                <w:top w:val="none" w:sz="0" w:space="0" w:color="000000"/>
+                <w:left w:val="none" w:sz="0" w:space="0" w:color="000000"/>
+                <w:right w:val="none" w:sz="0" w:space="0" w:color="000000"/>
+              </w:pBdr>
+              <w:spacing w:after="100" w:before="100" w:line="240"/>
+              <w:ind w:left="100" w:right="100" w:firstLine="0" w:firstLineChars="0"/>
+            </w:pPr>
+            <w:r xmlns:w="http://schemas.openxmlformats.org/wordprocessingml/2006/main" xmlns:wp="http://schemas.openxmlformats.org/drawingml/2006/wordprocessingDrawing" xmlns:r="http://schemas.openxmlformats.org/officeDocument/2006/relationships" xmlns:w14="http://schemas.microsoft.com/office/word/2010/wordml">
+              <w:rPr>
+                <w:rFonts w:ascii="Avenir" w:hAnsi="Avenir" w:eastAsia="Avenir" w:cs="Avenir"/>
+                <w:i w:val="false"/>
+                <w:b w:val="false"/>
+                <w:u w:val="none"/>
+                <w:sz w:val="16"/>
+                <w:szCs w:val="16"/>
+                <w:color w:val="000000"/>
+              </w:rPr>
+              <w:t xml:space="preserve">1964</w:t>
+            </w:r>
+          </w:p>
+        </w:tc>
+        <w:tc>
+          <w:tcPr>
+            <w:tcBorders>
+              <w:bottom w:val="none" w:sz="0" w:space="0" w:color="000000"/>
+              <w:top w:val="none" w:sz="0" w:space="0" w:color="000000"/>
+              <w:left w:val="none" w:sz="0" w:space="0" w:color="000000"/>
+              <w:right w:val="none" w:sz="0" w:space="0" w:color="000000"/>
+            </w:tcBorders>
+            <w:shd w:val="clear" w:color="auto" w:fill="FFFFFF"/>
+            <w:tcMar>
+              <w:top w:w="0" w:type="dxa"/>
+              <w:bottom w:w="0" w:type="dxa"/>
+              <w:left w:w="0" w:type="dxa"/>
+              <w:right w:w="0" w:type="dxa"/>
+            </w:tcMar>
+            <w:vAlign w:val="center"/>
+          </w:tcPr>
+          <w:p>
+            <w:pPr>
+              <w:pStyle w:val="Normal"/>
+              <w:jc w:val="center"/>
+              <w:pBdr>
+                <w:bottom w:val="none" w:sz="0" w:space="0" w:color="000000"/>
+                <w:top w:val="none" w:sz="0" w:space="0" w:color="000000"/>
+                <w:left w:val="none" w:sz="0" w:space="0" w:color="000000"/>
+                <w:right w:val="none" w:sz="0" w:space="0" w:color="000000"/>
+              </w:pBdr>
+              <w:spacing w:after="100" w:before="100" w:line="240"/>
+              <w:ind w:left="100" w:right="100" w:firstLine="0" w:firstLineChars="0"/>
+            </w:pPr>
+            <w:r xmlns:w="http://schemas.openxmlformats.org/wordprocessingml/2006/main" xmlns:wp="http://schemas.openxmlformats.org/drawingml/2006/wordprocessingDrawing" xmlns:r="http://schemas.openxmlformats.org/officeDocument/2006/relationships" xmlns:w14="http://schemas.microsoft.com/office/word/2010/wordml">
+              <w:rPr>
+                <w:rFonts w:ascii="Avenir" w:hAnsi="Avenir" w:eastAsia="Avenir" w:cs="Avenir"/>
+                <w:i w:val="false"/>
+                <w:b w:val="false"/>
+                <w:u w:val="none"/>
+                <w:sz w:val="16"/>
+                <w:szCs w:val="16"/>
+                <w:color w:val="000000"/>
+              </w:rPr>
+              <w:t xml:space="preserve">GT-AG</w:t>
+            </w:r>
+          </w:p>
+        </w:tc>
+        <w:tc>
+          <w:tcPr>
+            <w:tcBorders>
+              <w:bottom w:val="none" w:sz="0" w:space="0" w:color="000000"/>
+              <w:top w:val="none" w:sz="0" w:space="0" w:color="000000"/>
+              <w:left w:val="none" w:sz="0" w:space="0" w:color="000000"/>
+              <w:right w:val="single" w:sz="12" w:space="0" w:color="BEBEBE"/>
+            </w:tcBorders>
+            <w:shd w:val="clear" w:color="auto" w:fill="FFFFFF"/>
+            <w:tcMar>
+              <w:top w:w="0" w:type="dxa"/>
+              <w:bottom w:w="0" w:type="dxa"/>
+              <w:left w:w="0" w:type="dxa"/>
+              <w:right w:w="0" w:type="dxa"/>
+            </w:tcMar>
+            <w:vAlign w:val="center"/>
+          </w:tcPr>
+          <w:p>
+            <w:pPr>
+              <w:pStyle w:val="Normal"/>
+              <w:jc w:val="center"/>
+              <w:pBdr>
+                <w:bottom w:val="none" w:sz="0" w:space="0" w:color="000000"/>
+                <w:top w:val="none" w:sz="0" w:space="0" w:color="000000"/>
+                <w:left w:val="none" w:sz="0" w:space="0" w:color="000000"/>
+                <w:right w:val="none" w:sz="0" w:space="0" w:color="000000"/>
+              </w:pBdr>
+              <w:spacing w:after="100" w:before="100" w:line="240"/>
+              <w:ind w:left="100" w:right="100" w:firstLine="0" w:firstLineChars="0"/>
+            </w:pPr>
+            <w:r xmlns:w="http://schemas.openxmlformats.org/wordprocessingml/2006/main" xmlns:wp="http://schemas.openxmlformats.org/drawingml/2006/wordprocessingDrawing" xmlns:r="http://schemas.openxmlformats.org/officeDocument/2006/relationships" xmlns:w14="http://schemas.microsoft.com/office/word/2010/wordml">
+              <w:rPr>
+                <w:rFonts w:ascii="Avenir" w:hAnsi="Avenir" w:eastAsia="Avenir" w:cs="Avenir"/>
+                <w:i w:val="false"/>
+                <w:b w:val="false"/>
+                <w:u w:val="none"/>
+                <w:sz w:val="16"/>
+                <w:szCs w:val="16"/>
+                <w:color w:val="000000"/>
+              </w:rPr>
+              <w:t xml:space="preserve">1661bp</w:t>
+            </w:r>
+          </w:p>
+        </w:tc>
+        <w:tc>
+          <w:tcPr>
+            <w:tcBorders>
+              <w:bottom w:val="none" w:sz="0" w:space="0" w:color="000000"/>
+              <w:top w:val="none" w:sz="0" w:space="0" w:color="000000"/>
+              <w:left w:val="single" w:sz="12" w:space="0" w:color="BEBEBE"/>
+              <w:right w:val="none" w:sz="0" w:space="0" w:color="000000"/>
+            </w:tcBorders>
+            <w:shd w:val="clear" w:color="auto" w:fill="FFFFFF"/>
+            <w:tcMar>
+              <w:top w:w="0" w:type="dxa"/>
+              <w:bottom w:w="0" w:type="dxa"/>
+              <w:left w:w="0" w:type="dxa"/>
+              <w:right w:w="0" w:type="dxa"/>
+            </w:tcMar>
+            <w:vAlign w:val="center"/>
+          </w:tcPr>
+          <w:p>
+            <w:pPr>
+              <w:pStyle w:val="Normal"/>
+              <w:jc w:val="center"/>
+              <w:pBdr>
+                <w:bottom w:val="none" w:sz="0" w:space="0" w:color="000000"/>
+                <w:top w:val="none" w:sz="0" w:space="0" w:color="000000"/>
+                <w:left w:val="none" w:sz="0" w:space="0" w:color="000000"/>
+                <w:right w:val="none" w:sz="0" w:space="0" w:color="000000"/>
+              </w:pBdr>
+              <w:spacing w:after="100" w:before="100" w:line="240"/>
+              <w:ind w:left="100" w:right="100" w:firstLine="0" w:firstLineChars="0"/>
+            </w:pPr>
+            <w:r xmlns:w="http://schemas.openxmlformats.org/wordprocessingml/2006/main" xmlns:wp="http://schemas.openxmlformats.org/drawingml/2006/wordprocessingDrawing" xmlns:r="http://schemas.openxmlformats.org/officeDocument/2006/relationships" xmlns:w14="http://schemas.microsoft.com/office/word/2010/wordml">
+              <w:rPr>
+                <w:rFonts w:ascii="Avenir" w:hAnsi="Avenir" w:eastAsia="Avenir" w:cs="Avenir"/>
+                <w:i w:val="false"/>
+                <w:b w:val="false"/>
+                <w:u w:val="none"/>
+                <w:sz w:val="16"/>
+                <w:szCs w:val="16"/>
+                <w:color w:val="000000"/>
+              </w:rPr>
+              <w:t xml:space="preserve">E1</w:t>
+            </w:r>
+          </w:p>
+        </w:tc>
+        <w:tc>
+          <w:tcPr>
+            <w:tcBorders>
+              <w:bottom w:val="none" w:sz="0" w:space="0" w:color="000000"/>
+              <w:top w:val="none" w:sz="0" w:space="0" w:color="000000"/>
+              <w:left w:val="none" w:sz="0" w:space="0" w:color="000000"/>
+              <w:right w:val="single" w:sz="12" w:space="0" w:color="BEBEBE"/>
+            </w:tcBorders>
+            <w:shd w:val="clear" w:color="auto" w:fill="FFFFFF"/>
+            <w:tcMar>
+              <w:top w:w="0" w:type="dxa"/>
+              <w:bottom w:w="0" w:type="dxa"/>
+              <w:left w:w="0" w:type="dxa"/>
+              <w:right w:w="0" w:type="dxa"/>
+            </w:tcMar>
+            <w:vAlign w:val="center"/>
+          </w:tcPr>
+          <w:p>
+            <w:pPr>
+              <w:pStyle w:val="Normal"/>
+              <w:jc w:val="center"/>
+              <w:pBdr>
+                <w:bottom w:val="none" w:sz="0" w:space="0" w:color="000000"/>
+                <w:top w:val="none" w:sz="0" w:space="0" w:color="000000"/>
+                <w:left w:val="none" w:sz="0" w:space="0" w:color="000000"/>
+                <w:right w:val="none" w:sz="0" w:space="0" w:color="000000"/>
+              </w:pBdr>
+              <w:spacing w:after="100" w:before="100" w:line="240"/>
+              <w:ind w:left="100" w:right="100" w:firstLine="0" w:firstLineChars="0"/>
+            </w:pPr>
+            <w:r xmlns:w="http://schemas.openxmlformats.org/wordprocessingml/2006/main" xmlns:wp="http://schemas.openxmlformats.org/drawingml/2006/wordprocessingDrawing" xmlns:r="http://schemas.openxmlformats.org/officeDocument/2006/relationships" xmlns:w14="http://schemas.microsoft.com/office/word/2010/wordml">
+              <w:rPr>
+                <w:rFonts w:ascii="Avenir" w:hAnsi="Avenir" w:eastAsia="Avenir" w:cs="Avenir"/>
+                <w:i w:val="false"/>
+                <w:b w:val="false"/>
+                <w:u w:val="none"/>
+                <w:sz w:val="16"/>
+                <w:szCs w:val="16"/>
+                <w:color w:val="000000"/>
+              </w:rPr>
+              <w:t xml:space="preserve">+</w:t>
+            </w:r>
+          </w:p>
+        </w:tc>
+        <w:tc>
+          <w:tcPr>
+            <w:tcBorders>
+              <w:bottom w:val="none" w:sz="0" w:space="0" w:color="000000"/>
+              <w:top w:val="none" w:sz="0" w:space="0" w:color="000000"/>
+              <w:left w:val="single" w:sz="12" w:space="0" w:color="BEBEBE"/>
+              <w:right w:val="none" w:sz="0" w:space="0" w:color="000000"/>
+            </w:tcBorders>
+            <w:shd w:val="clear" w:color="auto" w:fill="FFFFFF"/>
+            <w:tcMar>
+              <w:top w:w="0" w:type="dxa"/>
+              <w:bottom w:w="0" w:type="dxa"/>
+              <w:left w:w="0" w:type="dxa"/>
+              <w:right w:w="0" w:type="dxa"/>
+            </w:tcMar>
+            <w:vAlign w:val="center"/>
+          </w:tcPr>
+          <w:p>
+            <w:pPr>
+              <w:pStyle w:val="Normal"/>
+              <w:jc w:val="center"/>
+              <w:pBdr>
+                <w:bottom w:val="none" w:sz="0" w:space="0" w:color="000000"/>
+                <w:top w:val="none" w:sz="0" w:space="0" w:color="000000"/>
+                <w:left w:val="none" w:sz="0" w:space="0" w:color="000000"/>
+                <w:right w:val="none" w:sz="0" w:space="0" w:color="000000"/>
+              </w:pBdr>
+              <w:spacing w:after="100" w:before="100" w:line="240"/>
+              <w:ind w:left="100" w:right="100" w:firstLine="0" w:firstLineChars="0"/>
+            </w:pPr>
+            <w:r xmlns:w="http://schemas.openxmlformats.org/wordprocessingml/2006/main" xmlns:wp="http://schemas.openxmlformats.org/drawingml/2006/wordprocessingDrawing" xmlns:r="http://schemas.openxmlformats.org/officeDocument/2006/relationships" xmlns:w14="http://schemas.microsoft.com/office/word/2010/wordml">
+              <w:rPr>
+                <w:rFonts w:ascii="Avenir" w:hAnsi="Avenir" w:eastAsia="Avenir" w:cs="Avenir"/>
+                <w:i w:val="false"/>
+                <w:b w:val="false"/>
+                <w:u w:val="none"/>
+                <w:sz w:val="16"/>
+                <w:szCs w:val="16"/>
+                <w:color w:val="000000"/>
+              </w:rPr>
+              <w:t xml:space="preserve">0</w:t>
+            </w:r>
+          </w:p>
+        </w:tc>
+        <w:tc>
+          <w:tcPr>
+            <w:tcBorders>
+              <w:bottom w:val="none" w:sz="0" w:space="0" w:color="000000"/>
+              <w:top w:val="none" w:sz="0" w:space="0" w:color="000000"/>
+              <w:left w:val="none" w:sz="0" w:space="0" w:color="000000"/>
+              <w:right w:val="none" w:sz="0" w:space="0" w:color="000000"/>
+            </w:tcBorders>
+            <w:shd w:val="clear" w:color="auto" w:fill="FFFFFF"/>
+            <w:tcMar>
+              <w:top w:w="0" w:type="dxa"/>
+              <w:bottom w:w="0" w:type="dxa"/>
+              <w:left w:w="0" w:type="dxa"/>
+              <w:right w:w="0" w:type="dxa"/>
+            </w:tcMar>
+            <w:vAlign w:val="center"/>
+          </w:tcPr>
+          <w:p>
+            <w:pPr>
+              <w:pStyle w:val="Normal"/>
+              <w:jc w:val="center"/>
+              <w:pBdr>
+                <w:bottom w:val="none" w:sz="0" w:space="0" w:color="000000"/>
+                <w:top w:val="none" w:sz="0" w:space="0" w:color="000000"/>
+                <w:left w:val="none" w:sz="0" w:space="0" w:color="000000"/>
+                <w:right w:val="none" w:sz="0" w:space="0" w:color="000000"/>
+              </w:pBdr>
+              <w:spacing w:after="100" w:before="100" w:line="240"/>
+              <w:ind w:left="100" w:right="100" w:firstLine="0" w:firstLineChars="0"/>
+            </w:pPr>
+            <w:r xmlns:w="http://schemas.openxmlformats.org/wordprocessingml/2006/main" xmlns:wp="http://schemas.openxmlformats.org/drawingml/2006/wordprocessingDrawing" xmlns:r="http://schemas.openxmlformats.org/officeDocument/2006/relationships" xmlns:w14="http://schemas.microsoft.com/office/word/2010/wordml">
+              <w:rPr>
+                <w:rFonts w:ascii="Avenir" w:hAnsi="Avenir" w:eastAsia="Avenir" w:cs="Avenir"/>
+                <w:i w:val="false"/>
+                <w:b w:val="false"/>
+                <w:u w:val="none"/>
+                <w:sz w:val="16"/>
+                <w:szCs w:val="16"/>
+                <w:color w:val="000000"/>
+              </w:rPr>
+              <w:t xml:space="preserve">2</w:t>
+            </w:r>
+          </w:p>
+        </w:tc>
+        <w:tc>
+          <w:tcPr>
+            <w:tcBorders>
+              <w:bottom w:val="none" w:sz="0" w:space="0" w:color="000000"/>
+              <w:top w:val="none" w:sz="0" w:space="0" w:color="000000"/>
+              <w:left w:val="none" w:sz="0" w:space="0" w:color="000000"/>
+              <w:right w:val="none" w:sz="0" w:space="0" w:color="000000"/>
+            </w:tcBorders>
+            <w:shd w:val="clear" w:color="auto" w:fill="FFFFFF"/>
+            <w:tcMar>
+              <w:top w:w="0" w:type="dxa"/>
+              <w:bottom w:w="0" w:type="dxa"/>
+              <w:left w:w="0" w:type="dxa"/>
+              <w:right w:w="0" w:type="dxa"/>
+            </w:tcMar>
+            <w:vAlign w:val="center"/>
+          </w:tcPr>
+          <w:p>
+            <w:pPr>
+              <w:pStyle w:val="Normal"/>
+              <w:jc w:val="center"/>
+              <w:pBdr>
+                <w:bottom w:val="none" w:sz="0" w:space="0" w:color="000000"/>
+                <w:top w:val="none" w:sz="0" w:space="0" w:color="000000"/>
+                <w:left w:val="none" w:sz="0" w:space="0" w:color="000000"/>
+                <w:right w:val="none" w:sz="0" w:space="0" w:color="000000"/>
+              </w:pBdr>
+              <w:spacing w:after="100" w:before="100" w:line="240"/>
+              <w:ind w:left="100" w:right="100" w:firstLine="0" w:firstLineChars="0"/>
+            </w:pPr>
+            <w:r xmlns:w="http://schemas.openxmlformats.org/wordprocessingml/2006/main" xmlns:wp="http://schemas.openxmlformats.org/drawingml/2006/wordprocessingDrawing" xmlns:r="http://schemas.openxmlformats.org/officeDocument/2006/relationships" xmlns:w14="http://schemas.microsoft.com/office/word/2010/wordml">
+              <w:rPr>
+                <w:rFonts w:ascii="Avenir" w:hAnsi="Avenir" w:eastAsia="Avenir" w:cs="Avenir"/>
+                <w:i w:val="false"/>
+                <w:b w:val="false"/>
+                <w:u w:val="none"/>
+                <w:sz w:val="16"/>
+                <w:szCs w:val="16"/>
+                <w:color w:val="000000"/>
+              </w:rPr>
+              <w:t xml:space="preserve">168</w:t>
+            </w:r>
+          </w:p>
+        </w:tc>
+        <w:tc>
+          <w:tcPr>
+            <w:tcBorders>
+              <w:bottom w:val="none" w:sz="0" w:space="0" w:color="000000"/>
+              <w:top w:val="none" w:sz="0" w:space="0" w:color="000000"/>
+              <w:left w:val="none" w:sz="0" w:space="0" w:color="000000"/>
+              <w:right w:val="single" w:sz="12" w:space="0" w:color="BEBEBE"/>
+            </w:tcBorders>
+            <w:shd w:val="clear" w:color="auto" w:fill="FFFFFF"/>
+            <w:tcMar>
+              <w:top w:w="0" w:type="dxa"/>
+              <w:bottom w:w="0" w:type="dxa"/>
+              <w:left w:w="0" w:type="dxa"/>
+              <w:right w:w="0" w:type="dxa"/>
+            </w:tcMar>
+            <w:vAlign w:val="center"/>
+          </w:tcPr>
+          <w:p>
+            <w:pPr>
+              <w:pStyle w:val="Normal"/>
+              <w:jc w:val="center"/>
+              <w:pBdr>
+                <w:bottom w:val="none" w:sz="0" w:space="0" w:color="000000"/>
+                <w:top w:val="none" w:sz="0" w:space="0" w:color="000000"/>
+                <w:left w:val="none" w:sz="0" w:space="0" w:color="000000"/>
+                <w:right w:val="none" w:sz="0" w:space="0" w:color="000000"/>
+              </w:pBdr>
+              <w:spacing w:after="100" w:before="100" w:line="240"/>
+              <w:ind w:left="100" w:right="100" w:firstLine="0" w:firstLineChars="0"/>
+            </w:pPr>
+            <w:r xmlns:w="http://schemas.openxmlformats.org/wordprocessingml/2006/main" xmlns:wp="http://schemas.openxmlformats.org/drawingml/2006/wordprocessingDrawing" xmlns:r="http://schemas.openxmlformats.org/officeDocument/2006/relationships" xmlns:w14="http://schemas.microsoft.com/office/word/2010/wordml">
+              <w:rPr>
+                <w:rFonts w:ascii="Avenir" w:hAnsi="Avenir" w:eastAsia="Avenir" w:cs="Avenir"/>
+                <w:i w:val="false"/>
+                <w:b w:val="false"/>
+                <w:u w:val="none"/>
+                <w:sz w:val="16"/>
+                <w:szCs w:val="16"/>
+                <w:color w:val="000000"/>
+              </w:rPr>
+              <w:t xml:space="preserve">1588</w:t>
+            </w:r>
+          </w:p>
+        </w:tc>
+        <w:tc>
+          <w:tcPr>
+            <w:tcBorders>
+              <w:bottom w:val="none" w:sz="0" w:space="0" w:color="000000"/>
+              <w:top w:val="none" w:sz="0" w:space="0" w:color="000000"/>
+              <w:left w:val="single" w:sz="12" w:space="0" w:color="BEBEBE"/>
+              <w:right w:val="none" w:sz="0" w:space="0" w:color="000000"/>
+            </w:tcBorders>
+            <w:shd w:val="clear" w:color="auto" w:fill="FFFFFF"/>
+            <w:tcMar>
+              <w:top w:w="0" w:type="dxa"/>
+              <w:bottom w:w="0" w:type="dxa"/>
+              <w:left w:w="0" w:type="dxa"/>
+              <w:right w:w="0" w:type="dxa"/>
+            </w:tcMar>
+            <w:vAlign w:val="center"/>
+          </w:tcPr>
+          <w:p>
+            <w:pPr>
+              <w:pStyle w:val="Normal"/>
+              <w:jc w:val="center"/>
+              <w:pBdr>
+                <w:bottom w:val="none" w:sz="0" w:space="0" w:color="000000"/>
+                <w:top w:val="none" w:sz="0" w:space="0" w:color="000000"/>
+                <w:left w:val="none" w:sz="0" w:space="0" w:color="000000"/>
+                <w:right w:val="none" w:sz="0" w:space="0" w:color="000000"/>
+              </w:pBdr>
+              <w:spacing w:after="100" w:before="100" w:line="240"/>
+              <w:ind w:left="100" w:right="100" w:firstLine="0" w:firstLineChars="0"/>
+            </w:pPr>
+            <w:r xmlns:w="http://schemas.openxmlformats.org/wordprocessingml/2006/main" xmlns:wp="http://schemas.openxmlformats.org/drawingml/2006/wordprocessingDrawing" xmlns:r="http://schemas.openxmlformats.org/officeDocument/2006/relationships" xmlns:w14="http://schemas.microsoft.com/office/word/2010/wordml">
+              <w:rPr>
+                <w:rFonts w:ascii="Avenir" w:hAnsi="Avenir" w:eastAsia="Avenir" w:cs="Avenir"/>
+                <w:i w:val="false"/>
+                <w:b w:val="false"/>
+                <w:u w:val="none"/>
+                <w:sz w:val="16"/>
+                <w:szCs w:val="16"/>
+                <w:color w:val="000000"/>
+              </w:rPr>
+              <w:t xml:space="preserve">Hyd_iso_2</w:t>
+            </w:r>
+          </w:p>
+        </w:tc>
+      </w:tr>
+      <w:tr>
+        <w:trPr>
+          <w:trHeight w:val="360" w:hRule="auto"/>
+        </w:trPr>
+        body3
+        <w:tc>
+          <w:tcPr>
+            <w:tcBorders>
+              <w:bottom w:val="none" w:sz="0" w:space="0" w:color="000000"/>
+              <w:top w:val="none" w:sz="0" w:space="0" w:color="000000"/>
+              <w:left w:val="none" w:sz="0" w:space="0" w:color="000000"/>
+              <w:right w:val="single" w:sz="12" w:space="0" w:color="BEBEBE"/>
+            </w:tcBorders>
+            <w:shd w:val="clear" w:color="auto" w:fill="EFEFEF"/>
+            <w:tcMar>
+              <w:top w:w="0" w:type="dxa"/>
+              <w:bottom w:w="0" w:type="dxa"/>
+              <w:left w:w="0" w:type="dxa"/>
+              <w:right w:w="0" w:type="dxa"/>
+            </w:tcMar>
+            <w:vAlign w:val="center"/>
+          </w:tcPr>
+          <w:p>
+            <w:pPr>
+              <w:pStyle w:val="Normal"/>
+              <w:jc w:val="center"/>
+              <w:pBdr>
+                <w:bottom w:val="none" w:sz="0" w:space="0" w:color="000000"/>
+                <w:top w:val="none" w:sz="0" w:space="0" w:color="000000"/>
+                <w:left w:val="none" w:sz="0" w:space="0" w:color="000000"/>
+                <w:right w:val="none" w:sz="0" w:space="0" w:color="000000"/>
+              </w:pBdr>
+              <w:spacing w:after="100" w:before="100" w:line="240"/>
+              <w:ind w:left="100" w:right="100" w:firstLine="0" w:firstLineChars="0"/>
+            </w:pPr>
+            <w:r xmlns:w="http://schemas.openxmlformats.org/wordprocessingml/2006/main" xmlns:wp="http://schemas.openxmlformats.org/drawingml/2006/wordprocessingDrawing" xmlns:r="http://schemas.openxmlformats.org/officeDocument/2006/relationships" xmlns:w14="http://schemas.microsoft.com/office/word/2010/wordml">
+              <w:rPr>
+                <w:rFonts w:ascii="Avenir" w:hAnsi="Avenir" w:eastAsia="Avenir" w:cs="Avenir"/>
+                <w:i w:val="false"/>
+                <w:b w:val="false"/>
+                <w:u w:val="none"/>
+                <w:sz w:val="16"/>
+                <w:szCs w:val="16"/>
+                <w:color w:val="000000"/>
+              </w:rPr>
+              <w:t xml:space="preserve">TRXPT_2, TRXPT_1</w:t>
+            </w:r>
+          </w:p>
+        </w:tc>
+        <w:tc>
+          <w:tcPr>
+            <w:tcBorders>
+              <w:bottom w:val="none" w:sz="0" w:space="0" w:color="000000"/>
+              <w:top w:val="none" w:sz="0" w:space="0" w:color="000000"/>
+              <w:left w:val="single" w:sz="12" w:space="0" w:color="BEBEBE"/>
+              <w:right w:val="none" w:sz="0" w:space="0" w:color="000000"/>
+            </w:tcBorders>
+            <w:shd w:val="clear" w:color="auto" w:fill="EFEFEF"/>
+            <w:tcMar>
+              <w:top w:w="0" w:type="dxa"/>
+              <w:bottom w:w="0" w:type="dxa"/>
+              <w:left w:w="0" w:type="dxa"/>
+              <w:right w:w="0" w:type="dxa"/>
+            </w:tcMar>
+            <w:vAlign w:val="center"/>
+          </w:tcPr>
+          <w:p>
+            <w:pPr>
+              <w:pStyle w:val="Normal"/>
+              <w:jc w:val="center"/>
+              <w:pBdr>
+                <w:bottom w:val="none" w:sz="0" w:space="0" w:color="000000"/>
+                <w:top w:val="none" w:sz="0" w:space="0" w:color="000000"/>
+                <w:left w:val="none" w:sz="0" w:space="0" w:color="000000"/>
+                <w:right w:val="none" w:sz="0" w:space="0" w:color="000000"/>
+              </w:pBdr>
+              <w:spacing w:after="100" w:before="100" w:line="240"/>
+              <w:ind w:left="100" w:right="100" w:firstLine="0" w:firstLineChars="0"/>
+            </w:pPr>
+            <w:r xmlns:w="http://schemas.openxmlformats.org/wordprocessingml/2006/main" xmlns:wp="http://schemas.openxmlformats.org/drawingml/2006/wordprocessingDrawing" xmlns:r="http://schemas.openxmlformats.org/officeDocument/2006/relationships" xmlns:w14="http://schemas.microsoft.com/office/word/2010/wordml">
+              <w:rPr>
+                <w:rFonts w:ascii="Avenir" w:hAnsi="Avenir" w:eastAsia="Avenir" w:cs="Avenir"/>
+                <w:i w:val="false"/>
+                <w:b w:val="false"/>
+                <w:u w:val="none"/>
+                <w:sz w:val="16"/>
+                <w:szCs w:val="16"/>
+                <w:color w:val="000000"/>
+              </w:rPr>
+              <w:t xml:space="preserve">1655</w:t>
+            </w:r>
+          </w:p>
+        </w:tc>
+        <w:tc>
+          <w:tcPr>
+            <w:tcBorders>
+              <w:bottom w:val="none" w:sz="0" w:space="0" w:color="000000"/>
+              <w:top w:val="none" w:sz="0" w:space="0" w:color="000000"/>
+              <w:left w:val="none" w:sz="0" w:space="0" w:color="000000"/>
+              <w:right w:val="none" w:sz="0" w:space="0" w:color="000000"/>
+            </w:tcBorders>
+            <w:shd w:val="clear" w:color="auto" w:fill="EFEFEF"/>
+            <w:tcMar>
+              <w:top w:w="0" w:type="dxa"/>
+              <w:bottom w:w="0" w:type="dxa"/>
+              <w:left w:w="0" w:type="dxa"/>
+              <w:right w:w="0" w:type="dxa"/>
+            </w:tcMar>
+            <w:vAlign w:val="center"/>
+          </w:tcPr>
+          <w:p>
+            <w:pPr>
+              <w:pStyle w:val="Normal"/>
+              <w:jc w:val="center"/>
+              <w:pBdr>
+                <w:bottom w:val="none" w:sz="0" w:space="0" w:color="000000"/>
+                <w:top w:val="none" w:sz="0" w:space="0" w:color="000000"/>
+                <w:left w:val="none" w:sz="0" w:space="0" w:color="000000"/>
+                <w:right w:val="none" w:sz="0" w:space="0" w:color="000000"/>
+              </w:pBdr>
+              <w:spacing w:after="100" w:before="100" w:line="240"/>
+              <w:ind w:left="100" w:right="100" w:firstLine="0" w:firstLineChars="0"/>
+            </w:pPr>
+            <w:r xmlns:w="http://schemas.openxmlformats.org/wordprocessingml/2006/main" xmlns:wp="http://schemas.openxmlformats.org/drawingml/2006/wordprocessingDrawing" xmlns:r="http://schemas.openxmlformats.org/officeDocument/2006/relationships" xmlns:w14="http://schemas.microsoft.com/office/word/2010/wordml">
+              <w:rPr>
+                <w:rFonts w:ascii="Avenir" w:hAnsi="Avenir" w:eastAsia="Avenir" w:cs="Avenir"/>
+                <w:i w:val="false"/>
+                <w:b w:val="false"/>
+                <w:u w:val="none"/>
+                <w:sz w:val="16"/>
+                <w:szCs w:val="16"/>
+                <w:color w:val="000000"/>
+              </w:rPr>
+              <w:t xml:space="preserve">1964</w:t>
+            </w:r>
+          </w:p>
+        </w:tc>
+        <w:tc>
+          <w:tcPr>
+            <w:tcBorders>
+              <w:bottom w:val="none" w:sz="0" w:space="0" w:color="000000"/>
+              <w:top w:val="none" w:sz="0" w:space="0" w:color="000000"/>
+              <w:left w:val="none" w:sz="0" w:space="0" w:color="000000"/>
+              <w:right w:val="none" w:sz="0" w:space="0" w:color="000000"/>
+            </w:tcBorders>
+            <w:shd w:val="clear" w:color="auto" w:fill="EFEFEF"/>
+            <w:tcMar>
+              <w:top w:w="0" w:type="dxa"/>
+              <w:bottom w:w="0" w:type="dxa"/>
+              <w:left w:w="0" w:type="dxa"/>
+              <w:right w:w="0" w:type="dxa"/>
+            </w:tcMar>
+            <w:vAlign w:val="center"/>
+          </w:tcPr>
+          <w:p>
+            <w:pPr>
+              <w:pStyle w:val="Normal"/>
+              <w:jc w:val="center"/>
+              <w:pBdr>
+                <w:bottom w:val="none" w:sz="0" w:space="0" w:color="000000"/>
+                <w:top w:val="none" w:sz="0" w:space="0" w:color="000000"/>
+                <w:left w:val="none" w:sz="0" w:space="0" w:color="000000"/>
+                <w:right w:val="none" w:sz="0" w:space="0" w:color="000000"/>
+              </w:pBdr>
+              <w:spacing w:after="100" w:before="100" w:line="240"/>
+              <w:ind w:left="100" w:right="100" w:firstLine="0" w:firstLineChars="0"/>
+            </w:pPr>
+            <w:r xmlns:w="http://schemas.openxmlformats.org/wordprocessingml/2006/main" xmlns:wp="http://schemas.openxmlformats.org/drawingml/2006/wordprocessingDrawing" xmlns:r="http://schemas.openxmlformats.org/officeDocument/2006/relationships" xmlns:w14="http://schemas.microsoft.com/office/word/2010/wordml">
+              <w:rPr>
+                <w:rFonts w:ascii="Avenir" w:hAnsi="Avenir" w:eastAsia="Avenir" w:cs="Avenir"/>
+                <w:i w:val="false"/>
+                <w:b w:val="false"/>
+                <w:u w:val="none"/>
+                <w:sz w:val="16"/>
+                <w:szCs w:val="16"/>
+                <w:color w:val="000000"/>
+              </w:rPr>
+              <w:t xml:space="preserve">GT-AG</w:t>
+            </w:r>
+          </w:p>
+        </w:tc>
+        <w:tc>
+          <w:tcPr>
+            <w:tcBorders>
+              <w:bottom w:val="none" w:sz="0" w:space="0" w:color="000000"/>
+              <w:top w:val="none" w:sz="0" w:space="0" w:color="000000"/>
+              <w:left w:val="none" w:sz="0" w:space="0" w:color="000000"/>
+              <w:right w:val="single" w:sz="12" w:space="0" w:color="BEBEBE"/>
+            </w:tcBorders>
+            <w:shd w:val="clear" w:color="auto" w:fill="EFEFEF"/>
+            <w:tcMar>
+              <w:top w:w="0" w:type="dxa"/>
+              <w:bottom w:w="0" w:type="dxa"/>
+              <w:left w:w="0" w:type="dxa"/>
+              <w:right w:w="0" w:type="dxa"/>
+            </w:tcMar>
+            <w:vAlign w:val="center"/>
+          </w:tcPr>
+          <w:p>
+            <w:pPr>
+              <w:pStyle w:val="Normal"/>
+              <w:jc w:val="center"/>
+              <w:pBdr>
+                <w:bottom w:val="none" w:sz="0" w:space="0" w:color="000000"/>
+                <w:top w:val="none" w:sz="0" w:space="0" w:color="000000"/>
+                <w:left w:val="none" w:sz="0" w:space="0" w:color="000000"/>
+                <w:right w:val="none" w:sz="0" w:space="0" w:color="000000"/>
+              </w:pBdr>
+              <w:spacing w:after="100" w:before="100" w:line="240"/>
+              <w:ind w:left="100" w:right="100" w:firstLine="0" w:firstLineChars="0"/>
+            </w:pPr>
+            <w:r xmlns:w="http://schemas.openxmlformats.org/wordprocessingml/2006/main" xmlns:wp="http://schemas.openxmlformats.org/drawingml/2006/wordprocessingDrawing" xmlns:r="http://schemas.openxmlformats.org/officeDocument/2006/relationships" xmlns:w14="http://schemas.microsoft.com/office/word/2010/wordml">
+              <w:rPr>
+                <w:rFonts w:ascii="Avenir" w:hAnsi="Avenir" w:eastAsia="Avenir" w:cs="Avenir"/>
+                <w:i w:val="false"/>
+                <w:b w:val="false"/>
+                <w:u w:val="none"/>
+                <w:sz w:val="16"/>
+                <w:szCs w:val="16"/>
+                <w:color w:val="000000"/>
+              </w:rPr>
+              <w:t xml:space="preserve">310bp</w:t>
+            </w:r>
+          </w:p>
+        </w:tc>
+        <w:tc>
+          <w:tcPr>
+            <w:tcBorders>
+              <w:bottom w:val="none" w:sz="0" w:space="0" w:color="000000"/>
+              <w:top w:val="none" w:sz="0" w:space="0" w:color="000000"/>
+              <w:left w:val="single" w:sz="12" w:space="0" w:color="BEBEBE"/>
+              <w:right w:val="none" w:sz="0" w:space="0" w:color="000000"/>
+            </w:tcBorders>
+            <w:shd w:val="clear" w:color="auto" w:fill="EFEFEF"/>
+            <w:tcMar>
+              <w:top w:w="0" w:type="dxa"/>
+              <w:bottom w:w="0" w:type="dxa"/>
+              <w:left w:w="0" w:type="dxa"/>
+              <w:right w:w="0" w:type="dxa"/>
+            </w:tcMar>
+            <w:vAlign w:val="center"/>
+          </w:tcPr>
+          <w:p>
+            <w:pPr>
+              <w:pStyle w:val="Normal"/>
+              <w:jc w:val="center"/>
+              <w:pBdr>
+                <w:bottom w:val="none" w:sz="0" w:space="0" w:color="000000"/>
+                <w:top w:val="none" w:sz="0" w:space="0" w:color="000000"/>
+                <w:left w:val="none" w:sz="0" w:space="0" w:color="000000"/>
+                <w:right w:val="none" w:sz="0" w:space="0" w:color="000000"/>
+              </w:pBdr>
+              <w:spacing w:after="100" w:before="100" w:line="240"/>
+              <w:ind w:left="100" w:right="100" w:firstLine="0" w:firstLineChars="0"/>
+            </w:pPr>
+            <w:r xmlns:w="http://schemas.openxmlformats.org/wordprocessingml/2006/main" xmlns:wp="http://schemas.openxmlformats.org/drawingml/2006/wordprocessingDrawing" xmlns:r="http://schemas.openxmlformats.org/officeDocument/2006/relationships" xmlns:w14="http://schemas.microsoft.com/office/word/2010/wordml">
+              <w:rPr>
+                <w:rFonts w:ascii="Avenir" w:hAnsi="Avenir" w:eastAsia="Avenir" w:cs="Avenir"/>
+                <w:i w:val="false"/>
+                <w:b w:val="false"/>
+                <w:u w:val="none"/>
+                <w:sz w:val="16"/>
+                <w:szCs w:val="16"/>
+                <w:color w:val="000000"/>
+              </w:rPr>
+              <w:t xml:space="preserve">E1</w:t>
+            </w:r>
+          </w:p>
+        </w:tc>
+        <w:tc>
+          <w:tcPr>
+            <w:tcBorders>
+              <w:bottom w:val="none" w:sz="0" w:space="0" w:color="000000"/>
+              <w:top w:val="none" w:sz="0" w:space="0" w:color="000000"/>
+              <w:left w:val="none" w:sz="0" w:space="0" w:color="000000"/>
+              <w:right w:val="single" w:sz="12" w:space="0" w:color="BEBEBE"/>
+            </w:tcBorders>
+            <w:shd w:val="clear" w:color="auto" w:fill="EFEFEF"/>
+            <w:tcMar>
+              <w:top w:w="0" w:type="dxa"/>
+              <w:bottom w:w="0" w:type="dxa"/>
+              <w:left w:w="0" w:type="dxa"/>
+              <w:right w:w="0" w:type="dxa"/>
+            </w:tcMar>
+            <w:vAlign w:val="center"/>
+          </w:tcPr>
+          <w:p>
+            <w:pPr>
+              <w:pStyle w:val="Normal"/>
+              <w:jc w:val="center"/>
+              <w:pBdr>
+                <w:bottom w:val="none" w:sz="0" w:space="0" w:color="000000"/>
+                <w:top w:val="none" w:sz="0" w:space="0" w:color="000000"/>
+                <w:left w:val="none" w:sz="0" w:space="0" w:color="000000"/>
+                <w:right w:val="none" w:sz="0" w:space="0" w:color="000000"/>
+              </w:pBdr>
+              <w:spacing w:after="100" w:before="100" w:line="240"/>
+              <w:ind w:left="100" w:right="100" w:firstLine="0" w:firstLineChars="0"/>
+            </w:pPr>
+            <w:r xmlns:w="http://schemas.openxmlformats.org/wordprocessingml/2006/main" xmlns:wp="http://schemas.openxmlformats.org/drawingml/2006/wordprocessingDrawing" xmlns:r="http://schemas.openxmlformats.org/officeDocument/2006/relationships" xmlns:w14="http://schemas.microsoft.com/office/word/2010/wordml">
+              <w:rPr>
+                <w:rFonts w:ascii="Avenir" w:hAnsi="Avenir" w:eastAsia="Avenir" w:cs="Avenir"/>
+                <w:i w:val="false"/>
+                <w:b w:val="false"/>
+                <w:u w:val="none"/>
+                <w:sz w:val="16"/>
+                <w:szCs w:val="16"/>
+                <w:color w:val="000000"/>
+              </w:rPr>
+              <w:t xml:space="preserve">+</w:t>
+            </w:r>
+          </w:p>
+        </w:tc>
+        <w:tc>
+          <w:tcPr>
+            <w:tcBorders>
+              <w:bottom w:val="none" w:sz="0" w:space="0" w:color="000000"/>
+              <w:top w:val="none" w:sz="0" w:space="0" w:color="000000"/>
+              <w:left w:val="single" w:sz="12" w:space="0" w:color="BEBEBE"/>
+              <w:right w:val="none" w:sz="0" w:space="0" w:color="000000"/>
+            </w:tcBorders>
+            <w:shd w:val="clear" w:color="auto" w:fill="EFEFEF"/>
+            <w:tcMar>
+              <w:top w:w="0" w:type="dxa"/>
+              <w:bottom w:w="0" w:type="dxa"/>
+              <w:left w:w="0" w:type="dxa"/>
+              <w:right w:w="0" w:type="dxa"/>
+            </w:tcMar>
+            <w:vAlign w:val="center"/>
+          </w:tcPr>
+          <w:p>
+            <w:pPr>
+              <w:pStyle w:val="Normal"/>
+              <w:jc w:val="center"/>
+              <w:pBdr>
+                <w:bottom w:val="none" w:sz="0" w:space="0" w:color="000000"/>
+                <w:top w:val="none" w:sz="0" w:space="0" w:color="000000"/>
+                <w:left w:val="none" w:sz="0" w:space="0" w:color="000000"/>
+                <w:right w:val="none" w:sz="0" w:space="0" w:color="000000"/>
+              </w:pBdr>
+              <w:spacing w:after="100" w:before="100" w:line="240"/>
+              <w:ind w:left="100" w:right="100" w:firstLine="0" w:firstLineChars="0"/>
+            </w:pPr>
+            <w:r xmlns:w="http://schemas.openxmlformats.org/wordprocessingml/2006/main" xmlns:wp="http://schemas.openxmlformats.org/drawingml/2006/wordprocessingDrawing" xmlns:r="http://schemas.openxmlformats.org/officeDocument/2006/relationships" xmlns:w14="http://schemas.microsoft.com/office/word/2010/wordml">
+              <w:rPr>
+                <w:rFonts w:ascii="Avenir" w:hAnsi="Avenir" w:eastAsia="Avenir" w:cs="Avenir"/>
+                <w:i w:val="false"/>
+                <w:b w:val="false"/>
+                <w:u w:val="none"/>
+                <w:sz w:val="16"/>
+                <w:szCs w:val="16"/>
+                <w:color w:val="000000"/>
+              </w:rPr>
+              <w:t xml:space="preserve">0</w:t>
+            </w:r>
+          </w:p>
+        </w:tc>
+        <w:tc>
+          <w:tcPr>
+            <w:tcBorders>
+              <w:bottom w:val="none" w:sz="0" w:space="0" w:color="000000"/>
+              <w:top w:val="none" w:sz="0" w:space="0" w:color="000000"/>
+              <w:left w:val="none" w:sz="0" w:space="0" w:color="000000"/>
+              <w:right w:val="none" w:sz="0" w:space="0" w:color="000000"/>
+            </w:tcBorders>
+            <w:shd w:val="clear" w:color="auto" w:fill="EFEFEF"/>
+            <w:tcMar>
+              <w:top w:w="0" w:type="dxa"/>
+              <w:bottom w:w="0" w:type="dxa"/>
+              <w:left w:w="0" w:type="dxa"/>
+              <w:right w:w="0" w:type="dxa"/>
+            </w:tcMar>
+            <w:vAlign w:val="center"/>
+          </w:tcPr>
+          <w:p>
+            <w:pPr>
+              <w:pStyle w:val="Normal"/>
+              <w:jc w:val="center"/>
+              <w:pBdr>
+                <w:bottom w:val="none" w:sz="0" w:space="0" w:color="000000"/>
+                <w:top w:val="none" w:sz="0" w:space="0" w:color="000000"/>
+                <w:left w:val="none" w:sz="0" w:space="0" w:color="000000"/>
+                <w:right w:val="none" w:sz="0" w:space="0" w:color="000000"/>
+              </w:pBdr>
+              <w:spacing w:after="100" w:before="100" w:line="240"/>
+              <w:ind w:left="100" w:right="100" w:firstLine="0" w:firstLineChars="0"/>
+            </w:pPr>
+            <w:r xmlns:w="http://schemas.openxmlformats.org/wordprocessingml/2006/main" xmlns:wp="http://schemas.openxmlformats.org/drawingml/2006/wordprocessingDrawing" xmlns:r="http://schemas.openxmlformats.org/officeDocument/2006/relationships" xmlns:w14="http://schemas.microsoft.com/office/word/2010/wordml">
+              <w:rPr>
+                <w:rFonts w:ascii="Avenir" w:hAnsi="Avenir" w:eastAsia="Avenir" w:cs="Avenir"/>
+                <w:i w:val="false"/>
+                <w:b w:val="false"/>
+                <w:u w:val="none"/>
+                <w:sz w:val="16"/>
+                <w:szCs w:val="16"/>
+                <w:color w:val="000000"/>
+              </w:rPr>
+              <w:t xml:space="preserve">9</w:t>
+            </w:r>
+          </w:p>
+        </w:tc>
+        <w:tc>
+          <w:tcPr>
+            <w:tcBorders>
+              <w:bottom w:val="none" w:sz="0" w:space="0" w:color="000000"/>
+              <w:top w:val="none" w:sz="0" w:space="0" w:color="000000"/>
+              <w:left w:val="none" w:sz="0" w:space="0" w:color="000000"/>
+              <w:right w:val="none" w:sz="0" w:space="0" w:color="000000"/>
+            </w:tcBorders>
+            <w:shd w:val="clear" w:color="auto" w:fill="EFEFEF"/>
+            <w:tcMar>
+              <w:top w:w="0" w:type="dxa"/>
+              <w:bottom w:w="0" w:type="dxa"/>
+              <w:left w:w="0" w:type="dxa"/>
+              <w:right w:w="0" w:type="dxa"/>
+            </w:tcMar>
+            <w:vAlign w:val="center"/>
+          </w:tcPr>
+          <w:p>
+            <w:pPr>
+              <w:pStyle w:val="Normal"/>
+              <w:jc w:val="center"/>
+              <w:pBdr>
+                <w:bottom w:val="none" w:sz="0" w:space="0" w:color="000000"/>
+                <w:top w:val="none" w:sz="0" w:space="0" w:color="000000"/>
+                <w:left w:val="none" w:sz="0" w:space="0" w:color="000000"/>
+                <w:right w:val="none" w:sz="0" w:space="0" w:color="000000"/>
+              </w:pBdr>
+              <w:spacing w:after="100" w:before="100" w:line="240"/>
+              <w:ind w:left="100" w:right="100" w:firstLine="0" w:firstLineChars="0"/>
+            </w:pPr>
+            <w:r xmlns:w="http://schemas.openxmlformats.org/wordprocessingml/2006/main" xmlns:wp="http://schemas.openxmlformats.org/drawingml/2006/wordprocessingDrawing" xmlns:r="http://schemas.openxmlformats.org/officeDocument/2006/relationships" xmlns:w14="http://schemas.microsoft.com/office/word/2010/wordml">
+              <w:rPr>
+                <w:rFonts w:ascii="Avenir" w:hAnsi="Avenir" w:eastAsia="Avenir" w:cs="Avenir"/>
+                <w:i w:val="false"/>
+                <w:b w:val="false"/>
+                <w:u w:val="none"/>
+                <w:sz w:val="16"/>
+                <w:szCs w:val="16"/>
+                <w:color w:val="000000"/>
+              </w:rPr>
+              <w:t xml:space="preserve">1395</w:t>
+            </w:r>
+          </w:p>
+        </w:tc>
+        <w:tc>
+          <w:tcPr>
+            <w:tcBorders>
+              <w:bottom w:val="none" w:sz="0" w:space="0" w:color="000000"/>
+              <w:top w:val="none" w:sz="0" w:space="0" w:color="000000"/>
+              <w:left w:val="none" w:sz="0" w:space="0" w:color="000000"/>
+              <w:right w:val="single" w:sz="12" w:space="0" w:color="BEBEBE"/>
+            </w:tcBorders>
+            <w:shd w:val="clear" w:color="auto" w:fill="EFEFEF"/>
+            <w:tcMar>
+              <w:top w:w="0" w:type="dxa"/>
+              <w:bottom w:w="0" w:type="dxa"/>
+              <w:left w:w="0" w:type="dxa"/>
+              <w:right w:w="0" w:type="dxa"/>
+            </w:tcMar>
+            <w:vAlign w:val="center"/>
+          </w:tcPr>
+          <w:p>
+            <w:pPr>
+              <w:pStyle w:val="Normal"/>
+              <w:jc w:val="center"/>
+              <w:pBdr>
+                <w:bottom w:val="none" w:sz="0" w:space="0" w:color="000000"/>
+                <w:top w:val="none" w:sz="0" w:space="0" w:color="000000"/>
+                <w:left w:val="none" w:sz="0" w:space="0" w:color="000000"/>
+                <w:right w:val="none" w:sz="0" w:space="0" w:color="000000"/>
+              </w:pBdr>
+              <w:spacing w:after="100" w:before="100" w:line="240"/>
+              <w:ind w:left="100" w:right="100" w:firstLine="0" w:firstLineChars="0"/>
+            </w:pPr>
+            <w:r xmlns:w="http://schemas.openxmlformats.org/wordprocessingml/2006/main" xmlns:wp="http://schemas.openxmlformats.org/drawingml/2006/wordprocessingDrawing" xmlns:r="http://schemas.openxmlformats.org/officeDocument/2006/relationships" xmlns:w14="http://schemas.microsoft.com/office/word/2010/wordml">
+              <w:rPr>
+                <w:rFonts w:ascii="Avenir" w:hAnsi="Avenir" w:eastAsia="Avenir" w:cs="Avenir"/>
+                <w:i w:val="false"/>
+                <w:b w:val="false"/>
+                <w:u w:val="none"/>
+                <w:sz w:val="16"/>
+                <w:szCs w:val="16"/>
+                <w:color w:val="000000"/>
+              </w:rPr>
+              <w:t xml:space="preserve">38491</w:t>
+            </w:r>
+          </w:p>
+        </w:tc>
+        <w:tc>
+          <w:tcPr>
+            <w:tcBorders>
+              <w:bottom w:val="none" w:sz="0" w:space="0" w:color="000000"/>
+              <w:top w:val="none" w:sz="0" w:space="0" w:color="000000"/>
+              <w:left w:val="single" w:sz="12" w:space="0" w:color="BEBEBE"/>
+              <w:right w:val="none" w:sz="0" w:space="0" w:color="000000"/>
+            </w:tcBorders>
+            <w:shd w:val="clear" w:color="auto" w:fill="EFEFEF"/>
+            <w:tcMar>
+              <w:top w:w="0" w:type="dxa"/>
+              <w:bottom w:w="0" w:type="dxa"/>
+              <w:left w:w="0" w:type="dxa"/>
+              <w:right w:w="0" w:type="dxa"/>
+            </w:tcMar>
+            <w:vAlign w:val="center"/>
+          </w:tcPr>
+          <w:p>
+            <w:pPr>
+              <w:pStyle w:val="Normal"/>
+              <w:jc w:val="center"/>
+              <w:pBdr>
+                <w:bottom w:val="none" w:sz="0" w:space="0" w:color="000000"/>
+                <w:top w:val="none" w:sz="0" w:space="0" w:color="000000"/>
+                <w:left w:val="none" w:sz="0" w:space="0" w:color="000000"/>
+                <w:right w:val="none" w:sz="0" w:space="0" w:color="000000"/>
+              </w:pBdr>
+              <w:spacing w:after="100" w:before="100" w:line="240"/>
+              <w:ind w:left="100" w:right="100" w:firstLine="0" w:firstLineChars="0"/>
+            </w:pPr>
+            <w:r xmlns:w="http://schemas.openxmlformats.org/wordprocessingml/2006/main" xmlns:wp="http://schemas.openxmlformats.org/drawingml/2006/wordprocessingDrawing" xmlns:r="http://schemas.openxmlformats.org/officeDocument/2006/relationships" xmlns:w14="http://schemas.microsoft.com/office/word/2010/wordml">
+              <w:rPr>
+                <w:rFonts w:ascii="Avenir" w:hAnsi="Avenir" w:eastAsia="Avenir" w:cs="Avenir"/>
+                <w:i w:val="false"/>
+                <w:b w:val="false"/>
+                <w:u w:val="none"/>
+                <w:sz w:val="16"/>
+                <w:szCs w:val="16"/>
+                <w:color w:val="000000"/>
+              </w:rPr>
+              <w:t xml:space="preserve">ORF1_novel_iso, Hyd_iso_1</w:t>
+            </w:r>
+          </w:p>
+        </w:tc>
+      </w:tr>
+    </w:tbl>
     <w:bookmarkEnd w:id="111"/>
     <w:sectPr/>
   </w:body>

</xml_diff>

<commit_message>
fixed E4 transcript positioning in plot
</commit_message>
<xml_diff>
--- a/manuscript_thev_transcriptome.docx
+++ b/manuscript_thev_transcriptome.docx
@@ -31389,18 +31389,18 @@
         <w:tblLook w:firstRow="1" w:lastRow="0" w:firstColumn="0" w:lastColumn="0" w:noHBand="0" w:noVBand="1"/>
       </w:tblPr>
       <w:tblGrid>
-        <w:gridCol w:w="864"/>
-        <w:gridCol w:w="864"/>
-        <w:gridCol w:w="864"/>
-        <w:gridCol w:w="864"/>
-        <w:gridCol w:w="864"/>
-        <w:gridCol w:w="864"/>
-        <w:gridCol w:w="864"/>
-        <w:gridCol w:w="864"/>
-        <w:gridCol w:w="864"/>
-        <w:gridCol w:w="864"/>
-        <w:gridCol w:w="864"/>
-        <w:gridCol w:w="864"/>
+        <w:gridCol w:w="720"/>
+        <w:gridCol w:w="720"/>
+        <w:gridCol w:w="720"/>
+        <w:gridCol w:w="720"/>
+        <w:gridCol w:w="720"/>
+        <w:gridCol w:w="720"/>
+        <w:gridCol w:w="720"/>
+        <w:gridCol w:w="720"/>
+        <w:gridCol w:w="720"/>
+        <w:gridCol w:w="720"/>
+        <w:gridCol w:w="720"/>
+        <w:gridCol w:w="1440"/>
       </w:tblGrid>
       <w:tr>
         <w:trPr>
@@ -31444,8 +31444,8 @@
                 <w:i w:val="false"/>
                 <w:b w:val="true"/>
                 <w:u w:val="none"/>
-                <w:sz w:val="16"/>
-                <w:szCs w:val="16"/>
+                <w:sz w:val="14"/>
+                <w:szCs w:val="14"/>
                 <w:color w:val="000000"/>
               </w:rPr>
               <w:t xml:space="preserve"/>
@@ -31489,8 +31489,8 @@
                 <w:i w:val="false"/>
                 <w:b w:val="true"/>
                 <w:u w:val="none"/>
-                <w:sz w:val="16"/>
-                <w:szCs w:val="16"/>
+                <w:sz w:val="14"/>
+                <w:szCs w:val="14"/>
                 <w:color w:val="000000"/>
               </w:rPr>
               <w:t xml:space="preserve">Splice Junction</w:t>
@@ -31533,8 +31533,8 @@
                 <w:i w:val="false"/>
                 <w:b w:val="true"/>
                 <w:u w:val="none"/>
-                <w:sz w:val="16"/>
-                <w:szCs w:val="16"/>
+                <w:sz w:val="14"/>
+                <w:szCs w:val="14"/>
                 <w:color w:val="000000"/>
               </w:rPr>
               <w:t xml:space="preserve"/>
@@ -31577,8 +31577,8 @@
                 <w:i w:val="false"/>
                 <w:b w:val="true"/>
                 <w:u w:val="none"/>
-                <w:sz w:val="16"/>
-                <w:szCs w:val="16"/>
+                <w:sz w:val="14"/>
+                <w:szCs w:val="14"/>
                 <w:color w:val="000000"/>
               </w:rPr>
               <w:t xml:space="preserve"/>
@@ -31622,8 +31622,8 @@
                 <w:i w:val="false"/>
                 <w:b w:val="true"/>
                 <w:u w:val="none"/>
-                <w:sz w:val="16"/>
-                <w:szCs w:val="16"/>
+                <w:sz w:val="14"/>
+                <w:szCs w:val="14"/>
                 <w:color w:val="000000"/>
               </w:rPr>
               <w:t xml:space="preserve">Junction Reads</w:t>
@@ -31666,8 +31666,8 @@
                 <w:i w:val="false"/>
                 <w:b w:val="true"/>
                 <w:u w:val="none"/>
-                <w:sz w:val="16"/>
-                <w:szCs w:val="16"/>
+                <w:sz w:val="14"/>
+                <w:szCs w:val="14"/>
                 <w:color w:val="000000"/>
               </w:rPr>
               <w:t xml:space="preserve"/>
@@ -31717,8 +31717,8 @@
                 <w:i w:val="false"/>
                 <w:b w:val="true"/>
                 <w:u w:val="none"/>
-                <w:sz w:val="16"/>
-                <w:szCs w:val="16"/>
+                <w:sz w:val="14"/>
+                <w:szCs w:val="14"/>
                 <w:color w:val="000000"/>
               </w:rPr>
               <w:t xml:space="preserve">Transcript ID</w:t>
@@ -31761,8 +31761,8 @@
                 <w:i w:val="false"/>
                 <w:b w:val="true"/>
                 <w:u w:val="none"/>
-                <w:sz w:val="16"/>
-                <w:szCs w:val="16"/>
+                <w:sz w:val="14"/>
+                <w:szCs w:val="14"/>
                 <w:color w:val="000000"/>
               </w:rPr>
               <w:t xml:space="preserve">Start</w:t>
@@ -31805,8 +31805,8 @@
                 <w:i w:val="false"/>
                 <w:b w:val="true"/>
                 <w:u w:val="none"/>
-                <w:sz w:val="16"/>
-                <w:szCs w:val="16"/>
+                <w:sz w:val="14"/>
+                <w:szCs w:val="14"/>
                 <w:color w:val="000000"/>
               </w:rPr>
               <w:t xml:space="preserve">End</w:t>
@@ -31849,8 +31849,8 @@
                 <w:i w:val="false"/>
                 <w:b w:val="true"/>
                 <w:u w:val="none"/>
-                <w:sz w:val="16"/>
-                <w:szCs w:val="16"/>
+                <w:sz w:val="14"/>
+                <w:szCs w:val="14"/>
                 <w:color w:val="000000"/>
               </w:rPr>
               <w:t xml:space="preserve">Splice Site</w:t>
@@ -31893,8 +31893,8 @@
                 <w:i w:val="false"/>
                 <w:b w:val="true"/>
                 <w:u w:val="none"/>
-                <w:sz w:val="16"/>
-                <w:szCs w:val="16"/>
+                <w:sz w:val="14"/>
+                <w:szCs w:val="14"/>
                 <w:color w:val="000000"/>
               </w:rPr>
               <w:t xml:space="preserve">Intron Length</w:t>
@@ -31937,8 +31937,8 @@
                 <w:i w:val="false"/>
                 <w:b w:val="true"/>
                 <w:u w:val="none"/>
-                <w:sz w:val="16"/>
-                <w:szCs w:val="16"/>
+                <w:sz w:val="14"/>
+                <w:szCs w:val="14"/>
                 <w:color w:val="000000"/>
               </w:rPr>
               <w:t xml:space="preserve">Region</w:t>
@@ -31981,8 +31981,8 @@
                 <w:i w:val="false"/>
                 <w:b w:val="true"/>
                 <w:u w:val="none"/>
-                <w:sz w:val="16"/>
-                <w:szCs w:val="16"/>
+                <w:sz w:val="14"/>
+                <w:szCs w:val="14"/>
                 <w:color w:val="000000"/>
               </w:rPr>
               <w:t xml:space="preserve">Strand</w:t>
@@ -32025,8 +32025,8 @@
                 <w:i w:val="false"/>
                 <w:b w:val="true"/>
                 <w:u w:val="none"/>
-                <w:sz w:val="16"/>
-                <w:szCs w:val="16"/>
+                <w:sz w:val="14"/>
+                <w:szCs w:val="14"/>
                 <w:color w:val="000000"/>
               </w:rPr>
               <w:t xml:space="preserve">4h.p.i</w:t>
@@ -32069,8 +32069,8 @@
                 <w:i w:val="false"/>
                 <w:b w:val="true"/>
                 <w:u w:val="none"/>
-                <w:sz w:val="16"/>
-                <w:szCs w:val="16"/>
+                <w:sz w:val="14"/>
+                <w:szCs w:val="14"/>
                 <w:color w:val="000000"/>
               </w:rPr>
               <w:t xml:space="preserve">12h.p.i</w:t>
@@ -32113,8 +32113,8 @@
                 <w:i w:val="false"/>
                 <w:b w:val="true"/>
                 <w:u w:val="none"/>
-                <w:sz w:val="16"/>
-                <w:szCs w:val="16"/>
+                <w:sz w:val="14"/>
+                <w:szCs w:val="14"/>
                 <w:color w:val="000000"/>
               </w:rPr>
               <w:t xml:space="preserve">24h.p.i</w:t>
@@ -32157,8 +32157,8 @@
                 <w:i w:val="false"/>
                 <w:b w:val="true"/>
                 <w:u w:val="none"/>
-                <w:sz w:val="16"/>
-                <w:szCs w:val="16"/>
+                <w:sz w:val="14"/>
+                <w:szCs w:val="14"/>
                 <w:color w:val="000000"/>
               </w:rPr>
               <w:t xml:space="preserve">72h.p.i</w:t>
@@ -32201,8 +32201,8 @@
                 <w:i w:val="false"/>
                 <w:b w:val="true"/>
                 <w:u w:val="none"/>
-                <w:sz w:val="16"/>
-                <w:szCs w:val="16"/>
+                <w:sz w:val="14"/>
+                <w:szCs w:val="14"/>
                 <w:color w:val="000000"/>
               </w:rPr>
               <w:t xml:space="preserve">Protein Coding Potential</w:t>
@@ -32251,8 +32251,8 @@
                 <w:i w:val="false"/>
                 <w:b w:val="false"/>
                 <w:u w:val="none"/>
-                <w:sz w:val="16"/>
-                <w:szCs w:val="16"/>
+                <w:sz w:val="14"/>
+                <w:szCs w:val="14"/>
                 <w:color w:val="000000"/>
               </w:rPr>
               <w:t xml:space="preserve">TRXPT_1, TRXPT_4</w:t>
@@ -32295,8 +32295,8 @@
                 <w:i w:val="false"/>
                 <w:b w:val="false"/>
                 <w:u w:val="none"/>
-                <w:sz w:val="16"/>
-                <w:szCs w:val="16"/>
+                <w:sz w:val="14"/>
+                <w:szCs w:val="14"/>
                 <w:color w:val="000000"/>
               </w:rPr>
               <w:t xml:space="preserve">304</w:t>
@@ -32339,8 +32339,8 @@
                 <w:i w:val="false"/>
                 <w:b w:val="false"/>
                 <w:u w:val="none"/>
-                <w:sz w:val="16"/>
-                <w:szCs w:val="16"/>
+                <w:sz w:val="14"/>
+                <w:szCs w:val="14"/>
                 <w:color w:val="000000"/>
               </w:rPr>
               <w:t xml:space="preserve">1616</w:t>
@@ -32383,8 +32383,8 @@
                 <w:i w:val="false"/>
                 <w:b w:val="false"/>
                 <w:u w:val="none"/>
-                <w:sz w:val="16"/>
-                <w:szCs w:val="16"/>
+                <w:sz w:val="14"/>
+                <w:szCs w:val="14"/>
                 <w:color w:val="000000"/>
               </w:rPr>
               <w:t xml:space="preserve">GT-AG</w:t>
@@ -32427,8 +32427,8 @@
                 <w:i w:val="false"/>
                 <w:b w:val="false"/>
                 <w:u w:val="none"/>
-                <w:sz w:val="16"/>
-                <w:szCs w:val="16"/>
+                <w:sz w:val="14"/>
+                <w:szCs w:val="14"/>
                 <w:color w:val="000000"/>
               </w:rPr>
               <w:t xml:space="preserve">1313bp</w:t>
@@ -32471,8 +32471,8 @@
                 <w:i w:val="false"/>
                 <w:b w:val="false"/>
                 <w:u w:val="none"/>
-                <w:sz w:val="16"/>
-                <w:szCs w:val="16"/>
+                <w:sz w:val="14"/>
+                <w:szCs w:val="14"/>
                 <w:color w:val="000000"/>
               </w:rPr>
               <w:t xml:space="preserve">E1</w:t>
@@ -32515,8 +32515,8 @@
                 <w:i w:val="false"/>
                 <w:b w:val="false"/>
                 <w:u w:val="none"/>
-                <w:sz w:val="16"/>
-                <w:szCs w:val="16"/>
+                <w:sz w:val="14"/>
+                <w:szCs w:val="14"/>
                 <w:color w:val="000000"/>
               </w:rPr>
               <w:t xml:space="preserve">+</w:t>
@@ -32559,8 +32559,8 @@
                 <w:i w:val="false"/>
                 <w:b w:val="false"/>
                 <w:u w:val="none"/>
-                <w:sz w:val="16"/>
-                <w:szCs w:val="16"/>
+                <w:sz w:val="14"/>
+                <w:szCs w:val="14"/>
                 <w:color w:val="000000"/>
               </w:rPr>
               <w:t xml:space="preserve">0</w:t>
@@ -32603,8 +32603,8 @@
                 <w:i w:val="false"/>
                 <w:b w:val="false"/>
                 <w:u w:val="none"/>
-                <w:sz w:val="16"/>
-                <w:szCs w:val="16"/>
+                <w:sz w:val="14"/>
+                <w:szCs w:val="14"/>
                 <w:color w:val="000000"/>
               </w:rPr>
               <w:t xml:space="preserve">9</w:t>
@@ -32647,8 +32647,8 @@
                 <w:i w:val="false"/>
                 <w:b w:val="false"/>
                 <w:u w:val="none"/>
-                <w:sz w:val="16"/>
-                <w:szCs w:val="16"/>
+                <w:sz w:val="14"/>
+                <w:szCs w:val="14"/>
                 <w:color w:val="000000"/>
               </w:rPr>
               <w:t xml:space="preserve">1019</w:t>
@@ -32691,8 +32691,8 @@
                 <w:i w:val="false"/>
                 <w:b w:val="false"/>
                 <w:u w:val="none"/>
-                <w:sz w:val="16"/>
-                <w:szCs w:val="16"/>
+                <w:sz w:val="14"/>
+                <w:szCs w:val="14"/>
                 <w:color w:val="000000"/>
               </w:rPr>
               <w:t xml:space="preserve">25041</w:t>
@@ -32735,8 +32735,8 @@
                 <w:i w:val="false"/>
                 <w:b w:val="false"/>
                 <w:u w:val="none"/>
-                <w:sz w:val="16"/>
-                <w:szCs w:val="16"/>
+                <w:sz w:val="14"/>
+                <w:szCs w:val="14"/>
                 <w:color w:val="000000"/>
               </w:rPr>
               <w:t xml:space="preserve">Hyd_iso_1, ORF4_novel</w:t>
@@ -32785,8 +32785,8 @@
                 <w:i w:val="false"/>
                 <w:b w:val="false"/>
                 <w:u w:val="none"/>
-                <w:sz w:val="16"/>
-                <w:szCs w:val="16"/>
+                <w:sz w:val="14"/>
+                <w:szCs w:val="14"/>
                 <w:color w:val="000000"/>
               </w:rPr>
               <w:t xml:space="preserve">TRXPT_3</w:t>
@@ -32829,8 +32829,8 @@
                 <w:i w:val="false"/>
                 <w:b w:val="false"/>
                 <w:u w:val="none"/>
-                <w:sz w:val="16"/>
-                <w:szCs w:val="16"/>
+                <w:sz w:val="14"/>
+                <w:szCs w:val="14"/>
                 <w:color w:val="000000"/>
               </w:rPr>
               <w:t xml:space="preserve">304</w:t>
@@ -32873,8 +32873,8 @@
                 <w:i w:val="false"/>
                 <w:b w:val="false"/>
                 <w:u w:val="none"/>
-                <w:sz w:val="16"/>
-                <w:szCs w:val="16"/>
+                <w:sz w:val="14"/>
+                <w:szCs w:val="14"/>
                 <w:color w:val="000000"/>
               </w:rPr>
               <w:t xml:space="preserve">1964</w:t>
@@ -32917,8 +32917,8 @@
                 <w:i w:val="false"/>
                 <w:b w:val="false"/>
                 <w:u w:val="none"/>
-                <w:sz w:val="16"/>
-                <w:szCs w:val="16"/>
+                <w:sz w:val="14"/>
+                <w:szCs w:val="14"/>
                 <w:color w:val="000000"/>
               </w:rPr>
               <w:t xml:space="preserve">GT-AG</w:t>
@@ -32961,8 +32961,8 @@
                 <w:i w:val="false"/>
                 <w:b w:val="false"/>
                 <w:u w:val="none"/>
-                <w:sz w:val="16"/>
-                <w:szCs w:val="16"/>
+                <w:sz w:val="14"/>
+                <w:szCs w:val="14"/>
                 <w:color w:val="000000"/>
               </w:rPr>
               <w:t xml:space="preserve">1661bp</w:t>
@@ -33005,8 +33005,8 @@
                 <w:i w:val="false"/>
                 <w:b w:val="false"/>
                 <w:u w:val="none"/>
-                <w:sz w:val="16"/>
-                <w:szCs w:val="16"/>
+                <w:sz w:val="14"/>
+                <w:szCs w:val="14"/>
                 <w:color w:val="000000"/>
               </w:rPr>
               <w:t xml:space="preserve">E1</w:t>
@@ -33049,8 +33049,8 @@
                 <w:i w:val="false"/>
                 <w:b w:val="false"/>
                 <w:u w:val="none"/>
-                <w:sz w:val="16"/>
-                <w:szCs w:val="16"/>
+                <w:sz w:val="14"/>
+                <w:szCs w:val="14"/>
                 <w:color w:val="000000"/>
               </w:rPr>
               <w:t xml:space="preserve">+</w:t>
@@ -33093,8 +33093,8 @@
                 <w:i w:val="false"/>
                 <w:b w:val="false"/>
                 <w:u w:val="none"/>
-                <w:sz w:val="16"/>
-                <w:szCs w:val="16"/>
+                <w:sz w:val="14"/>
+                <w:szCs w:val="14"/>
                 <w:color w:val="000000"/>
               </w:rPr>
               <w:t xml:space="preserve">0</w:t>
@@ -33137,8 +33137,8 @@
                 <w:i w:val="false"/>
                 <w:b w:val="false"/>
                 <w:u w:val="none"/>
-                <w:sz w:val="16"/>
-                <w:szCs w:val="16"/>
+                <w:sz w:val="14"/>
+                <w:szCs w:val="14"/>
                 <w:color w:val="000000"/>
               </w:rPr>
               <w:t xml:space="preserve">2</w:t>
@@ -33181,8 +33181,8 @@
                 <w:i w:val="false"/>
                 <w:b w:val="false"/>
                 <w:u w:val="none"/>
-                <w:sz w:val="16"/>
-                <w:szCs w:val="16"/>
+                <w:sz w:val="14"/>
+                <w:szCs w:val="14"/>
                 <w:color w:val="000000"/>
               </w:rPr>
               <w:t xml:space="preserve">168</w:t>
@@ -33225,8 +33225,8 @@
                 <w:i w:val="false"/>
                 <w:b w:val="false"/>
                 <w:u w:val="none"/>
-                <w:sz w:val="16"/>
-                <w:szCs w:val="16"/>
+                <w:sz w:val="14"/>
+                <w:szCs w:val="14"/>
                 <w:color w:val="000000"/>
               </w:rPr>
               <w:t xml:space="preserve">1588</w:t>
@@ -33269,8 +33269,8 @@
                 <w:i w:val="false"/>
                 <w:b w:val="false"/>
                 <w:u w:val="none"/>
-                <w:sz w:val="16"/>
-                <w:szCs w:val="16"/>
+                <w:sz w:val="14"/>
+                <w:szCs w:val="14"/>
                 <w:color w:val="000000"/>
               </w:rPr>
               <w:t xml:space="preserve">Hyd_iso_2</w:t>
@@ -33319,8 +33319,8 @@
                 <w:i w:val="false"/>
                 <w:b w:val="false"/>
                 <w:u w:val="none"/>
-                <w:sz w:val="16"/>
-                <w:szCs w:val="16"/>
+                <w:sz w:val="14"/>
+                <w:szCs w:val="14"/>
                 <w:color w:val="000000"/>
               </w:rPr>
               <w:t xml:space="preserve">TRXPT_2, TRXPT_1</w:t>
@@ -33363,8 +33363,8 @@
                 <w:i w:val="false"/>
                 <w:b w:val="false"/>
                 <w:u w:val="none"/>
-                <w:sz w:val="16"/>
-                <w:szCs w:val="16"/>
+                <w:sz w:val="14"/>
+                <w:szCs w:val="14"/>
                 <w:color w:val="000000"/>
               </w:rPr>
               <w:t xml:space="preserve">1655</w:t>
@@ -33407,8 +33407,8 @@
                 <w:i w:val="false"/>
                 <w:b w:val="false"/>
                 <w:u w:val="none"/>
-                <w:sz w:val="16"/>
-                <w:szCs w:val="16"/>
+                <w:sz w:val="14"/>
+                <w:szCs w:val="14"/>
                 <w:color w:val="000000"/>
               </w:rPr>
               <w:t xml:space="preserve">1964</w:t>
@@ -33451,8 +33451,8 @@
                 <w:i w:val="false"/>
                 <w:b w:val="false"/>
                 <w:u w:val="none"/>
-                <w:sz w:val="16"/>
-                <w:szCs w:val="16"/>
+                <w:sz w:val="14"/>
+                <w:szCs w:val="14"/>
                 <w:color w:val="000000"/>
               </w:rPr>
               <w:t xml:space="preserve">GT-AG</w:t>
@@ -33495,8 +33495,8 @@
                 <w:i w:val="false"/>
                 <w:b w:val="false"/>
                 <w:u w:val="none"/>
-                <w:sz w:val="16"/>
-                <w:szCs w:val="16"/>
+                <w:sz w:val="14"/>
+                <w:szCs w:val="14"/>
                 <w:color w:val="000000"/>
               </w:rPr>
               <w:t xml:space="preserve">310bp</w:t>
@@ -33539,8 +33539,8 @@
                 <w:i w:val="false"/>
                 <w:b w:val="false"/>
                 <w:u w:val="none"/>
-                <w:sz w:val="16"/>
-                <w:szCs w:val="16"/>
+                <w:sz w:val="14"/>
+                <w:szCs w:val="14"/>
                 <w:color w:val="000000"/>
               </w:rPr>
               <w:t xml:space="preserve">E1</w:t>
@@ -33583,8 +33583,8 @@
                 <w:i w:val="false"/>
                 <w:b w:val="false"/>
                 <w:u w:val="none"/>
-                <w:sz w:val="16"/>
-                <w:szCs w:val="16"/>
+                <w:sz w:val="14"/>
+                <w:szCs w:val="14"/>
                 <w:color w:val="000000"/>
               </w:rPr>
               <w:t xml:space="preserve">+</w:t>
@@ -33627,8 +33627,8 @@
                 <w:i w:val="false"/>
                 <w:b w:val="false"/>
                 <w:u w:val="none"/>
-                <w:sz w:val="16"/>
-                <w:szCs w:val="16"/>
+                <w:sz w:val="14"/>
+                <w:szCs w:val="14"/>
                 <w:color w:val="000000"/>
               </w:rPr>
               <w:t xml:space="preserve">0</w:t>
@@ -33671,8 +33671,8 @@
                 <w:i w:val="false"/>
                 <w:b w:val="false"/>
                 <w:u w:val="none"/>
-                <w:sz w:val="16"/>
-                <w:szCs w:val="16"/>
+                <w:sz w:val="14"/>
+                <w:szCs w:val="14"/>
                 <w:color w:val="000000"/>
               </w:rPr>
               <w:t xml:space="preserve">9</w:t>
@@ -33715,8 +33715,8 @@
                 <w:i w:val="false"/>
                 <w:b w:val="false"/>
                 <w:u w:val="none"/>
-                <w:sz w:val="16"/>
-                <w:szCs w:val="16"/>
+                <w:sz w:val="14"/>
+                <w:szCs w:val="14"/>
                 <w:color w:val="000000"/>
               </w:rPr>
               <w:t xml:space="preserve">1395</w:t>
@@ -33759,8 +33759,8 @@
                 <w:i w:val="false"/>
                 <w:b w:val="false"/>
                 <w:u w:val="none"/>
-                <w:sz w:val="16"/>
-                <w:szCs w:val="16"/>
+                <w:sz w:val="14"/>
+                <w:szCs w:val="14"/>
                 <w:color w:val="000000"/>
               </w:rPr>
               <w:t xml:space="preserve">38491</w:t>
@@ -33803,8 +33803,8 @@
                 <w:i w:val="false"/>
                 <w:b w:val="false"/>
                 <w:u w:val="none"/>
-                <w:sz w:val="16"/>
-                <w:szCs w:val="16"/>
+                <w:sz w:val="14"/>
+                <w:szCs w:val="14"/>
                 <w:color w:val="000000"/>
               </w:rPr>
               <w:t xml:space="preserve">ORF1_novel_iso, Hyd_iso_1</w:t>

</xml_diff>

<commit_message>
Write manuscript results section For E1, E4, IM, and partially E2 regions Make table of transcripts with validation gels in supplementary PCR section.
</commit_message>
<xml_diff>
--- a/manuscript_thev_transcriptome.docx
+++ b/manuscript_thev_transcriptome.docx
@@ -1473,7 +1473,7 @@
         <w:t xml:space="preserve">Early Region 1 (E1) transcripts</w:t>
       </w:r>
       <w:r>
-        <w:t xml:space="preserve">. This region in MAdVs is the first transcribed after successful entry of the viral DNA into the nucleus of the host cell but at low levels</w:t>
+        <w:t xml:space="preserve">. This region in MAdVs is the first transcribed after successful entry of the viral DNA into the host cell nucleus, albeit at low levels</w:t>
       </w:r>
       <w:r>
         <w:t xml:space="preserve"> </w:t>
@@ -1482,7 +1482,7 @@
         <w:t xml:space="preserve">(18)</w:t>
       </w:r>
       <w:r>
-        <w:t xml:space="preserve">. The host transcription machinery is solely responsible for the transcription of this region. After their translation, the E1 proteins in concert with a myriad of host transcription factors activate the other viral promoters</w:t>
+        <w:t xml:space="preserve">. The host transcription machinery solely mediates the transcription of this region. After their translation, the E1 proteins in concert with a myriad of host transcription factors activate the other viral promoters</w:t>
       </w:r>
       <w:r>
         <w:t xml:space="preserve"> </w:t>
@@ -1491,7 +1491,39 @@
         <w:t xml:space="preserve">(6)</w:t>
       </w:r>
       <w:r>
-        <w:t xml:space="preserve">. Only two ORFs (ORF1 [sialidase] and Hyd) are predicted in this region; however, we discovered four novel transcripts in this region (</w:t>
+        <w:t xml:space="preserve">. Only two ORFs (ORF1 [sialidase] and Hyd) are predicted in this region; however, we discovered</w:t>
+      </w:r>
+      <w:r>
+        <w:t xml:space="preserve"> </w:t>
+      </w:r>
+      <w:r>
+        <w:rPr>
+          <w:bCs/>
+          <w:b/>
+        </w:rPr>
+        <w:t xml:space="preserve">four</w:t>
+      </w:r>
+      <w:r>
+        <w:t xml:space="preserve"> </w:t>
+      </w:r>
+      <w:r>
+        <w:t xml:space="preserve">novel transcripts in this region, which collectively contain</w:t>
+      </w:r>
+      <w:r>
+        <w:t xml:space="preserve"> </w:t>
+      </w:r>
+      <w:r>
+        <w:rPr>
+          <w:bCs/>
+          <w:b/>
+        </w:rPr>
+        <w:t xml:space="preserve">3</w:t>
+      </w:r>
+      <w:r>
+        <w:t xml:space="preserve"> </w:t>
+      </w:r>
+      <w:r>
+        <w:t xml:space="preserve">unique splice junctions (</w:t>
       </w:r>
       <w:r>
         <w:rPr>
@@ -1501,7 +1533,70 @@
         <w:t xml:space="preserve">Figure 5</w:t>
       </w:r>
       <w:r>
-        <w:t xml:space="preserve">). The abundance of the transcripts and splice junctions varied over time. The most abundant was #### at #### and</w:t>
+        <w:t xml:space="preserve">). Most of the encoded proteins of the novel transcripts are distinct from the predicted ORFs, although they all have the potential to encode the Hyd protein as the 3’-most coding sequence (CDS) if the first start codon (SSC) is skipped. The 5’-most CDS of TRXPT_1 is multi-exonic, producing a 17.9 kilodalton (kDa) protein of 160 residues [amino acids (aa)]. The CDS begins in the first exon, starting at position 211, spans the second exon, and terminates in the third exon at position 2312. From the 5’-most SSC, TRXPT_2 encodes the largest protein in this region —— a 64.3 kDa, 580 aa protein with the same SSC as TRXPT_1 (position 211). This CDS spans almost the entire predicted ORF1 and Hyd, coming short in two regards: it is spliced from 1655 to 1964 (ORF1’s C-terminus, including the stop codon), and it’s stop codon (STC; position 2312) is 13 bp short of the Hyd STC. However, it has an SSC 102 bp upstream and in-frame with ORF1’s predicted SSC. The N-terminus of TRXPT_2 CDS therefore, shares substantial protein sequence similarity with ORF1 but Hyd and TRXPT_2 are not in-frame; hence no protein sequence similarity. TRXPT_3 is almost identical to TRXPT_1, except for the lack of TRXPT_1’s second exon. From our analysis, TRXPT_3 and TRXPT_4 seem to have transcription start sites (TSS) downstream of the TSS of TRXPT_1 and TRXPT_2; however, given that studies in MAdVs show that E1 mRNAs share a common 5’ and 3’ positions, only differing from each other regarding the introns</w:t>
+      </w:r>
+      <w:r>
+        <w:t xml:space="preserve"> </w:t>
+      </w:r>
+      <w:r>
+        <w:t xml:space="preserve">(18)</w:t>
+      </w:r>
+      <w:r>
+        <w:t xml:space="preserve">, it is likely that TRXPT_3 and TRXPT_4 are truncated, and the TSS just like the transcription termination site (TTS) are identical for all E1 transcripts. Regardless of the TSS considered for TRXPT_3, the coding potential remains unaffected. Its 5’-most CDS, beginning at 1965 and sharing the same STC as TRXPT_1 and TRXPT_2, produces a 13.1 kDa, 115 residue protein. This CDS (ORF4) was predicted in an earlier study</w:t>
+      </w:r>
+      <w:r>
+        <w:t xml:space="preserve"> </w:t>
+      </w:r>
+      <w:r>
+        <w:t xml:space="preserve">(24)</w:t>
+      </w:r>
+      <w:r>
+        <w:t xml:space="preserve"> </w:t>
+      </w:r>
+      <w:r>
+        <w:t xml:space="preserve">but was excluded in later studies</w:t>
+      </w:r>
+      <w:r>
+        <w:t xml:space="preserve"> </w:t>
+      </w:r>
+      <w:r>
+        <w:t xml:space="preserve">(1, 12)</w:t>
+      </w:r>
+      <w:r>
+        <w:t xml:space="preserve">, but our data suggests it is a bona fide ORF. The coding potential of TRXPT_4 is affected by the TSS considered; if we consider its unmodified TSS, then its coding potential is the same as TRXPT_3 (ORF4 as the first CDS and Hyd as second CDS if the first SSC is skipped). However, if we assume that TRXPT_4 shares the same TSS as TRXPT_1, then the 5’-most CDS is a distinct multi-exonic 15.9 kDa, 143 aa protein with the same SSC as TRXPT_1 and TRXPT_2 but with a unique STC. All splice junctions of the transcripts in this region (except the junction for TRXPT_4) have been validated by cloning and Sanger sequencing of cDNA (</w:t>
+      </w:r>
+      <w:r>
+        <w:rPr>
+          <w:bCs/>
+          <w:b/>
+        </w:rPr>
+        <w:t xml:space="preserve">Figure 5b</w:t>
+      </w:r>
+      <w:r>
+        <w:t xml:space="preserve">;</w:t>
+      </w:r>
+      <w:r>
+        <w:t xml:space="preserve"> </w:t>
+      </w:r>
+      <w:r>
+        <w:rPr>
+          <w:bCs/>
+          <w:b/>
+        </w:rPr>
+        <w:t xml:space="preserve">supplementary PCR methods</w:t>
+      </w:r>
+      <w:r>
+        <w:t xml:space="preserve">). Finally, during our validation of TRXPT_2, ORF1 was present on the agarose gel and Sanger sequencing results as a bona fide transcript (</w:t>
+      </w:r>
+      <w:r>
+        <w:rPr>
+          <w:bCs/>
+          <w:b/>
+        </w:rPr>
+        <w:t xml:space="preserve">supplementary PCR methods</w:t>
+      </w:r>
+      <w:r>
+        <w:t xml:space="preserve">). This is corroborated by 3’ Rapid Amplification of cDNA Ends (3’RACE) experiment, which shows transcripts spanning the entire ORF1 and Hyd ORFs without any splicing. The 5’-most CDS of this transcript would encode ORF1. Given that the SSC of the predicted ORF1 is in-frame but downstream of TRXPT_2 SSC, it suggests that the predicted ORF1 CDS is truncated; it shares the same SSC as TRXPT_2, but has a unique STC, albeit it has the same TTS.</w:t>
       </w:r>
     </w:p>
     <w:p>
@@ -1510,9 +1605,32 @@
       </w:pPr>
       <w:r>
         <w:rPr>
+          <w:bCs/>
+          <w:b/>
+        </w:rPr>
+        <w:t xml:space="preserve">Early Region 2 (E2) and Intermediate Region (IM) transcripts</w:t>
+      </w:r>
+      <w:r>
+        <w:t xml:space="preserve">. The E2 TU expressed on the reverse strand, is subdivided into E2A and E2B and encodes three classical AdV proteins: pTP and Ad-pol (E2B proteins), and DBP (E2A protein) [####]. Unlike MAdV where two promoters (E2-early and E2-late) were discovered [###], we discovered only a single promoter from which both E2A and E2B transcription is initiated. However, similar to MAdVs, E2A and E2B transcripts have distinct TTSs; the E2B transcripts sharing the TTS of the IVa2 transcript of the IM region [####] (</w:t>
+      </w:r>
+      <w:r>
+        <w:rPr>
+          <w:bCs/>
+          <w:b/>
+        </w:rPr>
+        <w:t xml:space="preserve">Figure 6</w:t>
+      </w:r>
+      <w:r>
+        <w:t xml:space="preserve">).</w:t>
+      </w:r>
+      <w:r>
+        <w:t xml:space="preserve"> </w:t>
+      </w:r>
+      <w:r>
+        <w:rPr>
           <w:strike/>
         </w:rPr>
-        <w:t xml:space="preserve">and also validated the predicted ORF (sialidase; ORF1)</w:t>
+        <w:t xml:space="preserve">Analysis of the coding potential of the transcripts; include the variant of DBP from 3’RACE data</w:t>
       </w:r>
       <w:r>
         <w:t xml:space="preserve">.</w:t>
@@ -1523,13 +1641,16 @@
         <w:pStyle w:val="BodyText"/>
       </w:pPr>
       <w:r>
-        <w:t xml:space="preserve">Early Region 2A (E2A) transcripts.</w:t>
+        <w:t xml:space="preserve">The IM region is a single-transcript TU, encoding a single classical protein, IVa2. The promoter expressing this single transcript (TRXPT_5) is embedded in E2B region and shares a TTS with E2B transcripts</w:t>
       </w:r>
       <w:r>
         <w:t xml:space="preserve"> </w:t>
       </w:r>
       <w:r>
-        <w:t xml:space="preserve">some with multiple protein-coding potential (PCP)</w:t>
+        <w:t xml:space="preserve">(17, 18)</w:t>
+      </w:r>
+      <w:r>
+        <w:t xml:space="preserve">. TRXPT_5 is a two-exon transcript located on the reverse strand spliced at 3447-3615. The first exon is an untranslated region (UTR), except the last 2 nucleotides, which connect with the first nucleotide of second exon to form the 5’-most SSC. This first SSC is 4 codons upstream and in-frame of the predicted IVa2 SSC. Regardless of the SSC considered, the encoded protein (IVa2) is largely unaffected. Except for the four extra residues at the N-terminus (considering the 5’-most SSC), the entire protein sequence is identical.</w:t>
       </w:r>
     </w:p>
     <w:p>
@@ -1537,7 +1658,32 @@
         <w:pStyle w:val="BodyText"/>
       </w:pPr>
       <w:r>
-        <w:t xml:space="preserve">Early Region 2B (E2B) transcripts.</w:t>
+        <w:t xml:space="preserve">The splice junction of</w:t>
+      </w:r>
+      <w:r>
+        <w:t xml:space="preserve"> </w:t>
+      </w:r>
+      <w:r>
+        <w:rPr>
+          <w:strike/>
+        </w:rPr>
+        <w:t xml:space="preserve">TRXPT_5 add trxpts from E2</w:t>
+      </w:r>
+      <w:r>
+        <w:t xml:space="preserve"> </w:t>
+      </w:r>
+      <w:r>
+        <w:t xml:space="preserve">were confirmed by cloning and Sanger sequencing of cDNA (</w:t>
+      </w:r>
+      <w:r>
+        <w:rPr>
+          <w:bCs/>
+          <w:b/>
+        </w:rPr>
+        <w:t xml:space="preserve">supplementary PCR methods</w:t>
+      </w:r>
+      <w:r>
+        <w:t xml:space="preserve">).</w:t>
       </w:r>
     </w:p>
     <w:p>
@@ -1545,7 +1691,14 @@
         <w:pStyle w:val="BodyText"/>
       </w:pPr>
       <w:r>
-        <w:t xml:space="preserve">Early Region 3 (E3) transcripts.</w:t>
+        <w:rPr>
+          <w:bCs/>
+          <w:b/>
+        </w:rPr>
+        <w:t xml:space="preserve">Early Region 3 (E3) transcripts</w:t>
+      </w:r>
+      <w:r>
+        <w:t xml:space="preserve">.</w:t>
       </w:r>
     </w:p>
     <w:p>
@@ -1553,7 +1706,43 @@
         <w:pStyle w:val="BodyText"/>
       </w:pPr>
       <w:r>
-        <w:t xml:space="preserve">Early Region 4 (E4) transcripts.</w:t>
+        <w:rPr>
+          <w:bCs/>
+          <w:b/>
+        </w:rPr>
+        <w:t xml:space="preserve">Early Region 4 (E4) transcripts</w:t>
+      </w:r>
+      <w:r>
+        <w:t xml:space="preserve">. This transcription unit (TU) is the found at the tail-end (3’-end) of the genome, on the reverse strand. Based on nucleotide position, ORF7 and ORF8 were predicted in this region</w:t>
+      </w:r>
+      <w:r>
+        <w:t xml:space="preserve"> </w:t>
+      </w:r>
+      <w:r>
+        <w:t xml:space="preserve">(1)</w:t>
+      </w:r>
+      <w:r>
+        <w:t xml:space="preserve">; however, as ORF7 is neither on the same strand as ORF8 nor transcribed from a promoter in the E4 region, only ORF8 can legitimately be classified as a transcript in this TU. This is corroborated by our RNA-seq data, as only one transcript was identified in this region on the reverse strand (</w:t>
+      </w:r>
+      <w:r>
+        <w:rPr>
+          <w:bCs/>
+          <w:b/>
+        </w:rPr>
+        <w:t xml:space="preserve">Figure 8</w:t>
+      </w:r>
+      <w:r>
+        <w:t xml:space="preserve">). The transcript (TRXPT_28) spans 25192-26247 and is spliced at 25701-26055; hence, a two-exon transcript. The second exon fully matches the predicted ORF8 with 12 extra base pairs at the 3’-end; however, the encoded protein is an exact match. There is a SSC in the first exon at position 26246 (second nucleotide of the transcript). The encoded protein from this SSC is in-frame with the SSC of ORF8 in the second exon; hence, the C-terminus of this longer protein (26.4 kDa, 229 aa) would be the identical to the predicted ORF8 protein. The splice junction of TRXPT_28 was validated by cloning and Sanger sequencing of cDNA (</w:t>
+      </w:r>
+      <w:r>
+        <w:rPr>
+          <w:bCs/>
+          <w:b/>
+        </w:rPr>
+        <w:t xml:space="preserve">supplementary PCR methods</w:t>
+      </w:r>
+      <w:r>
+        <w:t xml:space="preserve">).</w:t>
       </w:r>
     </w:p>
     <w:p>
@@ -1561,15 +1750,14 @@
         <w:pStyle w:val="BodyText"/>
       </w:pPr>
       <w:r>
-        <w:t xml:space="preserve">Intermediate Region (IM) transcripts.</w:t>
-      </w:r>
-    </w:p>
-    <w:p>
-      <w:pPr>
-        <w:pStyle w:val="BodyText"/>
-      </w:pPr>
-      <w:r>
-        <w:t xml:space="preserve">Major Late Promoter Region (MLP) transcripts.</w:t>
+        <w:rPr>
+          <w:bCs/>
+          <w:b/>
+        </w:rPr>
+        <w:t xml:space="preserve">Major Late Promoter Region (MLP) transcripts</w:t>
+      </w:r>
+      <w:r>
+        <w:t xml:space="preserve">.</w:t>
       </w:r>
     </w:p>
     <w:p>
@@ -1632,7 +1820,7 @@
         <w:t xml:space="preserve">et al</w:t>
       </w:r>
       <w:r>
-        <w:t xml:space="preserve">(24)</w:t>
+        <w:t xml:space="preserve">(25)</w:t>
       </w:r>
       <w:r>
         <w:t xml:space="preserve"> </w:t>
@@ -1804,7 +1992,7 @@
         <w:t xml:space="preserve"> </w:t>
       </w:r>
       <w:r>
-        <w:t xml:space="preserve">(25)</w:t>
+        <w:t xml:space="preserve">(26)</w:t>
       </w:r>
       <w:r>
         <w:t xml:space="preserve"> </w:t>
@@ -2027,8 +2215,22 @@
       </w:r>
     </w:p>
     <w:p>
-      <w:r>
-        <w:br w:type="page"/>
+      <w:pPr>
+        <w:pStyle w:val="FirstParagraph"/>
+      </w:pPr>
+      <w:r>
+        <w:t xml:space="preserve">In the original study where the ORFs of THEV were predicted, ORF4 was predicted in the E1 region spanning the Hyd gene. However, later studies predicted and preferred Hyd instead of ORF4; hence, the current prediction map. However, this study shows that while both Hyd and ORF4 may be both expressed, ORF4 is most likely the bona fide gene.</w:t>
+      </w:r>
+    </w:p>
+    <w:p>
+      <w:pPr>
+        <w:pStyle w:val="BodyText"/>
+      </w:pPr>
+      <w:r>
+        <w:t xml:space="preserve">TRXPT_2 and ORF1 are isoforms</w:t>
+      </w:r>
+      <w:r>
+        <w:t xml:space="preserve"> </w:t>
       </w:r>
     </w:p>
     <w:bookmarkEnd w:id="33"/>
@@ -2103,7 +2305,7 @@
       </w:r>
     </w:p>
     <w:bookmarkEnd w:id="37"/>
-    <w:bookmarkStart w:id="86" w:name="references"/>
+    <w:bookmarkStart w:id="88" w:name="references"/>
     <w:p>
       <w:pPr>
         <w:pStyle w:val="Heading2"/>
@@ -2117,7 +2319,7 @@
         <w:pStyle w:val="FirstParagraph"/>
       </w:pPr>
     </w:p>
-    <w:bookmarkStart w:id="85" w:name="refs"/>
+    <w:bookmarkStart w:id="87" w:name="refs"/>
     <w:bookmarkStart w:id="39" w:name="ref-Davison2003"/>
     <w:p>
       <w:pPr>
@@ -2883,7 +3085,7 @@
       </w:r>
     </w:p>
     <w:bookmarkEnd w:id="80"/>
-    <w:bookmarkStart w:id="82" w:name="ref-Mahsoub2017"/>
+    <w:bookmarkStart w:id="82" w:name="ref-Pitcovski1998"/>
     <w:p>
       <w:pPr>
         <w:pStyle w:val="Bibliography"/>
@@ -2898,12 +3100,69 @@
         <w:t xml:space="preserve">	</w:t>
       </w:r>
       <w:r>
+        <w:t xml:space="preserve">Pitcovski J, Mualem M, Rei-Koren Z, Krispel S, Shmueli E, Peretz Y, Gutter B, Gallili GE, Michael A, Goldberg D. 1998.</w:t>
+      </w:r>
+      <w:r>
+        <w:t xml:space="preserve"> </w:t>
+      </w:r>
+      <w:hyperlink r:id="rId81">
+        <w:r>
+          <w:rPr>
+            <w:rStyle w:val="Hyperlink"/>
+          </w:rPr>
+          <w:t xml:space="preserve">The complete</w:t>
+        </w:r>
+        <w:r>
+          <w:rPr>
+            <w:rStyle w:val="Hyperlink"/>
+          </w:rPr>
+          <w:t xml:space="preserve"> </w:t>
+        </w:r>
+        <w:r>
+          <w:rPr>
+            <w:rStyle w:val="Hyperlink"/>
+          </w:rPr>
+          <w:t xml:space="preserve">DNA</w:t>
+        </w:r>
+        <w:r>
+          <w:rPr>
+            <w:rStyle w:val="Hyperlink"/>
+          </w:rPr>
+          <w:t xml:space="preserve"> </w:t>
+        </w:r>
+        <w:r>
+          <w:rPr>
+            <w:rStyle w:val="Hyperlink"/>
+          </w:rPr>
+          <w:t xml:space="preserve">sequence and genome organization of the avian adenovirus, hemorrhagic enteritis virus</w:t>
+        </w:r>
+      </w:hyperlink>
+      <w:r>
+        <w:t xml:space="preserve">. Virology 249:307–315.</w:t>
+      </w:r>
+    </w:p>
+    <w:bookmarkEnd w:id="82"/>
+    <w:bookmarkStart w:id="84" w:name="ref-Mahsoub2017"/>
+    <w:p>
+      <w:pPr>
+        <w:pStyle w:val="Bibliography"/>
+      </w:pPr>
+      <w:r>
+        <w:t xml:space="preserve">25.</w:t>
+      </w:r>
+      <w:r>
+        <w:t xml:space="preserve"> </w:t>
+      </w:r>
+      <w:r>
+        <w:t xml:space="preserve">	</w:t>
+      </w:r>
+      <w:r>
         <w:t xml:space="preserve">Mahsoub HM, Evans NP, Beach NM, Yuan L, Zimmerman K, Pierson FW. 2017.</w:t>
       </w:r>
       <w:r>
         <w:t xml:space="preserve"> </w:t>
       </w:r>
-      <w:hyperlink r:id="rId81">
+      <w:hyperlink r:id="rId83">
         <w:r>
           <w:rPr>
             <w:rStyle w:val="Hyperlink"/>
@@ -2933,14 +3192,14 @@
         <w:t xml:space="preserve">. Journal of Virological Methods 239:42–49.</w:t>
       </w:r>
     </w:p>
-    <w:bookmarkEnd w:id="82"/>
-    <w:bookmarkStart w:id="84" w:name="ref-FastQC"/>
+    <w:bookmarkEnd w:id="84"/>
+    <w:bookmarkStart w:id="86" w:name="ref-FastQC"/>
     <w:p>
       <w:pPr>
         <w:pStyle w:val="Bibliography"/>
       </w:pPr>
       <w:r>
-        <w:t xml:space="preserve">25.</w:t>
+        <w:t xml:space="preserve">26.</w:t>
       </w:r>
       <w:r>
         <w:t xml:space="preserve"> </w:t>
@@ -2954,7 +3213,7 @@
       <w:r>
         <w:t xml:space="preserve"> </w:t>
       </w:r>
-      <w:hyperlink r:id="rId83">
+      <w:hyperlink r:id="rId85">
         <w:r>
           <w:rPr>
             <w:rStyle w:val="Hyperlink"/>
@@ -2966,10 +3225,10 @@
         <w:t xml:space="preserve">.</w:t>
       </w:r>
     </w:p>
-    <w:bookmarkEnd w:id="84"/>
-    <w:bookmarkEnd w:id="85"/>
     <w:bookmarkEnd w:id="86"/>
-    <w:bookmarkStart w:id="111" w:name="tables-and-figures"/>
+    <w:bookmarkEnd w:id="87"/>
+    <w:bookmarkEnd w:id="88"/>
+    <w:bookmarkStart w:id="122" w:name="tables-and-figures"/>
     <w:p>
       <w:pPr>
         <w:pStyle w:val="Heading2"/>
@@ -2987,18 +3246,18 @@
           <wp:inline>
             <wp:extent cx="5334000" cy="3111499"/>
             <wp:effectExtent b="0" l="0" r="0" t="0"/>
-            <wp:docPr descr="" title="" id="88" name="Picture"/>
+            <wp:docPr descr="" title="" id="90" name="Picture"/>
             <a:graphic>
               <a:graphicData uri="http://schemas.openxmlformats.org/drawingml/2006/picture">
                 <pic:pic>
                   <pic:nvPicPr>
-                    <pic:cNvPr descr="results/r/figures/thev_orf_map.png" id="89" name="Picture"/>
+                    <pic:cNvPr descr="results/r/figures/thev_orf_map.png" id="91" name="Picture"/>
                     <pic:cNvPicPr>
                       <a:picLocks noChangeArrowheads="1" noChangeAspect="1"/>
                     </pic:cNvPicPr>
                   </pic:nvPicPr>
                   <pic:blipFill>
-                    <a:blip r:embed="rId87"/>
+                    <a:blip r:embed="rId89"/>
                     <a:stretch>
                       <a:fillRect/>
                     </a:stretch>
@@ -6516,18 +6775,18 @@
           <wp:inline>
             <wp:extent cx="5334000" cy="3556000"/>
             <wp:effectExtent b="0" l="0" r="0" t="0"/>
-            <wp:docPr descr="" title="" id="91" name="Picture"/>
+            <wp:docPr descr="" title="" id="93" name="Picture"/>
             <a:graphic>
               <a:graphicData uri="http://schemas.openxmlformats.org/drawingml/2006/picture">
                 <pic:pic>
                   <pic:nvPicPr>
-                    <pic:cNvPr descr="results/r/figures/overlay_alltimes.png" id="92" name="Picture"/>
+                    <pic:cNvPr descr="results/r/figures/overlay_alltimes.png" id="94" name="Picture"/>
                     <pic:cNvPicPr>
                       <a:picLocks noChangeArrowheads="1" noChangeAspect="1"/>
                     </pic:cNvPicPr>
                   </pic:nvPicPr>
                   <pic:blipFill>
-                    <a:blip r:embed="rId90"/>
+                    <a:blip r:embed="rId92"/>
                     <a:stretch>
                       <a:fillRect/>
                     </a:stretch>
@@ -6561,18 +6820,18 @@
           <wp:inline>
             <wp:extent cx="5334000" cy="3048000"/>
             <wp:effectExtent b="0" l="0" r="0" t="0"/>
-            <wp:docPr descr="" title="" id="94" name="Picture"/>
+            <wp:docPr descr="" title="" id="96" name="Picture"/>
             <a:graphic>
               <a:graphicData uri="http://schemas.openxmlformats.org/drawingml/2006/picture">
                 <pic:pic>
                   <pic:nvPicPr>
-                    <pic:cNvPr descr="results/r/figures/thev_growth_curve.png" id="95" name="Picture"/>
+                    <pic:cNvPr descr="results/r/figures/thev_growth_curve.png" id="97" name="Picture"/>
                     <pic:cNvPicPr>
                       <a:picLocks noChangeArrowheads="1" noChangeAspect="1"/>
                     </pic:cNvPicPr>
                   </pic:nvPicPr>
                   <pic:blipFill>
-                    <a:blip r:embed="rId93"/>
+                    <a:blip r:embed="rId95"/>
                     <a:stretch>
                       <a:fillRect/>
                     </a:stretch>
@@ -6703,18 +6962,18 @@
           <wp:inline>
             <wp:extent cx="5334000" cy="3555999"/>
             <wp:effectExtent b="0" l="0" r="0" t="0"/>
-            <wp:docPr descr="" title="" id="97" name="Picture"/>
+            <wp:docPr descr="" title="" id="99" name="Picture"/>
             <a:graphic>
               <a:graphicData uri="http://schemas.openxmlformats.org/drawingml/2006/picture">
                 <pic:pic>
                   <pic:nvPicPr>
-                    <pic:cNvPr descr="results/r/figures/thev_spliced_map.png" id="98" name="Picture"/>
+                    <pic:cNvPr descr="results/r/figures/thev_spliced_map.png" id="100" name="Picture"/>
                     <pic:cNvPicPr>
                       <a:picLocks noChangeArrowheads="1" noChangeAspect="1"/>
                     </pic:cNvPicPr>
                   </pic:nvPicPr>
                   <pic:blipFill>
-                    <a:blip r:embed="rId96"/>
+                    <a:blip r:embed="rId98"/>
                     <a:stretch>
                       <a:fillRect/>
                     </a:stretch>
@@ -6748,18 +7007,18 @@
           <wp:inline>
             <wp:extent cx="5334000" cy="4667250"/>
             <wp:effectExtent b="0" l="0" r="0" t="0"/>
-            <wp:docPr descr="" title="" id="100" name="Picture"/>
+            <wp:docPr descr="" title="" id="102" name="Picture"/>
             <a:graphic>
               <a:graphicData uri="http://schemas.openxmlformats.org/drawingml/2006/picture">
                 <pic:pic>
                   <pic:nvPicPr>
-                    <pic:cNvPr descr="results/r/figures/thev_patched_timepoints_spliced_map.png" id="101" name="Picture"/>
+                    <pic:cNvPr descr="results/r/figures/thev_patched_timepoints_spliced_map.png" id="103" name="Picture"/>
                     <pic:cNvPicPr>
                       <a:picLocks noChangeArrowheads="1" noChangeAspect="1"/>
                     </pic:cNvPicPr>
                   </pic:nvPicPr>
                   <pic:blipFill>
-                    <a:blip r:embed="rId99"/>
+                    <a:blip r:embed="rId101"/>
                     <a:stretch>
                       <a:fillRect/>
                     </a:stretch>
@@ -31171,18 +31430,18 @@
           <wp:inline>
             <wp:extent cx="5334000" cy="3556000"/>
             <wp:effectExtent b="0" l="0" r="0" t="0"/>
-            <wp:docPr descr="" title="" id="103" name="Picture"/>
+            <wp:docPr descr="" title="" id="105" name="Picture"/>
             <a:graphic>
               <a:graphicData uri="http://schemas.openxmlformats.org/drawingml/2006/picture">
                 <pic:pic>
                   <pic:nvPicPr>
-                    <pic:cNvPr descr="results/r/figures/trxpt_fpkm_percent_abund.png" id="104" name="Picture"/>
+                    <pic:cNvPr descr="results/r/figures/trxpt_fpkm_percent_abund.png" id="106" name="Picture"/>
                     <pic:cNvPicPr>
                       <a:picLocks noChangeArrowheads="1" noChangeAspect="1"/>
                     </pic:cNvPicPr>
                   </pic:nvPicPr>
                   <pic:blipFill>
-                    <a:blip r:embed="rId102"/>
+                    <a:blip r:embed="rId104"/>
                     <a:stretch>
                       <a:fillRect/>
                     </a:stretch>
@@ -31218,18 +31477,18 @@
           <wp:inline>
             <wp:extent cx="5334000" cy="3556000"/>
             <wp:effectExtent b="0" l="0" r="0" t="0"/>
-            <wp:docPr descr="" title="" id="106" name="Picture"/>
+            <wp:docPr descr="" title="" id="108" name="Picture"/>
             <a:graphic>
               <a:graphicData uri="http://schemas.openxmlformats.org/drawingml/2006/picture">
                 <pic:pic>
                   <pic:nvPicPr>
-                    <pic:cNvPr descr="results/r/figures/region_fpkm_percent_abund.png" id="107" name="Picture"/>
+                    <pic:cNvPr descr="results/r/figures/region_fpkm_percent_abund.png" id="109" name="Picture"/>
                     <pic:cNvPicPr>
                       <a:picLocks noChangeArrowheads="1" noChangeAspect="1"/>
                     </pic:cNvPicPr>
                   </pic:nvPicPr>
                   <pic:blipFill>
-                    <a:blip r:embed="rId105"/>
+                    <a:blip r:embed="rId107"/>
                     <a:stretch>
                       <a:fillRect/>
                     </a:stretch>
@@ -31312,18 +31571,18 @@
           <wp:inline>
             <wp:extent cx="5334000" cy="3200400"/>
             <wp:effectExtent b="0" l="0" r="0" t="0"/>
-            <wp:docPr descr="" title="" id="109" name="Picture"/>
+            <wp:docPr descr="" title="" id="111" name="Picture"/>
             <a:graphic>
               <a:graphicData uri="http://schemas.openxmlformats.org/drawingml/2006/picture">
                 <pic:pic>
                   <pic:nvPicPr>
-                    <pic:cNvPr descr="results/r/figures/junc_abundances.png" id="110" name="Picture"/>
+                    <pic:cNvPr descr="results/r/figures/junc_abundances.png" id="112" name="Picture"/>
                     <pic:cNvPicPr>
                       <a:picLocks noChangeArrowheads="1" noChangeAspect="1"/>
                     </pic:cNvPicPr>
                   </pic:nvPicPr>
                   <pic:blipFill>
-                    <a:blip r:embed="rId108"/>
+                    <a:blip r:embed="rId110"/>
                     <a:stretch>
                       <a:fillRect/>
                     </a:stretch>
@@ -31382,2438 +31641,250 @@
         <w:t xml:space="preserve">Relative abundances of junctions in final transcriptome.</w:t>
       </w:r>
     </w:p>
-    <w:tbl xmlns:w="http://schemas.openxmlformats.org/wordprocessingml/2006/main" xmlns:r="http://schemas.openxmlformats.org/officeDocument/2006/relationships" xmlns:w14="http://schemas.microsoft.com/office/word/2010/wordml" xmlns:wp="http://schemas.openxmlformats.org/drawingml/2006/wordprocessingDrawing" xmlns:a="http://schemas.openxmlformats.org/drawingml/2006/main" xmlns:pic="http://schemas.openxmlformats.org/drawingml/2006/picture">
-      <w:tblPr>
-        <w:tblLayout w:type="fixed"/>
-        <w:jc w:val="center"/>
-        <w:tblLook w:firstRow="1" w:lastRow="0" w:firstColumn="0" w:lastColumn="0" w:noHBand="0" w:noVBand="1"/>
-      </w:tblPr>
-      <w:tblGrid>
-        <w:gridCol w:w="720"/>
-        <w:gridCol w:w="720"/>
-        <w:gridCol w:w="720"/>
-        <w:gridCol w:w="720"/>
-        <w:gridCol w:w="720"/>
-        <w:gridCol w:w="720"/>
-        <w:gridCol w:w="720"/>
-        <w:gridCol w:w="720"/>
-        <w:gridCol w:w="720"/>
-        <w:gridCol w:w="720"/>
-        <w:gridCol w:w="720"/>
-        <w:gridCol w:w="1440"/>
-      </w:tblGrid>
-      <w:tr>
-        <w:trPr>
-          <w:trHeight w:val="360" w:hRule="auto"/>
-          <w:tblHeader/>
-        </w:trPr>
-        header1
-        <w:tc>
-          <w:tcPr>
-            <w:tcBorders>
-              <w:bottom w:val="none" w:sz="0" w:space="0" w:color="000000"/>
-              <w:top w:val="none" w:sz="0" w:space="0" w:color="000000"/>
-              <w:left w:val="none" w:sz="0" w:space="0" w:color="000000"/>
-              <w:right w:val="single" w:sz="12" w:space="0" w:color="BEBEBE"/>
-            </w:tcBorders>
-            <w:shd w:val="clear" w:color="auto" w:fill="CFCFCF"/>
-            <w:tcMar>
-              <w:top w:w="0" w:type="dxa"/>
-              <w:bottom w:w="0" w:type="dxa"/>
-              <w:left w:w="0" w:type="dxa"/>
-              <w:right w:w="0" w:type="dxa"/>
-            </w:tcMar>
-            <w:vAlign w:val="center"/>
-          </w:tcPr>
-          <w:p>
-            <w:pPr>
-              <w:pStyle w:val="Normal"/>
-              <w:jc w:val="center"/>
-              <w:pBdr>
-                <w:bottom w:val="none" w:sz="0" w:space="0" w:color="000000"/>
-                <w:top w:val="none" w:sz="0" w:space="0" w:color="000000"/>
-                <w:left w:val="none" w:sz="0" w:space="0" w:color="000000"/>
-                <w:right w:val="none" w:sz="0" w:space="0" w:color="000000"/>
-              </w:pBdr>
-              <w:spacing w:after="100" w:before="100" w:line="240"/>
-              <w:ind w:left="100" w:right="100" w:firstLine="0" w:firstLineChars="0"/>
-            </w:pPr>
-            <w:r xmlns:w="http://schemas.openxmlformats.org/wordprocessingml/2006/main" xmlns:wp="http://schemas.openxmlformats.org/drawingml/2006/wordprocessingDrawing" xmlns:r="http://schemas.openxmlformats.org/officeDocument/2006/relationships" xmlns:w14="http://schemas.microsoft.com/office/word/2010/wordml">
-              <w:rPr>
-                <w:rFonts w:ascii="Avenir" w:hAnsi="Avenir" w:eastAsia="Avenir" w:cs="Avenir"/>
-                <w:i w:val="false"/>
-                <w:b w:val="true"/>
-                <w:u w:val="none"/>
-                <w:sz w:val="14"/>
-                <w:szCs w:val="14"/>
-                <w:color w:val="000000"/>
-              </w:rPr>
-              <w:t xml:space="preserve"/>
-            </w:r>
-          </w:p>
-        </w:tc>
-        <w:tc>
-          <w:tcPr>
-            <w:gridSpan w:val="4"/>
-            <w:tcBorders>
-              <w:bottom w:val="none" w:sz="0" w:space="0" w:color="000000"/>
-              <w:top w:val="none" w:sz="0" w:space="0" w:color="000000"/>
-              <w:left w:val="single" w:sz="12" w:space="0" w:color="BEBEBE"/>
-              <w:right w:val="none" w:sz="0" w:space="0" w:color="000000"/>
-            </w:tcBorders>
-            <w:shd w:val="clear" w:color="auto" w:fill="CFCFCF"/>
-            <w:tcMar>
-              <w:top w:w="0" w:type="dxa"/>
-              <w:bottom w:w="0" w:type="dxa"/>
-              <w:left w:w="0" w:type="dxa"/>
-              <w:right w:w="0" w:type="dxa"/>
-            </w:tcMar>
-            <w:vAlign w:val="center"/>
-          </w:tcPr>
-          <w:p>
-            <w:pPr>
-              <w:pStyle w:val="Normal"/>
-              <w:jc w:val="center"/>
-              <w:pBdr>
-                <w:bottom w:val="none" w:sz="0" w:space="0" w:color="000000"/>
-                <w:top w:val="none" w:sz="0" w:space="0" w:color="000000"/>
-                <w:left w:val="none" w:sz="0" w:space="0" w:color="000000"/>
-                <w:right w:val="none" w:sz="0" w:space="0" w:color="000000"/>
-              </w:pBdr>
-              <w:spacing w:after="100" w:before="100" w:line="240"/>
-              <w:ind w:left="100" w:right="100" w:firstLine="0" w:firstLineChars="0"/>
-            </w:pPr>
-            <w:r xmlns:w="http://schemas.openxmlformats.org/wordprocessingml/2006/main" xmlns:wp="http://schemas.openxmlformats.org/drawingml/2006/wordprocessingDrawing" xmlns:r="http://schemas.openxmlformats.org/officeDocument/2006/relationships" xmlns:w14="http://schemas.microsoft.com/office/word/2010/wordml">
-              <w:rPr>
-                <w:rFonts w:ascii="Avenir" w:hAnsi="Avenir" w:eastAsia="Avenir" w:cs="Avenir"/>
-                <w:i w:val="false"/>
-                <w:b w:val="true"/>
-                <w:u w:val="none"/>
-                <w:sz w:val="14"/>
-                <w:szCs w:val="14"/>
-                <w:color w:val="000000"/>
-              </w:rPr>
-              <w:t xml:space="preserve">Splice Junction</w:t>
-            </w:r>
-          </w:p>
-        </w:tc>
-        <w:tc>
-          <w:tcPr>
-            <w:tcBorders>
-              <w:bottom w:val="none" w:sz="0" w:space="0" w:color="000000"/>
-              <w:top w:val="none" w:sz="0" w:space="0" w:color="000000"/>
-              <w:left w:val="single" w:sz="12" w:space="0" w:color="BEBEBE"/>
-              <w:right w:val="none" w:sz="0" w:space="0" w:color="000000"/>
-            </w:tcBorders>
-            <w:shd w:val="clear" w:color="auto" w:fill="CFCFCF"/>
-            <w:tcMar>
-              <w:top w:w="0" w:type="dxa"/>
-              <w:bottom w:w="0" w:type="dxa"/>
-              <w:left w:w="0" w:type="dxa"/>
-              <w:right w:w="0" w:type="dxa"/>
-            </w:tcMar>
-            <w:vAlign w:val="center"/>
-          </w:tcPr>
-          <w:p>
-            <w:pPr>
-              <w:pStyle w:val="Normal"/>
-              <w:jc w:val="center"/>
-              <w:pBdr>
-                <w:bottom w:val="none" w:sz="0" w:space="0" w:color="000000"/>
-                <w:top w:val="none" w:sz="0" w:space="0" w:color="000000"/>
-                <w:left w:val="none" w:sz="0" w:space="0" w:color="000000"/>
-                <w:right w:val="none" w:sz="0" w:space="0" w:color="000000"/>
-              </w:pBdr>
-              <w:spacing w:after="100" w:before="100" w:line="240"/>
-              <w:ind w:left="100" w:right="100" w:firstLine="0" w:firstLineChars="0"/>
-            </w:pPr>
-            <w:r xmlns:w="http://schemas.openxmlformats.org/wordprocessingml/2006/main" xmlns:wp="http://schemas.openxmlformats.org/drawingml/2006/wordprocessingDrawing" xmlns:r="http://schemas.openxmlformats.org/officeDocument/2006/relationships" xmlns:w14="http://schemas.microsoft.com/office/word/2010/wordml">
-              <w:rPr>
-                <w:rFonts w:ascii="Avenir" w:hAnsi="Avenir" w:eastAsia="Avenir" w:cs="Avenir"/>
-                <w:i w:val="false"/>
-                <w:b w:val="true"/>
-                <w:u w:val="none"/>
-                <w:sz w:val="14"/>
-                <w:szCs w:val="14"/>
-                <w:color w:val="000000"/>
-              </w:rPr>
-              <w:t xml:space="preserve"/>
-            </w:r>
-          </w:p>
-        </w:tc>
-        <w:tc>
-          <w:tcPr>
-            <w:tcBorders>
-              <w:bottom w:val="none" w:sz="0" w:space="0" w:color="000000"/>
-              <w:top w:val="none" w:sz="0" w:space="0" w:color="000000"/>
-              <w:left w:val="none" w:sz="0" w:space="0" w:color="000000"/>
-              <w:right w:val="single" w:sz="12" w:space="0" w:color="BEBEBE"/>
-            </w:tcBorders>
-            <w:shd w:val="clear" w:color="auto" w:fill="CFCFCF"/>
-            <w:tcMar>
-              <w:top w:w="0" w:type="dxa"/>
-              <w:bottom w:w="0" w:type="dxa"/>
-              <w:left w:w="0" w:type="dxa"/>
-              <w:right w:w="0" w:type="dxa"/>
-            </w:tcMar>
-            <w:vAlign w:val="center"/>
-          </w:tcPr>
-          <w:p>
-            <w:pPr>
-              <w:pStyle w:val="Normal"/>
-              <w:jc w:val="center"/>
-              <w:pBdr>
-                <w:bottom w:val="none" w:sz="0" w:space="0" w:color="000000"/>
-                <w:top w:val="none" w:sz="0" w:space="0" w:color="000000"/>
-                <w:left w:val="none" w:sz="0" w:space="0" w:color="000000"/>
-                <w:right w:val="none" w:sz="0" w:space="0" w:color="000000"/>
-              </w:pBdr>
-              <w:spacing w:after="100" w:before="100" w:line="240"/>
-              <w:ind w:left="100" w:right="100" w:firstLine="0" w:firstLineChars="0"/>
-            </w:pPr>
-            <w:r xmlns:w="http://schemas.openxmlformats.org/wordprocessingml/2006/main" xmlns:wp="http://schemas.openxmlformats.org/drawingml/2006/wordprocessingDrawing" xmlns:r="http://schemas.openxmlformats.org/officeDocument/2006/relationships" xmlns:w14="http://schemas.microsoft.com/office/word/2010/wordml">
-              <w:rPr>
-                <w:rFonts w:ascii="Avenir" w:hAnsi="Avenir" w:eastAsia="Avenir" w:cs="Avenir"/>
-                <w:i w:val="false"/>
-                <w:b w:val="true"/>
-                <w:u w:val="none"/>
-                <w:sz w:val="14"/>
-                <w:szCs w:val="14"/>
-                <w:color w:val="000000"/>
-              </w:rPr>
-              <w:t xml:space="preserve"/>
-            </w:r>
-          </w:p>
-        </w:tc>
-        <w:tc>
-          <w:tcPr>
-            <w:gridSpan w:val="4"/>
-            <w:tcBorders>
-              <w:bottom w:val="none" w:sz="0" w:space="0" w:color="000000"/>
-              <w:top w:val="none" w:sz="0" w:space="0" w:color="000000"/>
-              <w:left w:val="single" w:sz="12" w:space="0" w:color="BEBEBE"/>
-              <w:right w:val="none" w:sz="0" w:space="0" w:color="000000"/>
-            </w:tcBorders>
-            <w:shd w:val="clear" w:color="auto" w:fill="CFCFCF"/>
-            <w:tcMar>
-              <w:top w:w="0" w:type="dxa"/>
-              <w:bottom w:w="0" w:type="dxa"/>
-              <w:left w:w="0" w:type="dxa"/>
-              <w:right w:w="0" w:type="dxa"/>
-            </w:tcMar>
-            <w:vAlign w:val="center"/>
-          </w:tcPr>
-          <w:p>
-            <w:pPr>
-              <w:pStyle w:val="Normal"/>
-              <w:jc w:val="center"/>
-              <w:pBdr>
-                <w:bottom w:val="none" w:sz="0" w:space="0" w:color="000000"/>
-                <w:top w:val="none" w:sz="0" w:space="0" w:color="000000"/>
-                <w:left w:val="none" w:sz="0" w:space="0" w:color="000000"/>
-                <w:right w:val="none" w:sz="0" w:space="0" w:color="000000"/>
-              </w:pBdr>
-              <w:spacing w:after="100" w:before="100" w:line="240"/>
-              <w:ind w:left="100" w:right="100" w:firstLine="0" w:firstLineChars="0"/>
-            </w:pPr>
-            <w:r xmlns:w="http://schemas.openxmlformats.org/wordprocessingml/2006/main" xmlns:wp="http://schemas.openxmlformats.org/drawingml/2006/wordprocessingDrawing" xmlns:r="http://schemas.openxmlformats.org/officeDocument/2006/relationships" xmlns:w14="http://schemas.microsoft.com/office/word/2010/wordml">
-              <w:rPr>
-                <w:rFonts w:ascii="Avenir" w:hAnsi="Avenir" w:eastAsia="Avenir" w:cs="Avenir"/>
-                <w:i w:val="false"/>
-                <w:b w:val="true"/>
-                <w:u w:val="none"/>
-                <w:sz w:val="14"/>
-                <w:szCs w:val="14"/>
-                <w:color w:val="000000"/>
-              </w:rPr>
-              <w:t xml:space="preserve">Junction Reads</w:t>
-            </w:r>
-          </w:p>
-        </w:tc>
-        <w:tc>
-          <w:tcPr>
-            <w:tcBorders>
-              <w:bottom w:val="none" w:sz="0" w:space="0" w:color="000000"/>
-              <w:top w:val="none" w:sz="0" w:space="0" w:color="000000"/>
-              <w:left w:val="single" w:sz="12" w:space="0" w:color="BEBEBE"/>
-              <w:right w:val="none" w:sz="0" w:space="0" w:color="000000"/>
-            </w:tcBorders>
-            <w:shd w:val="clear" w:color="auto" w:fill="CFCFCF"/>
-            <w:tcMar>
-              <w:top w:w="0" w:type="dxa"/>
-              <w:bottom w:w="0" w:type="dxa"/>
-              <w:left w:w="0" w:type="dxa"/>
-              <w:right w:w="0" w:type="dxa"/>
-            </w:tcMar>
-            <w:vAlign w:val="center"/>
-          </w:tcPr>
-          <w:p>
-            <w:pPr>
-              <w:pStyle w:val="Normal"/>
-              <w:jc w:val="center"/>
-              <w:pBdr>
-                <w:bottom w:val="none" w:sz="0" w:space="0" w:color="000000"/>
-                <w:top w:val="none" w:sz="0" w:space="0" w:color="000000"/>
-                <w:left w:val="none" w:sz="0" w:space="0" w:color="000000"/>
-                <w:right w:val="none" w:sz="0" w:space="0" w:color="000000"/>
-              </w:pBdr>
-              <w:spacing w:after="100" w:before="100" w:line="240"/>
-              <w:ind w:left="100" w:right="100" w:firstLine="0" w:firstLineChars="0"/>
-            </w:pPr>
-            <w:r xmlns:w="http://schemas.openxmlformats.org/wordprocessingml/2006/main" xmlns:wp="http://schemas.openxmlformats.org/drawingml/2006/wordprocessingDrawing" xmlns:r="http://schemas.openxmlformats.org/officeDocument/2006/relationships" xmlns:w14="http://schemas.microsoft.com/office/word/2010/wordml">
-              <w:rPr>
-                <w:rFonts w:ascii="Avenir" w:hAnsi="Avenir" w:eastAsia="Avenir" w:cs="Avenir"/>
-                <w:i w:val="false"/>
-                <w:b w:val="true"/>
-                <w:u w:val="none"/>
-                <w:sz w:val="14"/>
-                <w:szCs w:val="14"/>
-                <w:color w:val="000000"/>
-              </w:rPr>
-              <w:t xml:space="preserve"/>
-            </w:r>
-          </w:p>
-        </w:tc>
-      </w:tr>
-      <w:tr>
-        <w:trPr>
-          <w:trHeight w:val="360" w:hRule="auto"/>
-          <w:tblHeader/>
-        </w:trPr>
-        header2
-        <w:tc>
-          <w:tcPr>
-            <w:tcBorders>
-              <w:bottom w:val="none" w:sz="0" w:space="0" w:color="000000"/>
-              <w:top w:val="none" w:sz="0" w:space="0" w:color="000000"/>
-              <w:left w:val="none" w:sz="0" w:space="0" w:color="000000"/>
-              <w:right w:val="single" w:sz="12" w:space="0" w:color="BEBEBE"/>
-            </w:tcBorders>
-            <w:shd w:val="clear" w:color="auto" w:fill="CFCFCF"/>
-            <w:tcMar>
-              <w:top w:w="0" w:type="dxa"/>
-              <w:bottom w:w="0" w:type="dxa"/>
-              <w:left w:w="0" w:type="dxa"/>
-              <w:right w:w="0" w:type="dxa"/>
-            </w:tcMar>
-            <w:vAlign w:val="center"/>
-          </w:tcPr>
-          <w:p>
-            <w:pPr>
-              <w:pStyle w:val="Normal"/>
-              <w:jc w:val="center"/>
-              <w:pBdr>
-                <w:bottom w:val="none" w:sz="0" w:space="0" w:color="000000"/>
-                <w:top w:val="none" w:sz="0" w:space="0" w:color="000000"/>
-                <w:left w:val="none" w:sz="0" w:space="0" w:color="000000"/>
-                <w:right w:val="none" w:sz="0" w:space="0" w:color="000000"/>
-              </w:pBdr>
-              <w:spacing w:after="100" w:before="100" w:line="240"/>
-              <w:ind w:left="100" w:right="100" w:firstLine="0" w:firstLineChars="0"/>
-            </w:pPr>
-            <w:r xmlns:w="http://schemas.openxmlformats.org/wordprocessingml/2006/main" xmlns:wp="http://schemas.openxmlformats.org/drawingml/2006/wordprocessingDrawing" xmlns:r="http://schemas.openxmlformats.org/officeDocument/2006/relationships" xmlns:w14="http://schemas.microsoft.com/office/word/2010/wordml">
-              <w:rPr>
-                <w:rFonts w:ascii="Avenir" w:hAnsi="Avenir" w:eastAsia="Avenir" w:cs="Avenir"/>
-                <w:i w:val="false"/>
-                <w:b w:val="true"/>
-                <w:u w:val="none"/>
-                <w:sz w:val="14"/>
-                <w:szCs w:val="14"/>
-                <w:color w:val="000000"/>
-              </w:rPr>
-              <w:t xml:space="preserve">Transcript ID</w:t>
-            </w:r>
-          </w:p>
-        </w:tc>
-        <w:tc>
-          <w:tcPr>
-            <w:tcBorders>
-              <w:bottom w:val="none" w:sz="0" w:space="0" w:color="000000"/>
-              <w:top w:val="none" w:sz="0" w:space="0" w:color="000000"/>
-              <w:left w:val="single" w:sz="12" w:space="0" w:color="BEBEBE"/>
-              <w:right w:val="none" w:sz="0" w:space="0" w:color="000000"/>
-            </w:tcBorders>
-            <w:shd w:val="clear" w:color="auto" w:fill="CFCFCF"/>
-            <w:tcMar>
-              <w:top w:w="0" w:type="dxa"/>
-              <w:bottom w:w="0" w:type="dxa"/>
-              <w:left w:w="0" w:type="dxa"/>
-              <w:right w:w="0" w:type="dxa"/>
-            </w:tcMar>
-            <w:vAlign w:val="center"/>
-          </w:tcPr>
-          <w:p>
-            <w:pPr>
-              <w:pStyle w:val="Normal"/>
-              <w:jc w:val="center"/>
-              <w:pBdr>
-                <w:bottom w:val="none" w:sz="0" w:space="0" w:color="000000"/>
-                <w:top w:val="none" w:sz="0" w:space="0" w:color="000000"/>
-                <w:left w:val="none" w:sz="0" w:space="0" w:color="000000"/>
-                <w:right w:val="none" w:sz="0" w:space="0" w:color="000000"/>
-              </w:pBdr>
-              <w:spacing w:after="100" w:before="100" w:line="240"/>
-              <w:ind w:left="100" w:right="100" w:firstLine="0" w:firstLineChars="0"/>
-            </w:pPr>
-            <w:r xmlns:w="http://schemas.openxmlformats.org/wordprocessingml/2006/main" xmlns:wp="http://schemas.openxmlformats.org/drawingml/2006/wordprocessingDrawing" xmlns:r="http://schemas.openxmlformats.org/officeDocument/2006/relationships" xmlns:w14="http://schemas.microsoft.com/office/word/2010/wordml">
-              <w:rPr>
-                <w:rFonts w:ascii="Avenir" w:hAnsi="Avenir" w:eastAsia="Avenir" w:cs="Avenir"/>
-                <w:i w:val="false"/>
-                <w:b w:val="true"/>
-                <w:u w:val="none"/>
-                <w:sz w:val="14"/>
-                <w:szCs w:val="14"/>
-                <w:color w:val="000000"/>
-              </w:rPr>
-              <w:t xml:space="preserve">Start</w:t>
-            </w:r>
-          </w:p>
-        </w:tc>
-        <w:tc>
-          <w:tcPr>
-            <w:tcBorders>
-              <w:bottom w:val="none" w:sz="0" w:space="0" w:color="000000"/>
-              <w:top w:val="none" w:sz="0" w:space="0" w:color="000000"/>
-              <w:left w:val="none" w:sz="0" w:space="0" w:color="000000"/>
-              <w:right w:val="none" w:sz="0" w:space="0" w:color="000000"/>
-            </w:tcBorders>
-            <w:shd w:val="clear" w:color="auto" w:fill="CFCFCF"/>
-            <w:tcMar>
-              <w:top w:w="0" w:type="dxa"/>
-              <w:bottom w:w="0" w:type="dxa"/>
-              <w:left w:w="0" w:type="dxa"/>
-              <w:right w:w="0" w:type="dxa"/>
-            </w:tcMar>
-            <w:vAlign w:val="center"/>
-          </w:tcPr>
-          <w:p>
-            <w:pPr>
-              <w:pStyle w:val="Normal"/>
-              <w:jc w:val="center"/>
-              <w:pBdr>
-                <w:bottom w:val="none" w:sz="0" w:space="0" w:color="000000"/>
-                <w:top w:val="none" w:sz="0" w:space="0" w:color="000000"/>
-                <w:left w:val="none" w:sz="0" w:space="0" w:color="000000"/>
-                <w:right w:val="none" w:sz="0" w:space="0" w:color="000000"/>
-              </w:pBdr>
-              <w:spacing w:after="100" w:before="100" w:line="240"/>
-              <w:ind w:left="100" w:right="100" w:firstLine="0" w:firstLineChars="0"/>
-            </w:pPr>
-            <w:r xmlns:w="http://schemas.openxmlformats.org/wordprocessingml/2006/main" xmlns:wp="http://schemas.openxmlformats.org/drawingml/2006/wordprocessingDrawing" xmlns:r="http://schemas.openxmlformats.org/officeDocument/2006/relationships" xmlns:w14="http://schemas.microsoft.com/office/word/2010/wordml">
-              <w:rPr>
-                <w:rFonts w:ascii="Avenir" w:hAnsi="Avenir" w:eastAsia="Avenir" w:cs="Avenir"/>
-                <w:i w:val="false"/>
-                <w:b w:val="true"/>
-                <w:u w:val="none"/>
-                <w:sz w:val="14"/>
-                <w:szCs w:val="14"/>
-                <w:color w:val="000000"/>
-              </w:rPr>
-              <w:t xml:space="preserve">End</w:t>
-            </w:r>
-          </w:p>
-        </w:tc>
-        <w:tc>
-          <w:tcPr>
-            <w:tcBorders>
-              <w:bottom w:val="none" w:sz="0" w:space="0" w:color="000000"/>
-              <w:top w:val="none" w:sz="0" w:space="0" w:color="000000"/>
-              <w:left w:val="none" w:sz="0" w:space="0" w:color="000000"/>
-              <w:right w:val="none" w:sz="0" w:space="0" w:color="000000"/>
-            </w:tcBorders>
-            <w:shd w:val="clear" w:color="auto" w:fill="CFCFCF"/>
-            <w:tcMar>
-              <w:top w:w="0" w:type="dxa"/>
-              <w:bottom w:w="0" w:type="dxa"/>
-              <w:left w:w="0" w:type="dxa"/>
-              <w:right w:w="0" w:type="dxa"/>
-            </w:tcMar>
-            <w:vAlign w:val="center"/>
-          </w:tcPr>
-          <w:p>
-            <w:pPr>
-              <w:pStyle w:val="Normal"/>
-              <w:jc w:val="center"/>
-              <w:pBdr>
-                <w:bottom w:val="none" w:sz="0" w:space="0" w:color="000000"/>
-                <w:top w:val="none" w:sz="0" w:space="0" w:color="000000"/>
-                <w:left w:val="none" w:sz="0" w:space="0" w:color="000000"/>
-                <w:right w:val="none" w:sz="0" w:space="0" w:color="000000"/>
-              </w:pBdr>
-              <w:spacing w:after="100" w:before="100" w:line="240"/>
-              <w:ind w:left="100" w:right="100" w:firstLine="0" w:firstLineChars="0"/>
-            </w:pPr>
-            <w:r xmlns:w="http://schemas.openxmlformats.org/wordprocessingml/2006/main" xmlns:wp="http://schemas.openxmlformats.org/drawingml/2006/wordprocessingDrawing" xmlns:r="http://schemas.openxmlformats.org/officeDocument/2006/relationships" xmlns:w14="http://schemas.microsoft.com/office/word/2010/wordml">
-              <w:rPr>
-                <w:rFonts w:ascii="Avenir" w:hAnsi="Avenir" w:eastAsia="Avenir" w:cs="Avenir"/>
-                <w:i w:val="false"/>
-                <w:b w:val="true"/>
-                <w:u w:val="none"/>
-                <w:sz w:val="14"/>
-                <w:szCs w:val="14"/>
-                <w:color w:val="000000"/>
-              </w:rPr>
-              <w:t xml:space="preserve">Splice Site</w:t>
-            </w:r>
-          </w:p>
-        </w:tc>
-        <w:tc>
-          <w:tcPr>
-            <w:tcBorders>
-              <w:bottom w:val="none" w:sz="0" w:space="0" w:color="000000"/>
-              <w:top w:val="none" w:sz="0" w:space="0" w:color="000000"/>
-              <w:left w:val="none" w:sz="0" w:space="0" w:color="000000"/>
-              <w:right w:val="single" w:sz="12" w:space="0" w:color="BEBEBE"/>
-            </w:tcBorders>
-            <w:shd w:val="clear" w:color="auto" w:fill="CFCFCF"/>
-            <w:tcMar>
-              <w:top w:w="0" w:type="dxa"/>
-              <w:bottom w:w="0" w:type="dxa"/>
-              <w:left w:w="0" w:type="dxa"/>
-              <w:right w:w="0" w:type="dxa"/>
-            </w:tcMar>
-            <w:vAlign w:val="center"/>
-          </w:tcPr>
-          <w:p>
-            <w:pPr>
-              <w:pStyle w:val="Normal"/>
-              <w:jc w:val="center"/>
-              <w:pBdr>
-                <w:bottom w:val="none" w:sz="0" w:space="0" w:color="000000"/>
-                <w:top w:val="none" w:sz="0" w:space="0" w:color="000000"/>
-                <w:left w:val="none" w:sz="0" w:space="0" w:color="000000"/>
-                <w:right w:val="none" w:sz="0" w:space="0" w:color="000000"/>
-              </w:pBdr>
-              <w:spacing w:after="100" w:before="100" w:line="240"/>
-              <w:ind w:left="100" w:right="100" w:firstLine="0" w:firstLineChars="0"/>
-            </w:pPr>
-            <w:r xmlns:w="http://schemas.openxmlformats.org/wordprocessingml/2006/main" xmlns:wp="http://schemas.openxmlformats.org/drawingml/2006/wordprocessingDrawing" xmlns:r="http://schemas.openxmlformats.org/officeDocument/2006/relationships" xmlns:w14="http://schemas.microsoft.com/office/word/2010/wordml">
-              <w:rPr>
-                <w:rFonts w:ascii="Avenir" w:hAnsi="Avenir" w:eastAsia="Avenir" w:cs="Avenir"/>
-                <w:i w:val="false"/>
-                <w:b w:val="true"/>
-                <w:u w:val="none"/>
-                <w:sz w:val="14"/>
-                <w:szCs w:val="14"/>
-                <w:color w:val="000000"/>
-              </w:rPr>
-              <w:t xml:space="preserve">Intron Length</w:t>
-            </w:r>
-          </w:p>
-        </w:tc>
-        <w:tc>
-          <w:tcPr>
-            <w:tcBorders>
-              <w:bottom w:val="none" w:sz="0" w:space="0" w:color="000000"/>
-              <w:top w:val="none" w:sz="0" w:space="0" w:color="000000"/>
-              <w:left w:val="single" w:sz="12" w:space="0" w:color="BEBEBE"/>
-              <w:right w:val="none" w:sz="0" w:space="0" w:color="000000"/>
-            </w:tcBorders>
-            <w:shd w:val="clear" w:color="auto" w:fill="CFCFCF"/>
-            <w:tcMar>
-              <w:top w:w="0" w:type="dxa"/>
-              <w:bottom w:w="0" w:type="dxa"/>
-              <w:left w:w="0" w:type="dxa"/>
-              <w:right w:w="0" w:type="dxa"/>
-            </w:tcMar>
-            <w:vAlign w:val="center"/>
-          </w:tcPr>
-          <w:p>
-            <w:pPr>
-              <w:pStyle w:val="Normal"/>
-              <w:jc w:val="center"/>
-              <w:pBdr>
-                <w:bottom w:val="none" w:sz="0" w:space="0" w:color="000000"/>
-                <w:top w:val="none" w:sz="0" w:space="0" w:color="000000"/>
-                <w:left w:val="none" w:sz="0" w:space="0" w:color="000000"/>
-                <w:right w:val="none" w:sz="0" w:space="0" w:color="000000"/>
-              </w:pBdr>
-              <w:spacing w:after="100" w:before="100" w:line="240"/>
-              <w:ind w:left="100" w:right="100" w:firstLine="0" w:firstLineChars="0"/>
-            </w:pPr>
-            <w:r xmlns:w="http://schemas.openxmlformats.org/wordprocessingml/2006/main" xmlns:wp="http://schemas.openxmlformats.org/drawingml/2006/wordprocessingDrawing" xmlns:r="http://schemas.openxmlformats.org/officeDocument/2006/relationships" xmlns:w14="http://schemas.microsoft.com/office/word/2010/wordml">
-              <w:rPr>
-                <w:rFonts w:ascii="Avenir" w:hAnsi="Avenir" w:eastAsia="Avenir" w:cs="Avenir"/>
-                <w:i w:val="false"/>
-                <w:b w:val="true"/>
-                <w:u w:val="none"/>
-                <w:sz w:val="14"/>
-                <w:szCs w:val="14"/>
-                <w:color w:val="000000"/>
-              </w:rPr>
-              <w:t xml:space="preserve">Region</w:t>
-            </w:r>
-          </w:p>
-        </w:tc>
-        <w:tc>
-          <w:tcPr>
-            <w:tcBorders>
-              <w:bottom w:val="none" w:sz="0" w:space="0" w:color="000000"/>
-              <w:top w:val="none" w:sz="0" w:space="0" w:color="000000"/>
-              <w:left w:val="none" w:sz="0" w:space="0" w:color="000000"/>
-              <w:right w:val="single" w:sz="12" w:space="0" w:color="BEBEBE"/>
-            </w:tcBorders>
-            <w:shd w:val="clear" w:color="auto" w:fill="CFCFCF"/>
-            <w:tcMar>
-              <w:top w:w="0" w:type="dxa"/>
-              <w:bottom w:w="0" w:type="dxa"/>
-              <w:left w:w="0" w:type="dxa"/>
-              <w:right w:w="0" w:type="dxa"/>
-            </w:tcMar>
-            <w:vAlign w:val="center"/>
-          </w:tcPr>
-          <w:p>
-            <w:pPr>
-              <w:pStyle w:val="Normal"/>
-              <w:jc w:val="center"/>
-              <w:pBdr>
-                <w:bottom w:val="none" w:sz="0" w:space="0" w:color="000000"/>
-                <w:top w:val="none" w:sz="0" w:space="0" w:color="000000"/>
-                <w:left w:val="none" w:sz="0" w:space="0" w:color="000000"/>
-                <w:right w:val="none" w:sz="0" w:space="0" w:color="000000"/>
-              </w:pBdr>
-              <w:spacing w:after="100" w:before="100" w:line="240"/>
-              <w:ind w:left="100" w:right="100" w:firstLine="0" w:firstLineChars="0"/>
-            </w:pPr>
-            <w:r xmlns:w="http://schemas.openxmlformats.org/wordprocessingml/2006/main" xmlns:wp="http://schemas.openxmlformats.org/drawingml/2006/wordprocessingDrawing" xmlns:r="http://schemas.openxmlformats.org/officeDocument/2006/relationships" xmlns:w14="http://schemas.microsoft.com/office/word/2010/wordml">
-              <w:rPr>
-                <w:rFonts w:ascii="Avenir" w:hAnsi="Avenir" w:eastAsia="Avenir" w:cs="Avenir"/>
-                <w:i w:val="false"/>
-                <w:b w:val="true"/>
-                <w:u w:val="none"/>
-                <w:sz w:val="14"/>
-                <w:szCs w:val="14"/>
-                <w:color w:val="000000"/>
-              </w:rPr>
-              <w:t xml:space="preserve">Strand</w:t>
-            </w:r>
-          </w:p>
-        </w:tc>
-        <w:tc>
-          <w:tcPr>
-            <w:tcBorders>
-              <w:bottom w:val="none" w:sz="0" w:space="0" w:color="000000"/>
-              <w:top w:val="none" w:sz="0" w:space="0" w:color="000000"/>
-              <w:left w:val="single" w:sz="12" w:space="0" w:color="BEBEBE"/>
-              <w:right w:val="none" w:sz="0" w:space="0" w:color="000000"/>
-            </w:tcBorders>
-            <w:shd w:val="clear" w:color="auto" w:fill="CFCFCF"/>
-            <w:tcMar>
-              <w:top w:w="0" w:type="dxa"/>
-              <w:bottom w:w="0" w:type="dxa"/>
-              <w:left w:w="0" w:type="dxa"/>
-              <w:right w:w="0" w:type="dxa"/>
-            </w:tcMar>
-            <w:vAlign w:val="center"/>
-          </w:tcPr>
-          <w:p>
-            <w:pPr>
-              <w:pStyle w:val="Normal"/>
-              <w:jc w:val="center"/>
-              <w:pBdr>
-                <w:bottom w:val="none" w:sz="0" w:space="0" w:color="000000"/>
-                <w:top w:val="none" w:sz="0" w:space="0" w:color="000000"/>
-                <w:left w:val="none" w:sz="0" w:space="0" w:color="000000"/>
-                <w:right w:val="none" w:sz="0" w:space="0" w:color="000000"/>
-              </w:pBdr>
-              <w:spacing w:after="100" w:before="100" w:line="240"/>
-              <w:ind w:left="100" w:right="100" w:firstLine="0" w:firstLineChars="0"/>
-            </w:pPr>
-            <w:r xmlns:w="http://schemas.openxmlformats.org/wordprocessingml/2006/main" xmlns:wp="http://schemas.openxmlformats.org/drawingml/2006/wordprocessingDrawing" xmlns:r="http://schemas.openxmlformats.org/officeDocument/2006/relationships" xmlns:w14="http://schemas.microsoft.com/office/word/2010/wordml">
-              <w:rPr>
-                <w:rFonts w:ascii="Avenir" w:hAnsi="Avenir" w:eastAsia="Avenir" w:cs="Avenir"/>
-                <w:i w:val="false"/>
-                <w:b w:val="true"/>
-                <w:u w:val="none"/>
-                <w:sz w:val="14"/>
-                <w:szCs w:val="14"/>
-                <w:color w:val="000000"/>
-              </w:rPr>
-              <w:t xml:space="preserve">4h.p.i</w:t>
-            </w:r>
-          </w:p>
-        </w:tc>
-        <w:tc>
-          <w:tcPr>
-            <w:tcBorders>
-              <w:bottom w:val="none" w:sz="0" w:space="0" w:color="000000"/>
-              <w:top w:val="none" w:sz="0" w:space="0" w:color="000000"/>
-              <w:left w:val="none" w:sz="0" w:space="0" w:color="000000"/>
-              <w:right w:val="none" w:sz="0" w:space="0" w:color="000000"/>
-            </w:tcBorders>
-            <w:shd w:val="clear" w:color="auto" w:fill="CFCFCF"/>
-            <w:tcMar>
-              <w:top w:w="0" w:type="dxa"/>
-              <w:bottom w:w="0" w:type="dxa"/>
-              <w:left w:w="0" w:type="dxa"/>
-              <w:right w:w="0" w:type="dxa"/>
-            </w:tcMar>
-            <w:vAlign w:val="center"/>
-          </w:tcPr>
-          <w:p>
-            <w:pPr>
-              <w:pStyle w:val="Normal"/>
-              <w:jc w:val="center"/>
-              <w:pBdr>
-                <w:bottom w:val="none" w:sz="0" w:space="0" w:color="000000"/>
-                <w:top w:val="none" w:sz="0" w:space="0" w:color="000000"/>
-                <w:left w:val="none" w:sz="0" w:space="0" w:color="000000"/>
-                <w:right w:val="none" w:sz="0" w:space="0" w:color="000000"/>
-              </w:pBdr>
-              <w:spacing w:after="100" w:before="100" w:line="240"/>
-              <w:ind w:left="100" w:right="100" w:firstLine="0" w:firstLineChars="0"/>
-            </w:pPr>
-            <w:r xmlns:w="http://schemas.openxmlformats.org/wordprocessingml/2006/main" xmlns:wp="http://schemas.openxmlformats.org/drawingml/2006/wordprocessingDrawing" xmlns:r="http://schemas.openxmlformats.org/officeDocument/2006/relationships" xmlns:w14="http://schemas.microsoft.com/office/word/2010/wordml">
-              <w:rPr>
-                <w:rFonts w:ascii="Avenir" w:hAnsi="Avenir" w:eastAsia="Avenir" w:cs="Avenir"/>
-                <w:i w:val="false"/>
-                <w:b w:val="true"/>
-                <w:u w:val="none"/>
-                <w:sz w:val="14"/>
-                <w:szCs w:val="14"/>
-                <w:color w:val="000000"/>
-              </w:rPr>
-              <w:t xml:space="preserve">12h.p.i</w:t>
-            </w:r>
-          </w:p>
-        </w:tc>
-        <w:tc>
-          <w:tcPr>
-            <w:tcBorders>
-              <w:bottom w:val="none" w:sz="0" w:space="0" w:color="000000"/>
-              <w:top w:val="none" w:sz="0" w:space="0" w:color="000000"/>
-              <w:left w:val="none" w:sz="0" w:space="0" w:color="000000"/>
-              <w:right w:val="none" w:sz="0" w:space="0" w:color="000000"/>
-            </w:tcBorders>
-            <w:shd w:val="clear" w:color="auto" w:fill="CFCFCF"/>
-            <w:tcMar>
-              <w:top w:w="0" w:type="dxa"/>
-              <w:bottom w:w="0" w:type="dxa"/>
-              <w:left w:w="0" w:type="dxa"/>
-              <w:right w:w="0" w:type="dxa"/>
-            </w:tcMar>
-            <w:vAlign w:val="center"/>
-          </w:tcPr>
-          <w:p>
-            <w:pPr>
-              <w:pStyle w:val="Normal"/>
-              <w:jc w:val="center"/>
-              <w:pBdr>
-                <w:bottom w:val="none" w:sz="0" w:space="0" w:color="000000"/>
-                <w:top w:val="none" w:sz="0" w:space="0" w:color="000000"/>
-                <w:left w:val="none" w:sz="0" w:space="0" w:color="000000"/>
-                <w:right w:val="none" w:sz="0" w:space="0" w:color="000000"/>
-              </w:pBdr>
-              <w:spacing w:after="100" w:before="100" w:line="240"/>
-              <w:ind w:left="100" w:right="100" w:firstLine="0" w:firstLineChars="0"/>
-            </w:pPr>
-            <w:r xmlns:w="http://schemas.openxmlformats.org/wordprocessingml/2006/main" xmlns:wp="http://schemas.openxmlformats.org/drawingml/2006/wordprocessingDrawing" xmlns:r="http://schemas.openxmlformats.org/officeDocument/2006/relationships" xmlns:w14="http://schemas.microsoft.com/office/word/2010/wordml">
-              <w:rPr>
-                <w:rFonts w:ascii="Avenir" w:hAnsi="Avenir" w:eastAsia="Avenir" w:cs="Avenir"/>
-                <w:i w:val="false"/>
-                <w:b w:val="true"/>
-                <w:u w:val="none"/>
-                <w:sz w:val="14"/>
-                <w:szCs w:val="14"/>
-                <w:color w:val="000000"/>
-              </w:rPr>
-              <w:t xml:space="preserve">24h.p.i</w:t>
-            </w:r>
-          </w:p>
-        </w:tc>
-        <w:tc>
-          <w:tcPr>
-            <w:tcBorders>
-              <w:bottom w:val="none" w:sz="0" w:space="0" w:color="000000"/>
-              <w:top w:val="none" w:sz="0" w:space="0" w:color="000000"/>
-              <w:left w:val="none" w:sz="0" w:space="0" w:color="000000"/>
-              <w:right w:val="single" w:sz="12" w:space="0" w:color="BEBEBE"/>
-            </w:tcBorders>
-            <w:shd w:val="clear" w:color="auto" w:fill="CFCFCF"/>
-            <w:tcMar>
-              <w:top w:w="0" w:type="dxa"/>
-              <w:bottom w:w="0" w:type="dxa"/>
-              <w:left w:w="0" w:type="dxa"/>
-              <w:right w:w="0" w:type="dxa"/>
-            </w:tcMar>
-            <w:vAlign w:val="center"/>
-          </w:tcPr>
-          <w:p>
-            <w:pPr>
-              <w:pStyle w:val="Normal"/>
-              <w:jc w:val="center"/>
-              <w:pBdr>
-                <w:bottom w:val="none" w:sz="0" w:space="0" w:color="000000"/>
-                <w:top w:val="none" w:sz="0" w:space="0" w:color="000000"/>
-                <w:left w:val="none" w:sz="0" w:space="0" w:color="000000"/>
-                <w:right w:val="none" w:sz="0" w:space="0" w:color="000000"/>
-              </w:pBdr>
-              <w:spacing w:after="100" w:before="100" w:line="240"/>
-              <w:ind w:left="100" w:right="100" w:firstLine="0" w:firstLineChars="0"/>
-            </w:pPr>
-            <w:r xmlns:w="http://schemas.openxmlformats.org/wordprocessingml/2006/main" xmlns:wp="http://schemas.openxmlformats.org/drawingml/2006/wordprocessingDrawing" xmlns:r="http://schemas.openxmlformats.org/officeDocument/2006/relationships" xmlns:w14="http://schemas.microsoft.com/office/word/2010/wordml">
-              <w:rPr>
-                <w:rFonts w:ascii="Avenir" w:hAnsi="Avenir" w:eastAsia="Avenir" w:cs="Avenir"/>
-                <w:i w:val="false"/>
-                <w:b w:val="true"/>
-                <w:u w:val="none"/>
-                <w:sz w:val="14"/>
-                <w:szCs w:val="14"/>
-                <w:color w:val="000000"/>
-              </w:rPr>
-              <w:t xml:space="preserve">72h.p.i</w:t>
-            </w:r>
-          </w:p>
-        </w:tc>
-        <w:tc>
-          <w:tcPr>
-            <w:tcBorders>
-              <w:bottom w:val="none" w:sz="0" w:space="0" w:color="000000"/>
-              <w:top w:val="none" w:sz="0" w:space="0" w:color="000000"/>
-              <w:left w:val="single" w:sz="12" w:space="0" w:color="BEBEBE"/>
-              <w:right w:val="none" w:sz="0" w:space="0" w:color="000000"/>
-            </w:tcBorders>
-            <w:shd w:val="clear" w:color="auto" w:fill="CFCFCF"/>
-            <w:tcMar>
-              <w:top w:w="0" w:type="dxa"/>
-              <w:bottom w:w="0" w:type="dxa"/>
-              <w:left w:w="0" w:type="dxa"/>
-              <w:right w:w="0" w:type="dxa"/>
-            </w:tcMar>
-            <w:vAlign w:val="center"/>
-          </w:tcPr>
-          <w:p>
-            <w:pPr>
-              <w:pStyle w:val="Normal"/>
-              <w:jc w:val="center"/>
-              <w:pBdr>
-                <w:bottom w:val="none" w:sz="0" w:space="0" w:color="000000"/>
-                <w:top w:val="none" w:sz="0" w:space="0" w:color="000000"/>
-                <w:left w:val="none" w:sz="0" w:space="0" w:color="000000"/>
-                <w:right w:val="none" w:sz="0" w:space="0" w:color="000000"/>
-              </w:pBdr>
-              <w:spacing w:after="100" w:before="100" w:line="240"/>
-              <w:ind w:left="100" w:right="100" w:firstLine="0" w:firstLineChars="0"/>
-            </w:pPr>
-            <w:r xmlns:w="http://schemas.openxmlformats.org/wordprocessingml/2006/main" xmlns:wp="http://schemas.openxmlformats.org/drawingml/2006/wordprocessingDrawing" xmlns:r="http://schemas.openxmlformats.org/officeDocument/2006/relationships" xmlns:w14="http://schemas.microsoft.com/office/word/2010/wordml">
-              <w:rPr>
-                <w:rFonts w:ascii="Avenir" w:hAnsi="Avenir" w:eastAsia="Avenir" w:cs="Avenir"/>
-                <w:i w:val="false"/>
-                <w:b w:val="true"/>
-                <w:u w:val="none"/>
-                <w:sz w:val="14"/>
-                <w:szCs w:val="14"/>
-                <w:color w:val="000000"/>
-              </w:rPr>
-              <w:t xml:space="preserve">Protein Coding Potential</w:t>
-            </w:r>
-          </w:p>
-        </w:tc>
-      </w:tr>
-      <w:tr>
-        <w:trPr>
-          <w:trHeight w:val="360" w:hRule="auto"/>
-        </w:trPr>
-        body1
-        <w:tc>
-          <w:tcPr>
-            <w:tcBorders>
-              <w:bottom w:val="none" w:sz="0" w:space="0" w:color="000000"/>
-              <w:top w:val="none" w:sz="0" w:space="0" w:color="000000"/>
-              <w:left w:val="none" w:sz="0" w:space="0" w:color="000000"/>
-              <w:right w:val="single" w:sz="12" w:space="0" w:color="BEBEBE"/>
-            </w:tcBorders>
-            <w:shd w:val="clear" w:color="auto" w:fill="EFEFEF"/>
-            <w:tcMar>
-              <w:top w:w="0" w:type="dxa"/>
-              <w:bottom w:w="0" w:type="dxa"/>
-              <w:left w:w="0" w:type="dxa"/>
-              <w:right w:w="0" w:type="dxa"/>
-            </w:tcMar>
-            <w:vAlign w:val="center"/>
-          </w:tcPr>
-          <w:p>
-            <w:pPr>
-              <w:pStyle w:val="Normal"/>
-              <w:jc w:val="center"/>
-              <w:pBdr>
-                <w:bottom w:val="none" w:sz="0" w:space="0" w:color="000000"/>
-                <w:top w:val="none" w:sz="0" w:space="0" w:color="000000"/>
-                <w:left w:val="none" w:sz="0" w:space="0" w:color="000000"/>
-                <w:right w:val="none" w:sz="0" w:space="0" w:color="000000"/>
-              </w:pBdr>
-              <w:spacing w:after="100" w:before="100" w:line="240"/>
-              <w:ind w:left="100" w:right="100" w:firstLine="0" w:firstLineChars="0"/>
-            </w:pPr>
-            <w:r xmlns:w="http://schemas.openxmlformats.org/wordprocessingml/2006/main" xmlns:wp="http://schemas.openxmlformats.org/drawingml/2006/wordprocessingDrawing" xmlns:r="http://schemas.openxmlformats.org/officeDocument/2006/relationships" xmlns:w14="http://schemas.microsoft.com/office/word/2010/wordml">
-              <w:rPr>
-                <w:rFonts w:ascii="Avenir" w:hAnsi="Avenir" w:eastAsia="Avenir" w:cs="Avenir"/>
-                <w:i w:val="false"/>
-                <w:b w:val="false"/>
-                <w:u w:val="none"/>
-                <w:sz w:val="14"/>
-                <w:szCs w:val="14"/>
-                <w:color w:val="000000"/>
-              </w:rPr>
-              <w:t xml:space="preserve">TRXPT_1, TRXPT_4</w:t>
-            </w:r>
-          </w:p>
-        </w:tc>
-        <w:tc>
-          <w:tcPr>
-            <w:tcBorders>
-              <w:bottom w:val="none" w:sz="0" w:space="0" w:color="000000"/>
-              <w:top w:val="none" w:sz="0" w:space="0" w:color="000000"/>
-              <w:left w:val="single" w:sz="12" w:space="0" w:color="BEBEBE"/>
-              <w:right w:val="none" w:sz="0" w:space="0" w:color="000000"/>
-            </w:tcBorders>
-            <w:shd w:val="clear" w:color="auto" w:fill="EFEFEF"/>
-            <w:tcMar>
-              <w:top w:w="0" w:type="dxa"/>
-              <w:bottom w:w="0" w:type="dxa"/>
-              <w:left w:w="0" w:type="dxa"/>
-              <w:right w:w="0" w:type="dxa"/>
-            </w:tcMar>
-            <w:vAlign w:val="center"/>
-          </w:tcPr>
-          <w:p>
-            <w:pPr>
-              <w:pStyle w:val="Normal"/>
-              <w:jc w:val="center"/>
-              <w:pBdr>
-                <w:bottom w:val="none" w:sz="0" w:space="0" w:color="000000"/>
-                <w:top w:val="none" w:sz="0" w:space="0" w:color="000000"/>
-                <w:left w:val="none" w:sz="0" w:space="0" w:color="000000"/>
-                <w:right w:val="none" w:sz="0" w:space="0" w:color="000000"/>
-              </w:pBdr>
-              <w:spacing w:after="100" w:before="100" w:line="240"/>
-              <w:ind w:left="100" w:right="100" w:firstLine="0" w:firstLineChars="0"/>
-            </w:pPr>
-            <w:r xmlns:w="http://schemas.openxmlformats.org/wordprocessingml/2006/main" xmlns:wp="http://schemas.openxmlformats.org/drawingml/2006/wordprocessingDrawing" xmlns:r="http://schemas.openxmlformats.org/officeDocument/2006/relationships" xmlns:w14="http://schemas.microsoft.com/office/word/2010/wordml">
-              <w:rPr>
-                <w:rFonts w:ascii="Avenir" w:hAnsi="Avenir" w:eastAsia="Avenir" w:cs="Avenir"/>
-                <w:i w:val="false"/>
-                <w:b w:val="false"/>
-                <w:u w:val="none"/>
-                <w:sz w:val="14"/>
-                <w:szCs w:val="14"/>
-                <w:color w:val="000000"/>
-              </w:rPr>
-              <w:t xml:space="preserve">304</w:t>
-            </w:r>
-          </w:p>
-        </w:tc>
-        <w:tc>
-          <w:tcPr>
-            <w:tcBorders>
-              <w:bottom w:val="none" w:sz="0" w:space="0" w:color="000000"/>
-              <w:top w:val="none" w:sz="0" w:space="0" w:color="000000"/>
-              <w:left w:val="none" w:sz="0" w:space="0" w:color="000000"/>
-              <w:right w:val="none" w:sz="0" w:space="0" w:color="000000"/>
-            </w:tcBorders>
-            <w:shd w:val="clear" w:color="auto" w:fill="EFEFEF"/>
-            <w:tcMar>
-              <w:top w:w="0" w:type="dxa"/>
-              <w:bottom w:w="0" w:type="dxa"/>
-              <w:left w:w="0" w:type="dxa"/>
-              <w:right w:w="0" w:type="dxa"/>
-            </w:tcMar>
-            <w:vAlign w:val="center"/>
-          </w:tcPr>
-          <w:p>
-            <w:pPr>
-              <w:pStyle w:val="Normal"/>
-              <w:jc w:val="center"/>
-              <w:pBdr>
-                <w:bottom w:val="none" w:sz="0" w:space="0" w:color="000000"/>
-                <w:top w:val="none" w:sz="0" w:space="0" w:color="000000"/>
-                <w:left w:val="none" w:sz="0" w:space="0" w:color="000000"/>
-                <w:right w:val="none" w:sz="0" w:space="0" w:color="000000"/>
-              </w:pBdr>
-              <w:spacing w:after="100" w:before="100" w:line="240"/>
-              <w:ind w:left="100" w:right="100" w:firstLine="0" w:firstLineChars="0"/>
-            </w:pPr>
-            <w:r xmlns:w="http://schemas.openxmlformats.org/wordprocessingml/2006/main" xmlns:wp="http://schemas.openxmlformats.org/drawingml/2006/wordprocessingDrawing" xmlns:r="http://schemas.openxmlformats.org/officeDocument/2006/relationships" xmlns:w14="http://schemas.microsoft.com/office/word/2010/wordml">
-              <w:rPr>
-                <w:rFonts w:ascii="Avenir" w:hAnsi="Avenir" w:eastAsia="Avenir" w:cs="Avenir"/>
-                <w:i w:val="false"/>
-                <w:b w:val="false"/>
-                <w:u w:val="none"/>
-                <w:sz w:val="14"/>
-                <w:szCs w:val="14"/>
-                <w:color w:val="000000"/>
-              </w:rPr>
-              <w:t xml:space="preserve">1616</w:t>
-            </w:r>
-          </w:p>
-        </w:tc>
-        <w:tc>
-          <w:tcPr>
-            <w:tcBorders>
-              <w:bottom w:val="none" w:sz="0" w:space="0" w:color="000000"/>
-              <w:top w:val="none" w:sz="0" w:space="0" w:color="000000"/>
-              <w:left w:val="none" w:sz="0" w:space="0" w:color="000000"/>
-              <w:right w:val="none" w:sz="0" w:space="0" w:color="000000"/>
-            </w:tcBorders>
-            <w:shd w:val="clear" w:color="auto" w:fill="EFEFEF"/>
-            <w:tcMar>
-              <w:top w:w="0" w:type="dxa"/>
-              <w:bottom w:w="0" w:type="dxa"/>
-              <w:left w:w="0" w:type="dxa"/>
-              <w:right w:w="0" w:type="dxa"/>
-            </w:tcMar>
-            <w:vAlign w:val="center"/>
-          </w:tcPr>
-          <w:p>
-            <w:pPr>
-              <w:pStyle w:val="Normal"/>
-              <w:jc w:val="center"/>
-              <w:pBdr>
-                <w:bottom w:val="none" w:sz="0" w:space="0" w:color="000000"/>
-                <w:top w:val="none" w:sz="0" w:space="0" w:color="000000"/>
-                <w:left w:val="none" w:sz="0" w:space="0" w:color="000000"/>
-                <w:right w:val="none" w:sz="0" w:space="0" w:color="000000"/>
-              </w:pBdr>
-              <w:spacing w:after="100" w:before="100" w:line="240"/>
-              <w:ind w:left="100" w:right="100" w:firstLine="0" w:firstLineChars="0"/>
-            </w:pPr>
-            <w:r xmlns:w="http://schemas.openxmlformats.org/wordprocessingml/2006/main" xmlns:wp="http://schemas.openxmlformats.org/drawingml/2006/wordprocessingDrawing" xmlns:r="http://schemas.openxmlformats.org/officeDocument/2006/relationships" xmlns:w14="http://schemas.microsoft.com/office/word/2010/wordml">
-              <w:rPr>
-                <w:rFonts w:ascii="Avenir" w:hAnsi="Avenir" w:eastAsia="Avenir" w:cs="Avenir"/>
-                <w:i w:val="false"/>
-                <w:b w:val="false"/>
-                <w:u w:val="none"/>
-                <w:sz w:val="14"/>
-                <w:szCs w:val="14"/>
-                <w:color w:val="000000"/>
-              </w:rPr>
-              <w:t xml:space="preserve">GT-AG</w:t>
-            </w:r>
-          </w:p>
-        </w:tc>
-        <w:tc>
-          <w:tcPr>
-            <w:tcBorders>
-              <w:bottom w:val="none" w:sz="0" w:space="0" w:color="000000"/>
-              <w:top w:val="none" w:sz="0" w:space="0" w:color="000000"/>
-              <w:left w:val="none" w:sz="0" w:space="0" w:color="000000"/>
-              <w:right w:val="single" w:sz="12" w:space="0" w:color="BEBEBE"/>
-            </w:tcBorders>
-            <w:shd w:val="clear" w:color="auto" w:fill="EFEFEF"/>
-            <w:tcMar>
-              <w:top w:w="0" w:type="dxa"/>
-              <w:bottom w:w="0" w:type="dxa"/>
-              <w:left w:w="0" w:type="dxa"/>
-              <w:right w:w="0" w:type="dxa"/>
-            </w:tcMar>
-            <w:vAlign w:val="center"/>
-          </w:tcPr>
-          <w:p>
-            <w:pPr>
-              <w:pStyle w:val="Normal"/>
-              <w:jc w:val="center"/>
-              <w:pBdr>
-                <w:bottom w:val="none" w:sz="0" w:space="0" w:color="000000"/>
-                <w:top w:val="none" w:sz="0" w:space="0" w:color="000000"/>
-                <w:left w:val="none" w:sz="0" w:space="0" w:color="000000"/>
-                <w:right w:val="none" w:sz="0" w:space="0" w:color="000000"/>
-              </w:pBdr>
-              <w:spacing w:after="100" w:before="100" w:line="240"/>
-              <w:ind w:left="100" w:right="100" w:firstLine="0" w:firstLineChars="0"/>
-            </w:pPr>
-            <w:r xmlns:w="http://schemas.openxmlformats.org/wordprocessingml/2006/main" xmlns:wp="http://schemas.openxmlformats.org/drawingml/2006/wordprocessingDrawing" xmlns:r="http://schemas.openxmlformats.org/officeDocument/2006/relationships" xmlns:w14="http://schemas.microsoft.com/office/word/2010/wordml">
-              <w:rPr>
-                <w:rFonts w:ascii="Avenir" w:hAnsi="Avenir" w:eastAsia="Avenir" w:cs="Avenir"/>
-                <w:i w:val="false"/>
-                <w:b w:val="false"/>
-                <w:u w:val="none"/>
-                <w:sz w:val="14"/>
-                <w:szCs w:val="14"/>
-                <w:color w:val="000000"/>
-              </w:rPr>
-              <w:t xml:space="preserve">1313bp</w:t>
-            </w:r>
-          </w:p>
-        </w:tc>
-        <w:tc>
-          <w:tcPr>
-            <w:tcBorders>
-              <w:bottom w:val="none" w:sz="0" w:space="0" w:color="000000"/>
-              <w:top w:val="none" w:sz="0" w:space="0" w:color="000000"/>
-              <w:left w:val="single" w:sz="12" w:space="0" w:color="BEBEBE"/>
-              <w:right w:val="none" w:sz="0" w:space="0" w:color="000000"/>
-            </w:tcBorders>
-            <w:shd w:val="clear" w:color="auto" w:fill="EFEFEF"/>
-            <w:tcMar>
-              <w:top w:w="0" w:type="dxa"/>
-              <w:bottom w:w="0" w:type="dxa"/>
-              <w:left w:w="0" w:type="dxa"/>
-              <w:right w:w="0" w:type="dxa"/>
-            </w:tcMar>
-            <w:vAlign w:val="center"/>
-          </w:tcPr>
-          <w:p>
-            <w:pPr>
-              <w:pStyle w:val="Normal"/>
-              <w:jc w:val="center"/>
-              <w:pBdr>
-                <w:bottom w:val="none" w:sz="0" w:space="0" w:color="000000"/>
-                <w:top w:val="none" w:sz="0" w:space="0" w:color="000000"/>
-                <w:left w:val="none" w:sz="0" w:space="0" w:color="000000"/>
-                <w:right w:val="none" w:sz="0" w:space="0" w:color="000000"/>
-              </w:pBdr>
-              <w:spacing w:after="100" w:before="100" w:line="240"/>
-              <w:ind w:left="100" w:right="100" w:firstLine="0" w:firstLineChars="0"/>
-            </w:pPr>
-            <w:r xmlns:w="http://schemas.openxmlformats.org/wordprocessingml/2006/main" xmlns:wp="http://schemas.openxmlformats.org/drawingml/2006/wordprocessingDrawing" xmlns:r="http://schemas.openxmlformats.org/officeDocument/2006/relationships" xmlns:w14="http://schemas.microsoft.com/office/word/2010/wordml">
-              <w:rPr>
-                <w:rFonts w:ascii="Avenir" w:hAnsi="Avenir" w:eastAsia="Avenir" w:cs="Avenir"/>
-                <w:i w:val="false"/>
-                <w:b w:val="false"/>
-                <w:u w:val="none"/>
-                <w:sz w:val="14"/>
-                <w:szCs w:val="14"/>
-                <w:color w:val="000000"/>
-              </w:rPr>
-              <w:t xml:space="preserve">E1</w:t>
-            </w:r>
-          </w:p>
-        </w:tc>
-        <w:tc>
-          <w:tcPr>
-            <w:tcBorders>
-              <w:bottom w:val="none" w:sz="0" w:space="0" w:color="000000"/>
-              <w:top w:val="none" w:sz="0" w:space="0" w:color="000000"/>
-              <w:left w:val="none" w:sz="0" w:space="0" w:color="000000"/>
-              <w:right w:val="single" w:sz="12" w:space="0" w:color="BEBEBE"/>
-            </w:tcBorders>
-            <w:shd w:val="clear" w:color="auto" w:fill="EFEFEF"/>
-            <w:tcMar>
-              <w:top w:w="0" w:type="dxa"/>
-              <w:bottom w:w="0" w:type="dxa"/>
-              <w:left w:w="0" w:type="dxa"/>
-              <w:right w:w="0" w:type="dxa"/>
-            </w:tcMar>
-            <w:vAlign w:val="center"/>
-          </w:tcPr>
-          <w:p>
-            <w:pPr>
-              <w:pStyle w:val="Normal"/>
-              <w:jc w:val="center"/>
-              <w:pBdr>
-                <w:bottom w:val="none" w:sz="0" w:space="0" w:color="000000"/>
-                <w:top w:val="none" w:sz="0" w:space="0" w:color="000000"/>
-                <w:left w:val="none" w:sz="0" w:space="0" w:color="000000"/>
-                <w:right w:val="none" w:sz="0" w:space="0" w:color="000000"/>
-              </w:pBdr>
-              <w:spacing w:after="100" w:before="100" w:line="240"/>
-              <w:ind w:left="100" w:right="100" w:firstLine="0" w:firstLineChars="0"/>
-            </w:pPr>
-            <w:r xmlns:w="http://schemas.openxmlformats.org/wordprocessingml/2006/main" xmlns:wp="http://schemas.openxmlformats.org/drawingml/2006/wordprocessingDrawing" xmlns:r="http://schemas.openxmlformats.org/officeDocument/2006/relationships" xmlns:w14="http://schemas.microsoft.com/office/word/2010/wordml">
-              <w:rPr>
-                <w:rFonts w:ascii="Avenir" w:hAnsi="Avenir" w:eastAsia="Avenir" w:cs="Avenir"/>
-                <w:i w:val="false"/>
-                <w:b w:val="false"/>
-                <w:u w:val="none"/>
-                <w:sz w:val="14"/>
-                <w:szCs w:val="14"/>
-                <w:color w:val="000000"/>
-              </w:rPr>
-              <w:t xml:space="preserve">+</w:t>
-            </w:r>
-          </w:p>
-        </w:tc>
-        <w:tc>
-          <w:tcPr>
-            <w:tcBorders>
-              <w:bottom w:val="none" w:sz="0" w:space="0" w:color="000000"/>
-              <w:top w:val="none" w:sz="0" w:space="0" w:color="000000"/>
-              <w:left w:val="single" w:sz="12" w:space="0" w:color="BEBEBE"/>
-              <w:right w:val="none" w:sz="0" w:space="0" w:color="000000"/>
-            </w:tcBorders>
-            <w:shd w:val="clear" w:color="auto" w:fill="EFEFEF"/>
-            <w:tcMar>
-              <w:top w:w="0" w:type="dxa"/>
-              <w:bottom w:w="0" w:type="dxa"/>
-              <w:left w:w="0" w:type="dxa"/>
-              <w:right w:w="0" w:type="dxa"/>
-            </w:tcMar>
-            <w:vAlign w:val="center"/>
-          </w:tcPr>
-          <w:p>
-            <w:pPr>
-              <w:pStyle w:val="Normal"/>
-              <w:jc w:val="center"/>
-              <w:pBdr>
-                <w:bottom w:val="none" w:sz="0" w:space="0" w:color="000000"/>
-                <w:top w:val="none" w:sz="0" w:space="0" w:color="000000"/>
-                <w:left w:val="none" w:sz="0" w:space="0" w:color="000000"/>
-                <w:right w:val="none" w:sz="0" w:space="0" w:color="000000"/>
-              </w:pBdr>
-              <w:spacing w:after="100" w:before="100" w:line="240"/>
-              <w:ind w:left="100" w:right="100" w:firstLine="0" w:firstLineChars="0"/>
-            </w:pPr>
-            <w:r xmlns:w="http://schemas.openxmlformats.org/wordprocessingml/2006/main" xmlns:wp="http://schemas.openxmlformats.org/drawingml/2006/wordprocessingDrawing" xmlns:r="http://schemas.openxmlformats.org/officeDocument/2006/relationships" xmlns:w14="http://schemas.microsoft.com/office/word/2010/wordml">
-              <w:rPr>
-                <w:rFonts w:ascii="Avenir" w:hAnsi="Avenir" w:eastAsia="Avenir" w:cs="Avenir"/>
-                <w:i w:val="false"/>
-                <w:b w:val="false"/>
-                <w:u w:val="none"/>
-                <w:sz w:val="14"/>
-                <w:szCs w:val="14"/>
-                <w:color w:val="000000"/>
-              </w:rPr>
-              <w:t xml:space="preserve">0</w:t>
-            </w:r>
-          </w:p>
-        </w:tc>
-        <w:tc>
-          <w:tcPr>
-            <w:tcBorders>
-              <w:bottom w:val="none" w:sz="0" w:space="0" w:color="000000"/>
-              <w:top w:val="none" w:sz="0" w:space="0" w:color="000000"/>
-              <w:left w:val="none" w:sz="0" w:space="0" w:color="000000"/>
-              <w:right w:val="none" w:sz="0" w:space="0" w:color="000000"/>
-            </w:tcBorders>
-            <w:shd w:val="clear" w:color="auto" w:fill="EFEFEF"/>
-            <w:tcMar>
-              <w:top w:w="0" w:type="dxa"/>
-              <w:bottom w:w="0" w:type="dxa"/>
-              <w:left w:w="0" w:type="dxa"/>
-              <w:right w:w="0" w:type="dxa"/>
-            </w:tcMar>
-            <w:vAlign w:val="center"/>
-          </w:tcPr>
-          <w:p>
-            <w:pPr>
-              <w:pStyle w:val="Normal"/>
-              <w:jc w:val="center"/>
-              <w:pBdr>
-                <w:bottom w:val="none" w:sz="0" w:space="0" w:color="000000"/>
-                <w:top w:val="none" w:sz="0" w:space="0" w:color="000000"/>
-                <w:left w:val="none" w:sz="0" w:space="0" w:color="000000"/>
-                <w:right w:val="none" w:sz="0" w:space="0" w:color="000000"/>
-              </w:pBdr>
-              <w:spacing w:after="100" w:before="100" w:line="240"/>
-              <w:ind w:left="100" w:right="100" w:firstLine="0" w:firstLineChars="0"/>
-            </w:pPr>
-            <w:r xmlns:w="http://schemas.openxmlformats.org/wordprocessingml/2006/main" xmlns:wp="http://schemas.openxmlformats.org/drawingml/2006/wordprocessingDrawing" xmlns:r="http://schemas.openxmlformats.org/officeDocument/2006/relationships" xmlns:w14="http://schemas.microsoft.com/office/word/2010/wordml">
-              <w:rPr>
-                <w:rFonts w:ascii="Avenir" w:hAnsi="Avenir" w:eastAsia="Avenir" w:cs="Avenir"/>
-                <w:i w:val="false"/>
-                <w:b w:val="false"/>
-                <w:u w:val="none"/>
-                <w:sz w:val="14"/>
-                <w:szCs w:val="14"/>
-                <w:color w:val="000000"/>
-              </w:rPr>
-              <w:t xml:space="preserve">9</w:t>
-            </w:r>
-          </w:p>
-        </w:tc>
-        <w:tc>
-          <w:tcPr>
-            <w:tcBorders>
-              <w:bottom w:val="none" w:sz="0" w:space="0" w:color="000000"/>
-              <w:top w:val="none" w:sz="0" w:space="0" w:color="000000"/>
-              <w:left w:val="none" w:sz="0" w:space="0" w:color="000000"/>
-              <w:right w:val="none" w:sz="0" w:space="0" w:color="000000"/>
-            </w:tcBorders>
-            <w:shd w:val="clear" w:color="auto" w:fill="EFEFEF"/>
-            <w:tcMar>
-              <w:top w:w="0" w:type="dxa"/>
-              <w:bottom w:w="0" w:type="dxa"/>
-              <w:left w:w="0" w:type="dxa"/>
-              <w:right w:w="0" w:type="dxa"/>
-            </w:tcMar>
-            <w:vAlign w:val="center"/>
-          </w:tcPr>
-          <w:p>
-            <w:pPr>
-              <w:pStyle w:val="Normal"/>
-              <w:jc w:val="center"/>
-              <w:pBdr>
-                <w:bottom w:val="none" w:sz="0" w:space="0" w:color="000000"/>
-                <w:top w:val="none" w:sz="0" w:space="0" w:color="000000"/>
-                <w:left w:val="none" w:sz="0" w:space="0" w:color="000000"/>
-                <w:right w:val="none" w:sz="0" w:space="0" w:color="000000"/>
-              </w:pBdr>
-              <w:spacing w:after="100" w:before="100" w:line="240"/>
-              <w:ind w:left="100" w:right="100" w:firstLine="0" w:firstLineChars="0"/>
-            </w:pPr>
-            <w:r xmlns:w="http://schemas.openxmlformats.org/wordprocessingml/2006/main" xmlns:wp="http://schemas.openxmlformats.org/drawingml/2006/wordprocessingDrawing" xmlns:r="http://schemas.openxmlformats.org/officeDocument/2006/relationships" xmlns:w14="http://schemas.microsoft.com/office/word/2010/wordml">
-              <w:rPr>
-                <w:rFonts w:ascii="Avenir" w:hAnsi="Avenir" w:eastAsia="Avenir" w:cs="Avenir"/>
-                <w:i w:val="false"/>
-                <w:b w:val="false"/>
-                <w:u w:val="none"/>
-                <w:sz w:val="14"/>
-                <w:szCs w:val="14"/>
-                <w:color w:val="000000"/>
-              </w:rPr>
-              <w:t xml:space="preserve">1019</w:t>
-            </w:r>
-          </w:p>
-        </w:tc>
-        <w:tc>
-          <w:tcPr>
-            <w:tcBorders>
-              <w:bottom w:val="none" w:sz="0" w:space="0" w:color="000000"/>
-              <w:top w:val="none" w:sz="0" w:space="0" w:color="000000"/>
-              <w:left w:val="none" w:sz="0" w:space="0" w:color="000000"/>
-              <w:right w:val="single" w:sz="12" w:space="0" w:color="BEBEBE"/>
-            </w:tcBorders>
-            <w:shd w:val="clear" w:color="auto" w:fill="EFEFEF"/>
-            <w:tcMar>
-              <w:top w:w="0" w:type="dxa"/>
-              <w:bottom w:w="0" w:type="dxa"/>
-              <w:left w:w="0" w:type="dxa"/>
-              <w:right w:w="0" w:type="dxa"/>
-            </w:tcMar>
-            <w:vAlign w:val="center"/>
-          </w:tcPr>
-          <w:p>
-            <w:pPr>
-              <w:pStyle w:val="Normal"/>
-              <w:jc w:val="center"/>
-              <w:pBdr>
-                <w:bottom w:val="none" w:sz="0" w:space="0" w:color="000000"/>
-                <w:top w:val="none" w:sz="0" w:space="0" w:color="000000"/>
-                <w:left w:val="none" w:sz="0" w:space="0" w:color="000000"/>
-                <w:right w:val="none" w:sz="0" w:space="0" w:color="000000"/>
-              </w:pBdr>
-              <w:spacing w:after="100" w:before="100" w:line="240"/>
-              <w:ind w:left="100" w:right="100" w:firstLine="0" w:firstLineChars="0"/>
-            </w:pPr>
-            <w:r xmlns:w="http://schemas.openxmlformats.org/wordprocessingml/2006/main" xmlns:wp="http://schemas.openxmlformats.org/drawingml/2006/wordprocessingDrawing" xmlns:r="http://schemas.openxmlformats.org/officeDocument/2006/relationships" xmlns:w14="http://schemas.microsoft.com/office/word/2010/wordml">
-              <w:rPr>
-                <w:rFonts w:ascii="Avenir" w:hAnsi="Avenir" w:eastAsia="Avenir" w:cs="Avenir"/>
-                <w:i w:val="false"/>
-                <w:b w:val="false"/>
-                <w:u w:val="none"/>
-                <w:sz w:val="14"/>
-                <w:szCs w:val="14"/>
-                <w:color w:val="000000"/>
-              </w:rPr>
-              <w:t xml:space="preserve">25041</w:t>
-            </w:r>
-          </w:p>
-        </w:tc>
-        <w:tc>
-          <w:tcPr>
-            <w:tcBorders>
-              <w:bottom w:val="none" w:sz="0" w:space="0" w:color="000000"/>
-              <w:top w:val="none" w:sz="0" w:space="0" w:color="000000"/>
-              <w:left w:val="single" w:sz="12" w:space="0" w:color="BEBEBE"/>
-              <w:right w:val="none" w:sz="0" w:space="0" w:color="000000"/>
-            </w:tcBorders>
-            <w:shd w:val="clear" w:color="auto" w:fill="EFEFEF"/>
-            <w:tcMar>
-              <w:top w:w="0" w:type="dxa"/>
-              <w:bottom w:w="0" w:type="dxa"/>
-              <w:left w:w="0" w:type="dxa"/>
-              <w:right w:w="0" w:type="dxa"/>
-            </w:tcMar>
-            <w:vAlign w:val="center"/>
-          </w:tcPr>
-          <w:p>
-            <w:pPr>
-              <w:pStyle w:val="Normal"/>
-              <w:jc w:val="center"/>
-              <w:pBdr>
-                <w:bottom w:val="none" w:sz="0" w:space="0" w:color="000000"/>
-                <w:top w:val="none" w:sz="0" w:space="0" w:color="000000"/>
-                <w:left w:val="none" w:sz="0" w:space="0" w:color="000000"/>
-                <w:right w:val="none" w:sz="0" w:space="0" w:color="000000"/>
-              </w:pBdr>
-              <w:spacing w:after="100" w:before="100" w:line="240"/>
-              <w:ind w:left="100" w:right="100" w:firstLine="0" w:firstLineChars="0"/>
-            </w:pPr>
-            <w:r xmlns:w="http://schemas.openxmlformats.org/wordprocessingml/2006/main" xmlns:wp="http://schemas.openxmlformats.org/drawingml/2006/wordprocessingDrawing" xmlns:r="http://schemas.openxmlformats.org/officeDocument/2006/relationships" xmlns:w14="http://schemas.microsoft.com/office/word/2010/wordml">
-              <w:rPr>
-                <w:rFonts w:ascii="Avenir" w:hAnsi="Avenir" w:eastAsia="Avenir" w:cs="Avenir"/>
-                <w:i w:val="false"/>
-                <w:b w:val="false"/>
-                <w:u w:val="none"/>
-                <w:sz w:val="14"/>
-                <w:szCs w:val="14"/>
-                <w:color w:val="000000"/>
-              </w:rPr>
-              <w:t xml:space="preserve">Hyd_iso_1, ORF4_novel</w:t>
-            </w:r>
-          </w:p>
-        </w:tc>
-      </w:tr>
-      <w:tr>
-        <w:trPr>
-          <w:trHeight w:val="360" w:hRule="auto"/>
-        </w:trPr>
-        body2
-        <w:tc>
-          <w:tcPr>
-            <w:tcBorders>
-              <w:bottom w:val="none" w:sz="0" w:space="0" w:color="000000"/>
-              <w:top w:val="none" w:sz="0" w:space="0" w:color="000000"/>
-              <w:left w:val="none" w:sz="0" w:space="0" w:color="000000"/>
-              <w:right w:val="single" w:sz="12" w:space="0" w:color="BEBEBE"/>
-            </w:tcBorders>
-            <w:shd w:val="clear" w:color="auto" w:fill="FFFFFF"/>
-            <w:tcMar>
-              <w:top w:w="0" w:type="dxa"/>
-              <w:bottom w:w="0" w:type="dxa"/>
-              <w:left w:w="0" w:type="dxa"/>
-              <w:right w:w="0" w:type="dxa"/>
-            </w:tcMar>
-            <w:vAlign w:val="center"/>
-          </w:tcPr>
-          <w:p>
-            <w:pPr>
-              <w:pStyle w:val="Normal"/>
-              <w:jc w:val="center"/>
-              <w:pBdr>
-                <w:bottom w:val="none" w:sz="0" w:space="0" w:color="000000"/>
-                <w:top w:val="none" w:sz="0" w:space="0" w:color="000000"/>
-                <w:left w:val="none" w:sz="0" w:space="0" w:color="000000"/>
-                <w:right w:val="none" w:sz="0" w:space="0" w:color="000000"/>
-              </w:pBdr>
-              <w:spacing w:after="100" w:before="100" w:line="240"/>
-              <w:ind w:left="100" w:right="100" w:firstLine="0" w:firstLineChars="0"/>
-            </w:pPr>
-            <w:r xmlns:w="http://schemas.openxmlformats.org/wordprocessingml/2006/main" xmlns:wp="http://schemas.openxmlformats.org/drawingml/2006/wordprocessingDrawing" xmlns:r="http://schemas.openxmlformats.org/officeDocument/2006/relationships" xmlns:w14="http://schemas.microsoft.com/office/word/2010/wordml">
-              <w:rPr>
-                <w:rFonts w:ascii="Avenir" w:hAnsi="Avenir" w:eastAsia="Avenir" w:cs="Avenir"/>
-                <w:i w:val="false"/>
-                <w:b w:val="false"/>
-                <w:u w:val="none"/>
-                <w:sz w:val="14"/>
-                <w:szCs w:val="14"/>
-                <w:color w:val="000000"/>
-              </w:rPr>
-              <w:t xml:space="preserve">TRXPT_3</w:t>
-            </w:r>
-          </w:p>
-        </w:tc>
-        <w:tc>
-          <w:tcPr>
-            <w:tcBorders>
-              <w:bottom w:val="none" w:sz="0" w:space="0" w:color="000000"/>
-              <w:top w:val="none" w:sz="0" w:space="0" w:color="000000"/>
-              <w:left w:val="single" w:sz="12" w:space="0" w:color="BEBEBE"/>
-              <w:right w:val="none" w:sz="0" w:space="0" w:color="000000"/>
-            </w:tcBorders>
-            <w:shd w:val="clear" w:color="auto" w:fill="FFFFFF"/>
-            <w:tcMar>
-              <w:top w:w="0" w:type="dxa"/>
-              <w:bottom w:w="0" w:type="dxa"/>
-              <w:left w:w="0" w:type="dxa"/>
-              <w:right w:w="0" w:type="dxa"/>
-            </w:tcMar>
-            <w:vAlign w:val="center"/>
-          </w:tcPr>
-          <w:p>
-            <w:pPr>
-              <w:pStyle w:val="Normal"/>
-              <w:jc w:val="center"/>
-              <w:pBdr>
-                <w:bottom w:val="none" w:sz="0" w:space="0" w:color="000000"/>
-                <w:top w:val="none" w:sz="0" w:space="0" w:color="000000"/>
-                <w:left w:val="none" w:sz="0" w:space="0" w:color="000000"/>
-                <w:right w:val="none" w:sz="0" w:space="0" w:color="000000"/>
-              </w:pBdr>
-              <w:spacing w:after="100" w:before="100" w:line="240"/>
-              <w:ind w:left="100" w:right="100" w:firstLine="0" w:firstLineChars="0"/>
-            </w:pPr>
-            <w:r xmlns:w="http://schemas.openxmlformats.org/wordprocessingml/2006/main" xmlns:wp="http://schemas.openxmlformats.org/drawingml/2006/wordprocessingDrawing" xmlns:r="http://schemas.openxmlformats.org/officeDocument/2006/relationships" xmlns:w14="http://schemas.microsoft.com/office/word/2010/wordml">
-              <w:rPr>
-                <w:rFonts w:ascii="Avenir" w:hAnsi="Avenir" w:eastAsia="Avenir" w:cs="Avenir"/>
-                <w:i w:val="false"/>
-                <w:b w:val="false"/>
-                <w:u w:val="none"/>
-                <w:sz w:val="14"/>
-                <w:szCs w:val="14"/>
-                <w:color w:val="000000"/>
-              </w:rPr>
-              <w:t xml:space="preserve">304</w:t>
-            </w:r>
-          </w:p>
-        </w:tc>
-        <w:tc>
-          <w:tcPr>
-            <w:tcBorders>
-              <w:bottom w:val="none" w:sz="0" w:space="0" w:color="000000"/>
-              <w:top w:val="none" w:sz="0" w:space="0" w:color="000000"/>
-              <w:left w:val="none" w:sz="0" w:space="0" w:color="000000"/>
-              <w:right w:val="none" w:sz="0" w:space="0" w:color="000000"/>
-            </w:tcBorders>
-            <w:shd w:val="clear" w:color="auto" w:fill="FFFFFF"/>
-            <w:tcMar>
-              <w:top w:w="0" w:type="dxa"/>
-              <w:bottom w:w="0" w:type="dxa"/>
-              <w:left w:w="0" w:type="dxa"/>
-              <w:right w:w="0" w:type="dxa"/>
-            </w:tcMar>
-            <w:vAlign w:val="center"/>
-          </w:tcPr>
-          <w:p>
-            <w:pPr>
-              <w:pStyle w:val="Normal"/>
-              <w:jc w:val="center"/>
-              <w:pBdr>
-                <w:bottom w:val="none" w:sz="0" w:space="0" w:color="000000"/>
-                <w:top w:val="none" w:sz="0" w:space="0" w:color="000000"/>
-                <w:left w:val="none" w:sz="0" w:space="0" w:color="000000"/>
-                <w:right w:val="none" w:sz="0" w:space="0" w:color="000000"/>
-              </w:pBdr>
-              <w:spacing w:after="100" w:before="100" w:line="240"/>
-              <w:ind w:left="100" w:right="100" w:firstLine="0" w:firstLineChars="0"/>
-            </w:pPr>
-            <w:r xmlns:w="http://schemas.openxmlformats.org/wordprocessingml/2006/main" xmlns:wp="http://schemas.openxmlformats.org/drawingml/2006/wordprocessingDrawing" xmlns:r="http://schemas.openxmlformats.org/officeDocument/2006/relationships" xmlns:w14="http://schemas.microsoft.com/office/word/2010/wordml">
-              <w:rPr>
-                <w:rFonts w:ascii="Avenir" w:hAnsi="Avenir" w:eastAsia="Avenir" w:cs="Avenir"/>
-                <w:i w:val="false"/>
-                <w:b w:val="false"/>
-                <w:u w:val="none"/>
-                <w:sz w:val="14"/>
-                <w:szCs w:val="14"/>
-                <w:color w:val="000000"/>
-              </w:rPr>
-              <w:t xml:space="preserve">1964</w:t>
-            </w:r>
-          </w:p>
-        </w:tc>
-        <w:tc>
-          <w:tcPr>
-            <w:tcBorders>
-              <w:bottom w:val="none" w:sz="0" w:space="0" w:color="000000"/>
-              <w:top w:val="none" w:sz="0" w:space="0" w:color="000000"/>
-              <w:left w:val="none" w:sz="0" w:space="0" w:color="000000"/>
-              <w:right w:val="none" w:sz="0" w:space="0" w:color="000000"/>
-            </w:tcBorders>
-            <w:shd w:val="clear" w:color="auto" w:fill="FFFFFF"/>
-            <w:tcMar>
-              <w:top w:w="0" w:type="dxa"/>
-              <w:bottom w:w="0" w:type="dxa"/>
-              <w:left w:w="0" w:type="dxa"/>
-              <w:right w:w="0" w:type="dxa"/>
-            </w:tcMar>
-            <w:vAlign w:val="center"/>
-          </w:tcPr>
-          <w:p>
-            <w:pPr>
-              <w:pStyle w:val="Normal"/>
-              <w:jc w:val="center"/>
-              <w:pBdr>
-                <w:bottom w:val="none" w:sz="0" w:space="0" w:color="000000"/>
-                <w:top w:val="none" w:sz="0" w:space="0" w:color="000000"/>
-                <w:left w:val="none" w:sz="0" w:space="0" w:color="000000"/>
-                <w:right w:val="none" w:sz="0" w:space="0" w:color="000000"/>
-              </w:pBdr>
-              <w:spacing w:after="100" w:before="100" w:line="240"/>
-              <w:ind w:left="100" w:right="100" w:firstLine="0" w:firstLineChars="0"/>
-            </w:pPr>
-            <w:r xmlns:w="http://schemas.openxmlformats.org/wordprocessingml/2006/main" xmlns:wp="http://schemas.openxmlformats.org/drawingml/2006/wordprocessingDrawing" xmlns:r="http://schemas.openxmlformats.org/officeDocument/2006/relationships" xmlns:w14="http://schemas.microsoft.com/office/word/2010/wordml">
-              <w:rPr>
-                <w:rFonts w:ascii="Avenir" w:hAnsi="Avenir" w:eastAsia="Avenir" w:cs="Avenir"/>
-                <w:i w:val="false"/>
-                <w:b w:val="false"/>
-                <w:u w:val="none"/>
-                <w:sz w:val="14"/>
-                <w:szCs w:val="14"/>
-                <w:color w:val="000000"/>
-              </w:rPr>
-              <w:t xml:space="preserve">GT-AG</w:t>
-            </w:r>
-          </w:p>
-        </w:tc>
-        <w:tc>
-          <w:tcPr>
-            <w:tcBorders>
-              <w:bottom w:val="none" w:sz="0" w:space="0" w:color="000000"/>
-              <w:top w:val="none" w:sz="0" w:space="0" w:color="000000"/>
-              <w:left w:val="none" w:sz="0" w:space="0" w:color="000000"/>
-              <w:right w:val="single" w:sz="12" w:space="0" w:color="BEBEBE"/>
-            </w:tcBorders>
-            <w:shd w:val="clear" w:color="auto" w:fill="FFFFFF"/>
-            <w:tcMar>
-              <w:top w:w="0" w:type="dxa"/>
-              <w:bottom w:w="0" w:type="dxa"/>
-              <w:left w:w="0" w:type="dxa"/>
-              <w:right w:w="0" w:type="dxa"/>
-            </w:tcMar>
-            <w:vAlign w:val="center"/>
-          </w:tcPr>
-          <w:p>
-            <w:pPr>
-              <w:pStyle w:val="Normal"/>
-              <w:jc w:val="center"/>
-              <w:pBdr>
-                <w:bottom w:val="none" w:sz="0" w:space="0" w:color="000000"/>
-                <w:top w:val="none" w:sz="0" w:space="0" w:color="000000"/>
-                <w:left w:val="none" w:sz="0" w:space="0" w:color="000000"/>
-                <w:right w:val="none" w:sz="0" w:space="0" w:color="000000"/>
-              </w:pBdr>
-              <w:spacing w:after="100" w:before="100" w:line="240"/>
-              <w:ind w:left="100" w:right="100" w:firstLine="0" w:firstLineChars="0"/>
-            </w:pPr>
-            <w:r xmlns:w="http://schemas.openxmlformats.org/wordprocessingml/2006/main" xmlns:wp="http://schemas.openxmlformats.org/drawingml/2006/wordprocessingDrawing" xmlns:r="http://schemas.openxmlformats.org/officeDocument/2006/relationships" xmlns:w14="http://schemas.microsoft.com/office/word/2010/wordml">
-              <w:rPr>
-                <w:rFonts w:ascii="Avenir" w:hAnsi="Avenir" w:eastAsia="Avenir" w:cs="Avenir"/>
-                <w:i w:val="false"/>
-                <w:b w:val="false"/>
-                <w:u w:val="none"/>
-                <w:sz w:val="14"/>
-                <w:szCs w:val="14"/>
-                <w:color w:val="000000"/>
-              </w:rPr>
-              <w:t xml:space="preserve">1661bp</w:t>
-            </w:r>
-          </w:p>
-        </w:tc>
-        <w:tc>
-          <w:tcPr>
-            <w:tcBorders>
-              <w:bottom w:val="none" w:sz="0" w:space="0" w:color="000000"/>
-              <w:top w:val="none" w:sz="0" w:space="0" w:color="000000"/>
-              <w:left w:val="single" w:sz="12" w:space="0" w:color="BEBEBE"/>
-              <w:right w:val="none" w:sz="0" w:space="0" w:color="000000"/>
-            </w:tcBorders>
-            <w:shd w:val="clear" w:color="auto" w:fill="FFFFFF"/>
-            <w:tcMar>
-              <w:top w:w="0" w:type="dxa"/>
-              <w:bottom w:w="0" w:type="dxa"/>
-              <w:left w:w="0" w:type="dxa"/>
-              <w:right w:w="0" w:type="dxa"/>
-            </w:tcMar>
-            <w:vAlign w:val="center"/>
-          </w:tcPr>
-          <w:p>
-            <w:pPr>
-              <w:pStyle w:val="Normal"/>
-              <w:jc w:val="center"/>
-              <w:pBdr>
-                <w:bottom w:val="none" w:sz="0" w:space="0" w:color="000000"/>
-                <w:top w:val="none" w:sz="0" w:space="0" w:color="000000"/>
-                <w:left w:val="none" w:sz="0" w:space="0" w:color="000000"/>
-                <w:right w:val="none" w:sz="0" w:space="0" w:color="000000"/>
-              </w:pBdr>
-              <w:spacing w:after="100" w:before="100" w:line="240"/>
-              <w:ind w:left="100" w:right="100" w:firstLine="0" w:firstLineChars="0"/>
-            </w:pPr>
-            <w:r xmlns:w="http://schemas.openxmlformats.org/wordprocessingml/2006/main" xmlns:wp="http://schemas.openxmlformats.org/drawingml/2006/wordprocessingDrawing" xmlns:r="http://schemas.openxmlformats.org/officeDocument/2006/relationships" xmlns:w14="http://schemas.microsoft.com/office/word/2010/wordml">
-              <w:rPr>
-                <w:rFonts w:ascii="Avenir" w:hAnsi="Avenir" w:eastAsia="Avenir" w:cs="Avenir"/>
-                <w:i w:val="false"/>
-                <w:b w:val="false"/>
-                <w:u w:val="none"/>
-                <w:sz w:val="14"/>
-                <w:szCs w:val="14"/>
-                <w:color w:val="000000"/>
-              </w:rPr>
-              <w:t xml:space="preserve">E1</w:t>
-            </w:r>
-          </w:p>
-        </w:tc>
-        <w:tc>
-          <w:tcPr>
-            <w:tcBorders>
-              <w:bottom w:val="none" w:sz="0" w:space="0" w:color="000000"/>
-              <w:top w:val="none" w:sz="0" w:space="0" w:color="000000"/>
-              <w:left w:val="none" w:sz="0" w:space="0" w:color="000000"/>
-              <w:right w:val="single" w:sz="12" w:space="0" w:color="BEBEBE"/>
-            </w:tcBorders>
-            <w:shd w:val="clear" w:color="auto" w:fill="FFFFFF"/>
-            <w:tcMar>
-              <w:top w:w="0" w:type="dxa"/>
-              <w:bottom w:w="0" w:type="dxa"/>
-              <w:left w:w="0" w:type="dxa"/>
-              <w:right w:w="0" w:type="dxa"/>
-            </w:tcMar>
-            <w:vAlign w:val="center"/>
-          </w:tcPr>
-          <w:p>
-            <w:pPr>
-              <w:pStyle w:val="Normal"/>
-              <w:jc w:val="center"/>
-              <w:pBdr>
-                <w:bottom w:val="none" w:sz="0" w:space="0" w:color="000000"/>
-                <w:top w:val="none" w:sz="0" w:space="0" w:color="000000"/>
-                <w:left w:val="none" w:sz="0" w:space="0" w:color="000000"/>
-                <w:right w:val="none" w:sz="0" w:space="0" w:color="000000"/>
-              </w:pBdr>
-              <w:spacing w:after="100" w:before="100" w:line="240"/>
-              <w:ind w:left="100" w:right="100" w:firstLine="0" w:firstLineChars="0"/>
-            </w:pPr>
-            <w:r xmlns:w="http://schemas.openxmlformats.org/wordprocessingml/2006/main" xmlns:wp="http://schemas.openxmlformats.org/drawingml/2006/wordprocessingDrawing" xmlns:r="http://schemas.openxmlformats.org/officeDocument/2006/relationships" xmlns:w14="http://schemas.microsoft.com/office/word/2010/wordml">
-              <w:rPr>
-                <w:rFonts w:ascii="Avenir" w:hAnsi="Avenir" w:eastAsia="Avenir" w:cs="Avenir"/>
-                <w:i w:val="false"/>
-                <w:b w:val="false"/>
-                <w:u w:val="none"/>
-                <w:sz w:val="14"/>
-                <w:szCs w:val="14"/>
-                <w:color w:val="000000"/>
-              </w:rPr>
-              <w:t xml:space="preserve">+</w:t>
-            </w:r>
-          </w:p>
-        </w:tc>
-        <w:tc>
-          <w:tcPr>
-            <w:tcBorders>
-              <w:bottom w:val="none" w:sz="0" w:space="0" w:color="000000"/>
-              <w:top w:val="none" w:sz="0" w:space="0" w:color="000000"/>
-              <w:left w:val="single" w:sz="12" w:space="0" w:color="BEBEBE"/>
-              <w:right w:val="none" w:sz="0" w:space="0" w:color="000000"/>
-            </w:tcBorders>
-            <w:shd w:val="clear" w:color="auto" w:fill="FFFFFF"/>
-            <w:tcMar>
-              <w:top w:w="0" w:type="dxa"/>
-              <w:bottom w:w="0" w:type="dxa"/>
-              <w:left w:w="0" w:type="dxa"/>
-              <w:right w:w="0" w:type="dxa"/>
-            </w:tcMar>
-            <w:vAlign w:val="center"/>
-          </w:tcPr>
-          <w:p>
-            <w:pPr>
-              <w:pStyle w:val="Normal"/>
-              <w:jc w:val="center"/>
-              <w:pBdr>
-                <w:bottom w:val="none" w:sz="0" w:space="0" w:color="000000"/>
-                <w:top w:val="none" w:sz="0" w:space="0" w:color="000000"/>
-                <w:left w:val="none" w:sz="0" w:space="0" w:color="000000"/>
-                <w:right w:val="none" w:sz="0" w:space="0" w:color="000000"/>
-              </w:pBdr>
-              <w:spacing w:after="100" w:before="100" w:line="240"/>
-              <w:ind w:left="100" w:right="100" w:firstLine="0" w:firstLineChars="0"/>
-            </w:pPr>
-            <w:r xmlns:w="http://schemas.openxmlformats.org/wordprocessingml/2006/main" xmlns:wp="http://schemas.openxmlformats.org/drawingml/2006/wordprocessingDrawing" xmlns:r="http://schemas.openxmlformats.org/officeDocument/2006/relationships" xmlns:w14="http://schemas.microsoft.com/office/word/2010/wordml">
-              <w:rPr>
-                <w:rFonts w:ascii="Avenir" w:hAnsi="Avenir" w:eastAsia="Avenir" w:cs="Avenir"/>
-                <w:i w:val="false"/>
-                <w:b w:val="false"/>
-                <w:u w:val="none"/>
-                <w:sz w:val="14"/>
-                <w:szCs w:val="14"/>
-                <w:color w:val="000000"/>
-              </w:rPr>
-              <w:t xml:space="preserve">0</w:t>
-            </w:r>
-          </w:p>
-        </w:tc>
-        <w:tc>
-          <w:tcPr>
-            <w:tcBorders>
-              <w:bottom w:val="none" w:sz="0" w:space="0" w:color="000000"/>
-              <w:top w:val="none" w:sz="0" w:space="0" w:color="000000"/>
-              <w:left w:val="none" w:sz="0" w:space="0" w:color="000000"/>
-              <w:right w:val="none" w:sz="0" w:space="0" w:color="000000"/>
-            </w:tcBorders>
-            <w:shd w:val="clear" w:color="auto" w:fill="FFFFFF"/>
-            <w:tcMar>
-              <w:top w:w="0" w:type="dxa"/>
-              <w:bottom w:w="0" w:type="dxa"/>
-              <w:left w:w="0" w:type="dxa"/>
-              <w:right w:w="0" w:type="dxa"/>
-            </w:tcMar>
-            <w:vAlign w:val="center"/>
-          </w:tcPr>
-          <w:p>
-            <w:pPr>
-              <w:pStyle w:val="Normal"/>
-              <w:jc w:val="center"/>
-              <w:pBdr>
-                <w:bottom w:val="none" w:sz="0" w:space="0" w:color="000000"/>
-                <w:top w:val="none" w:sz="0" w:space="0" w:color="000000"/>
-                <w:left w:val="none" w:sz="0" w:space="0" w:color="000000"/>
-                <w:right w:val="none" w:sz="0" w:space="0" w:color="000000"/>
-              </w:pBdr>
-              <w:spacing w:after="100" w:before="100" w:line="240"/>
-              <w:ind w:left="100" w:right="100" w:firstLine="0" w:firstLineChars="0"/>
-            </w:pPr>
-            <w:r xmlns:w="http://schemas.openxmlformats.org/wordprocessingml/2006/main" xmlns:wp="http://schemas.openxmlformats.org/drawingml/2006/wordprocessingDrawing" xmlns:r="http://schemas.openxmlformats.org/officeDocument/2006/relationships" xmlns:w14="http://schemas.microsoft.com/office/word/2010/wordml">
-              <w:rPr>
-                <w:rFonts w:ascii="Avenir" w:hAnsi="Avenir" w:eastAsia="Avenir" w:cs="Avenir"/>
-                <w:i w:val="false"/>
-                <w:b w:val="false"/>
-                <w:u w:val="none"/>
-                <w:sz w:val="14"/>
-                <w:szCs w:val="14"/>
-                <w:color w:val="000000"/>
-              </w:rPr>
-              <w:t xml:space="preserve">2</w:t>
-            </w:r>
-          </w:p>
-        </w:tc>
-        <w:tc>
-          <w:tcPr>
-            <w:tcBorders>
-              <w:bottom w:val="none" w:sz="0" w:space="0" w:color="000000"/>
-              <w:top w:val="none" w:sz="0" w:space="0" w:color="000000"/>
-              <w:left w:val="none" w:sz="0" w:space="0" w:color="000000"/>
-              <w:right w:val="none" w:sz="0" w:space="0" w:color="000000"/>
-            </w:tcBorders>
-            <w:shd w:val="clear" w:color="auto" w:fill="FFFFFF"/>
-            <w:tcMar>
-              <w:top w:w="0" w:type="dxa"/>
-              <w:bottom w:w="0" w:type="dxa"/>
-              <w:left w:w="0" w:type="dxa"/>
-              <w:right w:w="0" w:type="dxa"/>
-            </w:tcMar>
-            <w:vAlign w:val="center"/>
-          </w:tcPr>
-          <w:p>
-            <w:pPr>
-              <w:pStyle w:val="Normal"/>
-              <w:jc w:val="center"/>
-              <w:pBdr>
-                <w:bottom w:val="none" w:sz="0" w:space="0" w:color="000000"/>
-                <w:top w:val="none" w:sz="0" w:space="0" w:color="000000"/>
-                <w:left w:val="none" w:sz="0" w:space="0" w:color="000000"/>
-                <w:right w:val="none" w:sz="0" w:space="0" w:color="000000"/>
-              </w:pBdr>
-              <w:spacing w:after="100" w:before="100" w:line="240"/>
-              <w:ind w:left="100" w:right="100" w:firstLine="0" w:firstLineChars="0"/>
-            </w:pPr>
-            <w:r xmlns:w="http://schemas.openxmlformats.org/wordprocessingml/2006/main" xmlns:wp="http://schemas.openxmlformats.org/drawingml/2006/wordprocessingDrawing" xmlns:r="http://schemas.openxmlformats.org/officeDocument/2006/relationships" xmlns:w14="http://schemas.microsoft.com/office/word/2010/wordml">
-              <w:rPr>
-                <w:rFonts w:ascii="Avenir" w:hAnsi="Avenir" w:eastAsia="Avenir" w:cs="Avenir"/>
-                <w:i w:val="false"/>
-                <w:b w:val="false"/>
-                <w:u w:val="none"/>
-                <w:sz w:val="14"/>
-                <w:szCs w:val="14"/>
-                <w:color w:val="000000"/>
-              </w:rPr>
-              <w:t xml:space="preserve">168</w:t>
-            </w:r>
-          </w:p>
-        </w:tc>
-        <w:tc>
-          <w:tcPr>
-            <w:tcBorders>
-              <w:bottom w:val="none" w:sz="0" w:space="0" w:color="000000"/>
-              <w:top w:val="none" w:sz="0" w:space="0" w:color="000000"/>
-              <w:left w:val="none" w:sz="0" w:space="0" w:color="000000"/>
-              <w:right w:val="single" w:sz="12" w:space="0" w:color="BEBEBE"/>
-            </w:tcBorders>
-            <w:shd w:val="clear" w:color="auto" w:fill="FFFFFF"/>
-            <w:tcMar>
-              <w:top w:w="0" w:type="dxa"/>
-              <w:bottom w:w="0" w:type="dxa"/>
-              <w:left w:w="0" w:type="dxa"/>
-              <w:right w:w="0" w:type="dxa"/>
-            </w:tcMar>
-            <w:vAlign w:val="center"/>
-          </w:tcPr>
-          <w:p>
-            <w:pPr>
-              <w:pStyle w:val="Normal"/>
-              <w:jc w:val="center"/>
-              <w:pBdr>
-                <w:bottom w:val="none" w:sz="0" w:space="0" w:color="000000"/>
-                <w:top w:val="none" w:sz="0" w:space="0" w:color="000000"/>
-                <w:left w:val="none" w:sz="0" w:space="0" w:color="000000"/>
-                <w:right w:val="none" w:sz="0" w:space="0" w:color="000000"/>
-              </w:pBdr>
-              <w:spacing w:after="100" w:before="100" w:line="240"/>
-              <w:ind w:left="100" w:right="100" w:firstLine="0" w:firstLineChars="0"/>
-            </w:pPr>
-            <w:r xmlns:w="http://schemas.openxmlformats.org/wordprocessingml/2006/main" xmlns:wp="http://schemas.openxmlformats.org/drawingml/2006/wordprocessingDrawing" xmlns:r="http://schemas.openxmlformats.org/officeDocument/2006/relationships" xmlns:w14="http://schemas.microsoft.com/office/word/2010/wordml">
-              <w:rPr>
-                <w:rFonts w:ascii="Avenir" w:hAnsi="Avenir" w:eastAsia="Avenir" w:cs="Avenir"/>
-                <w:i w:val="false"/>
-                <w:b w:val="false"/>
-                <w:u w:val="none"/>
-                <w:sz w:val="14"/>
-                <w:szCs w:val="14"/>
-                <w:color w:val="000000"/>
-              </w:rPr>
-              <w:t xml:space="preserve">1588</w:t>
-            </w:r>
-          </w:p>
-        </w:tc>
-        <w:tc>
-          <w:tcPr>
-            <w:tcBorders>
-              <w:bottom w:val="none" w:sz="0" w:space="0" w:color="000000"/>
-              <w:top w:val="none" w:sz="0" w:space="0" w:color="000000"/>
-              <w:left w:val="single" w:sz="12" w:space="0" w:color="BEBEBE"/>
-              <w:right w:val="none" w:sz="0" w:space="0" w:color="000000"/>
-            </w:tcBorders>
-            <w:shd w:val="clear" w:color="auto" w:fill="FFFFFF"/>
-            <w:tcMar>
-              <w:top w:w="0" w:type="dxa"/>
-              <w:bottom w:w="0" w:type="dxa"/>
-              <w:left w:w="0" w:type="dxa"/>
-              <w:right w:w="0" w:type="dxa"/>
-            </w:tcMar>
-            <w:vAlign w:val="center"/>
-          </w:tcPr>
-          <w:p>
-            <w:pPr>
-              <w:pStyle w:val="Normal"/>
-              <w:jc w:val="center"/>
-              <w:pBdr>
-                <w:bottom w:val="none" w:sz="0" w:space="0" w:color="000000"/>
-                <w:top w:val="none" w:sz="0" w:space="0" w:color="000000"/>
-                <w:left w:val="none" w:sz="0" w:space="0" w:color="000000"/>
-                <w:right w:val="none" w:sz="0" w:space="0" w:color="000000"/>
-              </w:pBdr>
-              <w:spacing w:after="100" w:before="100" w:line="240"/>
-              <w:ind w:left="100" w:right="100" w:firstLine="0" w:firstLineChars="0"/>
-            </w:pPr>
-            <w:r xmlns:w="http://schemas.openxmlformats.org/wordprocessingml/2006/main" xmlns:wp="http://schemas.openxmlformats.org/drawingml/2006/wordprocessingDrawing" xmlns:r="http://schemas.openxmlformats.org/officeDocument/2006/relationships" xmlns:w14="http://schemas.microsoft.com/office/word/2010/wordml">
-              <w:rPr>
-                <w:rFonts w:ascii="Avenir" w:hAnsi="Avenir" w:eastAsia="Avenir" w:cs="Avenir"/>
-                <w:i w:val="false"/>
-                <w:b w:val="false"/>
-                <w:u w:val="none"/>
-                <w:sz w:val="14"/>
-                <w:szCs w:val="14"/>
-                <w:color w:val="000000"/>
-              </w:rPr>
-              <w:t xml:space="preserve">Hyd_iso_2</w:t>
-            </w:r>
-          </w:p>
-        </w:tc>
-      </w:tr>
-      <w:tr>
-        <w:trPr>
-          <w:trHeight w:val="360" w:hRule="auto"/>
-        </w:trPr>
-        body3
-        <w:tc>
-          <w:tcPr>
-            <w:tcBorders>
-              <w:bottom w:val="none" w:sz="0" w:space="0" w:color="000000"/>
-              <w:top w:val="none" w:sz="0" w:space="0" w:color="000000"/>
-              <w:left w:val="none" w:sz="0" w:space="0" w:color="000000"/>
-              <w:right w:val="single" w:sz="12" w:space="0" w:color="BEBEBE"/>
-            </w:tcBorders>
-            <w:shd w:val="clear" w:color="auto" w:fill="EFEFEF"/>
-            <w:tcMar>
-              <w:top w:w="0" w:type="dxa"/>
-              <w:bottom w:w="0" w:type="dxa"/>
-              <w:left w:w="0" w:type="dxa"/>
-              <w:right w:w="0" w:type="dxa"/>
-            </w:tcMar>
-            <w:vAlign w:val="center"/>
-          </w:tcPr>
-          <w:p>
-            <w:pPr>
-              <w:pStyle w:val="Normal"/>
-              <w:jc w:val="center"/>
-              <w:pBdr>
-                <w:bottom w:val="none" w:sz="0" w:space="0" w:color="000000"/>
-                <w:top w:val="none" w:sz="0" w:space="0" w:color="000000"/>
-                <w:left w:val="none" w:sz="0" w:space="0" w:color="000000"/>
-                <w:right w:val="none" w:sz="0" w:space="0" w:color="000000"/>
-              </w:pBdr>
-              <w:spacing w:after="100" w:before="100" w:line="240"/>
-              <w:ind w:left="100" w:right="100" w:firstLine="0" w:firstLineChars="0"/>
-            </w:pPr>
-            <w:r xmlns:w="http://schemas.openxmlformats.org/wordprocessingml/2006/main" xmlns:wp="http://schemas.openxmlformats.org/drawingml/2006/wordprocessingDrawing" xmlns:r="http://schemas.openxmlformats.org/officeDocument/2006/relationships" xmlns:w14="http://schemas.microsoft.com/office/word/2010/wordml">
-              <w:rPr>
-                <w:rFonts w:ascii="Avenir" w:hAnsi="Avenir" w:eastAsia="Avenir" w:cs="Avenir"/>
-                <w:i w:val="false"/>
-                <w:b w:val="false"/>
-                <w:u w:val="none"/>
-                <w:sz w:val="14"/>
-                <w:szCs w:val="14"/>
-                <w:color w:val="000000"/>
-              </w:rPr>
-              <w:t xml:space="preserve">TRXPT_2, TRXPT_1</w:t>
-            </w:r>
-          </w:p>
-        </w:tc>
-        <w:tc>
-          <w:tcPr>
-            <w:tcBorders>
-              <w:bottom w:val="none" w:sz="0" w:space="0" w:color="000000"/>
-              <w:top w:val="none" w:sz="0" w:space="0" w:color="000000"/>
-              <w:left w:val="single" w:sz="12" w:space="0" w:color="BEBEBE"/>
-              <w:right w:val="none" w:sz="0" w:space="0" w:color="000000"/>
-            </w:tcBorders>
-            <w:shd w:val="clear" w:color="auto" w:fill="EFEFEF"/>
-            <w:tcMar>
-              <w:top w:w="0" w:type="dxa"/>
-              <w:bottom w:w="0" w:type="dxa"/>
-              <w:left w:w="0" w:type="dxa"/>
-              <w:right w:w="0" w:type="dxa"/>
-            </w:tcMar>
-            <w:vAlign w:val="center"/>
-          </w:tcPr>
-          <w:p>
-            <w:pPr>
-              <w:pStyle w:val="Normal"/>
-              <w:jc w:val="center"/>
-              <w:pBdr>
-                <w:bottom w:val="none" w:sz="0" w:space="0" w:color="000000"/>
-                <w:top w:val="none" w:sz="0" w:space="0" w:color="000000"/>
-                <w:left w:val="none" w:sz="0" w:space="0" w:color="000000"/>
-                <w:right w:val="none" w:sz="0" w:space="0" w:color="000000"/>
-              </w:pBdr>
-              <w:spacing w:after="100" w:before="100" w:line="240"/>
-              <w:ind w:left="100" w:right="100" w:firstLine="0" w:firstLineChars="0"/>
-            </w:pPr>
-            <w:r xmlns:w="http://schemas.openxmlformats.org/wordprocessingml/2006/main" xmlns:wp="http://schemas.openxmlformats.org/drawingml/2006/wordprocessingDrawing" xmlns:r="http://schemas.openxmlformats.org/officeDocument/2006/relationships" xmlns:w14="http://schemas.microsoft.com/office/word/2010/wordml">
-              <w:rPr>
-                <w:rFonts w:ascii="Avenir" w:hAnsi="Avenir" w:eastAsia="Avenir" w:cs="Avenir"/>
-                <w:i w:val="false"/>
-                <w:b w:val="false"/>
-                <w:u w:val="none"/>
-                <w:sz w:val="14"/>
-                <w:szCs w:val="14"/>
-                <w:color w:val="000000"/>
-              </w:rPr>
-              <w:t xml:space="preserve">1655</w:t>
-            </w:r>
-          </w:p>
-        </w:tc>
-        <w:tc>
-          <w:tcPr>
-            <w:tcBorders>
-              <w:bottom w:val="none" w:sz="0" w:space="0" w:color="000000"/>
-              <w:top w:val="none" w:sz="0" w:space="0" w:color="000000"/>
-              <w:left w:val="none" w:sz="0" w:space="0" w:color="000000"/>
-              <w:right w:val="none" w:sz="0" w:space="0" w:color="000000"/>
-            </w:tcBorders>
-            <w:shd w:val="clear" w:color="auto" w:fill="EFEFEF"/>
-            <w:tcMar>
-              <w:top w:w="0" w:type="dxa"/>
-              <w:bottom w:w="0" w:type="dxa"/>
-              <w:left w:w="0" w:type="dxa"/>
-              <w:right w:w="0" w:type="dxa"/>
-            </w:tcMar>
-            <w:vAlign w:val="center"/>
-          </w:tcPr>
-          <w:p>
-            <w:pPr>
-              <w:pStyle w:val="Normal"/>
-              <w:jc w:val="center"/>
-              <w:pBdr>
-                <w:bottom w:val="none" w:sz="0" w:space="0" w:color="000000"/>
-                <w:top w:val="none" w:sz="0" w:space="0" w:color="000000"/>
-                <w:left w:val="none" w:sz="0" w:space="0" w:color="000000"/>
-                <w:right w:val="none" w:sz="0" w:space="0" w:color="000000"/>
-              </w:pBdr>
-              <w:spacing w:after="100" w:before="100" w:line="240"/>
-              <w:ind w:left="100" w:right="100" w:firstLine="0" w:firstLineChars="0"/>
-            </w:pPr>
-            <w:r xmlns:w="http://schemas.openxmlformats.org/wordprocessingml/2006/main" xmlns:wp="http://schemas.openxmlformats.org/drawingml/2006/wordprocessingDrawing" xmlns:r="http://schemas.openxmlformats.org/officeDocument/2006/relationships" xmlns:w14="http://schemas.microsoft.com/office/word/2010/wordml">
-              <w:rPr>
-                <w:rFonts w:ascii="Avenir" w:hAnsi="Avenir" w:eastAsia="Avenir" w:cs="Avenir"/>
-                <w:i w:val="false"/>
-                <w:b w:val="false"/>
-                <w:u w:val="none"/>
-                <w:sz w:val="14"/>
-                <w:szCs w:val="14"/>
-                <w:color w:val="000000"/>
-              </w:rPr>
-              <w:t xml:space="preserve">1964</w:t>
-            </w:r>
-          </w:p>
-        </w:tc>
-        <w:tc>
-          <w:tcPr>
-            <w:tcBorders>
-              <w:bottom w:val="none" w:sz="0" w:space="0" w:color="000000"/>
-              <w:top w:val="none" w:sz="0" w:space="0" w:color="000000"/>
-              <w:left w:val="none" w:sz="0" w:space="0" w:color="000000"/>
-              <w:right w:val="none" w:sz="0" w:space="0" w:color="000000"/>
-            </w:tcBorders>
-            <w:shd w:val="clear" w:color="auto" w:fill="EFEFEF"/>
-            <w:tcMar>
-              <w:top w:w="0" w:type="dxa"/>
-              <w:bottom w:w="0" w:type="dxa"/>
-              <w:left w:w="0" w:type="dxa"/>
-              <w:right w:w="0" w:type="dxa"/>
-            </w:tcMar>
-            <w:vAlign w:val="center"/>
-          </w:tcPr>
-          <w:p>
-            <w:pPr>
-              <w:pStyle w:val="Normal"/>
-              <w:jc w:val="center"/>
-              <w:pBdr>
-                <w:bottom w:val="none" w:sz="0" w:space="0" w:color="000000"/>
-                <w:top w:val="none" w:sz="0" w:space="0" w:color="000000"/>
-                <w:left w:val="none" w:sz="0" w:space="0" w:color="000000"/>
-                <w:right w:val="none" w:sz="0" w:space="0" w:color="000000"/>
-              </w:pBdr>
-              <w:spacing w:after="100" w:before="100" w:line="240"/>
-              <w:ind w:left="100" w:right="100" w:firstLine="0" w:firstLineChars="0"/>
-            </w:pPr>
-            <w:r xmlns:w="http://schemas.openxmlformats.org/wordprocessingml/2006/main" xmlns:wp="http://schemas.openxmlformats.org/drawingml/2006/wordprocessingDrawing" xmlns:r="http://schemas.openxmlformats.org/officeDocument/2006/relationships" xmlns:w14="http://schemas.microsoft.com/office/word/2010/wordml">
-              <w:rPr>
-                <w:rFonts w:ascii="Avenir" w:hAnsi="Avenir" w:eastAsia="Avenir" w:cs="Avenir"/>
-                <w:i w:val="false"/>
-                <w:b w:val="false"/>
-                <w:u w:val="none"/>
-                <w:sz w:val="14"/>
-                <w:szCs w:val="14"/>
-                <w:color w:val="000000"/>
-              </w:rPr>
-              <w:t xml:space="preserve">GT-AG</w:t>
-            </w:r>
-          </w:p>
-        </w:tc>
-        <w:tc>
-          <w:tcPr>
-            <w:tcBorders>
-              <w:bottom w:val="none" w:sz="0" w:space="0" w:color="000000"/>
-              <w:top w:val="none" w:sz="0" w:space="0" w:color="000000"/>
-              <w:left w:val="none" w:sz="0" w:space="0" w:color="000000"/>
-              <w:right w:val="single" w:sz="12" w:space="0" w:color="BEBEBE"/>
-            </w:tcBorders>
-            <w:shd w:val="clear" w:color="auto" w:fill="EFEFEF"/>
-            <w:tcMar>
-              <w:top w:w="0" w:type="dxa"/>
-              <w:bottom w:w="0" w:type="dxa"/>
-              <w:left w:w="0" w:type="dxa"/>
-              <w:right w:w="0" w:type="dxa"/>
-            </w:tcMar>
-            <w:vAlign w:val="center"/>
-          </w:tcPr>
-          <w:p>
-            <w:pPr>
-              <w:pStyle w:val="Normal"/>
-              <w:jc w:val="center"/>
-              <w:pBdr>
-                <w:bottom w:val="none" w:sz="0" w:space="0" w:color="000000"/>
-                <w:top w:val="none" w:sz="0" w:space="0" w:color="000000"/>
-                <w:left w:val="none" w:sz="0" w:space="0" w:color="000000"/>
-                <w:right w:val="none" w:sz="0" w:space="0" w:color="000000"/>
-              </w:pBdr>
-              <w:spacing w:after="100" w:before="100" w:line="240"/>
-              <w:ind w:left="100" w:right="100" w:firstLine="0" w:firstLineChars="0"/>
-            </w:pPr>
-            <w:r xmlns:w="http://schemas.openxmlformats.org/wordprocessingml/2006/main" xmlns:wp="http://schemas.openxmlformats.org/drawingml/2006/wordprocessingDrawing" xmlns:r="http://schemas.openxmlformats.org/officeDocument/2006/relationships" xmlns:w14="http://schemas.microsoft.com/office/word/2010/wordml">
-              <w:rPr>
-                <w:rFonts w:ascii="Avenir" w:hAnsi="Avenir" w:eastAsia="Avenir" w:cs="Avenir"/>
-                <w:i w:val="false"/>
-                <w:b w:val="false"/>
-                <w:u w:val="none"/>
-                <w:sz w:val="14"/>
-                <w:szCs w:val="14"/>
-                <w:color w:val="000000"/>
-              </w:rPr>
-              <w:t xml:space="preserve">310bp</w:t>
-            </w:r>
-          </w:p>
-        </w:tc>
-        <w:tc>
-          <w:tcPr>
-            <w:tcBorders>
-              <w:bottom w:val="none" w:sz="0" w:space="0" w:color="000000"/>
-              <w:top w:val="none" w:sz="0" w:space="0" w:color="000000"/>
-              <w:left w:val="single" w:sz="12" w:space="0" w:color="BEBEBE"/>
-              <w:right w:val="none" w:sz="0" w:space="0" w:color="000000"/>
-            </w:tcBorders>
-            <w:shd w:val="clear" w:color="auto" w:fill="EFEFEF"/>
-            <w:tcMar>
-              <w:top w:w="0" w:type="dxa"/>
-              <w:bottom w:w="0" w:type="dxa"/>
-              <w:left w:w="0" w:type="dxa"/>
-              <w:right w:w="0" w:type="dxa"/>
-            </w:tcMar>
-            <w:vAlign w:val="center"/>
-          </w:tcPr>
-          <w:p>
-            <w:pPr>
-              <w:pStyle w:val="Normal"/>
-              <w:jc w:val="center"/>
-              <w:pBdr>
-                <w:bottom w:val="none" w:sz="0" w:space="0" w:color="000000"/>
-                <w:top w:val="none" w:sz="0" w:space="0" w:color="000000"/>
-                <w:left w:val="none" w:sz="0" w:space="0" w:color="000000"/>
-                <w:right w:val="none" w:sz="0" w:space="0" w:color="000000"/>
-              </w:pBdr>
-              <w:spacing w:after="100" w:before="100" w:line="240"/>
-              <w:ind w:left="100" w:right="100" w:firstLine="0" w:firstLineChars="0"/>
-            </w:pPr>
-            <w:r xmlns:w="http://schemas.openxmlformats.org/wordprocessingml/2006/main" xmlns:wp="http://schemas.openxmlformats.org/drawingml/2006/wordprocessingDrawing" xmlns:r="http://schemas.openxmlformats.org/officeDocument/2006/relationships" xmlns:w14="http://schemas.microsoft.com/office/word/2010/wordml">
-              <w:rPr>
-                <w:rFonts w:ascii="Avenir" w:hAnsi="Avenir" w:eastAsia="Avenir" w:cs="Avenir"/>
-                <w:i w:val="false"/>
-                <w:b w:val="false"/>
-                <w:u w:val="none"/>
-                <w:sz w:val="14"/>
-                <w:szCs w:val="14"/>
-                <w:color w:val="000000"/>
-              </w:rPr>
-              <w:t xml:space="preserve">E1</w:t>
-            </w:r>
-          </w:p>
-        </w:tc>
-        <w:tc>
-          <w:tcPr>
-            <w:tcBorders>
-              <w:bottom w:val="none" w:sz="0" w:space="0" w:color="000000"/>
-              <w:top w:val="none" w:sz="0" w:space="0" w:color="000000"/>
-              <w:left w:val="none" w:sz="0" w:space="0" w:color="000000"/>
-              <w:right w:val="single" w:sz="12" w:space="0" w:color="BEBEBE"/>
-            </w:tcBorders>
-            <w:shd w:val="clear" w:color="auto" w:fill="EFEFEF"/>
-            <w:tcMar>
-              <w:top w:w="0" w:type="dxa"/>
-              <w:bottom w:w="0" w:type="dxa"/>
-              <w:left w:w="0" w:type="dxa"/>
-              <w:right w:w="0" w:type="dxa"/>
-            </w:tcMar>
-            <w:vAlign w:val="center"/>
-          </w:tcPr>
-          <w:p>
-            <w:pPr>
-              <w:pStyle w:val="Normal"/>
-              <w:jc w:val="center"/>
-              <w:pBdr>
-                <w:bottom w:val="none" w:sz="0" w:space="0" w:color="000000"/>
-                <w:top w:val="none" w:sz="0" w:space="0" w:color="000000"/>
-                <w:left w:val="none" w:sz="0" w:space="0" w:color="000000"/>
-                <w:right w:val="none" w:sz="0" w:space="0" w:color="000000"/>
-              </w:pBdr>
-              <w:spacing w:after="100" w:before="100" w:line="240"/>
-              <w:ind w:left="100" w:right="100" w:firstLine="0" w:firstLineChars="0"/>
-            </w:pPr>
-            <w:r xmlns:w="http://schemas.openxmlformats.org/wordprocessingml/2006/main" xmlns:wp="http://schemas.openxmlformats.org/drawingml/2006/wordprocessingDrawing" xmlns:r="http://schemas.openxmlformats.org/officeDocument/2006/relationships" xmlns:w14="http://schemas.microsoft.com/office/word/2010/wordml">
-              <w:rPr>
-                <w:rFonts w:ascii="Avenir" w:hAnsi="Avenir" w:eastAsia="Avenir" w:cs="Avenir"/>
-                <w:i w:val="false"/>
-                <w:b w:val="false"/>
-                <w:u w:val="none"/>
-                <w:sz w:val="14"/>
-                <w:szCs w:val="14"/>
-                <w:color w:val="000000"/>
-              </w:rPr>
-              <w:t xml:space="preserve">+</w:t>
-            </w:r>
-          </w:p>
-        </w:tc>
-        <w:tc>
-          <w:tcPr>
-            <w:tcBorders>
-              <w:bottom w:val="none" w:sz="0" w:space="0" w:color="000000"/>
-              <w:top w:val="none" w:sz="0" w:space="0" w:color="000000"/>
-              <w:left w:val="single" w:sz="12" w:space="0" w:color="BEBEBE"/>
-              <w:right w:val="none" w:sz="0" w:space="0" w:color="000000"/>
-            </w:tcBorders>
-            <w:shd w:val="clear" w:color="auto" w:fill="EFEFEF"/>
-            <w:tcMar>
-              <w:top w:w="0" w:type="dxa"/>
-              <w:bottom w:w="0" w:type="dxa"/>
-              <w:left w:w="0" w:type="dxa"/>
-              <w:right w:w="0" w:type="dxa"/>
-            </w:tcMar>
-            <w:vAlign w:val="center"/>
-          </w:tcPr>
-          <w:p>
-            <w:pPr>
-              <w:pStyle w:val="Normal"/>
-              <w:jc w:val="center"/>
-              <w:pBdr>
-                <w:bottom w:val="none" w:sz="0" w:space="0" w:color="000000"/>
-                <w:top w:val="none" w:sz="0" w:space="0" w:color="000000"/>
-                <w:left w:val="none" w:sz="0" w:space="0" w:color="000000"/>
-                <w:right w:val="none" w:sz="0" w:space="0" w:color="000000"/>
-              </w:pBdr>
-              <w:spacing w:after="100" w:before="100" w:line="240"/>
-              <w:ind w:left="100" w:right="100" w:firstLine="0" w:firstLineChars="0"/>
-            </w:pPr>
-            <w:r xmlns:w="http://schemas.openxmlformats.org/wordprocessingml/2006/main" xmlns:wp="http://schemas.openxmlformats.org/drawingml/2006/wordprocessingDrawing" xmlns:r="http://schemas.openxmlformats.org/officeDocument/2006/relationships" xmlns:w14="http://schemas.microsoft.com/office/word/2010/wordml">
-              <w:rPr>
-                <w:rFonts w:ascii="Avenir" w:hAnsi="Avenir" w:eastAsia="Avenir" w:cs="Avenir"/>
-                <w:i w:val="false"/>
-                <w:b w:val="false"/>
-                <w:u w:val="none"/>
-                <w:sz w:val="14"/>
-                <w:szCs w:val="14"/>
-                <w:color w:val="000000"/>
-              </w:rPr>
-              <w:t xml:space="preserve">0</w:t>
-            </w:r>
-          </w:p>
-        </w:tc>
-        <w:tc>
-          <w:tcPr>
-            <w:tcBorders>
-              <w:bottom w:val="none" w:sz="0" w:space="0" w:color="000000"/>
-              <w:top w:val="none" w:sz="0" w:space="0" w:color="000000"/>
-              <w:left w:val="none" w:sz="0" w:space="0" w:color="000000"/>
-              <w:right w:val="none" w:sz="0" w:space="0" w:color="000000"/>
-            </w:tcBorders>
-            <w:shd w:val="clear" w:color="auto" w:fill="EFEFEF"/>
-            <w:tcMar>
-              <w:top w:w="0" w:type="dxa"/>
-              <w:bottom w:w="0" w:type="dxa"/>
-              <w:left w:w="0" w:type="dxa"/>
-              <w:right w:w="0" w:type="dxa"/>
-            </w:tcMar>
-            <w:vAlign w:val="center"/>
-          </w:tcPr>
-          <w:p>
-            <w:pPr>
-              <w:pStyle w:val="Normal"/>
-              <w:jc w:val="center"/>
-              <w:pBdr>
-                <w:bottom w:val="none" w:sz="0" w:space="0" w:color="000000"/>
-                <w:top w:val="none" w:sz="0" w:space="0" w:color="000000"/>
-                <w:left w:val="none" w:sz="0" w:space="0" w:color="000000"/>
-                <w:right w:val="none" w:sz="0" w:space="0" w:color="000000"/>
-              </w:pBdr>
-              <w:spacing w:after="100" w:before="100" w:line="240"/>
-              <w:ind w:left="100" w:right="100" w:firstLine="0" w:firstLineChars="0"/>
-            </w:pPr>
-            <w:r xmlns:w="http://schemas.openxmlformats.org/wordprocessingml/2006/main" xmlns:wp="http://schemas.openxmlformats.org/drawingml/2006/wordprocessingDrawing" xmlns:r="http://schemas.openxmlformats.org/officeDocument/2006/relationships" xmlns:w14="http://schemas.microsoft.com/office/word/2010/wordml">
-              <w:rPr>
-                <w:rFonts w:ascii="Avenir" w:hAnsi="Avenir" w:eastAsia="Avenir" w:cs="Avenir"/>
-                <w:i w:val="false"/>
-                <w:b w:val="false"/>
-                <w:u w:val="none"/>
-                <w:sz w:val="14"/>
-                <w:szCs w:val="14"/>
-                <w:color w:val="000000"/>
-              </w:rPr>
-              <w:t xml:space="preserve">9</w:t>
-            </w:r>
-          </w:p>
-        </w:tc>
-        <w:tc>
-          <w:tcPr>
-            <w:tcBorders>
-              <w:bottom w:val="none" w:sz="0" w:space="0" w:color="000000"/>
-              <w:top w:val="none" w:sz="0" w:space="0" w:color="000000"/>
-              <w:left w:val="none" w:sz="0" w:space="0" w:color="000000"/>
-              <w:right w:val="none" w:sz="0" w:space="0" w:color="000000"/>
-            </w:tcBorders>
-            <w:shd w:val="clear" w:color="auto" w:fill="EFEFEF"/>
-            <w:tcMar>
-              <w:top w:w="0" w:type="dxa"/>
-              <w:bottom w:w="0" w:type="dxa"/>
-              <w:left w:w="0" w:type="dxa"/>
-              <w:right w:w="0" w:type="dxa"/>
-            </w:tcMar>
-            <w:vAlign w:val="center"/>
-          </w:tcPr>
-          <w:p>
-            <w:pPr>
-              <w:pStyle w:val="Normal"/>
-              <w:jc w:val="center"/>
-              <w:pBdr>
-                <w:bottom w:val="none" w:sz="0" w:space="0" w:color="000000"/>
-                <w:top w:val="none" w:sz="0" w:space="0" w:color="000000"/>
-                <w:left w:val="none" w:sz="0" w:space="0" w:color="000000"/>
-                <w:right w:val="none" w:sz="0" w:space="0" w:color="000000"/>
-              </w:pBdr>
-              <w:spacing w:after="100" w:before="100" w:line="240"/>
-              <w:ind w:left="100" w:right="100" w:firstLine="0" w:firstLineChars="0"/>
-            </w:pPr>
-            <w:r xmlns:w="http://schemas.openxmlformats.org/wordprocessingml/2006/main" xmlns:wp="http://schemas.openxmlformats.org/drawingml/2006/wordprocessingDrawing" xmlns:r="http://schemas.openxmlformats.org/officeDocument/2006/relationships" xmlns:w14="http://schemas.microsoft.com/office/word/2010/wordml">
-              <w:rPr>
-                <w:rFonts w:ascii="Avenir" w:hAnsi="Avenir" w:eastAsia="Avenir" w:cs="Avenir"/>
-                <w:i w:val="false"/>
-                <w:b w:val="false"/>
-                <w:u w:val="none"/>
-                <w:sz w:val="14"/>
-                <w:szCs w:val="14"/>
-                <w:color w:val="000000"/>
-              </w:rPr>
-              <w:t xml:space="preserve">1395</w:t>
-            </w:r>
-          </w:p>
-        </w:tc>
-        <w:tc>
-          <w:tcPr>
-            <w:tcBorders>
-              <w:bottom w:val="none" w:sz="0" w:space="0" w:color="000000"/>
-              <w:top w:val="none" w:sz="0" w:space="0" w:color="000000"/>
-              <w:left w:val="none" w:sz="0" w:space="0" w:color="000000"/>
-              <w:right w:val="single" w:sz="12" w:space="0" w:color="BEBEBE"/>
-            </w:tcBorders>
-            <w:shd w:val="clear" w:color="auto" w:fill="EFEFEF"/>
-            <w:tcMar>
-              <w:top w:w="0" w:type="dxa"/>
-              <w:bottom w:w="0" w:type="dxa"/>
-              <w:left w:w="0" w:type="dxa"/>
-              <w:right w:w="0" w:type="dxa"/>
-            </w:tcMar>
-            <w:vAlign w:val="center"/>
-          </w:tcPr>
-          <w:p>
-            <w:pPr>
-              <w:pStyle w:val="Normal"/>
-              <w:jc w:val="center"/>
-              <w:pBdr>
-                <w:bottom w:val="none" w:sz="0" w:space="0" w:color="000000"/>
-                <w:top w:val="none" w:sz="0" w:space="0" w:color="000000"/>
-                <w:left w:val="none" w:sz="0" w:space="0" w:color="000000"/>
-                <w:right w:val="none" w:sz="0" w:space="0" w:color="000000"/>
-              </w:pBdr>
-              <w:spacing w:after="100" w:before="100" w:line="240"/>
-              <w:ind w:left="100" w:right="100" w:firstLine="0" w:firstLineChars="0"/>
-            </w:pPr>
-            <w:r xmlns:w="http://schemas.openxmlformats.org/wordprocessingml/2006/main" xmlns:wp="http://schemas.openxmlformats.org/drawingml/2006/wordprocessingDrawing" xmlns:r="http://schemas.openxmlformats.org/officeDocument/2006/relationships" xmlns:w14="http://schemas.microsoft.com/office/word/2010/wordml">
-              <w:rPr>
-                <w:rFonts w:ascii="Avenir" w:hAnsi="Avenir" w:eastAsia="Avenir" w:cs="Avenir"/>
-                <w:i w:val="false"/>
-                <w:b w:val="false"/>
-                <w:u w:val="none"/>
-                <w:sz w:val="14"/>
-                <w:szCs w:val="14"/>
-                <w:color w:val="000000"/>
-              </w:rPr>
-              <w:t xml:space="preserve">38491</w:t>
-            </w:r>
-          </w:p>
-        </w:tc>
-        <w:tc>
-          <w:tcPr>
-            <w:tcBorders>
-              <w:bottom w:val="none" w:sz="0" w:space="0" w:color="000000"/>
-              <w:top w:val="none" w:sz="0" w:space="0" w:color="000000"/>
-              <w:left w:val="single" w:sz="12" w:space="0" w:color="BEBEBE"/>
-              <w:right w:val="none" w:sz="0" w:space="0" w:color="000000"/>
-            </w:tcBorders>
-            <w:shd w:val="clear" w:color="auto" w:fill="EFEFEF"/>
-            <w:tcMar>
-              <w:top w:w="0" w:type="dxa"/>
-              <w:bottom w:w="0" w:type="dxa"/>
-              <w:left w:w="0" w:type="dxa"/>
-              <w:right w:w="0" w:type="dxa"/>
-            </w:tcMar>
-            <w:vAlign w:val="center"/>
-          </w:tcPr>
-          <w:p>
-            <w:pPr>
-              <w:pStyle w:val="Normal"/>
-              <w:jc w:val="center"/>
-              <w:pBdr>
-                <w:bottom w:val="none" w:sz="0" w:space="0" w:color="000000"/>
-                <w:top w:val="none" w:sz="0" w:space="0" w:color="000000"/>
-                <w:left w:val="none" w:sz="0" w:space="0" w:color="000000"/>
-                <w:right w:val="none" w:sz="0" w:space="0" w:color="000000"/>
-              </w:pBdr>
-              <w:spacing w:after="100" w:before="100" w:line="240"/>
-              <w:ind w:left="100" w:right="100" w:firstLine="0" w:firstLineChars="0"/>
-            </w:pPr>
-            <w:r xmlns:w="http://schemas.openxmlformats.org/wordprocessingml/2006/main" xmlns:wp="http://schemas.openxmlformats.org/drawingml/2006/wordprocessingDrawing" xmlns:r="http://schemas.openxmlformats.org/officeDocument/2006/relationships" xmlns:w14="http://schemas.microsoft.com/office/word/2010/wordml">
-              <w:rPr>
-                <w:rFonts w:ascii="Avenir" w:hAnsi="Avenir" w:eastAsia="Avenir" w:cs="Avenir"/>
-                <w:i w:val="false"/>
-                <w:b w:val="false"/>
-                <w:u w:val="none"/>
-                <w:sz w:val="14"/>
-                <w:szCs w:val="14"/>
-                <w:color w:val="000000"/>
-              </w:rPr>
-              <w:t xml:space="preserve">ORF1_novel_iso, Hyd_iso_1</w:t>
-            </w:r>
-          </w:p>
-        </w:tc>
-      </w:tr>
-    </w:tbl>
-    <w:bookmarkEnd w:id="111"/>
+    <w:p>
+      <w:pPr>
+        <w:pStyle w:val="BodyText"/>
+      </w:pPr>
+      <w:r>
+        <w:drawing>
+          <wp:inline>
+            <wp:extent cx="5334000" cy="4741333"/>
+            <wp:effectExtent b="0" l="0" r="0" t="0"/>
+            <wp:docPr descr="" title="" id="114" name="Picture"/>
+            <a:graphic>
+              <a:graphicData uri="http://schemas.openxmlformats.org/drawingml/2006/picture">
+                <pic:pic>
+                  <pic:nvPicPr>
+                    <pic:cNvPr descr="manuscript_thev_transcriptome_files/figure-docx/region-by-region_e1_figure-1.png" id="115" name="Picture"/>
+                    <pic:cNvPicPr>
+                      <a:picLocks noChangeArrowheads="1" noChangeAspect="1"/>
+                    </pic:cNvPicPr>
+                  </pic:nvPicPr>
+                  <pic:blipFill>
+                    <a:blip r:embed="rId113"/>
+                    <a:stretch>
+                      <a:fillRect/>
+                    </a:stretch>
+                  </pic:blipFill>
+                  <pic:spPr bwMode="auto">
+                    <a:xfrm>
+                      <a:off x="0" y="0"/>
+                      <a:ext cx="5334000" cy="4741333"/>
+                    </a:xfrm>
+                    <a:prstGeom prst="rect">
+                      <a:avLst/>
+                    </a:prstGeom>
+                    <a:noFill/>
+                    <a:ln w="9525">
+                      <a:noFill/>
+                      <a:headEnd/>
+                      <a:tailEnd/>
+                    </a:ln>
+                  </pic:spPr>
+                </pic:pic>
+              </a:graphicData>
+            </a:graphic>
+          </wp:inline>
+        </w:drawing>
+      </w:r>
+    </w:p>
+    <w:p>
+      <w:pPr>
+        <w:pStyle w:val="BodyText"/>
+      </w:pPr>
+      <w:r>
+        <w:rPr>
+          <w:bCs/>
+          <w:b/>
+        </w:rPr>
+        <w:t xml:space="preserve">Figure 5: E1 region transcripts. a)</w:t>
+      </w:r>
+      <w:r>
+        <w:t xml:space="preserve"> </w:t>
+      </w:r>
+      <w:r>
+        <w:t xml:space="preserve">The splice map of the E1 transcription unit. Exons are depicted as boxes connected by introns (dotted lines). Transcripts from RNA-seq data are colored red, predicted ORFs are colored grey, and the previously annotated ORF4 is colored black. Each transcript or ORF is labelled with its name to the right. The start codon (SSC) and stop codon (STC) of the 5’-most CDS of each transcript is indicated with the nucleotide position in brackets. The region of the virus is depicted at the bottom as a black line with labels of the nucleotide positions for reference</w:t>
+      </w:r>
+      <w:r>
+        <w:t xml:space="preserve"> </w:t>
+      </w:r>
+      <w:r>
+        <w:rPr>
+          <w:bCs/>
+          <w:b/>
+        </w:rPr>
+        <w:t xml:space="preserve">b)</w:t>
+      </w:r>
+      <w:r>
+        <w:t xml:space="preserve"> </w:t>
+      </w:r>
+      <w:r>
+        <w:t xml:space="preserve">The sequence reads covering the splice junctions are indicated with information about their validation status using cloning and Sanger sequencing.</w:t>
+      </w:r>
+    </w:p>
+    <w:p>
+      <w:pPr>
+        <w:pStyle w:val="BodyText"/>
+      </w:pPr>
+      <w:r>
+        <w:drawing>
+          <wp:inline>
+            <wp:extent cx="5334000" cy="4741333"/>
+            <wp:effectExtent b="0" l="0" r="0" t="0"/>
+            <wp:docPr descr="" title="" id="117" name="Picture"/>
+            <a:graphic>
+              <a:graphicData uri="http://schemas.openxmlformats.org/drawingml/2006/picture">
+                <pic:pic>
+                  <pic:nvPicPr>
+                    <pic:cNvPr descr="manuscript_thev_transcriptome_files/figure-docx/region-by-region_e2ANDim_figure-1.png" id="118" name="Picture"/>
+                    <pic:cNvPicPr>
+                      <a:picLocks noChangeArrowheads="1" noChangeAspect="1"/>
+                    </pic:cNvPicPr>
+                  </pic:nvPicPr>
+                  <pic:blipFill>
+                    <a:blip r:embed="rId116"/>
+                    <a:stretch>
+                      <a:fillRect/>
+                    </a:stretch>
+                  </pic:blipFill>
+                  <pic:spPr bwMode="auto">
+                    <a:xfrm>
+                      <a:off x="0" y="0"/>
+                      <a:ext cx="5334000" cy="4741333"/>
+                    </a:xfrm>
+                    <a:prstGeom prst="rect">
+                      <a:avLst/>
+                    </a:prstGeom>
+                    <a:noFill/>
+                    <a:ln w="9525">
+                      <a:noFill/>
+                      <a:headEnd/>
+                      <a:tailEnd/>
+                    </a:ln>
+                  </pic:spPr>
+                </pic:pic>
+              </a:graphicData>
+            </a:graphic>
+          </wp:inline>
+        </w:drawing>
+      </w:r>
+    </w:p>
+    <w:p>
+      <w:pPr>
+        <w:pStyle w:val="BodyText"/>
+      </w:pPr>
+      <w:r>
+        <w:rPr>
+          <w:bCs/>
+          <w:b/>
+        </w:rPr>
+        <w:t xml:space="preserve">Figure 6: E2 and IM region transcripts. a)</w:t>
+      </w:r>
+      <w:r>
+        <w:t xml:space="preserve"> </w:t>
+      </w:r>
+      <w:r>
+        <w:t xml:space="preserve">The splice map of the E1 and IM transcription units. Exons are depicted as boxes connected by introns (dotted lines). Red transcripts are generated from RNA-seq data and predicted ORFs are colored grey. Each transcript or ORF is labelled with its name to the right. The start codon (SSC) and stop codon (STC) of the 5’-most CDS of each transcript is indicated with the nucleotide position in brackets. The region of the virus is depicted at the bottom as a black line with labels of the nucleotide positions for reference</w:t>
+      </w:r>
+      <w:r>
+        <w:t xml:space="preserve"> </w:t>
+      </w:r>
+      <w:r>
+        <w:rPr>
+          <w:bCs/>
+          <w:b/>
+        </w:rPr>
+        <w:t xml:space="preserve">b)</w:t>
+      </w:r>
+      <w:r>
+        <w:t xml:space="preserve"> </w:t>
+      </w:r>
+      <w:r>
+        <w:t xml:space="preserve">The sequence reads covering the splice junctions are indicated with information about their validation status using cloning and Sanger sequencing.</w:t>
+      </w:r>
+    </w:p>
+    <w:p>
+      <w:pPr>
+        <w:pStyle w:val="BodyText"/>
+      </w:pPr>
+      <w:r>
+        <w:drawing>
+          <wp:inline>
+            <wp:extent cx="5334000" cy="3810000"/>
+            <wp:effectExtent b="0" l="0" r="0" t="0"/>
+            <wp:docPr descr="" title="" id="120" name="Picture"/>
+            <a:graphic>
+              <a:graphicData uri="http://schemas.openxmlformats.org/drawingml/2006/picture">
+                <pic:pic>
+                  <pic:nvPicPr>
+                    <pic:cNvPr descr="manuscript_thev_transcriptome_files/figure-docx/region-by-region_e4_figure-1.png" id="121" name="Picture"/>
+                    <pic:cNvPicPr>
+                      <a:picLocks noChangeArrowheads="1" noChangeAspect="1"/>
+                    </pic:cNvPicPr>
+                  </pic:nvPicPr>
+                  <pic:blipFill>
+                    <a:blip r:embed="rId119"/>
+                    <a:stretch>
+                      <a:fillRect/>
+                    </a:stretch>
+                  </pic:blipFill>
+                  <pic:spPr bwMode="auto">
+                    <a:xfrm>
+                      <a:off x="0" y="0"/>
+                      <a:ext cx="5334000" cy="3810000"/>
+                    </a:xfrm>
+                    <a:prstGeom prst="rect">
+                      <a:avLst/>
+                    </a:prstGeom>
+                    <a:noFill/>
+                    <a:ln w="9525">
+                      <a:noFill/>
+                      <a:headEnd/>
+                      <a:tailEnd/>
+                    </a:ln>
+                  </pic:spPr>
+                </pic:pic>
+              </a:graphicData>
+            </a:graphic>
+          </wp:inline>
+        </w:drawing>
+      </w:r>
+    </w:p>
+    <w:p>
+      <w:pPr>
+        <w:pStyle w:val="BodyText"/>
+      </w:pPr>
+      <w:r>
+        <w:rPr>
+          <w:bCs/>
+          <w:b/>
+        </w:rPr>
+        <w:t xml:space="preserve">Figure 8: E4 region transcripts. a)</w:t>
+      </w:r>
+      <w:r>
+        <w:t xml:space="preserve"> </w:t>
+      </w:r>
+      <w:r>
+        <w:t xml:space="preserve">The splice map of the E4 transcription unit. Exons are depicted as boxes connected by introns (dotted lines). The transcript from RNA-seq data is colored red and the predicted ORF, grey. The transcript and ORF are labelled with their names to the right. The start codon (SSC) and stop codon (STC) of the 5’-most CDS is indicated with the nucleotide position in brackets. The region of the virus is depicted at the bottom as a black line with labels of the nucleotide positions for reference</w:t>
+      </w:r>
+      <w:r>
+        <w:t xml:space="preserve"> </w:t>
+      </w:r>
+      <w:r>
+        <w:rPr>
+          <w:bCs/>
+          <w:b/>
+        </w:rPr>
+        <w:t xml:space="preserve">b)</w:t>
+      </w:r>
+      <w:r>
+        <w:t xml:space="preserve"> </w:t>
+      </w:r>
+      <w:r>
+        <w:t xml:space="preserve">The sequence reads covering the splice junction are indicated.</w:t>
+      </w:r>
+    </w:p>
+    <w:bookmarkEnd w:id="122"/>
     <w:sectPr/>
   </w:body>
 </w:document>

</xml_diff>

<commit_message>
wrote some E2 reg results and added gels designed primers for E2 trxpt_15 and pol
</commit_message>
<xml_diff>
--- a/manuscript_thev_transcriptome.docx
+++ b/manuscript_thev_transcriptome.docx
@@ -1323,22 +1323,40 @@
         <w:t xml:space="preserve">Ballgown</w:t>
       </w:r>
       <w:r>
+        <w:t xml:space="preserve">, a program for statistical analysis of assembled transcriptomes</w:t>
+      </w:r>
+      <w:r>
         <w:t xml:space="preserve"> </w:t>
       </w:r>
       <w:r>
-        <w:t xml:space="preserve">- a program for statistical analysis of assembled transcriptomes</w:t>
+        <w:t xml:space="preserve">(24)</w:t>
       </w:r>
       <w:r>
         <w:t xml:space="preserve"> </w:t>
       </w:r>
       <w:r>
-        <w:t xml:space="preserve">(24)</w:t>
+        <w:t xml:space="preserve">was used to estimate and normalize expression levels of all transcripts for each time point in Fragments Per Kilobase of transcript per Million mapped reads (FPKM) units. Very few unique splice junctions, reads, and transcripts were counted at 4 h.p.i; hence, this time point was excluded in this analysis.</w:t>
+      </w:r>
+    </w:p>
+    <w:p>
+      <w:pPr>
+        <w:pStyle w:val="BodyText"/>
+      </w:pPr>
+      <w:r>
+        <w:t xml:space="preserve">Individually, TRXPT_21 (DBP) - from the E2 region - was the most significantly expressed at 12 h.p.i, comprising about</w:t>
       </w:r>
       <w:r>
         <w:t xml:space="preserve"> </w:t>
       </w:r>
       <w:r>
-        <w:t xml:space="preserve">was used to estimate and normalize expression levels of all transcripts in Fragments Per Kilobase of transcript per Million mapped reads (FPKM) units over time. Very few unique splice junctions, reads, and transcripts were counted at 4 h.p.i; hence, this time point was excluded in this analysis. This analysis revealed DBP - from the E2 region - to be the most significantly expressed at 12 h.p.i, whereas MLP region transcripts were most abundantly expressed at 24 and 72 h.p.i as expected (</w:t>
+        <w:rPr>
+          <w:bCs/>
+          <w:b/>
+        </w:rPr>
+        <w:t xml:space="preserve">33.58</w:t>
+      </w:r>
+      <w:r>
+        <w:t xml:space="preserve">% of the total transcripts. Transcripts in the E3 and E4 regions also contributed significant proportions, and noticeably, some MLP region transcripts. The later time points were dominated by the MLP region; transcripts TRXPT_10 and TRXPT_14 were most abundantly expressed at 24 and 72 h.p.i, respectively, as expected (</w:t>
       </w:r>
       <w:r>
         <w:rPr>
@@ -1348,7 +1366,7 @@
         <w:t xml:space="preserve">Figure 4a</w:t>
       </w:r>
       <w:r>
-        <w:t xml:space="preserve">). Also, our analysis of the FPKM values of transcripts by region showed a similar pattern: the E2 region as the most significantly expressed at 12 h.p.i, after which the MLP region assumes predominance (</w:t>
+        <w:t xml:space="preserve">). When we performed analysis of the FPKM values of transcripts per region we found a similar pattern: the E2 region was the most abundantly expressed at 12 h.p.i, after which the MLP region assumes predominance (</w:t>
       </w:r>
       <w:r>
         <w:rPr>
@@ -1358,13 +1376,7 @@
         <w:t xml:space="preserve">Figure 4b</w:t>
       </w:r>
       <w:r>
-        <w:t xml:space="preserve">).</w:t>
-      </w:r>
-      <w:r>
-        <w:br/>
-      </w:r>
-      <w:r>
-        <w:t xml:space="preserve">Secondly, we estimated relative abundances of all splice junctions for each time point, counting as significantly expressed only those with coverage of at least 1% of the total splice junction reads counted at the given time point. At 12 h.p.i,</w:t>
+        <w:t xml:space="preserve">). Secondly, we estimated relative abundances of all splice junctions for each time point using the raw reads. We counted as significantly expressed only junctions with coverage of at least 1% of the total splice junction reads counted at the given time point. At 12 h.p.i,</w:t>
       </w:r>
       <w:r>
         <w:t xml:space="preserve"> </w:t>
@@ -1380,7 +1392,20 @@
         <w:t xml:space="preserve"> </w:t>
       </w:r>
       <w:r>
-        <w:t xml:space="preserve">junctions meet the 1% threshold, and were predominantly early region (E1, E2, and E3) junctions, albeit a significant proportion are MLP-derived (</w:t>
+        <w:t xml:space="preserve">junctions meet the 1% threshold, and were comprised of predominantly early region (E1, E2, E3, and E4) junctions, albeit the MLP was the single most preponderant region overall, constituting</w:t>
+      </w:r>
+      <w:r>
+        <w:t xml:space="preserve"> </w:t>
+      </w:r>
+      <w:r>
+        <w:rPr>
+          <w:bCs/>
+          <w:b/>
+        </w:rPr>
+        <w:t xml:space="preserve">38.8</w:t>
+      </w:r>
+      <w:r>
+        <w:t xml:space="preserve">% of all the junctions reads. (</w:t>
       </w:r>
       <w:r>
         <w:rPr>
@@ -1390,20 +1415,7 @@
         <w:t xml:space="preserve">Table 2a</w:t>
       </w:r>
       <w:r>
-        <w:t xml:space="preserve">). Junctions from the E2 region were the most abundant at this time point, constituting</w:t>
-      </w:r>
-      <w:r>
-        <w:t xml:space="preserve"> </w:t>
-      </w:r>
-      <w:r>
-        <w:rPr>
-          <w:bCs/>
-          <w:b/>
-        </w:rPr>
-        <w:t xml:space="preserve">26.6</w:t>
-      </w:r>
-      <w:r>
-        <w:t xml:space="preserve">% of all junctions. The levels of the two most abundant junctions at 12 h.p.i were maintained also 24 h.p.i as the most significantly expressed. However, the MLP-derived junctions were unsurprisingly the most preponderant overall at this time point, accounting for</w:t>
+        <w:t xml:space="preserve">). The levels of the top most abundant junctions at 12 h.p.i were maintained also 24 h.p.i as the most significantly expressed. However, here, the MLP-derived junctions were unsurprisingly even more preponderant overall, accounting for</w:t>
       </w:r>
       <w:r>
         <w:t xml:space="preserve"> </w:t>
@@ -1575,7 +1587,7 @@
         <w:t xml:space="preserve">(18)</w:t>
       </w:r>
       <w:r>
-        <w:t xml:space="preserve">, it is likely that TRXPT_3 and TRXPT_4 are truncated, and the TSS just like the transcription termination site (TTS) are identical for all E1 transcripts. Regardless of the TSS considered for TRXPT_3, the coding potential remains unaffected. Its 5’-most CDS, beginning at 1965 and sharing the same STC as TRXPT_1 and TRXPT_2, produces a 13.1 kDa, 115 residue protein. This CDS (ORF4) was predicted in an earlier study</w:t>
+        <w:t xml:space="preserve">, it is likely that TRXPT_3 and TRXPT_4 are incomplete, and the TSS just like the transcription termination site (TTS) are identical for all E1 transcripts. Regardless of the TSS considered for TRXPT_3, the coding potential remains unaffected. Its 5’-most CDS, beginning at 1965 and sharing the same STC as TRXPT_1 and TRXPT_2, produces a 13.1 kDa, 115 residue protein. This CDS (ORF4) was predicted in an earlier study</w:t>
       </w:r>
       <w:r>
         <w:t xml:space="preserve"> </w:t>
@@ -1596,7 +1608,7 @@
         <w:t xml:space="preserve">(1, 12)</w:t>
       </w:r>
       <w:r>
-        <w:t xml:space="preserve">, but our data suggests it is a bona fide ORF. The coding potential of TRXPT_4 is affected by the TSS considered; if we consider its unmodified TSS, then its coding potential is the same as TRXPT_3 (ORF4 as the first CDS and Hyd as second CDS if the first SSC is skipped). However, if we assume that TRXPT_4 shares the same TSS as TRXPT_1, then the 5’-most CDS is a distinct multi-exonic 15.9 kDa, 143 aa protein with the same SSC as TRXPT_1 and TRXPT_2 but with a unique STC. All splice junctions of the transcripts in this region (except the junction for TRXPT_4) have been validated by cloning and Sanger sequencing of cDNA (</w:t>
+        <w:t xml:space="preserve">; however, our data suggests it is a bona fide ORF. The coding potential of TRXPT_4 is affected by the TSS considered; if we consider its unmodified TSS, then its coding potential is the same as TRXPT_3 (ORF4 as the first CDS and Hyd as second CDS if the first SSC is skipped). However, if we assume that TRXPT_4 shares the same TSS as TRXPT_1, then the 5’-most CDS is a distinct multi-exonic 15.9 kDa, 143 aa protein with the same SSC as TRXPT_1 and TRXPT_2 but with a unique STC. All splice junctions of the transcripts in this region (except the junction for TRXPT_4) have been validated by cloning and Sanger sequencing of cDNA (</w:t>
       </w:r>
       <w:r>
         <w:rPr>
@@ -1629,7 +1641,7 @@
         <w:t xml:space="preserve">supplementary PCR methods</w:t>
       </w:r>
       <w:r>
-        <w:t xml:space="preserve">). This is corroborated by 3’RACE experiment, which shows transcripts spanning the entire ORF1 and Hyd ORFs without any splicing. The 5’-most CDS of this transcript would encode ORF1. Given that the SSC of the predicted ORF1 is in-frame but downstream of TRXPT_2 SSC, it suggests that the predicted ORF1 CDS is truncated; it shares the same SSC as TRXPT_2, but has a unique STC, albeit it has the same TTS.</w:t>
+        <w:t xml:space="preserve">). This is corroborated by 3’-RACE experiment, which shows transcripts spanning the entire ORF1 and Hyd ORFs without any splicing with a poly-A tail at the TTS of transcripts in this region. The 5’-most CDS of this transcript would encode ORF1. Given that the SSC of the predicted ORF1 is in-frame but downstream of TRXPT_2 SSC, it suggests that the predicted ORF1 CDS is incomplete; it shares the same SSC and TSS, and TTS as TRXPT_2, but has a unique STC.</w:t>
       </w:r>
     </w:p>
     <w:p>
@@ -1644,7 +1656,37 @@
         <w:t xml:space="preserve">Early Region 2 (E2) and Intermediate Region (IM) transcripts</w:t>
       </w:r>
       <w:r>
-        <w:t xml:space="preserve">. The E2 TU expressed on the reverse strand, is subdivided into E2A and E2B and encodes three classical AdV proteins: pTP and Ad-pol (E2B proteins), and DBP (E2A protein) [####]. Unlike MAdV where two promoters (E2-early and E2-late) were discovered [###], we discovered only a single promoter from which both E2A and E2B transcription is initiated. However, similar to MAdVs, E2A and E2B transcripts have distinct TTSs; the E2B transcripts sharing the TTS of the IVa2 transcript of the IM region [####] (</w:t>
+        <w:t xml:space="preserve">. The E2 TU expressed on the reverse strand, is subdivided into E2A and E2B and encodes three classical AdV proteins: pTP and Ad-pol (E2B proteins), and DBP (E2A protein)</w:t>
+      </w:r>
+      <w:r>
+        <w:t xml:space="preserve"> </w:t>
+      </w:r>
+      <w:r>
+        <w:t xml:space="preserve">(17, 18)</w:t>
+      </w:r>
+      <w:r>
+        <w:t xml:space="preserve">. Unlike MAdV where two promoters (E2-early and E2-late) were discovered</w:t>
+      </w:r>
+      <w:r>
+        <w:t xml:space="preserve"> </w:t>
+      </w:r>
+      <w:r>
+        <w:t xml:space="preserve">(17)</w:t>
+      </w:r>
+      <w:r>
+        <w:t xml:space="preserve">, we discovered only a single promoter from which both E2A and E2B transcription is initiated. However, similar to MAdVs, E2A and E2B transcripts have distinct TTSs, and the E2B transcripts share the TTS of the IVa2 transcript of the IM region</w:t>
+      </w:r>
+      <w:r>
+        <w:t xml:space="preserve"> </w:t>
+      </w:r>
+      <w:r>
+        <w:t xml:space="preserve">(17, 18)</w:t>
+      </w:r>
+      <w:r>
+        <w:t xml:space="preserve"> </w:t>
+      </w:r>
+      <w:r>
+        <w:t xml:space="preserve">(</w:t>
       </w:r>
       <w:r>
         <w:rPr>
@@ -1660,13 +1702,17 @@
         <w:t xml:space="preserve"> </w:t>
       </w:r>
       <w:r>
+        <w:t xml:space="preserve">The E2A ORF, DBP is one of three ORFs predicted to be spliced from two exons, with the CDS spanning both exons. The corresponding transcript (TRXPT_21) found in our data matches this predicted splicing pattern exactly but with an additional non-coding exon at the 5’-end (E2-5’UTR); hence, a three-exon transcript. The encoded protein (DBP; 380 residues, 43.3 kDa) is identical. This transcript was also corroborated in a 3’-RACE experiment. Additionally, from the 3’-RACE, a splice variant of TRXPT_21 which retains the second intron leading to a 2-exon transcript was found. This transcript (TRXPT_21B), albeit longer due to retaining the second intron and possessing a short 3’ UTR, encodes a truncated isoform of DBP because the first SSC utilized by TRXPT_21, is followed shortly by STCs in the retained intron, and does not yield any viable product. The SSC 173 bp downstream of TRXPT_21’s SSC yields a 346 residue, 39.3 kDa product, which is in-frame of DBP but wholly contained in the second exon starting at 18,013 bp and terminating just like DBP at 16,973 bp. TRXPT_21 and TRXPT_21B share a common TSS but TRXPT_21B as seen in our 3’-RACE data, extends 39 bp into an adenine-thymine-rich sequence where the polyadenylation occurs. Hence, we suggest that the two transcripts also share the same TTS at 16,934 bp (</w:t>
+      </w:r>
+      <w:r>
         <w:rPr>
-          <w:strike/>
+          <w:bCs/>
+          <w:b/>
         </w:rPr>
-        <w:t xml:space="preserve">Analysis of the coding potential of the transcripts; include the variant of DBP from 3’RACE data</w:t>
-      </w:r>
-      <w:r>
-        <w:t xml:space="preserve">.</w:t>
+        <w:t xml:space="preserve">Figure 6</w:t>
+      </w:r>
+      <w:r>
+        <w:t xml:space="preserve">).</w:t>
       </w:r>
     </w:p>
     <w:p>
@@ -1765,16 +1811,29 @@
         <w:t xml:space="preserve">Figure 8</w:t>
       </w:r>
       <w:r>
-        <w:t xml:space="preserve">). The transcript (TRXPT_28) spans 25192-26247 and is spliced at 25701-26055; hence, a two-exon transcript. The second exon fully matches the predicted ORF8 with 12 extra base pairs at the 3’-end; however, the encoded protein is an exact match. There is a SSC in the first exon at position 26246 (second nucleotide of the transcript). The encoded protein from this SSC is in-frame with the SSC of ORF8 in the second exon; hence, the C-terminus of this longer protein (26.4 kDa, 229 aa) would be the identical to the predicted ORF8 protein. The splice junction of TRXPT_28 was validated by cloning and Sanger sequencing of cDNA (</w:t>
+        <w:t xml:space="preserve">). The transcript (TRXPT_28) spans 25192-26247 and is spliced at 25701-26055; hence, a two-exon transcript. The second exon fully matches the predicted ORF8 with 12 extra base pairs at the 3’-end; however, the encoded protein is an exact match. There is a SSC in the first exon at position 26246 (second nucleotide of the transcript). The encoded protein from this SSC is in-frame with the SSC of ORF8 in the second exon; hence, the C-terminus of this longer protein (26.4 kDa, 229 aa) would be the identical to the predicted ORF8 protein.</w:t>
+      </w:r>
+      <w:r>
+        <w:t xml:space="preserve"> </w:t>
+      </w:r>
+      <w:r>
+        <w:rPr>
+          <w:strike/>
+        </w:rPr>
+        <w:t xml:space="preserve">The splice junction of TRXPT_28 was validated by cloning and Sanger sequencing of cDNA (</w:t>
       </w:r>
       <w:r>
         <w:rPr>
           <w:bCs/>
           <w:b/>
+          <w:strike/>
         </w:rPr>
         <w:t xml:space="preserve">supplementary PCR methods</w:t>
       </w:r>
       <w:r>
+        <w:rPr>
+          <w:strike/>
+        </w:rPr>
         <w:t xml:space="preserve">).</w:t>
       </w:r>
     </w:p>
@@ -1860,6 +1919,18 @@
       <w:r>
         <w:t xml:space="preserve"> </w:t>
       </w:r>
+      <w:r>
+        <w:t xml:space="preserve">TRXPT_2 and ORF1 are isoforms</w:t>
+      </w:r>
+      <w:r>
+        <w:t xml:space="preserve"> </w:t>
+      </w:r>
+      <w:r>
+        <w:t xml:space="preserve">Presumeably, if the junction reads were normalized, MLP would not be predominant at 12hpi.</w:t>
+      </w:r>
+      <w:r>
+        <w:t xml:space="preserve"> </w:t>
+      </w:r>
     </w:p>
     <w:bookmarkEnd w:id="25"/>
     <w:bookmarkStart w:id="33" w:name="materials-and-methods"/>
@@ -1916,13 +1987,16 @@
         <w:t xml:space="preserve">et al</w:t>
       </w:r>
       <w:r>
+        <w:t xml:space="preserve"> </w:t>
+      </w:r>
+      <w:r>
         <w:t xml:space="preserve">(26)</w:t>
       </w:r>
       <w:r>
         <w:t xml:space="preserve"> </w:t>
       </w:r>
       <w:r>
-        <w:t xml:space="preserve">with modifications. Cells were infected at a multiplicity of infection (MOI) of 100 GCN/cell and samples in triplicates were harvested at 4-, 12-, 24-, and 72-h.p.i for RNA-seq. The infection was repeated but samples in triplicates were harvested at 12-, 24-, 36-, 48-, and 72-h.p.i for PCR validation of novel splice sites.</w:t>
+        <w:t xml:space="preserve">with modifications. Cells were infected at a multiplicity of infection (MOI) of 100 GCN/cell and samples in triplicates were harvested at 4-, 12-, 24-, and 72-h.p.i for RNA-seq. The infection was repeated but samples in triplicates were harvested at 12-, 24-, 36-, 48-, and 72-h.p.i for PCR validation of novel splice sites. Still one more independent infection was done at time points ranging from 12 to 168-h.p.i for qPCR quantification of virus titers.</w:t>
       </w:r>
     </w:p>
     <w:bookmarkEnd w:id="26"/>
@@ -2039,63 +2113,32 @@
         <w:pStyle w:val="FirstParagraph"/>
       </w:pPr>
       <w:r>
-        <w:t xml:space="preserve">All splice junctions identified in this work are novel except one predicted splice site each for pTP and DBP, which were corroborated in our work. However, these predicted splice junctions had not been experimentally validated hitherto, and we identified additional novel exons, giving the complete picture of these transcripts.</w:t>
-      </w:r>
-      <w:r>
-        <w:t xml:space="preserve"> </w:t>
-      </w:r>
-      <w:r>
-        <w:rPr>
-          <w:strike/>
-        </w:rPr>
-        <w:t xml:space="preserve">The novel splice junctions after consolidating all transcripts with</w:t>
-      </w:r>
-      <w:r>
-        <w:rPr>
-          <w:strike/>
-        </w:rPr>
+        <w:t xml:space="preserve">All splice junctions identified in this work are novel except one predicted splice site each for pTP and DBP, which were corroborated in our work. However, these predicted splice junctions had not been experimentally validated hitherto, and we identified additional novel exons, giving the complete picture of these transcripts. The novel splice junctions in this work discovered in the assembled transcripts using the</w:t>
+      </w:r>
+      <w:r>
         <w:t xml:space="preserve"> </w:t>
       </w:r>
       <w:r>
         <w:rPr>
           <w:rStyle w:val="VerbatimChar"/>
-          <w:strike/>
         </w:rPr>
         <w:t xml:space="preserve">StringTie</w:t>
       </w:r>
       <w:r>
-        <w:rPr>
-          <w:strike/>
-        </w:rPr>
         <w:t xml:space="preserve"> </w:t>
       </w:r>
       <w:r>
-        <w:rPr>
-          <w:strike/>
-        </w:rPr>
-        <w:t xml:space="preserve">which we validated by PCR and Sanger Sequencing are shown in Table###1</w:t>
-      </w:r>
-      <w:r>
-        <w:t xml:space="preserve">. We designed primers that crossed a range of novel exon–exon boundaries for each specific transcript in a transcription unit paired with their respective universal primers (</w:t>
-      </w:r>
-      <w:r>
-        <w:rPr>
-          <w:strike/>
-        </w:rPr>
-        <w:t xml:space="preserve">supplementary, PCR methods</w:t>
-      </w:r>
-      <w:r>
-        <w:t xml:space="preserve">). Each forward primer contained a KpnI restriction site and reverse primers, an XbaI site. After first-strand cDNA synthesis with SuperScript™ III First-Strand Synthesis System (ThermoFisher SCIENTIFIC), these primers were used in a targeted PCR, the PCR products were analysed on Agarose gels, cloned by traditional restriction enzyme method, and Sanger sequenced to validate these splice junctions at the sequence level.</w:t>
+        <w:t xml:space="preserve">transcript assembler which we validated by PCR and Sanger Sequencing are shown in supplementary PCR methods Table 1. Briefly, we designed primers that crossed a range of novel exon–exon boundaries for each specific transcript in a transcription unit (TU) paired with their respective universal primers for the TU (~~supplementary PCR methods). Each forward primer contained a KpnI restriction site and reverse primers, an XbaI site. After first-strand cDNA synthesis with SuperScript™ III First-Strand Synthesis System, these primers were used in a targeted PCR amplification, the products analyzed with agarose gel electrophoresis to confirm expected band sizes, cloned by traditional restriction enzyme method, and Sanger sequenced to validate these splice junctions at the sequence level.</w:t>
       </w:r>
     </w:p>
     <w:bookmarkEnd w:id="28"/>
-    <w:bookmarkStart w:id="29" w:name="rapid-amplification-of-cdna-ends-3race"/>
+    <w:bookmarkStart w:id="29" w:name="rapid-amplification-of-cdna-ends-3-race"/>
     <w:p>
       <w:pPr>
         <w:pStyle w:val="Heading3"/>
       </w:pPr>
       <w:r>
-        <w:t xml:space="preserve">3’ Rapid Amplification of cDNA Ends (3’RACE)</w:t>
+        <w:t xml:space="preserve">3’ Rapid Amplification of cDNA Ends (3’-RACE)</w:t>
       </w:r>
     </w:p>
     <w:p>
@@ -2103,7 +2146,7 @@
         <w:pStyle w:val="FirstParagraph"/>
       </w:pPr>
       <w:r>
-        <w:t xml:space="preserve">We performed a rapid amplification of sequences from the 3’ ends of mRNAs (3’-RACE) experiment with total RNA extracted from independently infected MDTC-RP19 cells following the protocol described by Green</w:t>
+        <w:t xml:space="preserve">We performed a rapid amplification of sequences from the 3’ ends of mRNAs (3’-RACE) experiment using a portion of the extracted total RNA of infected MDTC-RP19 cells used for the RNA-seq experiment as explained above. We followed the protocol described by Green</w:t>
       </w:r>
       <w:r>
         <w:t xml:space="preserve"> </w:t>
@@ -2125,7 +2168,7 @@
         <w:t xml:space="preserve"> </w:t>
       </w:r>
       <w:r>
-        <w:t xml:space="preserve">with modifications. Briefly,</w:t>
+        <w:t xml:space="preserve">with modifications. Briefly, 1ug of total RNA was reverse transcribed to cDNA using SuperScript™ IV First-Strand Synthesis System following the manufacturing instructions using an adapter–primer with a 3’-end poly(T) and a 5’-end BamHI restriction site. A gene-specific sense primer with a 5’-end KpnI restriction site paired with an anti-sense adapter-primer with a 5’-end BamHI site were used to amplify target sections of the cDNA using Invitrogen’s Platinum™ Taq DNA polymerase High Fidelity, following manufacturer’s instructions. The PCR amplicons were restriction digested, cloned, and Sanger sequenced.</w:t>
       </w:r>
     </w:p>
     <w:bookmarkEnd w:id="29"/>
@@ -2323,15 +2366,7 @@
         <w:t xml:space="preserve"> </w:t>
       </w:r>
       <w:r>
-        <w:t xml:space="preserve">file from NCBI containing the predicted ORFs of THEV as a guide. A custom script was used to consolidate all transcripts from all time-points without redundancy, generating the final transcriptome of THEV.</w:t>
-      </w:r>
-    </w:p>
-    <w:p>
-      <w:pPr>
-        <w:pStyle w:val="BodyText"/>
-      </w:pPr>
-      <w:r>
-        <w:t xml:space="preserve">TRXPT_2 and ORF1 are isoforms</w:t>
+        <w:t xml:space="preserve">file from NCBI cont m. aining the predicted ORFs of THEV as a guide. A custom script was used to consolidate all transcripts from all time-points without redundancy, generating the final transcriptome of THEV.</w:t>
       </w:r>
       <w:r>
         <w:t xml:space="preserve"> </w:t>
@@ -2339,7 +2374,7 @@
     </w:p>
     <w:bookmarkEnd w:id="32"/>
     <w:bookmarkEnd w:id="33"/>
-    <w:bookmarkStart w:id="36" w:name="scripts-and-supplementary-materials"/>
+    <w:bookmarkStart w:id="37" w:name="scripts-and-supplementary-materials"/>
     <w:p>
       <w:pPr>
         <w:pStyle w:val="Heading2"/>
@@ -2358,7 +2393,7 @@
       </w:r>
     </w:p>
     <w:bookmarkEnd w:id="34"/>
-    <w:bookmarkStart w:id="35" w:name="code-availability"/>
+    <w:bookmarkStart w:id="36" w:name="code-availability"/>
     <w:p>
       <w:pPr>
         <w:pStyle w:val="Heading3"/>
@@ -2372,15 +2407,26 @@
         <w:pStyle w:val="FirstParagraph"/>
       </w:pPr>
       <w:r>
-        <w:t xml:space="preserve">All the code/scripts written for analysis of the data is available on github (linkXXXXX)</w:t>
+        <w:t xml:space="preserve">All the code/scripts written for analysis of the data are available on github (</w:t>
+      </w:r>
+      <w:hyperlink r:id="rId35">
+        <w:r>
+          <w:rPr>
+            <w:rStyle w:val="Hyperlink"/>
+          </w:rPr>
+          <w:t xml:space="preserve">https://github.com/Abraham-Quaye/thev_transcriptome</w:t>
+        </w:r>
+      </w:hyperlink>
+      <w:r>
+        <w:t xml:space="preserve">)</w:t>
       </w:r>
       <w:r>
         <w:t xml:space="preserve"> </w:t>
       </w:r>
     </w:p>
-    <w:bookmarkEnd w:id="35"/>
     <w:bookmarkEnd w:id="36"/>
-    <w:bookmarkStart w:id="37" w:name="acknowledgments"/>
+    <w:bookmarkEnd w:id="37"/>
+    <w:bookmarkStart w:id="38" w:name="acknowledgments"/>
     <w:p>
       <w:pPr>
         <w:pStyle w:val="Heading2"/>
@@ -2424,8 +2470,8 @@
         <w:t xml:space="preserve"> </w:t>
       </w:r>
     </w:p>
-    <w:bookmarkEnd w:id="37"/>
-    <w:bookmarkStart w:id="92" w:name="references"/>
+    <w:bookmarkEnd w:id="38"/>
+    <w:bookmarkStart w:id="93" w:name="references"/>
     <w:p>
       <w:pPr>
         <w:pStyle w:val="Heading2"/>
@@ -2439,8 +2485,8 @@
         <w:pStyle w:val="FirstParagraph"/>
       </w:pPr>
     </w:p>
-    <w:bookmarkStart w:id="91" w:name="refs"/>
-    <w:bookmarkStart w:id="39" w:name="ref-Davison2003"/>
+    <w:bookmarkStart w:id="92" w:name="refs"/>
+    <w:bookmarkStart w:id="40" w:name="ref-Davison2003"/>
     <w:p>
       <w:pPr>
         <w:pStyle w:val="Bibliography"/>
@@ -2460,7 +2506,7 @@
       <w:r>
         <w:t xml:space="preserve"> </w:t>
       </w:r>
-      <w:hyperlink r:id="rId38">
+      <w:hyperlink r:id="rId39">
         <w:r>
           <w:rPr>
             <w:rStyle w:val="Hyperlink"/>
@@ -2472,8 +2518,8 @@
         <w:t xml:space="preserve">. The Journal of general virology 84:2895–908.</w:t>
       </w:r>
     </w:p>
-    <w:bookmarkEnd w:id="39"/>
-    <w:bookmarkStart w:id="41" w:name="ref-Harrach2008"/>
+    <w:bookmarkEnd w:id="40"/>
+    <w:bookmarkStart w:id="42" w:name="ref-Harrach2008"/>
     <w:p>
       <w:pPr>
         <w:pStyle w:val="Bibliography"/>
@@ -2493,7 +2539,7 @@
       <w:r>
         <w:t xml:space="preserve"> </w:t>
       </w:r>
-      <w:hyperlink r:id="rId40">
+      <w:hyperlink r:id="rId41">
         <w:r>
           <w:rPr>
             <w:rStyle w:val="Hyperlink"/>
@@ -2521,8 +2567,8 @@
         <w:t xml:space="preserve">Mahy, BWJ, Van Regenmortel, MHV (eds.), Encyclopedia of virology (third edition). Book Section. Academic Press, Oxford.</w:t>
       </w:r>
     </w:p>
-    <w:bookmarkEnd w:id="41"/>
-    <w:bookmarkStart w:id="43" w:name="ref-Upton2003"/>
+    <w:bookmarkEnd w:id="42"/>
+    <w:bookmarkStart w:id="44" w:name="ref-Upton2003"/>
     <w:p>
       <w:pPr>
         <w:pStyle w:val="Bibliography"/>
@@ -2542,7 +2588,7 @@
       <w:r>
         <w:t xml:space="preserve"> </w:t>
       </w:r>
-      <w:hyperlink r:id="rId42">
+      <w:hyperlink r:id="rId43">
         <w:r>
           <w:rPr>
             <w:rStyle w:val="Hyperlink"/>
@@ -2554,8 +2600,8 @@
         <w:t xml:space="preserve">. Journal of virology 77:7590–7600.</w:t>
       </w:r>
     </w:p>
-    <w:bookmarkEnd w:id="43"/>
-    <w:bookmarkStart w:id="45" w:name="ref-McGeoch1999"/>
+    <w:bookmarkEnd w:id="44"/>
+    <w:bookmarkStart w:id="46" w:name="ref-McGeoch1999"/>
     <w:p>
       <w:pPr>
         <w:pStyle w:val="Bibliography"/>
@@ -2575,7 +2621,7 @@
       <w:r>
         <w:t xml:space="preserve"> </w:t>
       </w:r>
-      <w:hyperlink r:id="rId44">
+      <w:hyperlink r:id="rId45">
         <w:r>
           <w:rPr>
             <w:rStyle w:val="Hyperlink"/>
@@ -2603,8 +2649,8 @@
         <w:t xml:space="preserve">Domingo, E, Webster, R, Holland, J (eds.), Origin and evolution of viruses. Book Section. Academic Press, London.</w:t>
       </w:r>
     </w:p>
-    <w:bookmarkEnd w:id="45"/>
-    <w:bookmarkStart w:id="46" w:name="ref-Harrach2011"/>
+    <w:bookmarkEnd w:id="46"/>
+    <w:bookmarkStart w:id="47" w:name="ref-Harrach2011"/>
     <w:p>
       <w:pPr>
         <w:pStyle w:val="Bibliography"/>
@@ -2622,8 +2668,8 @@
         <w:t xml:space="preserve">Harrach B, Benko M, Both GW, Brown M, Davison AJ, Echavarría M, Hess M, Jones M, Kajon A, Lehmkuhl HD, Mautner V, Mittal S, Wadell G. 2011. Family adenoviridae. Virus Taxonomy: 9th Report of the International Committee on Taxonomy of Viruses 125–141.</w:t>
       </w:r>
     </w:p>
-    <w:bookmarkEnd w:id="46"/>
-    <w:bookmarkStart w:id="48" w:name="ref-Guimet2016"/>
+    <w:bookmarkEnd w:id="47"/>
+    <w:bookmarkStart w:id="49" w:name="ref-Guimet2016"/>
     <w:p>
       <w:pPr>
         <w:pStyle w:val="Bibliography"/>
@@ -2643,7 +2689,7 @@
       <w:r>
         <w:t xml:space="preserve"> </w:t>
       </w:r>
-      <w:hyperlink r:id="rId47">
+      <w:hyperlink r:id="rId48">
         <w:r>
           <w:rPr>
             <w:rStyle w:val="Hyperlink"/>
@@ -2671,8 +2717,8 @@
         <w:t xml:space="preserve">Curiel, DT (ed.), Adenoviral vectors for gene therapy (second edition). Book Section. Academic Press, San Diego.</w:t>
       </w:r>
     </w:p>
-    <w:bookmarkEnd w:id="48"/>
-    <w:bookmarkStart w:id="50" w:name="ref-Kovács2011"/>
+    <w:bookmarkEnd w:id="49"/>
+    <w:bookmarkStart w:id="51" w:name="ref-Kovács2011"/>
     <w:p>
       <w:pPr>
         <w:pStyle w:val="Bibliography"/>
@@ -2692,7 +2738,7 @@
       <w:r>
         <w:t xml:space="preserve"> </w:t>
       </w:r>
-      <w:hyperlink r:id="rId49">
+      <w:hyperlink r:id="rId50">
         <w:r>
           <w:rPr>
             <w:rStyle w:val="Hyperlink"/>
@@ -2704,8 +2750,8 @@
         <w:t xml:space="preserve">. Infection, Genetics and Evolution 11:1058–1065.</w:t>
       </w:r>
     </w:p>
-    <w:bookmarkEnd w:id="50"/>
-    <w:bookmarkStart w:id="52" w:name="ref-Davison2000"/>
+    <w:bookmarkEnd w:id="51"/>
+    <w:bookmarkStart w:id="53" w:name="ref-Davison2000"/>
     <w:p>
       <w:pPr>
         <w:pStyle w:val="Bibliography"/>
@@ -2725,7 +2771,7 @@
       <w:r>
         <w:t xml:space="preserve"> </w:t>
       </w:r>
-      <w:hyperlink r:id="rId51">
+      <w:hyperlink r:id="rId52">
         <w:r>
           <w:rPr>
             <w:rStyle w:val="Hyperlink"/>
@@ -2737,8 +2783,8 @@
         <w:t xml:space="preserve">. J Gen Virol 81:2431–2439.</w:t>
       </w:r>
     </w:p>
-    <w:bookmarkEnd w:id="52"/>
-    <w:bookmarkStart w:id="54" w:name="ref-Kovács2010"/>
+    <w:bookmarkEnd w:id="53"/>
+    <w:bookmarkStart w:id="55" w:name="ref-Kovács2010"/>
     <w:p>
       <w:pPr>
         <w:pStyle w:val="Bibliography"/>
@@ -2758,7 +2804,7 @@
       <w:r>
         <w:t xml:space="preserve"> </w:t>
       </w:r>
-      <w:hyperlink r:id="rId53">
+      <w:hyperlink r:id="rId54">
         <w:r>
           <w:rPr>
             <w:rStyle w:val="Hyperlink"/>
@@ -2770,8 +2816,8 @@
         <w:t xml:space="preserve">. Journal of Virological Methods 163:262–268.</w:t>
       </w:r>
     </w:p>
-    <w:bookmarkEnd w:id="54"/>
-    <w:bookmarkStart w:id="56" w:name="ref-Katoh2009"/>
+    <w:bookmarkEnd w:id="55"/>
+    <w:bookmarkStart w:id="57" w:name="ref-Katoh2009"/>
     <w:p>
       <w:pPr>
         <w:pStyle w:val="Bibliography"/>
@@ -2791,7 +2837,7 @@
       <w:r>
         <w:t xml:space="preserve"> </w:t>
       </w:r>
-      <w:hyperlink r:id="rId55">
+      <w:hyperlink r:id="rId56">
         <w:r>
           <w:rPr>
             <w:rStyle w:val="Hyperlink"/>
@@ -2803,8 +2849,8 @@
         <w:t xml:space="preserve">. Virus Research 144:294–297.</w:t>
       </w:r>
     </w:p>
-    <w:bookmarkEnd w:id="56"/>
-    <w:bookmarkStart w:id="58" w:name="ref-Beach2006"/>
+    <w:bookmarkEnd w:id="57"/>
+    <w:bookmarkStart w:id="59" w:name="ref-Beach2006"/>
     <w:p>
       <w:pPr>
         <w:pStyle w:val="Bibliography"/>
@@ -2824,7 +2870,7 @@
       <w:r>
         <w:t xml:space="preserve"> </w:t>
       </w:r>
-      <w:hyperlink r:id="rId57">
+      <w:hyperlink r:id="rId58">
         <w:r>
           <w:rPr>
             <w:rStyle w:val="Hyperlink"/>
@@ -2836,8 +2882,8 @@
         <w:t xml:space="preserve">. Thesis.</w:t>
       </w:r>
     </w:p>
-    <w:bookmarkEnd w:id="58"/>
-    <w:bookmarkStart w:id="60" w:name="ref-Beach2009a"/>
+    <w:bookmarkEnd w:id="59"/>
+    <w:bookmarkStart w:id="61" w:name="ref-Beach2009a"/>
     <w:p>
       <w:pPr>
         <w:pStyle w:val="Bibliography"/>
@@ -2857,7 +2903,7 @@
       <w:r>
         <w:t xml:space="preserve"> </w:t>
       </w:r>
-      <w:hyperlink r:id="rId59">
+      <w:hyperlink r:id="rId60">
         <w:r>
           <w:rPr>
             <w:rStyle w:val="Hyperlink"/>
@@ -2869,8 +2915,8 @@
         <w:t xml:space="preserve">. J Gen Virol 90:1978–85.</w:t>
       </w:r>
     </w:p>
-    <w:bookmarkEnd w:id="60"/>
-    <w:bookmarkStart w:id="61" w:name="ref-Gross1967"/>
+    <w:bookmarkEnd w:id="61"/>
+    <w:bookmarkStart w:id="62" w:name="ref-Gross1967"/>
     <w:p>
       <w:pPr>
         <w:pStyle w:val="Bibliography"/>
@@ -2888,8 +2934,8 @@
         <w:t xml:space="preserve">Gross WB, Moore WE. 1967. Hemorrhagic enteritis of turkeys. Avian Dis 11:296–307.</w:t>
       </w:r>
     </w:p>
-    <w:bookmarkEnd w:id="61"/>
-    <w:bookmarkStart w:id="63" w:name="ref-Rautenschlein2000"/>
+    <w:bookmarkEnd w:id="62"/>
+    <w:bookmarkStart w:id="64" w:name="ref-Rautenschlein2000"/>
     <w:p>
       <w:pPr>
         <w:pStyle w:val="Bibliography"/>
@@ -2909,7 +2955,7 @@
       <w:r>
         <w:t xml:space="preserve"> </w:t>
       </w:r>
-      <w:hyperlink r:id="rId62">
+      <w:hyperlink r:id="rId63">
         <w:r>
           <w:rPr>
             <w:rStyle w:val="Hyperlink"/>
@@ -2921,8 +2967,8 @@
         <w:t xml:space="preserve">. Dev Comp Immunol 24:237–46.</w:t>
       </w:r>
     </w:p>
-    <w:bookmarkEnd w:id="63"/>
-    <w:bookmarkStart w:id="64" w:name="ref-Larsen1985"/>
+    <w:bookmarkEnd w:id="64"/>
+    <w:bookmarkStart w:id="65" w:name="ref-Larsen1985"/>
     <w:p>
       <w:pPr>
         <w:pStyle w:val="Bibliography"/>
@@ -2940,8 +2986,8 @@
         <w:t xml:space="preserve">Larsen CT, Domermuth CH, Sponenberg DP, Gross WB. 1985. Colibacillosis of turkeys exacerbated by hemorrhagic enteritis virus. Laboratory studies. Avian Dis 29:729–32.</w:t>
       </w:r>
     </w:p>
-    <w:bookmarkEnd w:id="64"/>
-    <w:bookmarkStart w:id="66" w:name="ref-Dhama2017"/>
+    <w:bookmarkEnd w:id="65"/>
+    <w:bookmarkStart w:id="67" w:name="ref-Dhama2017"/>
     <w:p>
       <w:pPr>
         <w:pStyle w:val="Bibliography"/>
@@ -2961,7 +3007,7 @@
       <w:r>
         <w:t xml:space="preserve"> </w:t>
       </w:r>
-      <w:hyperlink r:id="rId65">
+      <w:hyperlink r:id="rId66">
         <w:r>
           <w:rPr>
             <w:rStyle w:val="Hyperlink"/>
@@ -2973,8 +3019,8 @@
         <w:t xml:space="preserve">. Veterinary Quarterly 37:31–42.</w:t>
       </w:r>
     </w:p>
-    <w:bookmarkEnd w:id="66"/>
-    <w:bookmarkStart w:id="68" w:name="ref-Donovan2020"/>
+    <w:bookmarkEnd w:id="67"/>
+    <w:bookmarkStart w:id="69" w:name="ref-Donovan2020"/>
     <w:p>
       <w:pPr>
         <w:pStyle w:val="Bibliography"/>
@@ -2994,7 +3040,7 @@
       <w:r>
         <w:t xml:space="preserve"> </w:t>
       </w:r>
-      <w:hyperlink r:id="rId67">
+      <w:hyperlink r:id="rId68">
         <w:r>
           <w:rPr>
             <w:rStyle w:val="Hyperlink"/>
@@ -3006,8 +3052,8 @@
         <w:t xml:space="preserve">. Communications Biology 3:124.</w:t>
       </w:r>
     </w:p>
-    <w:bookmarkEnd w:id="68"/>
-    <w:bookmarkStart w:id="70" w:name="ref-Zhao2014"/>
+    <w:bookmarkEnd w:id="69"/>
+    <w:bookmarkStart w:id="71" w:name="ref-Zhao2014"/>
     <w:p>
       <w:pPr>
         <w:pStyle w:val="Bibliography"/>
@@ -3027,7 +3073,7 @@
       <w:r>
         <w:t xml:space="preserve"> </w:t>
       </w:r>
-      <w:hyperlink r:id="rId69">
+      <w:hyperlink r:id="rId70">
         <w:r>
           <w:rPr>
             <w:rStyle w:val="Hyperlink"/>
@@ -3039,8 +3085,8 @@
         <w:t xml:space="preserve">. Virology 456-457:329–341.</w:t>
       </w:r>
     </w:p>
-    <w:bookmarkEnd w:id="70"/>
-    <w:bookmarkStart w:id="72" w:name="ref-Wolfrum2013"/>
+    <w:bookmarkEnd w:id="71"/>
+    <w:bookmarkStart w:id="73" w:name="ref-Wolfrum2013"/>
     <w:p>
       <w:pPr>
         <w:pStyle w:val="Bibliography"/>
@@ -3060,7 +3106,7 @@
       <w:r>
         <w:t xml:space="preserve"> </w:t>
       </w:r>
-      <w:hyperlink r:id="rId71">
+      <w:hyperlink r:id="rId72">
         <w:r>
           <w:rPr>
             <w:rStyle w:val="Hyperlink"/>
@@ -3072,8 +3118,8 @@
         <w:t xml:space="preserve">. Cell Microbiol 15:53–62.</w:t>
       </w:r>
     </w:p>
-    <w:bookmarkEnd w:id="72"/>
-    <w:bookmarkStart w:id="74" w:name="ref-Falvey1983"/>
+    <w:bookmarkEnd w:id="73"/>
+    <w:bookmarkStart w:id="75" w:name="ref-Falvey1983"/>
     <w:p>
       <w:pPr>
         <w:pStyle w:val="Bibliography"/>
@@ -3093,7 +3139,7 @@
       <w:r>
         <w:t xml:space="preserve"> </w:t>
       </w:r>
-      <w:hyperlink r:id="rId73">
+      <w:hyperlink r:id="rId74">
         <w:r>
           <w:rPr>
             <w:rStyle w:val="Hyperlink"/>
@@ -3105,8 +3151,8 @@
         <w:t xml:space="preserve">. Journal of Virology 45:185–191.</w:t>
       </w:r>
     </w:p>
-    <w:bookmarkEnd w:id="74"/>
-    <w:bookmarkStart w:id="76" w:name="ref-Djebali2012"/>
+    <w:bookmarkEnd w:id="75"/>
+    <w:bookmarkStart w:id="77" w:name="ref-Djebali2012"/>
     <w:p>
       <w:pPr>
         <w:pStyle w:val="Bibliography"/>
@@ -3126,7 +3172,7 @@
       <w:r>
         <w:t xml:space="preserve"> </w:t>
       </w:r>
-      <w:hyperlink r:id="rId75">
+      <w:hyperlink r:id="rId76">
         <w:r>
           <w:rPr>
             <w:rStyle w:val="Hyperlink"/>
@@ -3138,8 +3184,8 @@
         <w:t xml:space="preserve">. Nature 489:101–108.</w:t>
       </w:r>
     </w:p>
-    <w:bookmarkEnd w:id="76"/>
-    <w:bookmarkStart w:id="78" w:name="ref-Aboezz2019"/>
+    <w:bookmarkEnd w:id="77"/>
+    <w:bookmarkStart w:id="79" w:name="ref-Aboezz2019"/>
     <w:p>
       <w:pPr>
         <w:pStyle w:val="Bibliography"/>
@@ -3159,7 +3205,7 @@
       <w:r>
         <w:t xml:space="preserve"> </w:t>
       </w:r>
-      <w:hyperlink r:id="rId77">
+      <w:hyperlink r:id="rId78">
         <w:r>
           <w:rPr>
             <w:rStyle w:val="Hyperlink"/>
@@ -3171,8 +3217,8 @@
         <w:t xml:space="preserve">. Virus Research 263:47–54.</w:t>
       </w:r>
     </w:p>
-    <w:bookmarkEnd w:id="78"/>
-    <w:bookmarkStart w:id="80" w:name="ref-Pertea2016"/>
+    <w:bookmarkEnd w:id="79"/>
+    <w:bookmarkStart w:id="81" w:name="ref-Pertea2016"/>
     <w:p>
       <w:pPr>
         <w:pStyle w:val="Bibliography"/>
@@ -3192,7 +3238,7 @@
       <w:r>
         <w:t xml:space="preserve"> </w:t>
       </w:r>
-      <w:hyperlink r:id="rId79">
+      <w:hyperlink r:id="rId80">
         <w:r>
           <w:rPr>
             <w:rStyle w:val="Hyperlink"/>
@@ -3204,8 +3250,8 @@
         <w:t xml:space="preserve">. Nature Protocols 11:1650–1667.</w:t>
       </w:r>
     </w:p>
-    <w:bookmarkEnd w:id="80"/>
-    <w:bookmarkStart w:id="82" w:name="ref-Ballgown"/>
+    <w:bookmarkEnd w:id="81"/>
+    <w:bookmarkStart w:id="83" w:name="ref-Ballgown"/>
     <w:p>
       <w:pPr>
         <w:pStyle w:val="Bibliography"/>
@@ -3225,7 +3271,7 @@
       <w:r>
         <w:t xml:space="preserve"> </w:t>
       </w:r>
-      <w:hyperlink r:id="rId81">
+      <w:hyperlink r:id="rId82">
         <w:r>
           <w:rPr>
             <w:rStyle w:val="Hyperlink"/>
@@ -3237,8 +3283,8 @@
         <w:t xml:space="preserve">. Bioconductor.</w:t>
       </w:r>
     </w:p>
-    <w:bookmarkEnd w:id="82"/>
-    <w:bookmarkStart w:id="84" w:name="ref-Pitcovski1998"/>
+    <w:bookmarkEnd w:id="83"/>
+    <w:bookmarkStart w:id="85" w:name="ref-Pitcovski1998"/>
     <w:p>
       <w:pPr>
         <w:pStyle w:val="Bibliography"/>
@@ -3258,7 +3304,7 @@
       <w:r>
         <w:t xml:space="preserve"> </w:t>
       </w:r>
-      <w:hyperlink r:id="rId83">
+      <w:hyperlink r:id="rId84">
         <w:r>
           <w:rPr>
             <w:rStyle w:val="Hyperlink"/>
@@ -3294,8 +3340,8 @@
         <w:t xml:space="preserve">. Virology 249:307–315.</w:t>
       </w:r>
     </w:p>
-    <w:bookmarkEnd w:id="84"/>
-    <w:bookmarkStart w:id="86" w:name="ref-Mahsoub2017"/>
+    <w:bookmarkEnd w:id="85"/>
+    <w:bookmarkStart w:id="87" w:name="ref-Mahsoub2017"/>
     <w:p>
       <w:pPr>
         <w:pStyle w:val="Bibliography"/>
@@ -3315,7 +3361,7 @@
       <w:r>
         <w:t xml:space="preserve"> </w:t>
       </w:r>
-      <w:hyperlink r:id="rId85">
+      <w:hyperlink r:id="rId86">
         <w:r>
           <w:rPr>
             <w:rStyle w:val="Hyperlink"/>
@@ -3345,8 +3391,8 @@
         <w:t xml:space="preserve">. Journal of Virological Methods 239:42–49.</w:t>
       </w:r>
     </w:p>
-    <w:bookmarkEnd w:id="86"/>
-    <w:bookmarkStart w:id="88" w:name="ref-Green2019"/>
+    <w:bookmarkEnd w:id="87"/>
+    <w:bookmarkStart w:id="89" w:name="ref-Green2019"/>
     <w:p>
       <w:pPr>
         <w:pStyle w:val="Bibliography"/>
@@ -3366,7 +3412,7 @@
       <w:r>
         <w:t xml:space="preserve"> </w:t>
       </w:r>
-      <w:hyperlink r:id="rId87">
+      <w:hyperlink r:id="rId88">
         <w:r>
           <w:rPr>
             <w:rStyle w:val="Hyperlink"/>
@@ -3378,8 +3424,8 @@
         <w:t xml:space="preserve">. Cold Spring Harbor Protocols 2019:pdb.prot095216.</w:t>
       </w:r>
     </w:p>
-    <w:bookmarkEnd w:id="88"/>
-    <w:bookmarkStart w:id="90" w:name="ref-FastQC"/>
+    <w:bookmarkEnd w:id="89"/>
+    <w:bookmarkStart w:id="91" w:name="ref-FastQC"/>
     <w:p>
       <w:pPr>
         <w:pStyle w:val="Bibliography"/>
@@ -3399,7 +3445,7 @@
       <w:r>
         <w:t xml:space="preserve"> </w:t>
       </w:r>
-      <w:hyperlink r:id="rId89">
+      <w:hyperlink r:id="rId90">
         <w:r>
           <w:rPr>
             <w:rStyle w:val="Hyperlink"/>
@@ -3411,10 +3457,10 @@
         <w:t xml:space="preserve">.</w:t>
       </w:r>
     </w:p>
-    <w:bookmarkEnd w:id="90"/>
     <w:bookmarkEnd w:id="91"/>
     <w:bookmarkEnd w:id="92"/>
-    <w:bookmarkStart w:id="120" w:name="tables-and-figures"/>
+    <w:bookmarkEnd w:id="93"/>
+    <w:bookmarkStart w:id="121" w:name="tables-and-figures"/>
     <w:p>
       <w:pPr>
         <w:pStyle w:val="Heading2"/>
@@ -3432,18 +3478,18 @@
           <wp:inline>
             <wp:extent cx="5334000" cy="3111499"/>
             <wp:effectExtent b="0" l="0" r="0" t="0"/>
-            <wp:docPr descr="" title="" id="94" name="Picture"/>
+            <wp:docPr descr="" title="" id="95" name="Picture"/>
             <a:graphic>
               <a:graphicData uri="http://schemas.openxmlformats.org/drawingml/2006/picture">
                 <pic:pic>
                   <pic:nvPicPr>
-                    <pic:cNvPr descr="results/r/figures/thev_orf_map.png" id="95" name="Picture"/>
+                    <pic:cNvPr descr="results/r/figures/thev_orf_map.png" id="96" name="Picture"/>
                     <pic:cNvPicPr>
                       <a:picLocks noChangeArrowheads="1" noChangeAspect="1"/>
                     </pic:cNvPicPr>
                   </pic:nvPicPr>
                   <pic:blipFill>
-                    <a:blip r:embed="rId93"/>
+                    <a:blip r:embed="rId94"/>
                     <a:stretch>
                       <a:fillRect/>
                     </a:stretch>
@@ -3493,7 +3539,7 @@
           <w:bCs/>
           <w:b/>
         </w:rPr>
-        <w:t xml:space="preserve">Genomic map of THEV avirulent strain</w:t>
+        <w:t xml:space="preserve">Genomic map of THEV avirulent strain annotated ORFs</w:t>
       </w:r>
       <w:r>
         <w:t xml:space="preserve">. The central horizontal line represents the double-stranded DNA marked at 5kb intervals as white line breaks. Blocks represent viral genes. Blocks above the DNA line are transcribed rightward, those below are transcribed leftward. pTP, DBP and 33K predicted to be spliced are shown as having tails. Shaded regions indicate regions containing</w:t>
@@ -3544,18 +3590,18 @@
           <wp:inline>
             <wp:extent cx="5334000" cy="6096000"/>
             <wp:effectExtent b="0" l="0" r="0" t="0"/>
-            <wp:docPr descr="" title="" id="97" name="Picture"/>
+            <wp:docPr descr="" title="" id="98" name="Picture"/>
             <a:graphic>
               <a:graphicData uri="http://schemas.openxmlformats.org/drawingml/2006/picture">
                 <pic:pic>
                   <pic:nvPicPr>
-                    <pic:cNvPr descr="results/r/figures/fig_2.png" id="98" name="Picture"/>
+                    <pic:cNvPr descr="results/r/figures/fig_2.png" id="99" name="Picture"/>
                     <pic:cNvPicPr>
                       <a:picLocks noChangeArrowheads="1" noChangeAspect="1"/>
                     </pic:cNvPicPr>
                   </pic:nvPicPr>
                   <pic:blipFill>
-                    <a:blip r:embed="rId96"/>
+                    <a:blip r:embed="rId97"/>
                     <a:stretch>
                       <a:fillRect/>
                     </a:stretch>
@@ -3634,10 +3680,10 @@
           <w:bCs/>
           <w:b/>
         </w:rPr>
-        <w:t xml:space="preserve">Growth of THEV (VAS vaccine strain) in MDTC-RP19 cell line</w:t>
-      </w:r>
-      <w:r>
-        <w:t xml:space="preserve">. Virus titers were a qPCR assay. There is no discernible increase in virus titer up 12 h.p.i, after which there is a steady increase in virus titer is measured. The virus titer expands exponentially beginning from 48 h.p.i, increasing by orders of magnitude before reaching a plateau at 120 h.p.i. GCN: genome copy number.</w:t>
+        <w:t xml:space="preserve">Growth curve of THEV (VAS vaccine strain) in MDTC-RP19 cell line</w:t>
+      </w:r>
+      <w:r>
+        <w:t xml:space="preserve">. Virus titers were a quantified with a qPCR assay. There is no discernible increase in virus titer up 12 h.p.i, after which there is a steady increase in virus titer is measured. The virus titer expands exponentially beginning from 48 h.p.i, increasing by orders of magnitude before reaching a plateau at 120 h.p.i. GCN: genome copy number.</w:t>
       </w:r>
     </w:p>
     <w:p>
@@ -3654,18 +3700,18 @@
           <wp:inline>
             <wp:extent cx="5334000" cy="3555999"/>
             <wp:effectExtent b="0" l="0" r="0" t="0"/>
-            <wp:docPr descr="" title="" id="100" name="Picture"/>
+            <wp:docPr descr="" title="" id="101" name="Picture"/>
             <a:graphic>
               <a:graphicData uri="http://schemas.openxmlformats.org/drawingml/2006/picture">
                 <pic:pic>
                   <pic:nvPicPr>
-                    <pic:cNvPr descr="results/r/figures/thev_spliced_map.png" id="101" name="Picture"/>
+                    <pic:cNvPr descr="results/r/figures/thev_spliced_map.png" id="102" name="Picture"/>
                     <pic:cNvPicPr>
                       <a:picLocks noChangeArrowheads="1" noChangeAspect="1"/>
                     </pic:cNvPicPr>
                   </pic:nvPicPr>
                   <pic:blipFill>
-                    <a:blip r:embed="rId99"/>
+                    <a:blip r:embed="rId100"/>
                     <a:stretch>
                       <a:fillRect/>
                     </a:stretch>
@@ -3699,18 +3745,18 @@
           <wp:inline>
             <wp:extent cx="5334000" cy="4667250"/>
             <wp:effectExtent b="0" l="0" r="0" t="0"/>
-            <wp:docPr descr="" title="" id="103" name="Picture"/>
+            <wp:docPr descr="" title="" id="104" name="Picture"/>
             <a:graphic>
               <a:graphicData uri="http://schemas.openxmlformats.org/drawingml/2006/picture">
                 <pic:pic>
                   <pic:nvPicPr>
-                    <pic:cNvPr descr="results/r/figures/thev_patched_timepoints_spliced_map.png" id="104" name="Picture"/>
+                    <pic:cNvPr descr="results/r/figures/thev_patched_timepoints_spliced_map.png" id="105" name="Picture"/>
                     <pic:cNvPicPr>
                       <a:picLocks noChangeArrowheads="1" noChangeAspect="1"/>
                     </pic:cNvPicPr>
                   </pic:nvPicPr>
                   <pic:blipFill>
-                    <a:blip r:embed="rId102"/>
+                    <a:blip r:embed="rId103"/>
                     <a:stretch>
                       <a:fillRect/>
                     </a:stretch>
@@ -3835,18 +3881,18 @@
           <wp:inline>
             <wp:extent cx="5334000" cy="3555999"/>
             <wp:effectExtent b="0" l="0" r="0" t="0"/>
-            <wp:docPr descr="" title="" id="106" name="Picture"/>
+            <wp:docPr descr="" title="" id="107" name="Picture"/>
             <a:graphic>
               <a:graphicData uri="http://schemas.openxmlformats.org/drawingml/2006/picture">
                 <pic:pic>
                   <pic:nvPicPr>
-                    <pic:cNvPr descr="results/r/figures/figure_4a_d.png" id="107" name="Picture"/>
+                    <pic:cNvPr descr="results/r/figures/figure_4a_d.png" id="108" name="Picture"/>
                     <pic:cNvPicPr>
                       <a:picLocks noChangeArrowheads="1" noChangeAspect="1"/>
                     </pic:cNvPicPr>
                   </pic:nvPicPr>
                   <pic:blipFill>
-                    <a:blip r:embed="rId105"/>
+                    <a:blip r:embed="rId106"/>
                     <a:stretch>
                       <a:fillRect/>
                     </a:stretch>
@@ -3953,18 +3999,18 @@
           <wp:inline>
             <wp:extent cx="5334000" cy="4741333"/>
             <wp:effectExtent b="0" l="0" r="0" t="0"/>
-            <wp:docPr descr="" title="" id="109" name="Picture"/>
+            <wp:docPr descr="" title="" id="110" name="Picture"/>
             <a:graphic>
               <a:graphicData uri="http://schemas.openxmlformats.org/drawingml/2006/picture">
                 <pic:pic>
                   <pic:nvPicPr>
-                    <pic:cNvPr descr="manuscript_thev_transcriptome_files/figure-docx/region-by-region_e1_figure-1.png" id="110" name="Picture"/>
+                    <pic:cNvPr descr="manuscript_thev_transcriptome_files/figure-docx/region-by-region_e1_figure-1.png" id="111" name="Picture"/>
                     <pic:cNvPicPr>
                       <a:picLocks noChangeArrowheads="1" noChangeAspect="1"/>
                     </pic:cNvPicPr>
                   </pic:nvPicPr>
                   <pic:blipFill>
-                    <a:blip r:embed="rId108"/>
+                    <a:blip r:embed="rId109"/>
                     <a:stretch>
                       <a:fillRect/>
                     </a:stretch>
@@ -4006,7 +4052,7 @@
         <w:t xml:space="preserve"> </w:t>
       </w:r>
       <w:r>
-        <w:t xml:space="preserve">The splice map of the E1 transcription unit. Exons are depicted as boxes connected by introns (dotted lines). Transcripts from RNA-seq data are colored red, predicted ORFs are colored grey, and the previously annotated ORF4 is colored black. Each transcript or ORF is labelled with its name to the right. The start codon (SSC) and stop codon (STC) of the 5’-most CDS of each transcript is indicated with the nucleotide position in brackets. The region of the virus is depicted at the bottom as a black line with labels of the nucleotide positions for reference</w:t>
+        <w:t xml:space="preserve">The splice map of the E1 transcription unit. Exons are depicted as boxes connected by introns (dotted lines). Transcripts from RNA-seq data are colored red, predicted ORFs are colored grey, and the full ORF1 transcript and previously annotated ORF4 are colored black. Each transcript or ORF is labelled with its name to the right. The start codon (SSC) and stop codon (STC) of the 5’-most CDS of each transcript is indicated with the nucleotide position in brackets. The region of the virus is depicted at the bottom as a black line with labels of the nucleotide positions for reference</w:t>
       </w:r>
       <w:r>
         <w:t xml:space="preserve"> </w:t>
@@ -4034,18 +4080,18 @@
           <wp:inline>
             <wp:extent cx="5334000" cy="4741333"/>
             <wp:effectExtent b="0" l="0" r="0" t="0"/>
-            <wp:docPr descr="" title="" id="112" name="Picture"/>
+            <wp:docPr descr="" title="" id="113" name="Picture"/>
             <a:graphic>
               <a:graphicData uri="http://schemas.openxmlformats.org/drawingml/2006/picture">
                 <pic:pic>
                   <pic:nvPicPr>
-                    <pic:cNvPr descr="manuscript_thev_transcriptome_files/figure-docx/region-by-region_e2andim_figure-1.png" id="113" name="Picture"/>
+                    <pic:cNvPr descr="manuscript_thev_transcriptome_files/figure-docx/region-by-region_e2andim_figure-1.png" id="114" name="Picture"/>
                     <pic:cNvPicPr>
                       <a:picLocks noChangeArrowheads="1" noChangeAspect="1"/>
                     </pic:cNvPicPr>
                   </pic:nvPicPr>
                   <pic:blipFill>
-                    <a:blip r:embed="rId111"/>
+                    <a:blip r:embed="rId112"/>
                     <a:stretch>
                       <a:fillRect/>
                     </a:stretch>
@@ -4113,20 +4159,20 @@
       <w:r>
         <w:drawing>
           <wp:inline>
-            <wp:extent cx="5334000" cy="3810000"/>
+            <wp:extent cx="5334000" cy="3333750"/>
             <wp:effectExtent b="0" l="0" r="0" t="0"/>
-            <wp:docPr descr="" title="" id="115" name="Picture"/>
+            <wp:docPr descr="" title="" id="116" name="Picture"/>
             <a:graphic>
               <a:graphicData uri="http://schemas.openxmlformats.org/drawingml/2006/picture">
                 <pic:pic>
                   <pic:nvPicPr>
-                    <pic:cNvPr descr="manuscript_thev_transcriptome_files/figure-docx/region-by-region_e4_figure-1.png" id="116" name="Picture"/>
+                    <pic:cNvPr descr="manuscript_thev_transcriptome_files/figure-docx/region-by-region_e4_figure-1.png" id="117" name="Picture"/>
                     <pic:cNvPicPr>
                       <a:picLocks noChangeArrowheads="1" noChangeAspect="1"/>
                     </pic:cNvPicPr>
                   </pic:nvPicPr>
                   <pic:blipFill>
-                    <a:blip r:embed="rId114"/>
+                    <a:blip r:embed="rId115"/>
                     <a:stretch>
                       <a:fillRect/>
                     </a:stretch>
@@ -4134,7 +4180,7 @@
                   <pic:spPr bwMode="auto">
                     <a:xfrm>
                       <a:off x="0" y="0"/>
-                      <a:ext cx="5334000" cy="3810000"/>
+                      <a:ext cx="5334000" cy="3333750"/>
                     </a:xfrm>
                     <a:prstGeom prst="rect">
                       <a:avLst/>
@@ -4196,18 +4242,18 @@
           <wp:inline>
             <wp:extent cx="5334000" cy="4741333"/>
             <wp:effectExtent b="0" l="0" r="0" t="0"/>
-            <wp:docPr descr="" title="" id="118" name="Picture"/>
+            <wp:docPr descr="" title="" id="119" name="Picture"/>
             <a:graphic>
               <a:graphicData uri="http://schemas.openxmlformats.org/drawingml/2006/picture">
                 <pic:pic>
                   <pic:nvPicPr>
-                    <pic:cNvPr descr="manuscript_thev_transcriptome_files/figure-docx/region-by-region_mlp_figure-1.png" id="119" name="Picture"/>
+                    <pic:cNvPr descr="manuscript_thev_transcriptome_files/figure-docx/region-by-region_mlp_figure-1.png" id="120" name="Picture"/>
                     <pic:cNvPicPr>
                       <a:picLocks noChangeArrowheads="1" noChangeAspect="1"/>
                     </pic:cNvPicPr>
                   </pic:nvPicPr>
                   <pic:blipFill>
-                    <a:blip r:embed="rId117"/>
+                    <a:blip r:embed="rId118"/>
                     <a:stretch>
                       <a:fillRect/>
                     </a:stretch>
@@ -16759,7 +16805,7 @@
                 <w:szCs w:val="16"/>
                 <w:color w:val="000000"/>
               </w:rPr>
-              <w:t xml:space="preserve">12hpi</w:t>
+              <w:t xml:space="preserve">24hpi</w:t>
             </w:r>
           </w:p>
         </w:tc>
@@ -17067,7 +17113,7 @@
                 <w:szCs w:val="16"/>
                 <w:color w:val="000000"/>
               </w:rPr>
-              <w:t xml:space="preserve">103</w:t>
+              <w:t xml:space="preserve">18,825</w:t>
             </w:r>
           </w:p>
         </w:tc>
@@ -17155,7 +17201,7 @@
                 <w:szCs w:val="16"/>
                 <w:color w:val="000000"/>
               </w:rPr>
-              <w:t xml:space="preserve">103 (17%)</w:t>
+              <w:t xml:space="preserve">18,825 (16.4%)</w:t>
             </w:r>
           </w:p>
         </w:tc>
@@ -17205,7 +17251,7 @@
                 <w:szCs w:val="16"/>
                 <w:color w:val="000000"/>
               </w:rPr>
-              <w:t xml:space="preserve">12hpi</w:t>
+              <w:t xml:space="preserve">24hpi</w:t>
             </w:r>
           </w:p>
         </w:tc>
@@ -17513,7 +17559,7 @@
                 <w:szCs w:val="16"/>
                 <w:color w:val="000000"/>
               </w:rPr>
-              <w:t xml:space="preserve">97</w:t>
+              <w:t xml:space="preserve">17,670</w:t>
             </w:r>
           </w:p>
         </w:tc>
@@ -17601,7 +17647,7 @@
                 <w:szCs w:val="16"/>
                 <w:color w:val="000000"/>
               </w:rPr>
-              <w:t xml:space="preserve">97 (16%)</w:t>
+              <w:t xml:space="preserve">17,670 (15.4%)</w:t>
             </w:r>
           </w:p>
         </w:tc>
@@ -17651,7 +17697,7 @@
                 <w:szCs w:val="16"/>
                 <w:color w:val="000000"/>
               </w:rPr>
-              <w:t xml:space="preserve">12hpi</w:t>
+              <w:t xml:space="preserve">24hpi</w:t>
             </w:r>
           </w:p>
         </w:tc>
@@ -17959,7 +18005,7 @@
                 <w:szCs w:val="16"/>
                 <w:color w:val="000000"/>
               </w:rPr>
-              <w:t xml:space="preserve">58</w:t>
+              <w:t xml:space="preserve">12,319</w:t>
             </w:r>
           </w:p>
         </w:tc>
@@ -18047,7 +18093,7 @@
                 <w:szCs w:val="16"/>
                 <w:color w:val="000000"/>
               </w:rPr>
-              <w:t xml:space="preserve">58 (9.6%)</w:t>
+              <w:t xml:space="preserve">12,319 (10.7%)</w:t>
             </w:r>
           </w:p>
         </w:tc>
@@ -18097,7 +18143,7 @@
                 <w:szCs w:val="16"/>
                 <w:color w:val="000000"/>
               </w:rPr>
-              <w:t xml:space="preserve">12hpi</w:t>
+              <w:t xml:space="preserve">24hpi</w:t>
             </w:r>
           </w:p>
         </w:tc>
@@ -18141,7 +18187,7 @@
                 <w:szCs w:val="16"/>
                 <w:color w:val="000000"/>
               </w:rPr>
-              <w:t xml:space="preserve">-</w:t>
+              <w:t xml:space="preserve">+</w:t>
             </w:r>
           </w:p>
         </w:tc>
@@ -18185,7 +18231,7 @@
                 <w:szCs w:val="16"/>
                 <w:color w:val="000000"/>
               </w:rPr>
-              <w:t xml:space="preserve">25,701</w:t>
+              <w:t xml:space="preserve">20,223</w:t>
             </w:r>
           </w:p>
         </w:tc>
@@ -18229,7 +18275,7 @@
                 <w:szCs w:val="16"/>
                 <w:color w:val="000000"/>
               </w:rPr>
-              <w:t xml:space="preserve">26,055</w:t>
+              <w:t xml:space="preserve">20,419</w:t>
             </w:r>
           </w:p>
         </w:tc>
@@ -18361,7 +18407,7 @@
                 <w:szCs w:val="16"/>
                 <w:color w:val="000000"/>
               </w:rPr>
-              <w:t xml:space="preserve">E4</w:t>
+              <w:t xml:space="preserve">E3</w:t>
             </w:r>
           </w:p>
         </w:tc>
@@ -18405,7 +18451,7 @@
                 <w:szCs w:val="16"/>
                 <w:color w:val="000000"/>
               </w:rPr>
-              <w:t xml:space="preserve">37</w:t>
+              <w:t xml:space="preserve">10,583</w:t>
             </w:r>
           </w:p>
         </w:tc>
@@ -18449,7 +18495,7 @@
                 <w:szCs w:val="16"/>
                 <w:color w:val="000000"/>
               </w:rPr>
-              <w:t xml:space="preserve">354 bp</w:t>
+              <w:t xml:space="preserve">196 bp</w:t>
             </w:r>
           </w:p>
         </w:tc>
@@ -18493,7 +18539,7 @@
                 <w:szCs w:val="16"/>
                 <w:color w:val="000000"/>
               </w:rPr>
-              <w:t xml:space="preserve">37 (6.1%)</w:t>
+              <w:t xml:space="preserve">10,583 (9.2%)</w:t>
             </w:r>
           </w:p>
         </w:tc>
@@ -18543,7 +18589,7 @@
                 <w:szCs w:val="16"/>
                 <w:color w:val="000000"/>
               </w:rPr>
-              <w:t xml:space="preserve">12hpi</w:t>
+              <w:t xml:space="preserve">24hpi</w:t>
             </w:r>
           </w:p>
         </w:tc>
@@ -18631,7 +18677,7 @@
                 <w:szCs w:val="16"/>
                 <w:color w:val="000000"/>
               </w:rPr>
-              <w:t xml:space="preserve">20,223</w:t>
+              <w:t xml:space="preserve">4,360</w:t>
             </w:r>
           </w:p>
         </w:tc>
@@ -18675,7 +18721,7 @@
                 <w:szCs w:val="16"/>
                 <w:color w:val="000000"/>
               </w:rPr>
-              <w:t xml:space="preserve">20,419</w:t>
+              <w:t xml:space="preserve">7,454</w:t>
             </w:r>
           </w:p>
         </w:tc>
@@ -18807,7 +18853,7 @@
                 <w:szCs w:val="16"/>
                 <w:color w:val="000000"/>
               </w:rPr>
-              <w:t xml:space="preserve">E3</w:t>
+              <w:t xml:space="preserve">MLP</w:t>
             </w:r>
           </w:p>
         </w:tc>
@@ -18851,7 +18897,7 @@
                 <w:szCs w:val="16"/>
                 <w:color w:val="000000"/>
               </w:rPr>
-              <w:t xml:space="preserve">33</w:t>
+              <w:t xml:space="preserve">7,128</w:t>
             </w:r>
           </w:p>
         </w:tc>
@@ -18895,7 +18941,7 @@
                 <w:szCs w:val="16"/>
                 <w:color w:val="000000"/>
               </w:rPr>
-              <w:t xml:space="preserve">196 bp</w:t>
+              <w:t xml:space="preserve">3,094 bp</w:t>
             </w:r>
           </w:p>
         </w:tc>
@@ -18939,7 +18985,7 @@
                 <w:szCs w:val="16"/>
                 <w:color w:val="000000"/>
               </w:rPr>
-              <w:t xml:space="preserve">33 (5.5%)</w:t>
+              <w:t xml:space="preserve">7,128 (6.2%)</w:t>
             </w:r>
           </w:p>
         </w:tc>
@@ -18989,7 +19035,7 @@
                 <w:szCs w:val="16"/>
                 <w:color w:val="000000"/>
               </w:rPr>
-              <w:t xml:space="preserve">12hpi</w:t>
+              <w:t xml:space="preserve">24hpi</w:t>
             </w:r>
           </w:p>
         </w:tc>
@@ -19077,7 +19123,7 @@
                 <w:szCs w:val="16"/>
                 <w:color w:val="000000"/>
               </w:rPr>
-              <w:t xml:space="preserve">4,360</w:t>
+              <w:t xml:space="preserve">18,350</w:t>
             </w:r>
           </w:p>
         </w:tc>
@@ -19121,7 +19167,7 @@
                 <w:szCs w:val="16"/>
                 <w:color w:val="000000"/>
               </w:rPr>
-              <w:t xml:space="preserve">7,454</w:t>
+              <w:t xml:space="preserve">20,162</w:t>
             </w:r>
           </w:p>
         </w:tc>
@@ -19253,7 +19299,7 @@
                 <w:szCs w:val="16"/>
                 <w:color w:val="000000"/>
               </w:rPr>
-              <w:t xml:space="preserve">MLP</w:t>
+              <w:t xml:space="preserve">E3</w:t>
             </w:r>
           </w:p>
         </w:tc>
@@ -19297,7 +19343,7 @@
                 <w:szCs w:val="16"/>
                 <w:color w:val="000000"/>
               </w:rPr>
-              <w:t xml:space="preserve">32</w:t>
+              <w:t xml:space="preserve">6,619</w:t>
             </w:r>
           </w:p>
         </w:tc>
@@ -19341,7 +19387,7 @@
                 <w:szCs w:val="16"/>
                 <w:color w:val="000000"/>
               </w:rPr>
-              <w:t xml:space="preserve">3,094 bp</w:t>
+              <w:t xml:space="preserve">1,812 bp</w:t>
             </w:r>
           </w:p>
         </w:tc>
@@ -19385,7 +19431,7 @@
                 <w:szCs w:val="16"/>
                 <w:color w:val="000000"/>
               </w:rPr>
-              <w:t xml:space="preserve">32 (5.3%)</w:t>
+              <w:t xml:space="preserve">6,619 (5.8%)</w:t>
             </w:r>
           </w:p>
         </w:tc>
@@ -19435,7 +19481,7 @@
                 <w:szCs w:val="16"/>
                 <w:color w:val="000000"/>
               </w:rPr>
-              <w:t xml:space="preserve">12hpi</w:t>
+              <w:t xml:space="preserve">24hpi</w:t>
             </w:r>
           </w:p>
         </w:tc>
@@ -19479,7 +19525,7 @@
                 <w:szCs w:val="16"/>
                 <w:color w:val="000000"/>
               </w:rPr>
-              <w:t xml:space="preserve">-</w:t>
+              <w:t xml:space="preserve">+</w:t>
             </w:r>
           </w:p>
         </w:tc>
@@ -19523,7 +19569,7 @@
                 <w:szCs w:val="16"/>
                 <w:color w:val="000000"/>
               </w:rPr>
-              <w:t xml:space="preserve">18,751</w:t>
+              <w:t xml:space="preserve">18,768</w:t>
             </w:r>
           </w:p>
         </w:tc>
@@ -19567,7 +19613,7 @@
                 <w:szCs w:val="16"/>
                 <w:color w:val="000000"/>
               </w:rPr>
-              <w:t xml:space="preserve">20,668</w:t>
+              <w:t xml:space="preserve">20,162</w:t>
             </w:r>
           </w:p>
         </w:tc>
@@ -19699,7 +19745,7 @@
                 <w:szCs w:val="16"/>
                 <w:color w:val="000000"/>
               </w:rPr>
-              <w:t xml:space="preserve">E2</w:t>
+              <w:t xml:space="preserve">E3</w:t>
             </w:r>
           </w:p>
         </w:tc>
@@ -19743,7 +19789,7 @@
                 <w:szCs w:val="16"/>
                 <w:color w:val="000000"/>
               </w:rPr>
-              <w:t xml:space="preserve">22</w:t>
+              <w:t xml:space="preserve">5,207</w:t>
             </w:r>
           </w:p>
         </w:tc>
@@ -19787,7 +19833,7 @@
                 <w:szCs w:val="16"/>
                 <w:color w:val="000000"/>
               </w:rPr>
-              <w:t xml:space="preserve">1,917 bp</w:t>
+              <w:t xml:space="preserve">1,394 bp</w:t>
             </w:r>
           </w:p>
         </w:tc>
@@ -19831,7 +19877,7 @@
                 <w:szCs w:val="16"/>
                 <w:color w:val="000000"/>
               </w:rPr>
-              <w:t xml:space="preserve">22 (3.6%)</w:t>
+              <w:t xml:space="preserve">5,207 (4.5%)</w:t>
             </w:r>
           </w:p>
         </w:tc>
@@ -19881,7 +19927,7 @@
                 <w:szCs w:val="16"/>
                 <w:color w:val="000000"/>
               </w:rPr>
-              <w:t xml:space="preserve">12hpi</w:t>
+              <w:t xml:space="preserve">24hpi</w:t>
             </w:r>
           </w:p>
         </w:tc>
@@ -20189,7 +20235,7 @@
                 <w:szCs w:val="16"/>
                 <w:color w:val="000000"/>
               </w:rPr>
-              <w:t xml:space="preserve">21</w:t>
+              <w:t xml:space="preserve">3,930</w:t>
             </w:r>
           </w:p>
         </w:tc>
@@ -20277,7 +20323,7 @@
                 <w:szCs w:val="16"/>
                 <w:color w:val="000000"/>
               </w:rPr>
-              <w:t xml:space="preserve">21 (3.5%)</w:t>
+              <w:t xml:space="preserve">3,930 (3.4%)</w:t>
             </w:r>
           </w:p>
         </w:tc>
@@ -20327,7 +20373,7 @@
                 <w:szCs w:val="16"/>
                 <w:color w:val="000000"/>
               </w:rPr>
-              <w:t xml:space="preserve">12hpi</w:t>
+              <w:t xml:space="preserve">24hpi</w:t>
             </w:r>
           </w:p>
         </w:tc>
@@ -20371,7 +20417,7 @@
                 <w:szCs w:val="16"/>
                 <w:color w:val="000000"/>
               </w:rPr>
-              <w:t xml:space="preserve">+</w:t>
+              <w:t xml:space="preserve">-</w:t>
             </w:r>
           </w:p>
         </w:tc>
@@ -20415,7 +20461,7 @@
                 <w:szCs w:val="16"/>
                 <w:color w:val="000000"/>
               </w:rPr>
-              <w:t xml:space="preserve">18,768</w:t>
+              <w:t xml:space="preserve">18,751</w:t>
             </w:r>
           </w:p>
         </w:tc>
@@ -20459,7 +20505,7 @@
                 <w:szCs w:val="16"/>
                 <w:color w:val="000000"/>
               </w:rPr>
-              <w:t xml:space="preserve">20,162</w:t>
+              <w:t xml:space="preserve">20,668</w:t>
             </w:r>
           </w:p>
         </w:tc>
@@ -20591,7 +20637,7 @@
                 <w:szCs w:val="16"/>
                 <w:color w:val="000000"/>
               </w:rPr>
-              <w:t xml:space="preserve">E3</w:t>
+              <w:t xml:space="preserve">E2</w:t>
             </w:r>
           </w:p>
         </w:tc>
@@ -20635,7 +20681,7 @@
                 <w:szCs w:val="16"/>
                 <w:color w:val="000000"/>
               </w:rPr>
-              <w:t xml:space="preserve">21</w:t>
+              <w:t xml:space="preserve">3,870</w:t>
             </w:r>
           </w:p>
         </w:tc>
@@ -20679,7 +20725,7 @@
                 <w:szCs w:val="16"/>
                 <w:color w:val="000000"/>
               </w:rPr>
-              <w:t xml:space="preserve">1,394 bp</w:t>
+              <w:t xml:space="preserve">1,917 bp</w:t>
             </w:r>
           </w:p>
         </w:tc>
@@ -20723,7 +20769,7 @@
                 <w:szCs w:val="16"/>
                 <w:color w:val="000000"/>
               </w:rPr>
-              <w:t xml:space="preserve">21 (3.5%)</w:t>
+              <w:t xml:space="preserve">3,870 (3.4%)</w:t>
             </w:r>
           </w:p>
         </w:tc>
@@ -20773,7 +20819,7 @@
                 <w:szCs w:val="16"/>
                 <w:color w:val="000000"/>
               </w:rPr>
-              <w:t xml:space="preserve">12hpi</w:t>
+              <w:t xml:space="preserve">24hpi</w:t>
             </w:r>
           </w:p>
         </w:tc>
@@ -21081,7 +21127,7 @@
                 <w:szCs w:val="16"/>
                 <w:color w:val="000000"/>
               </w:rPr>
-              <w:t xml:space="preserve">18</w:t>
+              <w:t xml:space="preserve">2,553</w:t>
             </w:r>
           </w:p>
         </w:tc>
@@ -21169,7 +21215,7 @@
                 <w:szCs w:val="16"/>
                 <w:color w:val="000000"/>
               </w:rPr>
-              <w:t xml:space="preserve">18 (3%)</w:t>
+              <w:t xml:space="preserve">2,553 (2.2%)</w:t>
             </w:r>
           </w:p>
         </w:tc>
@@ -21219,7 +21265,7 @@
                 <w:szCs w:val="16"/>
                 <w:color w:val="000000"/>
               </w:rPr>
-              <w:t xml:space="preserve">12hpi</w:t>
+              <w:t xml:space="preserve">24hpi</w:t>
             </w:r>
           </w:p>
         </w:tc>
@@ -21307,7 +21353,7 @@
                 <w:szCs w:val="16"/>
                 <w:color w:val="000000"/>
               </w:rPr>
-              <w:t xml:space="preserve">18,350</w:t>
+              <w:t xml:space="preserve">7,807</w:t>
             </w:r>
           </w:p>
         </w:tc>
@@ -21351,7 +21397,7 @@
                 <w:szCs w:val="16"/>
                 <w:color w:val="000000"/>
               </w:rPr>
-              <w:t xml:space="preserve">20,162</w:t>
+              <w:t xml:space="preserve">12,238</w:t>
             </w:r>
           </w:p>
         </w:tc>
@@ -21483,7 +21529,7 @@
                 <w:szCs w:val="16"/>
                 <w:color w:val="000000"/>
               </w:rPr>
-              <w:t xml:space="preserve">E3</w:t>
+              <w:t xml:space="preserve">MLP</w:t>
             </w:r>
           </w:p>
         </w:tc>
@@ -21527,7 +21573,7 @@
                 <w:szCs w:val="16"/>
                 <w:color w:val="000000"/>
               </w:rPr>
-              <w:t xml:space="preserve">18</w:t>
+              <w:t xml:space="preserve">2,446</w:t>
             </w:r>
           </w:p>
         </w:tc>
@@ -21571,7 +21617,7 @@
                 <w:szCs w:val="16"/>
                 <w:color w:val="000000"/>
               </w:rPr>
-              <w:t xml:space="preserve">1,812 bp</w:t>
+              <w:t xml:space="preserve">4,431 bp</w:t>
             </w:r>
           </w:p>
         </w:tc>
@@ -21615,7 +21661,7 @@
                 <w:szCs w:val="16"/>
                 <w:color w:val="000000"/>
               </w:rPr>
-              <w:t xml:space="preserve">18 (3%)</w:t>
+              <w:t xml:space="preserve">2,446 (2.1%)</w:t>
             </w:r>
           </w:p>
         </w:tc>
@@ -21665,7 +21711,7 @@
                 <w:szCs w:val="16"/>
                 <w:color w:val="000000"/>
               </w:rPr>
-              <w:t xml:space="preserve">12hpi</w:t>
+              <w:t xml:space="preserve">24hpi</w:t>
             </w:r>
           </w:p>
         </w:tc>
@@ -21709,7 +21755,7 @@
                 <w:szCs w:val="16"/>
                 <w:color w:val="000000"/>
               </w:rPr>
-              <w:t xml:space="preserve">-</w:t>
+              <w:t xml:space="preserve">+</w:t>
             </w:r>
           </w:p>
         </w:tc>
@@ -21753,7 +21799,7 @@
                 <w:szCs w:val="16"/>
                 <w:color w:val="000000"/>
               </w:rPr>
-              <w:t xml:space="preserve">18,189</w:t>
+              <w:t xml:space="preserve">7,807</w:t>
             </w:r>
           </w:p>
         </w:tc>
@@ -21797,7 +21843,7 @@
                 <w:szCs w:val="16"/>
                 <w:color w:val="000000"/>
               </w:rPr>
-              <w:t xml:space="preserve">18,684</w:t>
+              <w:t xml:space="preserve">22,492</w:t>
             </w:r>
           </w:p>
         </w:tc>
@@ -21929,7 +21975,7 @@
                 <w:szCs w:val="16"/>
                 <w:color w:val="000000"/>
               </w:rPr>
-              <w:t xml:space="preserve">E2</w:t>
+              <w:t xml:space="preserve">MLP</w:t>
             </w:r>
           </w:p>
         </w:tc>
@@ -21973,7 +22019,7 @@
                 <w:szCs w:val="16"/>
                 <w:color w:val="000000"/>
               </w:rPr>
-              <w:t xml:space="preserve">14</w:t>
+              <w:t xml:space="preserve">1,642</w:t>
             </w:r>
           </w:p>
         </w:tc>
@@ -22017,7 +22063,7 @@
                 <w:szCs w:val="16"/>
                 <w:color w:val="000000"/>
               </w:rPr>
-              <w:t xml:space="preserve">495 bp</w:t>
+              <w:t xml:space="preserve">14,685 bp</w:t>
             </w:r>
           </w:p>
         </w:tc>
@@ -22061,7 +22107,7 @@
                 <w:szCs w:val="16"/>
                 <w:color w:val="000000"/>
               </w:rPr>
-              <w:t xml:space="preserve">14 (2.3%)</w:t>
+              <w:t xml:space="preserve">1,642 (1.4%)</w:t>
             </w:r>
           </w:p>
         </w:tc>
@@ -22111,7 +22157,7 @@
                 <w:szCs w:val="16"/>
                 <w:color w:val="000000"/>
               </w:rPr>
-              <w:t xml:space="preserve">12hpi</w:t>
+              <w:t xml:space="preserve">24hpi</w:t>
             </w:r>
           </w:p>
         </w:tc>
@@ -22155,7 +22201,7 @@
                 <w:szCs w:val="16"/>
                 <w:color w:val="000000"/>
               </w:rPr>
-              <w:t xml:space="preserve">-</w:t>
+              <w:t xml:space="preserve">+</w:t>
             </w:r>
           </w:p>
         </w:tc>
@@ -22199,7 +22245,7 @@
                 <w:szCs w:val="16"/>
                 <w:color w:val="000000"/>
               </w:rPr>
-              <w:t xml:space="preserve">18,751</w:t>
+              <w:t xml:space="preserve">1,655</w:t>
             </w:r>
           </w:p>
         </w:tc>
@@ -22243,7 +22289,7 @@
                 <w:szCs w:val="16"/>
                 <w:color w:val="000000"/>
               </w:rPr>
-              <w:t xml:space="preserve">21,682</w:t>
+              <w:t xml:space="preserve">1,964</w:t>
             </w:r>
           </w:p>
         </w:tc>
@@ -22375,7 +22421,7 @@
                 <w:szCs w:val="16"/>
                 <w:color w:val="000000"/>
               </w:rPr>
-              <w:t xml:space="preserve">E2</w:t>
+              <w:t xml:space="preserve">E1</w:t>
             </w:r>
           </w:p>
         </w:tc>
@@ -22419,7 +22465,7 @@
                 <w:szCs w:val="16"/>
                 <w:color w:val="000000"/>
               </w:rPr>
-              <w:t xml:space="preserve">10</w:t>
+              <w:t xml:space="preserve">1,395</w:t>
             </w:r>
           </w:p>
         </w:tc>
@@ -22463,7 +22509,7 @@
                 <w:szCs w:val="16"/>
                 <w:color w:val="000000"/>
               </w:rPr>
-              <w:t xml:space="preserve">2,931 bp</w:t>
+              <w:t xml:space="preserve">309 bp</w:t>
             </w:r>
           </w:p>
         </w:tc>
@@ -22507,7 +22553,7 @@
                 <w:szCs w:val="16"/>
                 <w:color w:val="000000"/>
               </w:rPr>
-              <w:t xml:space="preserve">10 (1.7%)</w:t>
+              <w:t xml:space="preserve">1,395 (1.2%)</w:t>
             </w:r>
           </w:p>
         </w:tc>
@@ -22557,7 +22603,7 @@
                 <w:szCs w:val="16"/>
                 <w:color w:val="000000"/>
               </w:rPr>
-              <w:t xml:space="preserve">12hpi</w:t>
+              <w:t xml:space="preserve">24hpi</w:t>
             </w:r>
           </w:p>
         </w:tc>
@@ -22645,7 +22691,7 @@
                 <w:szCs w:val="16"/>
                 <w:color w:val="000000"/>
               </w:rPr>
-              <w:t xml:space="preserve">304</w:t>
+              <w:t xml:space="preserve">7,807</w:t>
             </w:r>
           </w:p>
         </w:tc>
@@ -22689,7 +22735,7 @@
                 <w:szCs w:val="16"/>
                 <w:color w:val="000000"/>
               </w:rPr>
-              <w:t xml:space="preserve">1,616</w:t>
+              <w:t xml:space="preserve">18,717</w:t>
             </w:r>
           </w:p>
         </w:tc>
@@ -22821,7 +22867,7 @@
                 <w:szCs w:val="16"/>
                 <w:color w:val="000000"/>
               </w:rPr>
-              <w:t xml:space="preserve">E1</w:t>
+              <w:t xml:space="preserve">MLP</w:t>
             </w:r>
           </w:p>
         </w:tc>
@@ -22865,7 +22911,7 @@
                 <w:szCs w:val="16"/>
                 <w:color w:val="000000"/>
               </w:rPr>
-              <w:t xml:space="preserve">9</w:t>
+              <w:t xml:space="preserve">1,391</w:t>
             </w:r>
           </w:p>
         </w:tc>
@@ -22909,7 +22955,7 @@
                 <w:szCs w:val="16"/>
                 <w:color w:val="000000"/>
               </w:rPr>
-              <w:t xml:space="preserve">1,312 bp</w:t>
+              <w:t xml:space="preserve">10,910 bp</w:t>
             </w:r>
           </w:p>
         </w:tc>
@@ -22953,7 +22999,7 @@
                 <w:szCs w:val="16"/>
                 <w:color w:val="000000"/>
               </w:rPr>
-              <w:t xml:space="preserve">9 (1.5%)</w:t>
+              <w:t xml:space="preserve">1,391 (1.2%)</w:t>
             </w:r>
           </w:p>
         </w:tc>
@@ -23003,7 +23049,7 @@
                 <w:szCs w:val="16"/>
                 <w:color w:val="000000"/>
               </w:rPr>
-              <w:t xml:space="preserve">12hpi</w:t>
+              <w:t xml:space="preserve">24hpi</w:t>
             </w:r>
           </w:p>
         </w:tc>
@@ -23047,7 +23093,7 @@
                 <w:szCs w:val="16"/>
                 <w:color w:val="000000"/>
               </w:rPr>
-              <w:t xml:space="preserve">+</w:t>
+              <w:t xml:space="preserve">-</w:t>
             </w:r>
           </w:p>
         </w:tc>
@@ -23091,7 +23137,7 @@
                 <w:szCs w:val="16"/>
                 <w:color w:val="000000"/>
               </w:rPr>
-              <w:t xml:space="preserve">1,655</w:t>
+              <w:t xml:space="preserve">18,189</w:t>
             </w:r>
           </w:p>
         </w:tc>
@@ -23135,7 +23181,7 @@
                 <w:szCs w:val="16"/>
                 <w:color w:val="000000"/>
               </w:rPr>
-              <w:t xml:space="preserve">1,964</w:t>
+              <w:t xml:space="preserve">18,684</w:t>
             </w:r>
           </w:p>
         </w:tc>
@@ -23267,7 +23313,7 @@
                 <w:szCs w:val="16"/>
                 <w:color w:val="000000"/>
               </w:rPr>
-              <w:t xml:space="preserve">E1</w:t>
+              <w:t xml:space="preserve">E2</w:t>
             </w:r>
           </w:p>
         </w:tc>
@@ -23311,7 +23357,7 @@
                 <w:szCs w:val="16"/>
                 <w:color w:val="000000"/>
               </w:rPr>
-              <w:t xml:space="preserve">9</w:t>
+              <w:t xml:space="preserve">1,124</w:t>
             </w:r>
           </w:p>
         </w:tc>
@@ -23355,7 +23401,7 @@
                 <w:szCs w:val="16"/>
                 <w:color w:val="000000"/>
               </w:rPr>
-              <w:t xml:space="preserve">309 bp</w:t>
+              <w:t xml:space="preserve">495 bp</w:t>
             </w:r>
           </w:p>
         </w:tc>
@@ -23399,7 +23445,7 @@
                 <w:szCs w:val="16"/>
                 <w:color w:val="000000"/>
               </w:rPr>
-              <w:t xml:space="preserve">9 (1.5%)</w:t>
+              <w:t xml:space="preserve">1,124 (1%)</w:t>
             </w:r>
           </w:p>
         </w:tc>
@@ -23449,7 +23495,7 @@
                 <w:szCs w:val="16"/>
                 <w:color w:val="000000"/>
               </w:rPr>
-              <w:t xml:space="preserve">12hpi</w:t>
+              <w:t xml:space="preserve">24hpi</w:t>
             </w:r>
           </w:p>
         </w:tc>
@@ -23537,7 +23583,7 @@
                 <w:szCs w:val="16"/>
                 <w:color w:val="000000"/>
               </w:rPr>
-              <w:t xml:space="preserve">18,087</w:t>
+              <w:t xml:space="preserve">18,751</w:t>
             </w:r>
           </w:p>
         </w:tc>
@@ -23581,7 +23627,7 @@
                 <w:szCs w:val="16"/>
                 <w:color w:val="000000"/>
               </w:rPr>
-              <w:t xml:space="preserve">18,163</w:t>
+              <w:t xml:space="preserve">21,128</w:t>
             </w:r>
           </w:p>
         </w:tc>
@@ -23757,7 +23803,7 @@
                 <w:szCs w:val="16"/>
                 <w:color w:val="000000"/>
               </w:rPr>
-              <w:t xml:space="preserve">8</w:t>
+              <w:t xml:space="preserve">1,124</w:t>
             </w:r>
           </w:p>
         </w:tc>
@@ -23801,7 +23847,7 @@
                 <w:szCs w:val="16"/>
                 <w:color w:val="000000"/>
               </w:rPr>
-              <w:t xml:space="preserve">76 bp</w:t>
+              <w:t xml:space="preserve">2,377 bp</w:t>
             </w:r>
           </w:p>
         </w:tc>
@@ -23845,7 +23891,7 @@
                 <w:szCs w:val="16"/>
                 <w:color w:val="000000"/>
               </w:rPr>
-              <w:t xml:space="preserve">8 (1.3%)</w:t>
+              <w:t xml:space="preserve">1,124 (1%)</w:t>
             </w:r>
           </w:p>
         </w:tc>
@@ -23895,7 +23941,7 @@
                 <w:szCs w:val="16"/>
                 <w:color w:val="000000"/>
               </w:rPr>
-              <w:t xml:space="preserve">12hpi</w:t>
+              <w:t xml:space="preserve">24hpi</w:t>
             </w:r>
           </w:p>
         </w:tc>
@@ -23983,7 +24029,7 @@
                 <w:szCs w:val="16"/>
                 <w:color w:val="000000"/>
               </w:rPr>
-              <w:t xml:space="preserve">7,807</w:t>
+              <w:t xml:space="preserve">20,223</w:t>
             </w:r>
           </w:p>
         </w:tc>
@@ -24027,7 +24073,7 @@
                 <w:szCs w:val="16"/>
                 <w:color w:val="000000"/>
               </w:rPr>
-              <w:t xml:space="preserve">12,238</w:t>
+              <w:t xml:space="preserve">20,894</w:t>
             </w:r>
           </w:p>
         </w:tc>
@@ -24159,7 +24205,7 @@
                 <w:szCs w:val="16"/>
                 <w:color w:val="000000"/>
               </w:rPr>
-              <w:t xml:space="preserve">MLP</w:t>
+              <w:t xml:space="preserve">E3</w:t>
             </w:r>
           </w:p>
         </w:tc>
@@ -24203,7 +24249,7 @@
                 <w:szCs w:val="16"/>
                 <w:color w:val="000000"/>
               </w:rPr>
-              <w:t xml:space="preserve">7</w:t>
+              <w:t xml:space="preserve">1,208</w:t>
             </w:r>
           </w:p>
         </w:tc>
@@ -24247,7 +24293,7 @@
                 <w:szCs w:val="16"/>
                 <w:color w:val="000000"/>
               </w:rPr>
-              <w:t xml:space="preserve">4,431 bp</w:t>
+              <w:t xml:space="preserve">671 bp</w:t>
             </w:r>
           </w:p>
         </w:tc>
@@ -24291,453 +24337,7 @@
                 <w:szCs w:val="16"/>
                 <w:color w:val="000000"/>
               </w:rPr>
-              <w:t xml:space="preserve">7 (1.2%)</w:t>
-            </w:r>
-          </w:p>
-        </w:tc>
-      </w:tr>
-      <w:tr>
-        <w:trPr>
-          <w:trHeight w:val="360" w:hRule="auto"/>
-        </w:trPr>
-        body18
-        <w:tc>
-          <w:tcPr>
-            <w:tcBorders>
-              <w:bottom w:val="none" w:sz="0" w:space="0" w:color="000000"/>
-              <w:top w:val="none" w:sz="0" w:space="0" w:color="000000"/>
-              <w:left w:val="none" w:sz="0" w:space="0" w:color="000000"/>
-              <w:right w:val="none" w:sz="0" w:space="0" w:color="000000"/>
-            </w:tcBorders>
-            <w:shd w:val="clear" w:color="auto" w:fill="FFFFFF"/>
-            <w:tcMar>
-              <w:top w:w="0" w:type="dxa"/>
-              <w:bottom w:w="0" w:type="dxa"/>
-              <w:left w:w="0" w:type="dxa"/>
-              <w:right w:w="0" w:type="dxa"/>
-            </w:tcMar>
-            <w:vAlign w:val="center"/>
-          </w:tcPr>
-          <w:p>
-            <w:pPr>
-              <w:pStyle w:val="Normal"/>
-              <w:jc w:val="center"/>
-              <w:pBdr>
-                <w:bottom w:val="none" w:sz="0" w:space="0" w:color="000000"/>
-                <w:top w:val="none" w:sz="0" w:space="0" w:color="000000"/>
-                <w:left w:val="none" w:sz="0" w:space="0" w:color="000000"/>
-                <w:right w:val="none" w:sz="0" w:space="0" w:color="000000"/>
-              </w:pBdr>
-              <w:spacing w:after="100" w:before="100" w:line="240"/>
-              <w:ind w:left="100" w:right="100" w:firstLine="0" w:firstLineChars="0"/>
-            </w:pPr>
-            <w:r xmlns:w="http://schemas.openxmlformats.org/wordprocessingml/2006/main" xmlns:wp="http://schemas.openxmlformats.org/drawingml/2006/wordprocessingDrawing" xmlns:r="http://schemas.openxmlformats.org/officeDocument/2006/relationships" xmlns:w14="http://schemas.microsoft.com/office/word/2010/wordml">
-              <w:rPr>
-                <w:rFonts w:ascii="Avenir" w:hAnsi="Avenir" w:eastAsia="Avenir" w:cs="Avenir"/>
-                <w:i w:val="false"/>
-                <w:b w:val="false"/>
-                <w:u w:val="none"/>
-                <w:sz w:val="16"/>
-                <w:szCs w:val="16"/>
-                <w:color w:val="000000"/>
-              </w:rPr>
-              <w:t xml:space="preserve">12hpi</w:t>
-            </w:r>
-          </w:p>
-        </w:tc>
-        <w:tc>
-          <w:tcPr>
-            <w:tcBorders>
-              <w:bottom w:val="none" w:sz="0" w:space="0" w:color="000000"/>
-              <w:top w:val="none" w:sz="0" w:space="0" w:color="000000"/>
-              <w:left w:val="none" w:sz="0" w:space="0" w:color="000000"/>
-              <w:right w:val="none" w:sz="0" w:space="0" w:color="000000"/>
-            </w:tcBorders>
-            <w:shd w:val="clear" w:color="auto" w:fill="FFFFFF"/>
-            <w:tcMar>
-              <w:top w:w="0" w:type="dxa"/>
-              <w:bottom w:w="0" w:type="dxa"/>
-              <w:left w:w="0" w:type="dxa"/>
-              <w:right w:w="0" w:type="dxa"/>
-            </w:tcMar>
-            <w:vAlign w:val="center"/>
-          </w:tcPr>
-          <w:p>
-            <w:pPr>
-              <w:pStyle w:val="Normal"/>
-              <w:jc w:val="center"/>
-              <w:pBdr>
-                <w:bottom w:val="none" w:sz="0" w:space="0" w:color="000000"/>
-                <w:top w:val="none" w:sz="0" w:space="0" w:color="000000"/>
-                <w:left w:val="none" w:sz="0" w:space="0" w:color="000000"/>
-                <w:right w:val="none" w:sz="0" w:space="0" w:color="000000"/>
-              </w:pBdr>
-              <w:spacing w:after="100" w:before="100" w:line="240"/>
-              <w:ind w:left="100" w:right="100" w:firstLine="0" w:firstLineChars="0"/>
-            </w:pPr>
-            <w:r xmlns:w="http://schemas.openxmlformats.org/wordprocessingml/2006/main" xmlns:wp="http://schemas.openxmlformats.org/drawingml/2006/wordprocessingDrawing" xmlns:r="http://schemas.openxmlformats.org/officeDocument/2006/relationships" xmlns:w14="http://schemas.microsoft.com/office/word/2010/wordml">
-              <w:rPr>
-                <w:rFonts w:ascii="Avenir" w:hAnsi="Avenir" w:eastAsia="Avenir" w:cs="Avenir"/>
-                <w:i w:val="false"/>
-                <w:b w:val="false"/>
-                <w:u w:val="none"/>
-                <w:sz w:val="16"/>
-                <w:szCs w:val="16"/>
-                <w:color w:val="000000"/>
-              </w:rPr>
-              <w:t xml:space="preserve">+</w:t>
-            </w:r>
-          </w:p>
-        </w:tc>
-        <w:tc>
-          <w:tcPr>
-            <w:tcBorders>
-              <w:bottom w:val="none" w:sz="0" w:space="0" w:color="000000"/>
-              <w:top w:val="none" w:sz="0" w:space="0" w:color="000000"/>
-              <w:left w:val="none" w:sz="0" w:space="0" w:color="000000"/>
-              <w:right w:val="none" w:sz="0" w:space="0" w:color="000000"/>
-            </w:tcBorders>
-            <w:shd w:val="clear" w:color="auto" w:fill="FFFFFF"/>
-            <w:tcMar>
-              <w:top w:w="0" w:type="dxa"/>
-              <w:bottom w:w="0" w:type="dxa"/>
-              <w:left w:w="0" w:type="dxa"/>
-              <w:right w:w="0" w:type="dxa"/>
-            </w:tcMar>
-            <w:vAlign w:val="center"/>
-          </w:tcPr>
-          <w:p>
-            <w:pPr>
-              <w:pStyle w:val="Normal"/>
-              <w:jc w:val="center"/>
-              <w:pBdr>
-                <w:bottom w:val="none" w:sz="0" w:space="0" w:color="000000"/>
-                <w:top w:val="none" w:sz="0" w:space="0" w:color="000000"/>
-                <w:left w:val="none" w:sz="0" w:space="0" w:color="000000"/>
-                <w:right w:val="none" w:sz="0" w:space="0" w:color="000000"/>
-              </w:pBdr>
-              <w:spacing w:after="100" w:before="100" w:line="240"/>
-              <w:ind w:left="100" w:right="100" w:firstLine="0" w:firstLineChars="0"/>
-            </w:pPr>
-            <w:r xmlns:w="http://schemas.openxmlformats.org/wordprocessingml/2006/main" xmlns:wp="http://schemas.openxmlformats.org/drawingml/2006/wordprocessingDrawing" xmlns:r="http://schemas.openxmlformats.org/officeDocument/2006/relationships" xmlns:w14="http://schemas.microsoft.com/office/word/2010/wordml">
-              <w:rPr>
-                <w:rFonts w:ascii="Avenir" w:hAnsi="Avenir" w:eastAsia="Avenir" w:cs="Avenir"/>
-                <w:i w:val="false"/>
-                <w:b w:val="false"/>
-                <w:u w:val="none"/>
-                <w:sz w:val="16"/>
-                <w:szCs w:val="16"/>
-                <w:color w:val="000000"/>
-              </w:rPr>
-              <w:t xml:space="preserve">7,807</w:t>
-            </w:r>
-          </w:p>
-        </w:tc>
-        <w:tc>
-          <w:tcPr>
-            <w:tcBorders>
-              <w:bottom w:val="none" w:sz="0" w:space="0" w:color="000000"/>
-              <w:top w:val="none" w:sz="0" w:space="0" w:color="000000"/>
-              <w:left w:val="none" w:sz="0" w:space="0" w:color="000000"/>
-              <w:right w:val="none" w:sz="0" w:space="0" w:color="000000"/>
-            </w:tcBorders>
-            <w:shd w:val="clear" w:color="auto" w:fill="FFFFFF"/>
-            <w:tcMar>
-              <w:top w:w="0" w:type="dxa"/>
-              <w:bottom w:w="0" w:type="dxa"/>
-              <w:left w:w="0" w:type="dxa"/>
-              <w:right w:w="0" w:type="dxa"/>
-            </w:tcMar>
-            <w:vAlign w:val="center"/>
-          </w:tcPr>
-          <w:p>
-            <w:pPr>
-              <w:pStyle w:val="Normal"/>
-              <w:jc w:val="center"/>
-              <w:pBdr>
-                <w:bottom w:val="none" w:sz="0" w:space="0" w:color="000000"/>
-                <w:top w:val="none" w:sz="0" w:space="0" w:color="000000"/>
-                <w:left w:val="none" w:sz="0" w:space="0" w:color="000000"/>
-                <w:right w:val="none" w:sz="0" w:space="0" w:color="000000"/>
-              </w:pBdr>
-              <w:spacing w:after="100" w:before="100" w:line="240"/>
-              <w:ind w:left="100" w:right="100" w:firstLine="0" w:firstLineChars="0"/>
-            </w:pPr>
-            <w:r xmlns:w="http://schemas.openxmlformats.org/wordprocessingml/2006/main" xmlns:wp="http://schemas.openxmlformats.org/drawingml/2006/wordprocessingDrawing" xmlns:r="http://schemas.openxmlformats.org/officeDocument/2006/relationships" xmlns:w14="http://schemas.microsoft.com/office/word/2010/wordml">
-              <w:rPr>
-                <w:rFonts w:ascii="Avenir" w:hAnsi="Avenir" w:eastAsia="Avenir" w:cs="Avenir"/>
-                <w:i w:val="false"/>
-                <w:b w:val="false"/>
-                <w:u w:val="none"/>
-                <w:sz w:val="16"/>
-                <w:szCs w:val="16"/>
-                <w:color w:val="000000"/>
-              </w:rPr>
-              <w:t xml:space="preserve">22,492</w:t>
-            </w:r>
-          </w:p>
-        </w:tc>
-        <w:tc>
-          <w:tcPr>
-            <w:tcBorders>
-              <w:bottom w:val="none" w:sz="0" w:space="0" w:color="000000"/>
-              <w:top w:val="none" w:sz="0" w:space="0" w:color="000000"/>
-              <w:left w:val="none" w:sz="0" w:space="0" w:color="000000"/>
-              <w:right w:val="none" w:sz="0" w:space="0" w:color="000000"/>
-            </w:tcBorders>
-            <w:shd w:val="clear" w:color="auto" w:fill="FFFFFF"/>
-            <w:tcMar>
-              <w:top w:w="0" w:type="dxa"/>
-              <w:bottom w:w="0" w:type="dxa"/>
-              <w:left w:w="0" w:type="dxa"/>
-              <w:right w:w="0" w:type="dxa"/>
-            </w:tcMar>
-            <w:vAlign w:val="center"/>
-          </w:tcPr>
-          <w:p>
-            <w:pPr>
-              <w:pStyle w:val="Normal"/>
-              <w:jc w:val="center"/>
-              <w:pBdr>
-                <w:bottom w:val="none" w:sz="0" w:space="0" w:color="000000"/>
-                <w:top w:val="none" w:sz="0" w:space="0" w:color="000000"/>
-                <w:left w:val="none" w:sz="0" w:space="0" w:color="000000"/>
-                <w:right w:val="none" w:sz="0" w:space="0" w:color="000000"/>
-              </w:pBdr>
-              <w:spacing w:after="100" w:before="100" w:line="240"/>
-              <w:ind w:left="100" w:right="100" w:firstLine="0" w:firstLineChars="0"/>
-            </w:pPr>
-            <w:r xmlns:w="http://schemas.openxmlformats.org/wordprocessingml/2006/main" xmlns:wp="http://schemas.openxmlformats.org/drawingml/2006/wordprocessingDrawing" xmlns:r="http://schemas.openxmlformats.org/officeDocument/2006/relationships" xmlns:w14="http://schemas.microsoft.com/office/word/2010/wordml">
-              <w:rPr>
-                <w:rFonts w:ascii="Avenir" w:hAnsi="Avenir" w:eastAsia="Avenir" w:cs="Avenir"/>
-                <w:i w:val="false"/>
-                <w:b w:val="false"/>
-                <w:u w:val="none"/>
-                <w:sz w:val="16"/>
-                <w:szCs w:val="16"/>
-                <w:color w:val="000000"/>
-              </w:rPr>
-              <w:t xml:space="preserve">GT-AG</w:t>
-            </w:r>
-          </w:p>
-        </w:tc>
-        <w:tc>
-          <w:tcPr>
-            <w:tcBorders>
-              <w:bottom w:val="none" w:sz="0" w:space="0" w:color="000000"/>
-              <w:top w:val="none" w:sz="0" w:space="0" w:color="000000"/>
-              <w:left w:val="none" w:sz="0" w:space="0" w:color="000000"/>
-              <w:right w:val="none" w:sz="0" w:space="0" w:color="000000"/>
-            </w:tcBorders>
-            <w:shd w:val="clear" w:color="auto" w:fill="FFFFFF"/>
-            <w:tcMar>
-              <w:top w:w="0" w:type="dxa"/>
-              <w:bottom w:w="0" w:type="dxa"/>
-              <w:left w:w="0" w:type="dxa"/>
-              <w:right w:w="0" w:type="dxa"/>
-            </w:tcMar>
-            <w:vAlign w:val="center"/>
-          </w:tcPr>
-          <w:p>
-            <w:pPr>
-              <w:pStyle w:val="Normal"/>
-              <w:jc w:val="center"/>
-              <w:pBdr>
-                <w:bottom w:val="none" w:sz="0" w:space="0" w:color="000000"/>
-                <w:top w:val="none" w:sz="0" w:space="0" w:color="000000"/>
-                <w:left w:val="none" w:sz="0" w:space="0" w:color="000000"/>
-                <w:right w:val="none" w:sz="0" w:space="0" w:color="000000"/>
-              </w:pBdr>
-              <w:spacing w:after="100" w:before="100" w:line="240"/>
-              <w:ind w:left="100" w:right="100" w:firstLine="0" w:firstLineChars="0"/>
-            </w:pPr>
-            <w:r xmlns:w="http://schemas.openxmlformats.org/wordprocessingml/2006/main" xmlns:wp="http://schemas.openxmlformats.org/drawingml/2006/wordprocessingDrawing" xmlns:r="http://schemas.openxmlformats.org/officeDocument/2006/relationships" xmlns:w14="http://schemas.microsoft.com/office/word/2010/wordml">
-              <w:rPr>
-                <w:rFonts w:ascii="Avenir" w:hAnsi="Avenir" w:eastAsia="Avenir" w:cs="Avenir"/>
-                <w:i w:val="false"/>
-                <w:b w:val="false"/>
-                <w:u w:val="none"/>
-                <w:sz w:val="16"/>
-                <w:szCs w:val="16"/>
-                <w:color w:val="000000"/>
-              </w:rPr>
-              <w:t xml:space="preserve">T-A</w:t>
-            </w:r>
-          </w:p>
-        </w:tc>
-        <w:tc>
-          <w:tcPr>
-            <w:tcBorders>
-              <w:bottom w:val="none" w:sz="0" w:space="0" w:color="000000"/>
-              <w:top w:val="none" w:sz="0" w:space="0" w:color="000000"/>
-              <w:left w:val="none" w:sz="0" w:space="0" w:color="000000"/>
-              <w:right w:val="none" w:sz="0" w:space="0" w:color="000000"/>
-            </w:tcBorders>
-            <w:shd w:val="clear" w:color="auto" w:fill="FFFFFF"/>
-            <w:tcMar>
-              <w:top w:w="0" w:type="dxa"/>
-              <w:bottom w:w="0" w:type="dxa"/>
-              <w:left w:w="0" w:type="dxa"/>
-              <w:right w:w="0" w:type="dxa"/>
-            </w:tcMar>
-            <w:vAlign w:val="center"/>
-          </w:tcPr>
-          <w:p>
-            <w:pPr>
-              <w:pStyle w:val="Normal"/>
-              <w:jc w:val="center"/>
-              <w:pBdr>
-                <w:bottom w:val="none" w:sz="0" w:space="0" w:color="000000"/>
-                <w:top w:val="none" w:sz="0" w:space="0" w:color="000000"/>
-                <w:left w:val="none" w:sz="0" w:space="0" w:color="000000"/>
-                <w:right w:val="none" w:sz="0" w:space="0" w:color="000000"/>
-              </w:pBdr>
-              <w:spacing w:after="100" w:before="100" w:line="240"/>
-              <w:ind w:left="100" w:right="100" w:firstLine="0" w:firstLineChars="0"/>
-            </w:pPr>
-            <w:r xmlns:w="http://schemas.openxmlformats.org/wordprocessingml/2006/main" xmlns:wp="http://schemas.openxmlformats.org/drawingml/2006/wordprocessingDrawing" xmlns:r="http://schemas.openxmlformats.org/officeDocument/2006/relationships" xmlns:w14="http://schemas.microsoft.com/office/word/2010/wordml">
-              <w:rPr>
-                <w:rFonts w:ascii="Avenir" w:hAnsi="Avenir" w:eastAsia="Avenir" w:cs="Avenir"/>
-                <w:i w:val="false"/>
-                <w:b w:val="false"/>
-                <w:u w:val="none"/>
-                <w:sz w:val="16"/>
-                <w:szCs w:val="16"/>
-                <w:color w:val="000000"/>
-              </w:rPr>
-              <w:t xml:space="preserve">MLP</w:t>
-            </w:r>
-          </w:p>
-        </w:tc>
-        <w:tc>
-          <w:tcPr>
-            <w:tcBorders>
-              <w:bottom w:val="none" w:sz="0" w:space="0" w:color="000000"/>
-              <w:top w:val="none" w:sz="0" w:space="0" w:color="000000"/>
-              <w:left w:val="none" w:sz="0" w:space="0" w:color="000000"/>
-              <w:right w:val="none" w:sz="0" w:space="0" w:color="000000"/>
-            </w:tcBorders>
-            <w:shd w:val="clear" w:color="auto" w:fill="FFFFFF"/>
-            <w:tcMar>
-              <w:top w:w="0" w:type="dxa"/>
-              <w:bottom w:w="0" w:type="dxa"/>
-              <w:left w:w="0" w:type="dxa"/>
-              <w:right w:w="0" w:type="dxa"/>
-            </w:tcMar>
-            <w:vAlign w:val="center"/>
-          </w:tcPr>
-          <w:p>
-            <w:pPr>
-              <w:pStyle w:val="Normal"/>
-              <w:jc w:val="center"/>
-              <w:pBdr>
-                <w:bottom w:val="none" w:sz="0" w:space="0" w:color="000000"/>
-                <w:top w:val="none" w:sz="0" w:space="0" w:color="000000"/>
-                <w:left w:val="none" w:sz="0" w:space="0" w:color="000000"/>
-                <w:right w:val="none" w:sz="0" w:space="0" w:color="000000"/>
-              </w:pBdr>
-              <w:spacing w:after="100" w:before="100" w:line="240"/>
-              <w:ind w:left="100" w:right="100" w:firstLine="0" w:firstLineChars="0"/>
-            </w:pPr>
-            <w:r xmlns:w="http://schemas.openxmlformats.org/wordprocessingml/2006/main" xmlns:wp="http://schemas.openxmlformats.org/drawingml/2006/wordprocessingDrawing" xmlns:r="http://schemas.openxmlformats.org/officeDocument/2006/relationships" xmlns:w14="http://schemas.microsoft.com/office/word/2010/wordml">
-              <w:rPr>
-                <w:rFonts w:ascii="Avenir" w:hAnsi="Avenir" w:eastAsia="Avenir" w:cs="Avenir"/>
-                <w:i w:val="false"/>
-                <w:b w:val="false"/>
-                <w:u w:val="none"/>
-                <w:sz w:val="16"/>
-                <w:szCs w:val="16"/>
-                <w:color w:val="000000"/>
-              </w:rPr>
-              <w:t xml:space="preserve">6</w:t>
-            </w:r>
-          </w:p>
-        </w:tc>
-        <w:tc>
-          <w:tcPr>
-            <w:tcBorders>
-              <w:bottom w:val="none" w:sz="0" w:space="0" w:color="000000"/>
-              <w:top w:val="none" w:sz="0" w:space="0" w:color="000000"/>
-              <w:left w:val="none" w:sz="0" w:space="0" w:color="000000"/>
-              <w:right w:val="none" w:sz="0" w:space="0" w:color="000000"/>
-            </w:tcBorders>
-            <w:shd w:val="clear" w:color="auto" w:fill="FFFFFF"/>
-            <w:tcMar>
-              <w:top w:w="0" w:type="dxa"/>
-              <w:bottom w:w="0" w:type="dxa"/>
-              <w:left w:w="0" w:type="dxa"/>
-              <w:right w:w="0" w:type="dxa"/>
-            </w:tcMar>
-            <w:vAlign w:val="center"/>
-          </w:tcPr>
-          <w:p>
-            <w:pPr>
-              <w:pStyle w:val="Normal"/>
-              <w:jc w:val="center"/>
-              <w:pBdr>
-                <w:bottom w:val="none" w:sz="0" w:space="0" w:color="000000"/>
-                <w:top w:val="none" w:sz="0" w:space="0" w:color="000000"/>
-                <w:left w:val="none" w:sz="0" w:space="0" w:color="000000"/>
-                <w:right w:val="none" w:sz="0" w:space="0" w:color="000000"/>
-              </w:pBdr>
-              <w:spacing w:after="100" w:before="100" w:line="240"/>
-              <w:ind w:left="100" w:right="100" w:firstLine="0" w:firstLineChars="0"/>
-            </w:pPr>
-            <w:r xmlns:w="http://schemas.openxmlformats.org/wordprocessingml/2006/main" xmlns:wp="http://schemas.openxmlformats.org/drawingml/2006/wordprocessingDrawing" xmlns:r="http://schemas.openxmlformats.org/officeDocument/2006/relationships" xmlns:w14="http://schemas.microsoft.com/office/word/2010/wordml">
-              <w:rPr>
-                <w:rFonts w:ascii="Avenir" w:hAnsi="Avenir" w:eastAsia="Avenir" w:cs="Avenir"/>
-                <w:i w:val="false"/>
-                <w:b w:val="false"/>
-                <w:u w:val="none"/>
-                <w:sz w:val="16"/>
-                <w:szCs w:val="16"/>
-                <w:color w:val="000000"/>
-              </w:rPr>
-              <w:t xml:space="preserve">14,685 bp</w:t>
-            </w:r>
-          </w:p>
-        </w:tc>
-        <w:tc>
-          <w:tcPr>
-            <w:tcBorders>
-              <w:bottom w:val="none" w:sz="0" w:space="0" w:color="000000"/>
-              <w:top w:val="none" w:sz="0" w:space="0" w:color="000000"/>
-              <w:left w:val="none" w:sz="0" w:space="0" w:color="000000"/>
-              <w:right w:val="none" w:sz="0" w:space="0" w:color="000000"/>
-            </w:tcBorders>
-            <w:shd w:val="clear" w:color="auto" w:fill="FFFFFF"/>
-            <w:tcMar>
-              <w:top w:w="0" w:type="dxa"/>
-              <w:bottom w:w="0" w:type="dxa"/>
-              <w:left w:w="0" w:type="dxa"/>
-              <w:right w:w="0" w:type="dxa"/>
-            </w:tcMar>
-            <w:vAlign w:val="center"/>
-          </w:tcPr>
-          <w:p>
-            <w:pPr>
-              <w:pStyle w:val="Normal"/>
-              <w:jc w:val="center"/>
-              <w:pBdr>
-                <w:bottom w:val="none" w:sz="0" w:space="0" w:color="000000"/>
-                <w:top w:val="none" w:sz="0" w:space="0" w:color="000000"/>
-                <w:left w:val="none" w:sz="0" w:space="0" w:color="000000"/>
-                <w:right w:val="none" w:sz="0" w:space="0" w:color="000000"/>
-              </w:pBdr>
-              <w:spacing w:after="100" w:before="100" w:line="240"/>
-              <w:ind w:left="100" w:right="100" w:firstLine="0" w:firstLineChars="0"/>
-            </w:pPr>
-            <w:r xmlns:w="http://schemas.openxmlformats.org/wordprocessingml/2006/main" xmlns:wp="http://schemas.openxmlformats.org/drawingml/2006/wordprocessingDrawing" xmlns:r="http://schemas.openxmlformats.org/officeDocument/2006/relationships" xmlns:w14="http://schemas.microsoft.com/office/word/2010/wordml">
-              <w:rPr>
-                <w:rFonts w:ascii="Avenir" w:hAnsi="Avenir" w:eastAsia="Avenir" w:cs="Avenir"/>
-                <w:i w:val="false"/>
-                <w:b w:val="false"/>
-                <w:u w:val="none"/>
-                <w:sz w:val="16"/>
-                <w:szCs w:val="16"/>
-                <w:color w:val="000000"/>
-              </w:rPr>
-              <w:t xml:space="preserve">6 (1%)</w:t>
+              <w:t xml:space="preserve">1,208 (1%)</w:t>
             </w:r>
           </w:p>
         </w:tc>
@@ -25300,7 +24900,7 @@
                 <w:szCs w:val="16"/>
                 <w:color w:val="000000"/>
               </w:rPr>
-              <w:t xml:space="preserve">12hpi</w:t>
+              <w:t xml:space="preserve">72hpi</w:t>
             </w:r>
           </w:p>
         </w:tc>
@@ -25344,7 +24944,7 @@
                 <w:szCs w:val="16"/>
                 <w:color w:val="000000"/>
               </w:rPr>
-              <w:t xml:space="preserve">-</w:t>
+              <w:t xml:space="preserve">+</w:t>
             </w:r>
           </w:p>
         </w:tc>
@@ -25388,7 +24988,7 @@
                 <w:szCs w:val="16"/>
                 <w:color w:val="000000"/>
               </w:rPr>
-              <w:t xml:space="preserve">18,087</w:t>
+              <w:t xml:space="preserve">7,531</w:t>
             </w:r>
           </w:p>
         </w:tc>
@@ -25432,7 +25032,7 @@
                 <w:szCs w:val="16"/>
                 <w:color w:val="000000"/>
               </w:rPr>
-              <w:t xml:space="preserve">18,159</w:t>
+              <w:t xml:space="preserve">7,754</w:t>
             </w:r>
           </w:p>
         </w:tc>
@@ -25564,7 +25164,7 @@
                 <w:szCs w:val="16"/>
                 <w:color w:val="000000"/>
               </w:rPr>
-              <w:t xml:space="preserve">E2</w:t>
+              <w:t xml:space="preserve">MLP</w:t>
             </w:r>
           </w:p>
         </w:tc>
@@ -25608,7 +25208,7 @@
                 <w:szCs w:val="16"/>
                 <w:color w:val="000000"/>
               </w:rPr>
-              <w:t xml:space="preserve">103</w:t>
+              <w:t xml:space="preserve">322,677</w:t>
             </w:r>
           </w:p>
         </w:tc>
@@ -25652,7 +25252,7 @@
                 <w:szCs w:val="16"/>
                 <w:color w:val="000000"/>
               </w:rPr>
-              <w:t xml:space="preserve">72 bp</w:t>
+              <w:t xml:space="preserve">223 bp</w:t>
             </w:r>
           </w:p>
         </w:tc>
@@ -25696,7 +25296,7 @@
                 <w:szCs w:val="16"/>
                 <w:color w:val="000000"/>
               </w:rPr>
-              <w:t xml:space="preserve">103 (17%)</w:t>
+              <w:t xml:space="preserve">322,677 (15.1%)</w:t>
             </w:r>
           </w:p>
         </w:tc>
@@ -25746,7 +25346,7 @@
                 <w:szCs w:val="16"/>
                 <w:color w:val="000000"/>
               </w:rPr>
-              <w:t xml:space="preserve">12hpi</w:t>
+              <w:t xml:space="preserve">72hpi</w:t>
             </w:r>
           </w:p>
         </w:tc>
@@ -25834,7 +25434,7 @@
                 <w:szCs w:val="16"/>
                 <w:color w:val="000000"/>
               </w:rPr>
-              <w:t xml:space="preserve">18,189</w:t>
+              <w:t xml:space="preserve">4,360</w:t>
             </w:r>
           </w:p>
         </w:tc>
@@ -25878,7 +25478,7 @@
                 <w:szCs w:val="16"/>
                 <w:color w:val="000000"/>
               </w:rPr>
-              <w:t xml:space="preserve">18,684</w:t>
+              <w:t xml:space="preserve">7,454</w:t>
             </w:r>
           </w:p>
         </w:tc>
@@ -25922,7 +25522,7 @@
                 <w:szCs w:val="16"/>
                 <w:color w:val="000000"/>
               </w:rPr>
-              <w:t xml:space="preserve">CT-AC</w:t>
+              <w:t xml:space="preserve">GT-AG</w:t>
             </w:r>
           </w:p>
         </w:tc>
@@ -26054,7 +25654,7 @@
                 <w:szCs w:val="16"/>
                 <w:color w:val="000000"/>
               </w:rPr>
-              <w:t xml:space="preserve">97</w:t>
+              <w:t xml:space="preserve">179,607</w:t>
             </w:r>
           </w:p>
         </w:tc>
@@ -26098,7 +25698,7 @@
                 <w:szCs w:val="16"/>
                 <w:color w:val="000000"/>
               </w:rPr>
-              <w:t xml:space="preserve">495 bp</w:t>
+              <w:t xml:space="preserve">3,094 bp</w:t>
             </w:r>
           </w:p>
         </w:tc>
@@ -26142,7 +25742,7 @@
                 <w:szCs w:val="16"/>
                 <w:color w:val="000000"/>
               </w:rPr>
-              <w:t xml:space="preserve">97 (16%)</w:t>
+              <w:t xml:space="preserve">179,607 (8.4%)</w:t>
             </w:r>
           </w:p>
         </w:tc>
@@ -26192,7 +25792,7 @@
                 <w:szCs w:val="16"/>
                 <w:color w:val="000000"/>
               </w:rPr>
-              <w:t xml:space="preserve">12hpi</w:t>
+              <w:t xml:space="preserve">72hpi</w:t>
             </w:r>
           </w:p>
         </w:tc>
@@ -26236,7 +25836,7 @@
                 <w:szCs w:val="16"/>
                 <w:color w:val="000000"/>
               </w:rPr>
-              <w:t xml:space="preserve">+</w:t>
+              <w:t xml:space="preserve">-</w:t>
             </w:r>
           </w:p>
         </w:tc>
@@ -26280,7 +25880,7 @@
                 <w:szCs w:val="16"/>
                 <w:color w:val="000000"/>
               </w:rPr>
-              <w:t xml:space="preserve">7,531</w:t>
+              <w:t xml:space="preserve">18,087</w:t>
             </w:r>
           </w:p>
         </w:tc>
@@ -26324,7 +25924,7 @@
                 <w:szCs w:val="16"/>
                 <w:color w:val="000000"/>
               </w:rPr>
-              <w:t xml:space="preserve">7,754</w:t>
+              <w:t xml:space="preserve">18,159</w:t>
             </w:r>
           </w:p>
         </w:tc>
@@ -26456,7 +26056,7 @@
                 <w:szCs w:val="16"/>
                 <w:color w:val="000000"/>
               </w:rPr>
-              <w:t xml:space="preserve">MLP</w:t>
+              <w:t xml:space="preserve">E2</w:t>
             </w:r>
           </w:p>
         </w:tc>
@@ -26500,7 +26100,7 @@
                 <w:szCs w:val="16"/>
                 <w:color w:val="000000"/>
               </w:rPr>
-              <w:t xml:space="preserve">58</w:t>
+              <w:t xml:space="preserve">161,336</w:t>
             </w:r>
           </w:p>
         </w:tc>
@@ -26544,7 +26144,7 @@
                 <w:szCs w:val="16"/>
                 <w:color w:val="000000"/>
               </w:rPr>
-              <w:t xml:space="preserve">223 bp</w:t>
+              <w:t xml:space="preserve">72 bp</w:t>
             </w:r>
           </w:p>
         </w:tc>
@@ -26588,7 +26188,7 @@
                 <w:szCs w:val="16"/>
                 <w:color w:val="000000"/>
               </w:rPr>
-              <w:t xml:space="preserve">58 (9.6%)</w:t>
+              <w:t xml:space="preserve">161,336 (7.6%)</w:t>
             </w:r>
           </w:p>
         </w:tc>
@@ -26638,7 +26238,7 @@
                 <w:szCs w:val="16"/>
                 <w:color w:val="000000"/>
               </w:rPr>
-              <w:t xml:space="preserve">12hpi</w:t>
+              <w:t xml:space="preserve">72hpi</w:t>
             </w:r>
           </w:p>
         </w:tc>
@@ -26682,7 +26282,7 @@
                 <w:szCs w:val="16"/>
                 <w:color w:val="000000"/>
               </w:rPr>
-              <w:t xml:space="preserve">-</w:t>
+              <w:t xml:space="preserve">+</w:t>
             </w:r>
           </w:p>
         </w:tc>
@@ -26726,7 +26326,7 @@
                 <w:szCs w:val="16"/>
                 <w:color w:val="000000"/>
               </w:rPr>
-              <w:t xml:space="preserve">25,701</w:t>
+              <w:t xml:space="preserve">18,189</w:t>
             </w:r>
           </w:p>
         </w:tc>
@@ -26770,7 +26370,7 @@
                 <w:szCs w:val="16"/>
                 <w:color w:val="000000"/>
               </w:rPr>
-              <w:t xml:space="preserve">26,055</w:t>
+              <w:t xml:space="preserve">18,684</w:t>
             </w:r>
           </w:p>
         </w:tc>
@@ -26814,7 +26414,7 @@
                 <w:szCs w:val="16"/>
                 <w:color w:val="000000"/>
               </w:rPr>
-              <w:t xml:space="preserve">GT-AG</w:t>
+              <w:t xml:space="preserve">CT-AC</w:t>
             </w:r>
           </w:p>
         </w:tc>
@@ -26902,7 +26502,7 @@
                 <w:szCs w:val="16"/>
                 <w:color w:val="000000"/>
               </w:rPr>
-              <w:t xml:space="preserve">E4</w:t>
+              <w:t xml:space="preserve">MLP</w:t>
             </w:r>
           </w:p>
         </w:tc>
@@ -26946,7 +26546,7 @@
                 <w:szCs w:val="16"/>
                 <w:color w:val="000000"/>
               </w:rPr>
-              <w:t xml:space="preserve">37</w:t>
+              <w:t xml:space="preserve">146,425</w:t>
             </w:r>
           </w:p>
         </w:tc>
@@ -26990,7 +26590,7 @@
                 <w:szCs w:val="16"/>
                 <w:color w:val="000000"/>
               </w:rPr>
-              <w:t xml:space="preserve">354 bp</w:t>
+              <w:t xml:space="preserve">495 bp</w:t>
             </w:r>
           </w:p>
         </w:tc>
@@ -27034,7 +26634,7 @@
                 <w:szCs w:val="16"/>
                 <w:color w:val="000000"/>
               </w:rPr>
-              <w:t xml:space="preserve">37 (6.1%)</w:t>
+              <w:t xml:space="preserve">146,425 (6.9%)</w:t>
             </w:r>
           </w:p>
         </w:tc>
@@ -27084,7 +26684,7 @@
                 <w:szCs w:val="16"/>
                 <w:color w:val="000000"/>
               </w:rPr>
-              <w:t xml:space="preserve">12hpi</w:t>
+              <w:t xml:space="preserve">72hpi</w:t>
             </w:r>
           </w:p>
         </w:tc>
@@ -27392,7 +26992,7 @@
                 <w:szCs w:val="16"/>
                 <w:color w:val="000000"/>
               </w:rPr>
-              <w:t xml:space="preserve">33</w:t>
+              <w:t xml:space="preserve">93,238</w:t>
             </w:r>
           </w:p>
         </w:tc>
@@ -27480,7 +27080,7 @@
                 <w:szCs w:val="16"/>
                 <w:color w:val="000000"/>
               </w:rPr>
-              <w:t xml:space="preserve">33 (5.5%)</w:t>
+              <w:t xml:space="preserve">93,238 (4.4%)</w:t>
             </w:r>
           </w:p>
         </w:tc>
@@ -27530,7 +27130,7 @@
                 <w:szCs w:val="16"/>
                 <w:color w:val="000000"/>
               </w:rPr>
-              <w:t xml:space="preserve">12hpi</w:t>
+              <w:t xml:space="preserve">72hpi</w:t>
             </w:r>
           </w:p>
         </w:tc>
@@ -27618,7 +27218,7 @@
                 <w:szCs w:val="16"/>
                 <w:color w:val="000000"/>
               </w:rPr>
-              <w:t xml:space="preserve">4,360</w:t>
+              <w:t xml:space="preserve">7,807</w:t>
             </w:r>
           </w:p>
         </w:tc>
@@ -27662,7 +27262,7 @@
                 <w:szCs w:val="16"/>
                 <w:color w:val="000000"/>
               </w:rPr>
-              <w:t xml:space="preserve">7,454</w:t>
+              <w:t xml:space="preserve">13,610</w:t>
             </w:r>
           </w:p>
         </w:tc>
@@ -27838,7 +27438,7 @@
                 <w:szCs w:val="16"/>
                 <w:color w:val="000000"/>
               </w:rPr>
-              <w:t xml:space="preserve">32</w:t>
+              <w:t xml:space="preserve">81,420</w:t>
             </w:r>
           </w:p>
         </w:tc>
@@ -27882,7 +27482,7 @@
                 <w:szCs w:val="16"/>
                 <w:color w:val="000000"/>
               </w:rPr>
-              <w:t xml:space="preserve">3,094 bp</w:t>
+              <w:t xml:space="preserve">5,803 bp</w:t>
             </w:r>
           </w:p>
         </w:tc>
@@ -27926,7 +27526,7 @@
                 <w:szCs w:val="16"/>
                 <w:color w:val="000000"/>
               </w:rPr>
-              <w:t xml:space="preserve">32 (5.3%)</w:t>
+              <w:t xml:space="preserve">81,420 (3.8%)</w:t>
             </w:r>
           </w:p>
         </w:tc>
@@ -27976,7 +27576,7 @@
                 <w:szCs w:val="16"/>
                 <w:color w:val="000000"/>
               </w:rPr>
-              <w:t xml:space="preserve">12hpi</w:t>
+              <w:t xml:space="preserve">72hpi</w:t>
             </w:r>
           </w:p>
         </w:tc>
@@ -28020,7 +27620,7 @@
                 <w:szCs w:val="16"/>
                 <w:color w:val="000000"/>
               </w:rPr>
-              <w:t xml:space="preserve">-</w:t>
+              <w:t xml:space="preserve">+</w:t>
             </w:r>
           </w:p>
         </w:tc>
@@ -28064,7 +27664,7 @@
                 <w:szCs w:val="16"/>
                 <w:color w:val="000000"/>
               </w:rPr>
-              <w:t xml:space="preserve">18,751</w:t>
+              <w:t xml:space="preserve">7,807</w:t>
             </w:r>
           </w:p>
         </w:tc>
@@ -28108,7 +27708,7 @@
                 <w:szCs w:val="16"/>
                 <w:color w:val="000000"/>
               </w:rPr>
-              <w:t xml:space="preserve">20,668</w:t>
+              <w:t xml:space="preserve">12,238</w:t>
             </w:r>
           </w:p>
         </w:tc>
@@ -28240,7 +27840,7 @@
                 <w:szCs w:val="16"/>
                 <w:color w:val="000000"/>
               </w:rPr>
-              <w:t xml:space="preserve">E2</w:t>
+              <w:t xml:space="preserve">MLP</w:t>
             </w:r>
           </w:p>
         </w:tc>
@@ -28284,7 +27884,7 @@
                 <w:szCs w:val="16"/>
                 <w:color w:val="000000"/>
               </w:rPr>
-              <w:t xml:space="preserve">22</w:t>
+              <w:t xml:space="preserve">77,616</w:t>
             </w:r>
           </w:p>
         </w:tc>
@@ -28328,7 +27928,7 @@
                 <w:szCs w:val="16"/>
                 <w:color w:val="000000"/>
               </w:rPr>
-              <w:t xml:space="preserve">1,917 bp</w:t>
+              <w:t xml:space="preserve">4,431 bp</w:t>
             </w:r>
           </w:p>
         </w:tc>
@@ -28372,7 +27972,7 @@
                 <w:szCs w:val="16"/>
                 <w:color w:val="000000"/>
               </w:rPr>
-              <w:t xml:space="preserve">22 (3.6%)</w:t>
+              <w:t xml:space="preserve">77,616 (3.6%)</w:t>
             </w:r>
           </w:p>
         </w:tc>
@@ -28422,7 +28022,7 @@
                 <w:szCs w:val="16"/>
                 <w:color w:val="000000"/>
               </w:rPr>
-              <w:t xml:space="preserve">12hpi</w:t>
+              <w:t xml:space="preserve">72hpi</w:t>
             </w:r>
           </w:p>
         </w:tc>
@@ -28510,7 +28110,7 @@
                 <w:szCs w:val="16"/>
                 <w:color w:val="000000"/>
               </w:rPr>
-              <w:t xml:space="preserve">18,350</w:t>
+              <w:t xml:space="preserve">18,768</w:t>
             </w:r>
           </w:p>
         </w:tc>
@@ -28554,7 +28154,7 @@
                 <w:szCs w:val="16"/>
                 <w:color w:val="000000"/>
               </w:rPr>
-              <w:t xml:space="preserve">18,717</w:t>
+              <w:t xml:space="preserve">20,162</w:t>
             </w:r>
           </w:p>
         </w:tc>
@@ -28730,7 +28330,7 @@
                 <w:szCs w:val="16"/>
                 <w:color w:val="000000"/>
               </w:rPr>
-              <w:t xml:space="preserve">21</w:t>
+              <w:t xml:space="preserve">45,062</w:t>
             </w:r>
           </w:p>
         </w:tc>
@@ -28774,7 +28374,7 @@
                 <w:szCs w:val="16"/>
                 <w:color w:val="000000"/>
               </w:rPr>
-              <w:t xml:space="preserve">367 bp</w:t>
+              <w:t xml:space="preserve">1,394 bp</w:t>
             </w:r>
           </w:p>
         </w:tc>
@@ -28818,7 +28418,7 @@
                 <w:szCs w:val="16"/>
                 <w:color w:val="000000"/>
               </w:rPr>
-              <w:t xml:space="preserve">21 (3.5%)</w:t>
+              <w:t xml:space="preserve">45,062 (2.1%)</w:t>
             </w:r>
           </w:p>
         </w:tc>
@@ -28868,7 +28468,7 @@
                 <w:szCs w:val="16"/>
                 <w:color w:val="000000"/>
               </w:rPr>
-              <w:t xml:space="preserve">12hpi</w:t>
+              <w:t xml:space="preserve">72hpi</w:t>
             </w:r>
           </w:p>
         </w:tc>
@@ -28956,7 +28556,7 @@
                 <w:szCs w:val="16"/>
                 <w:color w:val="000000"/>
               </w:rPr>
-              <w:t xml:space="preserve">18,768</w:t>
+              <w:t xml:space="preserve">1,655</w:t>
             </w:r>
           </w:p>
         </w:tc>
@@ -29000,7 +28600,7 @@
                 <w:szCs w:val="16"/>
                 <w:color w:val="000000"/>
               </w:rPr>
-              <w:t xml:space="preserve">20,162</w:t>
+              <w:t xml:space="preserve">1,964</w:t>
             </w:r>
           </w:p>
         </w:tc>
@@ -29132,7 +28732,7 @@
                 <w:szCs w:val="16"/>
                 <w:color w:val="000000"/>
               </w:rPr>
-              <w:t xml:space="preserve">E3</w:t>
+              <w:t xml:space="preserve">E1</w:t>
             </w:r>
           </w:p>
         </w:tc>
@@ -29176,7 +28776,7 @@
                 <w:szCs w:val="16"/>
                 <w:color w:val="000000"/>
               </w:rPr>
-              <w:t xml:space="preserve">21</w:t>
+              <w:t xml:space="preserve">38,491</w:t>
             </w:r>
           </w:p>
         </w:tc>
@@ -29220,7 +28820,7 @@
                 <w:szCs w:val="16"/>
                 <w:color w:val="000000"/>
               </w:rPr>
-              <w:t xml:space="preserve">1,394 bp</w:t>
+              <w:t xml:space="preserve">309 bp</w:t>
             </w:r>
           </w:p>
         </w:tc>
@@ -29264,7 +28864,7 @@
                 <w:szCs w:val="16"/>
                 <w:color w:val="000000"/>
               </w:rPr>
-              <w:t xml:space="preserve">21 (3.5%)</w:t>
+              <w:t xml:space="preserve">38,491 (1.8%)</w:t>
             </w:r>
           </w:p>
         </w:tc>
@@ -29314,7 +28914,7 @@
                 <w:szCs w:val="16"/>
                 <w:color w:val="000000"/>
               </w:rPr>
-              <w:t xml:space="preserve">12hpi</w:t>
+              <w:t xml:space="preserve">72hpi</w:t>
             </w:r>
           </w:p>
         </w:tc>
@@ -29402,7 +29002,7 @@
                 <w:szCs w:val="16"/>
                 <w:color w:val="000000"/>
               </w:rPr>
-              <w:t xml:space="preserve">7,807</w:t>
+              <w:t xml:space="preserve">18,350</w:t>
             </w:r>
           </w:p>
         </w:tc>
@@ -29446,7 +29046,7 @@
                 <w:szCs w:val="16"/>
                 <w:color w:val="000000"/>
               </w:rPr>
-              <w:t xml:space="preserve">13,610</w:t>
+              <w:t xml:space="preserve">20,162</w:t>
             </w:r>
           </w:p>
         </w:tc>
@@ -29578,7 +29178,7 @@
                 <w:szCs w:val="16"/>
                 <w:color w:val="000000"/>
               </w:rPr>
-              <w:t xml:space="preserve">MLP</w:t>
+              <w:t xml:space="preserve">E3</w:t>
             </w:r>
           </w:p>
         </w:tc>
@@ -29622,7 +29222,7 @@
                 <w:szCs w:val="16"/>
                 <w:color w:val="000000"/>
               </w:rPr>
-              <w:t xml:space="preserve">18</w:t>
+              <w:t xml:space="preserve">38,841</w:t>
             </w:r>
           </w:p>
         </w:tc>
@@ -29666,7 +29266,7 @@
                 <w:szCs w:val="16"/>
                 <w:color w:val="000000"/>
               </w:rPr>
-              <w:t xml:space="preserve">5,803 bp</w:t>
+              <w:t xml:space="preserve">1,812 bp</w:t>
             </w:r>
           </w:p>
         </w:tc>
@@ -29710,7 +29310,7 @@
                 <w:szCs w:val="16"/>
                 <w:color w:val="000000"/>
               </w:rPr>
-              <w:t xml:space="preserve">18 (3%)</w:t>
+              <w:t xml:space="preserve">38,841 (1.8%)</w:t>
             </w:r>
           </w:p>
         </w:tc>
@@ -29760,7 +29360,7 @@
                 <w:szCs w:val="16"/>
                 <w:color w:val="000000"/>
               </w:rPr>
-              <w:t xml:space="preserve">12hpi</w:t>
+              <w:t xml:space="preserve">72hpi</w:t>
             </w:r>
           </w:p>
         </w:tc>
@@ -29892,7 +29492,7 @@
                 <w:szCs w:val="16"/>
                 <w:color w:val="000000"/>
               </w:rPr>
-              <w:t xml:space="preserve">20,162</w:t>
+              <w:t xml:space="preserve">18,717</w:t>
             </w:r>
           </w:p>
         </w:tc>
@@ -30068,7 +29668,7 @@
                 <w:szCs w:val="16"/>
                 <w:color w:val="000000"/>
               </w:rPr>
-              <w:t xml:space="preserve">18</w:t>
+              <w:t xml:space="preserve">35,490</w:t>
             </w:r>
           </w:p>
         </w:tc>
@@ -30112,7 +29712,7 @@
                 <w:szCs w:val="16"/>
                 <w:color w:val="000000"/>
               </w:rPr>
-              <w:t xml:space="preserve">1,812 bp</w:t>
+              <w:t xml:space="preserve">367 bp</w:t>
             </w:r>
           </w:p>
         </w:tc>
@@ -30156,7 +29756,7 @@
                 <w:szCs w:val="16"/>
                 <w:color w:val="000000"/>
               </w:rPr>
-              <w:t xml:space="preserve">18 (3%)</w:t>
+              <w:t xml:space="preserve">35,490 (1.7%)</w:t>
             </w:r>
           </w:p>
         </w:tc>
@@ -30206,7 +29806,7 @@
                 <w:szCs w:val="16"/>
                 <w:color w:val="000000"/>
               </w:rPr>
-              <w:t xml:space="preserve">12hpi</w:t>
+              <w:t xml:space="preserve">72hpi</w:t>
             </w:r>
           </w:p>
         </w:tc>
@@ -30250,7 +29850,7 @@
                 <w:szCs w:val="16"/>
                 <w:color w:val="000000"/>
               </w:rPr>
-              <w:t xml:space="preserve">-</w:t>
+              <w:t xml:space="preserve">+</w:t>
             </w:r>
           </w:p>
         </w:tc>
@@ -30294,7 +29894,7 @@
                 <w:szCs w:val="16"/>
                 <w:color w:val="000000"/>
               </w:rPr>
-              <w:t xml:space="preserve">18,189</w:t>
+              <w:t xml:space="preserve">304</w:t>
             </w:r>
           </w:p>
         </w:tc>
@@ -30338,7 +29938,7 @@
                 <w:szCs w:val="16"/>
                 <w:color w:val="000000"/>
               </w:rPr>
-              <w:t xml:space="preserve">18,684</w:t>
+              <w:t xml:space="preserve">1,616</w:t>
             </w:r>
           </w:p>
         </w:tc>
@@ -30470,7 +30070,7 @@
                 <w:szCs w:val="16"/>
                 <w:color w:val="000000"/>
               </w:rPr>
-              <w:t xml:space="preserve">E2</w:t>
+              <w:t xml:space="preserve">E1</w:t>
             </w:r>
           </w:p>
         </w:tc>
@@ -30514,7 +30114,7 @@
                 <w:szCs w:val="16"/>
                 <w:color w:val="000000"/>
               </w:rPr>
-              <w:t xml:space="preserve">14</w:t>
+              <w:t xml:space="preserve">25,041</w:t>
             </w:r>
           </w:p>
         </w:tc>
@@ -30558,7 +30158,7 @@
                 <w:szCs w:val="16"/>
                 <w:color w:val="000000"/>
               </w:rPr>
-              <w:t xml:space="preserve">495 bp</w:t>
+              <w:t xml:space="preserve">1,312 bp</w:t>
             </w:r>
           </w:p>
         </w:tc>
@@ -30602,7 +30202,7 @@
                 <w:szCs w:val="16"/>
                 <w:color w:val="000000"/>
               </w:rPr>
-              <w:t xml:space="preserve">14 (2.3%)</w:t>
+              <w:t xml:space="preserve">25,041 (1.2%)</w:t>
             </w:r>
           </w:p>
         </w:tc>
@@ -30652,7 +30252,7 @@
                 <w:szCs w:val="16"/>
                 <w:color w:val="000000"/>
               </w:rPr>
-              <w:t xml:space="preserve">12hpi</w:t>
+              <w:t xml:space="preserve">72hpi</w:t>
             </w:r>
           </w:p>
         </w:tc>
@@ -30784,7 +30384,7 @@
                 <w:szCs w:val="16"/>
                 <w:color w:val="000000"/>
               </w:rPr>
-              <w:t xml:space="preserve">21,682</w:t>
+              <w:t xml:space="preserve">20,668</w:t>
             </w:r>
           </w:p>
         </w:tc>
@@ -30960,7 +30560,7 @@
                 <w:szCs w:val="16"/>
                 <w:color w:val="000000"/>
               </w:rPr>
-              <w:t xml:space="preserve">10</w:t>
+              <w:t xml:space="preserve">26,338</w:t>
             </w:r>
           </w:p>
         </w:tc>
@@ -31004,7 +30604,7 @@
                 <w:szCs w:val="16"/>
                 <w:color w:val="000000"/>
               </w:rPr>
-              <w:t xml:space="preserve">2,931 bp</w:t>
+              <w:t xml:space="preserve">1,917 bp</w:t>
             </w:r>
           </w:p>
         </w:tc>
@@ -31048,7 +30648,7 @@
                 <w:szCs w:val="16"/>
                 <w:color w:val="000000"/>
               </w:rPr>
-              <w:t xml:space="preserve">10 (1.7%)</w:t>
+              <w:t xml:space="preserve">26,338 (1.2%)</w:t>
             </w:r>
           </w:p>
         </w:tc>
@@ -31098,7 +30698,7 @@
                 <w:szCs w:val="16"/>
                 <w:color w:val="000000"/>
               </w:rPr>
-              <w:t xml:space="preserve">12hpi</w:t>
+              <w:t xml:space="preserve">72hpi</w:t>
             </w:r>
           </w:p>
         </w:tc>
@@ -31186,7 +30786,7 @@
                 <w:szCs w:val="16"/>
                 <w:color w:val="000000"/>
               </w:rPr>
-              <w:t xml:space="preserve">304</w:t>
+              <w:t xml:space="preserve">7,807</w:t>
             </w:r>
           </w:p>
         </w:tc>
@@ -31230,7 +30830,7 @@
                 <w:szCs w:val="16"/>
                 <w:color w:val="000000"/>
               </w:rPr>
-              <w:t xml:space="preserve">1,616</w:t>
+              <w:t xml:space="preserve">12,904</w:t>
             </w:r>
           </w:p>
         </w:tc>
@@ -31362,7 +30962,7 @@
                 <w:szCs w:val="16"/>
                 <w:color w:val="000000"/>
               </w:rPr>
-              <w:t xml:space="preserve">E1</w:t>
+              <w:t xml:space="preserve">MLP</w:t>
             </w:r>
           </w:p>
         </w:tc>
@@ -31406,7 +31006,7 @@
                 <w:szCs w:val="16"/>
                 <w:color w:val="000000"/>
               </w:rPr>
-              <w:t xml:space="preserve">9</w:t>
+              <w:t xml:space="preserve">21,946</w:t>
             </w:r>
           </w:p>
         </w:tc>
@@ -31450,7 +31050,7 @@
                 <w:szCs w:val="16"/>
                 <w:color w:val="000000"/>
               </w:rPr>
-              <w:t xml:space="preserve">1,312 bp</w:t>
+              <w:t xml:space="preserve">5,097 bp</w:t>
             </w:r>
           </w:p>
         </w:tc>
@@ -31494,7 +31094,7 @@
                 <w:szCs w:val="16"/>
                 <w:color w:val="000000"/>
               </w:rPr>
-              <w:t xml:space="preserve">9 (1.5%)</w:t>
+              <w:t xml:space="preserve">21,946 (1%)</w:t>
             </w:r>
           </w:p>
         </w:tc>
@@ -31544,7 +31144,7 @@
                 <w:szCs w:val="16"/>
                 <w:color w:val="000000"/>
               </w:rPr>
-              <w:t xml:space="preserve">12hpi</w:t>
+              <w:t xml:space="preserve">72hpi</w:t>
             </w:r>
           </w:p>
         </w:tc>
@@ -31632,7 +31232,7 @@
                 <w:szCs w:val="16"/>
                 <w:color w:val="000000"/>
               </w:rPr>
-              <w:t xml:space="preserve">1,655</w:t>
+              <w:t xml:space="preserve">7,807</w:t>
             </w:r>
           </w:p>
         </w:tc>
@@ -31676,7 +31276,7 @@
                 <w:szCs w:val="16"/>
                 <w:color w:val="000000"/>
               </w:rPr>
-              <w:t xml:space="preserve">1,964</w:t>
+              <w:t xml:space="preserve">22,492</w:t>
             </w:r>
           </w:p>
         </w:tc>
@@ -31808,7 +31408,7 @@
                 <w:szCs w:val="16"/>
                 <w:color w:val="000000"/>
               </w:rPr>
-              <w:t xml:space="preserve">E1</w:t>
+              <w:t xml:space="preserve">MLP</w:t>
             </w:r>
           </w:p>
         </w:tc>
@@ -31852,7 +31452,7 @@
                 <w:szCs w:val="16"/>
                 <w:color w:val="000000"/>
               </w:rPr>
-              <w:t xml:space="preserve">9</w:t>
+              <w:t xml:space="preserve">21,891</w:t>
             </w:r>
           </w:p>
         </w:tc>
@@ -31896,7 +31496,7 @@
                 <w:szCs w:val="16"/>
                 <w:color w:val="000000"/>
               </w:rPr>
-              <w:t xml:space="preserve">309 bp</w:t>
+              <w:t xml:space="preserve">14,685 bp</w:t>
             </w:r>
           </w:p>
         </w:tc>
@@ -31940,1351 +31540,13 @@
                 <w:szCs w:val="16"/>
                 <w:color w:val="000000"/>
               </w:rPr>
-              <w:t xml:space="preserve">9 (1.5%)</w:t>
-            </w:r>
-          </w:p>
-        </w:tc>
-      </w:tr>
-      <w:tr>
-        <w:trPr>
-          <w:trHeight w:val="360" w:hRule="auto"/>
-        </w:trPr>
-        body16
-        <w:tc>
-          <w:tcPr>
-            <w:tcBorders>
-              <w:bottom w:val="none" w:sz="0" w:space="0" w:color="000000"/>
-              <w:top w:val="none" w:sz="0" w:space="0" w:color="000000"/>
-              <w:left w:val="none" w:sz="0" w:space="0" w:color="000000"/>
-              <w:right w:val="none" w:sz="0" w:space="0" w:color="000000"/>
-            </w:tcBorders>
-            <w:shd w:val="clear" w:color="auto" w:fill="FFFFFF"/>
-            <w:tcMar>
-              <w:top w:w="0" w:type="dxa"/>
-              <w:bottom w:w="0" w:type="dxa"/>
-              <w:left w:w="0" w:type="dxa"/>
-              <w:right w:w="0" w:type="dxa"/>
-            </w:tcMar>
-            <w:vAlign w:val="center"/>
-          </w:tcPr>
-          <w:p>
-            <w:pPr>
-              <w:pStyle w:val="Normal"/>
-              <w:jc w:val="center"/>
-              <w:pBdr>
-                <w:bottom w:val="none" w:sz="0" w:space="0" w:color="000000"/>
-                <w:top w:val="none" w:sz="0" w:space="0" w:color="000000"/>
-                <w:left w:val="none" w:sz="0" w:space="0" w:color="000000"/>
-                <w:right w:val="none" w:sz="0" w:space="0" w:color="000000"/>
-              </w:pBdr>
-              <w:spacing w:after="100" w:before="100" w:line="240"/>
-              <w:ind w:left="100" w:right="100" w:firstLine="0" w:firstLineChars="0"/>
-            </w:pPr>
-            <w:r xmlns:w="http://schemas.openxmlformats.org/wordprocessingml/2006/main" xmlns:wp="http://schemas.openxmlformats.org/drawingml/2006/wordprocessingDrawing" xmlns:r="http://schemas.openxmlformats.org/officeDocument/2006/relationships" xmlns:w14="http://schemas.microsoft.com/office/word/2010/wordml">
-              <w:rPr>
-                <w:rFonts w:ascii="Avenir" w:hAnsi="Avenir" w:eastAsia="Avenir" w:cs="Avenir"/>
-                <w:i w:val="false"/>
-                <w:b w:val="false"/>
-                <w:u w:val="none"/>
-                <w:sz w:val="16"/>
-                <w:szCs w:val="16"/>
-                <w:color w:val="000000"/>
-              </w:rPr>
-              <w:t xml:space="preserve">12hpi</w:t>
-            </w:r>
-          </w:p>
-        </w:tc>
-        <w:tc>
-          <w:tcPr>
-            <w:tcBorders>
-              <w:bottom w:val="none" w:sz="0" w:space="0" w:color="000000"/>
-              <w:top w:val="none" w:sz="0" w:space="0" w:color="000000"/>
-              <w:left w:val="none" w:sz="0" w:space="0" w:color="000000"/>
-              <w:right w:val="none" w:sz="0" w:space="0" w:color="000000"/>
-            </w:tcBorders>
-            <w:shd w:val="clear" w:color="auto" w:fill="FFFFFF"/>
-            <w:tcMar>
-              <w:top w:w="0" w:type="dxa"/>
-              <w:bottom w:w="0" w:type="dxa"/>
-              <w:left w:w="0" w:type="dxa"/>
-              <w:right w:w="0" w:type="dxa"/>
-            </w:tcMar>
-            <w:vAlign w:val="center"/>
-          </w:tcPr>
-          <w:p>
-            <w:pPr>
-              <w:pStyle w:val="Normal"/>
-              <w:jc w:val="center"/>
-              <w:pBdr>
-                <w:bottom w:val="none" w:sz="0" w:space="0" w:color="000000"/>
-                <w:top w:val="none" w:sz="0" w:space="0" w:color="000000"/>
-                <w:left w:val="none" w:sz="0" w:space="0" w:color="000000"/>
-                <w:right w:val="none" w:sz="0" w:space="0" w:color="000000"/>
-              </w:pBdr>
-              <w:spacing w:after="100" w:before="100" w:line="240"/>
-              <w:ind w:left="100" w:right="100" w:firstLine="0" w:firstLineChars="0"/>
-            </w:pPr>
-            <w:r xmlns:w="http://schemas.openxmlformats.org/wordprocessingml/2006/main" xmlns:wp="http://schemas.openxmlformats.org/drawingml/2006/wordprocessingDrawing" xmlns:r="http://schemas.openxmlformats.org/officeDocument/2006/relationships" xmlns:w14="http://schemas.microsoft.com/office/word/2010/wordml">
-              <w:rPr>
-                <w:rFonts w:ascii="Avenir" w:hAnsi="Avenir" w:eastAsia="Avenir" w:cs="Avenir"/>
-                <w:i w:val="false"/>
-                <w:b w:val="false"/>
-                <w:u w:val="none"/>
-                <w:sz w:val="16"/>
-                <w:szCs w:val="16"/>
-                <w:color w:val="000000"/>
-              </w:rPr>
-              <w:t xml:space="preserve">-</w:t>
-            </w:r>
-          </w:p>
-        </w:tc>
-        <w:tc>
-          <w:tcPr>
-            <w:tcBorders>
-              <w:bottom w:val="none" w:sz="0" w:space="0" w:color="000000"/>
-              <w:top w:val="none" w:sz="0" w:space="0" w:color="000000"/>
-              <w:left w:val="none" w:sz="0" w:space="0" w:color="000000"/>
-              <w:right w:val="none" w:sz="0" w:space="0" w:color="000000"/>
-            </w:tcBorders>
-            <w:shd w:val="clear" w:color="auto" w:fill="FFFFFF"/>
-            <w:tcMar>
-              <w:top w:w="0" w:type="dxa"/>
-              <w:bottom w:w="0" w:type="dxa"/>
-              <w:left w:w="0" w:type="dxa"/>
-              <w:right w:w="0" w:type="dxa"/>
-            </w:tcMar>
-            <w:vAlign w:val="center"/>
-          </w:tcPr>
-          <w:p>
-            <w:pPr>
-              <w:pStyle w:val="Normal"/>
-              <w:jc w:val="center"/>
-              <w:pBdr>
-                <w:bottom w:val="none" w:sz="0" w:space="0" w:color="000000"/>
-                <w:top w:val="none" w:sz="0" w:space="0" w:color="000000"/>
-                <w:left w:val="none" w:sz="0" w:space="0" w:color="000000"/>
-                <w:right w:val="none" w:sz="0" w:space="0" w:color="000000"/>
-              </w:pBdr>
-              <w:spacing w:after="100" w:before="100" w:line="240"/>
-              <w:ind w:left="100" w:right="100" w:firstLine="0" w:firstLineChars="0"/>
-            </w:pPr>
-            <w:r xmlns:w="http://schemas.openxmlformats.org/wordprocessingml/2006/main" xmlns:wp="http://schemas.openxmlformats.org/drawingml/2006/wordprocessingDrawing" xmlns:r="http://schemas.openxmlformats.org/officeDocument/2006/relationships" xmlns:w14="http://schemas.microsoft.com/office/word/2010/wordml">
-              <w:rPr>
-                <w:rFonts w:ascii="Avenir" w:hAnsi="Avenir" w:eastAsia="Avenir" w:cs="Avenir"/>
-                <w:i w:val="false"/>
-                <w:b w:val="false"/>
-                <w:u w:val="none"/>
-                <w:sz w:val="16"/>
-                <w:szCs w:val="16"/>
-                <w:color w:val="000000"/>
-              </w:rPr>
-              <w:t xml:space="preserve">18,087</w:t>
-            </w:r>
-          </w:p>
-        </w:tc>
-        <w:tc>
-          <w:tcPr>
-            <w:tcBorders>
-              <w:bottom w:val="none" w:sz="0" w:space="0" w:color="000000"/>
-              <w:top w:val="none" w:sz="0" w:space="0" w:color="000000"/>
-              <w:left w:val="none" w:sz="0" w:space="0" w:color="000000"/>
-              <w:right w:val="none" w:sz="0" w:space="0" w:color="000000"/>
-            </w:tcBorders>
-            <w:shd w:val="clear" w:color="auto" w:fill="FFFFFF"/>
-            <w:tcMar>
-              <w:top w:w="0" w:type="dxa"/>
-              <w:bottom w:w="0" w:type="dxa"/>
-              <w:left w:w="0" w:type="dxa"/>
-              <w:right w:w="0" w:type="dxa"/>
-            </w:tcMar>
-            <w:vAlign w:val="center"/>
-          </w:tcPr>
-          <w:p>
-            <w:pPr>
-              <w:pStyle w:val="Normal"/>
-              <w:jc w:val="center"/>
-              <w:pBdr>
-                <w:bottom w:val="none" w:sz="0" w:space="0" w:color="000000"/>
-                <w:top w:val="none" w:sz="0" w:space="0" w:color="000000"/>
-                <w:left w:val="none" w:sz="0" w:space="0" w:color="000000"/>
-                <w:right w:val="none" w:sz="0" w:space="0" w:color="000000"/>
-              </w:pBdr>
-              <w:spacing w:after="100" w:before="100" w:line="240"/>
-              <w:ind w:left="100" w:right="100" w:firstLine="0" w:firstLineChars="0"/>
-            </w:pPr>
-            <w:r xmlns:w="http://schemas.openxmlformats.org/wordprocessingml/2006/main" xmlns:wp="http://schemas.openxmlformats.org/drawingml/2006/wordprocessingDrawing" xmlns:r="http://schemas.openxmlformats.org/officeDocument/2006/relationships" xmlns:w14="http://schemas.microsoft.com/office/word/2010/wordml">
-              <w:rPr>
-                <w:rFonts w:ascii="Avenir" w:hAnsi="Avenir" w:eastAsia="Avenir" w:cs="Avenir"/>
-                <w:i w:val="false"/>
-                <w:b w:val="false"/>
-                <w:u w:val="none"/>
-                <w:sz w:val="16"/>
-                <w:szCs w:val="16"/>
-                <w:color w:val="000000"/>
-              </w:rPr>
-              <w:t xml:space="preserve">18,163</w:t>
-            </w:r>
-          </w:p>
-        </w:tc>
-        <w:tc>
-          <w:tcPr>
-            <w:tcBorders>
-              <w:bottom w:val="none" w:sz="0" w:space="0" w:color="000000"/>
-              <w:top w:val="none" w:sz="0" w:space="0" w:color="000000"/>
-              <w:left w:val="none" w:sz="0" w:space="0" w:color="000000"/>
-              <w:right w:val="none" w:sz="0" w:space="0" w:color="000000"/>
-            </w:tcBorders>
-            <w:shd w:val="clear" w:color="auto" w:fill="FFFFFF"/>
-            <w:tcMar>
-              <w:top w:w="0" w:type="dxa"/>
-              <w:bottom w:w="0" w:type="dxa"/>
-              <w:left w:w="0" w:type="dxa"/>
-              <w:right w:w="0" w:type="dxa"/>
-            </w:tcMar>
-            <w:vAlign w:val="center"/>
-          </w:tcPr>
-          <w:p>
-            <w:pPr>
-              <w:pStyle w:val="Normal"/>
-              <w:jc w:val="center"/>
-              <w:pBdr>
-                <w:bottom w:val="none" w:sz="0" w:space="0" w:color="000000"/>
-                <w:top w:val="none" w:sz="0" w:space="0" w:color="000000"/>
-                <w:left w:val="none" w:sz="0" w:space="0" w:color="000000"/>
-                <w:right w:val="none" w:sz="0" w:space="0" w:color="000000"/>
-              </w:pBdr>
-              <w:spacing w:after="100" w:before="100" w:line="240"/>
-              <w:ind w:left="100" w:right="100" w:firstLine="0" w:firstLineChars="0"/>
-            </w:pPr>
-            <w:r xmlns:w="http://schemas.openxmlformats.org/wordprocessingml/2006/main" xmlns:wp="http://schemas.openxmlformats.org/drawingml/2006/wordprocessingDrawing" xmlns:r="http://schemas.openxmlformats.org/officeDocument/2006/relationships" xmlns:w14="http://schemas.microsoft.com/office/word/2010/wordml">
-              <w:rPr>
-                <w:rFonts w:ascii="Avenir" w:hAnsi="Avenir" w:eastAsia="Avenir" w:cs="Avenir"/>
-                <w:i w:val="false"/>
-                <w:b w:val="false"/>
-                <w:u w:val="none"/>
-                <w:sz w:val="16"/>
-                <w:szCs w:val="16"/>
-                <w:color w:val="000000"/>
-              </w:rPr>
-              <w:t xml:space="preserve">GT-AG</w:t>
-            </w:r>
-          </w:p>
-        </w:tc>
-        <w:tc>
-          <w:tcPr>
-            <w:tcBorders>
-              <w:bottom w:val="none" w:sz="0" w:space="0" w:color="000000"/>
-              <w:top w:val="none" w:sz="0" w:space="0" w:color="000000"/>
-              <w:left w:val="none" w:sz="0" w:space="0" w:color="000000"/>
-              <w:right w:val="none" w:sz="0" w:space="0" w:color="000000"/>
-            </w:tcBorders>
-            <w:shd w:val="clear" w:color="auto" w:fill="FFFFFF"/>
-            <w:tcMar>
-              <w:top w:w="0" w:type="dxa"/>
-              <w:bottom w:w="0" w:type="dxa"/>
-              <w:left w:w="0" w:type="dxa"/>
-              <w:right w:w="0" w:type="dxa"/>
-            </w:tcMar>
-            <w:vAlign w:val="center"/>
-          </w:tcPr>
-          <w:p>
-            <w:pPr>
-              <w:pStyle w:val="Normal"/>
-              <w:jc w:val="center"/>
-              <w:pBdr>
-                <w:bottom w:val="none" w:sz="0" w:space="0" w:color="000000"/>
-                <w:top w:val="none" w:sz="0" w:space="0" w:color="000000"/>
-                <w:left w:val="none" w:sz="0" w:space="0" w:color="000000"/>
-                <w:right w:val="none" w:sz="0" w:space="0" w:color="000000"/>
-              </w:pBdr>
-              <w:spacing w:after="100" w:before="100" w:line="240"/>
-              <w:ind w:left="100" w:right="100" w:firstLine="0" w:firstLineChars="0"/>
-            </w:pPr>
-            <w:r xmlns:w="http://schemas.openxmlformats.org/wordprocessingml/2006/main" xmlns:wp="http://schemas.openxmlformats.org/drawingml/2006/wordprocessingDrawing" xmlns:r="http://schemas.openxmlformats.org/officeDocument/2006/relationships" xmlns:w14="http://schemas.microsoft.com/office/word/2010/wordml">
-              <w:rPr>
-                <w:rFonts w:ascii="Avenir" w:hAnsi="Avenir" w:eastAsia="Avenir" w:cs="Avenir"/>
-                <w:i w:val="false"/>
-                <w:b w:val="false"/>
-                <w:u w:val="none"/>
-                <w:sz w:val="16"/>
-                <w:szCs w:val="16"/>
-                <w:color w:val="000000"/>
-              </w:rPr>
-              <w:t xml:space="preserve">T-A</w:t>
-            </w:r>
-          </w:p>
-        </w:tc>
-        <w:tc>
-          <w:tcPr>
-            <w:tcBorders>
-              <w:bottom w:val="none" w:sz="0" w:space="0" w:color="000000"/>
-              <w:top w:val="none" w:sz="0" w:space="0" w:color="000000"/>
-              <w:left w:val="none" w:sz="0" w:space="0" w:color="000000"/>
-              <w:right w:val="none" w:sz="0" w:space="0" w:color="000000"/>
-            </w:tcBorders>
-            <w:shd w:val="clear" w:color="auto" w:fill="FFFFFF"/>
-            <w:tcMar>
-              <w:top w:w="0" w:type="dxa"/>
-              <w:bottom w:w="0" w:type="dxa"/>
-              <w:left w:w="0" w:type="dxa"/>
-              <w:right w:w="0" w:type="dxa"/>
-            </w:tcMar>
-            <w:vAlign w:val="center"/>
-          </w:tcPr>
-          <w:p>
-            <w:pPr>
-              <w:pStyle w:val="Normal"/>
-              <w:jc w:val="center"/>
-              <w:pBdr>
-                <w:bottom w:val="none" w:sz="0" w:space="0" w:color="000000"/>
-                <w:top w:val="none" w:sz="0" w:space="0" w:color="000000"/>
-                <w:left w:val="none" w:sz="0" w:space="0" w:color="000000"/>
-                <w:right w:val="none" w:sz="0" w:space="0" w:color="000000"/>
-              </w:pBdr>
-              <w:spacing w:after="100" w:before="100" w:line="240"/>
-              <w:ind w:left="100" w:right="100" w:firstLine="0" w:firstLineChars="0"/>
-            </w:pPr>
-            <w:r xmlns:w="http://schemas.openxmlformats.org/wordprocessingml/2006/main" xmlns:wp="http://schemas.openxmlformats.org/drawingml/2006/wordprocessingDrawing" xmlns:r="http://schemas.openxmlformats.org/officeDocument/2006/relationships" xmlns:w14="http://schemas.microsoft.com/office/word/2010/wordml">
-              <w:rPr>
-                <w:rFonts w:ascii="Avenir" w:hAnsi="Avenir" w:eastAsia="Avenir" w:cs="Avenir"/>
-                <w:i w:val="false"/>
-                <w:b w:val="false"/>
-                <w:u w:val="none"/>
-                <w:sz w:val="16"/>
-                <w:szCs w:val="16"/>
-                <w:color w:val="000000"/>
-              </w:rPr>
-              <w:t xml:space="preserve">E2</w:t>
-            </w:r>
-          </w:p>
-        </w:tc>
-        <w:tc>
-          <w:tcPr>
-            <w:tcBorders>
-              <w:bottom w:val="none" w:sz="0" w:space="0" w:color="000000"/>
-              <w:top w:val="none" w:sz="0" w:space="0" w:color="000000"/>
-              <w:left w:val="none" w:sz="0" w:space="0" w:color="000000"/>
-              <w:right w:val="none" w:sz="0" w:space="0" w:color="000000"/>
-            </w:tcBorders>
-            <w:shd w:val="clear" w:color="auto" w:fill="FFFFFF"/>
-            <w:tcMar>
-              <w:top w:w="0" w:type="dxa"/>
-              <w:bottom w:w="0" w:type="dxa"/>
-              <w:left w:w="0" w:type="dxa"/>
-              <w:right w:w="0" w:type="dxa"/>
-            </w:tcMar>
-            <w:vAlign w:val="center"/>
-          </w:tcPr>
-          <w:p>
-            <w:pPr>
-              <w:pStyle w:val="Normal"/>
-              <w:jc w:val="center"/>
-              <w:pBdr>
-                <w:bottom w:val="none" w:sz="0" w:space="0" w:color="000000"/>
-                <w:top w:val="none" w:sz="0" w:space="0" w:color="000000"/>
-                <w:left w:val="none" w:sz="0" w:space="0" w:color="000000"/>
-                <w:right w:val="none" w:sz="0" w:space="0" w:color="000000"/>
-              </w:pBdr>
-              <w:spacing w:after="100" w:before="100" w:line="240"/>
-              <w:ind w:left="100" w:right="100" w:firstLine="0" w:firstLineChars="0"/>
-            </w:pPr>
-            <w:r xmlns:w="http://schemas.openxmlformats.org/wordprocessingml/2006/main" xmlns:wp="http://schemas.openxmlformats.org/drawingml/2006/wordprocessingDrawing" xmlns:r="http://schemas.openxmlformats.org/officeDocument/2006/relationships" xmlns:w14="http://schemas.microsoft.com/office/word/2010/wordml">
-              <w:rPr>
-                <w:rFonts w:ascii="Avenir" w:hAnsi="Avenir" w:eastAsia="Avenir" w:cs="Avenir"/>
-                <w:i w:val="false"/>
-                <w:b w:val="false"/>
-                <w:u w:val="none"/>
-                <w:sz w:val="16"/>
-                <w:szCs w:val="16"/>
-                <w:color w:val="000000"/>
-              </w:rPr>
-              <w:t xml:space="preserve">8</w:t>
-            </w:r>
-          </w:p>
-        </w:tc>
-        <w:tc>
-          <w:tcPr>
-            <w:tcBorders>
-              <w:bottom w:val="none" w:sz="0" w:space="0" w:color="000000"/>
-              <w:top w:val="none" w:sz="0" w:space="0" w:color="000000"/>
-              <w:left w:val="none" w:sz="0" w:space="0" w:color="000000"/>
-              <w:right w:val="none" w:sz="0" w:space="0" w:color="000000"/>
-            </w:tcBorders>
-            <w:shd w:val="clear" w:color="auto" w:fill="FFFFFF"/>
-            <w:tcMar>
-              <w:top w:w="0" w:type="dxa"/>
-              <w:bottom w:w="0" w:type="dxa"/>
-              <w:left w:w="0" w:type="dxa"/>
-              <w:right w:w="0" w:type="dxa"/>
-            </w:tcMar>
-            <w:vAlign w:val="center"/>
-          </w:tcPr>
-          <w:p>
-            <w:pPr>
-              <w:pStyle w:val="Normal"/>
-              <w:jc w:val="center"/>
-              <w:pBdr>
-                <w:bottom w:val="none" w:sz="0" w:space="0" w:color="000000"/>
-                <w:top w:val="none" w:sz="0" w:space="0" w:color="000000"/>
-                <w:left w:val="none" w:sz="0" w:space="0" w:color="000000"/>
-                <w:right w:val="none" w:sz="0" w:space="0" w:color="000000"/>
-              </w:pBdr>
-              <w:spacing w:after="100" w:before="100" w:line="240"/>
-              <w:ind w:left="100" w:right="100" w:firstLine="0" w:firstLineChars="0"/>
-            </w:pPr>
-            <w:r xmlns:w="http://schemas.openxmlformats.org/wordprocessingml/2006/main" xmlns:wp="http://schemas.openxmlformats.org/drawingml/2006/wordprocessingDrawing" xmlns:r="http://schemas.openxmlformats.org/officeDocument/2006/relationships" xmlns:w14="http://schemas.microsoft.com/office/word/2010/wordml">
-              <w:rPr>
-                <w:rFonts w:ascii="Avenir" w:hAnsi="Avenir" w:eastAsia="Avenir" w:cs="Avenir"/>
-                <w:i w:val="false"/>
-                <w:b w:val="false"/>
-                <w:u w:val="none"/>
-                <w:sz w:val="16"/>
-                <w:szCs w:val="16"/>
-                <w:color w:val="000000"/>
-              </w:rPr>
-              <w:t xml:space="preserve">76 bp</w:t>
-            </w:r>
-          </w:p>
-        </w:tc>
-        <w:tc>
-          <w:tcPr>
-            <w:tcBorders>
-              <w:bottom w:val="none" w:sz="0" w:space="0" w:color="000000"/>
-              <w:top w:val="none" w:sz="0" w:space="0" w:color="000000"/>
-              <w:left w:val="none" w:sz="0" w:space="0" w:color="000000"/>
-              <w:right w:val="none" w:sz="0" w:space="0" w:color="000000"/>
-            </w:tcBorders>
-            <w:shd w:val="clear" w:color="auto" w:fill="FFFFFF"/>
-            <w:tcMar>
-              <w:top w:w="0" w:type="dxa"/>
-              <w:bottom w:w="0" w:type="dxa"/>
-              <w:left w:w="0" w:type="dxa"/>
-              <w:right w:w="0" w:type="dxa"/>
-            </w:tcMar>
-            <w:vAlign w:val="center"/>
-          </w:tcPr>
-          <w:p>
-            <w:pPr>
-              <w:pStyle w:val="Normal"/>
-              <w:jc w:val="center"/>
-              <w:pBdr>
-                <w:bottom w:val="none" w:sz="0" w:space="0" w:color="000000"/>
-                <w:top w:val="none" w:sz="0" w:space="0" w:color="000000"/>
-                <w:left w:val="none" w:sz="0" w:space="0" w:color="000000"/>
-                <w:right w:val="none" w:sz="0" w:space="0" w:color="000000"/>
-              </w:pBdr>
-              <w:spacing w:after="100" w:before="100" w:line="240"/>
-              <w:ind w:left="100" w:right="100" w:firstLine="0" w:firstLineChars="0"/>
-            </w:pPr>
-            <w:r xmlns:w="http://schemas.openxmlformats.org/wordprocessingml/2006/main" xmlns:wp="http://schemas.openxmlformats.org/drawingml/2006/wordprocessingDrawing" xmlns:r="http://schemas.openxmlformats.org/officeDocument/2006/relationships" xmlns:w14="http://schemas.microsoft.com/office/word/2010/wordml">
-              <w:rPr>
-                <w:rFonts w:ascii="Avenir" w:hAnsi="Avenir" w:eastAsia="Avenir" w:cs="Avenir"/>
-                <w:i w:val="false"/>
-                <w:b w:val="false"/>
-                <w:u w:val="none"/>
-                <w:sz w:val="16"/>
-                <w:szCs w:val="16"/>
-                <w:color w:val="000000"/>
-              </w:rPr>
-              <w:t xml:space="preserve">8 (1.3%)</w:t>
-            </w:r>
-          </w:p>
-        </w:tc>
-      </w:tr>
-      <w:tr>
-        <w:trPr>
-          <w:trHeight w:val="360" w:hRule="auto"/>
-        </w:trPr>
-        body17
-        <w:tc>
-          <w:tcPr>
-            <w:tcBorders>
-              <w:bottom w:val="none" w:sz="0" w:space="0" w:color="000000"/>
-              <w:top w:val="none" w:sz="0" w:space="0" w:color="000000"/>
-              <w:left w:val="none" w:sz="0" w:space="0" w:color="000000"/>
-              <w:right w:val="none" w:sz="0" w:space="0" w:color="000000"/>
-            </w:tcBorders>
-            <w:shd w:val="clear" w:color="auto" w:fill="EFEFEF"/>
-            <w:tcMar>
-              <w:top w:w="0" w:type="dxa"/>
-              <w:bottom w:w="0" w:type="dxa"/>
-              <w:left w:w="0" w:type="dxa"/>
-              <w:right w:w="0" w:type="dxa"/>
-            </w:tcMar>
-            <w:vAlign w:val="center"/>
-          </w:tcPr>
-          <w:p>
-            <w:pPr>
-              <w:pStyle w:val="Normal"/>
-              <w:jc w:val="center"/>
-              <w:pBdr>
-                <w:bottom w:val="none" w:sz="0" w:space="0" w:color="000000"/>
-                <w:top w:val="none" w:sz="0" w:space="0" w:color="000000"/>
-                <w:left w:val="none" w:sz="0" w:space="0" w:color="000000"/>
-                <w:right w:val="none" w:sz="0" w:space="0" w:color="000000"/>
-              </w:pBdr>
-              <w:spacing w:after="100" w:before="100" w:line="240"/>
-              <w:ind w:left="100" w:right="100" w:firstLine="0" w:firstLineChars="0"/>
-            </w:pPr>
-            <w:r xmlns:w="http://schemas.openxmlformats.org/wordprocessingml/2006/main" xmlns:wp="http://schemas.openxmlformats.org/drawingml/2006/wordprocessingDrawing" xmlns:r="http://schemas.openxmlformats.org/officeDocument/2006/relationships" xmlns:w14="http://schemas.microsoft.com/office/word/2010/wordml">
-              <w:rPr>
-                <w:rFonts w:ascii="Avenir" w:hAnsi="Avenir" w:eastAsia="Avenir" w:cs="Avenir"/>
-                <w:i w:val="false"/>
-                <w:b w:val="false"/>
-                <w:u w:val="none"/>
-                <w:sz w:val="16"/>
-                <w:szCs w:val="16"/>
-                <w:color w:val="000000"/>
-              </w:rPr>
-              <w:t xml:space="preserve">12hpi</w:t>
-            </w:r>
-          </w:p>
-        </w:tc>
-        <w:tc>
-          <w:tcPr>
-            <w:tcBorders>
-              <w:bottom w:val="none" w:sz="0" w:space="0" w:color="000000"/>
-              <w:top w:val="none" w:sz="0" w:space="0" w:color="000000"/>
-              <w:left w:val="none" w:sz="0" w:space="0" w:color="000000"/>
-              <w:right w:val="none" w:sz="0" w:space="0" w:color="000000"/>
-            </w:tcBorders>
-            <w:shd w:val="clear" w:color="auto" w:fill="EFEFEF"/>
-            <w:tcMar>
-              <w:top w:w="0" w:type="dxa"/>
-              <w:bottom w:w="0" w:type="dxa"/>
-              <w:left w:w="0" w:type="dxa"/>
-              <w:right w:w="0" w:type="dxa"/>
-            </w:tcMar>
-            <w:vAlign w:val="center"/>
-          </w:tcPr>
-          <w:p>
-            <w:pPr>
-              <w:pStyle w:val="Normal"/>
-              <w:jc w:val="center"/>
-              <w:pBdr>
-                <w:bottom w:val="none" w:sz="0" w:space="0" w:color="000000"/>
-                <w:top w:val="none" w:sz="0" w:space="0" w:color="000000"/>
-                <w:left w:val="none" w:sz="0" w:space="0" w:color="000000"/>
-                <w:right w:val="none" w:sz="0" w:space="0" w:color="000000"/>
-              </w:pBdr>
-              <w:spacing w:after="100" w:before="100" w:line="240"/>
-              <w:ind w:left="100" w:right="100" w:firstLine="0" w:firstLineChars="0"/>
-            </w:pPr>
-            <w:r xmlns:w="http://schemas.openxmlformats.org/wordprocessingml/2006/main" xmlns:wp="http://schemas.openxmlformats.org/drawingml/2006/wordprocessingDrawing" xmlns:r="http://schemas.openxmlformats.org/officeDocument/2006/relationships" xmlns:w14="http://schemas.microsoft.com/office/word/2010/wordml">
-              <w:rPr>
-                <w:rFonts w:ascii="Avenir" w:hAnsi="Avenir" w:eastAsia="Avenir" w:cs="Avenir"/>
-                <w:i w:val="false"/>
-                <w:b w:val="false"/>
-                <w:u w:val="none"/>
-                <w:sz w:val="16"/>
-                <w:szCs w:val="16"/>
-                <w:color w:val="000000"/>
-              </w:rPr>
-              <w:t xml:space="preserve">+</w:t>
-            </w:r>
-          </w:p>
-        </w:tc>
-        <w:tc>
-          <w:tcPr>
-            <w:tcBorders>
-              <w:bottom w:val="none" w:sz="0" w:space="0" w:color="000000"/>
-              <w:top w:val="none" w:sz="0" w:space="0" w:color="000000"/>
-              <w:left w:val="none" w:sz="0" w:space="0" w:color="000000"/>
-              <w:right w:val="none" w:sz="0" w:space="0" w:color="000000"/>
-            </w:tcBorders>
-            <w:shd w:val="clear" w:color="auto" w:fill="EFEFEF"/>
-            <w:tcMar>
-              <w:top w:w="0" w:type="dxa"/>
-              <w:bottom w:w="0" w:type="dxa"/>
-              <w:left w:w="0" w:type="dxa"/>
-              <w:right w:w="0" w:type="dxa"/>
-            </w:tcMar>
-            <w:vAlign w:val="center"/>
-          </w:tcPr>
-          <w:p>
-            <w:pPr>
-              <w:pStyle w:val="Normal"/>
-              <w:jc w:val="center"/>
-              <w:pBdr>
-                <w:bottom w:val="none" w:sz="0" w:space="0" w:color="000000"/>
-                <w:top w:val="none" w:sz="0" w:space="0" w:color="000000"/>
-                <w:left w:val="none" w:sz="0" w:space="0" w:color="000000"/>
-                <w:right w:val="none" w:sz="0" w:space="0" w:color="000000"/>
-              </w:pBdr>
-              <w:spacing w:after="100" w:before="100" w:line="240"/>
-              <w:ind w:left="100" w:right="100" w:firstLine="0" w:firstLineChars="0"/>
-            </w:pPr>
-            <w:r xmlns:w="http://schemas.openxmlformats.org/wordprocessingml/2006/main" xmlns:wp="http://schemas.openxmlformats.org/drawingml/2006/wordprocessingDrawing" xmlns:r="http://schemas.openxmlformats.org/officeDocument/2006/relationships" xmlns:w14="http://schemas.microsoft.com/office/word/2010/wordml">
-              <w:rPr>
-                <w:rFonts w:ascii="Avenir" w:hAnsi="Avenir" w:eastAsia="Avenir" w:cs="Avenir"/>
-                <w:i w:val="false"/>
-                <w:b w:val="false"/>
-                <w:u w:val="none"/>
-                <w:sz w:val="16"/>
-                <w:szCs w:val="16"/>
-                <w:color w:val="000000"/>
-              </w:rPr>
-              <w:t xml:space="preserve">7,807</w:t>
-            </w:r>
-          </w:p>
-        </w:tc>
-        <w:tc>
-          <w:tcPr>
-            <w:tcBorders>
-              <w:bottom w:val="none" w:sz="0" w:space="0" w:color="000000"/>
-              <w:top w:val="none" w:sz="0" w:space="0" w:color="000000"/>
-              <w:left w:val="none" w:sz="0" w:space="0" w:color="000000"/>
-              <w:right w:val="none" w:sz="0" w:space="0" w:color="000000"/>
-            </w:tcBorders>
-            <w:shd w:val="clear" w:color="auto" w:fill="EFEFEF"/>
-            <w:tcMar>
-              <w:top w:w="0" w:type="dxa"/>
-              <w:bottom w:w="0" w:type="dxa"/>
-              <w:left w:w="0" w:type="dxa"/>
-              <w:right w:w="0" w:type="dxa"/>
-            </w:tcMar>
-            <w:vAlign w:val="center"/>
-          </w:tcPr>
-          <w:p>
-            <w:pPr>
-              <w:pStyle w:val="Normal"/>
-              <w:jc w:val="center"/>
-              <w:pBdr>
-                <w:bottom w:val="none" w:sz="0" w:space="0" w:color="000000"/>
-                <w:top w:val="none" w:sz="0" w:space="0" w:color="000000"/>
-                <w:left w:val="none" w:sz="0" w:space="0" w:color="000000"/>
-                <w:right w:val="none" w:sz="0" w:space="0" w:color="000000"/>
-              </w:pBdr>
-              <w:spacing w:after="100" w:before="100" w:line="240"/>
-              <w:ind w:left="100" w:right="100" w:firstLine="0" w:firstLineChars="0"/>
-            </w:pPr>
-            <w:r xmlns:w="http://schemas.openxmlformats.org/wordprocessingml/2006/main" xmlns:wp="http://schemas.openxmlformats.org/drawingml/2006/wordprocessingDrawing" xmlns:r="http://schemas.openxmlformats.org/officeDocument/2006/relationships" xmlns:w14="http://schemas.microsoft.com/office/word/2010/wordml">
-              <w:rPr>
-                <w:rFonts w:ascii="Avenir" w:hAnsi="Avenir" w:eastAsia="Avenir" w:cs="Avenir"/>
-                <w:i w:val="false"/>
-                <w:b w:val="false"/>
-                <w:u w:val="none"/>
-                <w:sz w:val="16"/>
-                <w:szCs w:val="16"/>
-                <w:color w:val="000000"/>
-              </w:rPr>
-              <w:t xml:space="preserve">12,238</w:t>
-            </w:r>
-          </w:p>
-        </w:tc>
-        <w:tc>
-          <w:tcPr>
-            <w:tcBorders>
-              <w:bottom w:val="none" w:sz="0" w:space="0" w:color="000000"/>
-              <w:top w:val="none" w:sz="0" w:space="0" w:color="000000"/>
-              <w:left w:val="none" w:sz="0" w:space="0" w:color="000000"/>
-              <w:right w:val="none" w:sz="0" w:space="0" w:color="000000"/>
-            </w:tcBorders>
-            <w:shd w:val="clear" w:color="auto" w:fill="EFEFEF"/>
-            <w:tcMar>
-              <w:top w:w="0" w:type="dxa"/>
-              <w:bottom w:w="0" w:type="dxa"/>
-              <w:left w:w="0" w:type="dxa"/>
-              <w:right w:w="0" w:type="dxa"/>
-            </w:tcMar>
-            <w:vAlign w:val="center"/>
-          </w:tcPr>
-          <w:p>
-            <w:pPr>
-              <w:pStyle w:val="Normal"/>
-              <w:jc w:val="center"/>
-              <w:pBdr>
-                <w:bottom w:val="none" w:sz="0" w:space="0" w:color="000000"/>
-                <w:top w:val="none" w:sz="0" w:space="0" w:color="000000"/>
-                <w:left w:val="none" w:sz="0" w:space="0" w:color="000000"/>
-                <w:right w:val="none" w:sz="0" w:space="0" w:color="000000"/>
-              </w:pBdr>
-              <w:spacing w:after="100" w:before="100" w:line="240"/>
-              <w:ind w:left="100" w:right="100" w:firstLine="0" w:firstLineChars="0"/>
-            </w:pPr>
-            <w:r xmlns:w="http://schemas.openxmlformats.org/wordprocessingml/2006/main" xmlns:wp="http://schemas.openxmlformats.org/drawingml/2006/wordprocessingDrawing" xmlns:r="http://schemas.openxmlformats.org/officeDocument/2006/relationships" xmlns:w14="http://schemas.microsoft.com/office/word/2010/wordml">
-              <w:rPr>
-                <w:rFonts w:ascii="Avenir" w:hAnsi="Avenir" w:eastAsia="Avenir" w:cs="Avenir"/>
-                <w:i w:val="false"/>
-                <w:b w:val="false"/>
-                <w:u w:val="none"/>
-                <w:sz w:val="16"/>
-                <w:szCs w:val="16"/>
-                <w:color w:val="000000"/>
-              </w:rPr>
-              <w:t xml:space="preserve">GT-AG</w:t>
-            </w:r>
-          </w:p>
-        </w:tc>
-        <w:tc>
-          <w:tcPr>
-            <w:tcBorders>
-              <w:bottom w:val="none" w:sz="0" w:space="0" w:color="000000"/>
-              <w:top w:val="none" w:sz="0" w:space="0" w:color="000000"/>
-              <w:left w:val="none" w:sz="0" w:space="0" w:color="000000"/>
-              <w:right w:val="none" w:sz="0" w:space="0" w:color="000000"/>
-            </w:tcBorders>
-            <w:shd w:val="clear" w:color="auto" w:fill="EFEFEF"/>
-            <w:tcMar>
-              <w:top w:w="0" w:type="dxa"/>
-              <w:bottom w:w="0" w:type="dxa"/>
-              <w:left w:w="0" w:type="dxa"/>
-              <w:right w:w="0" w:type="dxa"/>
-            </w:tcMar>
-            <w:vAlign w:val="center"/>
-          </w:tcPr>
-          <w:p>
-            <w:pPr>
-              <w:pStyle w:val="Normal"/>
-              <w:jc w:val="center"/>
-              <w:pBdr>
-                <w:bottom w:val="none" w:sz="0" w:space="0" w:color="000000"/>
-                <w:top w:val="none" w:sz="0" w:space="0" w:color="000000"/>
-                <w:left w:val="none" w:sz="0" w:space="0" w:color="000000"/>
-                <w:right w:val="none" w:sz="0" w:space="0" w:color="000000"/>
-              </w:pBdr>
-              <w:spacing w:after="100" w:before="100" w:line="240"/>
-              <w:ind w:left="100" w:right="100" w:firstLine="0" w:firstLineChars="0"/>
-            </w:pPr>
-            <w:r xmlns:w="http://schemas.openxmlformats.org/wordprocessingml/2006/main" xmlns:wp="http://schemas.openxmlformats.org/drawingml/2006/wordprocessingDrawing" xmlns:r="http://schemas.openxmlformats.org/officeDocument/2006/relationships" xmlns:w14="http://schemas.microsoft.com/office/word/2010/wordml">
-              <w:rPr>
-                <w:rFonts w:ascii="Avenir" w:hAnsi="Avenir" w:eastAsia="Avenir" w:cs="Avenir"/>
-                <w:i w:val="false"/>
-                <w:b w:val="false"/>
-                <w:u w:val="none"/>
-                <w:sz w:val="16"/>
-                <w:szCs w:val="16"/>
-                <w:color w:val="000000"/>
-              </w:rPr>
-              <w:t xml:space="preserve">T-A</w:t>
-            </w:r>
-          </w:p>
-        </w:tc>
-        <w:tc>
-          <w:tcPr>
-            <w:tcBorders>
-              <w:bottom w:val="none" w:sz="0" w:space="0" w:color="000000"/>
-              <w:top w:val="none" w:sz="0" w:space="0" w:color="000000"/>
-              <w:left w:val="none" w:sz="0" w:space="0" w:color="000000"/>
-              <w:right w:val="none" w:sz="0" w:space="0" w:color="000000"/>
-            </w:tcBorders>
-            <w:shd w:val="clear" w:color="auto" w:fill="EFEFEF"/>
-            <w:tcMar>
-              <w:top w:w="0" w:type="dxa"/>
-              <w:bottom w:w="0" w:type="dxa"/>
-              <w:left w:w="0" w:type="dxa"/>
-              <w:right w:w="0" w:type="dxa"/>
-            </w:tcMar>
-            <w:vAlign w:val="center"/>
-          </w:tcPr>
-          <w:p>
-            <w:pPr>
-              <w:pStyle w:val="Normal"/>
-              <w:jc w:val="center"/>
-              <w:pBdr>
-                <w:bottom w:val="none" w:sz="0" w:space="0" w:color="000000"/>
-                <w:top w:val="none" w:sz="0" w:space="0" w:color="000000"/>
-                <w:left w:val="none" w:sz="0" w:space="0" w:color="000000"/>
-                <w:right w:val="none" w:sz="0" w:space="0" w:color="000000"/>
-              </w:pBdr>
-              <w:spacing w:after="100" w:before="100" w:line="240"/>
-              <w:ind w:left="100" w:right="100" w:firstLine="0" w:firstLineChars="0"/>
-            </w:pPr>
-            <w:r xmlns:w="http://schemas.openxmlformats.org/wordprocessingml/2006/main" xmlns:wp="http://schemas.openxmlformats.org/drawingml/2006/wordprocessingDrawing" xmlns:r="http://schemas.openxmlformats.org/officeDocument/2006/relationships" xmlns:w14="http://schemas.microsoft.com/office/word/2010/wordml">
-              <w:rPr>
-                <w:rFonts w:ascii="Avenir" w:hAnsi="Avenir" w:eastAsia="Avenir" w:cs="Avenir"/>
-                <w:i w:val="false"/>
-                <w:b w:val="false"/>
-                <w:u w:val="none"/>
-                <w:sz w:val="16"/>
-                <w:szCs w:val="16"/>
-                <w:color w:val="000000"/>
-              </w:rPr>
-              <w:t xml:space="preserve">MLP</w:t>
-            </w:r>
-          </w:p>
-        </w:tc>
-        <w:tc>
-          <w:tcPr>
-            <w:tcBorders>
-              <w:bottom w:val="none" w:sz="0" w:space="0" w:color="000000"/>
-              <w:top w:val="none" w:sz="0" w:space="0" w:color="000000"/>
-              <w:left w:val="none" w:sz="0" w:space="0" w:color="000000"/>
-              <w:right w:val="none" w:sz="0" w:space="0" w:color="000000"/>
-            </w:tcBorders>
-            <w:shd w:val="clear" w:color="auto" w:fill="EFEFEF"/>
-            <w:tcMar>
-              <w:top w:w="0" w:type="dxa"/>
-              <w:bottom w:w="0" w:type="dxa"/>
-              <w:left w:w="0" w:type="dxa"/>
-              <w:right w:w="0" w:type="dxa"/>
-            </w:tcMar>
-            <w:vAlign w:val="center"/>
-          </w:tcPr>
-          <w:p>
-            <w:pPr>
-              <w:pStyle w:val="Normal"/>
-              <w:jc w:val="center"/>
-              <w:pBdr>
-                <w:bottom w:val="none" w:sz="0" w:space="0" w:color="000000"/>
-                <w:top w:val="none" w:sz="0" w:space="0" w:color="000000"/>
-                <w:left w:val="none" w:sz="0" w:space="0" w:color="000000"/>
-                <w:right w:val="none" w:sz="0" w:space="0" w:color="000000"/>
-              </w:pBdr>
-              <w:spacing w:after="100" w:before="100" w:line="240"/>
-              <w:ind w:left="100" w:right="100" w:firstLine="0" w:firstLineChars="0"/>
-            </w:pPr>
-            <w:r xmlns:w="http://schemas.openxmlformats.org/wordprocessingml/2006/main" xmlns:wp="http://schemas.openxmlformats.org/drawingml/2006/wordprocessingDrawing" xmlns:r="http://schemas.openxmlformats.org/officeDocument/2006/relationships" xmlns:w14="http://schemas.microsoft.com/office/word/2010/wordml">
-              <w:rPr>
-                <w:rFonts w:ascii="Avenir" w:hAnsi="Avenir" w:eastAsia="Avenir" w:cs="Avenir"/>
-                <w:i w:val="false"/>
-                <w:b w:val="false"/>
-                <w:u w:val="none"/>
-                <w:sz w:val="16"/>
-                <w:szCs w:val="16"/>
-                <w:color w:val="000000"/>
-              </w:rPr>
-              <w:t xml:space="preserve">7</w:t>
-            </w:r>
-          </w:p>
-        </w:tc>
-        <w:tc>
-          <w:tcPr>
-            <w:tcBorders>
-              <w:bottom w:val="none" w:sz="0" w:space="0" w:color="000000"/>
-              <w:top w:val="none" w:sz="0" w:space="0" w:color="000000"/>
-              <w:left w:val="none" w:sz="0" w:space="0" w:color="000000"/>
-              <w:right w:val="none" w:sz="0" w:space="0" w:color="000000"/>
-            </w:tcBorders>
-            <w:shd w:val="clear" w:color="auto" w:fill="EFEFEF"/>
-            <w:tcMar>
-              <w:top w:w="0" w:type="dxa"/>
-              <w:bottom w:w="0" w:type="dxa"/>
-              <w:left w:w="0" w:type="dxa"/>
-              <w:right w:w="0" w:type="dxa"/>
-            </w:tcMar>
-            <w:vAlign w:val="center"/>
-          </w:tcPr>
-          <w:p>
-            <w:pPr>
-              <w:pStyle w:val="Normal"/>
-              <w:jc w:val="center"/>
-              <w:pBdr>
-                <w:bottom w:val="none" w:sz="0" w:space="0" w:color="000000"/>
-                <w:top w:val="none" w:sz="0" w:space="0" w:color="000000"/>
-                <w:left w:val="none" w:sz="0" w:space="0" w:color="000000"/>
-                <w:right w:val="none" w:sz="0" w:space="0" w:color="000000"/>
-              </w:pBdr>
-              <w:spacing w:after="100" w:before="100" w:line="240"/>
-              <w:ind w:left="100" w:right="100" w:firstLine="0" w:firstLineChars="0"/>
-            </w:pPr>
-            <w:r xmlns:w="http://schemas.openxmlformats.org/wordprocessingml/2006/main" xmlns:wp="http://schemas.openxmlformats.org/drawingml/2006/wordprocessingDrawing" xmlns:r="http://schemas.openxmlformats.org/officeDocument/2006/relationships" xmlns:w14="http://schemas.microsoft.com/office/word/2010/wordml">
-              <w:rPr>
-                <w:rFonts w:ascii="Avenir" w:hAnsi="Avenir" w:eastAsia="Avenir" w:cs="Avenir"/>
-                <w:i w:val="false"/>
-                <w:b w:val="false"/>
-                <w:u w:val="none"/>
-                <w:sz w:val="16"/>
-                <w:szCs w:val="16"/>
-                <w:color w:val="000000"/>
-              </w:rPr>
-              <w:t xml:space="preserve">4,431 bp</w:t>
-            </w:r>
-          </w:p>
-        </w:tc>
-        <w:tc>
-          <w:tcPr>
-            <w:tcBorders>
-              <w:bottom w:val="none" w:sz="0" w:space="0" w:color="000000"/>
-              <w:top w:val="none" w:sz="0" w:space="0" w:color="000000"/>
-              <w:left w:val="none" w:sz="0" w:space="0" w:color="000000"/>
-              <w:right w:val="none" w:sz="0" w:space="0" w:color="000000"/>
-            </w:tcBorders>
-            <w:shd w:val="clear" w:color="auto" w:fill="EFEFEF"/>
-            <w:tcMar>
-              <w:top w:w="0" w:type="dxa"/>
-              <w:bottom w:w="0" w:type="dxa"/>
-              <w:left w:w="0" w:type="dxa"/>
-              <w:right w:w="0" w:type="dxa"/>
-            </w:tcMar>
-            <w:vAlign w:val="center"/>
-          </w:tcPr>
-          <w:p>
-            <w:pPr>
-              <w:pStyle w:val="Normal"/>
-              <w:jc w:val="center"/>
-              <w:pBdr>
-                <w:bottom w:val="none" w:sz="0" w:space="0" w:color="000000"/>
-                <w:top w:val="none" w:sz="0" w:space="0" w:color="000000"/>
-                <w:left w:val="none" w:sz="0" w:space="0" w:color="000000"/>
-                <w:right w:val="none" w:sz="0" w:space="0" w:color="000000"/>
-              </w:pBdr>
-              <w:spacing w:after="100" w:before="100" w:line="240"/>
-              <w:ind w:left="100" w:right="100" w:firstLine="0" w:firstLineChars="0"/>
-            </w:pPr>
-            <w:r xmlns:w="http://schemas.openxmlformats.org/wordprocessingml/2006/main" xmlns:wp="http://schemas.openxmlformats.org/drawingml/2006/wordprocessingDrawing" xmlns:r="http://schemas.openxmlformats.org/officeDocument/2006/relationships" xmlns:w14="http://schemas.microsoft.com/office/word/2010/wordml">
-              <w:rPr>
-                <w:rFonts w:ascii="Avenir" w:hAnsi="Avenir" w:eastAsia="Avenir" w:cs="Avenir"/>
-                <w:i w:val="false"/>
-                <w:b w:val="false"/>
-                <w:u w:val="none"/>
-                <w:sz w:val="16"/>
-                <w:szCs w:val="16"/>
-                <w:color w:val="000000"/>
-              </w:rPr>
-              <w:t xml:space="preserve">7 (1.2%)</w:t>
-            </w:r>
-          </w:p>
-        </w:tc>
-      </w:tr>
-      <w:tr>
-        <w:trPr>
-          <w:trHeight w:val="360" w:hRule="auto"/>
-        </w:trPr>
-        body18
-        <w:tc>
-          <w:tcPr>
-            <w:tcBorders>
-              <w:bottom w:val="none" w:sz="0" w:space="0" w:color="000000"/>
-              <w:top w:val="none" w:sz="0" w:space="0" w:color="000000"/>
-              <w:left w:val="none" w:sz="0" w:space="0" w:color="000000"/>
-              <w:right w:val="none" w:sz="0" w:space="0" w:color="000000"/>
-            </w:tcBorders>
-            <w:shd w:val="clear" w:color="auto" w:fill="FFFFFF"/>
-            <w:tcMar>
-              <w:top w:w="0" w:type="dxa"/>
-              <w:bottom w:w="0" w:type="dxa"/>
-              <w:left w:w="0" w:type="dxa"/>
-              <w:right w:w="0" w:type="dxa"/>
-            </w:tcMar>
-            <w:vAlign w:val="center"/>
-          </w:tcPr>
-          <w:p>
-            <w:pPr>
-              <w:pStyle w:val="Normal"/>
-              <w:jc w:val="center"/>
-              <w:pBdr>
-                <w:bottom w:val="none" w:sz="0" w:space="0" w:color="000000"/>
-                <w:top w:val="none" w:sz="0" w:space="0" w:color="000000"/>
-                <w:left w:val="none" w:sz="0" w:space="0" w:color="000000"/>
-                <w:right w:val="none" w:sz="0" w:space="0" w:color="000000"/>
-              </w:pBdr>
-              <w:spacing w:after="100" w:before="100" w:line="240"/>
-              <w:ind w:left="100" w:right="100" w:firstLine="0" w:firstLineChars="0"/>
-            </w:pPr>
-            <w:r xmlns:w="http://schemas.openxmlformats.org/wordprocessingml/2006/main" xmlns:wp="http://schemas.openxmlformats.org/drawingml/2006/wordprocessingDrawing" xmlns:r="http://schemas.openxmlformats.org/officeDocument/2006/relationships" xmlns:w14="http://schemas.microsoft.com/office/word/2010/wordml">
-              <w:rPr>
-                <w:rFonts w:ascii="Avenir" w:hAnsi="Avenir" w:eastAsia="Avenir" w:cs="Avenir"/>
-                <w:i w:val="false"/>
-                <w:b w:val="false"/>
-                <w:u w:val="none"/>
-                <w:sz w:val="16"/>
-                <w:szCs w:val="16"/>
-                <w:color w:val="000000"/>
-              </w:rPr>
-              <w:t xml:space="preserve">12hpi</w:t>
-            </w:r>
-          </w:p>
-        </w:tc>
-        <w:tc>
-          <w:tcPr>
-            <w:tcBorders>
-              <w:bottom w:val="none" w:sz="0" w:space="0" w:color="000000"/>
-              <w:top w:val="none" w:sz="0" w:space="0" w:color="000000"/>
-              <w:left w:val="none" w:sz="0" w:space="0" w:color="000000"/>
-              <w:right w:val="none" w:sz="0" w:space="0" w:color="000000"/>
-            </w:tcBorders>
-            <w:shd w:val="clear" w:color="auto" w:fill="FFFFFF"/>
-            <w:tcMar>
-              <w:top w:w="0" w:type="dxa"/>
-              <w:bottom w:w="0" w:type="dxa"/>
-              <w:left w:w="0" w:type="dxa"/>
-              <w:right w:w="0" w:type="dxa"/>
-            </w:tcMar>
-            <w:vAlign w:val="center"/>
-          </w:tcPr>
-          <w:p>
-            <w:pPr>
-              <w:pStyle w:val="Normal"/>
-              <w:jc w:val="center"/>
-              <w:pBdr>
-                <w:bottom w:val="none" w:sz="0" w:space="0" w:color="000000"/>
-                <w:top w:val="none" w:sz="0" w:space="0" w:color="000000"/>
-                <w:left w:val="none" w:sz="0" w:space="0" w:color="000000"/>
-                <w:right w:val="none" w:sz="0" w:space="0" w:color="000000"/>
-              </w:pBdr>
-              <w:spacing w:after="100" w:before="100" w:line="240"/>
-              <w:ind w:left="100" w:right="100" w:firstLine="0" w:firstLineChars="0"/>
-            </w:pPr>
-            <w:r xmlns:w="http://schemas.openxmlformats.org/wordprocessingml/2006/main" xmlns:wp="http://schemas.openxmlformats.org/drawingml/2006/wordprocessingDrawing" xmlns:r="http://schemas.openxmlformats.org/officeDocument/2006/relationships" xmlns:w14="http://schemas.microsoft.com/office/word/2010/wordml">
-              <w:rPr>
-                <w:rFonts w:ascii="Avenir" w:hAnsi="Avenir" w:eastAsia="Avenir" w:cs="Avenir"/>
-                <w:i w:val="false"/>
-                <w:b w:val="false"/>
-                <w:u w:val="none"/>
-                <w:sz w:val="16"/>
-                <w:szCs w:val="16"/>
-                <w:color w:val="000000"/>
-              </w:rPr>
-              <w:t xml:space="preserve">+</w:t>
-            </w:r>
-          </w:p>
-        </w:tc>
-        <w:tc>
-          <w:tcPr>
-            <w:tcBorders>
-              <w:bottom w:val="none" w:sz="0" w:space="0" w:color="000000"/>
-              <w:top w:val="none" w:sz="0" w:space="0" w:color="000000"/>
-              <w:left w:val="none" w:sz="0" w:space="0" w:color="000000"/>
-              <w:right w:val="none" w:sz="0" w:space="0" w:color="000000"/>
-            </w:tcBorders>
-            <w:shd w:val="clear" w:color="auto" w:fill="FFFFFF"/>
-            <w:tcMar>
-              <w:top w:w="0" w:type="dxa"/>
-              <w:bottom w:w="0" w:type="dxa"/>
-              <w:left w:w="0" w:type="dxa"/>
-              <w:right w:w="0" w:type="dxa"/>
-            </w:tcMar>
-            <w:vAlign w:val="center"/>
-          </w:tcPr>
-          <w:p>
-            <w:pPr>
-              <w:pStyle w:val="Normal"/>
-              <w:jc w:val="center"/>
-              <w:pBdr>
-                <w:bottom w:val="none" w:sz="0" w:space="0" w:color="000000"/>
-                <w:top w:val="none" w:sz="0" w:space="0" w:color="000000"/>
-                <w:left w:val="none" w:sz="0" w:space="0" w:color="000000"/>
-                <w:right w:val="none" w:sz="0" w:space="0" w:color="000000"/>
-              </w:pBdr>
-              <w:spacing w:after="100" w:before="100" w:line="240"/>
-              <w:ind w:left="100" w:right="100" w:firstLine="0" w:firstLineChars="0"/>
-            </w:pPr>
-            <w:r xmlns:w="http://schemas.openxmlformats.org/wordprocessingml/2006/main" xmlns:wp="http://schemas.openxmlformats.org/drawingml/2006/wordprocessingDrawing" xmlns:r="http://schemas.openxmlformats.org/officeDocument/2006/relationships" xmlns:w14="http://schemas.microsoft.com/office/word/2010/wordml">
-              <w:rPr>
-                <w:rFonts w:ascii="Avenir" w:hAnsi="Avenir" w:eastAsia="Avenir" w:cs="Avenir"/>
-                <w:i w:val="false"/>
-                <w:b w:val="false"/>
-                <w:u w:val="none"/>
-                <w:sz w:val="16"/>
-                <w:szCs w:val="16"/>
-                <w:color w:val="000000"/>
-              </w:rPr>
-              <w:t xml:space="preserve">7,807</w:t>
-            </w:r>
-          </w:p>
-        </w:tc>
-        <w:tc>
-          <w:tcPr>
-            <w:tcBorders>
-              <w:bottom w:val="none" w:sz="0" w:space="0" w:color="000000"/>
-              <w:top w:val="none" w:sz="0" w:space="0" w:color="000000"/>
-              <w:left w:val="none" w:sz="0" w:space="0" w:color="000000"/>
-              <w:right w:val="none" w:sz="0" w:space="0" w:color="000000"/>
-            </w:tcBorders>
-            <w:shd w:val="clear" w:color="auto" w:fill="FFFFFF"/>
-            <w:tcMar>
-              <w:top w:w="0" w:type="dxa"/>
-              <w:bottom w:w="0" w:type="dxa"/>
-              <w:left w:w="0" w:type="dxa"/>
-              <w:right w:w="0" w:type="dxa"/>
-            </w:tcMar>
-            <w:vAlign w:val="center"/>
-          </w:tcPr>
-          <w:p>
-            <w:pPr>
-              <w:pStyle w:val="Normal"/>
-              <w:jc w:val="center"/>
-              <w:pBdr>
-                <w:bottom w:val="none" w:sz="0" w:space="0" w:color="000000"/>
-                <w:top w:val="none" w:sz="0" w:space="0" w:color="000000"/>
-                <w:left w:val="none" w:sz="0" w:space="0" w:color="000000"/>
-                <w:right w:val="none" w:sz="0" w:space="0" w:color="000000"/>
-              </w:pBdr>
-              <w:spacing w:after="100" w:before="100" w:line="240"/>
-              <w:ind w:left="100" w:right="100" w:firstLine="0" w:firstLineChars="0"/>
-            </w:pPr>
-            <w:r xmlns:w="http://schemas.openxmlformats.org/wordprocessingml/2006/main" xmlns:wp="http://schemas.openxmlformats.org/drawingml/2006/wordprocessingDrawing" xmlns:r="http://schemas.openxmlformats.org/officeDocument/2006/relationships" xmlns:w14="http://schemas.microsoft.com/office/word/2010/wordml">
-              <w:rPr>
-                <w:rFonts w:ascii="Avenir" w:hAnsi="Avenir" w:eastAsia="Avenir" w:cs="Avenir"/>
-                <w:i w:val="false"/>
-                <w:b w:val="false"/>
-                <w:u w:val="none"/>
-                <w:sz w:val="16"/>
-                <w:szCs w:val="16"/>
-                <w:color w:val="000000"/>
-              </w:rPr>
-              <w:t xml:space="preserve">22,492</w:t>
-            </w:r>
-          </w:p>
-        </w:tc>
-        <w:tc>
-          <w:tcPr>
-            <w:tcBorders>
-              <w:bottom w:val="none" w:sz="0" w:space="0" w:color="000000"/>
-              <w:top w:val="none" w:sz="0" w:space="0" w:color="000000"/>
-              <w:left w:val="none" w:sz="0" w:space="0" w:color="000000"/>
-              <w:right w:val="none" w:sz="0" w:space="0" w:color="000000"/>
-            </w:tcBorders>
-            <w:shd w:val="clear" w:color="auto" w:fill="FFFFFF"/>
-            <w:tcMar>
-              <w:top w:w="0" w:type="dxa"/>
-              <w:bottom w:w="0" w:type="dxa"/>
-              <w:left w:w="0" w:type="dxa"/>
-              <w:right w:w="0" w:type="dxa"/>
-            </w:tcMar>
-            <w:vAlign w:val="center"/>
-          </w:tcPr>
-          <w:p>
-            <w:pPr>
-              <w:pStyle w:val="Normal"/>
-              <w:jc w:val="center"/>
-              <w:pBdr>
-                <w:bottom w:val="none" w:sz="0" w:space="0" w:color="000000"/>
-                <w:top w:val="none" w:sz="0" w:space="0" w:color="000000"/>
-                <w:left w:val="none" w:sz="0" w:space="0" w:color="000000"/>
-                <w:right w:val="none" w:sz="0" w:space="0" w:color="000000"/>
-              </w:pBdr>
-              <w:spacing w:after="100" w:before="100" w:line="240"/>
-              <w:ind w:left="100" w:right="100" w:firstLine="0" w:firstLineChars="0"/>
-            </w:pPr>
-            <w:r xmlns:w="http://schemas.openxmlformats.org/wordprocessingml/2006/main" xmlns:wp="http://schemas.openxmlformats.org/drawingml/2006/wordprocessingDrawing" xmlns:r="http://schemas.openxmlformats.org/officeDocument/2006/relationships" xmlns:w14="http://schemas.microsoft.com/office/word/2010/wordml">
-              <w:rPr>
-                <w:rFonts w:ascii="Avenir" w:hAnsi="Avenir" w:eastAsia="Avenir" w:cs="Avenir"/>
-                <w:i w:val="false"/>
-                <w:b w:val="false"/>
-                <w:u w:val="none"/>
-                <w:sz w:val="16"/>
-                <w:szCs w:val="16"/>
-                <w:color w:val="000000"/>
-              </w:rPr>
-              <w:t xml:space="preserve">GT-AG</w:t>
-            </w:r>
-          </w:p>
-        </w:tc>
-        <w:tc>
-          <w:tcPr>
-            <w:tcBorders>
-              <w:bottom w:val="none" w:sz="0" w:space="0" w:color="000000"/>
-              <w:top w:val="none" w:sz="0" w:space="0" w:color="000000"/>
-              <w:left w:val="none" w:sz="0" w:space="0" w:color="000000"/>
-              <w:right w:val="none" w:sz="0" w:space="0" w:color="000000"/>
-            </w:tcBorders>
-            <w:shd w:val="clear" w:color="auto" w:fill="FFFFFF"/>
-            <w:tcMar>
-              <w:top w:w="0" w:type="dxa"/>
-              <w:bottom w:w="0" w:type="dxa"/>
-              <w:left w:w="0" w:type="dxa"/>
-              <w:right w:w="0" w:type="dxa"/>
-            </w:tcMar>
-            <w:vAlign w:val="center"/>
-          </w:tcPr>
-          <w:p>
-            <w:pPr>
-              <w:pStyle w:val="Normal"/>
-              <w:jc w:val="center"/>
-              <w:pBdr>
-                <w:bottom w:val="none" w:sz="0" w:space="0" w:color="000000"/>
-                <w:top w:val="none" w:sz="0" w:space="0" w:color="000000"/>
-                <w:left w:val="none" w:sz="0" w:space="0" w:color="000000"/>
-                <w:right w:val="none" w:sz="0" w:space="0" w:color="000000"/>
-              </w:pBdr>
-              <w:spacing w:after="100" w:before="100" w:line="240"/>
-              <w:ind w:left="100" w:right="100" w:firstLine="0" w:firstLineChars="0"/>
-            </w:pPr>
-            <w:r xmlns:w="http://schemas.openxmlformats.org/wordprocessingml/2006/main" xmlns:wp="http://schemas.openxmlformats.org/drawingml/2006/wordprocessingDrawing" xmlns:r="http://schemas.openxmlformats.org/officeDocument/2006/relationships" xmlns:w14="http://schemas.microsoft.com/office/word/2010/wordml">
-              <w:rPr>
-                <w:rFonts w:ascii="Avenir" w:hAnsi="Avenir" w:eastAsia="Avenir" w:cs="Avenir"/>
-                <w:i w:val="false"/>
-                <w:b w:val="false"/>
-                <w:u w:val="none"/>
-                <w:sz w:val="16"/>
-                <w:szCs w:val="16"/>
-                <w:color w:val="000000"/>
-              </w:rPr>
-              <w:t xml:space="preserve">T-A</w:t>
-            </w:r>
-          </w:p>
-        </w:tc>
-        <w:tc>
-          <w:tcPr>
-            <w:tcBorders>
-              <w:bottom w:val="none" w:sz="0" w:space="0" w:color="000000"/>
-              <w:top w:val="none" w:sz="0" w:space="0" w:color="000000"/>
-              <w:left w:val="none" w:sz="0" w:space="0" w:color="000000"/>
-              <w:right w:val="none" w:sz="0" w:space="0" w:color="000000"/>
-            </w:tcBorders>
-            <w:shd w:val="clear" w:color="auto" w:fill="FFFFFF"/>
-            <w:tcMar>
-              <w:top w:w="0" w:type="dxa"/>
-              <w:bottom w:w="0" w:type="dxa"/>
-              <w:left w:w="0" w:type="dxa"/>
-              <w:right w:w="0" w:type="dxa"/>
-            </w:tcMar>
-            <w:vAlign w:val="center"/>
-          </w:tcPr>
-          <w:p>
-            <w:pPr>
-              <w:pStyle w:val="Normal"/>
-              <w:jc w:val="center"/>
-              <w:pBdr>
-                <w:bottom w:val="none" w:sz="0" w:space="0" w:color="000000"/>
-                <w:top w:val="none" w:sz="0" w:space="0" w:color="000000"/>
-                <w:left w:val="none" w:sz="0" w:space="0" w:color="000000"/>
-                <w:right w:val="none" w:sz="0" w:space="0" w:color="000000"/>
-              </w:pBdr>
-              <w:spacing w:after="100" w:before="100" w:line="240"/>
-              <w:ind w:left="100" w:right="100" w:firstLine="0" w:firstLineChars="0"/>
-            </w:pPr>
-            <w:r xmlns:w="http://schemas.openxmlformats.org/wordprocessingml/2006/main" xmlns:wp="http://schemas.openxmlformats.org/drawingml/2006/wordprocessingDrawing" xmlns:r="http://schemas.openxmlformats.org/officeDocument/2006/relationships" xmlns:w14="http://schemas.microsoft.com/office/word/2010/wordml">
-              <w:rPr>
-                <w:rFonts w:ascii="Avenir" w:hAnsi="Avenir" w:eastAsia="Avenir" w:cs="Avenir"/>
-                <w:i w:val="false"/>
-                <w:b w:val="false"/>
-                <w:u w:val="none"/>
-                <w:sz w:val="16"/>
-                <w:szCs w:val="16"/>
-                <w:color w:val="000000"/>
-              </w:rPr>
-              <w:t xml:space="preserve">MLP</w:t>
-            </w:r>
-          </w:p>
-        </w:tc>
-        <w:tc>
-          <w:tcPr>
-            <w:tcBorders>
-              <w:bottom w:val="none" w:sz="0" w:space="0" w:color="000000"/>
-              <w:top w:val="none" w:sz="0" w:space="0" w:color="000000"/>
-              <w:left w:val="none" w:sz="0" w:space="0" w:color="000000"/>
-              <w:right w:val="none" w:sz="0" w:space="0" w:color="000000"/>
-            </w:tcBorders>
-            <w:shd w:val="clear" w:color="auto" w:fill="FFFFFF"/>
-            <w:tcMar>
-              <w:top w:w="0" w:type="dxa"/>
-              <w:bottom w:w="0" w:type="dxa"/>
-              <w:left w:w="0" w:type="dxa"/>
-              <w:right w:w="0" w:type="dxa"/>
-            </w:tcMar>
-            <w:vAlign w:val="center"/>
-          </w:tcPr>
-          <w:p>
-            <w:pPr>
-              <w:pStyle w:val="Normal"/>
-              <w:jc w:val="center"/>
-              <w:pBdr>
-                <w:bottom w:val="none" w:sz="0" w:space="0" w:color="000000"/>
-                <w:top w:val="none" w:sz="0" w:space="0" w:color="000000"/>
-                <w:left w:val="none" w:sz="0" w:space="0" w:color="000000"/>
-                <w:right w:val="none" w:sz="0" w:space="0" w:color="000000"/>
-              </w:pBdr>
-              <w:spacing w:after="100" w:before="100" w:line="240"/>
-              <w:ind w:left="100" w:right="100" w:firstLine="0" w:firstLineChars="0"/>
-            </w:pPr>
-            <w:r xmlns:w="http://schemas.openxmlformats.org/wordprocessingml/2006/main" xmlns:wp="http://schemas.openxmlformats.org/drawingml/2006/wordprocessingDrawing" xmlns:r="http://schemas.openxmlformats.org/officeDocument/2006/relationships" xmlns:w14="http://schemas.microsoft.com/office/word/2010/wordml">
-              <w:rPr>
-                <w:rFonts w:ascii="Avenir" w:hAnsi="Avenir" w:eastAsia="Avenir" w:cs="Avenir"/>
-                <w:i w:val="false"/>
-                <w:b w:val="false"/>
-                <w:u w:val="none"/>
-                <w:sz w:val="16"/>
-                <w:szCs w:val="16"/>
-                <w:color w:val="000000"/>
-              </w:rPr>
-              <w:t xml:space="preserve">6</w:t>
-            </w:r>
-          </w:p>
-        </w:tc>
-        <w:tc>
-          <w:tcPr>
-            <w:tcBorders>
-              <w:bottom w:val="none" w:sz="0" w:space="0" w:color="000000"/>
-              <w:top w:val="none" w:sz="0" w:space="0" w:color="000000"/>
-              <w:left w:val="none" w:sz="0" w:space="0" w:color="000000"/>
-              <w:right w:val="none" w:sz="0" w:space="0" w:color="000000"/>
-            </w:tcBorders>
-            <w:shd w:val="clear" w:color="auto" w:fill="FFFFFF"/>
-            <w:tcMar>
-              <w:top w:w="0" w:type="dxa"/>
-              <w:bottom w:w="0" w:type="dxa"/>
-              <w:left w:w="0" w:type="dxa"/>
-              <w:right w:w="0" w:type="dxa"/>
-            </w:tcMar>
-            <w:vAlign w:val="center"/>
-          </w:tcPr>
-          <w:p>
-            <w:pPr>
-              <w:pStyle w:val="Normal"/>
-              <w:jc w:val="center"/>
-              <w:pBdr>
-                <w:bottom w:val="none" w:sz="0" w:space="0" w:color="000000"/>
-                <w:top w:val="none" w:sz="0" w:space="0" w:color="000000"/>
-                <w:left w:val="none" w:sz="0" w:space="0" w:color="000000"/>
-                <w:right w:val="none" w:sz="0" w:space="0" w:color="000000"/>
-              </w:pBdr>
-              <w:spacing w:after="100" w:before="100" w:line="240"/>
-              <w:ind w:left="100" w:right="100" w:firstLine="0" w:firstLineChars="0"/>
-            </w:pPr>
-            <w:r xmlns:w="http://schemas.openxmlformats.org/wordprocessingml/2006/main" xmlns:wp="http://schemas.openxmlformats.org/drawingml/2006/wordprocessingDrawing" xmlns:r="http://schemas.openxmlformats.org/officeDocument/2006/relationships" xmlns:w14="http://schemas.microsoft.com/office/word/2010/wordml">
-              <w:rPr>
-                <w:rFonts w:ascii="Avenir" w:hAnsi="Avenir" w:eastAsia="Avenir" w:cs="Avenir"/>
-                <w:i w:val="false"/>
-                <w:b w:val="false"/>
-                <w:u w:val="none"/>
-                <w:sz w:val="16"/>
-                <w:szCs w:val="16"/>
-                <w:color w:val="000000"/>
-              </w:rPr>
-              <w:t xml:space="preserve">14,685 bp</w:t>
-            </w:r>
-          </w:p>
-        </w:tc>
-        <w:tc>
-          <w:tcPr>
-            <w:tcBorders>
-              <w:bottom w:val="none" w:sz="0" w:space="0" w:color="000000"/>
-              <w:top w:val="none" w:sz="0" w:space="0" w:color="000000"/>
-              <w:left w:val="none" w:sz="0" w:space="0" w:color="000000"/>
-              <w:right w:val="none" w:sz="0" w:space="0" w:color="000000"/>
-            </w:tcBorders>
-            <w:shd w:val="clear" w:color="auto" w:fill="FFFFFF"/>
-            <w:tcMar>
-              <w:top w:w="0" w:type="dxa"/>
-              <w:bottom w:w="0" w:type="dxa"/>
-              <w:left w:w="0" w:type="dxa"/>
-              <w:right w:w="0" w:type="dxa"/>
-            </w:tcMar>
-            <w:vAlign w:val="center"/>
-          </w:tcPr>
-          <w:p>
-            <w:pPr>
-              <w:pStyle w:val="Normal"/>
-              <w:jc w:val="center"/>
-              <w:pBdr>
-                <w:bottom w:val="none" w:sz="0" w:space="0" w:color="000000"/>
-                <w:top w:val="none" w:sz="0" w:space="0" w:color="000000"/>
-                <w:left w:val="none" w:sz="0" w:space="0" w:color="000000"/>
-                <w:right w:val="none" w:sz="0" w:space="0" w:color="000000"/>
-              </w:pBdr>
-              <w:spacing w:after="100" w:before="100" w:line="240"/>
-              <w:ind w:left="100" w:right="100" w:firstLine="0" w:firstLineChars="0"/>
-            </w:pPr>
-            <w:r xmlns:w="http://schemas.openxmlformats.org/wordprocessingml/2006/main" xmlns:wp="http://schemas.openxmlformats.org/drawingml/2006/wordprocessingDrawing" xmlns:r="http://schemas.openxmlformats.org/officeDocument/2006/relationships" xmlns:w14="http://schemas.microsoft.com/office/word/2010/wordml">
-              <w:rPr>
-                <w:rFonts w:ascii="Avenir" w:hAnsi="Avenir" w:eastAsia="Avenir" w:cs="Avenir"/>
-                <w:i w:val="false"/>
-                <w:b w:val="false"/>
-                <w:u w:val="none"/>
-                <w:sz w:val="16"/>
-                <w:szCs w:val="16"/>
-                <w:color w:val="000000"/>
-              </w:rPr>
-              <w:t xml:space="preserve">6 (1%)</w:t>
+              <w:t xml:space="preserve">21,891 (1%)</w:t>
             </w:r>
           </w:p>
         </w:tc>
       </w:tr>
     </w:tbl>
-    <w:bookmarkEnd w:id="120"/>
+    <w:bookmarkEnd w:id="121"/>
     <w:sectPr/>
   </w:body>
 </w:document>

</xml_diff>

<commit_message>
made fig 3 as one plot and removed uneeded plots
</commit_message>
<xml_diff>
--- a/manuscript_thev_transcriptome.docx
+++ b/manuscript_thev_transcriptome.docx
@@ -418,9 +418,9 @@
       </w:r>
       <w:r>
         <w:rPr>
-          <w:strike/>
           <w:iCs/>
           <w:i/>
+          <w:strike/>
         </w:rPr>
         <w:t xml:space="preserve">Thirteen</w:t>
       </w:r>
@@ -435,9 +435,9 @@
       </w:r>
       <w:r>
         <w:rPr>
-          <w:strike/>
           <w:iCs/>
           <w:i/>
+          <w:strike/>
         </w:rPr>
         <w:t xml:space="preserve">three</w:t>
       </w:r>
@@ -452,9 +452,9 @@
       </w:r>
       <w:r>
         <w:rPr>
-          <w:strike/>
           <w:iCs/>
           <w:i/>
+          <w:strike/>
         </w:rPr>
         <w:t xml:space="preserve">two</w:t>
       </w:r>
@@ -863,7 +863,7 @@
         <w:t xml:space="preserve">(20)</w:t>
       </w:r>
       <w:r>
-        <w:t xml:space="preserve">. Thus, the MLTU produces a complex repertoire of mRNA with diverse 5’-UTRs spliced onto different 3’ coding exons which are grouped into five different 3’-end classes (L1-L5). Each transcription unit (TU) contains its own promoter driving the expression of all the array of mRNA transcripts produced via alternative splicing of the genes encoded in the unit</w:t>
+        <w:t xml:space="preserve">. Thus, the MLTU produces a complex repertoire of mRNA with diverse 5’ untranslated regions (UTRs) spliced onto different 3’ coding exons which are grouped into five different 3’-end classes (L1-L5). Each transcription unit (TU) contains its own promoter driving the expression of all the array of mRNA transcripts produced via alternative splicing of the genes encoded in the unit</w:t>
       </w:r>
       <w:r>
         <w:t xml:space="preserve">(6, 17, 18)</w:t>
@@ -1578,7 +1578,7 @@
         <w:t xml:space="preserve">Figure 5</w:t>
       </w:r>
       <w:r>
-        <w:t xml:space="preserve">). Most of the encoded proteins of the novel transcripts are distinct from the predicted ORFs, although they all have the potential to encode the Hyd protein as the 3’-most coding sequence (CDS) if the first start codon (SSC) is skipped. The 5’-most CDS of TRXPT_1 is multi-exonic, producing a 17.9 kilodalton (kDa) protein of 160 residues [amino acids (aa)]. The CDS begins in the first exon, starting at position 211, spans the second exon, and terminates in the third exon at position 2312. From the 5’-most SSC, TRXPT_2 encodes the largest protein in this region —— a 64.3 kDa, 580 aa protein with the same SSC as TRXPT_1 (position 211). This CDS spans almost the entire predicted ORF1 and Hyd, coming short in two regards: it is spliced from 1655 to 1964 (ORF1’s C-terminus, including the stop codon), and it’s stop codon (STC; position 2312) is 13 bp short of the Hyd STC. However, it has an SSC 102 bp upstream and in-frame with ORF1’s predicted SSC. The N-terminus of TRXPT_2 CDS therefore, shares substantial protein sequence similarity with ORF1 but Hyd and TRXPT_2 are not in-frame; hence no protein sequence similarity. TRXPT_3 is almost identical to TRXPT_1, except for the lack of TRXPT_1’s second exon. From our analysis, TRXPT_3 and TRXPT_4 seem to have transcription start sites (TSS) downstream of the TSS of TRXPT_1 and TRXPT_2; however, given that studies in MAdVs show that E1 mRNAs share a common 5’ and 3’ positions, only differing from each other regarding the introns</w:t>
+        <w:t xml:space="preserve">). Most of the encoded proteins of the novel transcripts are distinct from the predicted ORFs, although they all have the potential to encode the Hyd protein as the 3’-most coding sequence (CDS) if secondary start codon usage is considered. The 5’-most CDS of TRXPT_1 is multi-exonic, producing a 17.9 kilodalton (kDa) protein of 160 residues [amino acids (aa)]. The CDS begins in the first exon, starting at position 211, spans the second exon, and terminates in the third exon at position 2312. From the 5’-most start codon (SSC), TRXPT_2 encodes the largest protein in this region - a 64.3 kDa, 580 aa protein with the same SSC as TRXPT_1 (position 211). This CDS spans almost the entire predicted ORF1 and Hyd, coming short in two regards: it is spliced from 1655 to 1964 (ORF1’s C-terminus, including the stop codon), and it’s stop codon (STC; position 2312) is 13 bp short of the Hyd STC. However, it has an SSC 102 bp upstream and in-frame with ORF1’s predicted SSC. The N-terminus of TRXPT_2 CDS therefore, shares substantial protein sequence similarity with ORF1 but Hyd and TRXPT_2 are not in-frame; hence no protein sequence similarity. TRXPT_3 is almost identical to TRXPT_1, except for the lack of TRXPT_1’s second exon. From our RNA-seq data, TRXPT_3 and TRXPT_4 seem to have transcription start sites (TSS) downstream of the TSS of TRXPT_1 and TRXPT_2; however, given that studies in MAdVs show that E1 mRNAs share a common 5’ and 3’ positions, only differing from each other regarding the introns</w:t>
       </w:r>
       <w:r>
         <w:t xml:space="preserve"> </w:t>
@@ -1587,7 +1587,7 @@
         <w:t xml:space="preserve">(18)</w:t>
       </w:r>
       <w:r>
-        <w:t xml:space="preserve">, it is likely that TRXPT_3 and TRXPT_4 are incomplete, and the TSS just like the transcription termination site (TTS) are identical for all E1 transcripts. Regardless of the TSS considered for TRXPT_3, the coding potential remains unaffected. Its 5’-most CDS, beginning at 1965 and sharing the same STC as TRXPT_1 and TRXPT_2, produces a 13.1 kDa, 115 residue protein. This CDS (ORF4) was predicted in an earlier study</w:t>
+        <w:t xml:space="preserve">, it is likely that TRXPT_3 and TRXPT_4 are incomplete, and the TSS (at position 54bp) just like the transcription termination site (TTS; at position 2325bp) are identical for all E1 transcripts. Regardless of the TSS considered for TRXPT_3, the coding potential remains unaffected. Its 5’-most CDS, beginning at 1965 and sharing the same STC as TRXPT_1 and TRXPT_2, produces a 13.1 kDa, 115 residue protein. This CDS (ORF4) was predicted in an earlier study</w:t>
       </w:r>
       <w:r>
         <w:t xml:space="preserve"> </w:t>
@@ -1641,7 +1641,7 @@
         <w:t xml:space="preserve">supplementary PCR methods</w:t>
       </w:r>
       <w:r>
-        <w:t xml:space="preserve">). This is corroborated by 3’-RACE experiment, which shows transcripts spanning the entire ORF1 and Hyd ORFs without any splicing with a poly-A tail at the TTS of transcripts in this region. The 5’-most CDS of this transcript would encode ORF1. Given that the SSC of the predicted ORF1 is in-frame but downstream of TRXPT_2 SSC, it suggests that the predicted ORF1 CDS is incomplete; it shares the same SSC and TSS, and TTS as TRXPT_2, but has a unique STC.</w:t>
+        <w:t xml:space="preserve">). This is corroborated by 3’-RACE experiment, which shows transcripts spanning the entire ORF1 and Hyd ORFs without any splicing with a poly-A tail immediately after the TTS of transcripts in this region. The 5’-most CDS of this transcript would encode ORF1. Given that the SSC of the predicted ORF1 is in-frame but downstream of TRXPT_2 SSC, it suggests that the predicted ORF1 CDS is incomplete; it shares the same SSC and TSS, and TTS as TRXPT_2, but has a unique STC.</w:t>
       </w:r>
     </w:p>
     <w:p>
@@ -1696,13 +1696,7 @@
         <w:t xml:space="preserve">Figure 6</w:t>
       </w:r>
       <w:r>
-        <w:t xml:space="preserve">).</w:t>
-      </w:r>
-      <w:r>
-        <w:t xml:space="preserve"> </w:t>
-      </w:r>
-      <w:r>
-        <w:t xml:space="preserve">The E2A ORF, DBP is one of three ORFs predicted to be spliced from two exons, with the CDS spanning both exons. The corresponding transcript (TRXPT_21) found in our data matches this predicted splicing pattern exactly but with an additional non-coding exon at the 5’-end (E2-5’UTR); hence, a three-exon transcript. The encoded protein (DBP; 380 residues, 43.3 kDa) is identical. This transcript was also corroborated in a 3’-RACE experiment. Additionally, from the 3’-RACE, a splice variant of TRXPT_21 which retains the second intron leading to a 2-exon transcript was found. This transcript (TRXPT_21B), albeit longer due to retaining the second intron and possessing a short 3’ UTR, encodes a truncated isoform of DBP because the first SSC utilized by TRXPT_21, is followed shortly by STCs in the retained intron, and does not yield any viable product. The SSC 173 bp downstream of TRXPT_21’s SSC yields a 346 residue, 39.3 kDa product, which is in-frame of DBP but wholly contained in the second exon starting at 18,013 bp and terminating just like DBP at 16,973 bp. TRXPT_21 and TRXPT_21B share a common TSS but TRXPT_21B as seen in our 3’-RACE data, extends 39 bp into an adenine-thymine-rich sequence where the polyadenylation occurs. Hence, we suggest that the two transcripts also share the same TTS at 16,934 bp (</w:t>
+        <w:t xml:space="preserve">). The E2A ORF, DBP is one of three THEV ORFs predicted to be spliced from two exons, with the CDS spanning both exons. The corresponding transcript (TRXPT_21) found in our data matches this predicted splicing pattern exactly but with a non-coding additional exon at the 5’-end (E2-5’UTR) at position 18,684-18,751 bp, making a three-exon transcript. The encoded protein (DBP; 380 residues, 43.3 kDa) remains identical. This transcript (TRXPT_21) was also corroborated in a 3’-RACE experiment. Additionally, from the 3’-RACE, a splice variant of TRXPT_21 which retains the second intron leading to a 2-exon transcript was found. This transcript (TRXPT_21B), albeit longer due to retaining the second intron and possessing a short 3’ UTR, encodes a truncated isoform of DBP because the first SSC utilized by TRXPT_21, is followed shortly by STCs in the retained intron, and does not yield any viable product. The SSC 173 bp downstream of TRXPT_21’s SSC yields a 346 residue, 39.3 kDa product, which is in-frame of DBP but wholly contained in the second exon starting at 18,013 bp and terminating just like DBP at 16,973 bp. TRXPT_21 and TRXPT_21B share a common TSS but TRXPT_21B as seen in our 3’-RACE data, extends 39 bp into an adenine-thymine (A-T) rich sequence where the polyadenylation occurs. This suggests that the bona fide E2A TTS is at 16,934 bp (</w:t>
       </w:r>
       <w:r>
         <w:rPr>
@@ -1720,6 +1714,38 @@
         <w:pStyle w:val="BodyText"/>
       </w:pPr>
       <w:r>
+        <w:t xml:space="preserve">The E2B region transcripts share the TSS of E2A - begins with E2-5’UTR - but extend thousands of base pairs downstream to reach the TTS at 2334bp, which is immediately followed by an A-T rich sequence where polyadenylation probably occurs. Interestingly, the TTS of the E1 TU on the sense strand is in the immediate vicinity of this A-T rich sequence (position 2323-2339bp), and the A-T rich sequence is almost palindromic; hence it likely serves as the polyadenylation signal for both E1 and E2B transcripts. The E2B transcripts, TRXPT_6 and TRXPT_7 are almost identical except for an extra splice junction at the 3’-end of TRXPT_6, making TRXPT_6 a five-exon transcript and TRXPT_7, four (</w:t>
+      </w:r>
+      <w:r>
+        <w:rPr>
+          <w:bCs/>
+          <w:b/>
+        </w:rPr>
+        <w:t xml:space="preserve">Figure 6</w:t>
+      </w:r>
+      <w:r>
+        <w:t xml:space="preserve">). TRXPT_7 has the coding potential for IVa2 and both classical proteins (pTP and Ad-pol) encoded in this region, of which the pTP ORF is predicted to be spliced from two exons just like all other AdVs. The predicted splice junction is corroborated by our data; however, the transcript is marked longer than the predicted ORF. There are two novel exons, the third exon is significantly longer than predicted, and the last exon containing the bulk of the CDS is more than triple the predicted size, although the SSC and STC encoding pTP are unaffected. The first two exons are 5’-UTRs - the SSC here is immediately followed by STCs - hence, the 5’-most SSC (position 10,995bp) of the third exon which matches the predicted SSC is utilized. The encoded product is identical to the predicted pTP ORF (597 residues; 70.5 kDa). However, if we consider secondary SSC usage, the encoded product is identical to the predicted Ad-pol ORF (1112 residues; 129.2 kDa), with SSC at 6768bp and STC at 3430bp.</w:t>
+      </w:r>
+    </w:p>
+    <w:p>
+      <w:pPr>
+        <w:pStyle w:val="BodyText"/>
+      </w:pPr>
+      <w:r>
+        <w:rPr>
+          <w:strike/>
+        </w:rPr>
+        <w:t xml:space="preserve">finish trxpt_7 and then discuss trxpt_6</w:t>
+      </w:r>
+      <w:r>
+        <w:t xml:space="preserve">.</w:t>
+      </w:r>
+    </w:p>
+    <w:p>
+      <w:pPr>
+        <w:pStyle w:val="BodyText"/>
+      </w:pPr>
+      <w:r>
         <w:t xml:space="preserve">The IM region is a single-transcript TU, encoding a single classical protein, IVa2. The promoter expressing this single transcript (TRXPT_5) is embedded in E2B region and shares a TTS with E2B transcripts</w:t>
       </w:r>
       <w:r>
@@ -1729,7 +1755,7 @@
         <w:t xml:space="preserve">(17, 18)</w:t>
       </w:r>
       <w:r>
-        <w:t xml:space="preserve">. TRXPT_5 is a two-exon transcript located on the reverse strand spliced at 3447-3615. The first exon is an untranslated region (UTR), except the last 2 nucleotides, which connect with the first nucleotide of second exon to form the 5’-most SSC. This first SSC is 4 codons upstream and in-frame of the predicted IVa2 SSC. Regardless of the SSC considered, the encoded protein (IVa2) is largely unaffected. Except for the four extra residues at the N-terminus (considering the 5’-most SSC), the entire protein sequence is identical.</w:t>
+        <w:t xml:space="preserve">. TRXPT_5 is a two-exon transcript located on the reverse strand spliced at 3447-3615. The first exon is an UTR, except the last 2 nucleotides, which connect with the first nucleotide of second exon to form the 5’-most SSC. This first SSC is 4 codons upstream and in-frame of the predicted IVa2 SSC. Regardless of the SSC considered, the encoded protein (IVa2) is largely unaffected. Except for the four extra residues at the N-terminus (considering the 5’-most SSC), the entire protein sequence is identical.</w:t>
       </w:r>
     </w:p>
     <w:p>
@@ -1870,13 +1896,7 @@
         <w:pStyle w:val="FirstParagraph"/>
       </w:pPr>
       <w:r>
-        <w:t xml:space="preserve">In the original study where the ORFs of THEV were predicted, ORF4 was predicted in the E1 region spanning the Hyd gene. However, later studies predicted and preferred Hyd instead of ORF4; hence, the current prediction map. However, this study shows that while both Hyd and ORF4 may be both expressed, ORF4 is most likely the bona fide gene.</w:t>
-      </w:r>
-      <w:r>
-        <w:t xml:space="preserve"> </w:t>
-      </w:r>
-      <w:r>
-        <w:t xml:space="preserve">For fig2a: There is a dramatic increase of mean coverage/depth from</w:t>
+        <w:t xml:space="preserve">In the original study where the ORFs of THEV were predicted, ORF4 was predicted in the E1 region spanning the Hyd gene. However, later studies predicted and preferred Hyd instead of ORF4; hence, the current prediction map. However, this study shows that while both Hyd and ORF4 may be both expressed, ORF4 is most likely the bona fide gene. For fig2a: There is a dramatic increase of mean coverage/depth from</w:t>
       </w:r>
       <w:r>
         <w:t xml:space="preserve"> </w:t>
@@ -1908,25 +1928,7 @@
         <w:t xml:space="preserve"> </w:t>
       </w:r>
       <w:r>
-        <w:t xml:space="preserve">at 72 h.p.i, strongly demonstrating an active infection. Unexpectedly, the pileup of reads seems consistently skewed over similar regions of the genome. We could speculate that the temporal gene expression regulation of THEV is different from MAdVs or this could simply mean that the infection was not well synchronized. However, the relative proportions over these similar regions shows some variation over time.</w:t>
-      </w:r>
-      <w:r>
-        <w:t xml:space="preserve"> </w:t>
-      </w:r>
-      <w:r>
-        <w:t xml:space="preserve">For fig2b: titer reaching a plateau at 120 h.p.i, probably due to high cell death</w:t>
-      </w:r>
-      <w:r>
-        <w:t xml:space="preserve"> </w:t>
-      </w:r>
-      <w:r>
-        <w:t xml:space="preserve">TRXPT_2 and ORF1 are isoforms</w:t>
-      </w:r>
-      <w:r>
-        <w:t xml:space="preserve"> </w:t>
-      </w:r>
-      <w:r>
-        <w:t xml:space="preserve">Presumeably, if the junction reads were normalized, MLP would not be predominant at 12hpi.</w:t>
+        <w:t xml:space="preserve">at 72 h.p.i, strongly demonstrating an active infection. Unexpectedly, the pileup of reads seems consistently skewed over similar regions of the genome. We could speculate that the temporal gene expression regulation of THEV is different from MAdVs or this could simply mean that the infection was not well synchronized. However, the relative proportions over these similar regions shows some variation over time. For fig2b: titer reaching a plateau at 120 h.p.i, probably due to high cell death TRXPT_2 and ORF1 are isoforms Presumably, if the junction reads were normalized, MLP would not be predominant at 12hpi.</w:t>
       </w:r>
       <w:r>
         <w:t xml:space="preserve"> </w:t>
@@ -3460,7 +3462,7 @@
     <w:bookmarkEnd w:id="91"/>
     <w:bookmarkEnd w:id="92"/>
     <w:bookmarkEnd w:id="93"/>
-    <w:bookmarkStart w:id="121" w:name="tables-and-figures"/>
+    <w:bookmarkStart w:id="118" w:name="tables-and-figures"/>
     <w:p>
       <w:pPr>
         <w:pStyle w:val="Heading2"/>
@@ -3515,9 +3517,11 @@
           </wp:inline>
         </w:drawing>
       </w:r>
-      <w:r>
-        <w:t xml:space="preserve"> </w:t>
-      </w:r>
+    </w:p>
+    <w:p>
+      <w:pPr>
+        <w:pStyle w:val="BodyText"/>
+      </w:pPr>
       <w:r>
         <w:rPr>
           <w:bCs/>
@@ -3627,9 +3631,11 @@
           </wp:inline>
         </w:drawing>
       </w:r>
-      <w:r>
-        <w:t xml:space="preserve"> </w:t>
-      </w:r>
+    </w:p>
+    <w:p>
+      <w:pPr>
+        <w:pStyle w:val="BodyText"/>
+      </w:pPr>
       <w:r>
         <w:rPr>
           <w:bCs/>
@@ -3698,20 +3704,126 @@
       <w:r>
         <w:drawing>
           <wp:inline>
-            <wp:extent cx="5334000" cy="3555999"/>
+            <wp:extent cx="5334000" cy="8890000"/>
             <wp:effectExtent b="0" l="0" r="0" t="0"/>
             <wp:docPr descr="" title="" id="101" name="Picture"/>
             <a:graphic>
               <a:graphicData uri="http://schemas.openxmlformats.org/drawingml/2006/picture">
                 <pic:pic>
                   <pic:nvPicPr>
-                    <pic:cNvPr descr="results/r/figures/thev_spliced_map.png" id="102" name="Picture"/>
+                    <pic:cNvPr descr="results/r/figures/figure3.png" id="102" name="Picture"/>
                     <pic:cNvPicPr>
                       <a:picLocks noChangeArrowheads="1" noChangeAspect="1"/>
                     </pic:cNvPicPr>
                   </pic:nvPicPr>
                   <pic:blipFill>
                     <a:blip r:embed="rId100"/>
+                    <a:stretch>
+                      <a:fillRect/>
+                    </a:stretch>
+                  </pic:blipFill>
+                  <pic:spPr bwMode="auto">
+                    <a:xfrm>
+                      <a:off x="0" y="0"/>
+                      <a:ext cx="5334000" cy="8890000"/>
+                    </a:xfrm>
+                    <a:prstGeom prst="rect">
+                      <a:avLst/>
+                    </a:prstGeom>
+                    <a:noFill/>
+                    <a:ln w="9525">
+                      <a:noFill/>
+                      <a:headEnd/>
+                      <a:tailEnd/>
+                    </a:ln>
+                  </pic:spPr>
+                </pic:pic>
+              </a:graphicData>
+            </a:graphic>
+          </wp:inline>
+        </w:drawing>
+      </w:r>
+    </w:p>
+    <w:p>
+      <w:pPr>
+        <w:pStyle w:val="BodyText"/>
+      </w:pPr>
+      <w:r>
+        <w:rPr>
+          <w:bCs/>
+          <w:b/>
+        </w:rPr>
+        <w:t xml:space="preserve">Figure 3. a) Composite transcriptome of THEV from RNA-seq</w:t>
+      </w:r>
+      <w:r>
+        <w:t xml:space="preserve">. THEV transcripts assembled from all time points by</w:t>
+      </w:r>
+      <w:r>
+        <w:t xml:space="preserve"> </w:t>
+      </w:r>
+      <w:r>
+        <w:rPr>
+          <w:rStyle w:val="VerbatimChar"/>
+        </w:rPr>
+        <w:t xml:space="preserve">StringTie</w:t>
+      </w:r>
+      <w:r>
+        <w:t xml:space="preserve"> </w:t>
+      </w:r>
+      <w:r>
+        <w:t xml:space="preserve">are unified forming this final transcriptome (splicing map). Transcripts belonging to the same transcription unit (TU) are located in close proximity on the genome and are color coded and labeled in this figure as such. The organization of TUs in the THEV genome is unsurprisingly similar to MAdVs; however, the MAdV genome shows significantly more transcripts. The TUs are color coded: E1 transcripts - red, E2 - black, E3 - dark grey, E4 - green, MLP - blue. Predicted ORFs are also indicated here, colored light grey.</w:t>
+      </w:r>
+      <w:r>
+        <w:t xml:space="preserve"> </w:t>
+      </w:r>
+      <w:r>
+        <w:rPr>
+          <w:bCs/>
+          <w:b/>
+        </w:rPr>
+        <w:t xml:space="preserve">b) THEV transcripts identified at given time points</w:t>
+      </w:r>
+      <w:r>
+        <w:t xml:space="preserve">. Transcripts are color coded as explained in</w:t>
+      </w:r>
+      <w:r>
+        <w:t xml:space="preserve"> </w:t>
+      </w:r>
+      <w:r>
+        <w:rPr>
+          <w:bCs/>
+          <w:b/>
+        </w:rPr>
+        <w:t xml:space="preserve">a</w:t>
+      </w:r>
+      <w:r>
+        <w:t xml:space="preserve">.</w:t>
+      </w:r>
+      <w:r>
+        <w:t xml:space="preserve"> </w:t>
+      </w:r>
+    </w:p>
+    <w:p>
+      <w:pPr>
+        <w:pStyle w:val="BodyText"/>
+      </w:pPr>
+      <w:r>
+        <w:drawing>
+          <wp:inline>
+            <wp:extent cx="5334000" cy="3555999"/>
+            <wp:effectExtent b="0" l="0" r="0" t="0"/>
+            <wp:docPr descr="" title="" id="104" name="Picture"/>
+            <a:graphic>
+              <a:graphicData uri="http://schemas.openxmlformats.org/drawingml/2006/picture">
+                <pic:pic>
+                  <pic:nvPicPr>
+                    <pic:cNvPr descr="results/r/figures/figure_4a_d.png" id="105" name="Picture"/>
+                    <pic:cNvPicPr>
+                      <a:picLocks noChangeArrowheads="1" noChangeAspect="1"/>
+                    </pic:cNvPicPr>
+                  </pic:nvPicPr>
+                  <pic:blipFill>
+                    <a:blip r:embed="rId103"/>
                     <a:stretch>
                       <a:fillRect/>
                     </a:stretch>
@@ -3741,22 +3853,95 @@
         <w:t xml:space="preserve"> </w:t>
       </w:r>
       <w:r>
+        <w:rPr>
+          <w:bCs/>
+          <w:b/>
+        </w:rPr>
+        <w:t xml:space="preserve">Figure 4: Changes in splicing and expression profile of THEV over time.</w:t>
+      </w:r>
+      <w:r>
+        <w:t xml:space="preserve"> </w:t>
+      </w:r>
+      <w:r>
+        <w:rPr>
+          <w:bCs/>
+          <w:b/>
+        </w:rPr>
+        <w:t xml:space="preserve">a)</w:t>
+      </w:r>
+      <w:r>
+        <w:t xml:space="preserve"> </w:t>
+      </w:r>
+      <w:r>
+        <w:t xml:space="preserve">Expression levels of transcripts over time.</w:t>
+      </w:r>
+      <w:r>
+        <w:rPr>
+          <w:bCs/>
+          <w:b/>
+        </w:rPr>
+        <w:t xml:space="preserve">b)</w:t>
+      </w:r>
+      <w:r>
+        <w:t xml:space="preserve"> </w:t>
+      </w:r>
+      <w:r>
+        <w:t xml:space="preserve">Expression levels of transcripts by region over time.</w:t>
+      </w:r>
+      <w:r>
+        <w:rPr>
+          <w:bCs/>
+          <w:b/>
+        </w:rPr>
+        <w:t xml:space="preserve">c)</w:t>
+      </w:r>
+      <w:r>
+        <w:t xml:space="preserve"> </w:t>
+      </w:r>
+      <w:r>
+        <w:t xml:space="preserve">Relative abundances of all splice junctions over time.</w:t>
+      </w:r>
+      <w:r>
+        <w:t xml:space="preserve"> </w:t>
+      </w:r>
+      <w:r>
+        <w:rPr>
+          <w:bCs/>
+          <w:b/>
+        </w:rPr>
+        <w:t xml:space="preserve">d)</w:t>
+      </w:r>
+      <w:r>
+        <w:t xml:space="preserve"> </w:t>
+      </w:r>
+      <w:r>
+        <w:t xml:space="preserve">Relative abundances of junctions in transcriptome.</w:t>
+      </w:r>
+      <w:r>
+        <w:t xml:space="preserve"> </w:t>
+      </w:r>
+    </w:p>
+    <w:p>
+      <w:pPr>
+        <w:pStyle w:val="BodyText"/>
+      </w:pPr>
+      <w:r>
         <w:drawing>
           <wp:inline>
-            <wp:extent cx="5334000" cy="4667250"/>
+            <wp:extent cx="5334000" cy="4741333"/>
             <wp:effectExtent b="0" l="0" r="0" t="0"/>
-            <wp:docPr descr="" title="" id="104" name="Picture"/>
+            <wp:docPr descr="" title="" id="107" name="Picture"/>
             <a:graphic>
               <a:graphicData uri="http://schemas.openxmlformats.org/drawingml/2006/picture">
                 <pic:pic>
                   <pic:nvPicPr>
-                    <pic:cNvPr descr="results/r/figures/thev_patched_timepoints_spliced_map.png" id="105" name="Picture"/>
+                    <pic:cNvPr descr="manuscript_thev_transcriptome_files/figure-docx/region-by-region_e1_figure-1.png" id="108" name="Picture"/>
                     <pic:cNvPicPr>
                       <a:picLocks noChangeArrowheads="1" noChangeAspect="1"/>
                     </pic:cNvPicPr>
                   </pic:nvPicPr>
                   <pic:blipFill>
-                    <a:blip r:embed="rId103"/>
+                    <a:blip r:embed="rId106"/>
                     <a:stretch>
                       <a:fillRect/>
                     </a:stretch>
@@ -3764,7 +3949,7 @@
                   <pic:spPr bwMode="auto">
                     <a:xfrm>
                       <a:off x="0" y="0"/>
-                      <a:ext cx="5334000" cy="4667250"/>
+                      <a:ext cx="5334000" cy="4741333"/>
                     </a:xfrm>
                     <a:prstGeom prst="rect">
                       <a:avLst/>
@@ -3782,49 +3967,23 @@
           </wp:inline>
         </w:drawing>
       </w:r>
-      <w:r>
-        <w:t xml:space="preserve"> </w:t>
-      </w:r>
+    </w:p>
+    <w:p>
+      <w:pPr>
+        <w:pStyle w:val="BodyText"/>
+      </w:pPr>
       <w:r>
         <w:rPr>
           <w:bCs/>
           <w:b/>
         </w:rPr>
-        <w:t xml:space="preserve">Figure 3. a)</w:t>
-      </w:r>
-      <w:r>
-        <w:rPr>
-          <w:bCs/>
-          <w:b/>
-        </w:rPr>
+        <w:t xml:space="preserve">Figure 5: E1 region transcripts. a)</w:t>
+      </w:r>
+      <w:r>
         <w:t xml:space="preserve"> </w:t>
       </w:r>
       <w:r>
-        <w:rPr>
-          <w:bCs/>
-          <w:b/>
-          <w:bCs/>
-          <w:b/>
-        </w:rPr>
-        <w:t xml:space="preserve">Full transcriptome of THEV</w:t>
-      </w:r>
-      <w:r>
-        <w:t xml:space="preserve">. THEV transcripts assembled from all time points by</w:t>
-      </w:r>
-      <w:r>
-        <w:t xml:space="preserve"> </w:t>
-      </w:r>
-      <w:r>
-        <w:rPr>
-          <w:rStyle w:val="VerbatimChar"/>
-        </w:rPr>
-        <w:t xml:space="preserve">StringTie</w:t>
-      </w:r>
-      <w:r>
-        <w:t xml:space="preserve"> </w:t>
-      </w:r>
-      <w:r>
-        <w:t xml:space="preserve">are unified forming this final transcriptome (splicing map). Transcripts belonging to the same transcription unit (TU) are located in close proximity on the genome and are color coded and labeled in this figure as such. The organization of TUs in the THEV genome is unsurprisingly similar to MAdVs; however, the MAdV genome shows significantly more transcripts. The TUs are color coded: E1 transcripts - red, E2 - black, E3 - dark grey, E4 - green, MLP - blue. Predicted ORFs are also indicated here, colored light grey.</w:t>
+        <w:t xml:space="preserve">The splice map of the E1 transcription unit. Exons are depicted as boxes connected by introns (dotted lines). Transcripts from RNA-seq data are colored red, predicted ORFs are colored grey, and the full ORF1 transcript and previously annotated ORF4 are colored black. Each transcript or ORF is labelled with its name to the right. The start codon (SSC) and stop codon (STC) of the 5’-most CDS of each transcript is indicated with the nucleotide position in brackets. The region of the virus is depicted at the bottom as a black line with labels of the nucleotide positions for reference</w:t>
       </w:r>
       <w:r>
         <w:t xml:space="preserve"> </w:t>
@@ -3837,157 +3996,10 @@
         <w:t xml:space="preserve">b)</w:t>
       </w:r>
       <w:r>
-        <w:rPr>
-          <w:bCs/>
-          <w:b/>
-        </w:rPr>
         <w:t xml:space="preserve"> </w:t>
       </w:r>
       <w:r>
-        <w:rPr>
-          <w:bCs/>
-          <w:b/>
-          <w:bCs/>
-          <w:b/>
-        </w:rPr>
-        <w:t xml:space="preserve">THEV transcripts identified at given time points</w:t>
-      </w:r>
-      <w:r>
-        <w:t xml:space="preserve">. Transcripts are color coded as explained in</w:t>
-      </w:r>
-      <w:r>
-        <w:t xml:space="preserve"> </w:t>
-      </w:r>
-      <w:r>
-        <w:rPr>
-          <w:bCs/>
-          <w:b/>
-        </w:rPr>
-        <w:t xml:space="preserve">a</w:t>
-      </w:r>
-      <w:r>
-        <w:t xml:space="preserve">.</w:t>
-      </w:r>
-      <w:r>
-        <w:t xml:space="preserve"> </w:t>
-      </w:r>
-    </w:p>
-    <w:p>
-      <w:pPr>
-        <w:pStyle w:val="BodyText"/>
-      </w:pPr>
-      <w:r>
-        <w:drawing>
-          <wp:inline>
-            <wp:extent cx="5334000" cy="3555999"/>
-            <wp:effectExtent b="0" l="0" r="0" t="0"/>
-            <wp:docPr descr="" title="" id="107" name="Picture"/>
-            <a:graphic>
-              <a:graphicData uri="http://schemas.openxmlformats.org/drawingml/2006/picture">
-                <pic:pic>
-                  <pic:nvPicPr>
-                    <pic:cNvPr descr="results/r/figures/figure_4a_d.png" id="108" name="Picture"/>
-                    <pic:cNvPicPr>
-                      <a:picLocks noChangeArrowheads="1" noChangeAspect="1"/>
-                    </pic:cNvPicPr>
-                  </pic:nvPicPr>
-                  <pic:blipFill>
-                    <a:blip r:embed="rId106"/>
-                    <a:stretch>
-                      <a:fillRect/>
-                    </a:stretch>
-                  </pic:blipFill>
-                  <pic:spPr bwMode="auto">
-                    <a:xfrm>
-                      <a:off x="0" y="0"/>
-                      <a:ext cx="5334000" cy="3555999"/>
-                    </a:xfrm>
-                    <a:prstGeom prst="rect">
-                      <a:avLst/>
-                    </a:prstGeom>
-                    <a:noFill/>
-                    <a:ln w="9525">
-                      <a:noFill/>
-                      <a:headEnd/>
-                      <a:tailEnd/>
-                    </a:ln>
-                  </pic:spPr>
-                </pic:pic>
-              </a:graphicData>
-            </a:graphic>
-          </wp:inline>
-        </w:drawing>
-      </w:r>
-      <w:r>
-        <w:t xml:space="preserve"> </w:t>
-      </w:r>
-      <w:r>
-        <w:rPr>
-          <w:bCs/>
-          <w:b/>
-        </w:rPr>
-        <w:t xml:space="preserve">Figure 4: Changes in splicing and expression profile of THEV over time.</w:t>
-      </w:r>
-      <w:r>
-        <w:t xml:space="preserve"> </w:t>
-      </w:r>
-      <w:r>
-        <w:rPr>
-          <w:bCs/>
-          <w:b/>
-        </w:rPr>
-        <w:t xml:space="preserve">a)</w:t>
-      </w:r>
-      <w:r>
-        <w:t xml:space="preserve"> </w:t>
-      </w:r>
-      <w:r>
-        <w:t xml:space="preserve">Expression levels of transcripts over time.</w:t>
-      </w:r>
-      <w:r>
-        <w:rPr>
-          <w:bCs/>
-          <w:b/>
-        </w:rPr>
-        <w:t xml:space="preserve">b)</w:t>
-      </w:r>
-      <w:r>
-        <w:t xml:space="preserve"> </w:t>
-      </w:r>
-      <w:r>
-        <w:t xml:space="preserve">Expression levels of transcripts by region over time.</w:t>
-      </w:r>
-      <w:r>
-        <w:rPr>
-          <w:bCs/>
-          <w:b/>
-        </w:rPr>
-        <w:t xml:space="preserve">c)</w:t>
-      </w:r>
-      <w:r>
-        <w:t xml:space="preserve"> </w:t>
-      </w:r>
-      <w:r>
-        <w:t xml:space="preserve">Relative abundances of all splice junctions over time.</w:t>
-      </w:r>
-      <w:r>
-        <w:t xml:space="preserve"> </w:t>
-      </w:r>
-      <w:r>
-        <w:rPr>
-          <w:bCs/>
-          <w:b/>
-        </w:rPr>
-        <w:t xml:space="preserve">d)</w:t>
-      </w:r>
-      <w:r>
-        <w:t xml:space="preserve"> </w:t>
-      </w:r>
-      <w:r>
-        <w:t xml:space="preserve">Relative abundances of junctions in transcriptome.</w:t>
-      </w:r>
-      <w:r>
-        <w:t xml:space="preserve"> </w:t>
+        <w:t xml:space="preserve">The sequence reads covering the splice junctions are indicated with information about their validation status using cloning and Sanger sequencing.</w:t>
       </w:r>
     </w:p>
     <w:p>
@@ -4004,7 +4016,7 @@
               <a:graphicData uri="http://schemas.openxmlformats.org/drawingml/2006/picture">
                 <pic:pic>
                   <pic:nvPicPr>
-                    <pic:cNvPr descr="manuscript_thev_transcriptome_files/figure-docx/region-by-region_e1_figure-1.png" id="111" name="Picture"/>
+                    <pic:cNvPr descr="manuscript_thev_transcriptome_files/figure-docx/region-by-region_e2andim_figure-1.png" id="111" name="Picture"/>
                     <pic:cNvPicPr>
                       <a:picLocks noChangeArrowheads="1" noChangeAspect="1"/>
                     </pic:cNvPicPr>
@@ -4046,13 +4058,13 @@
           <w:bCs/>
           <w:b/>
         </w:rPr>
-        <w:t xml:space="preserve">Figure 5: E1 region transcripts. a)</w:t>
+        <w:t xml:space="preserve">Figure 6: E2 and IM region transcripts. a)</w:t>
       </w:r>
       <w:r>
         <w:t xml:space="preserve"> </w:t>
       </w:r>
       <w:r>
-        <w:t xml:space="preserve">The splice map of the E1 transcription unit. Exons are depicted as boxes connected by introns (dotted lines). Transcripts from RNA-seq data are colored red, predicted ORFs are colored grey, and the full ORF1 transcript and previously annotated ORF4 are colored black. Each transcript or ORF is labelled with its name to the right. The start codon (SSC) and stop codon (STC) of the 5’-most CDS of each transcript is indicated with the nucleotide position in brackets. The region of the virus is depicted at the bottom as a black line with labels of the nucleotide positions for reference</w:t>
+        <w:t xml:space="preserve">The splice map of the E1 and IM transcription units. Exons are depicted as boxes connected by introns (dotted lines). Red transcripts are generated from RNA-seq data and predicted ORFs are colored grey. Each transcript or ORF is labelled with its name to the right. The start codon (SSC) and stop codon (STC) of the 5’-most CDS of each transcript is indicated with the nucleotide position in brackets. The region of the virus is depicted at the bottom as a black line with labels of the nucleotide positions for reference</w:t>
       </w:r>
       <w:r>
         <w:t xml:space="preserve"> </w:t>
@@ -4078,101 +4090,20 @@
       <w:r>
         <w:drawing>
           <wp:inline>
-            <wp:extent cx="5334000" cy="4741333"/>
+            <wp:extent cx="5334000" cy="3333750"/>
             <wp:effectExtent b="0" l="0" r="0" t="0"/>
             <wp:docPr descr="" title="" id="113" name="Picture"/>
             <a:graphic>
               <a:graphicData uri="http://schemas.openxmlformats.org/drawingml/2006/picture">
                 <pic:pic>
                   <pic:nvPicPr>
-                    <pic:cNvPr descr="manuscript_thev_transcriptome_files/figure-docx/region-by-region_e2andim_figure-1.png" id="114" name="Picture"/>
+                    <pic:cNvPr descr="manuscript_thev_transcriptome_files/figure-docx/region-by-region_e4_figure-1.png" id="114" name="Picture"/>
                     <pic:cNvPicPr>
                       <a:picLocks noChangeArrowheads="1" noChangeAspect="1"/>
                     </pic:cNvPicPr>
                   </pic:nvPicPr>
                   <pic:blipFill>
                     <a:blip r:embed="rId112"/>
-                    <a:stretch>
-                      <a:fillRect/>
-                    </a:stretch>
-                  </pic:blipFill>
-                  <pic:spPr bwMode="auto">
-                    <a:xfrm>
-                      <a:off x="0" y="0"/>
-                      <a:ext cx="5334000" cy="4741333"/>
-                    </a:xfrm>
-                    <a:prstGeom prst="rect">
-                      <a:avLst/>
-                    </a:prstGeom>
-                    <a:noFill/>
-                    <a:ln w="9525">
-                      <a:noFill/>
-                      <a:headEnd/>
-                      <a:tailEnd/>
-                    </a:ln>
-                  </pic:spPr>
-                </pic:pic>
-              </a:graphicData>
-            </a:graphic>
-          </wp:inline>
-        </w:drawing>
-      </w:r>
-    </w:p>
-    <w:p>
-      <w:pPr>
-        <w:pStyle w:val="BodyText"/>
-      </w:pPr>
-      <w:r>
-        <w:rPr>
-          <w:bCs/>
-          <w:b/>
-        </w:rPr>
-        <w:t xml:space="preserve">Figure 6: E2 and IM region transcripts. a)</w:t>
-      </w:r>
-      <w:r>
-        <w:t xml:space="preserve"> </w:t>
-      </w:r>
-      <w:r>
-        <w:t xml:space="preserve">The splice map of the E1 and IM transcription units. Exons are depicted as boxes connected by introns (dotted lines). Red transcripts are generated from RNA-seq data and predicted ORFs are colored grey. Each transcript or ORF is labelled with its name to the right. The start codon (SSC) and stop codon (STC) of the 5’-most CDS of each transcript is indicated with the nucleotide position in brackets. The region of the virus is depicted at the bottom as a black line with labels of the nucleotide positions for reference</w:t>
-      </w:r>
-      <w:r>
-        <w:t xml:space="preserve"> </w:t>
-      </w:r>
-      <w:r>
-        <w:rPr>
-          <w:bCs/>
-          <w:b/>
-        </w:rPr>
-        <w:t xml:space="preserve">b)</w:t>
-      </w:r>
-      <w:r>
-        <w:t xml:space="preserve"> </w:t>
-      </w:r>
-      <w:r>
-        <w:t xml:space="preserve">The sequence reads covering the splice junctions are indicated with information about their validation status using cloning and Sanger sequencing.</w:t>
-      </w:r>
-    </w:p>
-    <w:p>
-      <w:pPr>
-        <w:pStyle w:val="BodyText"/>
-      </w:pPr>
-      <w:r>
-        <w:drawing>
-          <wp:inline>
-            <wp:extent cx="5334000" cy="3333750"/>
-            <wp:effectExtent b="0" l="0" r="0" t="0"/>
-            <wp:docPr descr="" title="" id="116" name="Picture"/>
-            <a:graphic>
-              <a:graphicData uri="http://schemas.openxmlformats.org/drawingml/2006/picture">
-                <pic:pic>
-                  <pic:nvPicPr>
-                    <pic:cNvPr descr="manuscript_thev_transcriptome_files/figure-docx/region-by-region_e4_figure-1.png" id="117" name="Picture"/>
-                    <pic:cNvPicPr>
-                      <a:picLocks noChangeArrowheads="1" noChangeAspect="1"/>
-                    </pic:cNvPicPr>
-                  </pic:nvPicPr>
-                  <pic:blipFill>
-                    <a:blip r:embed="rId115"/>
                     <a:stretch>
                       <a:fillRect/>
                     </a:stretch>
@@ -4242,18 +4173,18 @@
           <wp:inline>
             <wp:extent cx="5334000" cy="4741333"/>
             <wp:effectExtent b="0" l="0" r="0" t="0"/>
-            <wp:docPr descr="" title="" id="119" name="Picture"/>
+            <wp:docPr descr="" title="" id="116" name="Picture"/>
             <a:graphic>
               <a:graphicData uri="http://schemas.openxmlformats.org/drawingml/2006/picture">
                 <pic:pic>
                   <pic:nvPicPr>
-                    <pic:cNvPr descr="manuscript_thev_transcriptome_files/figure-docx/region-by-region_mlp_figure-1.png" id="120" name="Picture"/>
+                    <pic:cNvPr descr="manuscript_thev_transcriptome_files/figure-docx/region-by-region_mlp_figure-1.png" id="117" name="Picture"/>
                     <pic:cNvPicPr>
                       <a:picLocks noChangeArrowheads="1" noChangeAspect="1"/>
                     </pic:cNvPicPr>
                   </pic:nvPicPr>
                   <pic:blipFill>
-                    <a:blip r:embed="rId118"/>
+                    <a:blip r:embed="rId115"/>
                     <a:stretch>
                       <a:fillRect/>
                     </a:stretch>
@@ -31546,7 +31477,7 @@
         </w:tc>
       </w:tr>
     </w:tbl>
-    <w:bookmarkEnd w:id="121"/>
+    <w:bookmarkEnd w:id="118"/>
     <w:sectPr/>
   </w:body>
 </w:document>

</xml_diff>

<commit_message>
added E3 region plotand gels with SSC and STC
</commit_message>
<xml_diff>
--- a/manuscript_thev_transcriptome.docx
+++ b/manuscript_thev_transcriptome.docx
@@ -382,89 +382,6 @@
         <w:t xml:space="preserve">. An in-house script was used to consolidate transcripts from all time-points, generating the final transcriptome. PCR, gel electrophoresis, and Sanger sequencing were used to validate all identified splice junctions.</w:t>
       </w:r>
       <w:r>
-        <w:br/>
-      </w:r>
-      <w:r>
-        <w:rPr>
-          <w:bCs/>
-          <w:b/>
-        </w:rPr>
-        <w:t xml:space="preserve">Results and Conclusions:</w:t>
-      </w:r>
-      <w:r>
-        <w:t xml:space="preserve"> </w:t>
-      </w:r>
-      <w:r>
-        <w:t xml:space="preserve">A total of</w:t>
-      </w:r>
-      <w:r>
-        <w:t xml:space="preserve"> </w:t>
-      </w:r>
-      <w:r>
-        <w:rPr>
-          <w:bCs/>
-          <w:b/>
-        </w:rPr>
-        <w:t xml:space="preserve">18.1</w:t>
-      </w:r>
-      <w:r>
-        <w:t xml:space="preserve"> </w:t>
-      </w:r>
-      <w:r>
-        <w:t xml:space="preserve">million reads mapped to THEV genome providing good coverage/depth, leaving no regions unmapped. All predicted genes in the genome were represented. In keeping with all adenoviruses, all transcripts were spliced with either with 5’- or 3’-multi exon UTRs hitherto unknown.</w:t>
-      </w:r>
-      <w:r>
-        <w:t xml:space="preserve"> </w:t>
-      </w:r>
-      <w:r>
-        <w:rPr>
-          <w:iCs/>
-          <w:i/>
-          <w:strike/>
-        </w:rPr>
-        <w:t xml:space="preserve">Thirteen</w:t>
-      </w:r>
-      <w:r>
-        <w:t xml:space="preserve"> </w:t>
-      </w:r>
-      <w:r>
-        <w:t xml:space="preserve">novel exons were identified which were validated by PCR and Sanger sequencing. The splicing patterns strongly suggest that there are</w:t>
-      </w:r>
-      <w:r>
-        <w:t xml:space="preserve"> </w:t>
-      </w:r>
-      <w:r>
-        <w:rPr>
-          <w:iCs/>
-          <w:i/>
-          <w:strike/>
-        </w:rPr>
-        <w:t xml:space="preserve">three</w:t>
-      </w:r>
-      <w:r>
-        <w:t xml:space="preserve"> </w:t>
-      </w:r>
-      <w:r>
-        <w:t xml:space="preserve">main promoters (E1, E3, and major late promoters) driving expression of most of the genes with</w:t>
-      </w:r>
-      <w:r>
-        <w:t xml:space="preserve"> </w:t>
-      </w:r>
-      <w:r>
-        <w:rPr>
-          <w:iCs/>
-          <w:i/>
-          <w:strike/>
-        </w:rPr>
-        <w:t xml:space="preserve">two</w:t>
-      </w:r>
-      <w:r>
-        <w:t xml:space="preserve"> </w:t>
-      </w:r>
-      <w:r>
-        <w:t xml:space="preserve">possible minor promoters driving single genes (ORF7 and ORF8). This RNA-sequencing experiment is the first study of THEV gene expression to date. In keeping with other Adenoviruses, almost all THEV genes are spliced, and several genes are expressed as one transcription unit under a single promoter. This insight into THEV’s transcriptome may allow the engineering of the VAS to provide immune protection with less or no associated IS.</w:t>
-      </w:r>
-      <w:r>
         <w:t xml:space="preserve"> </w:t>
       </w:r>
     </w:p>
@@ -765,7 +682,7 @@
         <w:pStyle w:val="BodyText"/>
       </w:pPr>
       <w:r>
-        <w:t xml:space="preserve">Virulent strains (THEV-V) and avirulent strains (THEV-A) of THEV are serologically indistinguishable, infecting turkeys, chickens, and pheasants and the THEV-V cause different clinical diseases in these birds</w:t>
+        <w:t xml:space="preserve">Virulent THEV strains (THEV-V) and avirulent strains (THEV-A) of THEV are serologically indistinguishable, infecting turkeys, chickens, and pheasants and the THEV-V cause different clinical diseases in these birds</w:t>
       </w:r>
       <w:r>
         <w:t xml:space="preserve"> </w:t>
@@ -836,7 +753,7 @@
         <w:t xml:space="preserve">(6, 19)</w:t>
       </w:r>
       <w:r>
-        <w:t xml:space="preserve">. MAdV genes are transcribed in a temporal manner; therefore, genes are categorized into five early transcription units (E1A, E1B, E2, E3, and E4), two intermediate (IM) units (pIX and IVa2), and one major late unit (MLTU), which generates five families of late mRNAs (L1-L5). An additional gene (UXP or U exon) is located on the reverse strand. The early genes encode non-structural proteins such as enzymes or host cell modulating proteins, primarily involved in DNA replication or providing the necessary intracellular niche for optimal replication while late genes encode structural proteins. The immediate early gene E1A is expressed first, followed by the the delayed early genes, E1B, E2, E3 and E4. Then the intermediate early genes, IVa2 and pIX are expressed followed by the late genes</w:t>
+        <w:t xml:space="preserve">. MAdV genes are transcribed in a temporal manner; therefore, genes are categorized into five early transcription units (E1A, E1B, E2, E3, and E4), two intermediate (IM) units (pIX and IVa2), and one major late unit (MLTU or major late promoter [MLP]), which generates five families of late mRNAs (L1-L5). An additional gene (UXP or U exon) is located on the reverse strand. The early genes encode non-structural proteins such as enzymes or host cell modulating proteins, primarily involved in DNA replication or providing the necessary intracellular niche for optimal replication while late genes encode structural proteins. The immediate early gene E1A is expressed first, followed by the the delayed early genes, E1B, E2, E3 and E4. Then the intermediate early genes, IVa2 and pIX are expressed followed by the late genes</w:t>
       </w:r>
       <w:r>
         <w:t xml:space="preserve"> </w:t>
@@ -845,7 +762,7 @@
         <w:t xml:space="preserve">(6, 17, 18)</w:t>
       </w:r>
       <w:r>
-        <w:t xml:space="preserve">. MAdV makes an extensive use of alternative RNA splicing to produce a very complex array of mRNAs; all but pIX mRNA undergo at least one splicing event. The MLTU produces over 20 distinct splice variants all of which contain three non-coding exons at the 5’-end (collectively known as the tripartite leader, TPL)</w:t>
+        <w:t xml:space="preserve">. MAdV makes an extensive use of alternative RNA splicing to produce a very complex array of mRNAs. All but the pIX mRNA undergo at least one splicing event. The MLTU produces over 20 distinct splice variants all of which contain three non-coding exons at the 5’-end (collectively known as the tripartite leader, TPL)</w:t>
       </w:r>
       <w:r>
         <w:t xml:space="preserve"> </w:t>
@@ -869,13 +786,13 @@
         <w:t xml:space="preserve">(6, 17, 18)</w:t>
       </w:r>
       <w:r>
-        <w:t xml:space="preserve">. Almost all AdV mRNAs are generated by the excision of one or more introns and most of these introns are located in the 5’ or 3’ UTRs of pre-mRNA. Thus the viral introns scarcely interrupt the open reading frames (ORFs)</w:t>
+        <w:t xml:space="preserve">. During translation of AdV mRNA, recent studies strongly suggest the potential usage of secondary start codons; adding to what was already a highly complex system for gene expression</w:t>
       </w:r>
       <w:r>
         <w:t xml:space="preserve"> </w:t>
       </w:r>
       <w:r>
-        <w:t xml:space="preserve">(1, 18)</w:t>
+        <w:t xml:space="preserve">(17)</w:t>
       </w:r>
       <w:r>
         <w:t xml:space="preserve">.</w:t>
@@ -1098,7 +1015,7 @@
         <w:t xml:space="preserve">Figure 2a</w:t>
       </w:r>
       <w:r>
-        <w:t xml:space="preserve">). From the mapped reads, we identified an overall total of</w:t>
+        <w:t xml:space="preserve">). From the mapped reads, we identified a total of</w:t>
       </w:r>
       <w:r>
         <w:t xml:space="preserve"> </w:t>
@@ -1578,7 +1495,7 @@
         <w:t xml:space="preserve">Figure 5</w:t>
       </w:r>
       <w:r>
-        <w:t xml:space="preserve">). Most of the encoded proteins of the novel transcripts are distinct from the predicted ORFs, although they all have the potential to encode the Hyd protein as the 3’-most coding sequence (CDS) if secondary start codon usage is considered. The 5’-most CDS of TRXPT_1 is multi-exonic, producing a 17.9 kilodalton (kDa) protein of 160 residues [amino acids (aa)]. The CDS begins in the first exon, starting at position 211, spans the second exon, and terminates in the third exon at position 2312. From the 5’-most start codon (SSC), TRXPT_2 encodes the largest protein in this region - a 64.3 kDa, 580 aa protein with the same SSC as TRXPT_1 (position 211). This CDS spans almost the entire predicted ORF1 and Hyd, coming short in two regards: it is spliced from 1655 to 1964 (ORF1’s C-terminus, including the stop codon), and it’s stop codon (STC; position 2312) is 13 bp short of the Hyd STC. However, it has an SSC 102 bp upstream and in-frame with ORF1’s predicted SSC. The N-terminus of TRXPT_2 CDS therefore, shares substantial protein sequence similarity with ORF1 but Hyd and TRXPT_2 are not in-frame; hence no protein sequence similarity. TRXPT_3 is almost identical to TRXPT_1, except for the lack of TRXPT_1’s second exon. From our RNA-seq data, TRXPT_3 and TRXPT_4 seem to have transcription start sites (TSS) downstream of the TSS of TRXPT_1 and TRXPT_2; however, given that studies in MAdVs show that E1 mRNAs share a common 5’ and 3’ positions, only differing from each other regarding the introns</w:t>
+        <w:t xml:space="preserve">). Most of the encoded proteins of the novel transcripts are distinct from the predicted ORFs, although they all have the potential to encode the Hyd protein as the 3’-most coding sequence (CDS) if secondary start codon usage is considered. The 5’-most CDS of TRXPT_1 is multi-exonic, encoding a 17.9 kilodalton (kDa) protein of 160 residues [amino acids (aa)]. The CDS begins in the first exon, starting at position 211, spans the second exon, and terminates in the third exon at position 2312. From the 5’-most start codon (SSC), TRXPT_2 encodes the largest protein in this region - a 64.3 kDa, 580 aa protein with the same SSC as TRXPT_1 (position 211). This CDS spans almost the entire predicted ORF1 and Hyd, coming short in two regards: it is spliced from 1655 to 1964 (ORF1’s C-terminus, including the stop codon), and it’s stop codon (STC; position 2312) is 13 bp short of the Hyd STC. However, it has an SSC 102 bp upstream and in-frame with ORF1’s predicted SSC. TRXPT_2 CDS therefore, shares substantial protein sequence similarity with ORF1 but not with Hyd, as the SSC of Hyd is not in-frame. TRXPT_3 is almost identical to TRXPT_1, except for the lack of TRXPT_1’s second exon. From our RNA-seq data, all E1 transcripts share the same transcription termination site (TTS; at position 2325bp); however, TRXPT_3 and TRXPT_4 seem to have transcription start sites (TSS) downstream of the TSS of TRXPT_1 and TRXPT_2 (at position 54bp). Given that studies in MAdVs show that E1 mRNAs share not only a common TTS but also the TSS, and only differ from each other regarding the introns</w:t>
       </w:r>
       <w:r>
         <w:t xml:space="preserve"> </w:t>
@@ -1587,7 +1504,7 @@
         <w:t xml:space="preserve">(18)</w:t>
       </w:r>
       <w:r>
-        <w:t xml:space="preserve">, it is likely that TRXPT_3 and TRXPT_4 are incomplete, and the TSS (at position 54bp) just like the transcription termination site (TTS; at position 2325bp) are identical for all E1 transcripts. Regardless of the TSS considered for TRXPT_3, the coding potential remains unaffected. Its 5’-most CDS, beginning at 1965 and sharing the same STC as TRXPT_1 and TRXPT_2, produces a 13.1 kDa, 115 residue protein. This CDS (ORF4) was predicted in an earlier study</w:t>
+        <w:t xml:space="preserve">, it is likely that TRXPT_3 and TRXPT_4 are incomplete, and their actual TSS just like the TTS are identical for all E1 transcripts. Regardless of the TSS considered for TRXPT_3, the coding potential (CP) remains unaffected. Its 5’-most CDS, beginning at 1965 and sharing the same STC as TRXPT_1 and TRXPT_2, produces a 13.1 kDa, 115 residue protein. This CDS (ORF4) was predicted in an earlier study</w:t>
       </w:r>
       <w:r>
         <w:t xml:space="preserve"> </w:t>
@@ -1608,7 +1525,7 @@
         <w:t xml:space="preserve">(1, 12)</w:t>
       </w:r>
       <w:r>
-        <w:t xml:space="preserve">; however, our data suggests it is a bona fide ORF. The coding potential of TRXPT_4 is affected by the TSS considered; if we consider its unmodified TSS, then its coding potential is the same as TRXPT_3 (ORF4 as the first CDS and Hyd as second CDS if the first SSC is skipped). However, if we assume that TRXPT_4 shares the same TSS as TRXPT_1, then the 5’-most CDS is a distinct multi-exonic 15.9 kDa, 143 aa protein with the same SSC as TRXPT_1 and TRXPT_2 but with a unique STC. All splice junctions of the transcripts in this region (except the junction for TRXPT_4) have been validated by cloning and Sanger sequencing of cDNA (</w:t>
+        <w:t xml:space="preserve">; however, our data suggests it is a bona fide ORF. The CP of TRXPT_4 is affected by the TSS considered; if we consider its unmodified TSS, then its CP is the same as TRXPT_3 (ORF4 as the first CDS and Hyd as second CDS if the first SSC is skipped). However, if we assume that TRXPT_4 shares the same TSS as TRXPT_1, then the 5’-most CDS is a distinct multi-exonic 15.9 kDa, 143 aa protein with the same SSC as TRXPT_1 and TRXPT_2 but with a unique STC. All splice junctions of the transcripts in this region (except the junction for TRXPT_4) have been validated by cloning and Sanger sequencing of cDNA (</w:t>
       </w:r>
       <w:r>
         <w:rPr>
@@ -1641,7 +1558,7 @@
         <w:t xml:space="preserve">supplementary PCR methods</w:t>
       </w:r>
       <w:r>
-        <w:t xml:space="preserve">). This is corroborated by 3’-RACE experiment, which shows transcripts spanning the entire ORF1 and Hyd ORFs without any splicing with a poly-A tail immediately after the TTS of transcripts in this region. The 5’-most CDS of this transcript would encode ORF1. Given that the SSC of the predicted ORF1 is in-frame but downstream of TRXPT_2 SSC, it suggests that the predicted ORF1 CDS is incomplete; it shares the same SSC and TSS, and TTS as TRXPT_2, but has a unique STC.</w:t>
+        <w:t xml:space="preserve">). This is corroborated by 3’-RACE experiment, which shows transcripts spanning the entire ORF1 and Hyd ORFs without any splicing with a poly-A tail immediately after the TTS of transcripts in this region. The 5’-most CDS of this transcript would encode ORF1. However, the SSC of the predicted ORF1 is in-frame but downstream of TRXPT_2 SSC, suggesting that the predicted ORF1 CDS is a truncated ORF; it shares the same TSS, SSC, and TTS as TRXPT_2, but has a unique STC.</w:t>
       </w:r>
     </w:p>
     <w:p>
@@ -1656,7 +1573,7 @@
         <w:t xml:space="preserve">Early Region 2 (E2) and Intermediate Region (IM) transcripts</w:t>
       </w:r>
       <w:r>
-        <w:t xml:space="preserve">. The E2 TU expressed on the reverse strand, is subdivided into E2A and E2B and encodes three classical AdV proteins: pTP and Ad-pol (E2B proteins), and DBP (E2A protein)</w:t>
+        <w:t xml:space="preserve">. The E2 TU expressed on the anti-sense strand, is subdivided into E2A and E2B and encodes three classical AdV proteins essential for genome replication: pTP and Ad-pol (E2B proteins), and DBP (E2A protein)</w:t>
       </w:r>
       <w:r>
         <w:t xml:space="preserve"> </w:t>
@@ -1696,7 +1613,15 @@
         <w:t xml:space="preserve">Figure 6</w:t>
       </w:r>
       <w:r>
-        <w:t xml:space="preserve">). The E2A ORF, DBP is one of three THEV ORFs predicted to be spliced from two exons, with the CDS spanning both exons. The corresponding transcript (TRXPT_21) found in our data matches this predicted splicing pattern exactly but with a non-coding additional exon at the 5’-end (E2-5’UTR) at position 18,684-18,751 bp, making a three-exon transcript. The encoded protein (DBP; 380 residues, 43.3 kDa) remains identical. This transcript (TRXPT_21) was also corroborated in a 3’-RACE experiment. Additionally, from the 3’-RACE, a splice variant of TRXPT_21 which retains the second intron leading to a 2-exon transcript was found. This transcript (TRXPT_21B), albeit longer due to retaining the second intron and possessing a short 3’ UTR, encodes a truncated isoform of DBP because the first SSC utilized by TRXPT_21, is followed shortly by STCs in the retained intron, and does not yield any viable product. The SSC 173 bp downstream of TRXPT_21’s SSC yields a 346 residue, 39.3 kDa product, which is in-frame of DBP but wholly contained in the second exon starting at 18,013 bp and terminating just like DBP at 16,973 bp. TRXPT_21 and TRXPT_21B share a common TSS but TRXPT_21B as seen in our 3’-RACE data, extends 39 bp into an adenine-thymine (A-T) rich sequence where the polyadenylation occurs. This suggests that the bona fide E2A TTS is at 16,934 bp (</w:t>
+        <w:t xml:space="preserve">).</w:t>
+      </w:r>
+    </w:p>
+    <w:p>
+      <w:pPr>
+        <w:pStyle w:val="BodyText"/>
+      </w:pPr>
+      <w:r>
+        <w:t xml:space="preserve">The E2A ORF, DBP is one of three THEV ORFs predicted to be spliced from two exons. The corresponding transcript (TRXPT_21) found in our data matches this predicted splicing pattern exactly but with a non-coding additional exon at the 5’-end (E2-5’UTR) at position 18,684-18,751 bp. Thus a three-exon transcript with an identical encoded protein (DBP; 380 residues, 43.3 kDa). This transcript (TRXPT_21) was also corroborated in a 3’-RACE experiment. Additionally, from the 3’-RACE, a splice variant of TRXPT_21 which retains the second intron leading to a 2-exon transcript was found. This transcript (TRXPT_21B), albeit longer due to retaining the second intron and possessing a short 3’ UTR, encodes a truncated isoform of DBP because the first SSC utilized by TRXPT_21, is followed shortly by STCs in the retained intron, and does not yield any viable product. Utilizing the SSC 173 bp downstream of TRXPT_21’s SSC yields a 346 residue, 39.3 kDa product, which is in-frame of DBP but entirely contained in the second exon. TRXPT_21 and TRXPT_21B share a common TSS but TRXPT_21B as seen in our 3’-RACE data, extends 39 bp into an adenine-thymine (A-T) rich sequence before the poly-A tail sequence occur, suggesting this position (16,934bp) as the bona fide E2A TTS (</w:t>
       </w:r>
       <w:r>
         <w:rPr>
@@ -1714,7 +1639,7 @@
         <w:pStyle w:val="BodyText"/>
       </w:pPr>
       <w:r>
-        <w:t xml:space="preserve">The E2B region transcripts share the TSS of E2A - begins with E2-5’UTR - but extend thousands of base pairs downstream to reach the TTS at 2334bp, which is immediately followed by an A-T rich sequence where polyadenylation probably occurs. Interestingly, the TTS of the E1 TU on the sense strand is in the immediate vicinity of this A-T rich sequence (position 2323-2339bp), and the A-T rich sequence is almost palindromic; hence it likely serves as the polyadenylation signal for both E1 and E2B transcripts. The E2B transcripts, TRXPT_6 and TRXPT_7 are almost identical except for an extra splice junction at the 3’-end of TRXPT_6, making TRXPT_6 a five-exon transcript and TRXPT_7, four (</w:t>
+        <w:t xml:space="preserve">The E2B region transcripts share the TSS of E2A - begins with E2-5’UTR - but extend thousands of base pairs downstream to reach the TTS at 2334bp in the IM region, which is immediately followed by an A-T rich sequence (position 2323-2339bp) where polyadenylation probably occurs. Interestingly, the TTS of the E1 region on the sense strand is in the immediate vicinity of this A-T rich sequence, and the A-T rich sequence is almost palindromic; hence it likely serves as the polyadenylation signal for both E1 and E2B/IM transcripts. The E2B transcripts, TRXPT_6 and TRXPT_7 are almost identical except for an extra splice junction at the 3’-end of TRXPT_6, making TRXPT_6 a five-exon transcript and TRXPT_7, four (</w:t>
       </w:r>
       <w:r>
         <w:rPr>
@@ -1724,7 +1649,19 @@
         <w:t xml:space="preserve">Figure 6</w:t>
       </w:r>
       <w:r>
-        <w:t xml:space="preserve">). TRXPT_7 has the coding potential for IVa2 and both classical proteins (pTP and Ad-pol) encoded in this region, of which the pTP ORF is predicted to be spliced from two exons just like all other AdVs. The predicted splice junction is corroborated by our data; however, the transcript is marked longer than the predicted ORF. There are two novel exons, the third exon is significantly longer than predicted, and the last exon containing the bulk of the CDS is more than triple the predicted size, although the SSC and STC encoding pTP are unaffected. The first two exons are 5’-UTRs - the SSC here is immediately followed by STCs - hence, the 5’-most SSC (position 10,995bp) of the third exon which matches the predicted SSC is utilized. The encoded product is identical to the predicted pTP ORF (597 residues; 70.5 kDa). However, if we consider secondary SSC usage, the encoded product is identical to the predicted Ad-pol ORF (1112 residues; 129.2 kDa), with SSC at 6768bp and STC at 3430bp.</w:t>
+        <w:t xml:space="preserve">). TRXPT_7 has the CP for IVa2 and both classical proteins (pTP and Ad-pol) encoded in this region, of which the pTP ORF is predicted to be spliced from two exons just like in all other AdVs. The predicted splice junction of pTP is corroborated by our data; however, the full transcript is markedly longer than the predicted ORF: there are two novel 5’ exons, the third exon (containing the SSC of pTP) is significantly longer than predicted, and the last exon containing the bulk of the CDS is more than triple the predicted size of pTP. The first two exons are 5’-UTRs because the SSC here is immediately followed by STCs; hence, the 5’-most SSC (position 10,995bp) of the third exon which matches the predicted SSC is utilized. The encoded product is identical to the predicted pTP ORF (597 residues; 70.5 kDa). If secondary SSC (secSSC) usage is considered, with SSC at 6768bp and STC at 3430bp, the encoded product is identical to the predicted Ad-pol ORF (1112 residues; 129.2 kDa).</w:t>
+      </w:r>
+      <w:r>
+        <w:t xml:space="preserve"> </w:t>
+      </w:r>
+      <w:r>
+        <w:rPr>
+          <w:strike/>
+        </w:rPr>
+        <w:t xml:space="preserve">finish trxpt_7 and then discuss trxpt_6</w:t>
+      </w:r>
+      <w:r>
+        <w:t xml:space="preserve">.</w:t>
       </w:r>
     </w:p>
     <w:p>
@@ -1732,13 +1669,16 @@
         <w:pStyle w:val="BodyText"/>
       </w:pPr>
       <w:r>
-        <w:rPr>
-          <w:strike/>
-        </w:rPr>
-        <w:t xml:space="preserve">finish trxpt_7 and then discuss trxpt_6</w:t>
-      </w:r>
-      <w:r>
-        <w:t xml:space="preserve">.</w:t>
+        <w:t xml:space="preserve">The IM region is a single-transcript TU, encoding a single classical protein, IVa2. The promoter expressing this single transcript (TRXPT_5) is embedded in E2B region and shares a TTS with E2B transcripts</w:t>
+      </w:r>
+      <w:r>
+        <w:t xml:space="preserve"> </w:t>
+      </w:r>
+      <w:r>
+        <w:t xml:space="preserve">(17, 18)</w:t>
+      </w:r>
+      <w:r>
+        <w:t xml:space="preserve">. TRXPT_5 is a two-exon transcript located on the reverse strand spliced at 3447-3615. The first exon is an UTR, except the last 2 nucleotides, which connect with the first nucleotide of second exon to form the 5’-most SSC. This first SSC is 4 codons upstream and in-frame of the predicted IVa2 SSC. Regardless of the SSC considered, the encoded protein (IVa2) is largely unaffected. Except for the four extra residues at the N-terminus (considering the 5’-most SSC), the entire protein sequence is identical.</w:t>
       </w:r>
     </w:p>
     <w:p>
@@ -1746,16 +1686,32 @@
         <w:pStyle w:val="BodyText"/>
       </w:pPr>
       <w:r>
-        <w:t xml:space="preserve">The IM region is a single-transcript TU, encoding a single classical protein, IVa2. The promoter expressing this single transcript (TRXPT_5) is embedded in E2B region and shares a TTS with E2B transcripts</w:t>
+        <w:t xml:space="preserve">The splice junction of</w:t>
       </w:r>
       <w:r>
         <w:t xml:space="preserve"> </w:t>
       </w:r>
       <w:r>
-        <w:t xml:space="preserve">(17, 18)</w:t>
-      </w:r>
-      <w:r>
-        <w:t xml:space="preserve">. TRXPT_5 is a two-exon transcript located on the reverse strand spliced at 3447-3615. The first exon is an UTR, except the last 2 nucleotides, which connect with the first nucleotide of second exon to form the 5’-most SSC. This first SSC is 4 codons upstream and in-frame of the predicted IVa2 SSC. Regardless of the SSC considered, the encoded protein (IVa2) is largely unaffected. Except for the four extra residues at the N-terminus (considering the 5’-most SSC), the entire protein sequence is identical.</w:t>
+        <w:rPr>
+          <w:strike/>
+        </w:rPr>
+        <w:t xml:space="preserve">TRXPT_5 add trxpts from E2</w:t>
+      </w:r>
+      <w:r>
+        <w:t xml:space="preserve"> </w:t>
+      </w:r>
+      <w:r>
+        <w:t xml:space="preserve">were confirmed by cloning and Sanger sequencing of cDNA (</w:t>
+      </w:r>
+      <w:r>
+        <w:rPr>
+          <w:bCs/>
+          <w:b/>
+        </w:rPr>
+        <w:t xml:space="preserve">supplementary PCR methods</w:t>
+      </w:r>
+      <w:r>
+        <w:t xml:space="preserve">).</w:t>
       </w:r>
     </w:p>
     <w:p>
@@ -1763,32 +1719,38 @@
         <w:pStyle w:val="BodyText"/>
       </w:pPr>
       <w:r>
-        <w:t xml:space="preserve">The splice junction of</w:t>
-      </w:r>
-      <w:r>
-        <w:t xml:space="preserve"> </w:t>
-      </w:r>
-      <w:r>
-        <w:rPr>
-          <w:strike/>
-        </w:rPr>
-        <w:t xml:space="preserve">TRXPT_5 add trxpts from E2</w:t>
-      </w:r>
-      <w:r>
-        <w:t xml:space="preserve"> </w:t>
-      </w:r>
-      <w:r>
-        <w:t xml:space="preserve">were confirmed by cloning and Sanger sequencing of cDNA (</w:t>
-      </w:r>
-      <w:r>
         <w:rPr>
           <w:bCs/>
           <w:b/>
         </w:rPr>
-        <w:t xml:space="preserve">supplementary PCR methods</w:t>
-      </w:r>
-      <w:r>
-        <w:t xml:space="preserve">).</w:t>
+        <w:t xml:space="preserve">Early Region 3 (E3) transcripts</w:t>
+      </w:r>
+      <w:r>
+        <w:t xml:space="preserve">.</w:t>
+      </w:r>
+      <w:r>
+        <w:br/>
+      </w:r>
+      <w:r>
+        <w:t xml:space="preserve">The E3 region is wholly contained in the MLTU and encodes proteins involved in modulating and evading the host immune defenses. In MAdVs, this region contains seven ORFs expressed from several transcripts which share the same TSS (from the E3 promoter) but have different TTSs</w:t>
+      </w:r>
+      <w:r>
+        <w:t xml:space="preserve"> </w:t>
+      </w:r>
+      <w:r>
+        <w:t xml:space="preserve">(6, 17, 18)</w:t>
+      </w:r>
+      <w:r>
+        <w:t xml:space="preserve">. However, some E3 transcripts use the MLP as their TSS. Due to sharing the same TSS, in MAdVs, secSSC usage is heavily relied on for gene expression in this region except for 12.5K and transcripts using the MLP as TSS, as utilizing only the first SSC cannot produce all the other transcripts in this TU</w:t>
+      </w:r>
+      <w:r>
+        <w:t xml:space="preserve"> </w:t>
+      </w:r>
+      <w:r>
+        <w:t xml:space="preserve">(17)</w:t>
+      </w:r>
+      <w:r>
+        <w:t xml:space="preserve">.</w:t>
       </w:r>
     </w:p>
     <w:p>
@@ -1796,14 +1758,37 @@
         <w:pStyle w:val="BodyText"/>
       </w:pPr>
       <w:r>
+        <w:t xml:space="preserve">In THEV, only one ORF (E3) was predicted in this region. However, we identified six transcripts here (</w:t>
+      </w:r>
+      <w:r>
         <w:rPr>
           <w:bCs/>
           <w:b/>
         </w:rPr>
-        <w:t xml:space="preserve">Early Region 3 (E3) transcripts</w:t>
-      </w:r>
-      <w:r>
-        <w:t xml:space="preserve">.</w:t>
+        <w:t xml:space="preserve">TRXPT_22, TRXPT_23, TRXPT_24, TRXPT_25, TRXPT_26, TRXPT_27</w:t>
+      </w:r>
+      <w:r>
+        <w:t xml:space="preserve">), all of which are novel (</w:t>
+      </w:r>
+      <w:r>
+        <w:rPr>
+          <w:bCs/>
+          <w:b/>
+        </w:rPr>
+        <w:t xml:space="preserve">Figure 7</w:t>
+      </w:r>
+      <w:r>
+        <w:t xml:space="preserve">). We identified two distinct TSSs - one similar to the classic MAdV E3 TSS (position 18,230bp) and the other about 500 bp downstream at 18,727bp. The E3 transcripts collectively have the CP for several THEV ORFs: 100K, 22K, 33K, pVIII, E3, Fiber (IV), and ORF7 belonging to the MLTU; however, some CDSs are nonidentical due to unpredicted splicing. For instance, 33K is one of the few THEV ORFs predicted to be spliced from two exons; however, we discovered it to be a four-exon ORF expressed from TRXPT_24. The first two exons were not predicted but the last two, match the predicted exons precisely and the CDS is in-frame. However, the first 20bp of the predicted 33K (including the SSC) is spliced as as part of the second intron of TRXPT_24. Thus, the bona fide 33K is a 19.8 kDa, 171 residue protein spanning four exons. TRXPT_24 can also encode the ORFs, pVIII and E3 if we consider downstream SSC usage. TRXPT_22 and TRXPT_23 share the TSS of TRXPT_24 (E3 promoter; 18,230bp) but have distinct TTSs. Considering the first SSCs, they both encode novel 73 residue proteins that is over 80% similar but differ at the C-termini. Considering downstream SSC usage, both transcripts can encode pVIII and E3 in that order, but TRXPT_23 being longer, has the CP for the Fiber ORF also. TRXPT_25 is the largest transcript in the TU. It also utilizes the classic E3 TSS but has distinct TTS. It is a two exon transcript, encoding a novel protein (t100K; 543 residues), which is a shorter isoform of the predicted 100K ORF. Considering secSSC usage on this transcript yields the predicted ORF, 22K. It also has the CP for pVIII and E3 in that order. Furthermore, during the validation of TRXPT_25’s splice junction using primers that span the junction (18350-18717bp), we noticed a DNA band that corresponds to the full unspliced sequence (</w:t>
+      </w:r>
+      <w:r>
+        <w:rPr>
+          <w:bCs/>
+          <w:b/>
+        </w:rPr>
+        <w:t xml:space="preserve">supplementary PCR methods Table 1</w:t>
+      </w:r>
+      <w:r>
+        <w:t xml:space="preserve">). As TRXPT_25 only falls short of encoding the complete 100K protein due to its splice junction, this band (which we cloned and validated by Sanger sequencing) suggests that the predicted 100K is indeed expressed. This transcript (TRXPT_25B) although not seen in our RNA-seq data, likely shares the same TSS and TTS as TRXPT_25. Lastly, TRXPT_26 and TRXPT_27 share the same TSS, unique from the other transcripts in this region but have distinct TTSs. TRXPT_26 is a three-exon transcript but the first two are UTRs - only the terminal exon encodes proteins. It encodes pVIII as the 5’-most ORF and has the CP for E3 and Fiber in that order. TRXPT_27 on the other hand, is only a two-exon transcript but similarly, only the terminal exon contains the CDSs. It encodes Fiber as the 5’-most ORF and ORF7 downstream with secSSC usage. TRXPT_13, which seems to be an E3 transcript that uses the MLP as TSS is discussed under the MLTU transcripts.</w:t>
       </w:r>
     </w:p>
     <w:p>
@@ -1872,7 +1857,7 @@
           <w:bCs/>
           <w:b/>
         </w:rPr>
-        <w:t xml:space="preserve">Major Late Promoter Region (MLP) transcripts</w:t>
+        <w:t xml:space="preserve">Major Late Transcription Unit (MLTU) or MLP Region transcripts</w:t>
       </w:r>
       <w:r>
         <w:t xml:space="preserve">.</w:t>
@@ -1928,7 +1913,13 @@
         <w:t xml:space="preserve"> </w:t>
       </w:r>
       <w:r>
-        <w:t xml:space="preserve">at 72 h.p.i, strongly demonstrating an active infection. Unexpectedly, the pileup of reads seems consistently skewed over similar regions of the genome. We could speculate that the temporal gene expression regulation of THEV is different from MAdVs or this could simply mean that the infection was not well synchronized. However, the relative proportions over these similar regions shows some variation over time. For fig2b: titer reaching a plateau at 120 h.p.i, probably due to high cell death TRXPT_2 and ORF1 are isoforms Presumably, if the junction reads were normalized, MLP would not be predominant at 12hpi.</w:t>
+        <w:t xml:space="preserve">at 72 h.p.i, strongly demonstrating an active infection. Unexpectedly, the pileup of reads seems consistently skewed over similar regions of the genome. We could speculate that the temporal gene expression regulation of THEV is different from MAdVs or this could simply mean that the infection was not well synchronized. However, the relative proportions over these similar regions shows some variation over time. For fig2b: titer reaching a plateau at 120 h.p.i, probably due to high cell death TRXPT_2 and ORF1 are isoforms Presumably, if the junction reads were normalized, MLTU would not be predominant at 12hpi.</w:t>
+      </w:r>
+      <w:r>
+        <w:t xml:space="preserve"> </w:t>
+      </w:r>
+      <w:r>
+        <w:t xml:space="preserve">The TTSs were all in the context of A-T rich sequences; which presumably serve as polyA signals.</w:t>
       </w:r>
       <w:r>
         <w:t xml:space="preserve"> </w:t>
@@ -3462,7 +3453,7 @@
     <w:bookmarkEnd w:id="91"/>
     <w:bookmarkEnd w:id="92"/>
     <w:bookmarkEnd w:id="93"/>
-    <w:bookmarkStart w:id="118" w:name="tables-and-figures"/>
+    <w:bookmarkStart w:id="121" w:name="tables-and-figures"/>
     <w:p>
       <w:pPr>
         <w:pStyle w:val="Heading2"/>
@@ -3771,7 +3762,7 @@
         <w:t xml:space="preserve"> </w:t>
       </w:r>
       <w:r>
-        <w:t xml:space="preserve">are unified forming this final transcriptome (splicing map). Transcripts belonging to the same transcription unit (TU) are located in close proximity on the genome and are color coded and labeled in this figure as such. The organization of TUs in the THEV genome is unsurprisingly similar to MAdVs; however, the MAdV genome shows significantly more transcripts. The TUs are color coded: E1 transcripts - red, E2 - black, E3 - dark grey, E4 - green, MLP - blue. Predicted ORFs are also indicated here, colored light grey.</w:t>
+        <w:t xml:space="preserve">are unified forming this final transcriptome (splicing map). Transcripts belonging to the same transcription unit (TU) are located in close proximity on the genome and are color coded and labeled in this figure as such. The organization of TUs in the THEV genome is unsurprisingly similar to MAdVs; however, the MAdV genome shows significantly more transcripts. The TUs are color coded: E1 transcripts - red, E2 - black, E3 - dark grey, E4 - green, MLTU - blue. Predicted ORFs are also indicated here, colored light grey.</w:t>
       </w:r>
       <w:r>
         <w:t xml:space="preserve"> </w:t>
@@ -4064,7 +4055,7 @@
         <w:t xml:space="preserve"> </w:t>
       </w:r>
       <w:r>
-        <w:t xml:space="preserve">The splice map of the E1 and IM transcription units. Exons are depicted as boxes connected by introns (dotted lines). Red transcripts are generated from RNA-seq data and predicted ORFs are colored grey. Each transcript or ORF is labelled with its name to the right. The start codon (SSC) and stop codon (STC) of the 5’-most CDS of each transcript is indicated with the nucleotide position in brackets. The region of the virus is depicted at the bottom as a black line with labels of the nucleotide positions for reference</w:t>
+        <w:t xml:space="preserve">The splice map of the E2 and IM transcription units. Exons are depicted as boxes connected by introns (dotted lines). Red transcripts are generated from RNA-seq data and predicted ORFs are colored grey. Each transcript or ORF is labelled with its name to the right. The start codon (SSC) and stop codon (STC) of the 5’-most CDS of each transcript is indicated with the nucleotide position in brackets. The region of the virus is depicted at the bottom as a black line with labels of the nucleotide positions for reference</w:t>
       </w:r>
       <w:r>
         <w:t xml:space="preserve"> </w:t>
@@ -4090,20 +4081,99 @@
       <w:r>
         <w:drawing>
           <wp:inline>
-            <wp:extent cx="5334000" cy="3333750"/>
+            <wp:extent cx="5334000" cy="4741333"/>
             <wp:effectExtent b="0" l="0" r="0" t="0"/>
             <wp:docPr descr="" title="" id="113" name="Picture"/>
             <a:graphic>
               <a:graphicData uri="http://schemas.openxmlformats.org/drawingml/2006/picture">
                 <pic:pic>
                   <pic:nvPicPr>
-                    <pic:cNvPr descr="manuscript_thev_transcriptome_files/figure-docx/region-by-region_e4_figure-1.png" id="114" name="Picture"/>
+                    <pic:cNvPr descr="manuscript_thev_transcriptome_files/figure-docx/region-by-region_e3-1.png" id="114" name="Picture"/>
                     <pic:cNvPicPr>
                       <a:picLocks noChangeArrowheads="1" noChangeAspect="1"/>
                     </pic:cNvPicPr>
                   </pic:nvPicPr>
                   <pic:blipFill>
                     <a:blip r:embed="rId112"/>
+                    <a:stretch>
+                      <a:fillRect/>
+                    </a:stretch>
+                  </pic:blipFill>
+                  <pic:spPr bwMode="auto">
+                    <a:xfrm>
+                      <a:off x="0" y="0"/>
+                      <a:ext cx="5334000" cy="4741333"/>
+                    </a:xfrm>
+                    <a:prstGeom prst="rect">
+                      <a:avLst/>
+                    </a:prstGeom>
+                    <a:noFill/>
+                    <a:ln w="9525">
+                      <a:noFill/>
+                      <a:headEnd/>
+                      <a:tailEnd/>
+                    </a:ln>
+                  </pic:spPr>
+                </pic:pic>
+              </a:graphicData>
+            </a:graphic>
+          </wp:inline>
+        </w:drawing>
+      </w:r>
+      <w:r>
+        <w:t xml:space="preserve"> </w:t>
+      </w:r>
+      <w:r>
+        <w:rPr>
+          <w:bCs/>
+          <w:b/>
+        </w:rPr>
+        <w:t xml:space="preserve">Figure 7: E3 transcripts. a)</w:t>
+      </w:r>
+      <w:r>
+        <w:t xml:space="preserve"> </w:t>
+      </w:r>
+      <w:r>
+        <w:t xml:space="preserve">The splice map of the E3 transcription unit. Exons are depicted as boxes connected by introns (dotted lines). Red transcripts are generated from RNA-seq data and predicted ORFs are colored grey. Each transcript or ORF is labelled with its name to the right. The start codon (SSC) and stop codon (STC) of the 5’-most CDS of each transcript is indicated with the nucleotide position in brackets. The region of the virus is depicted at the bottom as a black line with labels of the nucleotide positions for reference</w:t>
+      </w:r>
+      <w:r>
+        <w:t xml:space="preserve"> </w:t>
+      </w:r>
+      <w:r>
+        <w:rPr>
+          <w:bCs/>
+          <w:b/>
+        </w:rPr>
+        <w:t xml:space="preserve">b)</w:t>
+      </w:r>
+      <w:r>
+        <w:t xml:space="preserve"> </w:t>
+      </w:r>
+      <w:r>
+        <w:t xml:space="preserve">The sequence reads covering the splice junctions are indicated with information about their validation status using cloning and Sanger sequencing.</w:t>
+      </w:r>
+    </w:p>
+    <w:p>
+      <w:pPr>
+        <w:pStyle w:val="BodyText"/>
+      </w:pPr>
+      <w:r>
+        <w:drawing>
+          <wp:inline>
+            <wp:extent cx="5334000" cy="3333750"/>
+            <wp:effectExtent b="0" l="0" r="0" t="0"/>
+            <wp:docPr descr="" title="" id="116" name="Picture"/>
+            <a:graphic>
+              <a:graphicData uri="http://schemas.openxmlformats.org/drawingml/2006/picture">
+                <pic:pic>
+                  <pic:nvPicPr>
+                    <pic:cNvPr descr="manuscript_thev_transcriptome_files/figure-docx/region-by-region_e4_figure-1.png" id="117" name="Picture"/>
+                    <pic:cNvPicPr>
+                      <a:picLocks noChangeArrowheads="1" noChangeAspect="1"/>
+                    </pic:cNvPicPr>
+                  </pic:nvPicPr>
+                  <pic:blipFill>
+                    <a:blip r:embed="rId115"/>
                     <a:stretch>
                       <a:fillRect/>
                     </a:stretch>
@@ -4173,18 +4243,18 @@
           <wp:inline>
             <wp:extent cx="5334000" cy="4741333"/>
             <wp:effectExtent b="0" l="0" r="0" t="0"/>
-            <wp:docPr descr="" title="" id="116" name="Picture"/>
+            <wp:docPr descr="" title="" id="119" name="Picture"/>
             <a:graphic>
               <a:graphicData uri="http://schemas.openxmlformats.org/drawingml/2006/picture">
                 <pic:pic>
                   <pic:nvPicPr>
-                    <pic:cNvPr descr="manuscript_thev_transcriptome_files/figure-docx/region-by-region_mlp_figure-1.png" id="117" name="Picture"/>
+                    <pic:cNvPr descr="manuscript_thev_transcriptome_files/figure-docx/region-by-region_mlp_figure-1.png" id="120" name="Picture"/>
                     <pic:cNvPicPr>
                       <a:picLocks noChangeArrowheads="1" noChangeAspect="1"/>
                     </pic:cNvPicPr>
                   </pic:nvPicPr>
                   <pic:blipFill>
-                    <a:blip r:embed="rId115"/>
+                    <a:blip r:embed="rId118"/>
                     <a:stretch>
                       <a:fillRect/>
                     </a:stretch>
@@ -4220,7 +4290,7 @@
           <w:bCs/>
           <w:b/>
         </w:rPr>
-        <w:t xml:space="preserve">Figure 9: MLP region transcripts. a)</w:t>
+        <w:t xml:space="preserve">Figure 9: MLTU transcripts. a)</w:t>
       </w:r>
       <w:r>
         <w:t xml:space="preserve"> </w:t>
@@ -31477,7 +31547,7 @@
         </w:tc>
       </w:tr>
     </w:tbl>
-    <w:bookmarkEnd w:id="118"/>
+    <w:bookmarkEnd w:id="121"/>
     <w:sectPr/>
   </w:body>
 </w:document>

</xml_diff>

<commit_message>
added Sanger seq data for trxpt_31 which encodes AdPol, also added gel
added files to submit to GEO

updated plots to include new transcript
</commit_message>
<xml_diff>
--- a/manuscript_thev_transcriptome.docx
+++ b/manuscript_thev_transcriptome.docx
@@ -253,17 +253,7 @@
         <w:pStyle w:val="FirstParagraph"/>
       </w:pPr>
       <w:r>
-        <w:rPr>
-          <w:bCs/>
-          <w:b/>
-        </w:rPr>
-        <w:t xml:space="preserve">Background:</w:t>
-      </w:r>
-      <w:r>
-        <w:t xml:space="preserve"> </w:t>
-      </w:r>
-      <w:r>
-        <w:t xml:space="preserve">Hemorrhagic enteritis (HE) is a disease affecting 6-12-week-old turkeys characterized by</w:t>
+        <w:t xml:space="preserve">Hemorrhagic enteritis (HE) is a disease affecting 6-12-week-old turkeys characterized by immunosuppression (IS) and bloody diarrhea. This disease is caused by</w:t>
       </w:r>
       <w:r>
         <w:t xml:space="preserve"> </w:t>
@@ -273,74 +263,13 @@
           <w:iCs/>
           <w:i/>
         </w:rPr>
-        <w:t xml:space="preserve">immunosuppression (IS)</w:t>
-      </w:r>
-      <w:r>
-        <w:t xml:space="preserve"> </w:t>
-      </w:r>
-      <w:r>
-        <w:t xml:space="preserve">and bloody diarrhea. This disease is caused by</w:t>
-      </w:r>
-      <w:r>
-        <w:t xml:space="preserve"> </w:t>
-      </w:r>
-      <w:r>
-        <w:rPr>
-          <w:iCs/>
-          <w:i/>
-        </w:rPr>
-        <w:t xml:space="preserve">Turkey Hemorrhagic Enteritis Virus (THEV)</w:t>
-      </w:r>
-      <w:r>
-        <w:t xml:space="preserve"> </w:t>
-      </w:r>
-      <w:r>
-        <w:t xml:space="preserve">of which avirulent strains (THEV-A) that do not cause HE but retain the immunosuppressive ability have been isolated. The THEV-A Virginia Avirulent Strain (VAS) is still used as a live vaccine despite its immunosuppressive properties.</w:t>
-      </w:r>
-      <w:r>
-        <w:t xml:space="preserve"> </w:t>
-      </w:r>
-      <w:r>
-        <w:rPr>
-          <w:iCs/>
-          <w:i/>
-        </w:rPr>
-        <w:t xml:space="preserve">Our objective is to understand the genetic basis by which VAS induces IS</w:t>
-      </w:r>
-      <w:r>
-        <w:t xml:space="preserve">. The</w:t>
-      </w:r>
-      <w:r>
-        <w:t xml:space="preserve"> </w:t>
-      </w:r>
-      <w:r>
-        <w:rPr>
-          <w:iCs/>
-          <w:i/>
-        </w:rPr>
-        <w:t xml:space="preserve">transcriptome of THEV</w:t>
-      </w:r>
-      <w:r>
-        <w:t xml:space="preserve"> </w:t>
-      </w:r>
-      <w:r>
-        <w:t xml:space="preserve">was studied to set the stage for further experimentation with specific viral genes that may mediate IS.</w:t>
-      </w:r>
-      <w:r>
-        <w:br/>
-      </w:r>
-      <w:r>
-        <w:rPr>
-          <w:bCs/>
-          <w:b/>
-        </w:rPr>
-        <w:t xml:space="preserve">Methods:</w:t>
-      </w:r>
-      <w:r>
-        <w:t xml:space="preserve"> </w:t>
-      </w:r>
-      <w:r>
-        <w:t xml:space="preserve">After infecting a turkey B-cell line (MDTC-RP19) with the VAS vaccine strain, samples in triplicates were collected at 4-, 12-, 24-, and 72-hours post-infection. Total RNA was subsequently extracted, and poly-A-tailed mRNA sequencing done. After trimming the raw sequencing reads with the</w:t>
+        <w:t xml:space="preserve">Turkey Hemorrhagic Enteritis Virus</w:t>
+      </w:r>
+      <w:r>
+        <w:t xml:space="preserve"> </w:t>
+      </w:r>
+      <w:r>
+        <w:t xml:space="preserve">(THEV) of which avirulent strains (THEV-A) that do not cause HE but retain the immunosuppressive ability have been isolated. The THEV-A Virginia Avirulent Strain (VAS) is still used as a live vaccine despite its immunosuppressive properties. We have performed the first RNA-sequencing experiment characterizing THEV’s transcriptome, yielding the most detailed insight into THEV gene expression, to set the stage for further experimentation with specific viral genes that may mediate IS. After infecting a turkey B-cell line (MDTC-RP19) with the VAS vaccine strain, samples in triplicates were collected at 4-, 12-, 24-, and 72-hours post-infection. Total RNA was subsequently extracted, and poly-A-tailed mRNA sequencing done. After trimming the raw sequencing reads with the</w:t>
       </w:r>
       <w:r>
         <w:t xml:space="preserve"> </w:t>
@@ -349,7 +278,7 @@
         <w:rPr>
           <w:rStyle w:val="VerbatimChar"/>
         </w:rPr>
-        <w:t xml:space="preserve">FastQC</w:t>
+        <w:t xml:space="preserve">Trim-galore</w:t>
       </w:r>
       <w:r>
         <w:t xml:space="preserve">, reads were mapped to the THEV genome using</w:t>
@@ -379,7 +308,7 @@
         <w:t xml:space="preserve">StringTie</w:t>
       </w:r>
       <w:r>
-        <w:t xml:space="preserve">. An in-house script was used to consolidate transcripts from all time-points, generating the final transcriptome. PCR, gel electrophoresis, and Sanger sequencing were used to validate all identified splice junctions.</w:t>
+        <w:t xml:space="preserve">. We identified 29 transcripts from our RNA-seq data all of which consisted of novel exons albeit some exons matched the predicted ORFs. The three predicted splice junctions were also corroborated in our data. We performed PCR amplification of THEV cDNA, cloned the PCR products, and Sanger sequencing was used to validate all identified splice junctions. During validation, we identified 5 additional transcripts some of which were further validated by 3’RACE data. Thus, the transcriptome of THEV consists of 34 unique transcripts with the coding capacity for all predicted ORFs. However, we found 8 predicted ORFs to be incomplete as either an upstream, in-frame start codon was identified or additional coding exons were found, making the actual expressed versions of these ORFs longer. We also identified 7 novel unpredicted ORFs that could be encoded by some transcripts; albeit it is beyond the scope of this manuscript to investigate whether they are indeed expressed. In keeping with all Adenoviruses, our data shows that all THEV transcripts are spliced, and organized in transcription units under the control of their cognate promoter.</w:t>
       </w:r>
       <w:r>
         <w:t xml:space="preserve"> </w:t>
@@ -718,15 +647,6 @@
         <w:t xml:space="preserve">(11, 14–16)</w:t>
       </w:r>
       <w:r>
-        <w:t xml:space="preserve">. The induced IS also interferes with vaccination schemes for other infections of turkeys</w:t>
-      </w:r>
-      <w:r>
-        <w:t xml:space="preserve"> </w:t>
-      </w:r>
-      <w:r>
-        <w:t xml:space="preserve">(11, 14)</w:t>
-      </w:r>
-      <w:r>
         <w:t xml:space="preserve">. To eliminate this immunossupressive side-effect of the vaccine, a thorough investigation of the culprit viral factors (genes) mediating this phenomenon is essential. However, the transcriptome (splicing and gene expression patterns) of THEV has not been characterized, making the investigation of specific viral genes for possible roles in causing IS impractical. A well-characterized transcriptome of THEV is required to enable experimentation with specific viral genes that may mediate IS.</w:t>
       </w:r>
     </w:p>
@@ -744,7 +664,7 @@
         <w:t xml:space="preserve">(17, 18)</w:t>
       </w:r>
       <w:r>
-        <w:t xml:space="preserve">. However, a large preponderance of studies focus on MAdVs — specifically human AdVs. Thus, most of the current knowledge regarding AdV gene expression and replication is based on MAdV studies, which is generalized for all other AdVs</w:t>
+        <w:t xml:space="preserve">. However, a large preponderance of studies focus on MAdVs – specifically human AdVs. Thus, most of the current knowledge regarding AdV gene expression and replication is based on MAdV studies, which is generalized for all other AdVs</w:t>
       </w:r>
       <w:r>
         <w:t xml:space="preserve"> </w:t>
@@ -753,7 +673,7 @@
         <w:t xml:space="preserve">(6, 19)</w:t>
       </w:r>
       <w:r>
-        <w:t xml:space="preserve">. MAdV genes are transcribed in a temporal manner; therefore, genes are categorized into five early transcription units (E1A, E1B, E2, E3, and E4), two intermediate (IM) units (pIX and IVa2), and one major late unit (MLTU or major late promoter [MLP] region), which generates five families of late mRNAs (L1-L5) based on the polyadenylation site. An additional gene (UXP or U exon) is located on the reverse strand. The early genes encode non-structural proteins such as enzymes or host cell modulating proteins, primarily involved in DNA replication or providing the necessary intracellular niche for optimal replication while late genes encode structural proteins. The immediate early gene E1A is expressed first, followed by the the delayed early genes, E1B, E2, E3 and E4. Then the intermediate early genes, IVa2 and pIX are expressed followed by the late genes</w:t>
+        <w:t xml:space="preserve">. MAdV genes are transcribed in a temporal manner; therefore, genes are categorized into five early transcription units (E1A, E1B, E2, E3, and E4), two intermediate (IM) units (pIX and IVa2), and one major late unit (MLTU or major late promoter [MLP] region), which generates five families of late mRNAs (L1-L5) based on the polyadenylation site. An additional gene (UXP or U exon) is located on the reverse strand. The early genes encode non-structural proteins such as enzymes or host cell modulating proteins, primarily involved in DNA replication or providing the necessary intracellular niche for optimal replication while late genes encode structural proteins that act as capsid proteins, promote virion assembly, and direct genome packaging. The immediate early gene E1A is expressed first, followed by the the delayed early genes, E1B, E2, E3 and E4. Then the intermediate early genes, IVa2 and pIX are expressed followed by the late genes</w:t>
       </w:r>
       <w:r>
         <w:t xml:space="preserve"> </w:t>
@@ -771,7 +691,7 @@
         <w:t xml:space="preserve">(6)</w:t>
       </w:r>
       <w:r>
-        <w:t xml:space="preserve">. MAdV makes an extensive use of alternative RNA splicing to produce a very complex array of mRNAs. All but the pIX mRNA undergo at least one splicing event. The MLTU produces over 20 distinct splice variants all of which contain three non-coding exons at the 5’-end (collectively known as the tripartite leader, TPL)</w:t>
+        <w:t xml:space="preserve">. MAdV makes an extensive use of alternative RNA splicing to produce a very complex array of mRNAs. All but the pIX mRNA undergo at least one splicing event. For instance, the MLTU produces over 20 distinct splice variants all of which contain three non-coding exons at the 5’-end (collectively known as the tripartite leader, TPL)</w:t>
       </w:r>
       <w:r>
         <w:t xml:space="preserve"> </w:t>
@@ -796,6 +716,15 @@
       </w:r>
       <w:r>
         <w:t xml:space="preserve">(6, 17, 18)</w:t>
+      </w:r>
+      <w:r>
+        <w:t xml:space="preserve">. The promoters are activated at different phases of the infection by proteins from previously activated TUs. Paradoxically, the early-to-late phase transition during infection requires the L4 genes, 22K and 33K, which should only be available after the transition. However, a promoter in the L4 region (L4P) that directs the expression of these two proteins independent of the MLP was found, resolving the paradox</w:t>
+      </w:r>
+      <w:r>
+        <w:t xml:space="preserve"> </w:t>
+      </w:r>
+      <w:r>
+        <w:t xml:space="preserve">(6, 17, 21)</w:t>
       </w:r>
       <w:r>
         <w:t xml:space="preserve">. During translation of AdV mRNA, recent studies strongly suggest the potential usage of secondary start codons; adding to what was already a highly complex system for gene expression</w:t>
@@ -821,7 +750,7 @@
         <w:t xml:space="preserve"> </w:t>
       </w:r>
       <w:r>
-        <w:t xml:space="preserve">(18, 21)</w:t>
+        <w:t xml:space="preserve">(18, 22)</w:t>
       </w:r>
       <w:r>
         <w:t xml:space="preserve">. In this paper, a paired-end deep sequencing experiment was performed to characterize for the first time the transcriptome of THEV (VAS vaccine strain) during different phases of the infection, yielding the first THEV splicing map. Our paired-end sequencing allowed for reading</w:t>
@@ -893,7 +822,7 @@
         <w:t xml:space="preserve"> </w:t>
       </w:r>
       <w:r>
-        <w:t xml:space="preserve">(22)</w:t>
+        <w:t xml:space="preserve">(23)</w:t>
       </w:r>
       <w:r>
         <w:t xml:space="preserve">. Therefore, infected MDTC-RP19 cells were harvested at 4-, 12-, 24-, and 72-hours post-infection(h.p.i) to ensure an amply wide time window to sample all transcripts. Our paired-end RNA sequencing (RNA-seq) experiment yielded an average of</w:t>
@@ -932,7 +861,7 @@
           <w:iCs/>
           <w:i/>
         </w:rPr>
-        <w:t xml:space="preserve">M. gallopavo</w:t>
+        <w:t xml:space="preserve">Meleagris gallopavo</w:t>
       </w:r>
       <w:r>
         <w:t xml:space="preserve">) genomes using the</w:t>
@@ -950,7 +879,7 @@
         <w:t xml:space="preserve"> </w:t>
       </w:r>
       <w:r>
-        <w:t xml:space="preserve">(23)</w:t>
+        <w:t xml:space="preserve">(24)</w:t>
       </w:r>
       <w:r>
         <w:t xml:space="preserve"> </w:t>
@@ -1156,7 +1085,7 @@
         <w:t xml:space="preserve"> </w:t>
       </w:r>
       <w:r>
-        <w:t xml:space="preserve">(23)</w:t>
+        <w:t xml:space="preserve">(24)</w:t>
       </w:r>
       <w:r>
         <w:t xml:space="preserve">, an assembler of RNA-seq alignments into potential transcripts, the mapped reads for each time point were assembled into transcripts using the genomic location of the predicted THEV ORFs as a guide. In the consolidated transcriptome, a composite of all unredundant transcripts from all time points, we counted a total of</w:t>
@@ -1169,25 +1098,13 @@
           <w:bCs/>
           <w:b/>
         </w:rPr>
-        <w:t xml:space="preserve">29</w:t>
-      </w:r>
-      <w:r>
-        <w:t xml:space="preserve"> </w:t>
-      </w:r>
-      <w:r>
-        <w:t xml:space="preserve">novel transcripts.</w:t>
-      </w:r>
-      <w:r>
-        <w:t xml:space="preserve"> </w:t>
-      </w:r>
-      <w:r>
-        <w:rPr>
-          <w:strike/>
-        </w:rPr>
-        <w:t xml:space="preserve">and using 3’ Rapid Amplification of cDNA Ends (3’RACE) and other methods, we further identified #### unique splice variants</w:t>
-      </w:r>
-      <w:r>
-        <w:t xml:space="preserve">. Although some exons in some transcripts match the predicted ORFs exactly, most of our identified exons are longer, spanning multiple predicted ORFs (</w:t>
+        <w:t xml:space="preserve">30</w:t>
+      </w:r>
+      <w:r>
+        <w:t xml:space="preserve"> </w:t>
+      </w:r>
+      <w:r>
+        <w:t xml:space="preserve">novel transcripts. Although some exons in some transcripts match the predicted ORFs exactly, most of our identified exons are longer, spanning multiple predicted ORFs (</w:t>
       </w:r>
       <w:r>
         <w:rPr>
@@ -1215,7 +1132,7 @@
         <w:t xml:space="preserve">Supplementary PCR methods</w:t>
       </w:r>
       <w:r>
-        <w:t xml:space="preserve">). The complete list of unique splice junctions mapped to THEV’s genome has been submitted to the National Center for Biotechnology Information Gene Expression Omnibus (</w:t>
+        <w:t xml:space="preserve">). During validation, we identified 5 additional transcripts some of which were further validated by 3’ Rapid Amplification of cDNA Ends (3’RACE) data. The complete list of unique splice junctions mapped to THEV’s genome has been submitted to the National Center for Biotechnology Information Gene Expression Omnibus (</w:t>
       </w:r>
       <w:hyperlink r:id="rId23">
         <w:r>
@@ -1293,13 +1210,13 @@
         <w:t xml:space="preserve"> </w:t>
       </w:r>
       <w:r>
-        <w:t xml:space="preserve">(24)</w:t>
-      </w:r>
-      <w:r>
-        <w:t xml:space="preserve"> </w:t>
-      </w:r>
-      <w:r>
-        <w:t xml:space="preserve">were used to estimate and normalize expression levels of all transcripts for each time point in Fragments Per Kilobase of transcript per Million mapped reads (FPKM) units. Very few unique splice junctions, reads, and transcripts were counted at 4 h.p.i; hence, this time point was excluded in this analysis.</w:t>
+        <w:t xml:space="preserve">(25)</w:t>
+      </w:r>
+      <w:r>
+        <w:t xml:space="preserve"> </w:t>
+      </w:r>
+      <w:r>
+        <w:t xml:space="preserve">were used to estimate the normalized expression levels of all transcripts for each time point in Fragments Per Kilobase of transcript per Million mapped reads (FPKM) units. Very few unique splice junctions, reads, and transcripts were counted at 4 h.p.i; hence, this time point was excluded in this analysis.</w:t>
       </w:r>
     </w:p>
     <w:p>
@@ -1307,7 +1224,7 @@
         <w:pStyle w:val="BodyText"/>
       </w:pPr>
       <w:r>
-        <w:t xml:space="preserve">Individually, TRXPT_21 (DBP) — from the E2 region — was the most significantly expressed at 12 h.p.i, comprising about</w:t>
+        <w:t xml:space="preserve">Individually, TRXPT_21 (DBP) – from the E2 region – was the most significantly expressed at 12 h.p.i, comprising about</w:t>
       </w:r>
       <w:r>
         <w:t xml:space="preserve"> </w:t>
@@ -1320,7 +1237,7 @@
         <w:t xml:space="preserve">33.58</w:t>
       </w:r>
       <w:r>
-        <w:t xml:space="preserve">% of the total transcripts. Transcripts in the E3 and E4 regions also contributed significant proportions, and noticeably, some MLP region transcripts. The later time points were dominated by the MLP region — TRXPT_10 and TRXPT_14 were the most abundantly expressed at 24 and 72 h.p.i, respectively, as expected (</w:t>
+        <w:t xml:space="preserve">% of the total transcripts. Transcripts in the E3 and E4 regions also contributed significant proportions, and noticeably, some MLP region transcripts. The later time points were dominated by the MLP region transcripts – TRXPT_10 and TRXPT_14 were the most abundantly expressed at 24 and 72 h.p.i, respectively, as expected (</w:t>
       </w:r>
       <w:r>
         <w:rPr>
@@ -1340,7 +1257,7 @@
         <w:t xml:space="preserve">Figure 4b</w:t>
       </w:r>
       <w:r>
-        <w:t xml:space="preserve">). Secondly, we estimated relative abundances of all splice junctions at each time point using the raw reads. We counted as significantly expressed only junctions with coverage of at least 1% of the total splice junction reads at the given time point. At 12 h.p.i,</w:t>
+        <w:t xml:space="preserve">). Secondly, we estimated relative abundances of all splice junctions at each time point using the raw reads. For individual junctions, we counted as significantly expressed only junctions with coverage of at least 1% of the total splice junction reads at the given time point. At 12 h.p.i,</w:t>
       </w:r>
       <w:r>
         <w:t xml:space="preserve"> </w:t>
@@ -1379,7 +1296,10 @@
         <w:t xml:space="preserve">Table 2a</w:t>
       </w:r>
       <w:r>
-        <w:t xml:space="preserve">). The top most abundant junctions at 12 h.p.i remained the most significantly expressed at 24 h.p.i also. However, here, the MLP-derived junctions were unsurprisingly even more preponderant overall, accounting for</w:t>
+        <w:t xml:space="preserve"> </w:t>
+      </w:r>
+      <w:r>
+        <w:t xml:space="preserve">and</w:t>
       </w:r>
       <w:r>
         <w:t xml:space="preserve"> </w:t>
@@ -1389,7 +1309,20 @@
           <w:bCs/>
           <w:b/>
         </w:rPr>
-        <w:t xml:space="preserve">NA</w:t>
+        <w:t xml:space="preserve">Supplementary Table 1a</w:t>
+      </w:r>
+      <w:r>
+        <w:t xml:space="preserve">). The top most abundant junctions at 12 h.p.i remained the most significantly expressed at 24 h.p.i also. However, here, the MLP-derived junctions were unsurprisingly even more preponderant overall, accounting for</w:t>
+      </w:r>
+      <w:r>
+        <w:t xml:space="preserve"> </w:t>
+      </w:r>
+      <w:r>
+        <w:rPr>
+          <w:bCs/>
+          <w:b/>
+        </w:rPr>
+        <w:t xml:space="preserve">45.7</w:t>
       </w:r>
       <w:r>
         <w:t xml:space="preserve">% of all the junction reads counted (</w:t>
@@ -1402,7 +1335,23 @@
         <w:t xml:space="preserve">Table 2b</w:t>
       </w:r>
       <w:r>
-        <w:t xml:space="preserve">). At 72 h.p.i, the trend of increased activity of the MLP continued as expected; at this time, the MLP-derived junctions were not only the most abundant overall — accounting for</w:t>
+        <w:t xml:space="preserve"> </w:t>
+      </w:r>
+      <w:r>
+        <w:t xml:space="preserve">and</w:t>
+      </w:r>
+      <w:r>
+        <w:t xml:space="preserve"> </w:t>
+      </w:r>
+      <w:r>
+        <w:rPr>
+          <w:bCs/>
+          <w:b/>
+        </w:rPr>
+        <w:t xml:space="preserve">Supplementary Table 1b</w:t>
+      </w:r>
+      <w:r>
+        <w:t xml:space="preserve">). At 72 h.p.i, the trend of increased activity of the MLP continued as expected; at this time, the MLP region junctions were not only the most abundant overall – accounting for</w:t>
       </w:r>
       <w:r>
         <w:t xml:space="preserve"> </w:t>
@@ -1415,7 +1364,7 @@
         <w:t xml:space="preserve">67.5</w:t>
       </w:r>
       <w:r>
-        <w:t xml:space="preserve">% of all junctions reads — but also contained the most significantly expressed individual junctions (</w:t>
+        <w:t xml:space="preserve">% of all junction reads, – but also contained the most significantly expressed individual junctions (</w:t>
       </w:r>
       <w:r>
         <w:rPr>
@@ -1425,7 +1374,7 @@
         <w:t xml:space="preserve">Table 2c</w:t>
       </w:r>
       <w:r>
-        <w:t xml:space="preserve">. Also see</w:t>
+        <w:t xml:space="preserve">,</w:t>
       </w:r>
       <w:r>
         <w:t xml:space="preserve"> </w:t>
@@ -1435,10 +1384,13 @@
           <w:bCs/>
           <w:b/>
         </w:rPr>
-        <w:t xml:space="preserve">Supplementary Tables 1a-c</w:t>
-      </w:r>
-      <w:r>
-        <w:t xml:space="preserve">;</w:t>
+        <w:t xml:space="preserve">Supplementary Table 1c</w:t>
+      </w:r>
+      <w:r>
+        <w:t xml:space="preserve"> </w:t>
+      </w:r>
+      <w:r>
+        <w:t xml:space="preserve">and</w:t>
       </w:r>
       <w:r>
         <w:t xml:space="preserve"> </w:t>
@@ -1463,18 +1415,20 @@
       <w:r>
         <w:t xml:space="preserve">).</w:t>
       </w:r>
-      <w:r>
-        <w:br/>
-      </w:r>
-      <w:r>
-        <w:t xml:space="preserve">We also analyzed splice donor and acceptor site nucleotide usage over time to investigate any peculiarities that THEV may show, generally or over the course of the infection. We found that most splice donor-acceptor sequences were unsurprisingly the canonical GU-AG nucleotides.</w:t>
-      </w:r>
     </w:p>
     <w:p>
       <w:pPr>
         <w:pStyle w:val="BodyText"/>
       </w:pPr>
       <w:r>
+        <w:t xml:space="preserve">We also analyzed splice donor and acceptor site nucleotide usage over time to investigate any peculiarities that THEV may show, generally or over the course of the infection. We found that most splice donor-acceptor sequences were unsurprisingly the canonical GU-AG nucleotides.</w:t>
+      </w:r>
+    </w:p>
+    <w:p>
+      <w:pPr>
+        <w:pStyle w:val="BodyText"/>
+      </w:pPr>
+      <w:r>
         <w:rPr>
           <w:bCs/>
           <w:b/>
@@ -1503,7 +1457,15 @@
         <w:t xml:space="preserve">(6)</w:t>
       </w:r>
       <w:r>
-        <w:t xml:space="preserve">. Only two ORFs (ORF1 [sialidase] and Hyd) are predicted in this region; however, we discovered</w:t>
+        <w:t xml:space="preserve">.</w:t>
+      </w:r>
+    </w:p>
+    <w:p>
+      <w:pPr>
+        <w:pStyle w:val="BodyText"/>
+      </w:pPr>
+      <w:r>
+        <w:t xml:space="preserve">Only two ORFs (ORF1 [sialidase] and Hyd) are predicted in this region; however, we discovered</w:t>
       </w:r>
       <w:r>
         <w:t xml:space="preserve"> </w:t>
@@ -1545,7 +1507,7 @@
         <w:t xml:space="preserve">Figure 5</w:t>
       </w:r>
       <w:r>
-        <w:t xml:space="preserve">). Most of the encoded proteins of the novel transcripts are distinct from the predicted ORFs, although they all have the potential to encode the predicted Hyd protein as the 3’-most coding sequence (CDS) if secondary start codon usage is considered as reported for other AdVs</w:t>
+        <w:t xml:space="preserve">). Most of the ORFs of the novel transcripts are distinct from the predicted ORFs, but they all have the coding potential (CP) for the predicted Hyd protein as the 3’-most coding sequence (CDS) if secondary start codon usage is considered as reported for other AdVs</w:t>
       </w:r>
       <w:r>
         <w:t xml:space="preserve"> </w:t>
@@ -1554,7 +1516,7 @@
         <w:t xml:space="preserve">(17, 18)</w:t>
       </w:r>
       <w:r>
-        <w:t xml:space="preserve">. The 5’-most CDS of TRXPT_1 is multi-exonic, encoding a novel 17.9 kilodalton (kDa), 160 residue [amino acids (aa)] protein. From its 5’-most start codon (SSC), TRXPT_2 encodes the largest protein in this region — a 64.3 kDa, 580 aa protein with the same SSC as TRXPT_1 (position 211bp). This CDS spans almost the entire predicted ORF1 and Hyd, coming short in two regards: it is spliced from 1655 to 1964bp (ORF1’s C-terminus, including the stop codon), and it’s stop codon (STC; position 2312) is 13 bp short of the Hyd’s STC. However, it has an SSC 102 bp upstream and in-frame with ORF1’s predicted SSC. Thus, the CDS of TRXPT_2 shares substantial protein sequence similarity with ORF1 but not with Hyd, as the SSC of Hyd is not in-frame. Without its splice site removing the ORF1 STC, TRXPT_2 would encode a longer variant of ORF1, starting from an upstream SSC. TRXPT_3 is almost identical to TRXPT_1, except for the lack of TRXPT_1’s second exon. Our RNA-seq data shows that all E1 transcripts share the same transcription termination site (TTS; at position 2325bp); however, TRXPT_3 and TRXPT_4 seem to have transcription start sites (TSS) downstream of the TSS of TRXPT_1 and TRXPT_2 (at position 54bp). Given that studies in MAdVs show that E1 mRNAs share not only a common TTS but also the TSS, and only differ from each other regarding the internal splicing</w:t>
+        <w:t xml:space="preserve">. The 5’-most CDS of TRXPT_1 is multi-exonic, encoding a novel 17.9 kilodalton (kDa), 160 residue [amino acids (aa)] protein (ORF9). From its 5’-most start codon (SSC), TRXPT_2 encodes the largest protein in this region – a 64.3 kDa, 580 aa protein (ORF10) with the same SSC as ORF9 (position 211bp). ORF10 spans almost the entire predicted ORF1 and Hyd, coming short in two regards: it is spliced from 1655bp to 1964bp (ORF1’s C-terminus, including the stop codon), and it’s stop codon (STC; position 2312) is 13 bp short of Hyd’s STC. However, it has an SSC 102 bp upstream and in-frame with ORF1’s predicted SSC. Thus, ORF10 shares substantial protein sequence similarity with ORF1 but not with Hyd, as the SSC of Hyd is not in-frame. Without its splice site removing the ORF1 STC, TRXPT_2 would encode a longer variant of ORF1, starting from an upstream SSC. TRXPT_3 is almost identical to TRXPT_1, except for the lack of TRXPT_1’s second exon. Our RNA-seq data shows that all E1 transcripts share the same transcription termination site (TTS; at position 2325bp). However, TRXPT_3 and TRXPT_4 seem to have transcription start sites (TSS) downstream of the TSS of TRXPT_1 and TRXPT_2 (E1 TSS; position: 54bp). Given that studies in MAdVs show that E1 mRNAs share not only a common TTS but also the TSS, and only differ from each other regarding the internal splicing</w:t>
       </w:r>
       <w:r>
         <w:t xml:space="preserve"> </w:t>
@@ -1563,13 +1525,13 @@
         <w:t xml:space="preserve">(18)</w:t>
       </w:r>
       <w:r>
-        <w:t xml:space="preserve">, it is likely that TRXPT_3 and TRXPT_4 are incomplete, and their actual TSS just like the TTS are identical for all E1 transcripts. Regardless of the TSS considered for TRXPT_3, the coding potential (CP) remains unaffected. Its 5’-most CDS, beginning at 1965bp and sharing the same STC as TRXPT_1 and TRXPT_2, produces a 13.1 kDa, 115 residue protein (ORF4). ORF4 was predicted in an earlier study</w:t>
-      </w:r>
-      <w:r>
-        <w:t xml:space="preserve"> </w:t>
-      </w:r>
-      <w:r>
-        <w:t xml:space="preserve">(25)</w:t>
+        <w:t xml:space="preserve">, it is likely that TRXPT_3 and TRXPT_4 are incomplete, and their actual TSS just like the TTS are identical for all E1 transcripts. Regardless of the TSS considered for TRXPT_3, the coding potential (CP) remains unaffected. Its 5’-most CDS, beginning at 1965bp and sharing the same STC as ORF9, produces a 13.1 kDa, 115 residue protein (ORF4). ORF4 was predicted in an earlier study</w:t>
+      </w:r>
+      <w:r>
+        <w:t xml:space="preserve"> </w:t>
+      </w:r>
+      <w:r>
+        <w:t xml:space="preserve">(26)</w:t>
       </w:r>
       <w:r>
         <w:t xml:space="preserve"> </w:t>
@@ -1584,20 +1546,7 @@
         <w:t xml:space="preserve">(1, 12)</w:t>
       </w:r>
       <w:r>
-        <w:t xml:space="preserve">; however, our data suggests it is a bona fide ORF. Unlike TRXPT_3, the CP of TRXPT_4 is affected by the TSS considered; if we consider its unmodified TSS, then its CP is the same as TRXPT_3 (ORF4 as the first CDS and Hyd as second CDS if the first SSC is skipped). However, if we assume that TRXPT_4 shares the same TSS as TRXPT_1, then the 5’-most CDS is a distinct, novel, multi-exonic 15.9 kDa, 143 aa protein with the same SSC as TRXPT_1 and TRXPT_2 but with a unique STC. The splice junctions of the transcripts in this region (except the junction for TRXPT_4) were validated by cloning of viral cDNA and Sanger sequencing (</w:t>
-      </w:r>
-      <w:r>
-        <w:rPr>
-          <w:bCs/>
-          <w:b/>
-        </w:rPr>
-        <w:t xml:space="preserve">Figure 5</w:t>
-      </w:r>
-      <w:r>
-        <w:t xml:space="preserve">;</w:t>
-      </w:r>
-      <w:r>
-        <w:t xml:space="preserve"> </w:t>
+        <w:t xml:space="preserve">; however, our data suggests it is a bona fide ORF. Unlike TRXPT_3, the CP of TRXPT_4 is affected by the TSS considered; if we consider its unmodified TSS, then its CP is the same as TRXPT_3 (ORF4 as the first CDS and Hyd as second CDS using the secondary SSC). However, if we assume that TRXPT_4 uses the E1 TSS, then the 5’-most CDS is a distinct, novel, multi-exonic 15.9 kDa, 143 aa protein (ORF11) with the same SSC as ORF9 and ORF10 but with a unique STC. The splice junctions of all transcripts in this region (except the junction for TRXPT_4) were validated by cloning of viral cDNA and Sanger sequencing (</w:t>
       </w:r>
       <w:r>
         <w:rPr>
@@ -1607,7 +1556,15 @@
         <w:t xml:space="preserve">Supplementary PCR methods</w:t>
       </w:r>
       <w:r>
-        <w:t xml:space="preserve">). During the validation of TRXPT_2, ORF1 was present on the agarose gel (an unspliced band size) and Sanger sequencing results as a bona fide transcript (</w:t>
+        <w:t xml:space="preserve">).</w:t>
+      </w:r>
+    </w:p>
+    <w:p>
+      <w:pPr>
+        <w:pStyle w:val="BodyText"/>
+      </w:pPr>
+      <w:r>
+        <w:t xml:space="preserve">During the validation of TRXPT_2, ORF1 was present on the agarose gel (an unspliced band size) and Sanger sequencing results as a bona fide transcript (</w:t>
       </w:r>
       <w:r>
         <w:rPr>
@@ -1617,7 +1574,7 @@
         <w:t xml:space="preserve">Supplementary PCR methods</w:t>
       </w:r>
       <w:r>
-        <w:t xml:space="preserve">). This was corroborated by our 3’RACE experiment, which showed a transcript (TRXPT_2B) spanning the entire ORF1 and Hyd ORFs without any splicing, with a poly-A tail immediately after the TTS of transcripts in this region. The 5’-most CDS of this transcript (TRXPT_2B) would encode ORF1. However, TRXPT_2B has an upstream and in-frame SSC to the predicted SSC of ORF1, suggesting that the predicted ORF1 CDS is truncated; it shares the same TSS, SSC, and TTS as TRXPT_2, but has a unique STC.</w:t>
+        <w:t xml:space="preserve">). This was corroborated by our 3’RACE experiment, which showed a transcript (TRXPT_2B) spanning the entire ORF1 and Hyd ORFs without any splicing, with a poly-A tail immediately after the E1 TTS. The 5’-most CDS of this transcript (TRXPT_2B) would encode ORF1. However, TRXPT_2B has an upstream and in-frame SSC to the predicted SSC of ORF1, suggesting that the predicted ORF1 CDS is truncated – the actual ORF1 (eORF1) that is expressed shares the same SSC as ORF10, but has a unique STC.</w:t>
       </w:r>
     </w:p>
     <w:p>
@@ -1635,7 +1592,7 @@
         <w:br/>
       </w:r>
       <w:r>
-        <w:t xml:space="preserve">The E2 TU expressed on the anti-sense strand, is subdivided into E2A and E2B and encodes three classical AdV proteins essential for genome replication: pTP and Ad-pol (E2B proteins), and DBP (E2A protein)</w:t>
+        <w:t xml:space="preserve">The E2 TU expressed on the anti-sense strand is subdivided into E2A and E2B and encodes three classical AdV proteins – pTP and Ad-pol (E2B proteins), and DBP (E2A protein) – essential for genome replication</w:t>
       </w:r>
       <w:r>
         <w:t xml:space="preserve"> </w:t>
@@ -1683,7 +1640,7 @@
         <w:pStyle w:val="BodyText"/>
       </w:pPr>
       <w:r>
-        <w:t xml:space="preserve">The E2A ORF, DBP is one of three THEV ORFs predicted to be spliced from two exons. The corresponding transcript (TRXPT_21) found in our data matches this predicted splicing pattern precisely but with a non-coding additional exon at the 5’-end (E2-5’UTR) at position 18,684-18,751 bp. Thus, TRXPT_21 is a three-exon transcript encoding DBP (380 residues, 43.3 kDa) precisely as predicted. This transcript (TRXPT_21) was also corroborated in a 3’-RACE experiment. Additionally, from the 3’-RACE, a splice variant of TRXPT_21 which retains the second intron leading to a 2-exon transcript was found. This transcript (TRXPT_21B), albeit longer due to retaining the second intron and possessing a short 3’ UTR, encodes a truncated isoform of DBP because the first SSC utilized by TRXPT_21, is followed shortly by STCs in the retained intron, and does not yield any viable product. Utilizing the SSC 173 bp downstream of TRXPT_21’s SSC yields a 346 residue, 39.3 kDa product, which is in-frame of DBP but entirely contained in the second exon. TRXPT_21 and TRXPT_21B share a common TTS but TRXPT_21B as seen in our 3’-RACE data, extends 39 bp into an adenine-thymine (A-T) rich sequence before the poly-A tail sequence occur, suggesting this position (16,934bp) as the bona fide E2A TTS (</w:t>
+        <w:t xml:space="preserve">The E2A ORF, DBP is one of three THEV ORFs predicted to be spliced from two exons. The corresponding transcript (TRXPT_21) found in our data matches this predicted splice junction precisely but with a non-coding additional exon at the 5’-end (E2-5’UTR) at position 18,684-18,751 bp. Thus, TRXPT_21 is a three-exon transcript encoding DBP (380 residues, 43.3 kDa) precisely as predicted. This transcript (TRXPT_21) was also corroborated in a 3’RACE experiment. Additionally, from the 3’RACE, a splice variant of TRXPT_21 which retains the second intron leading to a 2-exon transcript was found. This transcript (TRXPT_21B), albeit longer due to retaining the second intron and possessing a short 3’ UTR, encodes a truncated isoform of DBP (tDBP) because the SSC utilized by TRXPT_21, is followed shortly by STCs in the retained intron. The SSC 173 bp downstream of DBP’s SSC yields tDBP (a 346 residue, 39.3 kDa product), which is in-frame of DBP but entirely contained in the second exon. TRXPT_21 and TRXPT_21B share a common TTS but TRXPT_21B as seen in our 3’-RACE data, extends 39 bp into an adenine-thymine (A-T) rich sequence before the poly-A tail sequence occur, suggesting this position (16,934bp) as the bona fide E2A TTS (</w:t>
       </w:r>
       <w:r>
         <w:rPr>
@@ -1711,7 +1668,33 @@
         <w:t xml:space="preserve">Figure 6</w:t>
       </w:r>
       <w:r>
-        <w:t xml:space="preserve">). TRXPT_7 has the CP for IVa2 and both classical proteins (pTP and Ad-pol) encoded in this region, of which the pTP ORF is predicted to be spliced from two exons just like in all other AdVs. The predicted splice junction of pTP is corroborated by our data; however, the full transcript is markedly longer than the predicted ORF: there are two novel non-coding 5’ exons, the third exon (containing the SSC of pTP) is significantly longer than predicted, and the last exon containing the bulk of the CDS is more than triple the predicted size of pTP. The first two exons are 5’-UTRs because the SSC here is immediately followed by STCs; hence, the 5’-most SSC (position 10,995bp) of the third exon which matches the predicted SSC of pTP is utilized. The encoded product is identical to the predicted pTP ORF (597 residues; 70.5 kDa). If secondary SSC (secSSC) usage is considered, with SSC at 6768bp and STC at 3430bp, the encoded product is identical to the predicted Ad-pol (polymerase) ORF (1112 residues; 129.2 kDa). TRXPT_6 differs from TRXPT_7 by containing an extra splice site at 3447-3515bp. However, the CP remains similar to that of TRXPT_7 except the Ad-pol encoded from the secSSC is a truncated isoform with a new STC resulting from the splice site. We also found a novel short transcript (TRXPT_15) entirely nested within the terminal exon of TRXPT_7 but with a unique splice site. This transcript is an incomplete construction from the mapped reads as it contains an incomplete CDS. However, we validated the this splice junction to be genuine (</w:t>
+        <w:t xml:space="preserve">). TRXPT_7 has the CP for both classical proteins (pTP and Ad-pol) encoded in this region, of which the pTP ORF is predicted to be spliced from two exons just like in all other AdVs. The predicted splice junction of pTP is corroborated by our data; however, the full transcript is markedly longer than the predicted ORF: there are two novel non-coding 5’ exons, the third exon (containing the SSC of pTP) is significantly longer than predicted, and the last exon containing the bulk of the CDS is more than triple the predicted size of pTP. The first two exons are 5’-UTRs because the SSC here is immediately followed by STCs; hence, the 5’-most SSC (position 10,995bp) of the third exon which matches the predicted SSC of pTP is utilized. The encoded product is identical to the predicted pTP protein (597 residues; 70.5 kDa). If secondary SSC (secSSC) usage is considered, with SSC at 6768bp and STC at 3430bp, the encoded product is identical to the predicted Ad-pol (polymerase) ORF (1112 residues; 129.2 kDa). TRXPT_6 differs from TRXPT_7 by containing an extra splice site at 3447-3515bp. However, the CP remains similar to that of TRXPT_7 except the Ad-pol encoded from the secSSC is a truncated isoform with a new STC resulting from the splice site.</w:t>
+      </w:r>
+    </w:p>
+    <w:p>
+      <w:pPr>
+        <w:pStyle w:val="BodyText"/>
+      </w:pPr>
+      <w:r>
+        <w:t xml:space="preserve">While both TRXPT_6 and TRXPT_7 have the CP for Ad-pol with secSSC usage, in all AdVs studied, the two proteins (pTP and Ad-pol) are encoded by separate mRNAs with identical first three 5’ exons and TTS, but the splice junction to the terminal exons are different. We checked for a longer splice junction between the third and fourth (terminal) exons of TRXPT_7 with our junction validation method (targeted PCR, cloning, and Sanger sequencing) and discovered a unique splice junction (10,981-7062bp) not found in our RNA-seq data. If initiated from the E2 TSS and terminated at the E2 TTS, this transcript(TRXPT_31) would encode Ad-pol exactly as predicted as its 5’-most CDS (</w:t>
+      </w:r>
+      <w:r>
+        <w:rPr>
+          <w:bCs/>
+          <w:b/>
+        </w:rPr>
+        <w:t xml:space="preserve">Figure 6</w:t>
+      </w:r>
+      <w:r>
+        <w:t xml:space="preserve">).</w:t>
+      </w:r>
+    </w:p>
+    <w:p>
+      <w:pPr>
+        <w:pStyle w:val="BodyText"/>
+      </w:pPr>
+      <w:r>
+        <w:t xml:space="preserve">Our RNA-seq data also showed a novel short transcript (TRXPT_15) entirely nested within the terminal exon of TRXPT_7 but with a unique splice site. This transcript is an incomplete construction from the mapped reads as it contains a truncated CDS. However, we validated this splice junction to be genuine (</w:t>
       </w:r>
       <w:r>
         <w:rPr>
@@ -1738,7 +1721,7 @@
         <w:t xml:space="preserve">(17, 18)</w:t>
       </w:r>
       <w:r>
-        <w:t xml:space="preserve">. TRXPT_5 is a two-exon transcript spliced at 3447-3615bp exactly as the last intron of TRXPT_6. The first exon is an UTR, except the last 2 nucleotides, which connect with the first nucleotide of second exon to form the 5’-most SSC. This first SSC is 4 codons upstream and in-frame of the predicted IVa2 SSC. Regardless of the SSC considered, the encoded protein (IVa2) is largely unaffected. Except for the four extra residues at the N-terminus (considering the 5’-most SSC), the entire protein sequence is identical to IVa2.</w:t>
+        <w:t xml:space="preserve">. TRXPT_5 is a two-exon transcript spliced exactly as the last splice junction of TRXPT_6. The first exon is a UTR, except the last 2 nucleotides, which connect with the first nucleotide of the second exon to form the 5’-most SSC. This first SSC is 4 codons upstream and in-frame of the predicted IVa2 SSC. Except for the four extra N-terminus residues, the entire protein sequence is identical to the predicted IVa2.</w:t>
       </w:r>
     </w:p>
     <w:p>
@@ -1785,17 +1768,7 @@
         <w:pStyle w:val="BodyText"/>
       </w:pPr>
       <w:r>
-        <w:t xml:space="preserve">In THEV, only one ORF (E3) was predicted in this region. However, we identified six novel transcripts here (</w:t>
-      </w:r>
-      <w:r>
-        <w:rPr>
-          <w:bCs/>
-          <w:b/>
-        </w:rPr>
-        <w:t xml:space="preserve">TRXPT_22, TRXPT_23, TRXPT_24, TRXPT_25, TRXPT_26, TRXPT_27</w:t>
-      </w:r>
-      <w:r>
-        <w:t xml:space="preserve">) (</w:t>
+        <w:t xml:space="preserve">In THEV, only one ORF (E3) was predicted in this region. However, as the E3 TU is nested in the MLTU, transcripts from the L4P (100K, 22K, 33K, and pVIII) not only overlap the E3 region transcripts entirely as seen in our RNA-seq results, but also have their TSS and TTS in practically the same locations (</w:t>
       </w:r>
       <w:r>
         <w:rPr>
@@ -1805,7 +1778,7 @@
         <w:t xml:space="preserve">Figure 7</w:t>
       </w:r>
       <w:r>
-        <w:t xml:space="preserve">). We identified two distinct TSSs — one similar to the classic MAdV E3 TSS (position 18,230bp) and the other about 500 bp downstream at 18,727bp. The E3 transcripts collectively have the CP for several predicted THEV ORFs: 100K, 22K, 33K, pVIII, E3, Fiber (IV), and ORF7 belonging to the MLTU; however, some CDSs are nonidentical due to unpredicted splicing or the use of an upstream, in-frame SSC. For instance, 33K is one of the few THEV ORFs predicted to be spliced from two exons; however, we discovered it to be a significantly longer four-exon ORF expressed from TRXPT_24. The first two exons of L33K were not predicted but the last two match the predicted exons and the CDS is in-frame. However, the first 20bp of the predicted 33K (including the SSC at 20,142bp) is spliced out as as part of the second intron of TRXPT_24. Thus, the bona fide 33K is a 19.8 kDa, 171 residue protein (L33K) spanning four exons instead of the predicted 120 aa protein. TRXPT_24 also has the CP for the ORFs, pVIII and E3 (a longer variant starting from and upstream, in-frame SSC) if we consider downstream SSC usage. Also, 22K (89 residues) is a single-exon ORF predicted to use the same SSC as 33K (20,142bp). However, just like 33K, all the transcripts in this region exclude the predicted SSC as part of their introns; hence 22K as predicted is not identical to any expressed ORF. TRXPT_29 has its SSC upstream of 22K’s predicted SSC but is spliced to overlap a portion of 22K’s CDS. However, the overlapping sequence is short and not in-frame of 22K. The 5’-most product of TRXPT_29 is a novel 73 residue protein (8.3aK) entirely different from 22K. TRXPT_23 being spliced identically as TRXPT_29 also encodes this novel 73 aa protein (8.3aK) from its first SSC. Similarly, TRXPT_22 also encodes a 73 aa novel protein (8.3bK) from its first SSC that shares over 80% similarity with 8.3aK, but it differs from 8.3aK at the C-terminus. Considering downstream SSC usage, both TRXPT_22 and TRXPT_23 can encode pVIII and E3 in that order, but TRXPT_23 being longer, has the CP for the Fiber ORF also. As the splice junctions of TRXPT_22, TRXPT_23, TRXPT_24, and TRXPT_29 essentially share the same genomic space, their validation was done with a single primer pair and they were differentiated from each other by cloning and Sanger sequencing.</w:t>
+        <w:t xml:space="preserve">). Therefore, we have categorized these two groups together as E3 transcripts.</w:t>
       </w:r>
     </w:p>
     <w:p>
@@ -1813,6 +1786,34 @@
         <w:pStyle w:val="BodyText"/>
       </w:pPr>
       <w:r>
+        <w:t xml:space="preserve">We identified seven novel transcripts here (</w:t>
+      </w:r>
+      <w:r>
+        <w:rPr>
+          <w:bCs/>
+          <w:b/>
+        </w:rPr>
+        <w:t xml:space="preserve">TRXPT_22, TRXPT_23, TRXPT_24, TRXPT_25, TRXPT_26, TRXPT_27, TRXPT_29</w:t>
+      </w:r>
+      <w:r>
+        <w:t xml:space="preserve">) from our RNA-seq data, all originating from two distinct TSSs – one corresponding to the TSS of the L4P (position 18,230bp) and the other at 18,727bp corresponding the E3 promoter (E3P). These E3 transcripts collectively have the CP for several predicted THEV ORFs: 100K, 22K, 33K, pVIII, E3, Fiber (IV), and ORF7 belonging to the MLTU. But some CDSs are nonidentical due to unpredicted splicing or the use of an in-frame upstream SSC. For instance, 33K is one of the few THEV ORFs predicted to be spliced from two exons; however, we discovered a significantly longer four-exon ORF (e33K) on TRXPT_24 that contains it almost entirely. The first two exons of e33K were not predicted but the last two match the predicted exons and the CDS is in-frame, but the first 20bp of the predicted 33K (including the SSC at 20,142bp) is spliced out as part of the second intron of TRXPT_24. Thus, the bona fide 33K (e33K) is a 19.8 kDa, 171 residue protein spanning four exons instead of the predicted 120 aa protein. TRXPT_24 also has the CP for the ORFs, pVIII and a longer variant of E3 (eE3; starting from an in-frame upstream SSC) if we consider downstream SSC usage. TRXPT_29 is the shortest transcript in this TU. It is a two-exon transcript, both exons comprising the CDS. The product of TRXPT_29 is a novel 73 residue protein (8.3KI) sharing the SSC of e33K but with a unique STC. TRXPT_23 being spliced identically as TRXPT_29 also encodes 8.3KI from its first SSC. Similarly, TRXPT_22 also encodes a 73 aa novel protein (8.3KII) from its first SSC that shares over 80% similarity with 8.3KI, but it differs from 8.3KI at the C-terminus. Considering downstream SSC usage, both TRXPT_22 and TRXPT_23 can encode pVIII and eE3 in that order, but TRXPT_23 being longer, has the CP for the Fiber ORF also. As the splice junctions of TRXPT_22, TRXPT_23, TRXPT_24, and TRXPT_29 essentially share the same genomic space, their validation was done with a single primer pair and they were differentiated from each other by cloning and Sanger sequencing (</w:t>
+      </w:r>
+      <w:r>
+        <w:rPr>
+          <w:bCs/>
+          <w:b/>
+        </w:rPr>
+        <w:t xml:space="preserve">Supplementary PCR methods</w:t>
+      </w:r>
+      <w:r>
+        <w:t xml:space="preserve">).</w:t>
+      </w:r>
+    </w:p>
+    <w:p>
+      <w:pPr>
+        <w:pStyle w:val="BodyText"/>
+      </w:pPr>
+      <w:r>
         <w:t xml:space="preserve">In addition to corroborating the splice junctions for the aforementioned transcripts, the Sanger sequencing results also showed another splice variant undetected in our RNA-seq transcriptome. This was a three-exon transcript (TRXPT_30) with its first and last exons spliced identically as TRXPT_23, but which also has the second exon of TRXPT_24 (</w:t>
       </w:r>
       <w:r>
@@ -1823,7 +1824,7 @@
         <w:t xml:space="preserve">Figure 7</w:t>
       </w:r>
       <w:r>
-        <w:t xml:space="preserve">). The first CDS on TRXPT_30 spans all three exons, with the STC in the terminal (third) exon, producing a novel 140 residue, 15.7kDa protein (L22K). Interestingly, the last 81 C-terminus residues are identical to 22K (89 residues); only the first 7 residues are lacking due to splicing. Hence, we may consider L22K as a long variant of the predicted 22K ORF. Albeit the TSS and TTS of TRXPT_30 was not seen, we presume that they are similar to TRXPT_23, in which case it would also have the downstream CP of TRXPT_23. TRXPT_25 is the largest transcript in the TU. It also utilizes the classic E3 TSS but has distinct TTS. It is a two exon transcript, encoding a novel protein (t100K; 543 residues), which is a shorter isoform of the predicted 100K ORF. Considering secSSC usage on this transcript yields the predicted ORF, 22K. It also has the CP for pVIII and E3 in that order. Furthermore, during the validation of TRXPT_25’s splice junction using primers that span its junction (18350-18717bp), we noticed a DNA band that corresponds to the full unspliced sequence (</w:t>
+        <w:t xml:space="preserve">). The first CDS on TRXPT_30 spans all three exons, producing a novel 140 residue, 15.7kDa protein (e22K). Interestingly, the last 81 C-terminus residues of e22K are identical to 22K (89 residues), which is a single-exon ORF predicted to use the same SSC as 33K (20,142bp). Just as seen for 33K, all the transcripts in this region exclude the first 20bp of 22K (including the SSC) as part of their introns; therefore, the first 7 residues of 22K are lacking in e22K due to splicing. Hence, we may consider e22K as a long variant of the predicted 22K ORF. Albeit the TSS and TTS of TRXPT_30 was not seen, we presume that they are similar to TRXPT_23, in which case it would also have the downstream CP of TRXPT_23. TRXPT_25 is the largest transcript in the TU. It also utilizes the L4P TSS but has a distinct TTS. It is a two-exon transcript, encoding a novel protein (t100K; 543 residues), which is a shorter isoform of the predicted 100K ORF. Considering secSSC usage on this transcript yields the predicted 22K ORF precisely. It also has the CP for pVIII and eE3 in that order. Furthermore, during the validation of TRXPT_25’s splice junction using primers that span its junction (18350-18717bp), we noticed a DNA band that corresponds to the full unspliced sequence (</w:t>
       </w:r>
       <w:r>
         <w:rPr>
@@ -1833,7 +1834,7 @@
         <w:t xml:space="preserve">Supplementary PCR methods</w:t>
       </w:r>
       <w:r>
-        <w:t xml:space="preserve">). As TRXPT_25 only falls short of encoding the complete predicted 100K protein due to its splice junction, this band (which we cloned and validated by Sanger sequencing) suggests that the predicted 100K is indeed expressed. This transcript (TRXPT_25B) although not seen in our RNA-seq data, likely shares the same TSS and TTS as TRXPT_25. Lastly, TRXPT_26 and TRXPT_27 share the same TSS, unique from the other transcripts in this region but with distinct TTSs. TRXPT_26 is a three-exon transcript but the first two are UTRs. It encodes pVIII as the 5’-most ORF and has the CP for E3 and Fiber in that order. TRXPT_27 on the other hand, is only a two-exon transcript but similar to TRXPT_26, only the terminal exon contains the CDSs. It encodes Fiber as the 5’-most ORF, and ORF7 downstream with secSSC usage. TRXPT_13, which seems to be an E3 transcript that uses the MLP TSS is discussed under the MLTU transcripts.</w:t>
+        <w:t xml:space="preserve">). As TRXPT_25 only falls short of encoding the complete predicted 100K protein due to its splice junction, this band (which we cloned and validated by Sanger sequencing) suggests that the predicted 100K is indeed expressed. This transcript (TRXPT_25B) although not seen in full, likely shares the same TSS and TTS as TRXPT_25. Lastly, TRXPT_26 and TRXPT_27 both originate from the E3 TSS but have distinct TTSs. TRXPT_26 is a three-exon transcript but the first two are UTRs. It encodes pVIII as the 5’-most ORF and has the CP for eE3 and Fiber in that order. TRXPT_27 on the other hand, is only a two-exon transcript but similar to TRXPT_26, only the terminal exon contains the CDSs. It encodes Fiber as the 5’-most ORF, and ORF7 downstream with secSSC usage. TRXPT_13, which is an L4 transcript that uses the MLP TSS is discussed under the MLTU transcripts.</w:t>
       </w:r>
     </w:p>
     <w:p>
@@ -1848,7 +1849,10 @@
         <w:t xml:space="preserve">Early Region 4 (E4) transcripts</w:t>
       </w:r>
       <w:r>
-        <w:t xml:space="preserve">. This transcription unit (TU) is the found at the tail-end (3’-end) of the genome on the anti-sense strand. Based on nucleotide position, ORF7 and ORF8 were predicted in this region</w:t>
+        <w:br/>
+      </w:r>
+      <w:r>
+        <w:t xml:space="preserve">This TU is found at the tail-end (3’-end) of the genome and expressed from the anti-sense strand. Based on nucleotide position, ORF7 and ORF8 were predicted in this region</w:t>
       </w:r>
       <w:r>
         <w:t xml:space="preserve"> </w:t>
@@ -1867,7 +1871,7 @@
         <w:t xml:space="preserve">Figure 8</w:t>
       </w:r>
       <w:r>
-        <w:t xml:space="preserve">). The transcript (TRXPT_28) spans 25192-26247 and is spliced at 25701-26055; hence, a two-exon transcript. The second exon fully matches the predicted ORF8 with 12 extra base pairs at the 3’-end; however, the encoded protein is an exact match. There is a SSC in the first exon at position 26246 (second nucleotide of the transcript). The encoded protein from this SSC is in-frame with the predicted SSC of ORF8 in the second exon; hence, the bulk of this longer protein (26.4 kDa, 229 aa) is identical to the predicted ORF8 protein.</w:t>
+        <w:t xml:space="preserve">). The transcript (TRXPT_28) spans 25192-26247bp and is spliced at 25701-26055bp, making a two-exon transcript. The second exon fully matches the predicted ORF8 with 12 extra base pairs at the 3’-end. However, there is a SSC in the first exon at position 26246bp (192bp upstream of the predicted SSC). The encoded protein from this SSC is in-frame with the predicted SSC found in the second exon; hence, we consider this protein (eORF8 – 26.4 kDa, 229 aa), a longer isoform of the predicted ORF8, the genuinely expressed ORF with an identical C-terminus to the predicted ORF8 protein.</w:t>
       </w:r>
     </w:p>
     <w:p>
@@ -1885,16 +1889,7 @@
         <w:br/>
       </w:r>
       <w:r>
-        <w:t xml:space="preserve">The MLTU transcripts dominate the late phase (i.e, after DNA replication) of the AdV infectious cycle. The MLP produces all late mRNAs by alternative splicing and alternative polyadenylation of a primary transcript, which are grouped into five transcript classes (L1-L5). These late proteins primarily act as capsid proteins, promote virion assembly, and direct genome packaging</w:t>
-      </w:r>
-      <w:r>
-        <w:t xml:space="preserve"> </w:t>
-      </w:r>
-      <w:r>
-        <w:t xml:space="preserve">(6, 17, 18)</w:t>
-      </w:r>
-      <w:r>
-        <w:t xml:space="preserve">. Similar to other AdVs, most of THEV’s coding capacity falls within this TU. Specifically, about 13 out of the 23 predicted ORFs were assigned to this TU, some of which we have found to belong to the E3 TU instead. Our RNA-seq data revealed 12 transcripts (</w:t>
+        <w:t xml:space="preserve">The MLTU transcripts dominate the late phase (i.e, after DNA replication) of the AdV infectious cycle. The MLP produces all late mRNAs by alternative splicing and alternative polyadenylation of a primary transcript, grouped into five transcript classes (L1-L5). Most of THEV’s coding capacity falls within this TU. Specifically, about 13 out of the 23 predicted ORFs were assigned to this TU, some of which we have categorized under the E3 TU instead. Our RNA-seq data revealed 12 transcripts (</w:t>
       </w:r>
       <w:r>
         <w:rPr>
@@ -1904,7 +1899,7 @@
         <w:t xml:space="preserve">TRXPT_8, TRXPT_9, TRXPT_10, TRXPT_11, TRXPT_12, TRXPT_13, TRXPT_14, TRXPT_16, TRXPT_17, TRXPT_18, TRXPT_19, TRXPT_20</w:t>
       </w:r>
       <w:r>
-        <w:t xml:space="preserve">) in this TU. We identified the untranslated TPL at the 5’ end of most transcripts in this region as expected. However, for three transcripts (</w:t>
+        <w:t xml:space="preserve">) in this TU, the majority of which have the 5’ untranslated TPL leader sequence as seen in all AdVs. For three transcripts (</w:t>
       </w:r>
       <w:r>
         <w:rPr>
@@ -1914,7 +1909,7 @@
         <w:t xml:space="preserve">TRXPT_16, TRXPT_17, TRXPT_18</w:t>
       </w:r>
       <w:r>
-        <w:t xml:space="preserve">), a different leader sequence (sTPL) is used: the first TPL exon is substituted for a unique first exon, found between the first and second TPL exons. Also, TRXPT_20 seems to include only the third TPL exon (</w:t>
+        <w:t xml:space="preserve">), a different leader sequence (sTPL) is used, which differs from the TPL in only one regard: the first TPL exon is substituted for a different first exon, found between the first and second TPL exons. Also, TRXPT_20 seems to include only the third TPL exon (</w:t>
       </w:r>
       <w:r>
         <w:rPr>
@@ -1932,7 +1927,7 @@
         <w:pStyle w:val="BodyText"/>
       </w:pPr>
       <w:r>
-        <w:t xml:space="preserve">We identified five TTSs (10,549bp, 12,709bp, 16,870bp, 17,891bp, 20,865bp) in this TU, corresponding to the five late mRNA classes (L1-L5), respectively, as found in all AdVs. L1 mRNAs include TRXPT_8, which comprises the TPL (non-coding) and the CDS-containing terminal exon. This transcript encodes the 52K ORF exactly as predicted with the SSC beginning from the first nucleotide of the terminal exon. L2 mRNAs include TRXPT_16, TRXPT_17, and TRXPT_18, all of which consist of the sTPL (also non-coding) followed by their respective terminal exons. TRXPT_16 encodes pIIIa exactly as predicted as the 5’-most ORF, and also has the CP for the ORFs, III and pVII in that order. TRXPT_17 encodes the ORF, III (penton), and TRXPT_18 encodes the ORF pVII exactly as predicted. The L3 mRNAs include TRXPT_14 and TRXPT_20, of which TRXPT_14 utilizes the full TPL whereas TRXPT_20 uses only the third TPL exon (ex3TPL). Both transcripts have the CP for the ORF, hexon (II) but hexon is the only ORF encoded on TRXPT_14, whereas the 5’-most ORF on TRXPT_20 is pX (pre-Mu) followed by pVI and hexon in that order. L4 mRNAs include TRXPT_9, TRXPT_10, TRXPT_11, and TRXPT_13 all of which begin with the TPL followed by three (TRXPT_9, TRXPT_10, and TRXPT_13) or four (TRXPT_11) coding exons. These are the largest transcripts found in the transcriptome, each one possessing the CP for several similar late proteins. Normally, MLTU transcripts encoding particular ORFs splice the TPL onto a splice site just upstream of the ORF to be expressed</w:t>
+        <w:t xml:space="preserve">We identified five TTSs (10,549bp, 12,709bp, 16,870bp, 17,891bp, 20,865bp) in this TU, corresponding to the five late mRNA classes (L1-L5), respectively, as found in all AdVs. L1 mRNAs include TRXPT_8, which comprises the TPL (non-coding) and the CDS-containing terminal exon. This transcript encodes the 52K ORF exactly as predicted with the SSC beginning from the first nucleotide of the terminal exon. L2 mRNAs include TRXPT_16, TRXPT_17, and TRXPT_18, all of which consist of the sTPL (also non-coding) followed by their respective terminal exons. TRXPT_16 encodes pIIIa exactly as predicted as the 5’-most ORF, and also has the CP for the ORFs, III and pVII in that order. TRXPT_17 encodes the ORF, III (penton), and TRXPT_18 encodes the ORF pVII exactly as predicted. The L3 mRNAs include TRXPT_14 and TRXPT_20, of which TRXPT_14 utilizes the full TPL whereas TRXPT_20 uses only the third TPL exon (TPL3). Both transcripts have the CP for the ORF, hexon (II) but hexon is the only ORF encoded on TRXPT_14, whereas the 5’-most ORF on TRXPT_20 is pX (pre-Mu) followed by pVI and hexon in that order. L4 mRNAs include TRXPT_9, TRXPT_10, TRXPT_11, and TRXPT_13 all of which begin with the TPL followed by three (TRXPT_9, TRXPT_10, and TRXPT_13) or four (TRXPT_11) coding exons. These are the largest transcripts found in the transcriptome, each one possessing the CP for several similar late proteins. Normally, MLTU transcripts encoding particular ORFs splice the TPL onto a splice site just upstream of the ORF to be expressed</w:t>
       </w:r>
       <w:r>
         <w:t xml:space="preserve"> </w:t>
@@ -1941,16 +1936,16 @@
         <w:t xml:space="preserve">(17)</w:t>
       </w:r>
       <w:r>
-        <w:t xml:space="preserve">. While this holds true for most MLTU ORFs, several late ORFs (pVI, protease, and ORF7) do not have such close proximity splicing but are contained in larger transcripts such as the L4 mRNAs, strongly suggesting the use of non-standard ribosomal initiation mechanisms such as secSSC utility and ribosome shunting found in other AdVs for their translation</w:t>
-      </w:r>
-      <w:r>
-        <w:t xml:space="preserve"> </w:t>
-      </w:r>
-      <w:r>
-        <w:t xml:space="preserve">(17, 26)</w:t>
-      </w:r>
-      <w:r>
-        <w:t xml:space="preserve">. TRXPT_9 and TRXPT_10 are very similar but not identical. The last exon of TRXPT_9 seems to be truncated and probably shares the same TTS as the other L4 mRNAs. They are both 6-exon transcripts encoding pVII as the 5’-most ORF (fourth exon) and also have the CP for pX, pVI, hexon, a longer variant of protease (Lprot) — uses an in-frame, upstream SSC than predicted, and 14K (a novel unpredicted 120 aa protein). TRXTP_10 (and TRXPT_9 with the L4 TTS) also has the CP for pVIII and E3. TRXPT_11 is a seven-exon mRNA with hexon as it’s 5’-most ORF but it also has the CP for Lprot, 14K, L33K, and also pVIII and E3 in that order. TRXPT_13 seems to be an E3 ORF utilizing the MLP TSS. It encodes pVIII and E3 in that order similar to TRXPT_22 but lacks TRXPT_22’s novel first ORF.</w:t>
+        <w:t xml:space="preserve">. While this holds true for most MLTU ORFs, several late ORFs (pVI, protease, and ORF7) do not have such close proximity splicing but are contained in larger transcripts such as these L4 mRNAs, strongly suggesting the use of non-standard ribosomal initiation mechanisms such as secSSC utility and ribosome shunting found in other AdVs for their translation</w:t>
+      </w:r>
+      <w:r>
+        <w:t xml:space="preserve"> </w:t>
+      </w:r>
+      <w:r>
+        <w:t xml:space="preserve">(17, 27)</w:t>
+      </w:r>
+      <w:r>
+        <w:t xml:space="preserve">. TRXPT_9 and TRXPT_10 are very similar but not identical. The last exon of TRXPT_9 seems to be truncated and probably shares the same TTS as the other L4 mRNAs. They are both 6-exon transcripts encoding pVII as the 5’-most ORF (fourth exon) and also have the CP for pX, pVI, hexon, a longer variant of protease (eProt) – uses an upstream in-frame SSC than predicted, and ORF12 (a novel unpredicted 120 aa protein). TRXTP_10 (and TRXPT_9 with the L4 TTS) also has the CP for pVIII and eE3. Conversely, TRXPT_11 is a seven-exon mRNA with hexon as it’s 5’-most ORF but it also has the CP for eProt, ORF12, e33K, and also pVIII and eE3 in that order. TRXPT_13 seems to be an E3 ORF utilizing the MLP TSS as it encodes classical L4P genes such as pVIII and eE3 in that order similar to TRXPT_22 (E3 TU) but lacks TRXPT_22’s novel first ORF (8.3KII).</w:t>
       </w:r>
     </w:p>
     <w:p>
@@ -1958,7 +1953,7 @@
         <w:pStyle w:val="BodyText"/>
       </w:pPr>
       <w:r>
-        <w:t xml:space="preserve">Lastly, the L5 class includes only TRXPT_12 which contains the TPL and a coding terminal exon. Its 5’-most ORF is fiber (IV) but it also has the CP for the THEV specific gene, ORF7. TRXPT_12’s CP is identical TRXPT_27 of the the E3 TU albeit they differ in their 5’-UTRs.</w:t>
+        <w:t xml:space="preserve">Lastly, the L5 class includes only TRXPT_12 which contains the TPL and a coding terminal exon. Its 5’-most ORF is fiber (IV) but it also has the CP for the THEV specific gene, ORF7. TRXPT_12’s CP is identical TRXPT_27 of the the E3 TU but they differ in their 5’-UTRs.</w:t>
       </w:r>
       <w:r>
         <w:t xml:space="preserve"> </w:t>
@@ -1979,6 +1974,14 @@
         <w:pStyle w:val="FirstParagraph"/>
       </w:pPr>
       <w:r>
+        <w:t xml:space="preserve">expression level changes over time: The pattern seen is similar to other AdVs. the MLTU is significantly expressed relative to other TUs because at 12h.p.i, the infectious cycle is well underway. And the MLP is expressed sub optimally even before full activation of all late genes</w:t>
+      </w:r>
+    </w:p>
+    <w:p>
+      <w:pPr>
+        <w:pStyle w:val="BodyText"/>
+      </w:pPr>
+      <w:r>
         <w:t xml:space="preserve">For fig2a: There is a dramatic increase of mean coverage/depth from</w:t>
       </w:r>
       <w:r>
@@ -2109,13 +2112,22 @@
         <w:t xml:space="preserve"> </w:t>
       </w:r>
       <w:r>
-        <w:t xml:space="preserve">(27)</w:t>
-      </w:r>
-      <w:r>
-        <w:t xml:space="preserve"> </w:t>
-      </w:r>
-      <w:r>
-        <w:t xml:space="preserve">with modifications. Cells were infected at a multiplicity of infection (MOI) of 100 GCN/cell and samples in triplicates were harvested at 4-, 12-, 24-, and 72-h.p.i for RNA-seq. The infection was repeated but samples in triplicates were harvested at 12-, 24-, 36-, 48-, and 72-h.p.i for PCR validation of novel splice sites. Still one more independent infection was done at time points ranging from 12 to 168-h.p.i for qPCR quantification of virus titers.</w:t>
+        <w:t xml:space="preserve">(28)</w:t>
+      </w:r>
+      <w:r>
+        <w:t xml:space="preserve"> </w:t>
+      </w:r>
+      <w:r>
+        <w:t xml:space="preserve">with modifications. Cells were infected in triplicates at a multiplicity of infection (MOI) of 100 GCN/cell, incubate at 41</w:t>
+      </w:r>
+      <w:r>
+        <w:rPr>
+          <w:vertAlign w:val="superscript"/>
+        </w:rPr>
+        <w:t xml:space="preserve">o</w:t>
+      </w:r>
+      <w:r>
+        <w:t xml:space="preserve">C for 1 hour, and washed three times to get rid of free virion particles. Samples in triplicates were harvested at 4-, 12-, 24-, and 72-h.p.i for total RNA extraction. The infection was repeated but samples in triplicates were harvested at 12-, 24-, 36-, 48-, and 72-h.p.i for PCR validation of novel splice sites. Still one more independent infection was done at time points ranging from 12 to 168-h.p.i for qPCR quantification of virus titers.</w:t>
       </w:r>
     </w:p>
     <w:bookmarkEnd w:id="26"/>
@@ -2294,7 +2306,7 @@
         <w:t xml:space="preserve"> </w:t>
       </w:r>
       <w:r>
-        <w:t xml:space="preserve">(28)</w:t>
+        <w:t xml:space="preserve">(29)</w:t>
       </w:r>
       <w:r>
         <w:t xml:space="preserve"> </w:t>
@@ -2334,7 +2346,7 @@
         <w:t xml:space="preserve"> </w:t>
       </w:r>
       <w:r>
-        <w:t xml:space="preserve">(23)</w:t>
+        <w:t xml:space="preserve">(24)</w:t>
       </w:r>
       <w:r>
         <w:t xml:space="preserve">, using</w:t>
@@ -2352,7 +2364,7 @@
         <w:t xml:space="preserve"> </w:t>
       </w:r>
       <w:r>
-        <w:t xml:space="preserve">(29)</w:t>
+        <w:t xml:space="preserve">(30)</w:t>
       </w:r>
       <w:r>
         <w:t xml:space="preserve">, a popular workflow management system to drive the pipeline. Briefly, sequencing reads were trimmed with the</w:t>
@@ -2364,13 +2376,13 @@
         <w:rPr>
           <w:rStyle w:val="VerbatimChar"/>
         </w:rPr>
-        <w:t xml:space="preserve">FastQC - version 0.11.9</w:t>
-      </w:r>
-      <w:r>
-        <w:t xml:space="preserve"> </w:t>
-      </w:r>
-      <w:r>
-        <w:t xml:space="preserve">(30)</w:t>
+        <w:t xml:space="preserve">Trim-galore - version 0.6.6</w:t>
+      </w:r>
+      <w:r>
+        <w:t xml:space="preserve"> </w:t>
+      </w:r>
+      <w:r>
+        <w:t xml:space="preserve">(31)</w:t>
       </w:r>
       <w:r>
         <w:t xml:space="preserve"> </w:t>
@@ -2391,7 +2403,7 @@
         <w:t xml:space="preserve"> </w:t>
       </w:r>
       <w:r>
-        <w:t xml:space="preserve">of 36. Trimmed reads were mapped simultaneously to the complete genomic sequence of avirulent turkey hemorrhagic enteritis virus strain Virginia (</w:t>
+        <w:t xml:space="preserve">of 36. Trimmed reads were mapped simultaneously to the complete genomic sequence of avirulent turkey hemorrhagic enteritis virus (</w:t>
       </w:r>
       <w:hyperlink r:id="rId30">
         <w:r>
@@ -2444,7 +2456,7 @@
         <w:t xml:space="preserve"> </w:t>
       </w:r>
       <w:r>
-        <w:t xml:space="preserve">(23)</w:t>
+        <w:t xml:space="preserve">(24)</w:t>
       </w:r>
       <w:r>
         <w:t xml:space="preserve"> </w:t>
@@ -2459,7 +2471,22 @@
         <w:t xml:space="preserve">BAM</w:t>
       </w:r>
       <w:r>
-        <w:t xml:space="preserve">) files from each infection time point were filtered for reads mapping to the THEV genome and fed into</w:t>
+        <w:t xml:space="preserve">) files from each infection time point were filtered for reads mapping to the THEV genome using</w:t>
+      </w:r>
+      <w:r>
+        <w:t xml:space="preserve"> </w:t>
+      </w:r>
+      <w:r>
+        <w:rPr>
+          <w:rStyle w:val="VerbatimChar"/>
+        </w:rPr>
+        <w:t xml:space="preserve">Samtools - version 1.16.1</w:t>
+      </w:r>
+      <w:r>
+        <w:t xml:space="preserve"> </w:t>
+      </w:r>
+      <w:r>
+        <w:t xml:space="preserve">and fed into</w:t>
       </w:r>
       <w:r>
         <w:t xml:space="preserve"> </w:t>
@@ -2474,13 +2501,13 @@
         <w:t xml:space="preserve"> </w:t>
       </w:r>
       <w:r>
-        <w:t xml:space="preserve">(23)</w:t>
-      </w:r>
-      <w:r>
-        <w:t xml:space="preserve"> </w:t>
-      </w:r>
-      <w:r>
-        <w:t xml:space="preserve">using a</w:t>
+        <w:t xml:space="preserve">(24)</w:t>
+      </w:r>
+      <w:r>
+        <w:t xml:space="preserve"> </w:t>
+      </w:r>
+      <w:r>
+        <w:t xml:space="preserve">to assemble the transcripts, using a</w:t>
       </w:r>
       <w:r>
         <w:t xml:space="preserve"> </w:t>
@@ -2495,7 +2522,7 @@
         <w:t xml:space="preserve"> </w:t>
       </w:r>
       <w:r>
-        <w:t xml:space="preserve">file derived from a</w:t>
+        <w:t xml:space="preserve">annotation file derived from a</w:t>
       </w:r>
       <w:r>
         <w:t xml:space="preserve"> </w:t>
@@ -2504,13 +2531,124 @@
         <w:rPr>
           <w:rStyle w:val="VerbatimChar"/>
         </w:rPr>
-        <w:t xml:space="preserve">gff3</w:t>
-      </w:r>
-      <w:r>
-        <w:t xml:space="preserve"> </w:t>
-      </w:r>
-      <w:r>
-        <w:t xml:space="preserve">file obtained from NCBI, which contains the predicted ORFs of THEV as a guide. A custom script was used to consolidate all transcripts from all time-points without redundancy, generating the transcriptome of THEV. See</w:t>
+        <w:t xml:space="preserve">GFF3</w:t>
+      </w:r>
+      <w:r>
+        <w:t xml:space="preserve"> </w:t>
+      </w:r>
+      <w:r>
+        <w:t xml:space="preserve">annotation file obtained from NCBI, which contains the predicted ORFs of THEV as a guide.</w:t>
+      </w:r>
+      <w:r>
+        <w:t xml:space="preserve"> </w:t>
+      </w:r>
+      <w:r>
+        <w:rPr>
+          <w:rStyle w:val="VerbatimChar"/>
+        </w:rPr>
+        <w:t xml:space="preserve">GFFCOMPARE - version 0.12.6</w:t>
+      </w:r>
+      <w:r>
+        <w:t xml:space="preserve"> </w:t>
+      </w:r>
+      <w:r>
+        <w:t xml:space="preserve">was used to merge all transcripts from all time points without redundancy and using a custom</w:t>
+      </w:r>
+      <w:r>
+        <w:t xml:space="preserve"> </w:t>
+      </w:r>
+      <w:r>
+        <w:rPr>
+          <w:rStyle w:val="VerbatimChar"/>
+        </w:rPr>
+        <w:t xml:space="preserve">R</w:t>
+      </w:r>
+      <w:r>
+        <w:t xml:space="preserve"> </w:t>
+      </w:r>
+      <w:r>
+        <w:t xml:space="preserve">script, adenovirus transcripts units (regions) were assigned to each transcript, generating the transcriptome of THEV.</w:t>
+      </w:r>
+      <w:r>
+        <w:t xml:space="preserve"> </w:t>
+      </w:r>
+      <w:r>
+        <w:rPr>
+          <w:rStyle w:val="VerbatimChar"/>
+        </w:rPr>
+        <w:t xml:space="preserve">StringTie</w:t>
+      </w:r>
+      <w:r>
+        <w:t xml:space="preserve"> </w:t>
+      </w:r>
+      <w:r>
+        <w:t xml:space="preserve">set to expression estimation mode was used to calculate FPKM scores for all transcripts after which</w:t>
+      </w:r>
+      <w:r>
+        <w:t xml:space="preserve"> </w:t>
+      </w:r>
+      <w:r>
+        <w:rPr>
+          <w:rStyle w:val="VerbatimChar"/>
+        </w:rPr>
+        <w:t xml:space="preserve">Ballgown - version 2.33.0</w:t>
+      </w:r>
+      <w:r>
+        <w:t xml:space="preserve"> </w:t>
+      </w:r>
+      <w:r>
+        <w:t xml:space="preserve">in</w:t>
+      </w:r>
+      <w:r>
+        <w:t xml:space="preserve"> </w:t>
+      </w:r>
+      <w:r>
+        <w:rPr>
+          <w:rStyle w:val="VerbatimChar"/>
+        </w:rPr>
+        <w:t xml:space="preserve">R</w:t>
+      </w:r>
+      <w:r>
+        <w:t xml:space="preserve"> </w:t>
+      </w:r>
+      <w:r>
+        <w:t xml:space="preserve">was used to perform the statistical analysis on the transcript expression levels.</w:t>
+      </w:r>
+      <w:r>
+        <w:t xml:space="preserve"> </w:t>
+      </w:r>
+      <w:r>
+        <w:rPr>
+          <w:rStyle w:val="VerbatimChar"/>
+        </w:rPr>
+        <w:t xml:space="preserve">Samtools</w:t>
+      </w:r>
+      <w:r>
+        <w:t xml:space="preserve"> </w:t>
+      </w:r>
+      <w:r>
+        <w:t xml:space="preserve">was also used to count the total sequencing reads for all replicates at each time point and</w:t>
+      </w:r>
+      <w:r>
+        <w:t xml:space="preserve"> </w:t>
+      </w:r>
+      <w:r>
+        <w:rPr>
+          <w:rStyle w:val="VerbatimChar"/>
+        </w:rPr>
+        <w:t xml:space="preserve">Regtools - version 1.0.0</w:t>
+      </w:r>
+      <w:r>
+        <w:t xml:space="preserve"> </w:t>
+      </w:r>
+      <w:r>
+        <w:t xml:space="preserve">was used to count all junctions, the reads supporting them, and extract all other information related to the junction.</w:t>
+      </w:r>
+      <w:r>
+        <w:t xml:space="preserve"> </w:t>
+      </w:r>
+      <w:r>
+        <w:t xml:space="preserve">See</w:t>
       </w:r>
       <w:r>
         <w:t xml:space="preserve"> </w:t>
@@ -2629,9 +2767,15 @@
       <w:r>
         <w:t xml:space="preserve"> </w:t>
       </w:r>
+      <w:r>
+        <w:t xml:space="preserve">BYU computing systems</w:t>
+      </w:r>
+      <w:r>
+        <w:t xml:space="preserve"> </w:t>
+      </w:r>
     </w:p>
     <w:bookmarkEnd w:id="38"/>
-    <w:bookmarkStart w:id="97" w:name="references"/>
+    <w:bookmarkStart w:id="99" w:name="references"/>
     <w:p>
       <w:pPr>
         <w:pStyle w:val="Heading2"/>
@@ -2645,7 +2789,7 @@
         <w:pStyle w:val="FirstParagraph"/>
       </w:pPr>
     </w:p>
-    <w:bookmarkStart w:id="96" w:name="refs"/>
+    <w:bookmarkStart w:id="98" w:name="refs"/>
     <w:bookmarkStart w:id="40" w:name="ref-Davison2003"/>
     <w:p>
       <w:pPr>
@@ -3312,7 +3456,7 @@
       </w:r>
     </w:p>
     <w:bookmarkEnd w:id="75"/>
-    <w:bookmarkStart w:id="77" w:name="ref-Djebali2012"/>
+    <w:bookmarkStart w:id="77" w:name="ref-Morris2010"/>
     <w:p>
       <w:pPr>
         <w:pStyle w:val="Bibliography"/>
@@ -3327,12 +3471,45 @@
         <w:t xml:space="preserve">	</w:t>
       </w:r>
       <w:r>
+        <w:t xml:space="preserve">Morris SJ, Scott GE, Leppard KN. 2010.</w:t>
+      </w:r>
+      <w:r>
+        <w:t xml:space="preserve"> </w:t>
+      </w:r>
+      <w:hyperlink r:id="rId76">
+        <w:r>
+          <w:rPr>
+            <w:rStyle w:val="Hyperlink"/>
+          </w:rPr>
+          <w:t xml:space="preserve">Adenovirus late-phase infection is controlled by a novel L4 promoter</w:t>
+        </w:r>
+      </w:hyperlink>
+      <w:r>
+        <w:t xml:space="preserve">. Journal of Virology 84:7096–7104.</w:t>
+      </w:r>
+    </w:p>
+    <w:bookmarkEnd w:id="77"/>
+    <w:bookmarkStart w:id="79" w:name="ref-Djebali2012"/>
+    <w:p>
+      <w:pPr>
+        <w:pStyle w:val="Bibliography"/>
+      </w:pPr>
+      <w:r>
+        <w:t xml:space="preserve">22.</w:t>
+      </w:r>
+      <w:r>
+        <w:t xml:space="preserve"> </w:t>
+      </w:r>
+      <w:r>
+        <w:t xml:space="preserve">	</w:t>
+      </w:r>
+      <w:r>
         <w:t xml:space="preserve">Djebali S, Davis CA, Merkel A, Dobin A, Lassmann T, Mortazavi A, Tanzer A, Lagarde J, Lin W, Schlesinger F, Xue C, Marinov GK, Khatun J, Williams BA, Zaleski C, Rozowsky J, Röder M, Kokocinski F, Abdelhamid RF, Alioto T, Antoshechkin I, Baer MT, Bar NS, Batut P, Bell K, Bell I, Chakrabortty S, Chen X, Chrast J, Curado J, Derrien T, Drenkow J, Dumais E, Dumais J, Duttagupta R, Falconnet E, Fastuca M, Fejes-Toth K, Ferreira P, Foissac S, Fullwood MJ, Gao H, Gonzalez D, Gordon A, Gunawardena H, Howald C, Jha S, Johnson R, Kapranov P, King B, Kingswood C, Luo OJ, Park E, Persaud K, Preall JB, Ribeca P, Risk B, Robyr D, Sammeth M, Schaffer L, See L-H, Shahab A, Skancke J, Suzuki AM, Takahashi H, Tilgner H, Trout D, Walters N, Wang H, Wrobel J, Yu Y, Ruan X, Hayashizaki Y, Harrow J, Gerstein M, Hubbard T, Reymond A, Antonarakis SE, Hannon G, Giddings MC, Ruan Y, Wold B, Carninci P, Guigó R, Gingeras TR. 2012.</w:t>
       </w:r>
       <w:r>
         <w:t xml:space="preserve"> </w:t>
       </w:r>
-      <w:hyperlink r:id="rId76">
+      <w:hyperlink r:id="rId78">
         <w:r>
           <w:rPr>
             <w:rStyle w:val="Hyperlink"/>
@@ -3344,14 +3521,14 @@
         <w:t xml:space="preserve">. Nature 489:101–108.</w:t>
       </w:r>
     </w:p>
-    <w:bookmarkEnd w:id="77"/>
-    <w:bookmarkStart w:id="79" w:name="ref-Aboezz2019"/>
+    <w:bookmarkEnd w:id="79"/>
+    <w:bookmarkStart w:id="81" w:name="ref-Aboezz2019"/>
     <w:p>
       <w:pPr>
         <w:pStyle w:val="Bibliography"/>
       </w:pPr>
       <w:r>
-        <w:t xml:space="preserve">22.</w:t>
+        <w:t xml:space="preserve">23.</w:t>
       </w:r>
       <w:r>
         <w:t xml:space="preserve"> </w:t>
@@ -3365,7 +3542,7 @@
       <w:r>
         <w:t xml:space="preserve"> </w:t>
       </w:r>
-      <w:hyperlink r:id="rId78">
+      <w:hyperlink r:id="rId80">
         <w:r>
           <w:rPr>
             <w:rStyle w:val="Hyperlink"/>
@@ -3377,14 +3554,14 @@
         <w:t xml:space="preserve">. Virus Research 263:47–54.</w:t>
       </w:r>
     </w:p>
-    <w:bookmarkEnd w:id="79"/>
-    <w:bookmarkStart w:id="81" w:name="ref-Pertea2016"/>
+    <w:bookmarkEnd w:id="81"/>
+    <w:bookmarkStart w:id="83" w:name="ref-Pertea2016"/>
     <w:p>
       <w:pPr>
         <w:pStyle w:val="Bibliography"/>
       </w:pPr>
       <w:r>
-        <w:t xml:space="preserve">23.</w:t>
+        <w:t xml:space="preserve">24.</w:t>
       </w:r>
       <w:r>
         <w:t xml:space="preserve"> </w:t>
@@ -3398,7 +3575,7 @@
       <w:r>
         <w:t xml:space="preserve"> </w:t>
       </w:r>
-      <w:hyperlink r:id="rId80">
+      <w:hyperlink r:id="rId82">
         <w:r>
           <w:rPr>
             <w:rStyle w:val="Hyperlink"/>
@@ -3410,14 +3587,14 @@
         <w:t xml:space="preserve">. Nature Protocols 11:1650–1667.</w:t>
       </w:r>
     </w:p>
-    <w:bookmarkEnd w:id="81"/>
-    <w:bookmarkStart w:id="83" w:name="ref-Ballgown"/>
+    <w:bookmarkEnd w:id="83"/>
+    <w:bookmarkStart w:id="85" w:name="ref-Ballgown"/>
     <w:p>
       <w:pPr>
         <w:pStyle w:val="Bibliography"/>
       </w:pPr>
       <w:r>
-        <w:t xml:space="preserve">24.</w:t>
+        <w:t xml:space="preserve">25.</w:t>
       </w:r>
       <w:r>
         <w:t xml:space="preserve"> </w:t>
@@ -3431,7 +3608,7 @@
       <w:r>
         <w:t xml:space="preserve"> </w:t>
       </w:r>
-      <w:hyperlink r:id="rId82">
+      <w:hyperlink r:id="rId84">
         <w:r>
           <w:rPr>
             <w:rStyle w:val="Hyperlink"/>
@@ -3443,14 +3620,14 @@
         <w:t xml:space="preserve">. Bioconductor.</w:t>
       </w:r>
     </w:p>
-    <w:bookmarkEnd w:id="83"/>
-    <w:bookmarkStart w:id="85" w:name="ref-Pitcovski1998"/>
+    <w:bookmarkEnd w:id="85"/>
+    <w:bookmarkStart w:id="87" w:name="ref-Pitcovski1998"/>
     <w:p>
       <w:pPr>
         <w:pStyle w:val="Bibliography"/>
       </w:pPr>
       <w:r>
-        <w:t xml:space="preserve">25.</w:t>
+        <w:t xml:space="preserve">26.</w:t>
       </w:r>
       <w:r>
         <w:t xml:space="preserve"> </w:t>
@@ -3464,7 +3641,7 @@
       <w:r>
         <w:t xml:space="preserve"> </w:t>
       </w:r>
-      <w:hyperlink r:id="rId84">
+      <w:hyperlink r:id="rId86">
         <w:r>
           <w:rPr>
             <w:rStyle w:val="Hyperlink"/>
@@ -3500,14 +3677,14 @@
         <w:t xml:space="preserve">. Virology 249:307–315.</w:t>
       </w:r>
     </w:p>
-    <w:bookmarkEnd w:id="85"/>
-    <w:bookmarkStart w:id="87" w:name="ref-Yueh1996"/>
+    <w:bookmarkEnd w:id="87"/>
+    <w:bookmarkStart w:id="89" w:name="ref-Yueh1996"/>
     <w:p>
       <w:pPr>
         <w:pStyle w:val="Bibliography"/>
       </w:pPr>
       <w:r>
-        <w:t xml:space="preserve">26.</w:t>
+        <w:t xml:space="preserve">27.</w:t>
       </w:r>
       <w:r>
         <w:t xml:space="preserve"> </w:t>
@@ -3521,7 +3698,7 @@
       <w:r>
         <w:t xml:space="preserve"> </w:t>
       </w:r>
-      <w:hyperlink r:id="rId86">
+      <w:hyperlink r:id="rId88">
         <w:r>
           <w:rPr>
             <w:rStyle w:val="Hyperlink"/>
@@ -3533,14 +3710,14 @@
         <w:t xml:space="preserve"> Genes &amp;amp; Development 10:1557–1567.</w:t>
       </w:r>
     </w:p>
-    <w:bookmarkEnd w:id="87"/>
-    <w:bookmarkStart w:id="89" w:name="ref-Mahsoub2017"/>
+    <w:bookmarkEnd w:id="89"/>
+    <w:bookmarkStart w:id="91" w:name="ref-Mahsoub2017"/>
     <w:p>
       <w:pPr>
         <w:pStyle w:val="Bibliography"/>
       </w:pPr>
       <w:r>
-        <w:t xml:space="preserve">27.</w:t>
+        <w:t xml:space="preserve">28.</w:t>
       </w:r>
       <w:r>
         <w:t xml:space="preserve"> </w:t>
@@ -3554,7 +3731,7 @@
       <w:r>
         <w:t xml:space="preserve"> </w:t>
       </w:r>
-      <w:hyperlink r:id="rId88">
+      <w:hyperlink r:id="rId90">
         <w:r>
           <w:rPr>
             <w:rStyle w:val="Hyperlink"/>
@@ -3584,14 +3761,14 @@
         <w:t xml:space="preserve">. Journal of Virological Methods 239:42–49.</w:t>
       </w:r>
     </w:p>
-    <w:bookmarkEnd w:id="89"/>
-    <w:bookmarkStart w:id="91" w:name="ref-Green2019"/>
+    <w:bookmarkEnd w:id="91"/>
+    <w:bookmarkStart w:id="93" w:name="ref-Green2019"/>
     <w:p>
       <w:pPr>
         <w:pStyle w:val="Bibliography"/>
       </w:pPr>
       <w:r>
-        <w:t xml:space="preserve">28.</w:t>
+        <w:t xml:space="preserve">29.</w:t>
       </w:r>
       <w:r>
         <w:t xml:space="preserve"> </w:t>
@@ -3605,7 +3782,7 @@
       <w:r>
         <w:t xml:space="preserve"> </w:t>
       </w:r>
-      <w:hyperlink r:id="rId90">
+      <w:hyperlink r:id="rId92">
         <w:r>
           <w:rPr>
             <w:rStyle w:val="Hyperlink"/>
@@ -3617,14 +3794,14 @@
         <w:t xml:space="preserve">. Cold Spring Harbor Protocols 2019:pdb.prot095216.</w:t>
       </w:r>
     </w:p>
-    <w:bookmarkEnd w:id="91"/>
-    <w:bookmarkStart w:id="93" w:name="ref-Snakemake2021"/>
+    <w:bookmarkEnd w:id="93"/>
+    <w:bookmarkStart w:id="95" w:name="ref-Snakemake2021"/>
     <w:p>
       <w:pPr>
         <w:pStyle w:val="Bibliography"/>
       </w:pPr>
       <w:r>
-        <w:t xml:space="preserve">29.</w:t>
+        <w:t xml:space="preserve">30.</w:t>
       </w:r>
       <w:r>
         <w:t xml:space="preserve"> </w:t>
@@ -3638,7 +3815,7 @@
       <w:r>
         <w:t xml:space="preserve"> </w:t>
       </w:r>
-      <w:hyperlink r:id="rId92">
+      <w:hyperlink r:id="rId94">
         <w:r>
           <w:rPr>
             <w:rStyle w:val="Hyperlink"/>
@@ -3650,14 +3827,14 @@
         <w:t xml:space="preserve">. F1000Research 10:33.</w:t>
       </w:r>
     </w:p>
-    <w:bookmarkEnd w:id="93"/>
-    <w:bookmarkStart w:id="95" w:name="ref-FastQC"/>
+    <w:bookmarkEnd w:id="95"/>
+    <w:bookmarkStart w:id="97" w:name="ref-TrimGalore"/>
     <w:p>
       <w:pPr>
         <w:pStyle w:val="Bibliography"/>
       </w:pPr>
       <w:r>
-        <w:t xml:space="preserve">30.</w:t>
+        <w:t xml:space="preserve">31.</w:t>
       </w:r>
       <w:r>
         <w:t xml:space="preserve"> </w:t>
@@ -3666,27 +3843,27 @@
         <w:t xml:space="preserve">	</w:t>
       </w:r>
       <w:r>
-        <w:t xml:space="preserve">2015.</w:t>
-      </w:r>
-      <w:r>
-        <w:t xml:space="preserve"> </w:t>
-      </w:r>
-      <w:hyperlink r:id="rId94">
+        <w:t xml:space="preserve">Krueger F, James F, Ewels P, Afyounian E, Weinstein M, Schuster-Boeckler B, Hulselmans G, Sclamons. 2023.</w:t>
+      </w:r>
+      <w:r>
+        <w:t xml:space="preserve"> </w:t>
+      </w:r>
+      <w:hyperlink r:id="rId96">
         <w:r>
           <w:rPr>
             <w:rStyle w:val="Hyperlink"/>
           </w:rPr>
-          <w:t xml:space="preserve">FastQC</w:t>
+          <w:t xml:space="preserve">FelixKrueger/TrimGalore: v0.6.10 - add default decompression path</w:t>
         </w:r>
       </w:hyperlink>
       <w:r>
-        <w:t xml:space="preserve">.</w:t>
+        <w:t xml:space="preserve">. Zenodo.</w:t>
       </w:r>
     </w:p>
-    <w:bookmarkEnd w:id="95"/>
-    <w:bookmarkEnd w:id="96"/>
     <w:bookmarkEnd w:id="97"/>
-    <w:bookmarkStart w:id="125" w:name="tables-and-figures"/>
+    <w:bookmarkEnd w:id="98"/>
+    <w:bookmarkEnd w:id="99"/>
+    <w:bookmarkStart w:id="127" w:name="tables-and-figures"/>
     <w:p>
       <w:pPr>
         <w:pStyle w:val="Heading2"/>
@@ -3704,18 +3881,18 @@
           <wp:inline>
             <wp:extent cx="5334000" cy="3111499"/>
             <wp:effectExtent b="0" l="0" r="0" t="0"/>
-            <wp:docPr descr="" title="" id="99" name="Picture"/>
+            <wp:docPr descr="" title="" id="101" name="Picture"/>
             <a:graphic>
               <a:graphicData uri="http://schemas.openxmlformats.org/drawingml/2006/picture">
                 <pic:pic>
                   <pic:nvPicPr>
-                    <pic:cNvPr descr="results/r/figures/thev_orf_map.png" id="100" name="Picture"/>
+                    <pic:cNvPr descr="results/r/figures/thev_orf_map.png" id="102" name="Picture"/>
                     <pic:cNvPicPr>
                       <a:picLocks noChangeArrowheads="1" noChangeAspect="1"/>
                     </pic:cNvPicPr>
                   </pic:nvPicPr>
                   <pic:blipFill>
-                    <a:blip r:embed="rId98"/>
+                    <a:blip r:embed="rId100"/>
                     <a:stretch>
                       <a:fillRect/>
                     </a:stretch>
@@ -3742,7 +3919,7 @@
         </w:drawing>
       </w:r>
       <w:r>
-        <w:t xml:space="preserve"> </w:t>
+        <w:br/>
       </w:r>
       <w:r>
         <w:rPr>
@@ -3813,18 +3990,18 @@
           <wp:inline>
             <wp:extent cx="5334000" cy="6096000"/>
             <wp:effectExtent b="0" l="0" r="0" t="0"/>
-            <wp:docPr descr="" title="" id="102" name="Picture"/>
+            <wp:docPr descr="" title="" id="104" name="Picture"/>
             <a:graphic>
               <a:graphicData uri="http://schemas.openxmlformats.org/drawingml/2006/picture">
                 <pic:pic>
                   <pic:nvPicPr>
-                    <pic:cNvPr descr="results/r/figures/fig_2.png" id="103" name="Picture"/>
+                    <pic:cNvPr descr="results/r/figures/fig_2.png" id="105" name="Picture"/>
                     <pic:cNvPicPr>
                       <a:picLocks noChangeArrowheads="1" noChangeAspect="1"/>
                     </pic:cNvPicPr>
                   </pic:nvPicPr>
                   <pic:blipFill>
-                    <a:blip r:embed="rId101"/>
+                    <a:blip r:embed="rId103"/>
                     <a:stretch>
                       <a:fillRect/>
                     </a:stretch>
@@ -3851,7 +4028,7 @@
         </w:drawing>
       </w:r>
       <w:r>
-        <w:t xml:space="preserve"> </w:t>
+        <w:br/>
       </w:r>
       <w:r>
         <w:rPr>
@@ -3908,26 +4085,28 @@
       <w:r>
         <w:t xml:space="preserve">. Virus titers were a quantified with a qPCR assay. There is no discernible increase in virus titer up 12 h.p.i, after which a steady increase in virus titer is measured. The virus titer expands exponentially beginning from 48 h.p.i, increasing by orders of magnitude before reaching a plateau at 120 h.p.i. GCN: genome copy number.</w:t>
       </w:r>
-      <w:r>
-        <w:br/>
-      </w:r>
+    </w:p>
+    <w:p>
+      <w:pPr>
+        <w:pStyle w:val="BodyText"/>
+      </w:pPr>
       <w:r>
         <w:drawing>
           <wp:inline>
             <wp:extent cx="5334000" cy="8890000"/>
             <wp:effectExtent b="0" l="0" r="0" t="0"/>
-            <wp:docPr descr="" title="" id="105" name="Picture"/>
+            <wp:docPr descr="" title="" id="107" name="Picture"/>
             <a:graphic>
               <a:graphicData uri="http://schemas.openxmlformats.org/drawingml/2006/picture">
                 <pic:pic>
                   <pic:nvPicPr>
-                    <pic:cNvPr descr="results/r/figures/figure3.png" id="106" name="Picture"/>
+                    <pic:cNvPr descr="results/r/figures/figure3.png" id="108" name="Picture"/>
                     <pic:cNvPicPr>
                       <a:picLocks noChangeArrowheads="1" noChangeAspect="1"/>
                     </pic:cNvPicPr>
                   </pic:nvPicPr>
                   <pic:blipFill>
-                    <a:blip r:embed="rId104"/>
+                    <a:blip r:embed="rId106"/>
                     <a:stretch>
                       <a:fillRect/>
                     </a:stretch>
@@ -3954,7 +4133,7 @@
         </w:drawing>
       </w:r>
       <w:r>
-        <w:t xml:space="preserve"> </w:t>
+        <w:br/>
       </w:r>
       <w:r>
         <w:rPr>
@@ -4002,31 +4181,33 @@
           <w:bCs/>
           <w:b/>
         </w:rPr>
-        <w:t xml:space="preserve">a</w:t>
+        <w:t xml:space="preserve">(a)</w:t>
       </w:r>
       <w:r>
         <w:t xml:space="preserve">.</w:t>
       </w:r>
-      <w:r>
-        <w:br/>
-      </w:r>
+    </w:p>
+    <w:p>
+      <w:pPr>
+        <w:pStyle w:val="BodyText"/>
+      </w:pPr>
       <w:r>
         <w:drawing>
           <wp:inline>
             <wp:extent cx="5334000" cy="3555999"/>
             <wp:effectExtent b="0" l="0" r="0" t="0"/>
-            <wp:docPr descr="" title="" id="108" name="Picture"/>
+            <wp:docPr descr="" title="" id="110" name="Picture"/>
             <a:graphic>
               <a:graphicData uri="http://schemas.openxmlformats.org/drawingml/2006/picture">
                 <pic:pic>
                   <pic:nvPicPr>
-                    <pic:cNvPr descr="results/r/figures/figure_4a_d.png" id="109" name="Picture"/>
+                    <pic:cNvPr descr="results/r/figures/figure_4a_d.png" id="111" name="Picture"/>
                     <pic:cNvPicPr>
                       <a:picLocks noChangeArrowheads="1" noChangeAspect="1"/>
                     </pic:cNvPicPr>
                   </pic:nvPicPr>
                   <pic:blipFill>
-                    <a:blip r:embed="rId107"/>
+                    <a:blip r:embed="rId109"/>
                     <a:stretch>
                       <a:fillRect/>
                     </a:stretch>
@@ -4053,7 +4234,7 @@
         </w:drawing>
       </w:r>
       <w:r>
-        <w:t xml:space="preserve"> </w:t>
+        <w:br/>
       </w:r>
       <w:r>
         <w:rPr>
@@ -4193,18 +4374,18 @@
           <wp:inline>
             <wp:extent cx="5334000" cy="4741333"/>
             <wp:effectExtent b="0" l="0" r="0" t="0"/>
-            <wp:docPr descr="" title="" id="111" name="Picture"/>
+            <wp:docPr descr="" title="" id="113" name="Picture"/>
             <a:graphic>
               <a:graphicData uri="http://schemas.openxmlformats.org/drawingml/2006/picture">
                 <pic:pic>
                   <pic:nvPicPr>
-                    <pic:cNvPr descr="manuscript_thev_transcriptome_files/figure-docx/region-by-region_e1_figure-1.png" id="112" name="Picture"/>
+                    <pic:cNvPr descr="manuscript_thev_transcriptome_files/figure-docx/region-by-region_e1_figure-1.png" id="114" name="Picture"/>
                     <pic:cNvPicPr>
                       <a:picLocks noChangeArrowheads="1" noChangeAspect="1"/>
                     </pic:cNvPicPr>
                   </pic:nvPicPr>
                   <pic:blipFill>
-                    <a:blip r:embed="rId110"/>
+                    <a:blip r:embed="rId112"/>
                     <a:stretch>
                       <a:fillRect/>
                     </a:stretch>
@@ -4254,18 +4435,18 @@
           <wp:inline>
             <wp:extent cx="5334000" cy="4741333"/>
             <wp:effectExtent b="0" l="0" r="0" t="0"/>
-            <wp:docPr descr="" title="" id="114" name="Picture"/>
+            <wp:docPr descr="" title="" id="116" name="Picture"/>
             <a:graphic>
               <a:graphicData uri="http://schemas.openxmlformats.org/drawingml/2006/picture">
                 <pic:pic>
                   <pic:nvPicPr>
-                    <pic:cNvPr descr="manuscript_thev_transcriptome_files/figure-docx/region-by-region_e2andim_figure-1.png" id="115" name="Picture"/>
+                    <pic:cNvPr descr="manuscript_thev_transcriptome_files/figure-docx/region-by-region_e2andim_figure-1.png" id="117" name="Picture"/>
                     <pic:cNvPicPr>
                       <a:picLocks noChangeArrowheads="1" noChangeAspect="1"/>
                     </pic:cNvPicPr>
                   </pic:nvPicPr>
                   <pic:blipFill>
-                    <a:blip r:embed="rId113"/>
+                    <a:blip r:embed="rId115"/>
                     <a:stretch>
                       <a:fillRect/>
                     </a:stretch>
@@ -4314,18 +4495,18 @@
           <wp:inline>
             <wp:extent cx="5334000" cy="4741333"/>
             <wp:effectExtent b="0" l="0" r="0" t="0"/>
-            <wp:docPr descr="" title="" id="117" name="Picture"/>
+            <wp:docPr descr="" title="" id="119" name="Picture"/>
             <a:graphic>
               <a:graphicData uri="http://schemas.openxmlformats.org/drawingml/2006/picture">
                 <pic:pic>
                   <pic:nvPicPr>
-                    <pic:cNvPr descr="manuscript_thev_transcriptome_files/figure-docx/region-by-region_e3-1.png" id="118" name="Picture"/>
+                    <pic:cNvPr descr="manuscript_thev_transcriptome_files/figure-docx/region-by-region_e3-1.png" id="120" name="Picture"/>
                     <pic:cNvPicPr>
                       <a:picLocks noChangeArrowheads="1" noChangeAspect="1"/>
                     </pic:cNvPicPr>
                   </pic:nvPicPr>
                   <pic:blipFill>
-                    <a:blip r:embed="rId116"/>
+                    <a:blip r:embed="rId118"/>
                     <a:stretch>
                       <a:fillRect/>
                     </a:stretch>
@@ -4377,18 +4558,18 @@
           <wp:inline>
             <wp:extent cx="5334000" cy="3333750"/>
             <wp:effectExtent b="0" l="0" r="0" t="0"/>
-            <wp:docPr descr="" title="" id="120" name="Picture"/>
+            <wp:docPr descr="" title="" id="122" name="Picture"/>
             <a:graphic>
               <a:graphicData uri="http://schemas.openxmlformats.org/drawingml/2006/picture">
                 <pic:pic>
                   <pic:nvPicPr>
-                    <pic:cNvPr descr="manuscript_thev_transcriptome_files/figure-docx/region-by-region_e4_figure-1.png" id="121" name="Picture"/>
+                    <pic:cNvPr descr="manuscript_thev_transcriptome_files/figure-docx/region-by-region_e4_figure-1.png" id="123" name="Picture"/>
                     <pic:cNvPicPr>
                       <a:picLocks noChangeArrowheads="1" noChangeAspect="1"/>
                     </pic:cNvPicPr>
                   </pic:nvPicPr>
                   <pic:blipFill>
-                    <a:blip r:embed="rId119"/>
+                    <a:blip r:embed="rId121"/>
                     <a:stretch>
                       <a:fillRect/>
                     </a:stretch>
@@ -4440,18 +4621,18 @@
           <wp:inline>
             <wp:extent cx="5334000" cy="4741333"/>
             <wp:effectExtent b="0" l="0" r="0" t="0"/>
-            <wp:docPr descr="" title="" id="123" name="Picture"/>
+            <wp:docPr descr="" title="" id="125" name="Picture"/>
             <a:graphic>
               <a:graphicData uri="http://schemas.openxmlformats.org/drawingml/2006/picture">
                 <pic:pic>
                   <pic:nvPicPr>
-                    <pic:cNvPr descr="manuscript_thev_transcriptome_files/figure-docx/region-by-region_mlp_figure-1.png" id="124" name="Picture"/>
+                    <pic:cNvPr descr="manuscript_thev_transcriptome_files/figure-docx/region-by-region_mlp_figure-1.png" id="126" name="Picture"/>
                     <pic:cNvPicPr>
                       <a:picLocks noChangeArrowheads="1" noChangeAspect="1"/>
                     </pic:cNvPicPr>
                   </pic:nvPicPr>
                   <pic:blipFill>
-                    <a:blip r:embed="rId122"/>
+                    <a:blip r:embed="rId124"/>
                     <a:stretch>
                       <a:fillRect/>
                     </a:stretch>
@@ -27070,7 +27251,7 @@
         </w:tc>
       </w:tr>
     </w:tbl>
-    <w:bookmarkEnd w:id="125"/>
+    <w:bookmarkEnd w:id="127"/>
     <w:sectPr/>
   </w:body>
 </w:document>

</xml_diff>